<commit_message>
CIV-7569 orders template update
</commit_message>
<xml_diff>
--- a/docker/docmosis/templates/CV-UNS-DEC-ENG-01283.docx
+++ b/docker/docmosis/templates/CV-UNS-DEC-ENG-01283.docx
@@ -646,10 +646,15 @@
     </w:tbl>
     <w:p/>
     <w:p>
+      <w:pPr>
+        <w:rPr>
+          <w:rFonts w:cstheme="minorHAnsi"/>
+        </w:rPr>
+      </w:pPr>
       <w:bookmarkStart w:id="0" w:name="_Hlk132211042"/>
       <w:r>
         <w:rPr>
-          <w:rFonts w:ascii="GDSTransportWebsite" w:hAnsi="GDSTransportWebsite"/>
+          <w:rFonts w:cstheme="minorHAnsi"/>
           <w:color w:val="0A0A0A"/>
           <w:shd w:val="clear" w:color="auto" w:fill="FFFFFF"/>
         </w:rPr>
@@ -658,7 +663,7 @@
       <w:proofErr w:type="spellStart"/>
       <w:r>
         <w:rPr>
-          <w:rFonts w:ascii="GDSTransportWebsite" w:hAnsi="GDSTransportWebsite"/>
+          <w:rFonts w:cstheme="minorHAnsi"/>
           <w:color w:val="0A0A0A"/>
           <w:shd w:val="clear" w:color="auto" w:fill="FFFFFF"/>
         </w:rPr>
@@ -667,7 +672,7 @@
       <w:proofErr w:type="spellEnd"/>
       <w:r>
         <w:rPr>
-          <w:rFonts w:ascii="GDSTransportWebsite" w:hAnsi="GDSTransportWebsite"/>
+          <w:rFonts w:cstheme="minorHAnsi"/>
           <w:color w:val="0A0A0A"/>
           <w:shd w:val="clear" w:color="auto" w:fill="FFFFFF"/>
         </w:rPr>
@@ -675,7 +680,7 @@
       </w:r>
       <w:r>
         <w:rPr>
-          <w:rFonts w:ascii="GDSTransportWebsite" w:hAnsi="GDSTransportWebsite"/>
+          <w:rFonts w:cstheme="minorHAnsi"/>
           <w:color w:val="0A0A0A"/>
           <w:shd w:val="clear" w:color="auto" w:fill="FFFFFF"/>
         </w:rPr>
@@ -683,7 +688,7 @@
       </w:r>
       <w:r>
         <w:rPr>
-          <w:rFonts w:ascii="GDSTransportWebsite" w:hAnsi="GDSTransportWebsite"/>
+          <w:rFonts w:cstheme="minorHAnsi"/>
           <w:color w:val="0A0A0A"/>
           <w:shd w:val="clear" w:color="auto" w:fill="FFFFFF"/>
         </w:rPr>
@@ -691,7 +696,7 @@
       </w:r>
       <w:r>
         <w:rPr>
-          <w:rFonts w:ascii="GDSTransportWebsite" w:hAnsi="GDSTransportWebsite"/>
+          <w:rFonts w:cstheme="minorHAnsi"/>
           <w:color w:val="0A0A0A"/>
           <w:shd w:val="clear" w:color="auto" w:fill="FFFFFF"/>
         </w:rPr>
@@ -699,7 +704,7 @@
       </w:r>
       <w:r>
         <w:rPr>
-          <w:rFonts w:ascii="GDSTransportWebsite" w:hAnsi="GDSTransportWebsite"/>
+          <w:rFonts w:cstheme="minorHAnsi"/>
           <w:color w:val="0A0A0A"/>
           <w:shd w:val="clear" w:color="auto" w:fill="FFFFFF"/>
         </w:rPr>
@@ -708,32 +713,54 @@
     </w:p>
     <w:bookmarkEnd w:id="0"/>
     <w:p>
-      <w:r>
+      <w:pPr>
+        <w:rPr>
+          <w:rFonts w:cstheme="minorHAnsi"/>
+        </w:rPr>
+      </w:pPr>
+      <w:r>
+        <w:rPr>
+          <w:rFonts w:cstheme="minorHAnsi"/>
+        </w:rPr>
         <w:t xml:space="preserve">This order is made following a hearing on </w:t>
       </w:r>
       <w:r>
+        <w:rPr>
+          <w:rFonts w:cstheme="minorHAnsi"/>
+        </w:rPr>
         <w:t>&lt;&lt;</w:t>
       </w:r>
       <w:proofErr w:type="spellStart"/>
       <w:r>
+        <w:rPr>
+          <w:rFonts w:cstheme="minorHAnsi"/>
+        </w:rPr>
         <w:t>finalOrderHeardDate</w:t>
       </w:r>
       <w:proofErr w:type="spellEnd"/>
       <w:r>
+        <w:rPr>
+          <w:rFonts w:cstheme="minorHAnsi"/>
+        </w:rPr>
         <w:t>&gt;&gt;</w:t>
       </w:r>
       <w:r>
         <w:rPr>
-          <w:rFonts w:ascii="GDSTransportWebsite" w:hAnsi="GDSTransportWebsite"/>
+          <w:rFonts w:cstheme="minorHAnsi"/>
           <w:color w:val="0A0A0A"/>
         </w:rPr>
         <w:t>&lt;&lt;es_&gt;&gt;</w:t>
       </w:r>
     </w:p>
     <w:p>
-      <w:r>
-        <w:rPr>
-          <w:rFonts w:ascii="GDSTransportWebsite" w:hAnsi="GDSTransportWebsite"/>
+      <w:pPr>
+        <w:rPr>
+          <w:rFonts w:cstheme="minorHAnsi"/>
+        </w:rPr>
+      </w:pPr>
+      <w:r>
+        <w:rPr>
+          <w:rFonts w:cstheme="minorHAnsi"/>
           <w:color w:val="0A0A0A"/>
           <w:shd w:val="clear" w:color="auto" w:fill="FFFFFF"/>
         </w:rPr>
@@ -742,7 +769,7 @@
       <w:proofErr w:type="gramStart"/>
       <w:r>
         <w:rPr>
-          <w:rFonts w:ascii="GDSTransportWebsite" w:hAnsi="GDSTransportWebsite"/>
+          <w:rFonts w:cstheme="minorHAnsi"/>
           <w:color w:val="0A0A0A"/>
           <w:shd w:val="clear" w:color="auto" w:fill="FFFFFF"/>
         </w:rPr>
@@ -750,7 +777,7 @@
       </w:r>
       <w:r>
         <w:rPr>
-          <w:rFonts w:ascii="GDSTransportWebsite" w:hAnsi="GDSTransportWebsite"/>
+          <w:rFonts w:cstheme="minorHAnsi"/>
           <w:color w:val="0A0A0A"/>
           <w:shd w:val="clear" w:color="auto" w:fill="FFFFFF"/>
         </w:rPr>
@@ -759,7 +786,7 @@
       <w:proofErr w:type="spellStart"/>
       <w:r>
         <w:rPr>
-          <w:rFonts w:ascii="GDSTransportWebsite" w:hAnsi="GDSTransportWebsite"/>
+          <w:rFonts w:cstheme="minorHAnsi"/>
           <w:color w:val="0A0A0A"/>
           <w:shd w:val="clear" w:color="auto" w:fill="FFFFFF"/>
         </w:rPr>
@@ -769,833 +796,982 @@
       <w:proofErr w:type="gramEnd"/>
       <w:r>
         <w:rPr>
-          <w:rFonts w:ascii="GDSTransportWebsite" w:hAnsi="GDSTransportWebsite"/>
+          <w:rFonts w:cstheme="minorHAnsi"/>
           <w:color w:val="0A0A0A"/>
           <w:shd w:val="clear" w:color="auto" w:fill="FFFFFF"/>
         </w:rPr>
         <w:t>=</w:t>
       </w:r>
       <w:r>
+        <w:rPr>
+          <w:rFonts w:cstheme="minorHAnsi"/>
+        </w:rPr>
+        <w:t xml:space="preserve"> ‘</w:t>
+      </w:r>
+      <w:r>
+        <w:rPr>
+          <w:rFonts w:cstheme="minorHAnsi"/>
+          <w:color w:val="0A0A0A"/>
+          <w:shd w:val="clear" w:color="auto" w:fill="FFFFFF"/>
+        </w:rPr>
+        <w:t xml:space="preserve">CLAIMANT_AND_DEFENDANT’ &amp;&amp; </w:t>
+      </w:r>
+      <w:proofErr w:type="spellStart"/>
+      <w:r>
+        <w:rPr>
+          <w:rFonts w:cstheme="minorHAnsi"/>
+          <w:color w:val="0A0A0A"/>
+          <w:shd w:val="clear" w:color="auto" w:fill="FFFFFF"/>
+        </w:rPr>
+        <w:t>claimantAttended</w:t>
+      </w:r>
+      <w:proofErr w:type="spellEnd"/>
+      <w:r>
+        <w:rPr>
+          <w:rFonts w:cstheme="minorHAnsi"/>
+          <w:color w:val="0A0A0A"/>
+          <w:shd w:val="clear" w:color="auto" w:fill="FFFFFF"/>
+        </w:rPr>
         <w:t xml:space="preserve"> </w:t>
       </w:r>
       <w:r>
+        <w:rPr>
+          <w:rFonts w:cstheme="minorHAnsi"/>
+          <w:color w:val="0A0A0A"/>
+          <w:shd w:val="clear" w:color="auto" w:fill="FFFFFF"/>
+        </w:rPr>
+        <w:t xml:space="preserve">&amp;&amp; </w:t>
+      </w:r>
+      <w:proofErr w:type="spellStart"/>
+      <w:r>
+        <w:rPr>
+          <w:rFonts w:cstheme="minorHAnsi"/>
+          <w:color w:val="0A0A0A"/>
+          <w:shd w:val="clear" w:color="auto" w:fill="FFFFFF"/>
+        </w:rPr>
+        <w:t>defendantAttended</w:t>
+      </w:r>
+      <w:proofErr w:type="spellEnd"/>
+      <w:r>
+        <w:rPr>
+          <w:rFonts w:cstheme="minorHAnsi"/>
+          <w:color w:val="0A0A0A"/>
+          <w:shd w:val="clear" w:color="auto" w:fill="FFFFFF"/>
+        </w:rPr>
+        <w:t>}&gt;&gt;</w:t>
+      </w:r>
+    </w:p>
+    <w:p>
+      <w:pPr>
+        <w:rPr>
+          <w:rFonts w:cstheme="minorHAnsi"/>
+        </w:rPr>
+      </w:pPr>
+      <w:r>
+        <w:rPr>
+          <w:rFonts w:cstheme="minorHAnsi"/>
+        </w:rPr>
+        <w:t xml:space="preserve">The Judge heard from </w:t>
+      </w:r>
+      <w:r>
+        <w:rPr>
+          <w:rFonts w:cstheme="minorHAnsi"/>
+          <w:color w:val="0A0A0A"/>
+          <w:shd w:val="clear" w:color="auto" w:fill="FFFFFF"/>
+        </w:rPr>
+        <w:t>&lt;&lt;</w:t>
+      </w:r>
+      <w:proofErr w:type="spellStart"/>
+      <w:r>
+        <w:rPr>
+          <w:rFonts w:cstheme="minorHAnsi"/>
+          <w:color w:val="0A0A0A"/>
+          <w:shd w:val="clear" w:color="auto" w:fill="FFFFFF"/>
+        </w:rPr>
+        <w:t>judgeHeardFromClaimantTextIfAttended</w:t>
+      </w:r>
+      <w:proofErr w:type="spellEnd"/>
+      <w:r>
+        <w:rPr>
+          <w:rFonts w:cstheme="minorHAnsi"/>
+          <w:color w:val="0A0A0A"/>
+          <w:shd w:val="clear" w:color="auto" w:fill="FFFFFF"/>
+        </w:rPr>
+        <w:t>&gt;&gt;</w:t>
+      </w:r>
+      <w:r>
+        <w:rPr>
+          <w:rFonts w:cstheme="minorHAnsi"/>
+        </w:rPr>
+        <w:t xml:space="preserve"> </w:t>
+      </w:r>
+      <w:r>
+        <w:rPr>
+          <w:rFonts w:cstheme="minorHAnsi"/>
+        </w:rPr>
+        <w:t xml:space="preserve">and </w:t>
+      </w:r>
+      <w:r>
+        <w:rPr>
+          <w:rFonts w:cstheme="minorHAnsi"/>
+          <w:color w:val="0A0A0A"/>
+          <w:shd w:val="clear" w:color="auto" w:fill="FFFFFF"/>
+        </w:rPr>
+        <w:t>&lt;&lt;</w:t>
+      </w:r>
+      <w:proofErr w:type="spellStart"/>
+      <w:r>
+        <w:rPr>
+          <w:rFonts w:cstheme="minorHAnsi"/>
+          <w:color w:val="0A0A0A"/>
+          <w:shd w:val="clear" w:color="auto" w:fill="FFFFFF"/>
+        </w:rPr>
+        <w:t>judgeHeardFromDefend</w:t>
+      </w:r>
+      <w:r>
+        <w:rPr>
+          <w:rFonts w:cstheme="minorHAnsi"/>
+          <w:color w:val="0A0A0A"/>
+          <w:shd w:val="clear" w:color="auto" w:fill="FFFFFF"/>
+        </w:rPr>
+        <w:t>a</w:t>
+      </w:r>
+      <w:r>
+        <w:rPr>
+          <w:rFonts w:cstheme="minorHAnsi"/>
+          <w:color w:val="0A0A0A"/>
+          <w:shd w:val="clear" w:color="auto" w:fill="FFFFFF"/>
+        </w:rPr>
+        <w:t>ntTextIfAttended</w:t>
+      </w:r>
+      <w:proofErr w:type="spellEnd"/>
+      <w:r>
+        <w:rPr>
+          <w:rFonts w:cstheme="minorHAnsi"/>
+          <w:color w:val="0A0A0A"/>
+          <w:shd w:val="clear" w:color="auto" w:fill="FFFFFF"/>
+        </w:rPr>
+        <w:t>&gt;&gt;</w:t>
+      </w:r>
+    </w:p>
+    <w:p>
+      <w:pPr>
+        <w:rPr>
+          <w:rFonts w:cstheme="minorHAnsi"/>
+          <w:color w:val="0A0A0A"/>
+          <w:shd w:val="clear" w:color="auto" w:fill="FFFFFF"/>
+        </w:rPr>
+      </w:pPr>
+      <w:r>
+        <w:rPr>
+          <w:rFonts w:cstheme="minorHAnsi"/>
+          <w:color w:val="0A0A0A"/>
+        </w:rPr>
+        <w:t>&lt;&lt;e</w:t>
+      </w:r>
+      <w:r>
+        <w:rPr>
+          <w:rFonts w:cstheme="minorHAnsi"/>
+          <w:color w:val="0A0A0A"/>
+        </w:rPr>
+        <w:t>lse</w:t>
+      </w:r>
+      <w:proofErr w:type="gramStart"/>
+      <w:r>
+        <w:rPr>
+          <w:rFonts w:cstheme="minorHAnsi"/>
+          <w:color w:val="0A0A0A"/>
+        </w:rPr>
+        <w:t>_{</w:t>
+      </w:r>
+      <w:r>
+        <w:rPr>
+          <w:rFonts w:cstheme="minorHAnsi"/>
+          <w:color w:val="0A0A0A"/>
+          <w:shd w:val="clear" w:color="auto" w:fill="FFFFFF"/>
+        </w:rPr>
+        <w:t xml:space="preserve"> </w:t>
+      </w:r>
+      <w:proofErr w:type="spellStart"/>
+      <w:r>
+        <w:rPr>
+          <w:rFonts w:cstheme="minorHAnsi"/>
+          <w:color w:val="0A0A0A"/>
+          <w:shd w:val="clear" w:color="auto" w:fill="FFFFFF"/>
+        </w:rPr>
+        <w:t>finalOrderRepresented</w:t>
+      </w:r>
+      <w:proofErr w:type="spellEnd"/>
+      <w:proofErr w:type="gramEnd"/>
+      <w:r>
+        <w:rPr>
+          <w:rFonts w:cstheme="minorHAnsi"/>
+          <w:color w:val="0A0A0A"/>
+          <w:shd w:val="clear" w:color="auto" w:fill="FFFFFF"/>
+        </w:rPr>
+        <w:t>=</w:t>
+      </w:r>
+      <w:r>
+        <w:rPr>
+          <w:rFonts w:cstheme="minorHAnsi"/>
+        </w:rPr>
+        <w:t xml:space="preserve"> ‘</w:t>
+      </w:r>
+      <w:r>
+        <w:rPr>
+          <w:rFonts w:cstheme="minorHAnsi"/>
+          <w:color w:val="0A0A0A"/>
+          <w:shd w:val="clear" w:color="auto" w:fill="FFFFFF"/>
+        </w:rPr>
+        <w:t xml:space="preserve">CLAIMANT_AND_DEFENDANT’ &amp;&amp; </w:t>
+      </w:r>
+      <w:proofErr w:type="spellStart"/>
+      <w:r>
+        <w:rPr>
+          <w:rFonts w:cstheme="minorHAnsi"/>
+          <w:color w:val="0A0A0A"/>
+          <w:shd w:val="clear" w:color="auto" w:fill="FFFFFF"/>
+        </w:rPr>
+        <w:t>claimantAttended</w:t>
+      </w:r>
+      <w:proofErr w:type="spellEnd"/>
+      <w:r>
+        <w:rPr>
+          <w:rFonts w:cstheme="minorHAnsi"/>
+          <w:color w:val="0A0A0A"/>
+          <w:shd w:val="clear" w:color="auto" w:fill="FFFFFF"/>
+        </w:rPr>
+        <w:t xml:space="preserve"> &amp;&amp; </w:t>
+      </w:r>
+      <w:proofErr w:type="spellStart"/>
+      <w:r>
+        <w:rPr>
+          <w:rFonts w:cstheme="minorHAnsi"/>
+          <w:color w:val="0A0A0A"/>
+          <w:shd w:val="clear" w:color="auto" w:fill="FFFFFF"/>
+        </w:rPr>
+        <w:t>defendantAttended</w:t>
+      </w:r>
+      <w:proofErr w:type="spellEnd"/>
+      <w:r>
+        <w:rPr>
+          <w:rFonts w:cstheme="minorHAnsi"/>
+          <w:color w:val="0A0A0A"/>
+          <w:shd w:val="clear" w:color="auto" w:fill="FFFFFF"/>
+        </w:rPr>
+        <w:t>='false'</w:t>
+      </w:r>
+      <w:r>
+        <w:rPr>
+          <w:rFonts w:cstheme="minorHAnsi"/>
+          <w:color w:val="0A0A0A"/>
+        </w:rPr>
+        <w:t>}</w:t>
+      </w:r>
+      <w:r>
+        <w:rPr>
+          <w:rFonts w:cstheme="minorHAnsi"/>
+          <w:color w:val="0A0A0A"/>
+        </w:rPr>
+        <w:t>&gt;&gt;</w:t>
+      </w:r>
+      <w:r>
+        <w:rPr>
+          <w:rFonts w:cstheme="minorHAnsi"/>
+        </w:rPr>
+        <w:t xml:space="preserve">The Judge heard from </w:t>
+      </w:r>
+      <w:r>
+        <w:rPr>
+          <w:rFonts w:cstheme="minorHAnsi"/>
+        </w:rPr>
+        <w:t>&lt;&lt;</w:t>
+      </w:r>
+      <w:proofErr w:type="spellStart"/>
+      <w:r>
+        <w:rPr>
+          <w:rFonts w:cstheme="minorHAnsi"/>
+          <w:color w:val="0A0A0A"/>
+          <w:shd w:val="clear" w:color="auto" w:fill="FFFFFF"/>
+        </w:rPr>
+        <w:t>judgeHeardFromClaimantTextIfAttended</w:t>
+      </w:r>
+      <w:proofErr w:type="spellEnd"/>
+      <w:r>
+        <w:rPr>
+          <w:rFonts w:cstheme="minorHAnsi"/>
+        </w:rPr>
+        <w:t>&gt;&gt;</w:t>
+      </w:r>
+      <w:r>
+        <w:rPr>
+          <w:rFonts w:cstheme="minorHAnsi"/>
+        </w:rPr>
+        <w:t>.</w:t>
+      </w:r>
+    </w:p>
+    <w:p>
+      <w:pPr>
+        <w:rPr>
+          <w:rFonts w:cstheme="minorHAnsi"/>
+        </w:rPr>
+      </w:pPr>
+      <w:r>
+        <w:rPr>
+          <w:rFonts w:cstheme="minorHAnsi"/>
+        </w:rPr>
+        <w:t>&lt;&lt;</w:t>
+      </w:r>
+      <w:proofErr w:type="spellStart"/>
+      <w:r>
+        <w:rPr>
+          <w:rFonts w:cstheme="minorHAnsi"/>
+        </w:rPr>
+        <w:t>judgeHeardDefendantNotAttendedText</w:t>
+      </w:r>
+      <w:proofErr w:type="spellEnd"/>
+      <w:r>
+        <w:rPr>
+          <w:rFonts w:cstheme="minorHAnsi"/>
+        </w:rPr>
+        <w:t>&gt;&gt;</w:t>
+      </w:r>
+    </w:p>
+    <w:p>
+      <w:pPr>
+        <w:rPr>
+          <w:rFonts w:cstheme="minorHAnsi"/>
+          <w:color w:val="0A0A0A"/>
+          <w:shd w:val="clear" w:color="auto" w:fill="FFFFFF"/>
+        </w:rPr>
+      </w:pPr>
+      <w:r>
+        <w:rPr>
+          <w:rFonts w:cstheme="minorHAnsi"/>
+          <w:color w:val="0A0A0A"/>
+        </w:rPr>
+        <w:t>&lt;&lt;else</w:t>
+      </w:r>
+      <w:proofErr w:type="gramStart"/>
+      <w:r>
+        <w:rPr>
+          <w:rFonts w:cstheme="minorHAnsi"/>
+          <w:color w:val="0A0A0A"/>
+        </w:rPr>
+        <w:t>_{</w:t>
+      </w:r>
+      <w:r>
+        <w:rPr>
+          <w:rFonts w:cstheme="minorHAnsi"/>
+          <w:color w:val="0A0A0A"/>
+          <w:shd w:val="clear" w:color="auto" w:fill="FFFFFF"/>
+        </w:rPr>
+        <w:t xml:space="preserve"> </w:t>
+      </w:r>
+      <w:proofErr w:type="spellStart"/>
+      <w:r>
+        <w:rPr>
+          <w:rFonts w:cstheme="minorHAnsi"/>
+          <w:color w:val="0A0A0A"/>
+          <w:shd w:val="clear" w:color="auto" w:fill="FFFFFF"/>
+        </w:rPr>
+        <w:t>finalOrderRepresented</w:t>
+      </w:r>
+      <w:proofErr w:type="spellEnd"/>
+      <w:proofErr w:type="gramEnd"/>
+      <w:r>
+        <w:rPr>
+          <w:rFonts w:cstheme="minorHAnsi"/>
+          <w:color w:val="0A0A0A"/>
+          <w:shd w:val="clear" w:color="auto" w:fill="FFFFFF"/>
+        </w:rPr>
+        <w:t>=</w:t>
+      </w:r>
+      <w:r>
+        <w:rPr>
+          <w:rFonts w:cstheme="minorHAnsi"/>
+        </w:rPr>
+        <w:t xml:space="preserve"> ‘</w:t>
+      </w:r>
+      <w:r>
+        <w:rPr>
+          <w:rFonts w:cstheme="minorHAnsi"/>
+          <w:color w:val="0A0A0A"/>
+          <w:shd w:val="clear" w:color="auto" w:fill="FFFFFF"/>
+        </w:rPr>
+        <w:t xml:space="preserve">CLAIMANT_AND_DEFENDANT’ &amp;&amp; </w:t>
+      </w:r>
+      <w:proofErr w:type="spellStart"/>
+      <w:r>
+        <w:rPr>
+          <w:rFonts w:cstheme="minorHAnsi"/>
+          <w:color w:val="0A0A0A"/>
+          <w:shd w:val="clear" w:color="auto" w:fill="FFFFFF"/>
+        </w:rPr>
+        <w:t>claimantAttended</w:t>
+      </w:r>
+      <w:proofErr w:type="spellEnd"/>
+      <w:r>
+        <w:rPr>
+          <w:rFonts w:cstheme="minorHAnsi"/>
+          <w:color w:val="0A0A0A"/>
+          <w:shd w:val="clear" w:color="auto" w:fill="FFFFFF"/>
+        </w:rPr>
+        <w:t>='false'</w:t>
+      </w:r>
+      <w:r>
+        <w:rPr>
+          <w:rFonts w:cstheme="minorHAnsi"/>
+          <w:color w:val="0A0A0A"/>
+          <w:shd w:val="clear" w:color="auto" w:fill="FFFFFF"/>
+        </w:rPr>
+        <w:t xml:space="preserve"> &amp;&amp; </w:t>
+      </w:r>
+      <w:proofErr w:type="spellStart"/>
+      <w:r>
+        <w:rPr>
+          <w:rFonts w:cstheme="minorHAnsi"/>
+          <w:color w:val="0A0A0A"/>
+          <w:shd w:val="clear" w:color="auto" w:fill="FFFFFF"/>
+        </w:rPr>
+        <w:t>defendantAttended</w:t>
+      </w:r>
+      <w:proofErr w:type="spellEnd"/>
+      <w:r>
+        <w:rPr>
+          <w:rFonts w:cstheme="minorHAnsi"/>
+          <w:color w:val="0A0A0A"/>
+        </w:rPr>
+        <w:t xml:space="preserve"> }&gt;&gt;</w:t>
+      </w:r>
+    </w:p>
+    <w:p>
+      <w:pPr>
+        <w:rPr>
+          <w:rFonts w:cstheme="minorHAnsi"/>
+        </w:rPr>
+      </w:pPr>
+      <w:r>
+        <w:rPr>
+          <w:rFonts w:cstheme="minorHAnsi"/>
+        </w:rPr>
+        <w:t>&lt;&lt;</w:t>
+      </w:r>
+      <w:proofErr w:type="spellStart"/>
+      <w:r>
+        <w:rPr>
+          <w:rFonts w:cstheme="minorHAnsi"/>
+        </w:rPr>
+        <w:t>judgeHeardClaimantNotAttendedText</w:t>
+      </w:r>
+      <w:proofErr w:type="spellEnd"/>
+      <w:r>
+        <w:rPr>
+          <w:rFonts w:cstheme="minorHAnsi"/>
+        </w:rPr>
+        <w:t>&gt;&gt;</w:t>
+      </w:r>
+    </w:p>
+    <w:p>
+      <w:pPr>
+        <w:rPr>
+          <w:rFonts w:cstheme="minorHAnsi"/>
+        </w:rPr>
+      </w:pPr>
+      <w:r>
+        <w:rPr>
+          <w:rFonts w:cstheme="minorHAnsi"/>
+        </w:rPr>
+        <w:t xml:space="preserve">The Judge heard from </w:t>
+      </w:r>
+      <w:r>
+        <w:rPr>
+          <w:rFonts w:cstheme="minorHAnsi"/>
+          <w:color w:val="0A0A0A"/>
+          <w:shd w:val="clear" w:color="auto" w:fill="FFFFFF"/>
+        </w:rPr>
+        <w:t>&lt;&lt;</w:t>
+      </w:r>
+      <w:proofErr w:type="spellStart"/>
+      <w:r>
+        <w:rPr>
+          <w:rFonts w:cstheme="minorHAnsi"/>
+          <w:color w:val="0A0A0A"/>
+          <w:shd w:val="clear" w:color="auto" w:fill="FFFFFF"/>
+        </w:rPr>
+        <w:t>judgeHeardFromDefend</w:t>
+      </w:r>
+      <w:r>
+        <w:rPr>
+          <w:rFonts w:cstheme="minorHAnsi"/>
+          <w:color w:val="0A0A0A"/>
+          <w:shd w:val="clear" w:color="auto" w:fill="FFFFFF"/>
+        </w:rPr>
+        <w:t>a</w:t>
+      </w:r>
+      <w:r>
+        <w:rPr>
+          <w:rFonts w:cstheme="minorHAnsi"/>
+          <w:color w:val="0A0A0A"/>
+          <w:shd w:val="clear" w:color="auto" w:fill="FFFFFF"/>
+        </w:rPr>
+        <w:t>ntTextIfAttended</w:t>
+      </w:r>
+      <w:proofErr w:type="spellEnd"/>
+      <w:r>
+        <w:rPr>
+          <w:rFonts w:cstheme="minorHAnsi"/>
+          <w:color w:val="0A0A0A"/>
+          <w:shd w:val="clear" w:color="auto" w:fill="FFFFFF"/>
+        </w:rPr>
+        <w:t>&gt;&gt;</w:t>
+      </w:r>
+    </w:p>
+    <w:p>
+      <w:pPr>
+        <w:rPr>
+          <w:rFonts w:cstheme="minorHAnsi"/>
+        </w:rPr>
+      </w:pPr>
+      <w:r>
+        <w:rPr>
+          <w:rFonts w:cstheme="minorHAnsi"/>
+        </w:rPr>
+        <w:t>&lt;&lt;e</w:t>
+      </w:r>
+      <w:r>
+        <w:rPr>
+          <w:rFonts w:cstheme="minorHAnsi"/>
+        </w:rPr>
+        <w:t>lse</w:t>
+      </w:r>
+      <w:proofErr w:type="gramStart"/>
+      <w:r>
+        <w:rPr>
+          <w:rFonts w:cstheme="minorHAnsi"/>
+        </w:rPr>
+        <w:t>_{</w:t>
+      </w:r>
+      <w:r>
+        <w:rPr>
+          <w:rFonts w:cstheme="minorHAnsi"/>
+          <w:color w:val="0A0A0A"/>
+          <w:shd w:val="clear" w:color="auto" w:fill="FFFFFF"/>
+        </w:rPr>
+        <w:t xml:space="preserve"> </w:t>
+      </w:r>
+      <w:proofErr w:type="spellStart"/>
+      <w:r>
+        <w:rPr>
+          <w:rFonts w:cstheme="minorHAnsi"/>
+          <w:color w:val="0A0A0A"/>
+          <w:shd w:val="clear" w:color="auto" w:fill="FFFFFF"/>
+        </w:rPr>
+        <w:t>finalOrderRepresented</w:t>
+      </w:r>
+      <w:proofErr w:type="spellEnd"/>
+      <w:proofErr w:type="gramEnd"/>
+      <w:r>
+        <w:rPr>
+          <w:rFonts w:cstheme="minorHAnsi"/>
+          <w:color w:val="0A0A0A"/>
+          <w:shd w:val="clear" w:color="auto" w:fill="FFFFFF"/>
+        </w:rPr>
+        <w:t>=</w:t>
+      </w:r>
+      <w:r>
+        <w:rPr>
+          <w:rFonts w:cstheme="minorHAnsi"/>
+        </w:rPr>
+        <w:t xml:space="preserve"> ‘</w:t>
+      </w:r>
+      <w:r>
+        <w:rPr>
+          <w:rFonts w:cstheme="minorHAnsi"/>
+          <w:color w:val="0A0A0A"/>
+          <w:shd w:val="clear" w:color="auto" w:fill="FFFFFF"/>
+        </w:rPr>
+        <w:t xml:space="preserve">CLAIMANT_AND_DEFENDANT’ &amp;&amp; </w:t>
+      </w:r>
+      <w:proofErr w:type="spellStart"/>
+      <w:r>
+        <w:rPr>
+          <w:rFonts w:cstheme="minorHAnsi"/>
+          <w:color w:val="0A0A0A"/>
+          <w:shd w:val="clear" w:color="auto" w:fill="FFFFFF"/>
+        </w:rPr>
+        <w:t>claimantAttended</w:t>
+      </w:r>
+      <w:proofErr w:type="spellEnd"/>
+      <w:r>
+        <w:rPr>
+          <w:rFonts w:cstheme="minorHAnsi"/>
+          <w:color w:val="0A0A0A"/>
+          <w:shd w:val="clear" w:color="auto" w:fill="FFFFFF"/>
+        </w:rPr>
+        <w:t>='false'</w:t>
+      </w:r>
+      <w:r>
+        <w:rPr>
+          <w:rFonts w:cstheme="minorHAnsi"/>
+          <w:color w:val="0A0A0A"/>
+          <w:shd w:val="clear" w:color="auto" w:fill="FFFFFF"/>
+        </w:rPr>
+        <w:t xml:space="preserve"> &amp;&amp; </w:t>
+      </w:r>
+      <w:proofErr w:type="spellStart"/>
+      <w:r>
+        <w:rPr>
+          <w:rFonts w:cstheme="minorHAnsi"/>
+          <w:color w:val="0A0A0A"/>
+          <w:shd w:val="clear" w:color="auto" w:fill="FFFFFF"/>
+        </w:rPr>
+        <w:t>defendantAttended</w:t>
+      </w:r>
+      <w:proofErr w:type="spellEnd"/>
+      <w:r>
+        <w:rPr>
+          <w:rFonts w:cstheme="minorHAnsi"/>
+          <w:color w:val="0A0A0A"/>
+        </w:rPr>
+        <w:t xml:space="preserve"> </w:t>
+      </w:r>
+      <w:r>
+        <w:rPr>
+          <w:rFonts w:cstheme="minorHAnsi"/>
+          <w:color w:val="0A0A0A"/>
+        </w:rPr>
+        <w:t>='false'</w:t>
+      </w:r>
+      <w:r>
+        <w:rPr>
+          <w:rFonts w:cstheme="minorHAnsi"/>
+        </w:rPr>
+        <w:t>}</w:t>
+      </w:r>
+      <w:r>
+        <w:rPr>
+          <w:rFonts w:cstheme="minorHAnsi"/>
+        </w:rPr>
+        <w:t>&gt;&gt;</w:t>
+      </w:r>
+    </w:p>
+    <w:p>
+      <w:pPr>
+        <w:rPr>
+          <w:rFonts w:cstheme="minorHAnsi"/>
+        </w:rPr>
+      </w:pPr>
+      <w:r>
+        <w:rPr>
+          <w:rFonts w:cstheme="minorHAnsi"/>
+        </w:rPr>
+        <w:t>&lt;&lt;</w:t>
+      </w:r>
+      <w:proofErr w:type="spellStart"/>
+      <w:r>
+        <w:rPr>
+          <w:rFonts w:cstheme="minorHAnsi"/>
+        </w:rPr>
+        <w:t>judgeHeardClaimantNotAttendedText</w:t>
+      </w:r>
+      <w:proofErr w:type="spellEnd"/>
+      <w:r>
+        <w:rPr>
+          <w:rFonts w:cstheme="minorHAnsi"/>
+        </w:rPr>
+        <w:t>&gt;&gt;</w:t>
+      </w:r>
+    </w:p>
+    <w:p>
+      <w:pPr>
+        <w:rPr>
+          <w:rFonts w:cstheme="minorHAnsi"/>
+        </w:rPr>
+      </w:pPr>
+      <w:r>
+        <w:rPr>
+          <w:rFonts w:cstheme="minorHAnsi"/>
+        </w:rPr>
+        <w:t>&lt;&lt;</w:t>
+      </w:r>
+      <w:proofErr w:type="spellStart"/>
+      <w:r>
+        <w:rPr>
+          <w:rFonts w:cstheme="minorHAnsi"/>
+        </w:rPr>
+        <w:t>judgeHeardDefendantNotAttendedText</w:t>
+      </w:r>
+      <w:proofErr w:type="spellEnd"/>
+      <w:r>
+        <w:rPr>
+          <w:rFonts w:cstheme="minorHAnsi"/>
+        </w:rPr>
+        <w:t>&gt;</w:t>
+      </w:r>
+      <w:r>
+        <w:rPr>
+          <w:rFonts w:cstheme="minorHAnsi"/>
+        </w:rPr>
+        <w:t>&gt;</w:t>
+      </w:r>
+    </w:p>
+    <w:p>
+      <w:pPr>
+        <w:rPr>
+          <w:rFonts w:cstheme="minorHAnsi"/>
+        </w:rPr>
+      </w:pPr>
+      <w:r>
+        <w:rPr>
+          <w:rFonts w:cstheme="minorHAnsi"/>
+        </w:rPr>
+        <w:t>&lt;&lt;es_&gt;&gt;</w:t>
+      </w:r>
+      <w:r>
+        <w:rPr>
+          <w:rFonts w:cstheme="minorHAnsi"/>
+          <w:color w:val="0A0A0A"/>
+        </w:rPr>
+        <w:t>&lt;</w:t>
+      </w:r>
+      <w:r>
+        <w:rPr>
+          <w:rFonts w:cstheme="minorHAnsi"/>
+          <w:color w:val="0A0A0A"/>
+        </w:rPr>
+        <w:t>&lt;</w:t>
+      </w:r>
+      <w:r>
+        <w:rPr>
+          <w:rFonts w:cstheme="minorHAnsi"/>
+          <w:color w:val="0A0A0A"/>
+        </w:rPr>
+        <w:t>cs</w:t>
+      </w:r>
+      <w:proofErr w:type="gramStart"/>
+      <w:r>
+        <w:rPr>
+          <w:rFonts w:cstheme="minorHAnsi"/>
+          <w:color w:val="0A0A0A"/>
+        </w:rPr>
+        <w:t>_{</w:t>
+      </w:r>
+      <w:proofErr w:type="spellStart"/>
+      <w:proofErr w:type="gramEnd"/>
+      <w:r>
+        <w:rPr>
+          <w:rFonts w:cstheme="minorHAnsi"/>
+          <w:color w:val="0A0A0A"/>
+          <w:shd w:val="clear" w:color="auto" w:fill="FFFFFF"/>
+        </w:rPr>
+        <w:t>finalOrderRepresented</w:t>
+      </w:r>
+      <w:proofErr w:type="spellEnd"/>
+      <w:r>
+        <w:rPr>
+          <w:rFonts w:cstheme="minorHAnsi"/>
+          <w:color w:val="0A0A0A"/>
+        </w:rPr>
+        <w:t>=</w:t>
+      </w:r>
+      <w:r>
+        <w:rPr>
+          <w:rFonts w:cstheme="minorHAnsi"/>
+          <w:color w:val="0A0A0A"/>
+        </w:rPr>
+        <w:t xml:space="preserve"> </w:t>
+      </w:r>
+      <w:r>
+        <w:rPr>
+          <w:rFonts w:cstheme="minorHAnsi"/>
+        </w:rPr>
         <w:t>‘</w:t>
       </w:r>
       <w:r>
         <w:rPr>
-          <w:rFonts w:ascii="GDSTransportWebsite" w:hAnsi="GDSTransportWebsite"/>
-          <w:color w:val="0A0A0A"/>
-          <w:shd w:val="clear" w:color="auto" w:fill="FFFFFF"/>
-        </w:rPr>
-        <w:t>CLAIMANT_AND_DEFENDANT</w:t>
-      </w:r>
-      <w:r>
-        <w:rPr>
-          <w:rFonts w:ascii="GDSTransportWebsite" w:hAnsi="GDSTransportWebsite"/>
-          <w:color w:val="0A0A0A"/>
-          <w:shd w:val="clear" w:color="auto" w:fill="FFFFFF"/>
-        </w:rPr>
-        <w:t xml:space="preserve">’ &amp;&amp; </w:t>
-      </w:r>
-      <w:proofErr w:type="spellStart"/>
-      <w:r>
-        <w:rPr>
-          <w:rFonts w:ascii="GDSTransportWebsite" w:hAnsi="GDSTransportWebsite"/>
-          <w:color w:val="0A0A0A"/>
-          <w:shd w:val="clear" w:color="auto" w:fill="FFFFFF"/>
-        </w:rPr>
-        <w:t>claimantAttended</w:t>
-      </w:r>
-      <w:proofErr w:type="spellEnd"/>
-      <w:r>
-        <w:rPr>
-          <w:rFonts w:ascii="GDSTransportWebsite" w:hAnsi="GDSTransportWebsite"/>
-          <w:color w:val="0A0A0A"/>
-          <w:shd w:val="clear" w:color="auto" w:fill="FFFFFF"/>
-        </w:rPr>
-        <w:t xml:space="preserve"> </w:t>
-      </w:r>
-      <w:r>
-        <w:rPr>
-          <w:rFonts w:ascii="GDSTransportWebsite" w:hAnsi="GDSTransportWebsite"/>
-          <w:color w:val="0A0A0A"/>
-          <w:shd w:val="clear" w:color="auto" w:fill="FFFFFF"/>
-        </w:rPr>
-        <w:t xml:space="preserve">&amp;&amp; </w:t>
-      </w:r>
-      <w:proofErr w:type="spellStart"/>
-      <w:r>
-        <w:rPr>
-          <w:rFonts w:ascii="GDSTransportWebsite" w:hAnsi="GDSTransportWebsite"/>
-          <w:color w:val="0A0A0A"/>
-          <w:shd w:val="clear" w:color="auto" w:fill="FFFFFF"/>
-        </w:rPr>
-        <w:t>defendantAttended</w:t>
-      </w:r>
-      <w:proofErr w:type="spellEnd"/>
-      <w:r>
-        <w:rPr>
-          <w:rFonts w:ascii="GDSTransportWebsite" w:hAnsi="GDSTransportWebsite"/>
-          <w:color w:val="0A0A0A"/>
-          <w:shd w:val="clear" w:color="auto" w:fill="FFFFFF"/>
+          <w:rFonts w:cstheme="minorHAnsi"/>
+          <w:color w:val="0A0A0A"/>
+        </w:rPr>
+        <w:t>OTHER_REPRESENTATION</w:t>
+      </w:r>
+      <w:r>
+        <w:rPr>
+          <w:rFonts w:cstheme="minorHAnsi"/>
+          <w:color w:val="0A0A0A"/>
+        </w:rPr>
+        <w:t>'</w:t>
+      </w:r>
+      <w:r>
+        <w:rPr>
+          <w:rFonts w:cstheme="minorHAnsi"/>
+          <w:color w:val="0A0A0A"/>
+        </w:rPr>
+        <w:t>}</w:t>
+      </w:r>
+      <w:r>
+        <w:rPr>
+          <w:rFonts w:cstheme="minorHAnsi"/>
+          <w:color w:val="0A0A0A"/>
+        </w:rPr>
+        <w:t>&gt;&gt;</w:t>
+      </w:r>
+      <w:r>
+        <w:rPr>
+          <w:rFonts w:cstheme="minorHAnsi"/>
+        </w:rPr>
+        <w:t xml:space="preserve">The Judge heard other representation: </w:t>
+      </w:r>
+      <w:r>
+        <w:rPr>
+          <w:rFonts w:cstheme="minorHAnsi"/>
+        </w:rPr>
+        <w:t>&lt;&lt;</w:t>
+      </w:r>
+      <w:proofErr w:type="spellStart"/>
+      <w:r>
+        <w:rPr>
+          <w:rFonts w:cstheme="minorHAnsi"/>
+        </w:rPr>
+        <w:t>otherRepresentedText</w:t>
+      </w:r>
+      <w:proofErr w:type="spellEnd"/>
+      <w:r>
+        <w:rPr>
+          <w:rFonts w:cstheme="minorHAnsi"/>
+        </w:rPr>
+        <w:t xml:space="preserve">&gt;&gt; </w:t>
+      </w:r>
+      <w:r>
+        <w:rPr>
+          <w:rFonts w:cstheme="minorHAnsi"/>
+          <w:color w:val="0A0A0A"/>
+        </w:rPr>
+        <w:t>&lt;&lt;es_&gt;&gt;</w:t>
+      </w:r>
+      <w:r>
+        <w:rPr>
+          <w:rFonts w:cstheme="minorHAnsi"/>
+        </w:rPr>
+        <w:t>&lt;&lt;cs_{</w:t>
+      </w:r>
+      <w:proofErr w:type="spellStart"/>
+      <w:r>
+        <w:rPr>
+          <w:rFonts w:cstheme="minorHAnsi"/>
+        </w:rPr>
+        <w:t>judgeConsideredPapers</w:t>
+      </w:r>
+      <w:proofErr w:type="spellEnd"/>
+      <w:r>
+        <w:rPr>
+          <w:rFonts w:cstheme="minorHAnsi"/>
         </w:rPr>
         <w:t>}&gt;&gt;</w:t>
       </w:r>
-    </w:p>
-    <w:p>
-      <w:r>
-        <w:t xml:space="preserve">The Judge heard from </w:t>
-      </w:r>
-      <w:r>
-        <w:rPr>
-          <w:rFonts w:ascii="GDSTransportWebsite" w:hAnsi="GDSTransportWebsite"/>
-          <w:color w:val="0A0A0A"/>
-          <w:shd w:val="clear" w:color="auto" w:fill="FFFFFF"/>
+      <w:r>
+        <w:rPr>
+          <w:rFonts w:cstheme="minorHAnsi"/>
+        </w:rPr>
+        <w:t>The judge considered the papers.</w:t>
+      </w:r>
+      <w:r>
+        <w:rPr>
+          <w:rFonts w:cstheme="minorHAnsi"/>
+        </w:rPr>
+        <w:t xml:space="preserve"> &lt;&lt;es_&gt;&gt;</w:t>
+      </w:r>
+      <w:r>
+        <w:rPr>
+          <w:rFonts w:cstheme="minorHAnsi"/>
+        </w:rPr>
+        <w:t>&lt;&lt;cs_{</w:t>
+      </w:r>
+      <w:proofErr w:type="spellStart"/>
+      <w:r>
+        <w:rPr>
+          <w:rFonts w:cstheme="minorHAnsi"/>
+        </w:rPr>
+        <w:t>recordedToggle</w:t>
+      </w:r>
+      <w:proofErr w:type="spellEnd"/>
+      <w:r>
+        <w:rPr>
+          <w:rFonts w:cstheme="minorHAnsi"/>
+        </w:rPr>
+        <w:t>}&gt;&gt;</w:t>
+      </w:r>
+    </w:p>
+    <w:p>
+      <w:pPr>
+        <w:rPr>
+          <w:rFonts w:cstheme="minorHAnsi"/>
+        </w:rPr>
+      </w:pPr>
+      <w:r>
+        <w:rPr>
+          <w:rFonts w:cstheme="minorHAnsi"/>
+        </w:rPr>
+        <w:t xml:space="preserve">It is recorded that </w:t>
+      </w:r>
+      <w:r>
+        <w:rPr>
+          <w:rFonts w:cstheme="minorHAnsi"/>
         </w:rPr>
         <w:t>&lt;&lt;</w:t>
       </w:r>
       <w:proofErr w:type="spellStart"/>
       <w:r>
         <w:rPr>
-          <w:rFonts w:ascii="GDSTransportWebsite" w:hAnsi="GDSTransportWebsite"/>
-          <w:color w:val="0A0A0A"/>
-          <w:shd w:val="clear" w:color="auto" w:fill="FFFFFF"/>
-        </w:rPr>
-        <w:t>judgeHeardFromClaimantTextIfAttended</w:t>
-      </w:r>
-      <w:proofErr w:type="spellEnd"/>
-      <w:r>
-        <w:rPr>
-          <w:rFonts w:ascii="GDSTransportWebsite" w:hAnsi="GDSTransportWebsite"/>
-          <w:color w:val="0A0A0A"/>
-          <w:shd w:val="clear" w:color="auto" w:fill="FFFFFF"/>
+          <w:rFonts w:cstheme="minorHAnsi"/>
+        </w:rPr>
+        <w:t>recordedText</w:t>
+      </w:r>
+      <w:proofErr w:type="spellEnd"/>
+      <w:r>
+        <w:rPr>
+          <w:rFonts w:cstheme="minorHAnsi"/>
         </w:rPr>
         <w:t>&gt;&gt;</w:t>
       </w:r>
       <w:r>
-        <w:t xml:space="preserve"> </w:t>
-      </w:r>
-      <w:r>
-        <w:t xml:space="preserve">and </w:t>
-      </w:r>
-      <w:r>
-        <w:rPr>
-          <w:rFonts w:ascii="GDSTransportWebsite" w:hAnsi="GDSTransportWebsite"/>
-          <w:color w:val="0A0A0A"/>
-          <w:shd w:val="clear" w:color="auto" w:fill="FFFFFF"/>
-        </w:rPr>
-        <w:t>&lt;&lt;</w:t>
-      </w:r>
-      <w:proofErr w:type="spellStart"/>
-      <w:r>
-        <w:rPr>
-          <w:rFonts w:ascii="GDSTransportWebsite" w:hAnsi="GDSTransportWebsite"/>
-          <w:color w:val="0A0A0A"/>
-          <w:shd w:val="clear" w:color="auto" w:fill="FFFFFF"/>
-        </w:rPr>
-        <w:t>judgeHeardFromDefend</w:t>
-      </w:r>
-      <w:r>
-        <w:rPr>
-          <w:rFonts w:ascii="GDSTransportWebsite" w:hAnsi="GDSTransportWebsite"/>
-          <w:color w:val="0A0A0A"/>
-          <w:shd w:val="clear" w:color="auto" w:fill="FFFFFF"/>
-        </w:rPr>
-        <w:t>a</w:t>
-      </w:r>
-      <w:r>
-        <w:rPr>
-          <w:rFonts w:ascii="GDSTransportWebsite" w:hAnsi="GDSTransportWebsite"/>
-          <w:color w:val="0A0A0A"/>
-          <w:shd w:val="clear" w:color="auto" w:fill="FFFFFF"/>
-        </w:rPr>
-        <w:t>ntTextIfAttended</w:t>
-      </w:r>
-      <w:proofErr w:type="spellEnd"/>
-      <w:r>
-        <w:rPr>
-          <w:rFonts w:ascii="GDSTransportWebsite" w:hAnsi="GDSTransportWebsite"/>
-          <w:color w:val="0A0A0A"/>
-          <w:shd w:val="clear" w:color="auto" w:fill="FFFFFF"/>
-        </w:rPr>
-        <w:t>&gt;&gt;</w:t>
-      </w:r>
-    </w:p>
-    <w:p>
-      <w:pPr>
-        <w:rPr>
-          <w:rFonts w:ascii="GDSTransportWebsite" w:hAnsi="GDSTransportWebsite"/>
-          <w:color w:val="0A0A0A"/>
-          <w:shd w:val="clear" w:color="auto" w:fill="FFFFFF"/>
-        </w:rPr>
-      </w:pPr>
-      <w:r>
-        <w:rPr>
-          <w:rFonts w:ascii="GDSTransportWebsite" w:hAnsi="GDSTransportWebsite"/>
-          <w:color w:val="0A0A0A"/>
-        </w:rPr>
-        <w:t>&lt;&lt;e</w:t>
-      </w:r>
-      <w:r>
-        <w:rPr>
-          <w:rFonts w:ascii="GDSTransportWebsite" w:hAnsi="GDSTransportWebsite"/>
-          <w:color w:val="0A0A0A"/>
-        </w:rPr>
-        <w:t>lse</w:t>
-      </w:r>
-      <w:proofErr w:type="gramStart"/>
-      <w:r>
-        <w:rPr>
-          <w:rFonts w:ascii="GDSTransportWebsite" w:hAnsi="GDSTransportWebsite"/>
-          <w:color w:val="0A0A0A"/>
-        </w:rPr>
-        <w:t>_{</w:t>
-      </w:r>
-      <w:r>
-        <w:rPr>
-          <w:rFonts w:ascii="GDSTransportWebsite" w:hAnsi="GDSTransportWebsite"/>
-          <w:color w:val="0A0A0A"/>
-          <w:shd w:val="clear" w:color="auto" w:fill="FFFFFF"/>
-        </w:rPr>
-        <w:t xml:space="preserve"> </w:t>
-      </w:r>
-      <w:proofErr w:type="spellStart"/>
-      <w:r>
-        <w:rPr>
-          <w:rFonts w:ascii="GDSTransportWebsite" w:hAnsi="GDSTransportWebsite"/>
-          <w:color w:val="0A0A0A"/>
-          <w:shd w:val="clear" w:color="auto" w:fill="FFFFFF"/>
-        </w:rPr>
-        <w:t>finalOrderRepresented</w:t>
-      </w:r>
-      <w:proofErr w:type="spellEnd"/>
-      <w:proofErr w:type="gramEnd"/>
-      <w:r>
-        <w:rPr>
-          <w:rFonts w:ascii="GDSTransportWebsite" w:hAnsi="GDSTransportWebsite"/>
-          <w:color w:val="0A0A0A"/>
-          <w:shd w:val="clear" w:color="auto" w:fill="FFFFFF"/>
-        </w:rPr>
-        <w:t>=</w:t>
-      </w:r>
-      <w:r>
-        <w:t xml:space="preserve"> </w:t>
-      </w:r>
-      <w:r>
-        <w:t>‘</w:t>
-      </w:r>
-      <w:r>
-        <w:rPr>
-          <w:rFonts w:ascii="GDSTransportWebsite" w:hAnsi="GDSTransportWebsite"/>
-          <w:color w:val="0A0A0A"/>
-          <w:shd w:val="clear" w:color="auto" w:fill="FFFFFF"/>
-        </w:rPr>
-        <w:t>CLAIMANT_AND_DEFENDANT</w:t>
-      </w:r>
-      <w:r>
-        <w:rPr>
-          <w:rFonts w:ascii="GDSTransportWebsite" w:hAnsi="GDSTransportWebsite"/>
-          <w:color w:val="0A0A0A"/>
-          <w:shd w:val="clear" w:color="auto" w:fill="FFFFFF"/>
-        </w:rPr>
-        <w:t xml:space="preserve">’ &amp;&amp; </w:t>
-      </w:r>
-      <w:proofErr w:type="spellStart"/>
-      <w:r>
-        <w:rPr>
-          <w:rFonts w:ascii="GDSTransportWebsite" w:hAnsi="GDSTransportWebsite"/>
-          <w:color w:val="0A0A0A"/>
-          <w:shd w:val="clear" w:color="auto" w:fill="FFFFFF"/>
-        </w:rPr>
-        <w:t>claimantAttended</w:t>
-      </w:r>
-      <w:proofErr w:type="spellEnd"/>
-      <w:r>
-        <w:rPr>
-          <w:rFonts w:ascii="GDSTransportWebsite" w:hAnsi="GDSTransportWebsite"/>
-          <w:color w:val="0A0A0A"/>
-          <w:shd w:val="clear" w:color="auto" w:fill="FFFFFF"/>
-        </w:rPr>
-        <w:t xml:space="preserve"> &amp;&amp; </w:t>
-      </w:r>
-      <w:proofErr w:type="spellStart"/>
-      <w:r>
-        <w:rPr>
-          <w:rFonts w:ascii="GDSTransportWebsite" w:hAnsi="GDSTransportWebsite"/>
-          <w:color w:val="0A0A0A"/>
-          <w:shd w:val="clear" w:color="auto" w:fill="FFFFFF"/>
-        </w:rPr>
-        <w:t>defendantAttended</w:t>
-      </w:r>
-      <w:proofErr w:type="spellEnd"/>
-      <w:r>
-        <w:rPr>
-          <w:rFonts w:ascii="GDSTransportWebsite" w:hAnsi="GDSTransportWebsite"/>
-          <w:color w:val="0A0A0A"/>
-          <w:shd w:val="clear" w:color="auto" w:fill="FFFFFF"/>
-        </w:rPr>
-        <w:t>='false'</w:t>
-      </w:r>
-      <w:r>
-        <w:rPr>
-          <w:rFonts w:ascii="GDSTransportWebsite" w:hAnsi="GDSTransportWebsite"/>
-          <w:color w:val="0A0A0A"/>
-        </w:rPr>
-        <w:t>}</w:t>
-      </w:r>
-      <w:r>
-        <w:rPr>
-          <w:rFonts w:ascii="GDSTransportWebsite" w:hAnsi="GDSTransportWebsite"/>
-          <w:color w:val="0A0A0A"/>
-        </w:rPr>
-        <w:t>&gt;&gt;</w:t>
-      </w:r>
-      <w:r>
-        <w:t xml:space="preserve">The Judge heard from </w:t>
-      </w:r>
-      <w:r>
-        <w:t>&lt;&lt;</w:t>
-      </w:r>
-      <w:proofErr w:type="spellStart"/>
-      <w:r>
-        <w:rPr>
-          <w:rFonts w:ascii="GDSTransportWebsite" w:hAnsi="GDSTransportWebsite"/>
-          <w:color w:val="0A0A0A"/>
-          <w:shd w:val="clear" w:color="auto" w:fill="FFFFFF"/>
-        </w:rPr>
-        <w:t>judgeHeardFromClaimantTextIfAttended</w:t>
-      </w:r>
-      <w:proofErr w:type="spellEnd"/>
-      <w:r>
-        <w:t>&gt;&gt;</w:t>
-      </w:r>
-      <w:r>
-        <w:t>.</w:t>
-      </w:r>
-    </w:p>
-    <w:p>
-      <w:r>
-        <w:t>&lt;&lt;</w:t>
-      </w:r>
-      <w:proofErr w:type="spellStart"/>
-      <w:r>
-        <w:t>judgeHeardDefendantNotAttendedText</w:t>
-      </w:r>
-      <w:proofErr w:type="spellEnd"/>
-      <w:r>
-        <w:t>&gt;&gt;</w:t>
-      </w:r>
-    </w:p>
-    <w:p>
-      <w:pPr>
-        <w:rPr>
-          <w:rFonts w:ascii="GDSTransportWebsite" w:hAnsi="GDSTransportWebsite"/>
-          <w:color w:val="0A0A0A"/>
-          <w:shd w:val="clear" w:color="auto" w:fill="FFFFFF"/>
-        </w:rPr>
-      </w:pPr>
-      <w:r>
-        <w:rPr>
-          <w:rFonts w:ascii="GDSTransportWebsite" w:hAnsi="GDSTransportWebsite"/>
-          <w:color w:val="0A0A0A"/>
-        </w:rPr>
-        <w:t>&lt;&lt;e</w:t>
-      </w:r>
-      <w:r>
-        <w:rPr>
-          <w:rFonts w:ascii="GDSTransportWebsite" w:hAnsi="GDSTransportWebsite"/>
-          <w:color w:val="0A0A0A"/>
-        </w:rPr>
-        <w:t>lse</w:t>
-      </w:r>
-      <w:proofErr w:type="gramStart"/>
-      <w:r>
-        <w:rPr>
-          <w:rFonts w:ascii="GDSTransportWebsite" w:hAnsi="GDSTransportWebsite"/>
-          <w:color w:val="0A0A0A"/>
-        </w:rPr>
-        <w:t>_{</w:t>
-      </w:r>
-      <w:r>
-        <w:rPr>
-          <w:rFonts w:ascii="GDSTransportWebsite" w:hAnsi="GDSTransportWebsite"/>
-          <w:color w:val="0A0A0A"/>
-          <w:shd w:val="clear" w:color="auto" w:fill="FFFFFF"/>
-        </w:rPr>
-        <w:t xml:space="preserve"> </w:t>
-      </w:r>
-      <w:proofErr w:type="spellStart"/>
-      <w:r>
-        <w:rPr>
-          <w:rFonts w:ascii="GDSTransportWebsite" w:hAnsi="GDSTransportWebsite"/>
-          <w:color w:val="0A0A0A"/>
-          <w:shd w:val="clear" w:color="auto" w:fill="FFFFFF"/>
-        </w:rPr>
-        <w:t>finalOrderRepresented</w:t>
-      </w:r>
-      <w:proofErr w:type="spellEnd"/>
-      <w:proofErr w:type="gramEnd"/>
-      <w:r>
-        <w:rPr>
-          <w:rFonts w:ascii="GDSTransportWebsite" w:hAnsi="GDSTransportWebsite"/>
-          <w:color w:val="0A0A0A"/>
-          <w:shd w:val="clear" w:color="auto" w:fill="FFFFFF"/>
-        </w:rPr>
-        <w:t>=</w:t>
-      </w:r>
-      <w:r>
-        <w:t xml:space="preserve"> </w:t>
-      </w:r>
-      <w:r>
-        <w:t>‘</w:t>
-      </w:r>
-      <w:r>
-        <w:rPr>
-          <w:rFonts w:ascii="GDSTransportWebsite" w:hAnsi="GDSTransportWebsite"/>
-          <w:color w:val="0A0A0A"/>
-          <w:shd w:val="clear" w:color="auto" w:fill="FFFFFF"/>
-        </w:rPr>
-        <w:t>CLAIMANT_AND_DEFENDANT</w:t>
-      </w:r>
-      <w:r>
-        <w:rPr>
-          <w:rFonts w:ascii="GDSTransportWebsite" w:hAnsi="GDSTransportWebsite"/>
-          <w:color w:val="0A0A0A"/>
-          <w:shd w:val="clear" w:color="auto" w:fill="FFFFFF"/>
-        </w:rPr>
-        <w:t xml:space="preserve">’ &amp;&amp; </w:t>
-      </w:r>
-      <w:proofErr w:type="spellStart"/>
-      <w:r>
-        <w:rPr>
-          <w:rFonts w:ascii="GDSTransportWebsite" w:hAnsi="GDSTransportWebsite"/>
-          <w:color w:val="0A0A0A"/>
-          <w:shd w:val="clear" w:color="auto" w:fill="FFFFFF"/>
-        </w:rPr>
-        <w:t>claimantAttended</w:t>
-      </w:r>
-      <w:proofErr w:type="spellEnd"/>
-      <w:r>
-        <w:rPr>
-          <w:rFonts w:ascii="GDSTransportWebsite" w:hAnsi="GDSTransportWebsite"/>
-          <w:color w:val="0A0A0A"/>
-          <w:shd w:val="clear" w:color="auto" w:fill="FFFFFF"/>
-        </w:rPr>
-        <w:t>='false'</w:t>
-      </w:r>
-      <w:r>
-        <w:rPr>
-          <w:rFonts w:ascii="GDSTransportWebsite" w:hAnsi="GDSTransportWebsite"/>
-          <w:color w:val="0A0A0A"/>
-          <w:shd w:val="clear" w:color="auto" w:fill="FFFFFF"/>
-        </w:rPr>
-        <w:t xml:space="preserve"> &amp;&amp; </w:t>
-      </w:r>
-      <w:proofErr w:type="spellStart"/>
-      <w:r>
-        <w:rPr>
-          <w:rFonts w:ascii="GDSTransportWebsite" w:hAnsi="GDSTransportWebsite"/>
-          <w:color w:val="0A0A0A"/>
-          <w:shd w:val="clear" w:color="auto" w:fill="FFFFFF"/>
-        </w:rPr>
-        <w:t>defendantAttended</w:t>
-      </w:r>
-      <w:proofErr w:type="spellEnd"/>
-      <w:r>
-        <w:rPr>
-          <w:rFonts w:ascii="GDSTransportWebsite" w:hAnsi="GDSTransportWebsite"/>
-          <w:color w:val="0A0A0A"/>
-        </w:rPr>
-        <w:t xml:space="preserve"> }</w:t>
-      </w:r>
-      <w:r>
-        <w:rPr>
-          <w:rFonts w:ascii="GDSTransportWebsite" w:hAnsi="GDSTransportWebsite"/>
-          <w:color w:val="0A0A0A"/>
-        </w:rPr>
-        <w:t>&gt;&gt;</w:t>
-      </w:r>
-    </w:p>
-    <w:p>
-      <w:r>
-        <w:t>&lt;&lt;</w:t>
-      </w:r>
-      <w:proofErr w:type="spellStart"/>
-      <w:r>
-        <w:t>judgeHeardClaimantNotAttendedText</w:t>
-      </w:r>
-      <w:proofErr w:type="spellEnd"/>
-      <w:r>
-        <w:t>&gt;&gt;</w:t>
-      </w:r>
-    </w:p>
-    <w:p>
-      <w:r>
-        <w:t xml:space="preserve">The Judge heard from </w:t>
-      </w:r>
-      <w:r>
-        <w:rPr>
-          <w:rFonts w:ascii="GDSTransportWebsite" w:hAnsi="GDSTransportWebsite"/>
-          <w:color w:val="0A0A0A"/>
-          <w:shd w:val="clear" w:color="auto" w:fill="FFFFFF"/>
-        </w:rPr>
-        <w:t>&lt;&lt;</w:t>
-      </w:r>
-      <w:proofErr w:type="spellStart"/>
-      <w:r>
-        <w:rPr>
-          <w:rFonts w:ascii="GDSTransportWebsite" w:hAnsi="GDSTransportWebsite"/>
-          <w:color w:val="0A0A0A"/>
-          <w:shd w:val="clear" w:color="auto" w:fill="FFFFFF"/>
-        </w:rPr>
-        <w:t>judgeHeardFromDefend</w:t>
-      </w:r>
-      <w:r>
-        <w:rPr>
-          <w:rFonts w:ascii="GDSTransportWebsite" w:hAnsi="GDSTransportWebsite"/>
-          <w:color w:val="0A0A0A"/>
-          <w:shd w:val="clear" w:color="auto" w:fill="FFFFFF"/>
-        </w:rPr>
-        <w:t>a</w:t>
-      </w:r>
-      <w:r>
-        <w:rPr>
-          <w:rFonts w:ascii="GDSTransportWebsite" w:hAnsi="GDSTransportWebsite"/>
-          <w:color w:val="0A0A0A"/>
-          <w:shd w:val="clear" w:color="auto" w:fill="FFFFFF"/>
-        </w:rPr>
-        <w:t>ntTextIfAttended</w:t>
-      </w:r>
-      <w:proofErr w:type="spellEnd"/>
-      <w:r>
-        <w:rPr>
-          <w:rFonts w:ascii="GDSTransportWebsite" w:hAnsi="GDSTransportWebsite"/>
-          <w:color w:val="0A0A0A"/>
-          <w:shd w:val="clear" w:color="auto" w:fill="FFFFFF"/>
-        </w:rPr>
-        <w:t>&gt;&gt;</w:t>
-      </w:r>
-    </w:p>
-    <w:p>
-      <w:r>
-        <w:t>&lt;&lt;e</w:t>
-      </w:r>
-      <w:r>
-        <w:t>lse</w:t>
-      </w:r>
-      <w:proofErr w:type="gramStart"/>
-      <w:r>
-        <w:t>_{</w:t>
-      </w:r>
-      <w:r>
-        <w:rPr>
-          <w:rFonts w:ascii="GDSTransportWebsite" w:hAnsi="GDSTransportWebsite"/>
-          <w:color w:val="0A0A0A"/>
-          <w:shd w:val="clear" w:color="auto" w:fill="FFFFFF"/>
-        </w:rPr>
-        <w:t xml:space="preserve"> </w:t>
-      </w:r>
-      <w:proofErr w:type="spellStart"/>
-      <w:r>
-        <w:rPr>
-          <w:rFonts w:ascii="GDSTransportWebsite" w:hAnsi="GDSTransportWebsite"/>
-          <w:color w:val="0A0A0A"/>
-          <w:shd w:val="clear" w:color="auto" w:fill="FFFFFF"/>
-        </w:rPr>
-        <w:t>finalOrderRepresented</w:t>
-      </w:r>
-      <w:proofErr w:type="spellEnd"/>
-      <w:proofErr w:type="gramEnd"/>
-      <w:r>
-        <w:rPr>
-          <w:rFonts w:ascii="GDSTransportWebsite" w:hAnsi="GDSTransportWebsite"/>
-          <w:color w:val="0A0A0A"/>
-          <w:shd w:val="clear" w:color="auto" w:fill="FFFFFF"/>
-        </w:rPr>
-        <w:t>=</w:t>
-      </w:r>
-      <w:r>
-        <w:t xml:space="preserve"> </w:t>
-      </w:r>
-      <w:r>
-        <w:t>‘</w:t>
-      </w:r>
-      <w:r>
-        <w:rPr>
-          <w:rFonts w:ascii="GDSTransportWebsite" w:hAnsi="GDSTransportWebsite"/>
-          <w:color w:val="0A0A0A"/>
-          <w:shd w:val="clear" w:color="auto" w:fill="FFFFFF"/>
-        </w:rPr>
-        <w:t>CLAIMANT_AND_DEFENDANT</w:t>
-      </w:r>
-      <w:r>
-        <w:rPr>
-          <w:rFonts w:ascii="GDSTransportWebsite" w:hAnsi="GDSTransportWebsite"/>
-          <w:color w:val="0A0A0A"/>
-          <w:shd w:val="clear" w:color="auto" w:fill="FFFFFF"/>
-        </w:rPr>
-        <w:t xml:space="preserve">’ &amp;&amp; </w:t>
-      </w:r>
-      <w:proofErr w:type="spellStart"/>
-      <w:r>
-        <w:rPr>
-          <w:rFonts w:ascii="GDSTransportWebsite" w:hAnsi="GDSTransportWebsite"/>
-          <w:color w:val="0A0A0A"/>
-          <w:shd w:val="clear" w:color="auto" w:fill="FFFFFF"/>
-        </w:rPr>
-        <w:t>claimantAttended</w:t>
-      </w:r>
-      <w:proofErr w:type="spellEnd"/>
-      <w:r>
-        <w:rPr>
-          <w:rFonts w:ascii="GDSTransportWebsite" w:hAnsi="GDSTransportWebsite"/>
-          <w:color w:val="0A0A0A"/>
-          <w:shd w:val="clear" w:color="auto" w:fill="FFFFFF"/>
-        </w:rPr>
-        <w:t>='false'</w:t>
-      </w:r>
-      <w:r>
-        <w:rPr>
-          <w:rFonts w:ascii="GDSTransportWebsite" w:hAnsi="GDSTransportWebsite"/>
-          <w:color w:val="0A0A0A"/>
-          <w:shd w:val="clear" w:color="auto" w:fill="FFFFFF"/>
-        </w:rPr>
-        <w:t xml:space="preserve"> &amp;&amp; </w:t>
-      </w:r>
-      <w:proofErr w:type="spellStart"/>
-      <w:r>
-        <w:rPr>
-          <w:rFonts w:ascii="GDSTransportWebsite" w:hAnsi="GDSTransportWebsite"/>
-          <w:color w:val="0A0A0A"/>
-          <w:shd w:val="clear" w:color="auto" w:fill="FFFFFF"/>
-        </w:rPr>
-        <w:t>defendantAttended</w:t>
-      </w:r>
-      <w:proofErr w:type="spellEnd"/>
-      <w:r>
-        <w:rPr>
-          <w:rFonts w:ascii="GDSTransportWebsite" w:hAnsi="GDSTransportWebsite"/>
-          <w:color w:val="0A0A0A"/>
-        </w:rPr>
-        <w:t xml:space="preserve"> </w:t>
-      </w:r>
-      <w:r>
-        <w:rPr>
-          <w:rFonts w:ascii="GDSTransportWebsite" w:hAnsi="GDSTransportWebsite"/>
-          <w:color w:val="0A0A0A"/>
-        </w:rPr>
-        <w:t>='false'</w:t>
-      </w:r>
-      <w:r>
-        <w:t>}</w:t>
-      </w:r>
-      <w:r>
-        <w:t>&gt;&gt;</w:t>
-      </w:r>
-    </w:p>
-    <w:p>
-      <w:r>
-        <w:t>&lt;&lt;</w:t>
-      </w:r>
-      <w:proofErr w:type="spellStart"/>
-      <w:r>
-        <w:t>judgeHeardClaimantNotAttendedText</w:t>
-      </w:r>
-      <w:proofErr w:type="spellEnd"/>
-      <w:r>
-        <w:t>&gt;&gt;</w:t>
-      </w:r>
-    </w:p>
-    <w:p>
-      <w:r>
-        <w:t>&lt;&lt;</w:t>
-      </w:r>
-      <w:proofErr w:type="spellStart"/>
-      <w:r>
-        <w:t>judgeHeardDefendantNotAttendedText</w:t>
-      </w:r>
-      <w:proofErr w:type="spellEnd"/>
-      <w:r>
-        <w:t>&gt;</w:t>
-      </w:r>
-      <w:r>
-        <w:t>&gt;</w:t>
-      </w:r>
-    </w:p>
-    <w:p>
-      <w:r>
-        <w:t>&lt;&lt;es_&gt;&gt;</w:t>
-      </w:r>
-      <w:r>
-        <w:rPr>
-          <w:rFonts w:ascii="GDSTransportWebsite" w:hAnsi="GDSTransportWebsite"/>
-          <w:color w:val="0A0A0A"/>
-        </w:rPr>
-        <w:t>&lt;</w:t>
-      </w:r>
-      <w:r>
-        <w:rPr>
-          <w:rFonts w:ascii="GDSTransportWebsite" w:hAnsi="GDSTransportWebsite"/>
-          <w:color w:val="0A0A0A"/>
-        </w:rPr>
-        <w:t>&lt;</w:t>
-      </w:r>
-      <w:r>
-        <w:rPr>
-          <w:rFonts w:ascii="GDSTransportWebsite" w:hAnsi="GDSTransportWebsite"/>
-          <w:color w:val="0A0A0A"/>
-        </w:rPr>
-        <w:t>cs</w:t>
-      </w:r>
-      <w:proofErr w:type="gramStart"/>
-      <w:r>
-        <w:rPr>
-          <w:rFonts w:ascii="GDSTransportWebsite" w:hAnsi="GDSTransportWebsite"/>
-          <w:color w:val="0A0A0A"/>
-        </w:rPr>
-        <w:t>_{</w:t>
-      </w:r>
-      <w:proofErr w:type="spellStart"/>
-      <w:proofErr w:type="gramEnd"/>
-      <w:r>
-        <w:rPr>
-          <w:rFonts w:ascii="GDSTransportWebsite" w:hAnsi="GDSTransportWebsite"/>
-          <w:color w:val="0A0A0A"/>
-          <w:shd w:val="clear" w:color="auto" w:fill="FFFFFF"/>
-        </w:rPr>
-        <w:t>finalOrderRepresented</w:t>
-      </w:r>
-      <w:proofErr w:type="spellEnd"/>
-      <w:r>
-        <w:rPr>
-          <w:rFonts w:ascii="GDSTransportWebsite" w:hAnsi="GDSTransportWebsite"/>
-          <w:color w:val="0A0A0A"/>
-        </w:rPr>
-        <w:t>=</w:t>
-      </w:r>
-      <w:r>
-        <w:rPr>
-          <w:rFonts w:ascii="GDSTransportWebsite" w:hAnsi="GDSTransportWebsite"/>
-          <w:color w:val="0A0A0A"/>
-        </w:rPr>
-        <w:t xml:space="preserve"> </w:t>
-      </w:r>
-      <w:r>
-        <w:t>‘</w:t>
-      </w:r>
-      <w:r>
-        <w:rPr>
-          <w:rFonts w:ascii="GDSTransportWebsite" w:hAnsi="GDSTransportWebsite"/>
-          <w:color w:val="0A0A0A"/>
-        </w:rPr>
-        <w:t>OTHER_REPRESENTATION</w:t>
-      </w:r>
-      <w:r>
-        <w:rPr>
-          <w:rFonts w:ascii="GDSTransportWebsite" w:hAnsi="GDSTransportWebsite"/>
-          <w:color w:val="0A0A0A"/>
-        </w:rPr>
-        <w:t>'</w:t>
-      </w:r>
-      <w:r>
-        <w:rPr>
-          <w:rFonts w:ascii="GDSTransportWebsite" w:hAnsi="GDSTransportWebsite"/>
-          <w:color w:val="0A0A0A"/>
-        </w:rPr>
-        <w:t>}</w:t>
-      </w:r>
-      <w:r>
-        <w:rPr>
-          <w:rFonts w:ascii="GDSTransportWebsite" w:hAnsi="GDSTransportWebsite"/>
-          <w:color w:val="0A0A0A"/>
-        </w:rPr>
-        <w:t>&gt;&gt;</w:t>
-      </w:r>
-      <w:r>
-        <w:t xml:space="preserve">The Judge heard other representation: </w:t>
-      </w:r>
-      <w:r>
-        <w:t>&lt;&lt;</w:t>
-      </w:r>
-      <w:proofErr w:type="spellStart"/>
-      <w:r>
-        <w:t>otherRepresentedText</w:t>
-      </w:r>
-      <w:proofErr w:type="spellEnd"/>
-      <w:r>
-        <w:t xml:space="preserve">&gt;&gt; </w:t>
-      </w:r>
-      <w:r>
-        <w:rPr>
-          <w:rFonts w:ascii="GDSTransportWebsite" w:hAnsi="GDSTransportWebsite"/>
-          <w:color w:val="0A0A0A"/>
-        </w:rPr>
-        <w:t>&lt;&lt;es_&gt;&gt;</w:t>
-      </w:r>
-      <w:r>
-        <w:t>&lt;&lt;cs_{</w:t>
-      </w:r>
-      <w:proofErr w:type="spellStart"/>
-      <w:r>
-        <w:t>judgeConsideredPapers</w:t>
-      </w:r>
-      <w:proofErr w:type="spellEnd"/>
-      <w:r>
-        <w:t>}&gt;&gt;</w:t>
-      </w:r>
-      <w:r>
-        <w:t>The judge considered the papers.</w:t>
-      </w:r>
-      <w:r>
-        <w:t xml:space="preserve"> &lt;&lt;es_&gt;&gt;</w:t>
-      </w:r>
-      <w:r>
-        <w:t>&lt;&lt;cs_{</w:t>
-      </w:r>
-      <w:proofErr w:type="spellStart"/>
-      <w:r>
-        <w:t>recordedToggle</w:t>
-      </w:r>
-      <w:proofErr w:type="spellEnd"/>
-      <w:r>
-        <w:t>}&gt;&gt;</w:t>
-      </w:r>
-    </w:p>
-    <w:p>
-      <w:r>
-        <w:t xml:space="preserve">It is recorded that </w:t>
-      </w:r>
-      <w:r>
-        <w:t>&lt;&lt;</w:t>
-      </w:r>
-      <w:proofErr w:type="spellStart"/>
-      <w:r>
-        <w:t>recordedText</w:t>
-      </w:r>
-      <w:proofErr w:type="spellEnd"/>
-      <w:r>
-        <w:t>&gt;&gt;</w:t>
-      </w:r>
-      <w:r>
+        <w:rPr>
+          <w:rFonts w:cstheme="minorHAnsi"/>
+        </w:rPr>
         <w:t>&lt;&lt;es_&gt;&gt;</w:t>
       </w:r>
     </w:p>
     <w:p>
       <w:pPr>
         <w:jc w:val="both"/>
+        <w:rPr>
+          <w:rFonts w:cstheme="minorHAnsi"/>
+        </w:rPr>
       </w:pPr>
       <w:r>
+        <w:rPr>
+          <w:rFonts w:cstheme="minorHAnsi"/>
+        </w:rPr>
         <w:t xml:space="preserve">It is ordered that </w:t>
       </w:r>
       <w:r>
+        <w:rPr>
+          <w:rFonts w:cstheme="minorHAnsi"/>
+        </w:rPr>
         <w:t>&lt;&lt;</w:t>
       </w:r>
       <w:proofErr w:type="spellStart"/>
       <w:r>
+        <w:rPr>
+          <w:rFonts w:cstheme="minorHAnsi"/>
+        </w:rPr>
         <w:t>orderedText</w:t>
       </w:r>
       <w:proofErr w:type="spellEnd"/>
       <w:r>
+        <w:rPr>
+          <w:rFonts w:cstheme="minorHAnsi"/>
+        </w:rPr>
         <w:t>&gt;&gt;</w:t>
       </w:r>
     </w:p>
@@ -3583,6 +3759,37 @@
 </file>
 
 <file path=customXml/item1.xml><?xml version="1.0" encoding="utf-8"?>
+<?mso-contentType ?>
+<FormTemplates xmlns="http://schemas.microsoft.com/sharepoint/v3/contenttype/forms">
+  <Display>DocumentLibraryForm</Display>
+  <Edit>DocumentLibraryForm</Edit>
+  <New>DocumentLibraryForm</New>
+</FormTemplates>
+</file>
+
+<file path=customXml/item2.xml><?xml version="1.0" encoding="utf-8"?>
+<p:properties xmlns:p="http://schemas.microsoft.com/office/2006/metadata/properties" xmlns:xsi="http://www.w3.org/2001/XMLSchema-instance" xmlns:pc="http://schemas.microsoft.com/office/infopath/2007/PartnerControls">
+  <documentManagement>
+    <Stage xmlns="f336f4fe-8719-4ea2-b5d6-29b3a580aeb4">Draft</Stage>
+    <Next_x0020_Stage xmlns="f336f4fe-8719-4ea2-b5d6-29b3a580aeb4">N/A</Next_x0020_Stage>
+    <Admin_x0020_Action xmlns="f336f4fe-8719-4ea2-b5d6-29b3a580aeb4" xsi:nil="true"/>
+    <Template_x0020_Category xmlns="f336f4fe-8719-4ea2-b5d6-29b3a580aeb4">Decision Order - DEC</Template_x0020_Category>
+    <Action xmlns="f336f4fe-8719-4ea2-b5d6-29b3a580aeb4" xsi:nil="true"/>
+    <Purpose1 xmlns="f336f4fe-8719-4ea2-b5d6-29b3a580aeb4">assisted order document</Purpose1>
+    <Template_x0020_Language xmlns="f336f4fe-8719-4ea2-b5d6-29b3a580aeb4">English - ENG</Template_x0020_Language>
+    <Rename xmlns="f336f4fe-8719-4ea2-b5d6-29b3a580aeb4">true</Rename>
+    <Tornado_x0020_Filename xmlns="f336f4fe-8719-4ea2-b5d6-29b3a580aeb4" xsi:nil="true"/>
+    <Approval_x0020_Request_x0020_Comment xmlns="f336f4fe-8719-4ea2-b5d6-29b3a580aeb4" xsi:nil="true"/>
+    <Publication_x0020_Date xmlns="f336f4fe-8719-4ea2-b5d6-29b3a580aeb4">2023-04-17T23:00:00+00:00</Publication_x0020_Date>
+  </documentManagement>
+</p:properties>
+</file>
+
+<file path=customXml/item3.xml><?xml version="1.0" encoding="utf-8"?>
+<b:Sources xmlns:b="http://schemas.openxmlformats.org/officeDocument/2006/bibliography" xmlns="http://schemas.openxmlformats.org/officeDocument/2006/bibliography" SelectedStyle="\APASixthEditionOfficeOnline.xsl" StyleName="APA" Version="6"/>
+</file>
+
+<file path=customXml/item4.xml><?xml version="1.0" encoding="utf-8"?>
 <ct:contentTypeSchema xmlns:ct="http://schemas.microsoft.com/office/2006/metadata/contentType" xmlns:ma="http://schemas.microsoft.com/office/2006/metadata/properties/metaAttributes" ct:_="" ma:_="" ma:contentTypeName="_CtTemplate" ma:contentTypeID="0x01010064A5FDCCFB03F540B94405305D7DE14F00A4F8B82F7CEF57469A8FE5CEAB7A0EE0" ma:contentTypeVersion="54" ma:contentTypeDescription="Part of Template Management with Site Columns representing custom attributes." ma:contentTypeScope="" ma:versionID="c2ae9af6f2d07f5c87e529250672afb5">
   <xsd:schema xmlns:xsd="http://www.w3.org/2001/XMLSchema" xmlns:xs="http://www.w3.org/2001/XMLSchema" xmlns:p="http://schemas.microsoft.com/office/2006/metadata/properties" xmlns:ns2="f336f4fe-8719-4ea2-b5d6-29b3a580aeb4" xmlns:ns3="b57b892a-dd61-4bba-b372-a8d93da2c7e6" targetNamespace="http://schemas.microsoft.com/office/2006/metadata/properties" ma:root="true" ma:fieldsID="5cc5ae0d05cbe82a12e0833457866b27" ns2:_="" ns3:_="">
     <xsd:import namespace="f336f4fe-8719-4ea2-b5d6-29b3a580aeb4"/>
@@ -3898,38 +4105,33 @@
 </ct:contentTypeSchema>
 </file>
 
-<file path=customXml/item2.xml><?xml version="1.0" encoding="utf-8"?>
-<b:Sources xmlns:b="http://schemas.openxmlformats.org/officeDocument/2006/bibliography" xmlns="http://schemas.openxmlformats.org/officeDocument/2006/bibliography" SelectedStyle="\APASixthEditionOfficeOnline.xsl" StyleName="APA" Version="6"/>
+<file path=customXml/itemProps1.xml><?xml version="1.0" encoding="utf-8"?>
+<ds:datastoreItem xmlns:ds="http://schemas.openxmlformats.org/officeDocument/2006/customXml" ds:itemID="{E132B841-DD01-4751-A5C7-7F79269462FA}">
+  <ds:schemaRefs>
+    <ds:schemaRef ds:uri="http://schemas.microsoft.com/sharepoint/v3/contenttype/forms"/>
+  </ds:schemaRefs>
+</ds:datastoreItem>
 </file>
 
-<file path=customXml/item3.xml><?xml version="1.0" encoding="utf-8"?>
-<p:properties xmlns:p="http://schemas.microsoft.com/office/2006/metadata/properties" xmlns:xsi="http://www.w3.org/2001/XMLSchema-instance" xmlns:pc="http://schemas.microsoft.com/office/infopath/2007/PartnerControls">
-  <documentManagement>
-    <Stage xmlns="f336f4fe-8719-4ea2-b5d6-29b3a580aeb4">Draft</Stage>
-    <Next_x0020_Stage xmlns="f336f4fe-8719-4ea2-b5d6-29b3a580aeb4">N/A</Next_x0020_Stage>
-    <Admin_x0020_Action xmlns="f336f4fe-8719-4ea2-b5d6-29b3a580aeb4" xsi:nil="true"/>
-    <Template_x0020_Category xmlns="f336f4fe-8719-4ea2-b5d6-29b3a580aeb4">Decision Order - DEC</Template_x0020_Category>
-    <Action xmlns="f336f4fe-8719-4ea2-b5d6-29b3a580aeb4" xsi:nil="true"/>
-    <Purpose1 xmlns="f336f4fe-8719-4ea2-b5d6-29b3a580aeb4">assisted order document</Purpose1>
-    <Template_x0020_Language xmlns="f336f4fe-8719-4ea2-b5d6-29b3a580aeb4">English - ENG</Template_x0020_Language>
-    <Rename xmlns="f336f4fe-8719-4ea2-b5d6-29b3a580aeb4">true</Rename>
-    <Tornado_x0020_Filename xmlns="f336f4fe-8719-4ea2-b5d6-29b3a580aeb4" xsi:nil="true"/>
-    <Approval_x0020_Request_x0020_Comment xmlns="f336f4fe-8719-4ea2-b5d6-29b3a580aeb4" xsi:nil="true"/>
-    <Publication_x0020_Date xmlns="f336f4fe-8719-4ea2-b5d6-29b3a580aeb4">2023-04-17T23:00:00+00:00</Publication_x0020_Date>
-  </documentManagement>
-</p:properties>
+<file path=customXml/itemProps2.xml><?xml version="1.0" encoding="utf-8"?>
+<ds:datastoreItem xmlns:ds="http://schemas.openxmlformats.org/officeDocument/2006/customXml" ds:itemID="{2C76BC83-453B-485F-8060-B870C3356957}">
+  <ds:schemaRefs>
+    <ds:schemaRef ds:uri="http://schemas.microsoft.com/office/2006/metadata/properties"/>
+    <ds:schemaRef ds:uri="http://schemas.microsoft.com/office/infopath/2007/PartnerControls"/>
+    <ds:schemaRef ds:uri="f336f4fe-8719-4ea2-b5d6-29b3a580aeb4"/>
+  </ds:schemaRefs>
+</ds:datastoreItem>
 </file>
 
-<file path=customXml/item4.xml><?xml version="1.0" encoding="utf-8"?>
-<?mso-contentType ?>
-<FormTemplates xmlns="http://schemas.microsoft.com/sharepoint/v3/contenttype/forms">
-  <Display>DocumentLibraryForm</Display>
-  <Edit>DocumentLibraryForm</Edit>
-  <New>DocumentLibraryForm</New>
-</FormTemplates>
+<file path=customXml/itemProps3.xml><?xml version="1.0" encoding="utf-8"?>
+<ds:datastoreItem xmlns:ds="http://schemas.openxmlformats.org/officeDocument/2006/customXml" ds:itemID="{FC992D11-1E33-46C0-8B10-D85BEB8685C5}">
+  <ds:schemaRefs>
+    <ds:schemaRef ds:uri="http://schemas.openxmlformats.org/officeDocument/2006/bibliography"/>
+  </ds:schemaRefs>
+</ds:datastoreItem>
 </file>
 
-<file path=customXml/itemProps1.xml><?xml version="1.0" encoding="utf-8"?>
+<file path=customXml/itemProps4.xml><?xml version="1.0" encoding="utf-8"?>
 <ds:datastoreItem xmlns:ds="http://schemas.openxmlformats.org/officeDocument/2006/customXml" ds:itemID="{9EF6B19C-3345-4FAC-9279-A9D0A73CF8E4}">
   <ds:schemaRefs>
     <ds:schemaRef ds:uri="http://schemas.microsoft.com/office/2006/metadata/contentType"/>
@@ -3948,32 +4150,6 @@
 </ds:datastoreItem>
 </file>
 
-<file path=customXml/itemProps2.xml><?xml version="1.0" encoding="utf-8"?>
-<ds:datastoreItem xmlns:ds="http://schemas.openxmlformats.org/officeDocument/2006/customXml" ds:itemID="{FC992D11-1E33-46C0-8B10-D85BEB8685C5}">
-  <ds:schemaRefs>
-    <ds:schemaRef ds:uri="http://schemas.openxmlformats.org/officeDocument/2006/bibliography"/>
-  </ds:schemaRefs>
-</ds:datastoreItem>
-</file>
-
-<file path=customXml/itemProps3.xml><?xml version="1.0" encoding="utf-8"?>
-<ds:datastoreItem xmlns:ds="http://schemas.openxmlformats.org/officeDocument/2006/customXml" ds:itemID="{2C76BC83-453B-485F-8060-B870C3356957}">
-  <ds:schemaRefs>
-    <ds:schemaRef ds:uri="http://schemas.microsoft.com/office/2006/metadata/properties"/>
-    <ds:schemaRef ds:uri="http://schemas.microsoft.com/office/infopath/2007/PartnerControls"/>
-    <ds:schemaRef ds:uri="f336f4fe-8719-4ea2-b5d6-29b3a580aeb4"/>
-  </ds:schemaRefs>
-</ds:datastoreItem>
-</file>
-
-<file path=customXml/itemProps4.xml><?xml version="1.0" encoding="utf-8"?>
-<ds:datastoreItem xmlns:ds="http://schemas.openxmlformats.org/officeDocument/2006/customXml" ds:itemID="{E132B841-DD01-4751-A5C7-7F79269462FA}">
-  <ds:schemaRefs>
-    <ds:schemaRef ds:uri="http://schemas.microsoft.com/sharepoint/v3/contenttype/forms"/>
-  </ds:schemaRefs>
-</ds:datastoreItem>
-</file>
-
 <file path=docMetadata/LabelInfo.xml><?xml version="1.0" encoding="utf-8"?>
 <clbl:labelList xmlns:clbl="http://schemas.microsoft.com/office/2020/mipLabelMetadata">
   <clbl:label id="{fa22dce2-39a9-4bf4-a557-7a50b593b56a}" enabled="1" method="Privileged" siteId="{3e0088dc-0629-4ae6-aa8c-813e7a296f50}" contentBits="0" removed="0"/>

</xml_diff>

<commit_message>
CIV-7569 fix date issue
</commit_message>
<xml_diff>
--- a/docker/docmosis/templates/CV-UNS-DEC-ENG-01283.docx
+++ b/docker/docmosis/templates/CV-UNS-DEC-ENG-01283.docx
@@ -163,27 +163,7 @@
                 <w:sz w:val="28"/>
                 <w:szCs w:val="28"/>
               </w:rPr>
-              <w:t xml:space="preserve">&lt;&lt; </w:t>
-            </w:r>
-            <w:proofErr w:type="spellStart"/>
-            <w:r>
-              <w:rPr>
-                <w:rFonts w:ascii="GDSTransportWebsite" w:hAnsi="GDSTransportWebsite"/>
-                <w:color w:val="60686D"/>
-                <w:sz w:val="28"/>
-                <w:szCs w:val="28"/>
-              </w:rPr>
-              <w:t>caseNumber</w:t>
-            </w:r>
-            <w:proofErr w:type="spellEnd"/>
-            <w:r>
-              <w:rPr>
-                <w:rFonts w:ascii="GDSTransportWebsite" w:hAnsi="GDSTransportWebsite"/>
-                <w:color w:val="60686D"/>
-                <w:sz w:val="28"/>
-                <w:szCs w:val="28"/>
-              </w:rPr>
-              <w:t xml:space="preserve"> &gt;&gt;</w:t>
+              <w:t>&lt;&lt; caseNumber &gt;&gt;</w:t>
             </w:r>
           </w:p>
         </w:tc>
@@ -341,27 +321,7 @@
                 <w:sz w:val="28"/>
                 <w:szCs w:val="28"/>
               </w:rPr>
-              <w:t>&lt;&lt;</w:t>
-            </w:r>
-            <w:proofErr w:type="spellStart"/>
-            <w:r>
-              <w:rPr>
-                <w:rFonts w:ascii="GDSTransportWebsite" w:hAnsi="GDSTransportWebsite"/>
-                <w:color w:val="60686D"/>
-                <w:sz w:val="28"/>
-                <w:szCs w:val="28"/>
-              </w:rPr>
-              <w:t>caseName</w:t>
-            </w:r>
-            <w:proofErr w:type="spellEnd"/>
-            <w:r>
-              <w:rPr>
-                <w:rFonts w:ascii="GDSTransportWebsite" w:hAnsi="GDSTransportWebsite"/>
-                <w:color w:val="60686D"/>
-                <w:sz w:val="28"/>
-                <w:szCs w:val="28"/>
-              </w:rPr>
-              <w:t>&gt;&gt;</w:t>
+              <w:t>&lt;&lt;caseName&gt;&gt;</w:t>
             </w:r>
           </w:p>
         </w:tc>
@@ -413,7 +373,6 @@
               </w:rPr>
               <w:t>&lt;&lt;</w:t>
             </w:r>
-            <w:proofErr w:type="spellStart"/>
             <w:r>
               <w:rPr>
                 <w:rFonts w:ascii="GDSTransportWebsite" w:hAnsi="GDSTransportWebsite"/>
@@ -421,7 +380,6 @@
               </w:rPr>
               <w:t>claimantReference</w:t>
             </w:r>
-            <w:proofErr w:type="spellEnd"/>
             <w:r>
               <w:rPr>
                 <w:rFonts w:ascii="GDSTransportWebsite" w:hAnsi="GDSTransportWebsite"/>
@@ -505,7 +463,6 @@
               </w:rPr>
               <w:t>&lt;&lt;</w:t>
             </w:r>
-            <w:proofErr w:type="spellStart"/>
             <w:r>
               <w:rPr>
                 <w:rFonts w:ascii="GDSTransportWebsite" w:hAnsi="GDSTransportWebsite"/>
@@ -513,7 +470,6 @@
               </w:rPr>
               <w:t>claimantReference</w:t>
             </w:r>
-            <w:proofErr w:type="spellEnd"/>
             <w:r>
               <w:rPr>
                 <w:rFonts w:ascii="GDSTransportWebsite" w:hAnsi="GDSTransportWebsite"/>
@@ -574,71 +530,7 @@
                 <w:sz w:val="20"/>
                 <w:szCs w:val="20"/>
               </w:rPr>
-              <w:t>&lt;&lt; {</w:t>
-            </w:r>
-            <w:proofErr w:type="spellStart"/>
-            <w:proofErr w:type="gramStart"/>
-            <w:r>
-              <w:rPr>
-                <w:rFonts w:ascii="GDSTransportWebsite" w:hAnsi="GDSTransportWebsite"/>
-                <w:sz w:val="20"/>
-                <w:szCs w:val="20"/>
-              </w:rPr>
-              <w:t>dateFormat</w:t>
-            </w:r>
-            <w:proofErr w:type="spellEnd"/>
-            <w:r>
-              <w:rPr>
-                <w:rFonts w:ascii="GDSTransportWebsite" w:hAnsi="GDSTransportWebsite"/>
-                <w:sz w:val="20"/>
-                <w:szCs w:val="20"/>
-              </w:rPr>
-              <w:t>(</w:t>
-            </w:r>
-            <w:proofErr w:type="gramEnd"/>
-            <w:r>
-              <w:rPr>
-                <w:rFonts w:ascii="GDSTransportWebsite" w:hAnsi="GDSTransportWebsite"/>
-                <w:sz w:val="20"/>
-                <w:szCs w:val="20"/>
-              </w:rPr>
-              <w:t>$</w:t>
-            </w:r>
-            <w:proofErr w:type="spellStart"/>
-            <w:r>
-              <w:rPr>
-                <w:rFonts w:ascii="GDSTransportWebsite" w:hAnsi="GDSTransportWebsite"/>
-                <w:sz w:val="20"/>
-                <w:szCs w:val="20"/>
-              </w:rPr>
-              <w:t>nowUTC</w:t>
-            </w:r>
-            <w:proofErr w:type="spellEnd"/>
-            <w:r>
-              <w:rPr>
-                <w:rFonts w:ascii="GDSTransportWebsite" w:hAnsi="GDSTransportWebsite"/>
-                <w:sz w:val="20"/>
-                <w:szCs w:val="20"/>
-              </w:rPr>
-              <w:t xml:space="preserve"> ,‘d MMMM </w:t>
-            </w:r>
-            <w:proofErr w:type="spellStart"/>
-            <w:r>
-              <w:rPr>
-                <w:rFonts w:ascii="GDSTransportWebsite" w:hAnsi="GDSTransportWebsite"/>
-                <w:sz w:val="20"/>
-                <w:szCs w:val="20"/>
-              </w:rPr>
-              <w:t>yyyy</w:t>
-            </w:r>
-            <w:proofErr w:type="spellEnd"/>
-            <w:r>
-              <w:rPr>
-                <w:rFonts w:ascii="GDSTransportWebsite" w:hAnsi="GDSTransportWebsite"/>
-                <w:sz w:val="20"/>
-                <w:szCs w:val="20"/>
-              </w:rPr>
-              <w:t>’)} &gt;&gt;</w:t>
+              <w:t>&lt;&lt; {dateFormat($nowUTC ,‘d MMMM yyyy’)} &gt;&gt;</w:t>
             </w:r>
           </w:p>
         </w:tc>
@@ -660,7 +552,6 @@
         </w:rPr>
         <w:t>&lt;&lt;cs_{</w:t>
       </w:r>
-      <w:proofErr w:type="spellStart"/>
       <w:r>
         <w:rPr>
           <w:rFonts w:cstheme="minorHAnsi"/>
@@ -669,7 +560,6 @@
         </w:rPr>
         <w:t>finalOrderMadeSelection</w:t>
       </w:r>
-      <w:proofErr w:type="spellEnd"/>
       <w:r>
         <w:rPr>
           <w:rFonts w:cstheme="minorHAnsi"/>
@@ -730,14 +620,12 @@
         </w:rPr>
         <w:t>&lt;&lt;</w:t>
       </w:r>
-      <w:proofErr w:type="spellStart"/>
       <w:r>
         <w:rPr>
           <w:rFonts w:cstheme="minorHAnsi"/>
         </w:rPr>
         <w:t>finalOrderHeardDate</w:t>
       </w:r>
-      <w:proofErr w:type="spellEnd"/>
       <w:r>
         <w:rPr>
           <w:rFonts w:cstheme="minorHAnsi"/>
@@ -764,14 +652,154 @@
           <w:color w:val="0A0A0A"/>
           <w:shd w:val="clear" w:color="auto" w:fill="FFFFFF"/>
         </w:rPr>
-        <w:t>&lt;&lt;cs</w:t>
-      </w:r>
-      <w:proofErr w:type="gramStart"/>
-      <w:r>
-        <w:rPr>
-          <w:rFonts w:cstheme="minorHAnsi"/>
-          <w:color w:val="0A0A0A"/>
-          <w:shd w:val="clear" w:color="auto" w:fill="FFFFFF"/>
+        <w:t>&lt;&lt;cs_{</w:t>
+      </w:r>
+      <w:r>
+        <w:rPr>
+          <w:rFonts w:cstheme="minorHAnsi"/>
+          <w:color w:val="0A0A0A"/>
+          <w:shd w:val="clear" w:color="auto" w:fill="FFFFFF"/>
+        </w:rPr>
+        <w:t xml:space="preserve"> finalOrderRepresented=</w:t>
+      </w:r>
+      <w:r>
+        <w:rPr>
+          <w:rFonts w:cstheme="minorHAnsi"/>
+        </w:rPr>
+        <w:t xml:space="preserve"> ‘</w:t>
+      </w:r>
+      <w:r>
+        <w:rPr>
+          <w:rFonts w:cstheme="minorHAnsi"/>
+          <w:color w:val="0A0A0A"/>
+          <w:shd w:val="clear" w:color="auto" w:fill="FFFFFF"/>
+        </w:rPr>
+        <w:t xml:space="preserve">CLAIMANT_AND_DEFENDANT’ &amp;&amp; </w:t>
+      </w:r>
+      <w:r>
+        <w:rPr>
+          <w:rFonts w:cstheme="minorHAnsi"/>
+          <w:color w:val="0A0A0A"/>
+          <w:shd w:val="clear" w:color="auto" w:fill="FFFFFF"/>
+        </w:rPr>
+        <w:t>claimantAttended</w:t>
+      </w:r>
+      <w:r>
+        <w:rPr>
+          <w:rFonts w:cstheme="minorHAnsi"/>
+          <w:color w:val="0A0A0A"/>
+          <w:shd w:val="clear" w:color="auto" w:fill="FFFFFF"/>
+        </w:rPr>
+        <w:t xml:space="preserve"> </w:t>
+      </w:r>
+      <w:r>
+        <w:rPr>
+          <w:rFonts w:cstheme="minorHAnsi"/>
+          <w:color w:val="0A0A0A"/>
+          <w:shd w:val="clear" w:color="auto" w:fill="FFFFFF"/>
+        </w:rPr>
+        <w:t>&amp;&amp; defendantAttended</w:t>
+      </w:r>
+      <w:r>
+        <w:rPr>
+          <w:rFonts w:cstheme="minorHAnsi"/>
+          <w:color w:val="0A0A0A"/>
+          <w:shd w:val="clear" w:color="auto" w:fill="FFFFFF"/>
+        </w:rPr>
+        <w:t>}&gt;&gt;</w:t>
+      </w:r>
+    </w:p>
+    <w:p>
+      <w:pPr>
+        <w:rPr>
+          <w:rFonts w:cstheme="minorHAnsi"/>
+        </w:rPr>
+      </w:pPr>
+      <w:r>
+        <w:rPr>
+          <w:rFonts w:cstheme="minorHAnsi"/>
+        </w:rPr>
+        <w:t xml:space="preserve">The Judge heard from </w:t>
+      </w:r>
+      <w:r>
+        <w:rPr>
+          <w:rFonts w:cstheme="minorHAnsi"/>
+          <w:color w:val="0A0A0A"/>
+          <w:shd w:val="clear" w:color="auto" w:fill="FFFFFF"/>
+        </w:rPr>
+        <w:t>&lt;&lt;judgeHeardFromClaimantTextIfAttended&gt;&gt;</w:t>
+      </w:r>
+      <w:r>
+        <w:rPr>
+          <w:rFonts w:cstheme="minorHAnsi"/>
+        </w:rPr>
+        <w:t xml:space="preserve"> </w:t>
+      </w:r>
+      <w:r>
+        <w:rPr>
+          <w:rFonts w:cstheme="minorHAnsi"/>
+        </w:rPr>
+        <w:t xml:space="preserve">and </w:t>
+      </w:r>
+      <w:r>
+        <w:rPr>
+          <w:rFonts w:cstheme="minorHAnsi"/>
+          <w:color w:val="0A0A0A"/>
+          <w:shd w:val="clear" w:color="auto" w:fill="FFFFFF"/>
+        </w:rPr>
+        <w:t>&lt;&lt;</w:t>
+      </w:r>
+      <w:r>
+        <w:rPr>
+          <w:rFonts w:cstheme="minorHAnsi"/>
+          <w:color w:val="0A0A0A"/>
+          <w:shd w:val="clear" w:color="auto" w:fill="FFFFFF"/>
+        </w:rPr>
+        <w:t>judgeHeardFromDefend</w:t>
+      </w:r>
+      <w:r>
+        <w:rPr>
+          <w:rFonts w:cstheme="minorHAnsi"/>
+          <w:color w:val="0A0A0A"/>
+          <w:shd w:val="clear" w:color="auto" w:fill="FFFFFF"/>
+        </w:rPr>
+        <w:t>a</w:t>
+      </w:r>
+      <w:r>
+        <w:rPr>
+          <w:rFonts w:cstheme="minorHAnsi"/>
+          <w:color w:val="0A0A0A"/>
+          <w:shd w:val="clear" w:color="auto" w:fill="FFFFFF"/>
+        </w:rPr>
+        <w:t>ntTextIfAttended&gt;&gt;</w:t>
+      </w:r>
+    </w:p>
+    <w:p>
+      <w:pPr>
+        <w:rPr>
+          <w:rFonts w:cstheme="minorHAnsi"/>
+          <w:color w:val="0A0A0A"/>
+          <w:shd w:val="clear" w:color="auto" w:fill="FFFFFF"/>
+        </w:rPr>
+      </w:pPr>
+      <w:r>
+        <w:rPr>
+          <w:rFonts w:cstheme="minorHAnsi"/>
+          <w:color w:val="0A0A0A"/>
+        </w:rPr>
+        <w:t>&lt;&lt;e</w:t>
+      </w:r>
+      <w:r>
+        <w:rPr>
+          <w:rFonts w:cstheme="minorHAnsi"/>
+          <w:color w:val="0A0A0A"/>
+        </w:rPr>
+        <w:t>lse</w:t>
+      </w:r>
+      <w:r>
+        <w:rPr>
+          <w:rFonts w:cstheme="minorHAnsi"/>
+          <w:color w:val="0A0A0A"/>
         </w:rPr>
         <w:t>_{</w:t>
       </w:r>
@@ -781,9 +809,379 @@
           <w:color w:val="0A0A0A"/>
           <w:shd w:val="clear" w:color="auto" w:fill="FFFFFF"/>
         </w:rPr>
+        <w:t xml:space="preserve"> finalOrderRepresented=</w:t>
+      </w:r>
+      <w:r>
+        <w:rPr>
+          <w:rFonts w:cstheme="minorHAnsi"/>
+        </w:rPr>
+        <w:t xml:space="preserve"> ‘</w:t>
+      </w:r>
+      <w:r>
+        <w:rPr>
+          <w:rFonts w:cstheme="minorHAnsi"/>
+          <w:color w:val="0A0A0A"/>
+          <w:shd w:val="clear" w:color="auto" w:fill="FFFFFF"/>
+        </w:rPr>
+        <w:t xml:space="preserve">CLAIMANT_AND_DEFENDANT’ &amp;&amp; </w:t>
+      </w:r>
+      <w:r>
+        <w:rPr>
+          <w:rFonts w:cstheme="minorHAnsi"/>
+          <w:color w:val="0A0A0A"/>
+          <w:shd w:val="clear" w:color="auto" w:fill="FFFFFF"/>
+        </w:rPr>
+        <w:t>claimantAttended &amp;&amp; defendantAttended</w:t>
+      </w:r>
+      <w:r>
+        <w:rPr>
+          <w:rFonts w:cstheme="minorHAnsi"/>
+          <w:color w:val="0A0A0A"/>
+          <w:shd w:val="clear" w:color="auto" w:fill="FFFFFF"/>
+        </w:rPr>
+        <w:t>='false'</w:t>
+      </w:r>
+      <w:r>
+        <w:rPr>
+          <w:rFonts w:cstheme="minorHAnsi"/>
+          <w:color w:val="0A0A0A"/>
+        </w:rPr>
+        <w:t>}</w:t>
+      </w:r>
+      <w:r>
+        <w:rPr>
+          <w:rFonts w:cstheme="minorHAnsi"/>
+          <w:color w:val="0A0A0A"/>
+        </w:rPr>
+        <w:t>&gt;&gt;</w:t>
+      </w:r>
+      <w:r>
+        <w:rPr>
+          <w:rFonts w:cstheme="minorHAnsi"/>
+        </w:rPr>
+        <w:t xml:space="preserve">The Judge heard from </w:t>
+      </w:r>
+      <w:r>
+        <w:rPr>
+          <w:rFonts w:cstheme="minorHAnsi"/>
+        </w:rPr>
+        <w:t>&lt;&lt;</w:t>
+      </w:r>
+      <w:r>
+        <w:rPr>
+          <w:rFonts w:cstheme="minorHAnsi"/>
+          <w:color w:val="0A0A0A"/>
+          <w:shd w:val="clear" w:color="auto" w:fill="FFFFFF"/>
+        </w:rPr>
+        <w:t>judgeHeardFromClaimantTextIfAttended</w:t>
+      </w:r>
+      <w:r>
+        <w:rPr>
+          <w:rFonts w:cstheme="minorHAnsi"/>
+        </w:rPr>
+        <w:t>&gt;&gt;</w:t>
+      </w:r>
+      <w:r>
+        <w:rPr>
+          <w:rFonts w:cstheme="minorHAnsi"/>
+        </w:rPr>
+        <w:t>.</w:t>
+      </w:r>
+    </w:p>
+    <w:p>
+      <w:pPr>
+        <w:rPr>
+          <w:rFonts w:cstheme="minorHAnsi"/>
+        </w:rPr>
+      </w:pPr>
+      <w:r>
+        <w:rPr>
+          <w:rFonts w:cstheme="minorHAnsi"/>
+        </w:rPr>
+        <w:t>&lt;&lt;judgeHeardDefendantNotAttendedText&gt;&gt;</w:t>
+      </w:r>
+    </w:p>
+    <w:p>
+      <w:pPr>
+        <w:rPr>
+          <w:rFonts w:cstheme="minorHAnsi"/>
+          <w:color w:val="0A0A0A"/>
+          <w:shd w:val="clear" w:color="auto" w:fill="FFFFFF"/>
+        </w:rPr>
+      </w:pPr>
+      <w:r>
+        <w:rPr>
+          <w:rFonts w:cstheme="minorHAnsi"/>
+          <w:color w:val="0A0A0A"/>
+        </w:rPr>
+        <w:t>&lt;&lt;else_{</w:t>
+      </w:r>
+      <w:r>
+        <w:rPr>
+          <w:rFonts w:cstheme="minorHAnsi"/>
+          <w:color w:val="0A0A0A"/>
+          <w:shd w:val="clear" w:color="auto" w:fill="FFFFFF"/>
+        </w:rPr>
         <w:t xml:space="preserve"> </w:t>
       </w:r>
-      <w:proofErr w:type="spellStart"/>
+      <w:r>
+        <w:rPr>
+          <w:rFonts w:cstheme="minorHAnsi"/>
+          <w:color w:val="0A0A0A"/>
+          <w:shd w:val="clear" w:color="auto" w:fill="FFFFFF"/>
+        </w:rPr>
+        <w:t>finalOrderRepresented=</w:t>
+      </w:r>
+      <w:r>
+        <w:rPr>
+          <w:rFonts w:cstheme="minorHAnsi"/>
+        </w:rPr>
+        <w:t xml:space="preserve"> ‘</w:t>
+      </w:r>
+      <w:r>
+        <w:rPr>
+          <w:rFonts w:cstheme="minorHAnsi"/>
+          <w:color w:val="0A0A0A"/>
+          <w:shd w:val="clear" w:color="auto" w:fill="FFFFFF"/>
+        </w:rPr>
+        <w:t xml:space="preserve">CLAIMANT_AND_DEFENDANT’ &amp;&amp; </w:t>
+      </w:r>
+      <w:r>
+        <w:rPr>
+          <w:rFonts w:cstheme="minorHAnsi"/>
+          <w:color w:val="0A0A0A"/>
+          <w:shd w:val="clear" w:color="auto" w:fill="FFFFFF"/>
+        </w:rPr>
+        <w:t>claimantAttended</w:t>
+      </w:r>
+      <w:r>
+        <w:rPr>
+          <w:rFonts w:cstheme="minorHAnsi"/>
+          <w:color w:val="0A0A0A"/>
+          <w:shd w:val="clear" w:color="auto" w:fill="FFFFFF"/>
+        </w:rPr>
+        <w:t>='false'</w:t>
+      </w:r>
+      <w:r>
+        <w:rPr>
+          <w:rFonts w:cstheme="minorHAnsi"/>
+          <w:color w:val="0A0A0A"/>
+          <w:shd w:val="clear" w:color="auto" w:fill="FFFFFF"/>
+        </w:rPr>
+        <w:t xml:space="preserve"> &amp;&amp; defendantAttended</w:t>
+      </w:r>
+      <w:r>
+        <w:rPr>
+          <w:rFonts w:cstheme="minorHAnsi"/>
+          <w:color w:val="0A0A0A"/>
+        </w:rPr>
+        <w:t xml:space="preserve"> }&gt;&gt;</w:t>
+      </w:r>
+    </w:p>
+    <w:p>
+      <w:pPr>
+        <w:rPr>
+          <w:rFonts w:cstheme="minorHAnsi"/>
+        </w:rPr>
+      </w:pPr>
+      <w:r>
+        <w:rPr>
+          <w:rFonts w:cstheme="minorHAnsi"/>
+        </w:rPr>
+        <w:t>&lt;&lt;judgeHeardClaimantNotAttendedText&gt;&gt;</w:t>
+      </w:r>
+    </w:p>
+    <w:p>
+      <w:pPr>
+        <w:rPr>
+          <w:rFonts w:cstheme="minorHAnsi"/>
+        </w:rPr>
+      </w:pPr>
+      <w:r>
+        <w:rPr>
+          <w:rFonts w:cstheme="minorHAnsi"/>
+        </w:rPr>
+        <w:t xml:space="preserve">The Judge heard from </w:t>
+      </w:r>
+      <w:r>
+        <w:rPr>
+          <w:rFonts w:cstheme="minorHAnsi"/>
+          <w:color w:val="0A0A0A"/>
+          <w:shd w:val="clear" w:color="auto" w:fill="FFFFFF"/>
+        </w:rPr>
+        <w:t>&lt;&lt;judgeHeardFromDefend</w:t>
+      </w:r>
+      <w:r>
+        <w:rPr>
+          <w:rFonts w:cstheme="minorHAnsi"/>
+          <w:color w:val="0A0A0A"/>
+          <w:shd w:val="clear" w:color="auto" w:fill="FFFFFF"/>
+        </w:rPr>
+        <w:t>a</w:t>
+      </w:r>
+      <w:r>
+        <w:rPr>
+          <w:rFonts w:cstheme="minorHAnsi"/>
+          <w:color w:val="0A0A0A"/>
+          <w:shd w:val="clear" w:color="auto" w:fill="FFFFFF"/>
+        </w:rPr>
+        <w:t>ntTextIfAttended&gt;&gt;</w:t>
+      </w:r>
+    </w:p>
+    <w:p>
+      <w:pPr>
+        <w:rPr>
+          <w:rFonts w:cstheme="minorHAnsi"/>
+        </w:rPr>
+      </w:pPr>
+      <w:r>
+        <w:rPr>
+          <w:rFonts w:cstheme="minorHAnsi"/>
+        </w:rPr>
+        <w:t>&lt;&lt;e</w:t>
+      </w:r>
+      <w:r>
+        <w:rPr>
+          <w:rFonts w:cstheme="minorHAnsi"/>
+        </w:rPr>
+        <w:t>lse</w:t>
+      </w:r>
+      <w:r>
+        <w:rPr>
+          <w:rFonts w:cstheme="minorHAnsi"/>
+        </w:rPr>
+        <w:t>_{</w:t>
+      </w:r>
+      <w:r>
+        <w:rPr>
+          <w:rFonts w:cstheme="minorHAnsi"/>
+          <w:color w:val="0A0A0A"/>
+          <w:shd w:val="clear" w:color="auto" w:fill="FFFFFF"/>
+        </w:rPr>
+        <w:t xml:space="preserve"> finalOrderRepresented=</w:t>
+      </w:r>
+      <w:r>
+        <w:rPr>
+          <w:rFonts w:cstheme="minorHAnsi"/>
+        </w:rPr>
+        <w:t xml:space="preserve"> ‘</w:t>
+      </w:r>
+      <w:r>
+        <w:rPr>
+          <w:rFonts w:cstheme="minorHAnsi"/>
+          <w:color w:val="0A0A0A"/>
+          <w:shd w:val="clear" w:color="auto" w:fill="FFFFFF"/>
+        </w:rPr>
+        <w:t>CLAIMANT_AND_DEFENDANT’ &amp;&amp; claimantAttended</w:t>
+      </w:r>
+      <w:r>
+        <w:rPr>
+          <w:rFonts w:cstheme="minorHAnsi"/>
+          <w:color w:val="0A0A0A"/>
+          <w:shd w:val="clear" w:color="auto" w:fill="FFFFFF"/>
+        </w:rPr>
+        <w:t>='false'</w:t>
+      </w:r>
+      <w:r>
+        <w:rPr>
+          <w:rFonts w:cstheme="minorHAnsi"/>
+          <w:color w:val="0A0A0A"/>
+          <w:shd w:val="clear" w:color="auto" w:fill="FFFFFF"/>
+        </w:rPr>
+        <w:t xml:space="preserve"> &amp;&amp; defendantAttended</w:t>
+      </w:r>
+      <w:r>
+        <w:rPr>
+          <w:rFonts w:cstheme="minorHAnsi"/>
+          <w:color w:val="0A0A0A"/>
+        </w:rPr>
+        <w:t xml:space="preserve"> </w:t>
+      </w:r>
+      <w:r>
+        <w:rPr>
+          <w:rFonts w:cstheme="minorHAnsi"/>
+          <w:color w:val="0A0A0A"/>
+        </w:rPr>
+        <w:t>='false'</w:t>
+      </w:r>
+      <w:r>
+        <w:rPr>
+          <w:rFonts w:cstheme="minorHAnsi"/>
+        </w:rPr>
+        <w:t>}</w:t>
+      </w:r>
+      <w:r>
+        <w:rPr>
+          <w:rFonts w:cstheme="minorHAnsi"/>
+        </w:rPr>
+        <w:t>&gt;&gt;</w:t>
+      </w:r>
+    </w:p>
+    <w:p>
+      <w:pPr>
+        <w:rPr>
+          <w:rFonts w:cstheme="minorHAnsi"/>
+        </w:rPr>
+      </w:pPr>
+      <w:r>
+        <w:rPr>
+          <w:rFonts w:cstheme="minorHAnsi"/>
+        </w:rPr>
+        <w:t>&lt;&lt;judgeHeardClaimantNotAttendedText&gt;&gt;</w:t>
+      </w:r>
+    </w:p>
+    <w:p>
+      <w:pPr>
+        <w:rPr>
+          <w:rFonts w:cstheme="minorHAnsi"/>
+        </w:rPr>
+      </w:pPr>
+      <w:r>
+        <w:rPr>
+          <w:rFonts w:cstheme="minorHAnsi"/>
+        </w:rPr>
+        <w:t>&lt;&lt;judgeHeardDefendantNotAttendedText&gt;</w:t>
+      </w:r>
+      <w:r>
+        <w:rPr>
+          <w:rFonts w:cstheme="minorHAnsi"/>
+        </w:rPr>
+        <w:t>&gt;</w:t>
+      </w:r>
+    </w:p>
+    <w:p>
+      <w:pPr>
+        <w:rPr>
+          <w:rFonts w:cstheme="minorHAnsi"/>
+        </w:rPr>
+      </w:pPr>
+      <w:r>
+        <w:rPr>
+          <w:rFonts w:cstheme="minorHAnsi"/>
+        </w:rPr>
+        <w:t>&lt;&lt;es_&gt;&gt;</w:t>
+      </w:r>
+      <w:r>
+        <w:rPr>
+          <w:rFonts w:cstheme="minorHAnsi"/>
+          <w:color w:val="0A0A0A"/>
+        </w:rPr>
+        <w:t>&lt;</w:t>
+      </w:r>
+      <w:r>
+        <w:rPr>
+          <w:rFonts w:cstheme="minorHAnsi"/>
+          <w:color w:val="0A0A0A"/>
+        </w:rPr>
+        <w:t>&lt;</w:t>
+      </w:r>
+      <w:r>
+        <w:rPr>
+          <w:rFonts w:cstheme="minorHAnsi"/>
+          <w:color w:val="0A0A0A"/>
+        </w:rPr>
+        <w:t>cs_{</w:t>
+      </w:r>
       <w:r>
         <w:rPr>
           <w:rFonts w:cstheme="minorHAnsi"/>
@@ -792,71 +1190,118 @@
         </w:rPr>
         <w:t>finalOrderRepresented</w:t>
       </w:r>
-      <w:proofErr w:type="spellEnd"/>
-      <w:proofErr w:type="gramEnd"/>
-      <w:r>
-        <w:rPr>
-          <w:rFonts w:cstheme="minorHAnsi"/>
-          <w:color w:val="0A0A0A"/>
-          <w:shd w:val="clear" w:color="auto" w:fill="FFFFFF"/>
+      <w:r>
+        <w:rPr>
+          <w:rFonts w:cstheme="minorHAnsi"/>
+          <w:color w:val="0A0A0A"/>
         </w:rPr>
         <w:t>=</w:t>
       </w:r>
       <w:r>
         <w:rPr>
           <w:rFonts w:cstheme="minorHAnsi"/>
-        </w:rPr>
-        <w:t xml:space="preserve"> ‘</w:t>
-      </w:r>
-      <w:r>
-        <w:rPr>
-          <w:rFonts w:cstheme="minorHAnsi"/>
-          <w:color w:val="0A0A0A"/>
-          <w:shd w:val="clear" w:color="auto" w:fill="FFFFFF"/>
-        </w:rPr>
-        <w:t xml:space="preserve">CLAIMANT_AND_DEFENDANT’ &amp;&amp; </w:t>
-      </w:r>
-      <w:proofErr w:type="spellStart"/>
-      <w:r>
-        <w:rPr>
-          <w:rFonts w:cstheme="minorHAnsi"/>
-          <w:color w:val="0A0A0A"/>
-          <w:shd w:val="clear" w:color="auto" w:fill="FFFFFF"/>
-        </w:rPr>
-        <w:t>claimantAttended</w:t>
-      </w:r>
-      <w:proofErr w:type="spellEnd"/>
-      <w:r>
-        <w:rPr>
-          <w:rFonts w:cstheme="minorHAnsi"/>
-          <w:color w:val="0A0A0A"/>
-          <w:shd w:val="clear" w:color="auto" w:fill="FFFFFF"/>
+          <w:color w:val="0A0A0A"/>
         </w:rPr>
         <w:t xml:space="preserve"> </w:t>
       </w:r>
       <w:r>
         <w:rPr>
           <w:rFonts w:cstheme="minorHAnsi"/>
-          <w:color w:val="0A0A0A"/>
-          <w:shd w:val="clear" w:color="auto" w:fill="FFFFFF"/>
-        </w:rPr>
-        <w:t xml:space="preserve">&amp;&amp; </w:t>
-      </w:r>
-      <w:proofErr w:type="spellStart"/>
-      <w:r>
-        <w:rPr>
-          <w:rFonts w:cstheme="minorHAnsi"/>
-          <w:color w:val="0A0A0A"/>
-          <w:shd w:val="clear" w:color="auto" w:fill="FFFFFF"/>
-        </w:rPr>
-        <w:t>defendantAttended</w:t>
-      </w:r>
-      <w:proofErr w:type="spellEnd"/>
-      <w:r>
-        <w:rPr>
-          <w:rFonts w:cstheme="minorHAnsi"/>
-          <w:color w:val="0A0A0A"/>
-          <w:shd w:val="clear" w:color="auto" w:fill="FFFFFF"/>
+        </w:rPr>
+        <w:t>‘</w:t>
+      </w:r>
+      <w:r>
+        <w:rPr>
+          <w:rFonts w:cstheme="minorHAnsi"/>
+          <w:color w:val="0A0A0A"/>
+        </w:rPr>
+        <w:t>OTHER_REPRESENTATION</w:t>
+      </w:r>
+      <w:r>
+        <w:rPr>
+          <w:rFonts w:cstheme="minorHAnsi"/>
+          <w:color w:val="0A0A0A"/>
+        </w:rPr>
+        <w:t>'</w:t>
+      </w:r>
+      <w:r>
+        <w:rPr>
+          <w:rFonts w:cstheme="minorHAnsi"/>
+          <w:color w:val="0A0A0A"/>
+        </w:rPr>
+        <w:t>}</w:t>
+      </w:r>
+      <w:r>
+        <w:rPr>
+          <w:rFonts w:cstheme="minorHAnsi"/>
+          <w:color w:val="0A0A0A"/>
+        </w:rPr>
+        <w:t>&gt;&gt;</w:t>
+      </w:r>
+      <w:r>
+        <w:rPr>
+          <w:rFonts w:cstheme="minorHAnsi"/>
+        </w:rPr>
+        <w:t xml:space="preserve">The Judge heard other representation: </w:t>
+      </w:r>
+      <w:r>
+        <w:rPr>
+          <w:rFonts w:cstheme="minorHAnsi"/>
+        </w:rPr>
+        <w:t>&lt;&lt;</w:t>
+      </w:r>
+      <w:r>
+        <w:rPr>
+          <w:rFonts w:cstheme="minorHAnsi"/>
+        </w:rPr>
+        <w:t>otherRepresentedText</w:t>
+      </w:r>
+      <w:r>
+        <w:rPr>
+          <w:rFonts w:cstheme="minorHAnsi"/>
+        </w:rPr>
+        <w:t xml:space="preserve">&gt;&gt; </w:t>
+      </w:r>
+      <w:r>
+        <w:rPr>
+          <w:rFonts w:cstheme="minorHAnsi"/>
+          <w:color w:val="0A0A0A"/>
+        </w:rPr>
+        <w:t>&lt;&lt;es_&gt;&gt;</w:t>
+      </w:r>
+      <w:r>
+        <w:rPr>
+          <w:rFonts w:cstheme="minorHAnsi"/>
+        </w:rPr>
+        <w:t>&lt;&lt;cs_{judgeConsideredPapers}&gt;&gt;</w:t>
+      </w:r>
+      <w:r>
+        <w:rPr>
+          <w:rFonts w:cstheme="minorHAnsi"/>
+        </w:rPr>
+        <w:t>The judge considered the papers.</w:t>
+      </w:r>
+      <w:r>
+        <w:rPr>
+          <w:rFonts w:cstheme="minorHAnsi"/>
+        </w:rPr>
+        <w:t xml:space="preserve"> &lt;&lt;es_&gt;&gt;</w:t>
+      </w:r>
+      <w:r>
+        <w:rPr>
+          <w:rFonts w:cstheme="minorHAnsi"/>
+        </w:rPr>
+        <w:t>&lt;&lt;cs_{</w:t>
+      </w:r>
+      <w:r>
+        <w:rPr>
+          <w:rFonts w:cstheme="minorHAnsi"/>
+        </w:rPr>
+        <w:t>recordedToggle</w:t>
+      </w:r>
+      <w:r>
+        <w:rPr>
+          <w:rFonts w:cstheme="minorHAnsi"/>
         </w:rPr>
         <w:t>}&gt;&gt;</w:t>
       </w:r>
@@ -871,868 +1316,13 @@
         <w:rPr>
           <w:rFonts w:cstheme="minorHAnsi"/>
         </w:rPr>
-        <w:t xml:space="preserve">The Judge heard from </w:t>
-      </w:r>
-      <w:r>
-        <w:rPr>
-          <w:rFonts w:cstheme="minorHAnsi"/>
-          <w:color w:val="0A0A0A"/>
-          <w:shd w:val="clear" w:color="auto" w:fill="FFFFFF"/>
-        </w:rPr>
-        <w:t>&lt;&lt;</w:t>
-      </w:r>
-      <w:proofErr w:type="spellStart"/>
-      <w:r>
-        <w:rPr>
-          <w:rFonts w:cstheme="minorHAnsi"/>
-          <w:color w:val="0A0A0A"/>
-          <w:shd w:val="clear" w:color="auto" w:fill="FFFFFF"/>
-        </w:rPr>
-        <w:t>judgeHeardFromClaimantTextIfAttended</w:t>
-      </w:r>
-      <w:proofErr w:type="spellEnd"/>
-      <w:r>
-        <w:rPr>
-          <w:rFonts w:cstheme="minorHAnsi"/>
-          <w:color w:val="0A0A0A"/>
-          <w:shd w:val="clear" w:color="auto" w:fill="FFFFFF"/>
-        </w:rPr>
-        <w:t>&gt;&gt;</w:t>
-      </w:r>
-      <w:r>
-        <w:rPr>
-          <w:rFonts w:cstheme="minorHAnsi"/>
-        </w:rPr>
-        <w:t xml:space="preserve"> </w:t>
-      </w:r>
-      <w:r>
-        <w:rPr>
-          <w:rFonts w:cstheme="minorHAnsi"/>
-        </w:rPr>
-        <w:t xml:space="preserve">and </w:t>
-      </w:r>
-      <w:r>
-        <w:rPr>
-          <w:rFonts w:cstheme="minorHAnsi"/>
-          <w:color w:val="0A0A0A"/>
-          <w:shd w:val="clear" w:color="auto" w:fill="FFFFFF"/>
-        </w:rPr>
-        <w:t>&lt;&lt;</w:t>
-      </w:r>
-      <w:proofErr w:type="spellStart"/>
-      <w:r>
-        <w:rPr>
-          <w:rFonts w:cstheme="minorHAnsi"/>
-          <w:color w:val="0A0A0A"/>
-          <w:shd w:val="clear" w:color="auto" w:fill="FFFFFF"/>
-        </w:rPr>
-        <w:t>judgeHeardFromDefend</w:t>
-      </w:r>
-      <w:r>
-        <w:rPr>
-          <w:rFonts w:cstheme="minorHAnsi"/>
-          <w:color w:val="0A0A0A"/>
-          <w:shd w:val="clear" w:color="auto" w:fill="FFFFFF"/>
-        </w:rPr>
-        <w:t>a</w:t>
-      </w:r>
-      <w:r>
-        <w:rPr>
-          <w:rFonts w:cstheme="minorHAnsi"/>
-          <w:color w:val="0A0A0A"/>
-          <w:shd w:val="clear" w:color="auto" w:fill="FFFFFF"/>
-        </w:rPr>
-        <w:t>ntTextIfAttended</w:t>
-      </w:r>
-      <w:proofErr w:type="spellEnd"/>
-      <w:r>
-        <w:rPr>
-          <w:rFonts w:cstheme="minorHAnsi"/>
-          <w:color w:val="0A0A0A"/>
-          <w:shd w:val="clear" w:color="auto" w:fill="FFFFFF"/>
-        </w:rPr>
-        <w:t>&gt;&gt;</w:t>
-      </w:r>
-    </w:p>
-    <w:p>
-      <w:pPr>
-        <w:rPr>
-          <w:rFonts w:cstheme="minorHAnsi"/>
-          <w:color w:val="0A0A0A"/>
-          <w:shd w:val="clear" w:color="auto" w:fill="FFFFFF"/>
-        </w:rPr>
-      </w:pPr>
-      <w:r>
-        <w:rPr>
-          <w:rFonts w:cstheme="minorHAnsi"/>
-          <w:color w:val="0A0A0A"/>
-        </w:rPr>
-        <w:t>&lt;&lt;e</w:t>
-      </w:r>
-      <w:r>
-        <w:rPr>
-          <w:rFonts w:cstheme="minorHAnsi"/>
-          <w:color w:val="0A0A0A"/>
-        </w:rPr>
-        <w:t>lse</w:t>
-      </w:r>
-      <w:proofErr w:type="gramStart"/>
-      <w:r>
-        <w:rPr>
-          <w:rFonts w:cstheme="minorHAnsi"/>
-          <w:color w:val="0A0A0A"/>
-        </w:rPr>
-        <w:t>_{</w:t>
-      </w:r>
-      <w:r>
-        <w:rPr>
-          <w:rFonts w:cstheme="minorHAnsi"/>
-          <w:color w:val="0A0A0A"/>
-          <w:shd w:val="clear" w:color="auto" w:fill="FFFFFF"/>
-        </w:rPr>
-        <w:t xml:space="preserve"> </w:t>
-      </w:r>
-      <w:proofErr w:type="spellStart"/>
-      <w:r>
-        <w:rPr>
-          <w:rFonts w:cstheme="minorHAnsi"/>
-          <w:color w:val="0A0A0A"/>
-          <w:shd w:val="clear" w:color="auto" w:fill="FFFFFF"/>
-        </w:rPr>
-        <w:t>finalOrderRepresented</w:t>
-      </w:r>
-      <w:proofErr w:type="spellEnd"/>
-      <w:proofErr w:type="gramEnd"/>
-      <w:r>
-        <w:rPr>
-          <w:rFonts w:cstheme="minorHAnsi"/>
-          <w:color w:val="0A0A0A"/>
-          <w:shd w:val="clear" w:color="auto" w:fill="FFFFFF"/>
-        </w:rPr>
-        <w:t>=</w:t>
-      </w:r>
-      <w:r>
-        <w:rPr>
-          <w:rFonts w:cstheme="minorHAnsi"/>
-        </w:rPr>
-        <w:t xml:space="preserve"> ‘</w:t>
-      </w:r>
-      <w:r>
-        <w:rPr>
-          <w:rFonts w:cstheme="minorHAnsi"/>
-          <w:color w:val="0A0A0A"/>
-          <w:shd w:val="clear" w:color="auto" w:fill="FFFFFF"/>
-        </w:rPr>
-        <w:t xml:space="preserve">CLAIMANT_AND_DEFENDANT’ &amp;&amp; </w:t>
-      </w:r>
-      <w:proofErr w:type="spellStart"/>
-      <w:r>
-        <w:rPr>
-          <w:rFonts w:cstheme="minorHAnsi"/>
-          <w:color w:val="0A0A0A"/>
-          <w:shd w:val="clear" w:color="auto" w:fill="FFFFFF"/>
-        </w:rPr>
-        <w:t>claimantAttended</w:t>
-      </w:r>
-      <w:proofErr w:type="spellEnd"/>
-      <w:r>
-        <w:rPr>
-          <w:rFonts w:cstheme="minorHAnsi"/>
-          <w:color w:val="0A0A0A"/>
-          <w:shd w:val="clear" w:color="auto" w:fill="FFFFFF"/>
-        </w:rPr>
-        <w:t xml:space="preserve"> &amp;&amp; </w:t>
-      </w:r>
-      <w:proofErr w:type="spellStart"/>
-      <w:r>
-        <w:rPr>
-          <w:rFonts w:cstheme="minorHAnsi"/>
-          <w:color w:val="0A0A0A"/>
-          <w:shd w:val="clear" w:color="auto" w:fill="FFFFFF"/>
-        </w:rPr>
-        <w:t>defendantAttended</w:t>
-      </w:r>
-      <w:proofErr w:type="spellEnd"/>
-      <w:r>
-        <w:rPr>
-          <w:rFonts w:cstheme="minorHAnsi"/>
-          <w:color w:val="0A0A0A"/>
-          <w:shd w:val="clear" w:color="auto" w:fill="FFFFFF"/>
-        </w:rPr>
-        <w:t>='false'</w:t>
-      </w:r>
-      <w:r>
-        <w:rPr>
-          <w:rFonts w:cstheme="minorHAnsi"/>
-          <w:color w:val="0A0A0A"/>
-        </w:rPr>
-        <w:t>}</w:t>
-      </w:r>
-      <w:r>
-        <w:rPr>
-          <w:rFonts w:cstheme="minorHAnsi"/>
-          <w:color w:val="0A0A0A"/>
-        </w:rPr>
-        <w:t>&gt;&gt;</w:t>
-      </w:r>
-      <w:r>
-        <w:rPr>
-          <w:rFonts w:cstheme="minorHAnsi"/>
-        </w:rPr>
-        <w:t xml:space="preserve">The Judge heard from </w:t>
-      </w:r>
-      <w:r>
-        <w:rPr>
-          <w:rFonts w:cstheme="minorHAnsi"/>
-        </w:rPr>
-        <w:t>&lt;&lt;</w:t>
-      </w:r>
-      <w:proofErr w:type="spellStart"/>
-      <w:r>
-        <w:rPr>
-          <w:rFonts w:cstheme="minorHAnsi"/>
-          <w:color w:val="0A0A0A"/>
-          <w:shd w:val="clear" w:color="auto" w:fill="FFFFFF"/>
-        </w:rPr>
-        <w:t>judgeHeardFromClaimantTextIfAttended</w:t>
-      </w:r>
-      <w:proofErr w:type="spellEnd"/>
-      <w:r>
-        <w:rPr>
-          <w:rFonts w:cstheme="minorHAnsi"/>
-        </w:rPr>
-        <w:t>&gt;&gt;</w:t>
-      </w:r>
-      <w:r>
-        <w:rPr>
-          <w:rFonts w:cstheme="minorHAnsi"/>
-        </w:rPr>
-        <w:t>.</w:t>
-      </w:r>
-    </w:p>
-    <w:p>
-      <w:pPr>
-        <w:rPr>
-          <w:rFonts w:cstheme="minorHAnsi"/>
-        </w:rPr>
-      </w:pPr>
-      <w:r>
-        <w:rPr>
-          <w:rFonts w:cstheme="minorHAnsi"/>
-        </w:rPr>
-        <w:t>&lt;&lt;</w:t>
-      </w:r>
-      <w:proofErr w:type="spellStart"/>
-      <w:r>
-        <w:rPr>
-          <w:rFonts w:cstheme="minorHAnsi"/>
-        </w:rPr>
-        <w:t>judgeHeardDefendantNotAttendedText</w:t>
-      </w:r>
-      <w:proofErr w:type="spellEnd"/>
-      <w:r>
-        <w:rPr>
-          <w:rFonts w:cstheme="minorHAnsi"/>
-        </w:rPr>
-        <w:t>&gt;&gt;</w:t>
-      </w:r>
-    </w:p>
-    <w:p>
-      <w:pPr>
-        <w:rPr>
-          <w:rFonts w:cstheme="minorHAnsi"/>
-          <w:color w:val="0A0A0A"/>
-          <w:shd w:val="clear" w:color="auto" w:fill="FFFFFF"/>
-        </w:rPr>
-      </w:pPr>
-      <w:r>
-        <w:rPr>
-          <w:rFonts w:cstheme="minorHAnsi"/>
-          <w:color w:val="0A0A0A"/>
-        </w:rPr>
-        <w:t>&lt;&lt;else</w:t>
-      </w:r>
-      <w:proofErr w:type="gramStart"/>
-      <w:r>
-        <w:rPr>
-          <w:rFonts w:cstheme="minorHAnsi"/>
-          <w:color w:val="0A0A0A"/>
-        </w:rPr>
-        <w:t>_{</w:t>
-      </w:r>
-      <w:r>
-        <w:rPr>
-          <w:rFonts w:cstheme="minorHAnsi"/>
-          <w:color w:val="0A0A0A"/>
-          <w:shd w:val="clear" w:color="auto" w:fill="FFFFFF"/>
-        </w:rPr>
-        <w:t xml:space="preserve"> </w:t>
-      </w:r>
-      <w:proofErr w:type="spellStart"/>
-      <w:r>
-        <w:rPr>
-          <w:rFonts w:cstheme="minorHAnsi"/>
-          <w:color w:val="0A0A0A"/>
-          <w:shd w:val="clear" w:color="auto" w:fill="FFFFFF"/>
-        </w:rPr>
-        <w:t>finalOrderRepresented</w:t>
-      </w:r>
-      <w:proofErr w:type="spellEnd"/>
-      <w:proofErr w:type="gramEnd"/>
-      <w:r>
-        <w:rPr>
-          <w:rFonts w:cstheme="minorHAnsi"/>
-          <w:color w:val="0A0A0A"/>
-          <w:shd w:val="clear" w:color="auto" w:fill="FFFFFF"/>
-        </w:rPr>
-        <w:t>=</w:t>
-      </w:r>
-      <w:r>
-        <w:rPr>
-          <w:rFonts w:cstheme="minorHAnsi"/>
-        </w:rPr>
-        <w:t xml:space="preserve"> ‘</w:t>
-      </w:r>
-      <w:r>
-        <w:rPr>
-          <w:rFonts w:cstheme="minorHAnsi"/>
-          <w:color w:val="0A0A0A"/>
-          <w:shd w:val="clear" w:color="auto" w:fill="FFFFFF"/>
-        </w:rPr>
-        <w:t xml:space="preserve">CLAIMANT_AND_DEFENDANT’ &amp;&amp; </w:t>
-      </w:r>
-      <w:proofErr w:type="spellStart"/>
-      <w:r>
-        <w:rPr>
-          <w:rFonts w:cstheme="minorHAnsi"/>
-          <w:color w:val="0A0A0A"/>
-          <w:shd w:val="clear" w:color="auto" w:fill="FFFFFF"/>
-        </w:rPr>
-        <w:t>claimantAttended</w:t>
-      </w:r>
-      <w:proofErr w:type="spellEnd"/>
-      <w:r>
-        <w:rPr>
-          <w:rFonts w:cstheme="minorHAnsi"/>
-          <w:color w:val="0A0A0A"/>
-          <w:shd w:val="clear" w:color="auto" w:fill="FFFFFF"/>
-        </w:rPr>
-        <w:t>='false'</w:t>
-      </w:r>
-      <w:r>
-        <w:rPr>
-          <w:rFonts w:cstheme="minorHAnsi"/>
-          <w:color w:val="0A0A0A"/>
-          <w:shd w:val="clear" w:color="auto" w:fill="FFFFFF"/>
-        </w:rPr>
-        <w:t xml:space="preserve"> &amp;&amp; </w:t>
-      </w:r>
-      <w:proofErr w:type="spellStart"/>
-      <w:r>
-        <w:rPr>
-          <w:rFonts w:cstheme="minorHAnsi"/>
-          <w:color w:val="0A0A0A"/>
-          <w:shd w:val="clear" w:color="auto" w:fill="FFFFFF"/>
-        </w:rPr>
-        <w:t>defendantAttended</w:t>
-      </w:r>
-      <w:proofErr w:type="spellEnd"/>
-      <w:r>
-        <w:rPr>
-          <w:rFonts w:cstheme="minorHAnsi"/>
-          <w:color w:val="0A0A0A"/>
-        </w:rPr>
-        <w:t xml:space="preserve"> }&gt;&gt;</w:t>
-      </w:r>
-    </w:p>
-    <w:p>
-      <w:pPr>
-        <w:rPr>
-          <w:rFonts w:cstheme="minorHAnsi"/>
-        </w:rPr>
-      </w:pPr>
-      <w:r>
-        <w:rPr>
-          <w:rFonts w:cstheme="minorHAnsi"/>
-        </w:rPr>
-        <w:t>&lt;&lt;</w:t>
-      </w:r>
-      <w:proofErr w:type="spellStart"/>
-      <w:r>
-        <w:rPr>
-          <w:rFonts w:cstheme="minorHAnsi"/>
-        </w:rPr>
-        <w:t>judgeHeardClaimantNotAttendedText</w:t>
-      </w:r>
-      <w:proofErr w:type="spellEnd"/>
-      <w:r>
-        <w:rPr>
-          <w:rFonts w:cstheme="minorHAnsi"/>
-        </w:rPr>
-        <w:t>&gt;&gt;</w:t>
-      </w:r>
-    </w:p>
-    <w:p>
-      <w:pPr>
-        <w:rPr>
-          <w:rFonts w:cstheme="minorHAnsi"/>
-        </w:rPr>
-      </w:pPr>
-      <w:r>
-        <w:rPr>
-          <w:rFonts w:cstheme="minorHAnsi"/>
-        </w:rPr>
-        <w:t xml:space="preserve">The Judge heard from </w:t>
-      </w:r>
-      <w:r>
-        <w:rPr>
-          <w:rFonts w:cstheme="minorHAnsi"/>
-          <w:color w:val="0A0A0A"/>
-          <w:shd w:val="clear" w:color="auto" w:fill="FFFFFF"/>
-        </w:rPr>
-        <w:t>&lt;&lt;</w:t>
-      </w:r>
-      <w:proofErr w:type="spellStart"/>
-      <w:r>
-        <w:rPr>
-          <w:rFonts w:cstheme="minorHAnsi"/>
-          <w:color w:val="0A0A0A"/>
-          <w:shd w:val="clear" w:color="auto" w:fill="FFFFFF"/>
-        </w:rPr>
-        <w:t>judgeHeardFromDefend</w:t>
-      </w:r>
-      <w:r>
-        <w:rPr>
-          <w:rFonts w:cstheme="minorHAnsi"/>
-          <w:color w:val="0A0A0A"/>
-          <w:shd w:val="clear" w:color="auto" w:fill="FFFFFF"/>
-        </w:rPr>
-        <w:t>a</w:t>
-      </w:r>
-      <w:r>
-        <w:rPr>
-          <w:rFonts w:cstheme="minorHAnsi"/>
-          <w:color w:val="0A0A0A"/>
-          <w:shd w:val="clear" w:color="auto" w:fill="FFFFFF"/>
-        </w:rPr>
-        <w:t>ntTextIfAttended</w:t>
-      </w:r>
-      <w:proofErr w:type="spellEnd"/>
-      <w:r>
-        <w:rPr>
-          <w:rFonts w:cstheme="minorHAnsi"/>
-          <w:color w:val="0A0A0A"/>
-          <w:shd w:val="clear" w:color="auto" w:fill="FFFFFF"/>
-        </w:rPr>
-        <w:t>&gt;&gt;</w:t>
-      </w:r>
-    </w:p>
-    <w:p>
-      <w:pPr>
-        <w:rPr>
-          <w:rFonts w:cstheme="minorHAnsi"/>
-        </w:rPr>
-      </w:pPr>
-      <w:r>
-        <w:rPr>
-          <w:rFonts w:cstheme="minorHAnsi"/>
-        </w:rPr>
-        <w:t>&lt;&lt;e</w:t>
-      </w:r>
-      <w:r>
-        <w:rPr>
-          <w:rFonts w:cstheme="minorHAnsi"/>
-        </w:rPr>
-        <w:t>lse</w:t>
-      </w:r>
-      <w:proofErr w:type="gramStart"/>
-      <w:r>
-        <w:rPr>
-          <w:rFonts w:cstheme="minorHAnsi"/>
-        </w:rPr>
-        <w:t>_{</w:t>
-      </w:r>
-      <w:r>
-        <w:rPr>
-          <w:rFonts w:cstheme="minorHAnsi"/>
-          <w:color w:val="0A0A0A"/>
-          <w:shd w:val="clear" w:color="auto" w:fill="FFFFFF"/>
-        </w:rPr>
-        <w:t xml:space="preserve"> </w:t>
-      </w:r>
-      <w:proofErr w:type="spellStart"/>
-      <w:r>
-        <w:rPr>
-          <w:rFonts w:cstheme="minorHAnsi"/>
-          <w:color w:val="0A0A0A"/>
-          <w:shd w:val="clear" w:color="auto" w:fill="FFFFFF"/>
-        </w:rPr>
-        <w:t>finalOrderRepresented</w:t>
-      </w:r>
-      <w:proofErr w:type="spellEnd"/>
-      <w:proofErr w:type="gramEnd"/>
-      <w:r>
-        <w:rPr>
-          <w:rFonts w:cstheme="minorHAnsi"/>
-          <w:color w:val="0A0A0A"/>
-          <w:shd w:val="clear" w:color="auto" w:fill="FFFFFF"/>
-        </w:rPr>
-        <w:t>=</w:t>
-      </w:r>
-      <w:r>
-        <w:rPr>
-          <w:rFonts w:cstheme="minorHAnsi"/>
-        </w:rPr>
-        <w:t xml:space="preserve"> ‘</w:t>
-      </w:r>
-      <w:r>
-        <w:rPr>
-          <w:rFonts w:cstheme="minorHAnsi"/>
-          <w:color w:val="0A0A0A"/>
-          <w:shd w:val="clear" w:color="auto" w:fill="FFFFFF"/>
-        </w:rPr>
-        <w:t xml:space="preserve">CLAIMANT_AND_DEFENDANT’ &amp;&amp; </w:t>
-      </w:r>
-      <w:proofErr w:type="spellStart"/>
-      <w:r>
-        <w:rPr>
-          <w:rFonts w:cstheme="minorHAnsi"/>
-          <w:color w:val="0A0A0A"/>
-          <w:shd w:val="clear" w:color="auto" w:fill="FFFFFF"/>
-        </w:rPr>
-        <w:t>claimantAttended</w:t>
-      </w:r>
-      <w:proofErr w:type="spellEnd"/>
-      <w:r>
-        <w:rPr>
-          <w:rFonts w:cstheme="minorHAnsi"/>
-          <w:color w:val="0A0A0A"/>
-          <w:shd w:val="clear" w:color="auto" w:fill="FFFFFF"/>
-        </w:rPr>
-        <w:t>='false'</w:t>
-      </w:r>
-      <w:r>
-        <w:rPr>
-          <w:rFonts w:cstheme="minorHAnsi"/>
-          <w:color w:val="0A0A0A"/>
-          <w:shd w:val="clear" w:color="auto" w:fill="FFFFFF"/>
-        </w:rPr>
-        <w:t xml:space="preserve"> &amp;&amp; </w:t>
-      </w:r>
-      <w:proofErr w:type="spellStart"/>
-      <w:r>
-        <w:rPr>
-          <w:rFonts w:cstheme="minorHAnsi"/>
-          <w:color w:val="0A0A0A"/>
-          <w:shd w:val="clear" w:color="auto" w:fill="FFFFFF"/>
-        </w:rPr>
-        <w:t>defendantAttended</w:t>
-      </w:r>
-      <w:proofErr w:type="spellEnd"/>
-      <w:r>
-        <w:rPr>
-          <w:rFonts w:cstheme="minorHAnsi"/>
-          <w:color w:val="0A0A0A"/>
-        </w:rPr>
-        <w:t xml:space="preserve"> </w:t>
-      </w:r>
-      <w:r>
-        <w:rPr>
-          <w:rFonts w:cstheme="minorHAnsi"/>
-          <w:color w:val="0A0A0A"/>
-        </w:rPr>
-        <w:t>='false'</w:t>
-      </w:r>
-      <w:r>
-        <w:rPr>
-          <w:rFonts w:cstheme="minorHAnsi"/>
-        </w:rPr>
-        <w:t>}</w:t>
-      </w:r>
-      <w:r>
-        <w:rPr>
-          <w:rFonts w:cstheme="minorHAnsi"/>
-        </w:rPr>
-        <w:t>&gt;&gt;</w:t>
-      </w:r>
-    </w:p>
-    <w:p>
-      <w:pPr>
-        <w:rPr>
-          <w:rFonts w:cstheme="minorHAnsi"/>
-        </w:rPr>
-      </w:pPr>
-      <w:r>
-        <w:rPr>
-          <w:rFonts w:cstheme="minorHAnsi"/>
-        </w:rPr>
-        <w:t>&lt;&lt;</w:t>
-      </w:r>
-      <w:proofErr w:type="spellStart"/>
-      <w:r>
-        <w:rPr>
-          <w:rFonts w:cstheme="minorHAnsi"/>
-        </w:rPr>
-        <w:t>judgeHeardClaimantNotAttendedText</w:t>
-      </w:r>
-      <w:proofErr w:type="spellEnd"/>
-      <w:r>
-        <w:rPr>
-          <w:rFonts w:cstheme="minorHAnsi"/>
-        </w:rPr>
-        <w:t>&gt;&gt;</w:t>
-      </w:r>
-    </w:p>
-    <w:p>
-      <w:pPr>
-        <w:rPr>
-          <w:rFonts w:cstheme="minorHAnsi"/>
-        </w:rPr>
-      </w:pPr>
-      <w:r>
-        <w:rPr>
-          <w:rFonts w:cstheme="minorHAnsi"/>
-        </w:rPr>
-        <w:t>&lt;&lt;</w:t>
-      </w:r>
-      <w:proofErr w:type="spellStart"/>
-      <w:r>
-        <w:rPr>
-          <w:rFonts w:cstheme="minorHAnsi"/>
-        </w:rPr>
-        <w:t>judgeHeardDefendantNotAttendedText</w:t>
-      </w:r>
-      <w:proofErr w:type="spellEnd"/>
-      <w:r>
-        <w:rPr>
-          <w:rFonts w:cstheme="minorHAnsi"/>
-        </w:rPr>
-        <w:t>&gt;</w:t>
-      </w:r>
-      <w:r>
-        <w:rPr>
-          <w:rFonts w:cstheme="minorHAnsi"/>
-        </w:rPr>
-        <w:t>&gt;</w:t>
-      </w:r>
-    </w:p>
-    <w:p>
-      <w:pPr>
-        <w:rPr>
-          <w:rFonts w:cstheme="minorHAnsi"/>
-        </w:rPr>
-      </w:pPr>
-      <w:r>
-        <w:rPr>
-          <w:rFonts w:cstheme="minorHAnsi"/>
-        </w:rPr>
-        <w:t>&lt;&lt;es_&gt;&gt;</w:t>
-      </w:r>
-      <w:r>
-        <w:rPr>
-          <w:rFonts w:cstheme="minorHAnsi"/>
-          <w:color w:val="0A0A0A"/>
-        </w:rPr>
-        <w:t>&lt;</w:t>
-      </w:r>
-      <w:r>
-        <w:rPr>
-          <w:rFonts w:cstheme="minorHAnsi"/>
-          <w:color w:val="0A0A0A"/>
-        </w:rPr>
-        <w:t>&lt;</w:t>
-      </w:r>
-      <w:r>
-        <w:rPr>
-          <w:rFonts w:cstheme="minorHAnsi"/>
-          <w:color w:val="0A0A0A"/>
-        </w:rPr>
-        <w:t>cs</w:t>
-      </w:r>
-      <w:proofErr w:type="gramStart"/>
-      <w:r>
-        <w:rPr>
-          <w:rFonts w:cstheme="minorHAnsi"/>
-          <w:color w:val="0A0A0A"/>
-        </w:rPr>
-        <w:t>_{</w:t>
-      </w:r>
-      <w:proofErr w:type="spellStart"/>
-      <w:proofErr w:type="gramEnd"/>
-      <w:r>
-        <w:rPr>
-          <w:rFonts w:cstheme="minorHAnsi"/>
-          <w:color w:val="0A0A0A"/>
-          <w:shd w:val="clear" w:color="auto" w:fill="FFFFFF"/>
-        </w:rPr>
-        <w:t>finalOrderRepresented</w:t>
-      </w:r>
-      <w:proofErr w:type="spellEnd"/>
-      <w:r>
-        <w:rPr>
-          <w:rFonts w:cstheme="minorHAnsi"/>
-          <w:color w:val="0A0A0A"/>
-        </w:rPr>
-        <w:t>=</w:t>
-      </w:r>
-      <w:r>
-        <w:rPr>
-          <w:rFonts w:cstheme="minorHAnsi"/>
-          <w:color w:val="0A0A0A"/>
-        </w:rPr>
-        <w:t xml:space="preserve"> </w:t>
-      </w:r>
-      <w:r>
-        <w:rPr>
-          <w:rFonts w:cstheme="minorHAnsi"/>
-        </w:rPr>
-        <w:t>‘</w:t>
-      </w:r>
-      <w:r>
-        <w:rPr>
-          <w:rFonts w:cstheme="minorHAnsi"/>
-          <w:color w:val="0A0A0A"/>
-        </w:rPr>
-        <w:t>OTHER_REPRESENTATION</w:t>
-      </w:r>
-      <w:r>
-        <w:rPr>
-          <w:rFonts w:cstheme="minorHAnsi"/>
-          <w:color w:val="0A0A0A"/>
-        </w:rPr>
-        <w:t>'</w:t>
-      </w:r>
-      <w:r>
-        <w:rPr>
-          <w:rFonts w:cstheme="minorHAnsi"/>
-          <w:color w:val="0A0A0A"/>
-        </w:rPr>
-        <w:t>}</w:t>
-      </w:r>
-      <w:r>
-        <w:rPr>
-          <w:rFonts w:cstheme="minorHAnsi"/>
-          <w:color w:val="0A0A0A"/>
-        </w:rPr>
-        <w:t>&gt;&gt;</w:t>
-      </w:r>
-      <w:r>
-        <w:rPr>
-          <w:rFonts w:cstheme="minorHAnsi"/>
-        </w:rPr>
-        <w:t xml:space="preserve">The Judge heard other representation: </w:t>
-      </w:r>
-      <w:r>
-        <w:rPr>
-          <w:rFonts w:cstheme="minorHAnsi"/>
-        </w:rPr>
-        <w:t>&lt;&lt;</w:t>
-      </w:r>
-      <w:proofErr w:type="spellStart"/>
-      <w:r>
-        <w:rPr>
-          <w:rFonts w:cstheme="minorHAnsi"/>
-        </w:rPr>
-        <w:t>otherRepresentedText</w:t>
-      </w:r>
-      <w:proofErr w:type="spellEnd"/>
-      <w:r>
-        <w:rPr>
-          <w:rFonts w:cstheme="minorHAnsi"/>
-        </w:rPr>
-        <w:t xml:space="preserve">&gt;&gt; </w:t>
-      </w:r>
-      <w:r>
-        <w:rPr>
-          <w:rFonts w:cstheme="minorHAnsi"/>
-          <w:color w:val="0A0A0A"/>
-        </w:rPr>
-        <w:t>&lt;&lt;es_&gt;&gt;</w:t>
-      </w:r>
-      <w:r>
-        <w:rPr>
-          <w:rFonts w:cstheme="minorHAnsi"/>
-        </w:rPr>
-        <w:t>&lt;&lt;cs_{</w:t>
-      </w:r>
-      <w:proofErr w:type="spellStart"/>
-      <w:r>
-        <w:rPr>
-          <w:rFonts w:cstheme="minorHAnsi"/>
-        </w:rPr>
-        <w:t>judgeConsideredPapers</w:t>
-      </w:r>
-      <w:proofErr w:type="spellEnd"/>
-      <w:r>
-        <w:rPr>
-          <w:rFonts w:cstheme="minorHAnsi"/>
-        </w:rPr>
-        <w:t>}&gt;&gt;</w:t>
-      </w:r>
-      <w:r>
-        <w:rPr>
-          <w:rFonts w:cstheme="minorHAnsi"/>
-        </w:rPr>
-        <w:t>The judge considered the papers.</w:t>
-      </w:r>
-      <w:r>
-        <w:rPr>
-          <w:rFonts w:cstheme="minorHAnsi"/>
-        </w:rPr>
-        <w:t xml:space="preserve"> &lt;&lt;es_&gt;&gt;</w:t>
-      </w:r>
-      <w:r>
-        <w:rPr>
-          <w:rFonts w:cstheme="minorHAnsi"/>
-        </w:rPr>
-        <w:t>&lt;&lt;cs_{</w:t>
-      </w:r>
-      <w:proofErr w:type="spellStart"/>
-      <w:r>
-        <w:rPr>
-          <w:rFonts w:cstheme="minorHAnsi"/>
-        </w:rPr>
-        <w:t>recordedToggle</w:t>
-      </w:r>
-      <w:proofErr w:type="spellEnd"/>
-      <w:r>
-        <w:rPr>
-          <w:rFonts w:cstheme="minorHAnsi"/>
-        </w:rPr>
-        <w:t>}&gt;&gt;</w:t>
-      </w:r>
-    </w:p>
-    <w:p>
-      <w:pPr>
-        <w:rPr>
-          <w:rFonts w:cstheme="minorHAnsi"/>
-        </w:rPr>
-      </w:pPr>
-      <w:r>
-        <w:rPr>
-          <w:rFonts w:cstheme="minorHAnsi"/>
-        </w:rPr>
         <w:t xml:space="preserve">It is recorded that </w:t>
       </w:r>
       <w:r>
         <w:rPr>
           <w:rFonts w:cstheme="minorHAnsi"/>
         </w:rPr>
-        <w:t>&lt;&lt;</w:t>
-      </w:r>
-      <w:proofErr w:type="spellStart"/>
-      <w:r>
-        <w:rPr>
-          <w:rFonts w:cstheme="minorHAnsi"/>
-        </w:rPr>
-        <w:t>recordedText</w:t>
-      </w:r>
-      <w:proofErr w:type="spellEnd"/>
-      <w:r>
-        <w:rPr>
-          <w:rFonts w:cstheme="minorHAnsi"/>
-        </w:rPr>
-        <w:t>&gt;&gt;</w:t>
+        <w:t>&lt;&lt;recordedText&gt;&gt;</w:t>
       </w:r>
       <w:r>
         <w:rPr>
@@ -1760,14 +1350,12 @@
         </w:rPr>
         <w:t>&lt;&lt;</w:t>
       </w:r>
-      <w:proofErr w:type="spellStart"/>
       <w:r>
         <w:rPr>
           <w:rFonts w:cstheme="minorHAnsi"/>
         </w:rPr>
         <w:t>orderedText</w:t>
       </w:r>
-      <w:proofErr w:type="spellEnd"/>
       <w:r>
         <w:rPr>
           <w:rFonts w:cstheme="minorHAnsi"/>
@@ -1795,11 +1383,9 @@
       <w:r>
         <w:t>&lt;&lt;cs_{</w:t>
       </w:r>
-      <w:proofErr w:type="spellStart"/>
       <w:r>
         <w:t>costSelection</w:t>
       </w:r>
-      <w:proofErr w:type="spellEnd"/>
       <w:r>
         <w:t>=</w:t>
       </w:r>
@@ -1826,19 +1412,15 @@
       <w:r>
         <w:t>lse</w:t>
       </w:r>
-      <w:proofErr w:type="gramStart"/>
       <w:r>
         <w:t>_</w:t>
       </w:r>
       <w:r>
         <w:t>{</w:t>
       </w:r>
-      <w:proofErr w:type="spellStart"/>
-      <w:proofErr w:type="gramEnd"/>
       <w:r>
         <w:t>costSelection</w:t>
       </w:r>
-      <w:proofErr w:type="spellEnd"/>
       <w:r>
         <w:t xml:space="preserve"> </w:t>
       </w:r>
@@ -1874,16 +1456,12 @@
       <w:r>
         <w:t>e</w:t>
       </w:r>
-      <w:proofErr w:type="gramStart"/>
       <w:r>
         <w:t>_{</w:t>
       </w:r>
-      <w:proofErr w:type="spellStart"/>
-      <w:proofErr w:type="gramEnd"/>
       <w:r>
         <w:t>costSelection</w:t>
       </w:r>
-      <w:proofErr w:type="spellEnd"/>
       <w:r>
         <w:t xml:space="preserve"> </w:t>
       </w:r>
@@ -1905,11 +1483,9 @@
       <w:r>
         <w:t>&lt;&lt;</w:t>
       </w:r>
-      <w:proofErr w:type="spellStart"/>
       <w:r>
         <w:t>costReservedText</w:t>
       </w:r>
-      <w:proofErr w:type="spellEnd"/>
       <w:r>
         <w:t>&gt;&gt;</w:t>
       </w:r>
@@ -1930,16 +1506,12 @@
       <w:r>
         <w:t>e</w:t>
       </w:r>
-      <w:proofErr w:type="gramStart"/>
       <w:r>
         <w:t>_{</w:t>
       </w:r>
-      <w:proofErr w:type="spellStart"/>
-      <w:proofErr w:type="gramEnd"/>
       <w:r>
         <w:t>costSelection</w:t>
       </w:r>
-      <w:proofErr w:type="spellEnd"/>
       <w:r>
         <w:t xml:space="preserve"> </w:t>
       </w:r>
@@ -1967,11 +1539,9 @@
       <w:r>
         <w:t>&lt;&lt;</w:t>
       </w:r>
-      <w:proofErr w:type="spellStart"/>
       <w:r>
         <w:t>costAmount</w:t>
       </w:r>
-      <w:proofErr w:type="spellEnd"/>
       <w:r>
         <w:t>&gt;&gt;</w:t>
       </w:r>
@@ -1982,11 +1552,9 @@
       <w:r>
         <w:t>&lt;&lt;</w:t>
       </w:r>
-      <w:proofErr w:type="spellStart"/>
       <w:r>
         <w:t>paidByDate</w:t>
       </w:r>
-      <w:proofErr w:type="spellEnd"/>
       <w:r>
         <w:t>&gt;&gt;</w:t>
       </w:r>
@@ -1997,11 +1565,9 @@
         <w:lastRenderedPageBreak/>
         <w:t>&lt;&lt;cs_{</w:t>
       </w:r>
-      <w:proofErr w:type="spellStart"/>
       <w:r>
         <w:t>costProtection</w:t>
       </w:r>
-      <w:proofErr w:type="spellEnd"/>
       <w:r>
         <w:t>=’Y</w:t>
       </w:r>
@@ -2029,18 +1595,10 @@
         <w:t>&gt;&gt;</w:t>
       </w:r>
       <w:r>
-        <w:t xml:space="preserve">The paying party does not have cost </w:t>
-      </w:r>
-      <w:proofErr w:type="gramStart"/>
-      <w:r>
-        <w:t>protection.</w:t>
-      </w:r>
-      <w:r>
-        <w:t>&lt;</w:t>
-      </w:r>
-      <w:proofErr w:type="gramEnd"/>
-      <w:r>
-        <w:t>&lt;es_&gt;&gt;</w:t>
+        <w:t>The paying party does not have cost protection.</w:t>
+      </w:r>
+      <w:r>
+        <w:t>&lt;&lt;es_&gt;&gt;</w:t>
       </w:r>
     </w:p>
     <w:p>
@@ -2056,16 +1614,12 @@
       <w:r>
         <w:t>e</w:t>
       </w:r>
-      <w:proofErr w:type="gramStart"/>
       <w:r>
         <w:t>_{</w:t>
       </w:r>
-      <w:proofErr w:type="spellStart"/>
-      <w:proofErr w:type="gramEnd"/>
       <w:r>
         <w:t>costSelection</w:t>
       </w:r>
-      <w:proofErr w:type="spellEnd"/>
       <w:r>
         <w:t xml:space="preserve"> </w:t>
       </w:r>
@@ -2090,11 +1644,9 @@
       <w:r>
         <w:t>&lt;&lt;</w:t>
       </w:r>
-      <w:proofErr w:type="spellStart"/>
       <w:r>
         <w:t>costAmount</w:t>
       </w:r>
-      <w:proofErr w:type="spellEnd"/>
       <w:r>
         <w:t>&gt;&gt;</w:t>
       </w:r>
@@ -2108,11 +1660,9 @@
       <w:r>
         <w:t xml:space="preserve"> </w:t>
       </w:r>
-      <w:proofErr w:type="spellStart"/>
       <w:r>
         <w:t>paidByDate</w:t>
       </w:r>
-      <w:proofErr w:type="spellEnd"/>
       <w:r>
         <w:t xml:space="preserve"> </w:t>
       </w:r>
@@ -2123,123 +1673,101 @@
     <w:p/>
     <w:p>
       <w:r>
-        <w:t>&lt;&lt;cs</w:t>
-      </w:r>
-      <w:proofErr w:type="gramStart"/>
+        <w:t>&lt;&lt;cs_{</w:t>
+      </w:r>
+      <w:r>
+        <w:t>costProtection</w:t>
+      </w:r>
+      <w:r>
+        <w:t xml:space="preserve"> </w:t>
+      </w:r>
+      <w:r>
+        <w:t>=’Y</w:t>
+      </w:r>
+      <w:r>
+        <w:t>es</w:t>
+      </w:r>
+      <w:r>
+        <w:t>’}&gt;&gt;</w:t>
+      </w:r>
+      <w:r>
+        <w:t>The paying party has the benefit of cost protection under section 26 Sentencing and Punishment Offenders Act 2012. The amount of the costs pay shall be determined on an application by the receiving party under Legal Aid (Costs) Regulations 2013. Any objection by the paying party claimed shall be dealt with on that occasion.</w:t>
+      </w:r>
+    </w:p>
+    <w:p>
+      <w:r>
+        <w:t>&lt;&lt;else&gt;&gt;</w:t>
+      </w:r>
+      <w:r>
+        <w:t>The paying party does not have cost protection. &lt;&lt;es_&gt;&gt;</w:t>
+      </w:r>
+    </w:p>
+    <w:p>
+      <w:r>
+        <w:t>&lt;&lt;</w:t>
+      </w:r>
+      <w:r>
+        <w:t>el</w:t>
+      </w:r>
+      <w:r>
+        <w:t>s</w:t>
+      </w:r>
+      <w:r>
+        <w:t>e</w:t>
+      </w:r>
       <w:r>
         <w:t>_{</w:t>
       </w:r>
-      <w:proofErr w:type="spellStart"/>
-      <w:proofErr w:type="gramEnd"/>
+      <w:r>
+        <w:t>costSelection</w:t>
+      </w:r>
+      <w:r>
+        <w:t xml:space="preserve"> =’</w:t>
+      </w:r>
+      <w:r>
+        <w:t>DEFENDANT_COST_SUMMARILY_BASE</w:t>
+      </w:r>
+      <w:r>
+        <w:t>’}&gt;&gt;</w:t>
+      </w:r>
+      <w:r>
+        <w:t xml:space="preserve">The defendant shall pay the claimant’s costs of the claim summarily assessed in the sum of </w:t>
+      </w:r>
+      <w:r>
+        <w:t>&lt;&lt;</w:t>
+      </w:r>
+      <w:r>
+        <w:t>costAmount</w:t>
+      </w:r>
+      <w:r>
+        <w:t>&gt;&gt;</w:t>
+      </w:r>
+    </w:p>
+    <w:p/>
+    <w:p>
+      <w:r>
+        <w:t xml:space="preserve">To be paid by: </w:t>
+      </w:r>
+      <w:r>
+        <w:t>&lt;&lt;</w:t>
+      </w:r>
+      <w:r>
+        <w:t xml:space="preserve"> </w:t>
+      </w:r>
+      <w:r>
+        <w:t>paidByDate</w:t>
+      </w:r>
+      <w:r>
+        <w:t xml:space="preserve"> &gt;&gt;</w:t>
+      </w:r>
+    </w:p>
+    <w:p>
+      <w:r>
+        <w:t>&lt;&lt;cs_{</w:t>
+      </w:r>
       <w:r>
         <w:t>costProtection</w:t>
       </w:r>
-      <w:proofErr w:type="spellEnd"/>
-      <w:r>
-        <w:t xml:space="preserve"> </w:t>
-      </w:r>
-      <w:r>
-        <w:t>=’Y</w:t>
-      </w:r>
-      <w:r>
-        <w:t>es</w:t>
-      </w:r>
-      <w:r>
-        <w:t>’}&gt;&gt;</w:t>
-      </w:r>
-      <w:r>
-        <w:t>The paying party has the benefit of cost protection under section 26 Sentencing and Punishment Offenders Act 2012. The amount of the costs pay shall be determined on an application by the receiving party under Legal Aid (Costs) Regulations 2013. Any objection by the paying party claimed shall be dealt with on that occasion.</w:t>
-      </w:r>
-    </w:p>
-    <w:p>
-      <w:r>
-        <w:t>&lt;&lt;else&gt;&gt;</w:t>
-      </w:r>
-      <w:r>
-        <w:t>The paying party does not have cost protection. &lt;&lt;es_&gt;&gt;</w:t>
-      </w:r>
-    </w:p>
-    <w:p>
-      <w:r>
-        <w:t>&lt;&lt;</w:t>
-      </w:r>
-      <w:r>
-        <w:t>el</w:t>
-      </w:r>
-      <w:r>
-        <w:t>s</w:t>
-      </w:r>
-      <w:r>
-        <w:t>e</w:t>
-      </w:r>
-      <w:proofErr w:type="gramStart"/>
-      <w:r>
-        <w:t>_{</w:t>
-      </w:r>
-      <w:proofErr w:type="spellStart"/>
-      <w:proofErr w:type="gramEnd"/>
-      <w:r>
-        <w:t>costSelection</w:t>
-      </w:r>
-      <w:proofErr w:type="spellEnd"/>
-      <w:r>
-        <w:t xml:space="preserve"> =’</w:t>
-      </w:r>
-      <w:r>
-        <w:t>DEFENDANT_COST_SUMMARILY_BASE</w:t>
-      </w:r>
-      <w:r>
-        <w:t>’}&gt;&gt;</w:t>
-      </w:r>
-      <w:r>
-        <w:t xml:space="preserve">The defendant shall pay the claimant’s costs of the claim summarily assessed in the sum of </w:t>
-      </w:r>
-      <w:r>
-        <w:t>&lt;&lt;</w:t>
-      </w:r>
-      <w:proofErr w:type="spellStart"/>
-      <w:r>
-        <w:t>costAmount</w:t>
-      </w:r>
-      <w:proofErr w:type="spellEnd"/>
-      <w:r>
-        <w:t>&gt;&gt;</w:t>
-      </w:r>
-    </w:p>
-    <w:p/>
-    <w:p>
-      <w:r>
-        <w:t xml:space="preserve">To be paid by: </w:t>
-      </w:r>
-      <w:r>
-        <w:t>&lt;&lt;</w:t>
-      </w:r>
-      <w:r>
-        <w:t xml:space="preserve"> </w:t>
-      </w:r>
-      <w:proofErr w:type="spellStart"/>
-      <w:r>
-        <w:t>paidByDate</w:t>
-      </w:r>
-      <w:proofErr w:type="spellEnd"/>
-      <w:r>
-        <w:t xml:space="preserve"> &gt;&gt;</w:t>
-      </w:r>
-    </w:p>
-    <w:p>
-      <w:r>
-        <w:t>&lt;&lt;cs</w:t>
-      </w:r>
-      <w:proofErr w:type="gramStart"/>
-      <w:r>
-        <w:t>_{</w:t>
-      </w:r>
-      <w:proofErr w:type="spellStart"/>
-      <w:proofErr w:type="gramEnd"/>
-      <w:r>
-        <w:t>costProtection</w:t>
-      </w:r>
-      <w:proofErr w:type="spellEnd"/>
       <w:r>
         <w:t xml:space="preserve"> =’Yes’}&gt;&gt; </w:t>
       </w:r>
@@ -2276,18 +1804,17 @@
       <w:r>
         <w:t>e</w:t>
       </w:r>
-      <w:proofErr w:type="gramStart"/>
       <w:r>
         <w:t>_{</w:t>
       </w:r>
-      <w:proofErr w:type="spellStart"/>
-      <w:proofErr w:type="gramEnd"/>
       <w:r>
         <w:t>costSelection</w:t>
       </w:r>
-      <w:proofErr w:type="spellEnd"/>
-      <w:r>
-        <w:t xml:space="preserve"> =’</w:t>
+      <w:r>
+        <w:t xml:space="preserve"> </w:t>
+      </w:r>
+      <w:r>
+        <w:t>=’</w:t>
       </w:r>
       <w:r>
         <w:t>CLAIMANT_COST_SUMMARILY_BASE</w:t>
@@ -2303,11 +1830,9 @@
       <w:r>
         <w:t>&lt;&lt;</w:t>
       </w:r>
-      <w:proofErr w:type="spellStart"/>
       <w:r>
         <w:t>costAmount</w:t>
       </w:r>
-      <w:proofErr w:type="spellEnd"/>
       <w:r>
         <w:t>&gt;&gt;</w:t>
       </w:r>
@@ -2323,11 +1848,9 @@
       <w:r>
         <w:t xml:space="preserve"> </w:t>
       </w:r>
-      <w:proofErr w:type="spellStart"/>
       <w:r>
         <w:t>paidByDate</w:t>
       </w:r>
-      <w:proofErr w:type="spellEnd"/>
       <w:r>
         <w:t xml:space="preserve"> &gt;&gt;</w:t>
       </w:r>
@@ -2335,37 +1858,77 @@
     <w:p/>
     <w:p>
       <w:r>
-        <w:t>&lt;&lt;cs</w:t>
-      </w:r>
-      <w:proofErr w:type="gramStart"/>
+        <w:t>&lt;&lt;cs_{</w:t>
+      </w:r>
+      <w:r>
+        <w:t xml:space="preserve"> </w:t>
+      </w:r>
+      <w:r>
+        <w:t>costProtection</w:t>
+      </w:r>
+      <w:r>
+        <w:t xml:space="preserve"> =’Yes’}&gt;&gt; </w:t>
+      </w:r>
+      <w:r>
+        <w:t>The paying party has the benefit of cost protection under section 26 Sentencing and Punishment Offenders Act 2012. The amount of the costs pay shall be determined on an application by the receiving party under Legal Aid (Costs) Regulations 2013. Any objection by the paying party claimed shall be dealt with on that occasion.</w:t>
+      </w:r>
+    </w:p>
+    <w:p>
+      <w:r>
+        <w:t xml:space="preserve">&lt;&lt;else&gt;&gt; </w:t>
+      </w:r>
+      <w:r>
+        <w:t>The paying party does not have cost protection.</w:t>
+      </w:r>
+      <w:r>
+        <w:t xml:space="preserve"> </w:t>
+      </w:r>
+      <w:r>
+        <w:t>&lt;&lt;es_&gt;&gt;</w:t>
+      </w:r>
+    </w:p>
+    <w:p>
+      <w:r>
+        <w:t>&lt;&lt;</w:t>
+      </w:r>
+      <w:r>
+        <w:t>el</w:t>
+      </w:r>
+      <w:r>
+        <w:t>s</w:t>
+      </w:r>
+      <w:r>
+        <w:t>e</w:t>
+      </w:r>
       <w:r>
         <w:t>_{</w:t>
       </w:r>
       <w:r>
-        <w:t xml:space="preserve"> </w:t>
-      </w:r>
-      <w:proofErr w:type="spellStart"/>
-      <w:r>
-        <w:t>costProtection</w:t>
-      </w:r>
-      <w:proofErr w:type="spellEnd"/>
-      <w:proofErr w:type="gramEnd"/>
-      <w:r>
-        <w:t xml:space="preserve"> =’Yes’}&gt;&gt; </w:t>
-      </w:r>
-      <w:r>
-        <w:t>The paying party has the benefit of cost protection under section 26 Sentencing and Punishment Offenders Act 2012. The amount of the costs pay shall be determined on an application by the receiving party under Legal Aid (Costs) Regulations 2013. Any objection by the paying party claimed shall be dealt with on that occasion.</w:t>
-      </w:r>
-    </w:p>
-    <w:p>
-      <w:r>
-        <w:t xml:space="preserve">&lt;&lt;else&gt;&gt; </w:t>
-      </w:r>
-      <w:r>
-        <w:t>The paying party does not have cost protection.</w:t>
-      </w:r>
-      <w:r>
-        <w:t xml:space="preserve"> </w:t>
+        <w:t>costSelection</w:t>
+      </w:r>
+      <w:r>
+        <w:t xml:space="preserve"> =</w:t>
+      </w:r>
+      <w:r>
+        <w:t>’</w:t>
+      </w:r>
+      <w:r>
+        <w:t>BESPOKE_COSTS_ORDER</w:t>
+      </w:r>
+      <w:r>
+        <w:t>’}&gt;&gt;</w:t>
+      </w:r>
+      <w:r>
+        <w:t xml:space="preserve">Bespoke costs orders: </w:t>
+      </w:r>
+      <w:r>
+        <w:t>&lt;&lt;</w:t>
+      </w:r>
+      <w:r>
+        <w:t xml:space="preserve"> bespokeText </w:t>
+      </w:r>
+      <w:r>
+        <w:t xml:space="preserve">&gt;&gt; </w:t>
       </w:r>
       <w:r>
         <w:t>&lt;&lt;es_&gt;&gt;</w:t>
@@ -2373,72 +1936,11 @@
     </w:p>
     <w:p>
       <w:r>
-        <w:t>&lt;&lt;</w:t>
-      </w:r>
-      <w:r>
-        <w:t>el</w:t>
-      </w:r>
-      <w:r>
-        <w:t>s</w:t>
-      </w:r>
-      <w:r>
-        <w:t>e</w:t>
-      </w:r>
-      <w:proofErr w:type="gramStart"/>
-      <w:r>
-        <w:t>_{</w:t>
-      </w:r>
-      <w:proofErr w:type="spellStart"/>
-      <w:proofErr w:type="gramEnd"/>
-      <w:r>
-        <w:t>costSelection</w:t>
-      </w:r>
-      <w:proofErr w:type="spellEnd"/>
-      <w:r>
-        <w:t xml:space="preserve"> =</w:t>
-      </w:r>
-      <w:r>
-        <w:t>’</w:t>
-      </w:r>
-      <w:r>
-        <w:t>BESPOKE_COSTS_ORDER</w:t>
-      </w:r>
-      <w:r>
-        <w:t>’}&gt;&gt;</w:t>
-      </w:r>
-      <w:r>
-        <w:t xml:space="preserve">Bespoke costs orders: </w:t>
-      </w:r>
-      <w:r>
-        <w:t>&lt;&lt;</w:t>
-      </w:r>
-      <w:r>
-        <w:t xml:space="preserve"> </w:t>
-      </w:r>
-      <w:proofErr w:type="spellStart"/>
-      <w:r>
-        <w:t>bespokeText</w:t>
-      </w:r>
-      <w:proofErr w:type="spellEnd"/>
-      <w:r>
-        <w:t xml:space="preserve"> </w:t>
-      </w:r>
-      <w:r>
-        <w:t xml:space="preserve">&gt;&gt; </w:t>
-      </w:r>
-      <w:r>
-        <w:t>&lt;&lt;es_&gt;&gt;</w:t>
-      </w:r>
-    </w:p>
-    <w:p>
-      <w:r>
         <w:t>&lt;&lt;cs_{</w:t>
       </w:r>
-      <w:proofErr w:type="spellStart"/>
       <w:r>
         <w:t>furtherHearingToggle</w:t>
       </w:r>
-      <w:proofErr w:type="spellEnd"/>
       <w:r>
         <w:t>}&gt;&gt;</w:t>
       </w:r>
@@ -2461,154 +1963,110 @@
         <w:t>&lt;&lt;</w:t>
       </w:r>
       <w:r>
+        <w:t xml:space="preserve"> furtherHearingFromDate </w:t>
+      </w:r>
+      <w:r>
+        <w:t>&gt;&gt;</w:t>
+      </w:r>
+      <w:r>
         <w:t xml:space="preserve"> </w:t>
       </w:r>
-      <w:proofErr w:type="spellStart"/>
-      <w:r>
-        <w:t>furtherHearingFromDate</w:t>
-      </w:r>
-      <w:proofErr w:type="spellEnd"/>
+    </w:p>
+    <w:p/>
+    <w:p>
+      <w:r>
+        <w:t>&lt;&lt;cs_{</w:t>
+      </w:r>
+      <w:r>
+        <w:t>furtherHearingToDate</w:t>
+      </w:r>
+      <w:r>
+        <w:t>!=null}&gt;&gt;</w:t>
+      </w:r>
+      <w:r>
+        <w:t xml:space="preserve">It will take place before: </w:t>
+      </w:r>
+      <w:r>
+        <w:t>&lt;&lt;</w:t>
+      </w:r>
+      <w:r>
+        <w:t xml:space="preserve"> furtherHearingToDate </w:t>
+      </w:r>
+      <w:r>
+        <w:t>&gt;&gt;</w:t>
+      </w:r>
+      <w:r>
+        <w:t>&lt;&lt;es_&gt;&gt;</w:t>
+      </w:r>
+    </w:p>
+    <w:p/>
+    <w:p>
+      <w:r>
+        <w:t xml:space="preserve">The length of new hearing will be: </w:t>
+      </w:r>
+      <w:r>
+        <w:t>&lt;&lt;</w:t>
+      </w:r>
+      <w:r>
+        <w:t>furtherHearingLength</w:t>
+      </w:r>
+      <w:r>
+        <w:t>&gt;&gt;</w:t>
+      </w:r>
+    </w:p>
+    <w:p/>
+    <w:p>
+      <w:r>
+        <w:t>&lt;&lt;cs_{</w:t>
+      </w:r>
+      <w:r>
+        <w:t>furtherHearingLocation</w:t>
+      </w:r>
+      <w:r>
+        <w:t>!=null}&gt;&gt;</w:t>
+      </w:r>
+      <w:r>
+        <w:t xml:space="preserve">Alternative hearing location: </w:t>
+      </w:r>
+      <w:r>
+        <w:t>&lt;&lt;</w:t>
+      </w:r>
+      <w:r>
+        <w:t>furtherHearingLocation</w:t>
+      </w:r>
+      <w:r>
+        <w:t>&gt;&gt;</w:t>
+      </w:r>
+      <w:r>
+        <w:t>&lt;&lt;es_&gt;&gt;</w:t>
+      </w:r>
       <w:r>
         <w:t xml:space="preserve"> </w:t>
       </w:r>
+    </w:p>
+    <w:p/>
+    <w:p>
+      <w:r>
+        <w:t xml:space="preserve">Method of hearing: </w:t>
+      </w:r>
+      <w:r>
+        <w:t>&lt;&lt;</w:t>
+      </w:r>
+      <w:r>
+        <w:t xml:space="preserve"> furtherHearingMethod </w:t>
+      </w:r>
       <w:r>
         <w:t>&gt;&gt;</w:t>
       </w:r>
       <w:r>
-        <w:t xml:space="preserve"> </w:t>
-      </w:r>
-    </w:p>
-    <w:p/>
-    <w:p>
+        <w:t>&lt;&lt;es_&gt;&gt;</w:t>
+      </w:r>
       <w:r>
         <w:t>&lt;&lt;cs_{</w:t>
       </w:r>
-      <w:proofErr w:type="spellStart"/>
-      <w:proofErr w:type="gramStart"/>
-      <w:r>
-        <w:t>furtherHearingToDate</w:t>
-      </w:r>
-      <w:proofErr w:type="spellEnd"/>
-      <w:r>
-        <w:t>!=</w:t>
-      </w:r>
-      <w:proofErr w:type="gramEnd"/>
-      <w:r>
-        <w:t>null}&gt;&gt;</w:t>
-      </w:r>
-      <w:r>
-        <w:t xml:space="preserve">It will take place before: </w:t>
-      </w:r>
-      <w:r>
-        <w:t>&lt;&lt;</w:t>
-      </w:r>
-      <w:r>
-        <w:t xml:space="preserve"> </w:t>
-      </w:r>
-      <w:proofErr w:type="spellStart"/>
-      <w:r>
-        <w:t>furtherHearingToDate</w:t>
-      </w:r>
-      <w:proofErr w:type="spellEnd"/>
-      <w:r>
-        <w:t xml:space="preserve"> </w:t>
-      </w:r>
-      <w:r>
-        <w:t>&gt;&gt;</w:t>
-      </w:r>
-      <w:r>
-        <w:t>&lt;&lt;es_&gt;&gt;</w:t>
-      </w:r>
-    </w:p>
-    <w:p/>
-    <w:p>
-      <w:r>
-        <w:t xml:space="preserve">The length of new hearing will be: </w:t>
-      </w:r>
-      <w:r>
-        <w:t>&lt;&lt;</w:t>
-      </w:r>
-      <w:proofErr w:type="spellStart"/>
-      <w:r>
-        <w:t>furtherHearingLength</w:t>
-      </w:r>
-      <w:proofErr w:type="spellEnd"/>
-      <w:r>
-        <w:t>&gt;&gt;</w:t>
-      </w:r>
-    </w:p>
-    <w:p/>
-    <w:p>
-      <w:r>
-        <w:t>&lt;&lt;cs_{</w:t>
-      </w:r>
-      <w:proofErr w:type="spellStart"/>
-      <w:proofErr w:type="gramStart"/>
-      <w:r>
-        <w:t>furtherHearingLocation</w:t>
-      </w:r>
-      <w:proofErr w:type="spellEnd"/>
-      <w:r>
-        <w:t>!=</w:t>
-      </w:r>
-      <w:proofErr w:type="gramEnd"/>
-      <w:r>
-        <w:t>null}&gt;&gt;</w:t>
-      </w:r>
-      <w:r>
-        <w:t xml:space="preserve">Alternative hearing location: </w:t>
-      </w:r>
-      <w:r>
-        <w:t>&lt;&lt;</w:t>
-      </w:r>
-      <w:proofErr w:type="spellStart"/>
-      <w:r>
-        <w:t>furtherHearingLocation</w:t>
-      </w:r>
-      <w:proofErr w:type="spellEnd"/>
-      <w:r>
-        <w:t>&gt;&gt;</w:t>
-      </w:r>
-      <w:r>
-        <w:t>&lt;&lt;es_&gt;&gt;</w:t>
-      </w:r>
-      <w:r>
-        <w:t xml:space="preserve"> </w:t>
-      </w:r>
-    </w:p>
-    <w:p/>
-    <w:p>
-      <w:r>
-        <w:t xml:space="preserve">Method of hearing: </w:t>
-      </w:r>
-      <w:r>
-        <w:t>&lt;&lt;</w:t>
-      </w:r>
-      <w:r>
-        <w:t xml:space="preserve"> </w:t>
-      </w:r>
-      <w:proofErr w:type="spellStart"/>
-      <w:r>
-        <w:t>furtherHearingMethod</w:t>
-      </w:r>
-      <w:proofErr w:type="spellEnd"/>
-      <w:r>
-        <w:t xml:space="preserve"> </w:t>
-      </w:r>
-      <w:r>
-        <w:t>&gt;&gt;</w:t>
-      </w:r>
-      <w:r>
-        <w:t>&lt;&lt;es_&gt;&gt;</w:t>
-      </w:r>
-      <w:r>
-        <w:t>&lt;&lt;cs_{</w:t>
-      </w:r>
-      <w:proofErr w:type="spellStart"/>
       <w:r>
         <w:t>appealToggle</w:t>
       </w:r>
-      <w:proofErr w:type="spellEnd"/>
       <w:r>
         <w:t>}&gt;&gt;</w:t>
       </w:r>
@@ -2619,297 +2077,206 @@
           <w:b/>
           <w:bCs/>
         </w:rPr>
-        <w:t xml:space="preserve">Permission to </w:t>
-      </w:r>
-      <w:proofErr w:type="gramStart"/>
-      <w:r>
+        <w:t>Permission to appeal</w:t>
+      </w:r>
+    </w:p>
+    <w:p>
+      <w:r>
+        <w:t xml:space="preserve">The application for permission to appeal for the </w:t>
+      </w:r>
+      <w:r>
+        <w:t>&lt;&lt;</w:t>
+      </w:r>
+      <w:r>
+        <w:t xml:space="preserve"> appealFor </w:t>
+      </w:r>
+      <w:r>
+        <w:t xml:space="preserve">&gt;&gt; </w:t>
+      </w:r>
+      <w:r>
+        <w:t>is</w:t>
+      </w:r>
+      <w:r>
+        <w:t xml:space="preserve"> </w:t>
+      </w:r>
+      <w:r>
+        <w:t>&lt;&lt;</w:t>
+      </w:r>
+      <w:r>
+        <w:t>cs_{</w:t>
+      </w:r>
+      <w:r>
+        <w:t>appealGranted</w:t>
+      </w:r>
+      <w:r>
+        <w:t>}</w:t>
+      </w:r>
+      <w:r>
+        <w:t>&gt;&gt;</w:t>
+      </w:r>
+      <w:r>
+        <w:t>granted&lt;&lt;else_{not granted}&gt;&gt;</w:t>
+      </w:r>
+      <w:r>
+        <w:t>&lt;&lt;es_&gt;&gt;</w:t>
+      </w:r>
+    </w:p>
+    <w:p/>
+    <w:p>
+      <w:r>
+        <w:t xml:space="preserve">Reasons: </w:t>
+      </w:r>
+      <w:r>
+        <w:t>&lt;&lt;</w:t>
+      </w:r>
+      <w:r>
+        <w:t>appealReason</w:t>
+      </w:r>
+      <w:r>
+        <w:t>&gt;&gt;</w:t>
+      </w:r>
+      <w:r>
+        <w:t>&lt;&lt;es_&gt;&gt;</w:t>
+      </w:r>
+    </w:p>
+    <w:p/>
+    <w:p>
+      <w:pPr>
         <w:rPr>
           <w:b/>
           <w:bCs/>
         </w:rPr>
-        <w:t>appeal</w:t>
-      </w:r>
-      <w:proofErr w:type="gramEnd"/>
-    </w:p>
-    <w:p>
-      <w:r>
-        <w:t xml:space="preserve">The application for permission to appeal for the </w:t>
-      </w:r>
-      <w:r>
-        <w:t>&lt;&lt;</w:t>
-      </w:r>
-      <w:r>
-        <w:t xml:space="preserve"> </w:t>
-      </w:r>
-      <w:proofErr w:type="spellStart"/>
-      <w:r>
-        <w:t>appealFor</w:t>
-      </w:r>
-      <w:proofErr w:type="spellEnd"/>
-      <w:r>
-        <w:t xml:space="preserve"> </w:t>
-      </w:r>
-      <w:r>
-        <w:t xml:space="preserve">&gt;&gt; </w:t>
-      </w:r>
-      <w:r>
-        <w:t>is</w:t>
-      </w:r>
-      <w:r>
-        <w:t xml:space="preserve"> </w:t>
-      </w:r>
-      <w:r>
-        <w:t>&lt;&lt;</w:t>
-      </w:r>
-      <w:r>
-        <w:t>cs_{</w:t>
-      </w:r>
-      <w:proofErr w:type="spellStart"/>
-      <w:r>
-        <w:t>appealGranted</w:t>
-      </w:r>
-      <w:proofErr w:type="spellEnd"/>
-      <w:r>
-        <w:t>}</w:t>
-      </w:r>
-      <w:r>
-        <w:t>&gt;&gt;</w:t>
-      </w:r>
-      <w:r>
-        <w:t>granted&lt;&lt;else</w:t>
-      </w:r>
-      <w:proofErr w:type="gramStart"/>
-      <w:r>
-        <w:t>_{</w:t>
-      </w:r>
-      <w:proofErr w:type="gramEnd"/>
-      <w:r>
-        <w:t>not granted}&gt;&gt;</w:t>
-      </w:r>
-      <w:r>
-        <w:t>&lt;&lt;es_&gt;&gt;</w:t>
-      </w:r>
-    </w:p>
-    <w:p/>
-    <w:p>
-      <w:r>
-        <w:t xml:space="preserve">Reasons: </w:t>
-      </w:r>
-      <w:r>
-        <w:t>&lt;&lt;</w:t>
-      </w:r>
-      <w:proofErr w:type="spellStart"/>
-      <w:r>
-        <w:t>appealReason</w:t>
-      </w:r>
-      <w:proofErr w:type="spellEnd"/>
-      <w:r>
-        <w:t>&gt;&gt;</w:t>
-      </w:r>
-      <w:r>
-        <w:t>&lt;&lt;es_&gt;&gt;</w:t>
-      </w:r>
-    </w:p>
-    <w:p/>
-    <w:p>
-      <w:pPr>
+      </w:pPr>
+      <w:r>
         <w:rPr>
           <w:b/>
           <w:bCs/>
         </w:rPr>
-      </w:pPr>
+        <w:t>Order made on court’s own initiative and without notice</w:t>
+      </w:r>
+    </w:p>
+    <w:p>
+      <w:r>
+        <w:t>&lt;&lt;cs_{</w:t>
+      </w:r>
+      <w:r>
+        <w:t xml:space="preserve">orderWithoutNotice </w:t>
+      </w:r>
+      <w:r>
+        <w:t>= ‘</w:t>
+      </w:r>
+      <w:r>
+        <w:t>COURTS_INITIATIVE</w:t>
+      </w:r>
+      <w:r>
+        <w:t>’}&gt;&gt;</w:t>
+      </w:r>
+      <w:r>
+        <w:t xml:space="preserve">As this order was made on the court’s own initiative any party affected by the order may apply to set aside, vary or stay the order. Any such application must be made by 4pm on </w:t>
+      </w:r>
+      <w:r>
+        <w:t>&lt;&lt;</w:t>
+      </w:r>
+      <w:r>
+        <w:t>orderInitiativeOrWithoutNoticeDate</w:t>
+      </w:r>
+      <w:r>
+        <w:t xml:space="preserve">&gt;&gt; </w:t>
+      </w:r>
+    </w:p>
+    <w:p>
+      <w:r>
+        <w:t>&lt;&lt;else_{</w:t>
+      </w:r>
+      <w:r>
+        <w:t xml:space="preserve">orderWithoutNotice </w:t>
+      </w:r>
+      <w:r>
+        <w:t>=’</w:t>
+      </w:r>
+      <w:r>
+        <w:t>WITHOUT_NOTICE</w:t>
+      </w:r>
+      <w:r>
+        <w:t>’}&gt;&gt;</w:t>
+      </w:r>
+      <w:r>
+        <w:t>I</w:t>
+      </w:r>
+      <w:r>
+        <w:t xml:space="preserve">f you were not notified of the application before this order was made, you may apply to set aside, vary or stay the order. Any such application must be made by 4pm on </w:t>
+      </w:r>
+      <w:r>
+        <w:t>&lt;&lt;</w:t>
+      </w:r>
+      <w:r>
+        <w:t>orderInitiativeOrWithoutNoticeDate</w:t>
+      </w:r>
+      <w:r>
+        <w:t xml:space="preserve">&gt;&gt;  </w:t>
+      </w:r>
+    </w:p>
+    <w:p>
+      <w:r>
+        <w:t>&lt;&lt;else_{</w:t>
+      </w:r>
+      <w:r>
+        <w:t xml:space="preserve">orderWithoutNotice </w:t>
+      </w:r>
+      <w:r>
+        <w:t>=’</w:t>
+      </w:r>
+      <w:r>
+        <w:t>NONE</w:t>
+      </w:r>
+      <w:r>
+        <w:t>’}&gt;&gt;</w:t>
+      </w:r>
+      <w:r>
+        <w:t>This order was not made on the court’s own initiative or without notice.</w:t>
+      </w:r>
+    </w:p>
+    <w:p>
+      <w:r>
+        <w:t>&lt;&lt;es_&gt;&gt;</w:t>
+      </w:r>
+    </w:p>
+    <w:p>
+      <w:r>
+        <w:t>&lt;&lt;cs_</w:t>
+      </w:r>
+      <w:r>
+        <w:t>{</w:t>
+      </w:r>
+      <w:r>
+        <w:t>isReason</w:t>
+      </w:r>
+      <w:r>
+        <w:t>=’Yes’</w:t>
+      </w:r>
+      <w:r>
+        <w:t>}</w:t>
+      </w:r>
+      <w:r>
+        <w:t>&gt;&gt;</w:t>
+      </w:r>
+    </w:p>
+    <w:p>
       <w:r>
         <w:rPr>
           <w:b/>
           <w:bCs/>
         </w:rPr>
-        <w:t xml:space="preserve">Order made on court’s own initiative and without </w:t>
-      </w:r>
-      <w:proofErr w:type="gramStart"/>
-      <w:r>
-        <w:rPr>
-          <w:b/>
-          <w:bCs/>
-        </w:rPr>
-        <w:t>notice</w:t>
-      </w:r>
-      <w:proofErr w:type="gramEnd"/>
-    </w:p>
-    <w:p>
-      <w:r>
-        <w:t>&lt;&lt;cs</w:t>
-      </w:r>
-      <w:proofErr w:type="gramStart"/>
-      <w:r>
-        <w:t>_{</w:t>
-      </w:r>
-      <w:r>
-        <w:t xml:space="preserve"> </w:t>
-      </w:r>
-      <w:proofErr w:type="spellStart"/>
-      <w:r>
-        <w:t>orderWithoutNotice</w:t>
-      </w:r>
-      <w:proofErr w:type="spellEnd"/>
-      <w:proofErr w:type="gramEnd"/>
-      <w:r>
-        <w:t xml:space="preserve"> </w:t>
-      </w:r>
-      <w:r>
-        <w:t>= ‘</w:t>
-      </w:r>
-      <w:r>
-        <w:t>COURTS_INITIATIVE</w:t>
-      </w:r>
-      <w:r>
-        <w:t>’}&gt;&gt;</w:t>
-      </w:r>
-      <w:r>
-        <w:t xml:space="preserve">As this order was made on the court’s own initiative any party affected by the order may apply to set aside, vary or stay the order. Any such application must be made by 4pm on </w:t>
-      </w:r>
+        <w:t>Reasons</w:t>
+      </w:r>
+    </w:p>
+    <w:p>
       <w:r>
         <w:t>&lt;&lt;</w:t>
       </w:r>
       <w:r>
-        <w:t xml:space="preserve"> </w:t>
-      </w:r>
-      <w:proofErr w:type="spellStart"/>
-      <w:r>
-        <w:t>orderInitiativeOrWithoutNoticeDate</w:t>
-      </w:r>
-      <w:proofErr w:type="spellEnd"/>
-      <w:r>
-        <w:t xml:space="preserve">&gt;&gt; </w:t>
-      </w:r>
-    </w:p>
-    <w:p>
-      <w:r>
-        <w:t>&lt;&lt;else</w:t>
-      </w:r>
-      <w:proofErr w:type="gramStart"/>
-      <w:r>
-        <w:t>_{</w:t>
-      </w:r>
-      <w:r>
-        <w:t xml:space="preserve"> </w:t>
-      </w:r>
-      <w:proofErr w:type="spellStart"/>
-      <w:r>
-        <w:t>orderWithoutNotice</w:t>
-      </w:r>
-      <w:proofErr w:type="spellEnd"/>
-      <w:proofErr w:type="gramEnd"/>
-      <w:r>
-        <w:t xml:space="preserve"> </w:t>
-      </w:r>
-      <w:r>
-        <w:t>=’</w:t>
-      </w:r>
-      <w:r>
-        <w:t xml:space="preserve"> WITHOUT_NOTICE</w:t>
-      </w:r>
-      <w:r>
-        <w:t>’}&gt;&gt;</w:t>
-      </w:r>
-      <w:r>
-        <w:t>I</w:t>
-      </w:r>
-      <w:r>
-        <w:t xml:space="preserve">f you were not notified of the application before this order was made, you may apply to set aside, vary or stay the order. Any such application must be made by 4pm on </w:t>
-      </w:r>
-      <w:r>
-        <w:t>&lt;&lt;</w:t>
-      </w:r>
-      <w:r>
-        <w:t xml:space="preserve"> </w:t>
-      </w:r>
-      <w:proofErr w:type="spellStart"/>
-      <w:r>
-        <w:t>orderInitiativeOrWithoutNoticeDate</w:t>
-      </w:r>
-      <w:proofErr w:type="spellEnd"/>
-      <w:r>
-        <w:t xml:space="preserve">&gt;&gt;  </w:t>
-      </w:r>
-    </w:p>
-    <w:p>
-      <w:r>
-        <w:t>&lt;&lt;else</w:t>
-      </w:r>
-      <w:proofErr w:type="gramStart"/>
-      <w:r>
-        <w:t>_{</w:t>
-      </w:r>
-      <w:r>
-        <w:t xml:space="preserve"> </w:t>
-      </w:r>
-      <w:proofErr w:type="spellStart"/>
-      <w:r>
-        <w:t>orderWithoutNotice</w:t>
-      </w:r>
-      <w:proofErr w:type="spellEnd"/>
-      <w:proofErr w:type="gramEnd"/>
-      <w:r>
-        <w:t xml:space="preserve"> </w:t>
-      </w:r>
-      <w:r>
-        <w:t>=’</w:t>
-      </w:r>
-      <w:r>
-        <w:t xml:space="preserve"> NONE</w:t>
-      </w:r>
-      <w:r>
-        <w:t>’}&gt;&gt;</w:t>
-      </w:r>
-      <w:r>
-        <w:t>This order was not made on the court’s own initiative or without notice.</w:t>
-      </w:r>
-    </w:p>
-    <w:p>
-      <w:r>
-        <w:t>&lt;&lt;es_&gt;&gt;</w:t>
-      </w:r>
-    </w:p>
-    <w:p>
-      <w:r>
-        <w:t>&lt;&lt;cs_</w:t>
-      </w:r>
-      <w:r>
-        <w:t>{</w:t>
-      </w:r>
-      <w:proofErr w:type="spellStart"/>
-      <w:r>
-        <w:t>isReason</w:t>
-      </w:r>
-      <w:proofErr w:type="spellEnd"/>
-      <w:r>
-        <w:t>=’Yes’</w:t>
-      </w:r>
-      <w:r>
-        <w:t>}</w:t>
-      </w:r>
-      <w:r>
-        <w:t>&gt;&gt;</w:t>
-      </w:r>
-    </w:p>
-    <w:p>
-      <w:r>
-        <w:rPr>
-          <w:b/>
-          <w:bCs/>
-        </w:rPr>
-        <w:t>Reasons</w:t>
-      </w:r>
-    </w:p>
-    <w:p>
-      <w:r>
-        <w:t>&lt;&lt;</w:t>
-      </w:r>
-      <w:proofErr w:type="spellStart"/>
-      <w:r>
         <w:t>reasonText</w:t>
       </w:r>
-      <w:proofErr w:type="spellEnd"/>
       <w:r>
         <w:t>&gt;&gt;</w:t>
       </w:r>

</xml_diff>

<commit_message>
civ-9763 initial change recitals and ordered sections
</commit_message>
<xml_diff>
--- a/docker/docmosis/templates/CV-UNS-DEC-ENG-01283.docx
+++ b/docker/docmosis/templates/CV-UNS-DEC-ENG-01283.docx
@@ -131,49 +131,7 @@
               <w:rPr>
                 <w:rFonts w:ascii="GDS Transport Website Light" w:hAnsi="GDS Transport Website Light"/>
               </w:rPr>
-              <w:t>&lt;&lt;{</w:t>
-            </w:r>
-            <w:proofErr w:type="spellStart"/>
-            <w:r>
-              <w:rPr>
-                <w:rFonts w:ascii="GDS Transport Website Light" w:hAnsi="GDS Transport Website Light"/>
-              </w:rPr>
-              <w:t>dateFormat</w:t>
-            </w:r>
-            <w:proofErr w:type="spellEnd"/>
-            <w:r>
-              <w:rPr>
-                <w:rFonts w:ascii="GDS Transport Website Light" w:hAnsi="GDS Transport Website Light"/>
-              </w:rPr>
-              <w:t>($</w:t>
-            </w:r>
-            <w:proofErr w:type="spellStart"/>
-            <w:r>
-              <w:rPr>
-                <w:rFonts w:ascii="GDS Transport Website Light" w:hAnsi="GDS Transport Website Light"/>
-              </w:rPr>
-              <w:t>nowUTC</w:t>
-            </w:r>
-            <w:proofErr w:type="spellEnd"/>
-            <w:r>
-              <w:rPr>
-                <w:rFonts w:ascii="GDS Transport Website Light" w:hAnsi="GDS Transport Website Light"/>
-              </w:rPr>
-              <w:t xml:space="preserve"> ,‘d MMMM </w:t>
-            </w:r>
-            <w:proofErr w:type="spellStart"/>
-            <w:r>
-              <w:rPr>
-                <w:rFonts w:ascii="GDS Transport Website Light" w:hAnsi="GDS Transport Website Light"/>
-              </w:rPr>
-              <w:t>yyyy</w:t>
-            </w:r>
-            <w:proofErr w:type="spellEnd"/>
-            <w:r>
-              <w:rPr>
-                <w:rFonts w:ascii="GDS Transport Website Light" w:hAnsi="GDS Transport Website Light"/>
-              </w:rPr>
-              <w:t>’)} &gt;&gt;</w:t>
+              <w:t>&lt;&lt;{dateFormat($nowUTC ,‘d MMMM yyyy’)} &gt;&gt;</w:t>
             </w:r>
           </w:p>
         </w:tc>
@@ -204,7 +162,6 @@
               </w:rPr>
               <w:t>&lt;&lt;</w:t>
             </w:r>
-            <w:proofErr w:type="spellStart"/>
             <w:r>
               <w:rPr>
                 <w:rFonts w:ascii="GDS Transport Website Light" w:hAnsi="GDS Transport Website Light"/>
@@ -215,7 +172,6 @@
               </w:rPr>
               <w:t>courtName</w:t>
             </w:r>
-            <w:proofErr w:type="spellEnd"/>
             <w:r>
               <w:rPr>
                 <w:rFonts w:ascii="GDS Transport Website Light" w:hAnsi="GDS Transport Website Light"/>
@@ -249,21 +205,7 @@
               <w:rPr>
                 <w:rFonts w:ascii="GDS Transport Website Light" w:hAnsi="GDS Transport Website Light"/>
               </w:rPr>
-              <w:t>&lt;&lt;</w:t>
-            </w:r>
-            <w:proofErr w:type="spellStart"/>
-            <w:r>
-              <w:rPr>
-                <w:rFonts w:ascii="GDS Transport Website Light" w:hAnsi="GDS Transport Website Light"/>
-              </w:rPr>
-              <w:t>caseNumber</w:t>
-            </w:r>
-            <w:proofErr w:type="spellEnd"/>
-            <w:r>
-              <w:rPr>
-                <w:rFonts w:ascii="GDS Transport Website Light" w:hAnsi="GDS Transport Website Light"/>
-              </w:rPr>
-              <w:t>&gt;&gt;</w:t>
+              <w:t>&lt;&lt;caseNumber&gt;&gt;</w:t>
             </w:r>
           </w:p>
         </w:tc>
@@ -622,7 +564,6 @@
               </w:rPr>
               <w:t>&lt;&lt;</w:t>
             </w:r>
-            <w:proofErr w:type="spellStart"/>
             <w:r>
               <w:rPr>
                 <w:rFonts w:ascii="GDSTransportWebsite" w:hAnsi="GDSTransportWebsite"/>
@@ -630,7 +571,6 @@
               </w:rPr>
               <w:t>cr</w:t>
             </w:r>
-            <w:proofErr w:type="spellEnd"/>
             <w:r>
               <w:rPr>
                 <w:rFonts w:ascii="GDSTransportWebsite" w:hAnsi="GDSTransportWebsite"/>
@@ -925,7 +865,6 @@
               </w:rPr>
               <w:t>&lt;&lt;</w:t>
             </w:r>
-            <w:proofErr w:type="spellStart"/>
             <w:r>
               <w:rPr>
                 <w:rFonts w:ascii="GDSTransportWebsite" w:hAnsi="GDSTransportWebsite"/>
@@ -933,7 +872,6 @@
               </w:rPr>
               <w:t>cr</w:t>
             </w:r>
-            <w:proofErr w:type="spellEnd"/>
             <w:r>
               <w:rPr>
                 <w:rFonts w:ascii="GDSTransportWebsite" w:hAnsi="GDSTransportWebsite"/>
@@ -1121,25 +1059,7 @@
           <w:color w:val="0A0A0A"/>
           <w:shd w:val="clear" w:color="auto" w:fill="FFFFFF"/>
         </w:rPr>
-        <w:t>&lt;&lt;cs_{</w:t>
-      </w:r>
-      <w:proofErr w:type="spellStart"/>
-      <w:r>
-        <w:rPr>
-          <w:rFonts w:cstheme="minorHAnsi"/>
-          <w:color w:val="0A0A0A"/>
-          <w:shd w:val="clear" w:color="auto" w:fill="FFFFFF"/>
-        </w:rPr>
-        <w:t>finalOrderMadeSelection</w:t>
-      </w:r>
-      <w:proofErr w:type="spellEnd"/>
-      <w:r>
-        <w:rPr>
-          <w:rFonts w:cstheme="minorHAnsi"/>
-          <w:color w:val="0A0A0A"/>
-          <w:shd w:val="clear" w:color="auto" w:fill="FFFFFF"/>
-        </w:rPr>
-        <w:t>=’Yes’}&gt;&gt;</w:t>
+        <w:t>&lt;&lt;cs_{finalOrderMadeSelection=’Yes’}&gt;&gt;</w:t>
       </w:r>
     </w:p>
     <w:p>
@@ -1155,61 +1075,7 @@
           <w:color w:val="0A0A0A"/>
           <w:shd w:val="clear" w:color="auto" w:fill="FFFFFF"/>
         </w:rPr>
-        <w:t>This order is made by &lt;&lt;</w:t>
-      </w:r>
-      <w:proofErr w:type="spellStart"/>
-      <w:r>
-        <w:rPr>
-          <w:rFonts w:cstheme="minorHAnsi"/>
-          <w:color w:val="0A0A0A"/>
-          <w:shd w:val="clear" w:color="auto" w:fill="FFFFFF"/>
-        </w:rPr>
-        <w:t>judgeNameTitle</w:t>
-      </w:r>
-      <w:proofErr w:type="spellEnd"/>
-      <w:r>
-        <w:rPr>
-          <w:rFonts w:cstheme="minorHAnsi"/>
-          <w:color w:val="0A0A0A"/>
-          <w:shd w:val="clear" w:color="auto" w:fill="FFFFFF"/>
-        </w:rPr>
-        <w:t>&gt;&gt; following a hearing &lt;&lt;</w:t>
-      </w:r>
-      <w:proofErr w:type="spellStart"/>
-      <w:r>
-        <w:rPr>
-          <w:rFonts w:cstheme="minorHAnsi"/>
-          <w:color w:val="0A0A0A"/>
-          <w:shd w:val="clear" w:color="auto" w:fill="FFFFFF"/>
-        </w:rPr>
-        <w:t>orderMadeDate</w:t>
-      </w:r>
-      <w:proofErr w:type="spellEnd"/>
-      <w:r>
-        <w:rPr>
-          <w:rFonts w:cstheme="minorHAnsi"/>
-          <w:color w:val="0A0A0A"/>
-          <w:shd w:val="clear" w:color="auto" w:fill="FFFFFF"/>
-        </w:rPr>
-        <w:t>&gt;&gt; at &lt;&lt;</w:t>
-      </w:r>
-      <w:proofErr w:type="spellStart"/>
-      <w:r>
-        <w:rPr>
-          <w:rFonts w:cstheme="minorHAnsi"/>
-          <w:color w:val="0A0A0A"/>
-          <w:shd w:val="clear" w:color="auto" w:fill="FFFFFF"/>
-        </w:rPr>
-        <w:t>courtLocation</w:t>
-      </w:r>
-      <w:proofErr w:type="spellEnd"/>
-      <w:r>
-        <w:rPr>
-          <w:rFonts w:cstheme="minorHAnsi"/>
-          <w:color w:val="0A0A0A"/>
-          <w:shd w:val="clear" w:color="auto" w:fill="FFFFFF"/>
-        </w:rPr>
-        <w:t>&gt;&gt;</w:t>
+        <w:t>This order is made by &lt;&lt;judgeNameTitle&gt;&gt; following a hearing &lt;&lt;orderMadeDate&gt;&gt; at &lt;&lt;courtLocation&gt;&gt;</w:t>
       </w:r>
       <w:r>
         <w:rPr>
@@ -1241,25 +1107,7 @@
           <w:color w:val="0A0A0A"/>
           <w:shd w:val="clear" w:color="auto" w:fill="FFFFFF"/>
         </w:rPr>
-        <w:t>&lt;&lt;cs_{</w:t>
-      </w:r>
-      <w:proofErr w:type="spellStart"/>
-      <w:r>
-        <w:rPr>
-          <w:rFonts w:cstheme="minorHAnsi"/>
-          <w:color w:val="0A0A0A"/>
-          <w:shd w:val="clear" w:color="auto" w:fill="FFFFFF"/>
-        </w:rPr>
-        <w:t>finalOrderMadeSelection</w:t>
-      </w:r>
-      <w:proofErr w:type="spellEnd"/>
-      <w:r>
-        <w:rPr>
-          <w:rFonts w:cstheme="minorHAnsi"/>
-          <w:color w:val="0A0A0A"/>
-          <w:shd w:val="clear" w:color="auto" w:fill="FFFFFF"/>
-        </w:rPr>
-        <w:t>=’</w:t>
+        <w:t>&lt;&lt;cs_{finalOrderMadeSelection=’</w:t>
       </w:r>
       <w:r>
         <w:rPr>
@@ -1283,7 +1131,6 @@
         <w:rPr>
           <w:rFonts w:cstheme="minorHAnsi"/>
           <w:color w:val="0A0A0A"/>
-          <w:shd w:val="clear" w:color="auto" w:fill="FFFFFF"/>
         </w:rPr>
       </w:pPr>
       <w:r>
@@ -1300,25 +1147,7 @@
           <w:color w:val="0A0A0A"/>
           <w:shd w:val="clear" w:color="auto" w:fill="FFFFFF"/>
         </w:rPr>
-        <w:t>&lt;&lt;</w:t>
-      </w:r>
-      <w:proofErr w:type="spellStart"/>
-      <w:r>
-        <w:rPr>
-          <w:rFonts w:cstheme="minorHAnsi"/>
-          <w:color w:val="0A0A0A"/>
-          <w:shd w:val="clear" w:color="auto" w:fill="FFFFFF"/>
-        </w:rPr>
-        <w:t>judgeNameTitle</w:t>
-      </w:r>
-      <w:proofErr w:type="spellEnd"/>
-      <w:r>
-        <w:rPr>
-          <w:rFonts w:cstheme="minorHAnsi"/>
-          <w:color w:val="0A0A0A"/>
-          <w:shd w:val="clear" w:color="auto" w:fill="FFFFFF"/>
-        </w:rPr>
-        <w:t>&gt;&gt;</w:t>
+        <w:t>&lt;&lt;judgeNameTitle&gt;&gt;</w:t>
       </w:r>
       <w:r>
         <w:rPr>
@@ -1332,49 +1161,7 @@
         <w:rPr>
           <w:rFonts w:ascii="GDS Transport Website Light" w:hAnsi="GDS Transport Website Light"/>
         </w:rPr>
-        <w:t>&lt;&lt;{</w:t>
-      </w:r>
-      <w:proofErr w:type="spellStart"/>
-      <w:r>
-        <w:rPr>
-          <w:rFonts w:ascii="GDS Transport Website Light" w:hAnsi="GDS Transport Website Light"/>
-        </w:rPr>
-        <w:t>dateFormat</w:t>
-      </w:r>
-      <w:proofErr w:type="spellEnd"/>
-      <w:r>
-        <w:rPr>
-          <w:rFonts w:ascii="GDS Transport Website Light" w:hAnsi="GDS Transport Website Light"/>
-        </w:rPr>
-        <w:t>($</w:t>
-      </w:r>
-      <w:proofErr w:type="spellStart"/>
-      <w:r>
-        <w:rPr>
-          <w:rFonts w:ascii="GDS Transport Website Light" w:hAnsi="GDS Transport Website Light"/>
-        </w:rPr>
-        <w:t>nowUTC</w:t>
-      </w:r>
-      <w:proofErr w:type="spellEnd"/>
-      <w:r>
-        <w:rPr>
-          <w:rFonts w:ascii="GDS Transport Website Light" w:hAnsi="GDS Transport Website Light"/>
-        </w:rPr>
-        <w:t xml:space="preserve"> ,‘d MMMM </w:t>
-      </w:r>
-      <w:proofErr w:type="spellStart"/>
-      <w:r>
-        <w:rPr>
-          <w:rFonts w:ascii="GDS Transport Website Light" w:hAnsi="GDS Transport Website Light"/>
-        </w:rPr>
-        <w:t>yyyy</w:t>
-      </w:r>
-      <w:proofErr w:type="spellEnd"/>
-      <w:r>
-        <w:rPr>
-          <w:rFonts w:ascii="GDS Transport Website Light" w:hAnsi="GDS Transport Website Light"/>
-        </w:rPr>
-        <w:t>’)} &gt;&gt;</w:t>
+        <w:t>&lt;&lt;{dateFormat($nowUTC ,‘d MMMM yyyy’)} &gt;&gt;</w:t>
       </w:r>
       <w:r>
         <w:rPr>
@@ -1388,25 +1175,7 @@
           <w:color w:val="0A0A0A"/>
           <w:shd w:val="clear" w:color="auto" w:fill="FFFFFF"/>
         </w:rPr>
-        <w:t>&lt;&lt;</w:t>
-      </w:r>
-      <w:proofErr w:type="spellStart"/>
-      <w:r>
-        <w:rPr>
-          <w:rFonts w:cstheme="minorHAnsi"/>
-          <w:color w:val="0A0A0A"/>
-          <w:shd w:val="clear" w:color="auto" w:fill="FFFFFF"/>
-        </w:rPr>
-        <w:t>courtLocation</w:t>
-      </w:r>
-      <w:proofErr w:type="spellEnd"/>
-      <w:r>
-        <w:rPr>
-          <w:rFonts w:cstheme="minorHAnsi"/>
-          <w:color w:val="0A0A0A"/>
-          <w:shd w:val="clear" w:color="auto" w:fill="FFFFFF"/>
-        </w:rPr>
-        <w:t>&gt;&gt;</w:t>
+        <w:t>&lt;&lt;courtLocation&gt;&gt;</w:t>
       </w:r>
       <w:r>
         <w:rPr>
@@ -1423,6 +1192,194 @@
         </w:rPr>
         <w:t>&lt;&lt;es_&gt;&gt;</w:t>
       </w:r>
+    </w:p>
+    <w:p>
+      <w:pPr>
+        <w:rPr>
+          <w:rFonts w:cstheme="minorHAnsi"/>
+          <w:color w:val="0A0A0A"/>
+        </w:rPr>
+      </w:pPr>
+    </w:p>
+    <w:p>
+      <w:pPr>
+        <w:rPr>
+          <w:rFonts w:cstheme="minorHAnsi"/>
+          <w:color w:val="0A0A0A"/>
+        </w:rPr>
+      </w:pPr>
+      <w:r>
+        <w:rPr>
+          <w:rFonts w:cstheme="minorHAnsi"/>
+          <w:color w:val="0A0A0A"/>
+        </w:rPr>
+        <w:t>The judge heard from:</w:t>
+      </w:r>
+    </w:p>
+    <w:p>
+      <w:pPr>
+        <w:rPr>
+          <w:rFonts w:cstheme="minorHAnsi"/>
+          <w:color w:val="0A0A0A"/>
+        </w:rPr>
+      </w:pPr>
+    </w:p>
+    <w:p>
+      <w:pPr>
+        <w:rPr>
+          <w:rFonts w:cstheme="minorHAnsi"/>
+          <w:color w:val="0A0A0A"/>
+          <w:shd w:val="clear" w:color="auto" w:fill="FFFFFF"/>
+        </w:rPr>
+      </w:pPr>
+      <w:r>
+        <w:rPr>
+          <w:rFonts w:cstheme="minorHAnsi"/>
+          <w:color w:val="0A0A0A"/>
+        </w:rPr>
+        <w:t xml:space="preserve">Requires </w:t>
+      </w:r>
+      <w:hyperlink r:id="rId9" w:history="1">
+        <w:r>
+          <w:rPr>
+            <w:rStyle w:val="Hyperlink"/>
+            <w:rFonts w:cstheme="minorHAnsi"/>
+          </w:rPr>
+          <w:t>https://tools.hmcts.net/jira/browse/CIV-10064</w:t>
+        </w:r>
+      </w:hyperlink>
+      <w:r>
+        <w:rPr>
+          <w:rFonts w:cstheme="minorHAnsi"/>
+          <w:color w:val="0A0A0A"/>
+        </w:rPr>
+        <w:br/>
+      </w:r>
+      <w:r>
+        <w:rPr>
+          <w:rFonts w:cstheme="minorHAnsi"/>
+          <w:color w:val="0A0A0A"/>
+        </w:rPr>
+        <w:br/>
+      </w:r>
+      <w:r>
+        <w:rPr>
+          <w:rFonts w:cstheme="minorHAnsi"/>
+          <w:color w:val="0A0A0A"/>
+          <w:shd w:val="clear" w:color="auto" w:fill="FFFFFF"/>
+        </w:rPr>
+        <w:t>&lt;&lt;cs_{finalOrderMadeSelection=’Yes’</w:t>
+      </w:r>
+      <w:r>
+        <w:rPr>
+          <w:rFonts w:cstheme="minorHAnsi"/>
+          <w:color w:val="0A0A0A"/>
+          <w:shd w:val="clear" w:color="auto" w:fill="FFFFFF"/>
+        </w:rPr>
+        <w:t xml:space="preserve"> &amp;&amp; recordedToggle</w:t>
+      </w:r>
+      <w:r>
+        <w:rPr>
+          <w:rFonts w:cstheme="minorHAnsi"/>
+          <w:color w:val="0A0A0A"/>
+          <w:shd w:val="clear" w:color="auto" w:fill="FFFFFF"/>
+        </w:rPr>
+        <w:t>}&gt;&gt;</w:t>
+      </w:r>
+    </w:p>
+    <w:p>
+      <w:pPr>
+        <w:rPr>
+          <w:rFonts w:cstheme="minorHAnsi"/>
+          <w:b/>
+          <w:bCs/>
+          <w:color w:val="0A0A0A"/>
+          <w:shd w:val="clear" w:color="auto" w:fill="FFFFFF"/>
+        </w:rPr>
+      </w:pPr>
+      <w:r>
+        <w:rPr>
+          <w:rFonts w:cstheme="minorHAnsi"/>
+          <w:b/>
+          <w:bCs/>
+          <w:color w:val="0A0A0A"/>
+          <w:shd w:val="clear" w:color="auto" w:fill="FFFFFF"/>
+        </w:rPr>
+        <w:t>THE COURT RECORDS THAT:</w:t>
+      </w:r>
+    </w:p>
+    <w:p>
+      <w:pPr>
+        <w:rPr>
+          <w:rFonts w:cstheme="minorHAnsi"/>
+          <w:color w:val="0A0A0A"/>
+          <w:shd w:val="clear" w:color="auto" w:fill="FFFFFF"/>
+        </w:rPr>
+      </w:pPr>
+      <w:r>
+        <w:rPr>
+          <w:rFonts w:cstheme="minorHAnsi"/>
+          <w:color w:val="0A0A0A"/>
+          <w:shd w:val="clear" w:color="auto" w:fill="FFFFFF"/>
+        </w:rPr>
+        <w:t>&lt;&lt;recordedText&gt;&gt;</w:t>
+      </w:r>
+    </w:p>
+    <w:p>
+      <w:pPr>
+        <w:rPr>
+          <w:rFonts w:cstheme="minorHAnsi"/>
+          <w:color w:val="0A0A0A"/>
+        </w:rPr>
+      </w:pPr>
+      <w:r>
+        <w:rPr>
+          <w:rFonts w:cstheme="minorHAnsi"/>
+          <w:color w:val="0A0A0A"/>
+        </w:rPr>
+        <w:t>&lt;&lt;es_&gt;&gt;</w:t>
+      </w:r>
+    </w:p>
+    <w:p>
+      <w:pPr>
+        <w:rPr>
+          <w:rFonts w:ascii="GDS Transport Website Light" w:hAnsi="GDS Transport Website Light"/>
+          <w:b/>
+          <w:bCs/>
+        </w:rPr>
+      </w:pPr>
+      <w:r>
+        <w:rPr>
+          <w:rFonts w:ascii="GDS Transport Website Light" w:hAnsi="GDS Transport Website Light"/>
+          <w:b/>
+          <w:bCs/>
+        </w:rPr>
+        <w:t xml:space="preserve">THE COURT ORDERS THAT: </w:t>
+      </w:r>
+    </w:p>
+    <w:p>
+      <w:pPr>
+        <w:rPr>
+          <w:rFonts w:cstheme="minorHAnsi"/>
+          <w:color w:val="0A0A0A"/>
+        </w:rPr>
+      </w:pPr>
+      <w:r>
+        <w:rPr>
+          <w:rFonts w:cstheme="minorHAnsi"/>
+          <w:color w:val="0A0A0A"/>
+        </w:rPr>
+        <w:t>&lt;&lt;orderedText&gt;&gt;</w:t>
+      </w:r>
+    </w:p>
+    <w:p>
+      <w:pPr>
+        <w:rPr>
+          <w:rFonts w:cstheme="minorHAnsi"/>
+          <w:color w:val="0A0A0A"/>
+          <w:shd w:val="clear" w:color="auto" w:fill="FFFFFF"/>
+        </w:rPr>
+      </w:pPr>
     </w:p>
     <w:p>
       <w:pPr>
@@ -1974,6 +1931,29 @@
       <w:ind w:left="720"/>
       <w:contextualSpacing/>
     </w:pPr>
+  </w:style>
+  <w:style w:type="character" w:styleId="Hyperlink">
+    <w:name w:val="Hyperlink"/>
+    <w:basedOn w:val="DefaultParagraphFont"/>
+    <w:uiPriority w:val="99"/>
+    <w:unhideWhenUsed/>
+    <w:rsid w:val="000A0C2E"/>
+    <w:rPr>
+      <w:color w:val="0563C1" w:themeColor="hyperlink"/>
+      <w:u w:val="single"/>
+    </w:rPr>
+  </w:style>
+  <w:style w:type="character" w:styleId="UnresolvedMention">
+    <w:name w:val="Unresolved Mention"/>
+    <w:basedOn w:val="DefaultParagraphFont"/>
+    <w:uiPriority w:val="99"/>
+    <w:semiHidden/>
+    <w:unhideWhenUsed/>
+    <w:rsid w:val="000A0C2E"/>
+    <w:rPr>
+      <w:color w:val="605E5C"/>
+      <w:shd w:val="clear" w:color="auto" w:fill="E1DFDD"/>
+    </w:rPr>
   </w:style>
 </w:styles>
 </file>

</xml_diff>

<commit_message>
initial changes for further hearing docmosis civ-10412
</commit_message>
<xml_diff>
--- a/docker/docmosis/templates/CV-UNS-DEC-ENG-01283.docx
+++ b/docker/docmosis/templates/CV-UNS-DEC-ENG-01283.docx
@@ -131,21 +131,7 @@
               <w:rPr>
                 <w:rFonts w:ascii="GDS Transport Website Light" w:hAnsi="GDS Transport Website Light"/>
               </w:rPr>
-              <w:t>&lt;</w:t>
-            </w:r>
-            <w:proofErr w:type="gramStart"/>
-            <w:r>
-              <w:rPr>
-                <w:rFonts w:ascii="GDS Transport Website Light" w:hAnsi="GDS Transport Website Light"/>
-              </w:rPr>
-              <w:t>&lt;{</w:t>
-            </w:r>
-            <w:proofErr w:type="gramEnd"/>
-            <w:r>
-              <w:rPr>
-                <w:rFonts w:ascii="GDS Transport Website Light" w:hAnsi="GDS Transport Website Light"/>
-              </w:rPr>
-              <w:t>dateFormat($nowUTC ,‘d MMMM yyyy’)} &gt;&gt;</w:t>
+              <w:t>&lt;&lt;{dateFormat($nowUTC ,‘d MMMM yyyy’)} &gt;&gt;</w:t>
             </w:r>
           </w:p>
         </w:tc>
@@ -356,7 +342,7 @@
                           <pic:cNvPicPr/>
                         </pic:nvPicPr>
                         <pic:blipFill>
-                          <a:blip r:embed="rId8">
+                          <a:blip r:embed="rId9">
                             <a:extLst>
                               <a:ext uri="{28A0092B-C50C-407E-A947-70E740481C1C}">
                                 <a14:useLocalDpi xmlns:a14="http://schemas.microsoft.com/office/drawing/2010/main" val="0"/>
@@ -611,7 +597,6 @@
               </w:rPr>
               <w:t>2</w:t>
             </w:r>
-            <w:proofErr w:type="gramStart"/>
             <w:r>
               <w:rPr>
                 <w:rFonts w:ascii="GDS Transport Website Light" w:hAnsi="GDS Transport Website Light"/>
@@ -622,14 +607,7 @@
               <w:rPr>
                 <w:rFonts w:ascii="GDS Transport Website Light" w:hAnsi="GDS Transport Website Light"/>
               </w:rPr>
-              <w:t>!=</w:t>
-            </w:r>
-            <w:proofErr w:type="gramEnd"/>
-            <w:r>
-              <w:rPr>
-                <w:rFonts w:ascii="GDS Transport Website Light" w:hAnsi="GDS Transport Website Light"/>
-              </w:rPr>
-              <w:t>null}</w:t>
+              <w:t>!=null}</w:t>
             </w:r>
             <w:r>
               <w:rPr>
@@ -912,21 +890,7 @@
               <w:rPr>
                 <w:rFonts w:ascii="GDS Transport Website Light" w:hAnsi="GDS Transport Website Light"/>
               </w:rPr>
-              <w:t>defendant2</w:t>
-            </w:r>
-            <w:proofErr w:type="gramStart"/>
-            <w:r>
-              <w:rPr>
-                <w:rFonts w:ascii="GDS Transport Website Light" w:hAnsi="GDS Transport Website Light"/>
-              </w:rPr>
-              <w:t>Name!=</w:t>
-            </w:r>
-            <w:proofErr w:type="gramEnd"/>
-            <w:r>
-              <w:rPr>
-                <w:rFonts w:ascii="GDS Transport Website Light" w:hAnsi="GDS Transport Website Light"/>
-              </w:rPr>
-              <w:t>null}</w:t>
+              <w:t>defendant2Name!=null}</w:t>
             </w:r>
             <w:r>
               <w:rPr>
@@ -1111,56 +1075,47 @@
           <w:color w:val="0A0A0A"/>
           <w:shd w:val="clear" w:color="auto" w:fill="FFFFFF"/>
         </w:rPr>
-        <w:t>This order is made by &lt;&lt;judgeNameTitle&gt;&gt; following a hearing &lt;&lt;orderMadeDate&gt;&gt; at &lt;&lt;courtLocation&gt;</w:t>
-      </w:r>
-      <w:proofErr w:type="gramStart"/>
+        <w:t>This order is made by &lt;&lt;judgeNameTitle&gt;&gt; following a hearing &lt;&lt;orderMadeDate&gt;&gt; at &lt;&lt;courtLocation&gt;&gt;</w:t>
+      </w:r>
       <w:r>
         <w:rPr>
           <w:rFonts w:cstheme="minorHAnsi"/>
           <w:color w:val="0A0A0A"/>
           <w:shd w:val="clear" w:color="auto" w:fill="FFFFFF"/>
         </w:rPr>
-        <w:t>&gt;</w:t>
-      </w:r>
-      <w:r>
+        <w:t>.</w:t>
+      </w:r>
+      <w:r>
+        <w:rPr>
+          <w:rFonts w:cstheme="minorHAnsi"/>
+          <w:color w:val="0A0A0A"/>
+        </w:rPr>
+        <w:t>&lt;&lt;es_&gt;&gt;</w:t>
+      </w:r>
+    </w:p>
+    <w:p>
+      <w:pPr>
         <w:rPr>
           <w:rFonts w:cstheme="minorHAnsi"/>
           <w:color w:val="0A0A0A"/>
           <w:shd w:val="clear" w:color="auto" w:fill="FFFFFF"/>
         </w:rPr>
-        <w:t>.</w:t>
-      </w:r>
-      <w:r>
-        <w:rPr>
-          <w:rFonts w:cstheme="minorHAnsi"/>
-          <w:color w:val="0A0A0A"/>
-        </w:rPr>
-        <w:t>&lt;</w:t>
-      </w:r>
-      <w:proofErr w:type="gramEnd"/>
-      <w:r>
-        <w:rPr>
-          <w:rFonts w:cstheme="minorHAnsi"/>
-          <w:color w:val="0A0A0A"/>
-        </w:rPr>
-        <w:t>&lt;es_&gt;&gt;</w:t>
-      </w:r>
-    </w:p>
-    <w:p>
-      <w:pPr>
+      </w:pPr>
+      <w:r>
         <w:rPr>
           <w:rFonts w:cstheme="minorHAnsi"/>
           <w:color w:val="0A0A0A"/>
           <w:shd w:val="clear" w:color="auto" w:fill="FFFFFF"/>
         </w:rPr>
-      </w:pPr>
+        <w:t>&lt;&lt;cs_{finalOrderMadeSelection=’</w:t>
+      </w:r>
       <w:r>
         <w:rPr>
           <w:rFonts w:cstheme="minorHAnsi"/>
           <w:color w:val="0A0A0A"/>
           <w:shd w:val="clear" w:color="auto" w:fill="FFFFFF"/>
         </w:rPr>
-        <w:t>&lt;&lt;cs_{finalOrderMadeSelection=’</w:t>
+        <w:t>No</w:t>
       </w:r>
       <w:r>
         <w:rPr>
@@ -1168,51 +1123,29 @@
           <w:color w:val="0A0A0A"/>
           <w:shd w:val="clear" w:color="auto" w:fill="FFFFFF"/>
         </w:rPr>
-        <w:t>No</w:t>
-      </w:r>
+        <w:t>’}&gt;&gt;</w:t>
+      </w:r>
+    </w:p>
+    <w:p>
+      <w:pPr>
+        <w:rPr>
+          <w:rFonts w:cstheme="minorHAnsi"/>
+          <w:color w:val="0A0A0A"/>
+        </w:rPr>
+      </w:pPr>
       <w:r>
         <w:rPr>
           <w:rFonts w:cstheme="minorHAnsi"/>
           <w:color w:val="0A0A0A"/>
           <w:shd w:val="clear" w:color="auto" w:fill="FFFFFF"/>
         </w:rPr>
-        <w:t>’}&gt;&gt;</w:t>
-      </w:r>
-    </w:p>
-    <w:p>
-      <w:pPr>
-        <w:rPr>
-          <w:rFonts w:cstheme="minorHAnsi"/>
-          <w:color w:val="0A0A0A"/>
-        </w:rPr>
-      </w:pPr>
-      <w:r>
-        <w:rPr>
-          <w:rFonts w:cstheme="minorHAnsi"/>
-          <w:color w:val="0A0A0A"/>
-          <w:shd w:val="clear" w:color="auto" w:fill="FFFFFF"/>
-        </w:rPr>
         <w:t xml:space="preserve">This order is made by &lt;&lt;judgeNameTitle&gt;&gt; on </w:t>
       </w:r>
       <w:r>
         <w:rPr>
           <w:rFonts w:ascii="GDS Transport Website Light" w:hAnsi="GDS Transport Website Light"/>
         </w:rPr>
-        <w:t>&lt;</w:t>
-      </w:r>
-      <w:proofErr w:type="gramStart"/>
-      <w:r>
-        <w:rPr>
-          <w:rFonts w:ascii="GDS Transport Website Light" w:hAnsi="GDS Transport Website Light"/>
-        </w:rPr>
-        <w:t>&lt;{</w:t>
-      </w:r>
-      <w:proofErr w:type="gramEnd"/>
-      <w:r>
-        <w:rPr>
-          <w:rFonts w:ascii="GDS Transport Website Light" w:hAnsi="GDS Transport Website Light"/>
-        </w:rPr>
-        <w:t>dateFormat($nowUTC ,‘d MMMM yyyy’)} &gt;&gt;</w:t>
+        <w:t>&lt;&lt;{dateFormat($nowUTC ,‘d MMMM yyyy’)} &gt;&gt;</w:t>
       </w:r>
       <w:r>
         <w:rPr>
@@ -1352,6 +1285,7 @@
           <w:color w:val="0A0A0A"/>
         </w:rPr>
       </w:pPr>
+      <w:bookmarkStart w:id="1" w:name="_Hlk146026615"/>
       <w:r>
         <w:rPr>
           <w:rFonts w:cstheme="minorHAnsi"/>
@@ -1364,17 +1298,8 @@
           <w:rFonts w:cstheme="minorHAnsi"/>
           <w:color w:val="0A0A0A"/>
         </w:rPr>
-        <w:t>cs</w:t>
-      </w:r>
-      <w:proofErr w:type="gramStart"/>
-      <w:r>
-        <w:rPr>
-          <w:rFonts w:cstheme="minorHAnsi"/>
-          <w:color w:val="0A0A0A"/>
-        </w:rPr>
-        <w:t>_{</w:t>
-      </w:r>
-      <w:proofErr w:type="gramEnd"/>
+        <w:t>cs_{</w:t>
+      </w:r>
       <w:r>
         <w:rPr>
           <w:rFonts w:cstheme="minorHAnsi"/>
@@ -1404,6 +1329,7 @@
         <w:t>&gt;&gt;</w:t>
       </w:r>
     </w:p>
+    <w:bookmarkEnd w:id="1"/>
     <w:p>
       <w:pPr>
         <w:tabs>
@@ -1419,23 +1345,7 @@
           <w:rFonts w:cstheme="minorHAnsi"/>
           <w:color w:val="0A0A0A"/>
         </w:rPr>
-        <w:t xml:space="preserve">The judge considered the </w:t>
-      </w:r>
-      <w:proofErr w:type="gramStart"/>
-      <w:r>
-        <w:rPr>
-          <w:rFonts w:cstheme="minorHAnsi"/>
-          <w:color w:val="0A0A0A"/>
-        </w:rPr>
-        <w:t>papers.&lt;</w:t>
-      </w:r>
-      <w:proofErr w:type="gramEnd"/>
-      <w:r>
-        <w:rPr>
-          <w:rFonts w:cstheme="minorHAnsi"/>
-          <w:color w:val="0A0A0A"/>
-        </w:rPr>
-        <w:t>&lt;es_&gt;&gt;</w:t>
+        <w:t>The judge considered the papers.&lt;&lt;es_&gt;&gt;</w:t>
       </w:r>
       <w:r>
         <w:rPr>
@@ -1570,6 +1480,496 @@
         </w:rPr>
         <w:t>&lt;&lt;orderedText&gt;&gt;</w:t>
       </w:r>
+    </w:p>
+    <w:p>
+      <w:pPr>
+        <w:rPr>
+          <w:rFonts w:cstheme="minorHAnsi"/>
+          <w:color w:val="0A0A0A"/>
+        </w:rPr>
+      </w:pPr>
+    </w:p>
+    <w:p>
+      <w:pPr>
+        <w:rPr>
+          <w:rFonts w:ascii="GDS Transport Website Light" w:hAnsi="GDS Transport Website Light"/>
+          <w:b/>
+          <w:bCs/>
+        </w:rPr>
+      </w:pPr>
+    </w:p>
+    <w:p>
+      <w:pPr>
+        <w:rPr>
+          <w:rFonts w:ascii="GDS Transport Website Light" w:hAnsi="GDS Transport Website Light"/>
+          <w:b/>
+          <w:bCs/>
+        </w:rPr>
+      </w:pPr>
+    </w:p>
+    <w:p>
+      <w:pPr>
+        <w:rPr>
+          <w:rFonts w:ascii="GDS Transport Website Light" w:hAnsi="GDS Transport Website Light"/>
+          <w:b/>
+          <w:bCs/>
+        </w:rPr>
+      </w:pPr>
+    </w:p>
+    <w:p>
+      <w:pPr>
+        <w:rPr>
+          <w:rFonts w:ascii="GDS Transport Website Light" w:hAnsi="GDS Transport Website Light"/>
+          <w:b/>
+          <w:bCs/>
+        </w:rPr>
+      </w:pPr>
+    </w:p>
+    <w:p>
+      <w:pPr>
+        <w:rPr>
+          <w:rFonts w:ascii="GDS Transport Website Light" w:hAnsi="GDS Transport Website Light"/>
+          <w:b/>
+          <w:bCs/>
+        </w:rPr>
+      </w:pPr>
+    </w:p>
+    <w:p>
+      <w:pPr>
+        <w:rPr>
+          <w:rFonts w:ascii="GDS Transport Website Light" w:hAnsi="GDS Transport Website Light"/>
+          <w:b/>
+          <w:bCs/>
+        </w:rPr>
+      </w:pPr>
+      <w:r>
+        <w:rPr>
+          <w:rFonts w:ascii="GDS Transport Website Light" w:hAnsi="GDS Transport Website Light"/>
+          <w:b/>
+          <w:bCs/>
+        </w:rPr>
+        <w:lastRenderedPageBreak/>
+        <w:t>THE COURT FURTHER ORDERS THAT:</w:t>
+      </w:r>
+    </w:p>
+    <w:p>
+      <w:pPr>
+        <w:rPr>
+          <w:rFonts w:ascii="GDS Transport Website Light" w:hAnsi="GDS Transport Website Light"/>
+          <w:b/>
+          <w:bCs/>
+        </w:rPr>
+      </w:pPr>
+    </w:p>
+    <w:p>
+      <w:pPr>
+        <w:rPr>
+          <w:rFonts w:ascii="GDS Transport Website Light" w:hAnsi="GDS Transport Website Light"/>
+          <w:b/>
+          <w:bCs/>
+        </w:rPr>
+      </w:pPr>
+      <w:r>
+        <w:rPr>
+          <w:rFonts w:ascii="GDS Transport Website Light" w:hAnsi="GDS Transport Website Light"/>
+        </w:rPr>
+        <w:t>&lt;&lt;cs_{</w:t>
+      </w:r>
+      <w:r>
+        <w:rPr>
+          <w:rFonts w:ascii="GDS Transport Website Light" w:hAnsi="GDS Transport Website Light"/>
+        </w:rPr>
+        <w:t>furtherHearingToggle</w:t>
+      </w:r>
+      <w:r>
+        <w:rPr>
+          <w:rFonts w:ascii="GDS Transport Website Light" w:hAnsi="GDS Transport Website Light"/>
+        </w:rPr>
+        <w:t>=</w:t>
+      </w:r>
+      <w:r>
+        <w:rPr>
+          <w:rFonts w:ascii="GDS Transport Website Light" w:hAnsi="GDS Transport Website Light"/>
+        </w:rPr>
+        <w:t>true</w:t>
+      </w:r>
+      <w:r>
+        <w:rPr>
+          <w:rFonts w:ascii="GDS Transport Website Light" w:hAnsi="GDS Transport Website Light"/>
+        </w:rPr>
+        <w:t>}&gt;&gt;</w:t>
+      </w:r>
+    </w:p>
+    <w:p>
+      <w:pPr>
+        <w:pStyle w:val="ListParagraph"/>
+        <w:numPr>
+          <w:ilvl w:val="0"/>
+          <w:numId w:val="3"/>
+        </w:numPr>
+        <w:rPr>
+          <w:rFonts w:ascii="GDS Transport Website Light" w:hAnsi="GDS Transport Website Light"/>
+          <w:b/>
+          <w:bCs/>
+        </w:rPr>
+      </w:pPr>
+      <w:r>
+        <w:rPr>
+          <w:rFonts w:ascii="GDS Transport Website Light" w:hAnsi="GDS Transport Website Light"/>
+        </w:rPr>
+        <w:t>&lt;&lt;cs_{</w:t>
+      </w:r>
+      <w:r>
+        <w:rPr>
+          <w:rFonts w:ascii="GDS Transport Website Light" w:hAnsi="GDS Transport Website Light"/>
+        </w:rPr>
+        <w:t>furtherHearing</w:t>
+      </w:r>
+      <w:r>
+        <w:rPr>
+          <w:rFonts w:ascii="GDS Transport Website Light" w:hAnsi="GDS Transport Website Light"/>
+        </w:rPr>
+        <w:t>To</w:t>
+      </w:r>
+      <w:r>
+        <w:rPr>
+          <w:rFonts w:ascii="GDS Transport Website Light" w:hAnsi="GDS Transport Website Light"/>
+        </w:rPr>
+        <w:t>Toggle</w:t>
+      </w:r>
+      <w:r>
+        <w:rPr>
+          <w:rFonts w:ascii="GDS Transport Website Light" w:hAnsi="GDS Transport Website Light"/>
+        </w:rPr>
+        <w:t>=’</w:t>
+      </w:r>
+      <w:r>
+        <w:rPr>
+          <w:rFonts w:ascii="GDS Transport Website Light" w:hAnsi="GDS Transport Website Light"/>
+        </w:rPr>
+        <w:t>false</w:t>
+      </w:r>
+      <w:r>
+        <w:rPr>
+          <w:rFonts w:ascii="GDS Transport Website Light" w:hAnsi="GDS Transport Website Light"/>
+        </w:rPr>
+        <w:t>’}&gt;&gt;</w:t>
+      </w:r>
+      <w:r>
+        <w:rPr>
+          <w:rFonts w:ascii="GDS Transport Website Light" w:hAnsi="GDS Transport Website Light"/>
+        </w:rPr>
+        <w:t xml:space="preserve"> </w:t>
+      </w:r>
+      <w:r>
+        <w:rPr>
+          <w:rFonts w:ascii="GDS Transport Website Light" w:hAnsi="GDS Transport Website Light"/>
+        </w:rPr>
+        <w:t xml:space="preserve">A further hearing will take place </w:t>
+      </w:r>
+      <w:r>
+        <w:t>&lt;&lt; {dateFormat(</w:t>
+      </w:r>
+      <w:r>
+        <w:t>furtherHearingFromDate</w:t>
+      </w:r>
+      <w:r>
+        <w:t>, ‘dd MMMM yyyy’, ‘yyyy-MM-dd’)}&gt;&gt;</w:t>
+      </w:r>
+      <w:r>
+        <w:t>.&lt;&lt;es_</w:t>
+      </w:r>
+      <w:r>
+        <w:t>&gt;&gt;&lt;&lt;cs_{furtherHearing</w:t>
+      </w:r>
+      <w:r>
+        <w:t>To</w:t>
+      </w:r>
+      <w:r>
+        <w:t xml:space="preserve">Toggle ='true'}&gt;&gt;A further hearing will take place between </w:t>
+      </w:r>
+      <w:r>
+        <w:t>&lt;&lt; {dateFormat(</w:t>
+      </w:r>
+      <w:r>
+        <w:t>furtherHearingFromDate</w:t>
+      </w:r>
+      <w:r>
+        <w:t>, ‘dd MMMM yyyy’, ‘yyyy-MM-dd’)}&gt;&gt;</w:t>
+      </w:r>
+      <w:r>
+        <w:t xml:space="preserve"> </w:t>
+      </w:r>
+      <w:r>
+        <w:t xml:space="preserve">and </w:t>
+      </w:r>
+      <w:r>
+        <w:t>&lt;&lt; {dateFormat(</w:t>
+      </w:r>
+      <w:r>
+        <w:t>furtherHearing</w:t>
+      </w:r>
+      <w:r>
+        <w:t>To</w:t>
+      </w:r>
+      <w:r>
+        <w:t>Date</w:t>
+      </w:r>
+      <w:r>
+        <w:t>, ‘dd MMMM yyyy’, ‘yyyy-MM-dd’)}&gt;&gt;</w:t>
+      </w:r>
+      <w:r>
+        <w:t>.&lt;&lt;es_&gt;&gt;</w:t>
+      </w:r>
+    </w:p>
+    <w:p>
+      <w:pPr>
+        <w:rPr>
+          <w:rFonts w:ascii="GDS Transport Website Light" w:hAnsi="GDS Transport Website Light"/>
+          <w:b/>
+          <w:bCs/>
+        </w:rPr>
+      </w:pPr>
+    </w:p>
+    <w:p>
+      <w:pPr>
+        <w:ind w:left="1440"/>
+      </w:pPr>
+      <w:r>
+        <w:t>Time allocated for the hearing is:</w:t>
+      </w:r>
+      <w:r>
+        <w:t xml:space="preserve"> &lt;&lt;</w:t>
+      </w:r>
+      <w:r>
+        <w:t>furtherHearingLength</w:t>
+      </w:r>
+      <w:r>
+        <w:t>&gt;&gt;.</w:t>
+      </w:r>
+    </w:p>
+    <w:p>
+      <w:pPr>
+        <w:ind w:left="1440"/>
+      </w:pPr>
+    </w:p>
+    <w:p>
+      <w:pPr>
+        <w:ind w:left="1440"/>
+      </w:pPr>
+      <w:r>
+        <w:t>A further hearing will take place at</w:t>
+      </w:r>
+      <w:r>
+        <w:t xml:space="preserve"> </w:t>
+      </w:r>
+      <w:r>
+        <w:t>&lt;&lt;cs_{</w:t>
+      </w:r>
+      <w:r>
+        <w:t>showFurtherHearingLocation</w:t>
+      </w:r>
+      <w:r>
+        <w:t>Alt</w:t>
+      </w:r>
+      <w:r>
+        <w:t>=</w:t>
+      </w:r>
+      <w:r>
+        <w:t>’</w:t>
+      </w:r>
+      <w:r>
+        <w:t>true</w:t>
+      </w:r>
+      <w:r>
+        <w:t>’</w:t>
+      </w:r>
+      <w:r>
+        <w:t>}&gt;&gt;</w:t>
+      </w:r>
+      <w:r>
+        <w:t>&lt;</w:t>
+      </w:r>
+      <w:r>
+        <w:t>&lt;</w:t>
+      </w:r>
+      <w:r>
+        <w:t>furtherHearingLocationDefault</w:t>
+      </w:r>
+      <w:r>
+        <w:t>&gt;&gt;.</w:t>
+      </w:r>
+      <w:r>
+        <w:t>&lt;&lt;es_&gt;&gt;</w:t>
+      </w:r>
+      <w:r>
+        <w:t>&lt;&lt;cs_{</w:t>
+      </w:r>
+      <w:r>
+        <w:t>showFurtherHearingLocation</w:t>
+      </w:r>
+      <w:r>
+        <w:t>Alt</w:t>
+      </w:r>
+      <w:r>
+        <w:t>=</w:t>
+      </w:r>
+      <w:r>
+        <w:t>’false’</w:t>
+      </w:r>
+      <w:r>
+        <w:t>}&gt;&gt;</w:t>
+      </w:r>
+      <w:r>
+        <w:t>&lt;&lt;</w:t>
+      </w:r>
+      <w:r>
+        <w:t>furtherHearingLocationAlt</w:t>
+      </w:r>
+      <w:r>
+        <w:t>&gt;&gt;</w:t>
+      </w:r>
+      <w:r>
+        <w:t>.</w:t>
+      </w:r>
+      <w:r>
+        <w:t>&lt;&lt;es_&gt;&gt;</w:t>
+      </w:r>
+    </w:p>
+    <w:p/>
+    <w:p>
+      <w:pPr>
+        <w:pStyle w:val="ListParagraph"/>
+        <w:ind w:left="1440"/>
+      </w:pPr>
+      <w:r>
+        <w:t xml:space="preserve">The hearing will take place </w:t>
+      </w:r>
+      <w:r>
+        <w:t>&lt;&lt;</w:t>
+      </w:r>
+      <w:r>
+        <w:t>cs_{</w:t>
+      </w:r>
+      <w:r>
+        <w:t>furtherHearingMethod</w:t>
+      </w:r>
+      <w:r>
+        <w:t>=’VIDEO’}</w:t>
+      </w:r>
+      <w:r>
+        <w:t>&gt;&gt;</w:t>
+      </w:r>
+      <w:r>
+        <w:t>by video&lt;&lt;es_&gt;&gt;&lt;&lt;cs_{furtherHearingMethod=’TELEPHONE’}&gt;&gt; by telephone&lt;&lt;es_&gt;&gt;&lt;&lt;cs_{furtherHearingMethod=’IN_PERSON’}&gt;&gt; in person&lt;&lt;es_&gt;&gt;</w:t>
+      </w:r>
+      <w:r>
+        <w:t>. Further details will be provided in the hearing notice to follow.</w:t>
+      </w:r>
+      <w:r>
+        <w:t xml:space="preserve"> </w:t>
+      </w:r>
+      <w:r>
+        <w:t>&lt;&lt;es_&gt;&gt;</w:t>
+      </w:r>
+    </w:p>
+    <w:p>
+      <w:pPr>
+        <w:ind w:left="1440"/>
+        <w:rPr>
+          <w:rFonts w:ascii="GDS Transport Website Light" w:hAnsi="GDS Transport Website Light"/>
+          <w:b/>
+          <w:bCs/>
+        </w:rPr>
+      </w:pPr>
+    </w:p>
+    <w:p>
+      <w:pPr>
+        <w:rPr>
+          <w:rFonts w:ascii="GDS Transport Website Light" w:hAnsi="GDS Transport Website Light"/>
+          <w:b/>
+          <w:bCs/>
+        </w:rPr>
+      </w:pPr>
+    </w:p>
+    <w:p>
+      <w:pPr>
+        <w:rPr>
+          <w:rFonts w:ascii="GDS Transport Website Light" w:hAnsi="GDS Transport Website Light"/>
+          <w:b/>
+          <w:bCs/>
+        </w:rPr>
+      </w:pPr>
+    </w:p>
+    <w:p>
+      <w:pPr>
+        <w:rPr>
+          <w:rFonts w:ascii="GDS Transport Website Light" w:hAnsi="GDS Transport Website Light"/>
+          <w:b/>
+          <w:bCs/>
+        </w:rPr>
+      </w:pPr>
+    </w:p>
+    <w:p>
+      <w:pPr>
+        <w:rPr>
+          <w:rFonts w:ascii="GDS Transport Website Light" w:hAnsi="GDS Transport Website Light"/>
+          <w:b/>
+          <w:bCs/>
+        </w:rPr>
+      </w:pPr>
+    </w:p>
+    <w:p>
+      <w:pPr>
+        <w:rPr>
+          <w:rFonts w:ascii="GDS Transport Website Light" w:hAnsi="GDS Transport Website Light"/>
+          <w:b/>
+          <w:bCs/>
+        </w:rPr>
+      </w:pPr>
+    </w:p>
+    <w:p>
+      <w:pPr>
+        <w:rPr>
+          <w:rFonts w:ascii="GDS Transport Website Light" w:hAnsi="GDS Transport Website Light"/>
+          <w:b/>
+          <w:bCs/>
+        </w:rPr>
+      </w:pPr>
+    </w:p>
+    <w:p>
+      <w:pPr>
+        <w:rPr>
+          <w:rFonts w:ascii="GDS Transport Website Light" w:hAnsi="GDS Transport Website Light"/>
+          <w:b/>
+          <w:bCs/>
+        </w:rPr>
+      </w:pPr>
+    </w:p>
+    <w:p>
+      <w:pPr>
+        <w:rPr>
+          <w:rFonts w:ascii="GDS Transport Website Light" w:hAnsi="GDS Transport Website Light"/>
+          <w:b/>
+          <w:bCs/>
+        </w:rPr>
+      </w:pPr>
+      <w:r>
+        <w:rPr>
+          <w:rFonts w:ascii="GDS Transport Website Light" w:hAnsi="GDS Transport Website Light"/>
+          <w:b/>
+          <w:bCs/>
+        </w:rPr>
+        <w:tab/>
+      </w:r>
+    </w:p>
+    <w:p>
+      <w:pPr>
+        <w:rPr>
+          <w:rFonts w:cstheme="minorHAnsi"/>
+          <w:color w:val="0A0A0A"/>
+        </w:rPr>
+      </w:pPr>
     </w:p>
     <w:p>
       <w:pPr>
@@ -1599,6 +1999,222 @@
     </w:sectPr>
   </w:body>
 </w:document>
+</file>
+
+<file path=word/numbering.xml><?xml version="1.0" encoding="utf-8"?>
+<w:numbering xmlns:wpc="http://schemas.microsoft.com/office/word/2010/wordprocessingCanvas" xmlns:cx="http://schemas.microsoft.com/office/drawing/2014/chartex" xmlns:cx1="http://schemas.microsoft.com/office/drawing/2015/9/8/chartex" xmlns:cx2="http://schemas.microsoft.com/office/drawing/2015/10/21/chartex" xmlns:cx3="http://schemas.microsoft.com/office/drawing/2016/5/9/chartex" xmlns:cx4="http://schemas.microsoft.com/office/drawing/2016/5/10/chartex" xmlns:cx5="http://schemas.microsoft.com/office/drawing/2016/5/11/chartex" xmlns:cx6="http://schemas.microsoft.com/office/drawing/2016/5/12/chartex" xmlns:cx7="http://schemas.microsoft.com/office/drawing/2016/5/13/chartex" xmlns:cx8="http://schemas.microsoft.com/office/drawing/2016/5/14/chartex" xmlns:mc="http://schemas.openxmlformats.org/markup-compatibility/2006" xmlns:aink="http://schemas.microsoft.com/office/drawing/2016/ink" xmlns:am3d="http://schemas.microsoft.com/office/drawing/2017/model3d" xmlns:o="urn:schemas-microsoft-com:office:office" xmlns:r="http://schemas.openxmlformats.org/officeDocument/2006/relationships" xmlns:m="http://schemas.openxmlformats.org/officeDocument/2006/math" xmlns:v="urn:schemas-microsoft-com:vml" xmlns:wp14="http://schemas.microsoft.com/office/word/2010/wordprocessingDrawing" xmlns:wp="http://schemas.openxmlformats.org/drawingml/2006/wordprocessingDrawing" xmlns:w10="urn:schemas-microsoft-com:office:word" xmlns:w="http://schemas.openxmlformats.org/wordprocessingml/2006/main" xmlns:w14="http://schemas.microsoft.com/office/word/2010/wordml" xmlns:w15="http://schemas.microsoft.com/office/word/2012/wordml" xmlns:w16cex="http://schemas.microsoft.com/office/word/2018/wordml/cex" xmlns:w16cid="http://schemas.microsoft.com/office/word/2016/wordml/cid" xmlns:w16="http://schemas.microsoft.com/office/word/2018/wordml" xmlns:w16sdtdh="http://schemas.microsoft.com/office/word/2020/wordml/sdtdatahash" xmlns:w16se="http://schemas.microsoft.com/office/word/2015/wordml/symex" xmlns:wpg="http://schemas.microsoft.com/office/word/2010/wordprocessingGroup" xmlns:wpi="http://schemas.microsoft.com/office/word/2010/wordprocessingInk" xmlns:wne="http://schemas.microsoft.com/office/word/2006/wordml" xmlns:wps="http://schemas.microsoft.com/office/word/2010/wordprocessingShape" mc:Ignorable="w14 w15 w16se w16cid w16 w16cex w16sdtdh wp14">
+  <w:abstractNum w:abstractNumId="0" w15:restartNumberingAfterBreak="0">
+    <w:nsid w:val="09ED061C"/>
+    <w:multiLevelType w:val="hybridMultilevel"/>
+    <w:tmpl w:val="43BE3B7E"/>
+    <w:lvl w:ilvl="0" w:tplc="08090015">
+      <w:start w:val="1"/>
+      <w:numFmt w:val="upperLetter"/>
+      <w:lvlText w:val="%1."/>
+      <w:lvlJc w:val="left"/>
+      <w:pPr>
+        <w:ind w:left="1440" w:hanging="360"/>
+      </w:pPr>
+    </w:lvl>
+    <w:lvl w:ilvl="1" w:tplc="08090019" w:tentative="1">
+      <w:start w:val="1"/>
+      <w:numFmt w:val="lowerLetter"/>
+      <w:lvlText w:val="%2."/>
+      <w:lvlJc w:val="left"/>
+      <w:pPr>
+        <w:ind w:left="2160" w:hanging="360"/>
+      </w:pPr>
+    </w:lvl>
+    <w:lvl w:ilvl="2" w:tplc="0809001B" w:tentative="1">
+      <w:start w:val="1"/>
+      <w:numFmt w:val="lowerRoman"/>
+      <w:lvlText w:val="%3."/>
+      <w:lvlJc w:val="right"/>
+      <w:pPr>
+        <w:ind w:left="2880" w:hanging="180"/>
+      </w:pPr>
+    </w:lvl>
+    <w:lvl w:ilvl="3" w:tplc="0809000F" w:tentative="1">
+      <w:start w:val="1"/>
+      <w:numFmt w:val="decimal"/>
+      <w:lvlText w:val="%4."/>
+      <w:lvlJc w:val="left"/>
+      <w:pPr>
+        <w:ind w:left="3600" w:hanging="360"/>
+      </w:pPr>
+    </w:lvl>
+    <w:lvl w:ilvl="4" w:tplc="08090019" w:tentative="1">
+      <w:start w:val="1"/>
+      <w:numFmt w:val="lowerLetter"/>
+      <w:lvlText w:val="%5."/>
+      <w:lvlJc w:val="left"/>
+      <w:pPr>
+        <w:ind w:left="4320" w:hanging="360"/>
+      </w:pPr>
+    </w:lvl>
+    <w:lvl w:ilvl="5" w:tplc="0809001B" w:tentative="1">
+      <w:start w:val="1"/>
+      <w:numFmt w:val="lowerRoman"/>
+      <w:lvlText w:val="%6."/>
+      <w:lvlJc w:val="right"/>
+      <w:pPr>
+        <w:ind w:left="5040" w:hanging="180"/>
+      </w:pPr>
+    </w:lvl>
+    <w:lvl w:ilvl="6" w:tplc="0809000F" w:tentative="1">
+      <w:start w:val="1"/>
+      <w:numFmt w:val="decimal"/>
+      <w:lvlText w:val="%7."/>
+      <w:lvlJc w:val="left"/>
+      <w:pPr>
+        <w:ind w:left="5760" w:hanging="360"/>
+      </w:pPr>
+    </w:lvl>
+    <w:lvl w:ilvl="7" w:tplc="08090019" w:tentative="1">
+      <w:start w:val="1"/>
+      <w:numFmt w:val="lowerLetter"/>
+      <w:lvlText w:val="%8."/>
+      <w:lvlJc w:val="left"/>
+      <w:pPr>
+        <w:ind w:left="6480" w:hanging="360"/>
+      </w:pPr>
+    </w:lvl>
+    <w:lvl w:ilvl="8" w:tplc="0809001B" w:tentative="1">
+      <w:start w:val="1"/>
+      <w:numFmt w:val="lowerRoman"/>
+      <w:lvlText w:val="%9."/>
+      <w:lvlJc w:val="right"/>
+      <w:pPr>
+        <w:ind w:left="7200" w:hanging="180"/>
+      </w:pPr>
+    </w:lvl>
+  </w:abstractNum>
+  <w:abstractNum w:abstractNumId="1" w15:restartNumberingAfterBreak="0">
+    <w:nsid w:val="30975FB2"/>
+    <w:multiLevelType w:val="hybridMultilevel"/>
+    <w:tmpl w:val="E2C8BA28"/>
+    <w:lvl w:ilvl="0" w:tplc="08090015">
+      <w:start w:val="1"/>
+      <w:numFmt w:val="upperLetter"/>
+      <w:lvlText w:val="%1."/>
+      <w:lvlJc w:val="left"/>
+      <w:pPr>
+        <w:ind w:left="720" w:hanging="360"/>
+      </w:pPr>
+      <w:rPr>
+        <w:b/>
+      </w:rPr>
+    </w:lvl>
+    <w:lvl w:ilvl="1" w:tplc="08090019">
+      <w:start w:val="1"/>
+      <w:numFmt w:val="lowerLetter"/>
+      <w:lvlText w:val="%2."/>
+      <w:lvlJc w:val="left"/>
+      <w:pPr>
+        <w:ind w:left="1440" w:hanging="360"/>
+      </w:pPr>
+    </w:lvl>
+    <w:lvl w:ilvl="2" w:tplc="0809001B">
+      <w:start w:val="1"/>
+      <w:numFmt w:val="lowerRoman"/>
+      <w:lvlText w:val="%3."/>
+      <w:lvlJc w:val="right"/>
+      <w:pPr>
+        <w:ind w:left="2160" w:hanging="180"/>
+      </w:pPr>
+    </w:lvl>
+    <w:lvl w:ilvl="3" w:tplc="0809000F">
+      <w:start w:val="1"/>
+      <w:numFmt w:val="decimal"/>
+      <w:lvlText w:val="%4."/>
+      <w:lvlJc w:val="left"/>
+      <w:pPr>
+        <w:ind w:left="2880" w:hanging="360"/>
+      </w:pPr>
+    </w:lvl>
+    <w:lvl w:ilvl="4" w:tplc="08090019">
+      <w:start w:val="1"/>
+      <w:numFmt w:val="lowerLetter"/>
+      <w:lvlText w:val="%5."/>
+      <w:lvlJc w:val="left"/>
+      <w:pPr>
+        <w:ind w:left="3600" w:hanging="360"/>
+      </w:pPr>
+    </w:lvl>
+    <w:lvl w:ilvl="5" w:tplc="0809001B">
+      <w:start w:val="1"/>
+      <w:numFmt w:val="lowerRoman"/>
+      <w:lvlText w:val="%6."/>
+      <w:lvlJc w:val="right"/>
+      <w:pPr>
+        <w:ind w:left="4320" w:hanging="180"/>
+      </w:pPr>
+    </w:lvl>
+    <w:lvl w:ilvl="6" w:tplc="0809000F">
+      <w:start w:val="1"/>
+      <w:numFmt w:val="decimal"/>
+      <w:lvlText w:val="%7."/>
+      <w:lvlJc w:val="left"/>
+      <w:pPr>
+        <w:ind w:left="5040" w:hanging="360"/>
+      </w:pPr>
+    </w:lvl>
+    <w:lvl w:ilvl="7" w:tplc="08090019">
+      <w:start w:val="1"/>
+      <w:numFmt w:val="lowerLetter"/>
+      <w:lvlText w:val="%8."/>
+      <w:lvlJc w:val="left"/>
+      <w:pPr>
+        <w:ind w:left="5760" w:hanging="360"/>
+      </w:pPr>
+    </w:lvl>
+    <w:lvl w:ilvl="8" w:tplc="0809001B">
+      <w:start w:val="1"/>
+      <w:numFmt w:val="lowerRoman"/>
+      <w:lvlText w:val="%9."/>
+      <w:lvlJc w:val="right"/>
+      <w:pPr>
+        <w:ind w:left="6480" w:hanging="180"/>
+      </w:pPr>
+    </w:lvl>
+  </w:abstractNum>
+  <w:num w:numId="1">
+    <w:abstractNumId w:val="1"/>
+    <w:lvlOverride w:ilvl="0">
+      <w:startOverride w:val="1"/>
+    </w:lvlOverride>
+    <w:lvlOverride w:ilvl="1">
+      <w:startOverride w:val="1"/>
+    </w:lvlOverride>
+    <w:lvlOverride w:ilvl="2">
+      <w:startOverride w:val="1"/>
+    </w:lvlOverride>
+    <w:lvlOverride w:ilvl="3">
+      <w:startOverride w:val="1"/>
+    </w:lvlOverride>
+    <w:lvlOverride w:ilvl="4">
+      <w:startOverride w:val="1"/>
+    </w:lvlOverride>
+    <w:lvlOverride w:ilvl="5">
+      <w:startOverride w:val="1"/>
+    </w:lvlOverride>
+    <w:lvlOverride w:ilvl="6">
+      <w:startOverride w:val="1"/>
+    </w:lvlOverride>
+    <w:lvlOverride w:ilvl="7">
+      <w:startOverride w:val="1"/>
+    </w:lvlOverride>
+    <w:lvlOverride w:ilvl="8">
+      <w:startOverride w:val="1"/>
+    </w:lvlOverride>
+  </w:num>
+  <w:num w:numId="2">
+    <w:abstractNumId w:val="1"/>
+  </w:num>
+  <w:num w:numId="3">
+    <w:abstractNumId w:val="0"/>
+  </w:num>
+</w:numbering>
 </file>
 
 <file path=word/styles.xml><?xml version="1.0" encoding="utf-8"?>

</xml_diff>

<commit_message>
initial changes for costs civ-10412
</commit_message>
<xml_diff>
--- a/docker/docmosis/templates/CV-UNS-DEC-ENG-01283.docx
+++ b/docker/docmosis/templates/CV-UNS-DEC-ENG-01283.docx
@@ -131,7 +131,49 @@
               <w:rPr>
                 <w:rFonts w:ascii="GDS Transport Website Light" w:hAnsi="GDS Transport Website Light"/>
               </w:rPr>
-              <w:t>&lt;&lt;{dateFormat($nowUTC ,‘d MMMM yyyy’)} &gt;&gt;</w:t>
+              <w:t>&lt;&lt;{</w:t>
+            </w:r>
+            <w:proofErr w:type="spellStart"/>
+            <w:r>
+              <w:rPr>
+                <w:rFonts w:ascii="GDS Transport Website Light" w:hAnsi="GDS Transport Website Light"/>
+              </w:rPr>
+              <w:t>dateFormat</w:t>
+            </w:r>
+            <w:proofErr w:type="spellEnd"/>
+            <w:r>
+              <w:rPr>
+                <w:rFonts w:ascii="GDS Transport Website Light" w:hAnsi="GDS Transport Website Light"/>
+              </w:rPr>
+              <w:t>($</w:t>
+            </w:r>
+            <w:proofErr w:type="spellStart"/>
+            <w:r>
+              <w:rPr>
+                <w:rFonts w:ascii="GDS Transport Website Light" w:hAnsi="GDS Transport Website Light"/>
+              </w:rPr>
+              <w:t>nowUTC</w:t>
+            </w:r>
+            <w:proofErr w:type="spellEnd"/>
+            <w:r>
+              <w:rPr>
+                <w:rFonts w:ascii="GDS Transport Website Light" w:hAnsi="GDS Transport Website Light"/>
+              </w:rPr>
+              <w:t xml:space="preserve"> ,‘d MMMM </w:t>
+            </w:r>
+            <w:proofErr w:type="spellStart"/>
+            <w:r>
+              <w:rPr>
+                <w:rFonts w:ascii="GDS Transport Website Light" w:hAnsi="GDS Transport Website Light"/>
+              </w:rPr>
+              <w:t>yyyy</w:t>
+            </w:r>
+            <w:proofErr w:type="spellEnd"/>
+            <w:r>
+              <w:rPr>
+                <w:rFonts w:ascii="GDS Transport Website Light" w:hAnsi="GDS Transport Website Light"/>
+              </w:rPr>
+              <w:t>’)} &gt;&gt;</w:t>
             </w:r>
           </w:p>
         </w:tc>
@@ -162,6 +204,7 @@
               </w:rPr>
               <w:t>&lt;&lt;</w:t>
             </w:r>
+            <w:proofErr w:type="spellStart"/>
             <w:r>
               <w:rPr>
                 <w:rFonts w:ascii="GDS Transport Website Light" w:hAnsi="GDS Transport Website Light"/>
@@ -172,6 +215,7 @@
               </w:rPr>
               <w:t>courtName</w:t>
             </w:r>
+            <w:proofErr w:type="spellEnd"/>
             <w:r>
               <w:rPr>
                 <w:rFonts w:ascii="GDS Transport Website Light" w:hAnsi="GDS Transport Website Light"/>
@@ -205,7 +249,21 @@
               <w:rPr>
                 <w:rFonts w:ascii="GDS Transport Website Light" w:hAnsi="GDS Transport Website Light"/>
               </w:rPr>
-              <w:t>&lt;&lt;caseNumber&gt;&gt;</w:t>
+              <w:t>&lt;&lt;</w:t>
+            </w:r>
+            <w:proofErr w:type="spellStart"/>
+            <w:r>
+              <w:rPr>
+                <w:rFonts w:ascii="GDS Transport Website Light" w:hAnsi="GDS Transport Website Light"/>
+              </w:rPr>
+              <w:t>caseNumber</w:t>
+            </w:r>
+            <w:proofErr w:type="spellEnd"/>
+            <w:r>
+              <w:rPr>
+                <w:rFonts w:ascii="GDS Transport Website Light" w:hAnsi="GDS Transport Website Light"/>
+              </w:rPr>
+              <w:t>&gt;&gt;</w:t>
             </w:r>
           </w:p>
         </w:tc>
@@ -564,6 +622,7 @@
               </w:rPr>
               <w:t>&lt;&lt;</w:t>
             </w:r>
+            <w:proofErr w:type="spellStart"/>
             <w:r>
               <w:rPr>
                 <w:rFonts w:ascii="GDSTransportWebsite" w:hAnsi="GDSTransportWebsite"/>
@@ -571,6 +630,7 @@
               </w:rPr>
               <w:t>cr</w:t>
             </w:r>
+            <w:proofErr w:type="spellEnd"/>
             <w:r>
               <w:rPr>
                 <w:rFonts w:ascii="GDSTransportWebsite" w:hAnsi="GDSTransportWebsite"/>
@@ -865,6 +925,7 @@
               </w:rPr>
               <w:t>&lt;&lt;</w:t>
             </w:r>
+            <w:proofErr w:type="spellStart"/>
             <w:r>
               <w:rPr>
                 <w:rFonts w:ascii="GDSTransportWebsite" w:hAnsi="GDSTransportWebsite"/>
@@ -872,6 +933,7 @@
               </w:rPr>
               <w:t>cr</w:t>
             </w:r>
+            <w:proofErr w:type="spellEnd"/>
             <w:r>
               <w:rPr>
                 <w:rFonts w:ascii="GDSTransportWebsite" w:hAnsi="GDSTransportWebsite"/>
@@ -1059,23 +1121,95 @@
           <w:color w:val="0A0A0A"/>
           <w:shd w:val="clear" w:color="auto" w:fill="FFFFFF"/>
         </w:rPr>
-        <w:t>&lt;&lt;cs_{finalOrderMadeSelection=’Yes’}&gt;&gt;</w:t>
-      </w:r>
-    </w:p>
-    <w:p>
-      <w:pPr>
-        <w:rPr>
-          <w:rFonts w:cstheme="minorHAnsi"/>
-          <w:color w:val="0A0A0A"/>
-        </w:rPr>
-      </w:pPr>
-      <w:r>
-        <w:rPr>
-          <w:rFonts w:cstheme="minorHAnsi"/>
-          <w:color w:val="0A0A0A"/>
-          <w:shd w:val="clear" w:color="auto" w:fill="FFFFFF"/>
-        </w:rPr>
-        <w:t>This order is made by &lt;&lt;judgeNameTitle&gt;&gt; following a hearing &lt;&lt;orderMadeDate&gt;&gt; at &lt;&lt;courtLocation&gt;&gt;</w:t>
+        <w:t>&lt;&lt;cs_{</w:t>
+      </w:r>
+      <w:proofErr w:type="spellStart"/>
+      <w:r>
+        <w:rPr>
+          <w:rFonts w:cstheme="minorHAnsi"/>
+          <w:color w:val="0A0A0A"/>
+          <w:shd w:val="clear" w:color="auto" w:fill="FFFFFF"/>
+        </w:rPr>
+        <w:t>finalOrderMadeSelection</w:t>
+      </w:r>
+      <w:proofErr w:type="spellEnd"/>
+      <w:r>
+        <w:rPr>
+          <w:rFonts w:cstheme="minorHAnsi"/>
+          <w:color w:val="0A0A0A"/>
+          <w:shd w:val="clear" w:color="auto" w:fill="FFFFFF"/>
+        </w:rPr>
+        <w:t>=’Yes’}&gt;&gt;</w:t>
+      </w:r>
+    </w:p>
+    <w:p>
+      <w:pPr>
+        <w:rPr>
+          <w:rFonts w:cstheme="minorHAnsi"/>
+          <w:color w:val="0A0A0A"/>
+        </w:rPr>
+      </w:pPr>
+      <w:r>
+        <w:rPr>
+          <w:rFonts w:cstheme="minorHAnsi"/>
+          <w:color w:val="0A0A0A"/>
+          <w:shd w:val="clear" w:color="auto" w:fill="FFFFFF"/>
+        </w:rPr>
+        <w:t>This order is made by &lt;&lt;</w:t>
+      </w:r>
+      <w:proofErr w:type="spellStart"/>
+      <w:r>
+        <w:rPr>
+          <w:rFonts w:cstheme="minorHAnsi"/>
+          <w:color w:val="0A0A0A"/>
+          <w:shd w:val="clear" w:color="auto" w:fill="FFFFFF"/>
+        </w:rPr>
+        <w:t>judgeNameTitle</w:t>
+      </w:r>
+      <w:proofErr w:type="spellEnd"/>
+      <w:r>
+        <w:rPr>
+          <w:rFonts w:cstheme="minorHAnsi"/>
+          <w:color w:val="0A0A0A"/>
+          <w:shd w:val="clear" w:color="auto" w:fill="FFFFFF"/>
+        </w:rPr>
+        <w:t>&gt;&gt; following a hearing &lt;&lt;</w:t>
+      </w:r>
+      <w:proofErr w:type="spellStart"/>
+      <w:r>
+        <w:rPr>
+          <w:rFonts w:cstheme="minorHAnsi"/>
+          <w:color w:val="0A0A0A"/>
+          <w:shd w:val="clear" w:color="auto" w:fill="FFFFFF"/>
+        </w:rPr>
+        <w:t>orderMadeDate</w:t>
+      </w:r>
+      <w:proofErr w:type="spellEnd"/>
+      <w:r>
+        <w:rPr>
+          <w:rFonts w:cstheme="minorHAnsi"/>
+          <w:color w:val="0A0A0A"/>
+          <w:shd w:val="clear" w:color="auto" w:fill="FFFFFF"/>
+        </w:rPr>
+        <w:t>&gt;&gt; at &lt;&lt;</w:t>
+      </w:r>
+      <w:proofErr w:type="spellStart"/>
+      <w:r>
+        <w:rPr>
+          <w:rFonts w:cstheme="minorHAnsi"/>
+          <w:color w:val="0A0A0A"/>
+          <w:shd w:val="clear" w:color="auto" w:fill="FFFFFF"/>
+        </w:rPr>
+        <w:t>courtLocation</w:t>
+      </w:r>
+      <w:proofErr w:type="spellEnd"/>
+      <w:r>
+        <w:rPr>
+          <w:rFonts w:cstheme="minorHAnsi"/>
+          <w:color w:val="0A0A0A"/>
+          <w:shd w:val="clear" w:color="auto" w:fill="FFFFFF"/>
+        </w:rPr>
+        <w:t>&gt;&gt;</w:t>
       </w:r>
       <w:r>
         <w:rPr>
@@ -1107,7 +1241,25 @@
           <w:color w:val="0A0A0A"/>
           <w:shd w:val="clear" w:color="auto" w:fill="FFFFFF"/>
         </w:rPr>
-        <w:t>&lt;&lt;cs_{finalOrderMadeSelection=’</w:t>
+        <w:t>&lt;&lt;cs_{</w:t>
+      </w:r>
+      <w:proofErr w:type="spellStart"/>
+      <w:r>
+        <w:rPr>
+          <w:rFonts w:cstheme="minorHAnsi"/>
+          <w:color w:val="0A0A0A"/>
+          <w:shd w:val="clear" w:color="auto" w:fill="FFFFFF"/>
+        </w:rPr>
+        <w:t>finalOrderMadeSelection</w:t>
+      </w:r>
+      <w:proofErr w:type="spellEnd"/>
+      <w:r>
+        <w:rPr>
+          <w:rFonts w:cstheme="minorHAnsi"/>
+          <w:color w:val="0A0A0A"/>
+          <w:shd w:val="clear" w:color="auto" w:fill="FFFFFF"/>
+        </w:rPr>
+        <w:t>=’</w:t>
       </w:r>
       <w:r>
         <w:rPr>
@@ -1139,13 +1291,73 @@
           <w:color w:val="0A0A0A"/>
           <w:shd w:val="clear" w:color="auto" w:fill="FFFFFF"/>
         </w:rPr>
-        <w:t xml:space="preserve">This order is made by &lt;&lt;judgeNameTitle&gt;&gt; on </w:t>
-      </w:r>
-      <w:r>
-        <w:rPr>
-          <w:rFonts w:ascii="GDS Transport Website Light" w:hAnsi="GDS Transport Website Light"/>
-        </w:rPr>
-        <w:t>&lt;&lt;{dateFormat($nowUTC ,‘d MMMM yyyy’)} &gt;&gt;</w:t>
+        <w:t>This order is made by &lt;&lt;</w:t>
+      </w:r>
+      <w:proofErr w:type="spellStart"/>
+      <w:r>
+        <w:rPr>
+          <w:rFonts w:cstheme="minorHAnsi"/>
+          <w:color w:val="0A0A0A"/>
+          <w:shd w:val="clear" w:color="auto" w:fill="FFFFFF"/>
+        </w:rPr>
+        <w:t>judgeNameTitle</w:t>
+      </w:r>
+      <w:proofErr w:type="spellEnd"/>
+      <w:r>
+        <w:rPr>
+          <w:rFonts w:cstheme="minorHAnsi"/>
+          <w:color w:val="0A0A0A"/>
+          <w:shd w:val="clear" w:color="auto" w:fill="FFFFFF"/>
+        </w:rPr>
+        <w:t xml:space="preserve">&gt;&gt; on </w:t>
+      </w:r>
+      <w:r>
+        <w:rPr>
+          <w:rFonts w:ascii="GDS Transport Website Light" w:hAnsi="GDS Transport Website Light"/>
+        </w:rPr>
+        <w:t>&lt;&lt;{</w:t>
+      </w:r>
+      <w:proofErr w:type="spellStart"/>
+      <w:r>
+        <w:rPr>
+          <w:rFonts w:ascii="GDS Transport Website Light" w:hAnsi="GDS Transport Website Light"/>
+        </w:rPr>
+        <w:t>dateFormat</w:t>
+      </w:r>
+      <w:proofErr w:type="spellEnd"/>
+      <w:r>
+        <w:rPr>
+          <w:rFonts w:ascii="GDS Transport Website Light" w:hAnsi="GDS Transport Website Light"/>
+        </w:rPr>
+        <w:t>($</w:t>
+      </w:r>
+      <w:proofErr w:type="spellStart"/>
+      <w:r>
+        <w:rPr>
+          <w:rFonts w:ascii="GDS Transport Website Light" w:hAnsi="GDS Transport Website Light"/>
+        </w:rPr>
+        <w:t>nowUTC</w:t>
+      </w:r>
+      <w:proofErr w:type="spellEnd"/>
+      <w:r>
+        <w:rPr>
+          <w:rFonts w:ascii="GDS Transport Website Light" w:hAnsi="GDS Transport Website Light"/>
+        </w:rPr>
+        <w:t xml:space="preserve"> ,‘d MMMM </w:t>
+      </w:r>
+      <w:proofErr w:type="spellStart"/>
+      <w:r>
+        <w:rPr>
+          <w:rFonts w:ascii="GDS Transport Website Light" w:hAnsi="GDS Transport Website Light"/>
+        </w:rPr>
+        <w:t>yyyy</w:t>
+      </w:r>
+      <w:proofErr w:type="spellEnd"/>
+      <w:r>
+        <w:rPr>
+          <w:rFonts w:ascii="GDS Transport Website Light" w:hAnsi="GDS Transport Website Light"/>
+        </w:rPr>
+        <w:t>’)} &gt;&gt;</w:t>
       </w:r>
       <w:r>
         <w:rPr>
@@ -1159,7 +1371,25 @@
           <w:color w:val="0A0A0A"/>
           <w:shd w:val="clear" w:color="auto" w:fill="FFFFFF"/>
         </w:rPr>
-        <w:t>&lt;&lt;courtLocation&gt;&gt;</w:t>
+        <w:t>&lt;&lt;</w:t>
+      </w:r>
+      <w:proofErr w:type="spellStart"/>
+      <w:r>
+        <w:rPr>
+          <w:rFonts w:cstheme="minorHAnsi"/>
+          <w:color w:val="0A0A0A"/>
+          <w:shd w:val="clear" w:color="auto" w:fill="FFFFFF"/>
+        </w:rPr>
+        <w:t>courtLocation</w:t>
+      </w:r>
+      <w:proofErr w:type="spellEnd"/>
+      <w:r>
+        <w:rPr>
+          <w:rFonts w:cstheme="minorHAnsi"/>
+          <w:color w:val="0A0A0A"/>
+          <w:shd w:val="clear" w:color="auto" w:fill="FFFFFF"/>
+        </w:rPr>
+        <w:t>&gt;&gt;</w:t>
       </w:r>
       <w:r>
         <w:rPr>
@@ -1191,7 +1421,25 @@
           <w:color w:val="0A0A0A"/>
           <w:shd w:val="clear" w:color="auto" w:fill="FFFFFF"/>
         </w:rPr>
-        <w:t>&lt;&lt;cs_{finalOrderMadeSelection=’Yes’}&gt;&gt;</w:t>
+        <w:t>&lt;&lt;cs_{</w:t>
+      </w:r>
+      <w:proofErr w:type="spellStart"/>
+      <w:r>
+        <w:rPr>
+          <w:rFonts w:cstheme="minorHAnsi"/>
+          <w:color w:val="0A0A0A"/>
+          <w:shd w:val="clear" w:color="auto" w:fill="FFFFFF"/>
+        </w:rPr>
+        <w:t>finalOrderMadeSelection</w:t>
+      </w:r>
+      <w:proofErr w:type="spellEnd"/>
+      <w:r>
+        <w:rPr>
+          <w:rFonts w:cstheme="minorHAnsi"/>
+          <w:color w:val="0A0A0A"/>
+          <w:shd w:val="clear" w:color="auto" w:fill="FFFFFF"/>
+        </w:rPr>
+        <w:t>=’Yes’}&gt;&gt;</w:t>
       </w:r>
     </w:p>
     <w:p>
@@ -1229,22 +1477,55 @@
           <w:rFonts w:cstheme="minorHAnsi"/>
           <w:color w:val="0A0A0A"/>
         </w:rPr>
-        <w:t xml:space="preserve">&lt;&lt;claimantAttendsOrRepresented&gt;&gt; </w:t>
-      </w:r>
-      <w:r>
-        <w:rPr>
-          <w:rFonts w:cstheme="minorHAnsi"/>
-          <w:color w:val="0A0A0A"/>
-        </w:rPr>
-        <w:t>&lt;&lt;defendantAttendsOrRepresented&gt;&gt;</w:t>
-      </w:r>
-      <w:r>
-        <w:rPr>
-          <w:rFonts w:cstheme="minorHAnsi"/>
-          <w:color w:val="0A0A0A"/>
-        </w:rPr>
         <w:t>&lt;&lt;</w:t>
       </w:r>
+      <w:proofErr w:type="spellStart"/>
+      <w:r>
+        <w:rPr>
+          <w:rFonts w:cstheme="minorHAnsi"/>
+          <w:color w:val="0A0A0A"/>
+        </w:rPr>
+        <w:t>claimantAttendsOrRepresented</w:t>
+      </w:r>
+      <w:proofErr w:type="spellEnd"/>
+      <w:r>
+        <w:rPr>
+          <w:rFonts w:cstheme="minorHAnsi"/>
+          <w:color w:val="0A0A0A"/>
+        </w:rPr>
+        <w:t xml:space="preserve">&gt;&gt; </w:t>
+      </w:r>
+      <w:r>
+        <w:rPr>
+          <w:rFonts w:cstheme="minorHAnsi"/>
+          <w:color w:val="0A0A0A"/>
+        </w:rPr>
+        <w:t>&lt;&lt;</w:t>
+      </w:r>
+      <w:proofErr w:type="spellStart"/>
+      <w:r>
+        <w:rPr>
+          <w:rFonts w:cstheme="minorHAnsi"/>
+          <w:color w:val="0A0A0A"/>
+        </w:rPr>
+        <w:t>defendantAttendsOrRepresented</w:t>
+      </w:r>
+      <w:proofErr w:type="spellEnd"/>
+      <w:r>
+        <w:rPr>
+          <w:rFonts w:cstheme="minorHAnsi"/>
+          <w:color w:val="0A0A0A"/>
+        </w:rPr>
+        <w:t>&gt;&gt;</w:t>
+      </w:r>
+      <w:r>
+        <w:rPr>
+          <w:rFonts w:cstheme="minorHAnsi"/>
+          <w:color w:val="0A0A0A"/>
+        </w:rPr>
+        <w:t>&lt;&lt;</w:t>
+      </w:r>
+      <w:proofErr w:type="spellStart"/>
       <w:r>
         <w:rPr>
           <w:rFonts w:cstheme="minorHAnsi"/>
@@ -1252,6 +1533,7 @@
         </w:rPr>
         <w:t>otherRepresentedText</w:t>
       </w:r>
+      <w:proofErr w:type="spellEnd"/>
       <w:r>
         <w:rPr>
           <w:rFonts w:cstheme="minorHAnsi"/>
@@ -1300,6 +1582,7 @@
         </w:rPr>
         <w:t>cs_{</w:t>
       </w:r>
+      <w:proofErr w:type="spellStart"/>
       <w:r>
         <w:rPr>
           <w:rFonts w:cstheme="minorHAnsi"/>
@@ -1307,6 +1590,7 @@
         </w:rPr>
         <w:t>judgeConsideredPapers</w:t>
       </w:r>
+      <w:proofErr w:type="spellEnd"/>
       <w:r>
         <w:rPr>
           <w:rFonts w:cstheme="minorHAnsi"/>
@@ -1360,16 +1644,44 @@
           <w:color w:val="0A0A0A"/>
           <w:shd w:val="clear" w:color="auto" w:fill="FFFFFF"/>
         </w:rPr>
-        <w:t>&lt;&lt;cs_{finalOrderMadeSelection=’Yes’</w:t>
-      </w:r>
-      <w:r>
-        <w:rPr>
-          <w:rFonts w:cstheme="minorHAnsi"/>
-          <w:color w:val="0A0A0A"/>
-          <w:shd w:val="clear" w:color="auto" w:fill="FFFFFF"/>
-        </w:rPr>
-        <w:t xml:space="preserve"> &amp;&amp; recordedToggle</w:t>
-      </w:r>
+        <w:t>&lt;&lt;cs_{</w:t>
+      </w:r>
+      <w:proofErr w:type="spellStart"/>
+      <w:r>
+        <w:rPr>
+          <w:rFonts w:cstheme="minorHAnsi"/>
+          <w:color w:val="0A0A0A"/>
+          <w:shd w:val="clear" w:color="auto" w:fill="FFFFFF"/>
+        </w:rPr>
+        <w:t>finalOrderMadeSelection</w:t>
+      </w:r>
+      <w:proofErr w:type="spellEnd"/>
+      <w:r>
+        <w:rPr>
+          <w:rFonts w:cstheme="minorHAnsi"/>
+          <w:color w:val="0A0A0A"/>
+          <w:shd w:val="clear" w:color="auto" w:fill="FFFFFF"/>
+        </w:rPr>
+        <w:t>=’Yes’</w:t>
+      </w:r>
+      <w:r>
+        <w:rPr>
+          <w:rFonts w:cstheme="minorHAnsi"/>
+          <w:color w:val="0A0A0A"/>
+          <w:shd w:val="clear" w:color="auto" w:fill="FFFFFF"/>
+        </w:rPr>
+        <w:t xml:space="preserve"> &amp;&amp; </w:t>
+      </w:r>
+      <w:proofErr w:type="spellStart"/>
+      <w:r>
+        <w:rPr>
+          <w:rFonts w:cstheme="minorHAnsi"/>
+          <w:color w:val="0A0A0A"/>
+          <w:shd w:val="clear" w:color="auto" w:fill="FFFFFF"/>
+        </w:rPr>
+        <w:t>recordedToggle</w:t>
+      </w:r>
+      <w:proofErr w:type="spellEnd"/>
       <w:r>
         <w:rPr>
           <w:rFonts w:cstheme="minorHAnsi"/>
@@ -1423,7 +1735,25 @@
           <w:color w:val="0A0A0A"/>
           <w:shd w:val="clear" w:color="auto" w:fill="FFFFFF"/>
         </w:rPr>
-        <w:t>&lt;&lt;recordedText&gt;&gt;</w:t>
+        <w:t>&lt;&lt;</w:t>
+      </w:r>
+      <w:proofErr w:type="spellStart"/>
+      <w:r>
+        <w:rPr>
+          <w:rFonts w:cstheme="minorHAnsi"/>
+          <w:color w:val="0A0A0A"/>
+          <w:shd w:val="clear" w:color="auto" w:fill="FFFFFF"/>
+        </w:rPr>
+        <w:t>recordedText</w:t>
+      </w:r>
+      <w:proofErr w:type="spellEnd"/>
+      <w:r>
+        <w:rPr>
+          <w:rFonts w:cstheme="minorHAnsi"/>
+          <w:color w:val="0A0A0A"/>
+          <w:shd w:val="clear" w:color="auto" w:fill="FFFFFF"/>
+        </w:rPr>
+        <w:t>&gt;&gt;</w:t>
       </w:r>
     </w:p>
     <w:p>
@@ -1478,7 +1808,23 @@
           <w:rFonts w:cstheme="minorHAnsi"/>
           <w:color w:val="0A0A0A"/>
         </w:rPr>
-        <w:t>&lt;&lt;orderedText&gt;&gt;</w:t>
+        <w:t>&lt;&lt;</w:t>
+      </w:r>
+      <w:proofErr w:type="spellStart"/>
+      <w:r>
+        <w:rPr>
+          <w:rFonts w:cstheme="minorHAnsi"/>
+          <w:color w:val="0A0A0A"/>
+        </w:rPr>
+        <w:t>orderedText</w:t>
+      </w:r>
+      <w:proofErr w:type="spellEnd"/>
+      <w:r>
+        <w:rPr>
+          <w:rFonts w:cstheme="minorHAnsi"/>
+          <w:color w:val="0A0A0A"/>
+        </w:rPr>
+        <w:t>&gt;&gt;</w:t>
       </w:r>
     </w:p>
     <w:p>
@@ -1575,12 +1921,14 @@
         </w:rPr>
         <w:t>&lt;&lt;cs_{</w:t>
       </w:r>
+      <w:proofErr w:type="spellStart"/>
       <w:r>
         <w:rPr>
           <w:rFonts w:ascii="GDS Transport Website Light" w:hAnsi="GDS Transport Website Light"/>
         </w:rPr>
         <w:t>furtherHearingToggle</w:t>
       </w:r>
+      <w:proofErr w:type="spellEnd"/>
       <w:r>
         <w:rPr>
           <w:rFonts w:ascii="GDS Transport Website Light" w:hAnsi="GDS Transport Website Light"/>
@@ -1619,6 +1967,7 @@
         </w:rPr>
         <w:t>&lt;&lt;cs_{</w:t>
       </w:r>
+      <w:proofErr w:type="spellStart"/>
       <w:r>
         <w:rPr>
           <w:rFonts w:ascii="GDS Transport Website Light" w:hAnsi="GDS Transport Website Light"/>
@@ -1637,6 +1986,7 @@
         </w:rPr>
         <w:t>Toggle</w:t>
       </w:r>
+      <w:proofErr w:type="spellEnd"/>
       <w:r>
         <w:rPr>
           <w:rFonts w:ascii="GDS Transport Website Light" w:hAnsi="GDS Transport Website Light"/>
@@ -1659,64 +2009,144 @@
         <w:rPr>
           <w:rFonts w:ascii="GDS Transport Website Light" w:hAnsi="GDS Transport Website Light"/>
         </w:rPr>
+        <w:t xml:space="preserve"> A further hearing will take place </w:t>
+      </w:r>
+      <w:r>
+        <w:t>&lt;&lt; {</w:t>
+      </w:r>
+      <w:proofErr w:type="spellStart"/>
+      <w:r>
+        <w:t>dateFormat</w:t>
+      </w:r>
+      <w:proofErr w:type="spellEnd"/>
+      <w:r>
+        <w:t>(</w:t>
+      </w:r>
+      <w:proofErr w:type="spellStart"/>
+      <w:r>
+        <w:t>furtherHearingFromDate</w:t>
+      </w:r>
+      <w:proofErr w:type="spellEnd"/>
+      <w:r>
+        <w:t xml:space="preserve">, ‘dd MMMM </w:t>
+      </w:r>
+      <w:proofErr w:type="spellStart"/>
+      <w:r>
+        <w:t>yyyy</w:t>
+      </w:r>
+      <w:proofErr w:type="spellEnd"/>
+      <w:r>
+        <w:t>’, ‘</w:t>
+      </w:r>
+      <w:proofErr w:type="spellStart"/>
+      <w:r>
+        <w:t>yyyy</w:t>
+      </w:r>
+      <w:proofErr w:type="spellEnd"/>
+      <w:r>
+        <w:t>-MM-dd’)}&gt;&gt;</w:t>
+      </w:r>
+      <w:r>
+        <w:t>.&lt;&lt;es_</w:t>
+      </w:r>
+      <w:r>
+        <w:t>&gt;&gt;&lt;&lt;cs_{</w:t>
+      </w:r>
+      <w:proofErr w:type="spellStart"/>
+      <w:r>
+        <w:t>furtherHearing</w:t>
+      </w:r>
+      <w:r>
+        <w:t>To</w:t>
+      </w:r>
+      <w:r>
+        <w:t>Toggle</w:t>
+      </w:r>
+      <w:proofErr w:type="spellEnd"/>
+      <w:r>
+        <w:t xml:space="preserve"> ='true'}&gt;&gt;A further hearing will take place between </w:t>
+      </w:r>
+      <w:r>
+        <w:t>&lt;&lt; {</w:t>
+      </w:r>
+      <w:proofErr w:type="spellStart"/>
+      <w:r>
+        <w:t>dateFormat</w:t>
+      </w:r>
+      <w:proofErr w:type="spellEnd"/>
+      <w:r>
+        <w:t>(</w:t>
+      </w:r>
+      <w:proofErr w:type="spellStart"/>
+      <w:r>
+        <w:t>furtherHearingFromDate</w:t>
+      </w:r>
+      <w:proofErr w:type="spellEnd"/>
+      <w:r>
+        <w:t xml:space="preserve">, ‘dd MMMM </w:t>
+      </w:r>
+      <w:proofErr w:type="spellStart"/>
+      <w:r>
+        <w:t>yyyy</w:t>
+      </w:r>
+      <w:proofErr w:type="spellEnd"/>
+      <w:r>
+        <w:t>’, ‘</w:t>
+      </w:r>
+      <w:proofErr w:type="spellStart"/>
+      <w:r>
+        <w:t>yyyy</w:t>
+      </w:r>
+      <w:proofErr w:type="spellEnd"/>
+      <w:r>
+        <w:t>-MM-dd’)}&gt;&gt;</w:t>
+      </w:r>
+      <w:r>
         <w:t xml:space="preserve"> </w:t>
       </w:r>
       <w:r>
-        <w:rPr>
-          <w:rFonts w:ascii="GDS Transport Website Light" w:hAnsi="GDS Transport Website Light"/>
-        </w:rPr>
-        <w:t xml:space="preserve">A further hearing will take place </w:t>
-      </w:r>
-      <w:r>
-        <w:t>&lt;&lt; {dateFormat(</w:t>
-      </w:r>
-      <w:r>
-        <w:t>furtherHearingFromDate</w:t>
-      </w:r>
-      <w:r>
-        <w:t>, ‘dd MMMM yyyy’, ‘yyyy-MM-dd’)}&gt;&gt;</w:t>
-      </w:r>
-      <w:r>
-        <w:t>.&lt;&lt;es_</w:t>
-      </w:r>
-      <w:r>
-        <w:t>&gt;&gt;&lt;&lt;cs_{furtherHearing</w:t>
+        <w:t xml:space="preserve">and </w:t>
+      </w:r>
+      <w:r>
+        <w:t>&lt;&lt; {</w:t>
+      </w:r>
+      <w:proofErr w:type="spellStart"/>
+      <w:r>
+        <w:t>dateFormat</w:t>
+      </w:r>
+      <w:proofErr w:type="spellEnd"/>
+      <w:r>
+        <w:t>(</w:t>
+      </w:r>
+      <w:proofErr w:type="spellStart"/>
+      <w:r>
+        <w:t>furtherHearing</w:t>
       </w:r>
       <w:r>
         <w:t>To</w:t>
       </w:r>
       <w:r>
-        <w:t xml:space="preserve">Toggle ='true'}&gt;&gt;A further hearing will take place between </w:t>
-      </w:r>
-      <w:r>
-        <w:t>&lt;&lt; {dateFormat(</w:t>
-      </w:r>
-      <w:r>
-        <w:t>furtherHearingFromDate</w:t>
-      </w:r>
-      <w:r>
-        <w:t>, ‘dd MMMM yyyy’, ‘yyyy-MM-dd’)}&gt;&gt;</w:t>
-      </w:r>
-      <w:r>
-        <w:t xml:space="preserve"> </w:t>
-      </w:r>
-      <w:r>
-        <w:t xml:space="preserve">and </w:t>
-      </w:r>
-      <w:r>
-        <w:t>&lt;&lt; {dateFormat(</w:t>
-      </w:r>
-      <w:r>
-        <w:t>furtherHearing</w:t>
-      </w:r>
-      <w:r>
-        <w:t>To</w:t>
-      </w:r>
-      <w:r>
         <w:t>Date</w:t>
       </w:r>
-      <w:r>
-        <w:t>, ‘dd MMMM yyyy’, ‘yyyy-MM-dd’)}&gt;&gt;</w:t>
+      <w:proofErr w:type="spellEnd"/>
+      <w:r>
+        <w:t xml:space="preserve">, ‘dd MMMM </w:t>
+      </w:r>
+      <w:proofErr w:type="spellStart"/>
+      <w:r>
+        <w:t>yyyy</w:t>
+      </w:r>
+      <w:proofErr w:type="spellEnd"/>
+      <w:r>
+        <w:t>’, ‘</w:t>
+      </w:r>
+      <w:proofErr w:type="spellStart"/>
+      <w:r>
+        <w:t>yyyy</w:t>
+      </w:r>
+      <w:proofErr w:type="spellEnd"/>
+      <w:r>
+        <w:t>-MM-dd’)}&gt;&gt;</w:t>
       </w:r>
       <w:r>
         <w:t>.&lt;&lt;es_&gt;&gt;</w:t>
@@ -1741,9 +2171,11 @@
       <w:r>
         <w:t xml:space="preserve"> &lt;&lt;</w:t>
       </w:r>
+      <w:proofErr w:type="spellStart"/>
       <w:r>
         <w:t>furtherHearingLength</w:t>
       </w:r>
+      <w:proofErr w:type="spellEnd"/>
       <w:r>
         <w:t>&gt;&gt;.</w:t>
       </w:r>
@@ -1800,10 +2232,7 @@
         <w:t>&gt;&gt;.</w:t>
       </w:r>
       <w:r>
-        <w:t>&lt;&lt;es_&gt;&gt;</w:t>
-      </w:r>
-      <w:r>
-        <w:t>&lt;&lt;cs_{</w:t>
+        <w:t>&lt;&lt;es_&gt;&gt;&lt;&lt;cs_{</w:t>
       </w:r>
       <w:r>
         <w:t>showFurtherHearingLocation</w:t>
@@ -1818,10 +2247,7 @@
         <w:t>’false’</w:t>
       </w:r>
       <w:r>
-        <w:t>}&gt;&gt;</w:t>
-      </w:r>
-      <w:r>
-        <w:t>&lt;&lt;</w:t>
+        <w:t>}&gt;&gt;&lt;&lt;</w:t>
       </w:r>
       <w:r>
         <w:t>furtherHearingLocationAlt</w:t>
@@ -1851,9 +2277,11 @@
       <w:r>
         <w:t>cs_{</w:t>
       </w:r>
+      <w:proofErr w:type="spellStart"/>
       <w:r>
         <w:t>furtherHearingMethod</w:t>
       </w:r>
+      <w:proofErr w:type="spellEnd"/>
       <w:r>
         <w:t>=’VIDEO’}</w:t>
       </w:r>
@@ -1861,7 +2289,23 @@
         <w:t>&gt;&gt;</w:t>
       </w:r>
       <w:r>
-        <w:t>by video&lt;&lt;es_&gt;&gt;&lt;&lt;cs_{furtherHearingMethod=’TELEPHONE’}&gt;&gt; by telephone&lt;&lt;es_&gt;&gt;&lt;&lt;cs_{furtherHearingMethod=’IN_PERSON’}&gt;&gt; in person&lt;&lt;es_&gt;&gt;</w:t>
+        <w:t>by video&lt;&lt;es_&gt;&gt;&lt;&lt;cs_{</w:t>
+      </w:r>
+      <w:proofErr w:type="spellStart"/>
+      <w:r>
+        <w:t>furtherHearingMethod</w:t>
+      </w:r>
+      <w:proofErr w:type="spellEnd"/>
+      <w:r>
+        <w:t>=’TELEPHONE’}&gt;&gt; by telephone&lt;&lt;es_&gt;&gt;&lt;&lt;cs_{</w:t>
+      </w:r>
+      <w:proofErr w:type="spellStart"/>
+      <w:r>
+        <w:t>furtherHearingMethod</w:t>
+      </w:r>
+      <w:proofErr w:type="spellEnd"/>
+      <w:r>
+        <w:t>=’IN_PERSON’}&gt;&gt; in person&lt;&lt;es_&gt;&gt;</w:t>
       </w:r>
       <w:r>
         <w:t>. Further details will be provided in the hearing notice to follow.</w:t>
@@ -1873,6 +2317,114 @@
         <w:t>&lt;&lt;es_&gt;&gt;</w:t>
       </w:r>
     </w:p>
+    <w:p>
+      <w:pPr>
+        <w:pStyle w:val="ListParagraph"/>
+        <w:ind w:left="1440"/>
+      </w:pPr>
+    </w:p>
+    <w:p>
+      <w:pPr>
+        <w:pStyle w:val="ListParagraph"/>
+        <w:numPr>
+          <w:ilvl w:val="0"/>
+          <w:numId w:val="3"/>
+        </w:numPr>
+      </w:pPr>
+      <w:r>
+        <w:t>Costs in the case.</w:t>
+      </w:r>
+    </w:p>
+    <w:p>
+      <w:pPr>
+        <w:ind w:left="1440"/>
+      </w:pPr>
+    </w:p>
+    <w:p>
+      <w:pPr>
+        <w:ind w:left="1440"/>
+      </w:pPr>
+      <w:r>
+        <w:t>&lt;&lt;cs_{</w:t>
+      </w:r>
+      <w:proofErr w:type="spellStart"/>
+      <w:r>
+        <w:t>costSelection</w:t>
+      </w:r>
+      <w:proofErr w:type="spellEnd"/>
+      <w:r>
+        <w:t>=’</w:t>
+      </w:r>
+      <w:r>
+        <w:t xml:space="preserve"> </w:t>
+      </w:r>
+      <w:r>
+        <w:t>COSTS_IN_THE_CASE</w:t>
+      </w:r>
+      <w:r>
+        <w:t>’}&gt;&gt;No order as to costs&lt;&lt;es_&gt;&gt;&lt;&lt;cs_{</w:t>
+      </w:r>
+      <w:proofErr w:type="spellStart"/>
+      <w:r>
+        <w:t>costSelection</w:t>
+      </w:r>
+      <w:proofErr w:type="spellEnd"/>
+      <w:r>
+        <w:t>=’NO_ORDER_TO_COST’}&gt;&gt;No order as to costs.&lt;&lt;es_&gt;&gt;&lt;&lt;{</w:t>
+      </w:r>
+      <w:proofErr w:type="spellStart"/>
+      <w:r>
+        <w:t>cs_costSelection</w:t>
+      </w:r>
+      <w:proofErr w:type="spellEnd"/>
+      <w:r>
+        <w:t>=’COSTS_RESERVED’}&gt;&gt;Costs reserved [text]]].&lt;&lt;es_&gt;&gt;</w:t>
+      </w:r>
+      <w:r>
+        <w:t>&lt;&lt;cs_{costSelection=’</w:t>
+      </w:r>
+      <w:r>
+        <w:t>MAKE_AN_ORDER_FOR_DETAILED_COSTS</w:t>
+      </w:r>
+      <w:r>
+        <w:t>’</w:t>
+      </w:r>
+      <w:r>
+        <w:t>}&gt;&gt;</w:t>
+      </w:r>
+      <w:r>
+        <w:t xml:space="preserve"> make an order</w:t>
+      </w:r>
+      <w:r>
+        <w:t xml:space="preserve"> </w:t>
+      </w:r>
+      <w:proofErr w:type="spellStart"/>
+      <w:r>
+        <w:t>slectionsss</w:t>
+      </w:r>
+      <w:proofErr w:type="spellEnd"/>
+      <w:r>
+        <w:t>&lt;&lt;es_&gt;&gt;&lt;&lt;cs_{</w:t>
+      </w:r>
+      <w:proofErr w:type="spellStart"/>
+      <w:r>
+        <w:t>costSelection</w:t>
+      </w:r>
+      <w:proofErr w:type="spellEnd"/>
+      <w:r>
+        <w:t xml:space="preserve">=’BESPOKE_COSTS_ORDER’}&gt;&gt; </w:t>
+      </w:r>
+      <w:proofErr w:type="spellStart"/>
+      <w:r>
+        <w:t>bepkie</w:t>
+      </w:r>
+      <w:proofErr w:type="spellEnd"/>
+      <w:r>
+        <w:t xml:space="preserve"> text&lt;&lt;es_&gt;&gt;</w:t>
+      </w:r>
+    </w:p>
+    <w:p/>
+    <w:p/>
     <w:p>
       <w:pPr>
         <w:ind w:left="1440"/>
@@ -2006,7 +2558,7 @@
   <w:abstractNum w:abstractNumId="0" w15:restartNumberingAfterBreak="0">
     <w:nsid w:val="09ED061C"/>
     <w:multiLevelType w:val="hybridMultilevel"/>
-    <w:tmpl w:val="43BE3B7E"/>
+    <w:tmpl w:val="21EC9EC2"/>
     <w:lvl w:ilvl="0" w:tplc="08090015">
       <w:start w:val="1"/>
       <w:numFmt w:val="upperLetter"/>
@@ -2015,6 +2567,10 @@
       <w:pPr>
         <w:ind w:left="1440" w:hanging="360"/>
       </w:pPr>
+      <w:rPr>
+        <w:rFonts w:hint="default"/>
+        <w:b/>
+      </w:rPr>
     </w:lvl>
     <w:lvl w:ilvl="1" w:tplc="08090019" w:tentative="1">
       <w:start w:val="1"/>
@@ -2175,6 +2731,92 @@
       <w:lvlJc w:val="right"/>
       <w:pPr>
         <w:ind w:left="6480" w:hanging="180"/>
+      </w:pPr>
+    </w:lvl>
+  </w:abstractNum>
+  <w:abstractNum w:abstractNumId="2" w15:restartNumberingAfterBreak="0">
+    <w:nsid w:val="32F3579F"/>
+    <w:multiLevelType w:val="hybridMultilevel"/>
+    <w:tmpl w:val="80D4BF5A"/>
+    <w:lvl w:ilvl="0" w:tplc="0809000F">
+      <w:start w:val="1"/>
+      <w:numFmt w:val="decimal"/>
+      <w:lvlText w:val="%1."/>
+      <w:lvlJc w:val="left"/>
+      <w:pPr>
+        <w:ind w:left="2160" w:hanging="360"/>
+      </w:pPr>
+    </w:lvl>
+    <w:lvl w:ilvl="1" w:tplc="08090019" w:tentative="1">
+      <w:start w:val="1"/>
+      <w:numFmt w:val="lowerLetter"/>
+      <w:lvlText w:val="%2."/>
+      <w:lvlJc w:val="left"/>
+      <w:pPr>
+        <w:ind w:left="2880" w:hanging="360"/>
+      </w:pPr>
+    </w:lvl>
+    <w:lvl w:ilvl="2" w:tplc="0809001B" w:tentative="1">
+      <w:start w:val="1"/>
+      <w:numFmt w:val="lowerRoman"/>
+      <w:lvlText w:val="%3."/>
+      <w:lvlJc w:val="right"/>
+      <w:pPr>
+        <w:ind w:left="3600" w:hanging="180"/>
+      </w:pPr>
+    </w:lvl>
+    <w:lvl w:ilvl="3" w:tplc="0809000F" w:tentative="1">
+      <w:start w:val="1"/>
+      <w:numFmt w:val="decimal"/>
+      <w:lvlText w:val="%4."/>
+      <w:lvlJc w:val="left"/>
+      <w:pPr>
+        <w:ind w:left="4320" w:hanging="360"/>
+      </w:pPr>
+    </w:lvl>
+    <w:lvl w:ilvl="4" w:tplc="08090019" w:tentative="1">
+      <w:start w:val="1"/>
+      <w:numFmt w:val="lowerLetter"/>
+      <w:lvlText w:val="%5."/>
+      <w:lvlJc w:val="left"/>
+      <w:pPr>
+        <w:ind w:left="5040" w:hanging="360"/>
+      </w:pPr>
+    </w:lvl>
+    <w:lvl w:ilvl="5" w:tplc="0809001B" w:tentative="1">
+      <w:start w:val="1"/>
+      <w:numFmt w:val="lowerRoman"/>
+      <w:lvlText w:val="%6."/>
+      <w:lvlJc w:val="right"/>
+      <w:pPr>
+        <w:ind w:left="5760" w:hanging="180"/>
+      </w:pPr>
+    </w:lvl>
+    <w:lvl w:ilvl="6" w:tplc="0809000F" w:tentative="1">
+      <w:start w:val="1"/>
+      <w:numFmt w:val="decimal"/>
+      <w:lvlText w:val="%7."/>
+      <w:lvlJc w:val="left"/>
+      <w:pPr>
+        <w:ind w:left="6480" w:hanging="360"/>
+      </w:pPr>
+    </w:lvl>
+    <w:lvl w:ilvl="7" w:tplc="08090019" w:tentative="1">
+      <w:start w:val="1"/>
+      <w:numFmt w:val="lowerLetter"/>
+      <w:lvlText w:val="%8."/>
+      <w:lvlJc w:val="left"/>
+      <w:pPr>
+        <w:ind w:left="7200" w:hanging="360"/>
+      </w:pPr>
+    </w:lvl>
+    <w:lvl w:ilvl="8" w:tplc="0809001B" w:tentative="1">
+      <w:start w:val="1"/>
+      <w:numFmt w:val="lowerRoman"/>
+      <w:lvlText w:val="%9."/>
+      <w:lvlJc w:val="right"/>
+      <w:pPr>
+        <w:ind w:left="7920" w:hanging="180"/>
       </w:pPr>
     </w:lvl>
   </w:abstractNum>
@@ -2213,6 +2855,9 @@
   </w:num>
   <w:num w:numId="3">
     <w:abstractNumId w:val="0"/>
+  </w:num>
+  <w:num w:numId="4">
+    <w:abstractNumId w:val="2"/>
   </w:num>
 </w:numbering>
 </file>
@@ -2627,6 +3272,7 @@
   <w:style w:type="character" w:default="1" w:styleId="DefaultParagraphFont">
     <w:name w:val="Default Paragraph Font"/>
     <w:uiPriority w:val="1"/>
+    <w:semiHidden/>
     <w:unhideWhenUsed/>
   </w:style>
   <w:style w:type="table" w:default="1" w:styleId="TableNormal">
@@ -3095,33 +3741,6 @@
 </file>
 
 <file path=customXml/item1.xml><?xml version="1.0" encoding="utf-8"?>
-<p:properties xmlns:p="http://schemas.microsoft.com/office/2006/metadata/properties" xmlns:xsi="http://www.w3.org/2001/XMLSchema-instance" xmlns:pc="http://schemas.microsoft.com/office/infopath/2007/PartnerControls">
-  <documentManagement>
-    <Stage xmlns="f336f4fe-8719-4ea2-b5d6-29b3a580aeb4">Draft</Stage>
-    <Next_x0020_Stage xmlns="f336f4fe-8719-4ea2-b5d6-29b3a580aeb4">N/A</Next_x0020_Stage>
-    <Admin_x0020_Action xmlns="f336f4fe-8719-4ea2-b5d6-29b3a580aeb4" xsi:nil="true"/>
-    <Template_x0020_Category xmlns="f336f4fe-8719-4ea2-b5d6-29b3a580aeb4">Decision Order - DEC</Template_x0020_Category>
-    <Action xmlns="f336f4fe-8719-4ea2-b5d6-29b3a580aeb4" xsi:nil="true"/>
-    <Purpose1 xmlns="f336f4fe-8719-4ea2-b5d6-29b3a580aeb4">assisted order document</Purpose1>
-    <Template_x0020_Language xmlns="f336f4fe-8719-4ea2-b5d6-29b3a580aeb4">English - ENG</Template_x0020_Language>
-    <Rename xmlns="f336f4fe-8719-4ea2-b5d6-29b3a580aeb4">true</Rename>
-    <Tornado_x0020_Filename xmlns="f336f4fe-8719-4ea2-b5d6-29b3a580aeb4" xsi:nil="true"/>
-    <Approval_x0020_Request_x0020_Comment xmlns="f336f4fe-8719-4ea2-b5d6-29b3a580aeb4" xsi:nil="true"/>
-    <Publication_x0020_Date xmlns="f336f4fe-8719-4ea2-b5d6-29b3a580aeb4">2023-04-17T23:00:00+00:00</Publication_x0020_Date>
-  </documentManagement>
-</p:properties>
-</file>
-
-<file path=customXml/item2.xml><?xml version="1.0" encoding="utf-8"?>
-<?mso-contentType ?>
-<FormTemplates xmlns="http://schemas.microsoft.com/sharepoint/v3/contenttype/forms">
-  <Display>DocumentLibraryForm</Display>
-  <Edit>DocumentLibraryForm</Edit>
-  <New>DocumentLibraryForm</New>
-</FormTemplates>
-</file>
-
-<file path=customXml/item3.xml><?xml version="1.0" encoding="utf-8"?>
 <ct:contentTypeSchema xmlns:ct="http://schemas.microsoft.com/office/2006/metadata/contentType" xmlns:ma="http://schemas.microsoft.com/office/2006/metadata/properties/metaAttributes" ct:_="" ma:_="" ma:contentTypeName="_CtTemplate" ma:contentTypeID="0x01010064A5FDCCFB03F540B94405305D7DE14F00A4F8B82F7CEF57469A8FE5CEAB7A0EE0" ma:contentTypeVersion="54" ma:contentTypeDescription="Part of Template Management with Site Columns representing custom attributes." ma:contentTypeScope="" ma:versionID="c2ae9af6f2d07f5c87e529250672afb5">
   <xsd:schema xmlns:xsd="http://www.w3.org/2001/XMLSchema" xmlns:xs="http://www.w3.org/2001/XMLSchema" xmlns:p="http://schemas.microsoft.com/office/2006/metadata/properties" xmlns:ns2="f336f4fe-8719-4ea2-b5d6-29b3a580aeb4" xmlns:ns3="b57b892a-dd61-4bba-b372-a8d93da2c7e6" targetNamespace="http://schemas.microsoft.com/office/2006/metadata/properties" ma:root="true" ma:fieldsID="5cc5ae0d05cbe82a12e0833457866b27" ns2:_="" ns3:_="">
     <xsd:import namespace="f336f4fe-8719-4ea2-b5d6-29b3a580aeb4"/>
@@ -3437,29 +4056,38 @@
 </ct:contentTypeSchema>
 </file>
 
+<file path=customXml/item2.xml><?xml version="1.0" encoding="utf-8"?>
+<?mso-contentType ?>
+<FormTemplates xmlns="http://schemas.microsoft.com/sharepoint/v3/contenttype/forms">
+  <Display>DocumentLibraryForm</Display>
+  <Edit>DocumentLibraryForm</Edit>
+  <New>DocumentLibraryForm</New>
+</FormTemplates>
+</file>
+
+<file path=customXml/item3.xml><?xml version="1.0" encoding="utf-8"?>
+<p:properties xmlns:p="http://schemas.microsoft.com/office/2006/metadata/properties" xmlns:xsi="http://www.w3.org/2001/XMLSchema-instance" xmlns:pc="http://schemas.microsoft.com/office/infopath/2007/PartnerControls">
+  <documentManagement>
+    <Stage xmlns="f336f4fe-8719-4ea2-b5d6-29b3a580aeb4">Draft</Stage>
+    <Next_x0020_Stage xmlns="f336f4fe-8719-4ea2-b5d6-29b3a580aeb4">N/A</Next_x0020_Stage>
+    <Admin_x0020_Action xmlns="f336f4fe-8719-4ea2-b5d6-29b3a580aeb4" xsi:nil="true"/>
+    <Template_x0020_Category xmlns="f336f4fe-8719-4ea2-b5d6-29b3a580aeb4">Decision Order - DEC</Template_x0020_Category>
+    <Action xmlns="f336f4fe-8719-4ea2-b5d6-29b3a580aeb4" xsi:nil="true"/>
+    <Purpose1 xmlns="f336f4fe-8719-4ea2-b5d6-29b3a580aeb4">assisted order document</Purpose1>
+    <Template_x0020_Language xmlns="f336f4fe-8719-4ea2-b5d6-29b3a580aeb4">English - ENG</Template_x0020_Language>
+    <Rename xmlns="f336f4fe-8719-4ea2-b5d6-29b3a580aeb4">true</Rename>
+    <Tornado_x0020_Filename xmlns="f336f4fe-8719-4ea2-b5d6-29b3a580aeb4" xsi:nil="true"/>
+    <Approval_x0020_Request_x0020_Comment xmlns="f336f4fe-8719-4ea2-b5d6-29b3a580aeb4" xsi:nil="true"/>
+    <Publication_x0020_Date xmlns="f336f4fe-8719-4ea2-b5d6-29b3a580aeb4">2023-04-17T23:00:00+00:00</Publication_x0020_Date>
+  </documentManagement>
+</p:properties>
+</file>
+
 <file path=customXml/item4.xml><?xml version="1.0" encoding="utf-8"?>
 <b:Sources xmlns:b="http://schemas.openxmlformats.org/officeDocument/2006/bibliography" xmlns="http://schemas.openxmlformats.org/officeDocument/2006/bibliography" SelectedStyle="\APASixthEditionOfficeOnline.xsl" StyleName="APA" Version="6"/>
 </file>
 
 <file path=customXml/itemProps1.xml><?xml version="1.0" encoding="utf-8"?>
-<ds:datastoreItem xmlns:ds="http://schemas.openxmlformats.org/officeDocument/2006/customXml" ds:itemID="{2C76BC83-453B-485F-8060-B870C3356957}">
-  <ds:schemaRefs>
-    <ds:schemaRef ds:uri="http://schemas.microsoft.com/office/2006/metadata/properties"/>
-    <ds:schemaRef ds:uri="http://schemas.microsoft.com/office/infopath/2007/PartnerControls"/>
-    <ds:schemaRef ds:uri="f336f4fe-8719-4ea2-b5d6-29b3a580aeb4"/>
-  </ds:schemaRefs>
-</ds:datastoreItem>
-</file>
-
-<file path=customXml/itemProps2.xml><?xml version="1.0" encoding="utf-8"?>
-<ds:datastoreItem xmlns:ds="http://schemas.openxmlformats.org/officeDocument/2006/customXml" ds:itemID="{E132B841-DD01-4751-A5C7-7F79269462FA}">
-  <ds:schemaRefs>
-    <ds:schemaRef ds:uri="http://schemas.microsoft.com/sharepoint/v3/contenttype/forms"/>
-  </ds:schemaRefs>
-</ds:datastoreItem>
-</file>
-
-<file path=customXml/itemProps3.xml><?xml version="1.0" encoding="utf-8"?>
 <ds:datastoreItem xmlns:ds="http://schemas.openxmlformats.org/officeDocument/2006/customXml" ds:itemID="{9EF6B19C-3345-4FAC-9279-A9D0A73CF8E4}">
   <ds:schemaRefs>
     <ds:schemaRef ds:uri="http://schemas.microsoft.com/office/2006/metadata/contentType"/>
@@ -3478,6 +4106,24 @@
 </ds:datastoreItem>
 </file>
 
+<file path=customXml/itemProps2.xml><?xml version="1.0" encoding="utf-8"?>
+<ds:datastoreItem xmlns:ds="http://schemas.openxmlformats.org/officeDocument/2006/customXml" ds:itemID="{E132B841-DD01-4751-A5C7-7F79269462FA}">
+  <ds:schemaRefs>
+    <ds:schemaRef ds:uri="http://schemas.microsoft.com/sharepoint/v3/contenttype/forms"/>
+  </ds:schemaRefs>
+</ds:datastoreItem>
+</file>
+
+<file path=customXml/itemProps3.xml><?xml version="1.0" encoding="utf-8"?>
+<ds:datastoreItem xmlns:ds="http://schemas.openxmlformats.org/officeDocument/2006/customXml" ds:itemID="{2C76BC83-453B-485F-8060-B870C3356957}">
+  <ds:schemaRefs>
+    <ds:schemaRef ds:uri="http://schemas.microsoft.com/office/2006/metadata/properties"/>
+    <ds:schemaRef ds:uri="http://schemas.microsoft.com/office/infopath/2007/PartnerControls"/>
+    <ds:schemaRef ds:uri="f336f4fe-8719-4ea2-b5d6-29b3a580aeb4"/>
+  </ds:schemaRefs>
+</ds:datastoreItem>
+</file>
+
 <file path=customXml/itemProps4.xml><?xml version="1.0" encoding="utf-8"?>
 <ds:datastoreItem xmlns:ds="http://schemas.openxmlformats.org/officeDocument/2006/customXml" ds:itemID="{FC992D11-1E33-46C0-8B10-D85BEB8685C5}">
   <ds:schemaRefs>

</xml_diff>

<commit_message>
update for 1v2 and 2v1 claimant defendant
</commit_message>
<xml_diff>
--- a/docker/docmosis/templates/CV-UNS-DEC-ENG-01283.docx
+++ b/docker/docmosis/templates/CV-UNS-DEC-ENG-01283.docx
@@ -131,49 +131,7 @@
               <w:rPr>
                 <w:rFonts w:ascii="GDS Transport Website Light" w:hAnsi="GDS Transport Website Light"/>
               </w:rPr>
-              <w:t>&lt;&lt;{</w:t>
-            </w:r>
-            <w:proofErr w:type="spellStart"/>
-            <w:r>
-              <w:rPr>
-                <w:rFonts w:ascii="GDS Transport Website Light" w:hAnsi="GDS Transport Website Light"/>
-              </w:rPr>
-              <w:t>dateFormat</w:t>
-            </w:r>
-            <w:proofErr w:type="spellEnd"/>
-            <w:r>
-              <w:rPr>
-                <w:rFonts w:ascii="GDS Transport Website Light" w:hAnsi="GDS Transport Website Light"/>
-              </w:rPr>
-              <w:t>($</w:t>
-            </w:r>
-            <w:proofErr w:type="spellStart"/>
-            <w:r>
-              <w:rPr>
-                <w:rFonts w:ascii="GDS Transport Website Light" w:hAnsi="GDS Transport Website Light"/>
-              </w:rPr>
-              <w:t>nowUTC</w:t>
-            </w:r>
-            <w:proofErr w:type="spellEnd"/>
-            <w:r>
-              <w:rPr>
-                <w:rFonts w:ascii="GDS Transport Website Light" w:hAnsi="GDS Transport Website Light"/>
-              </w:rPr>
-              <w:t xml:space="preserve"> ,‘d MMMM </w:t>
-            </w:r>
-            <w:proofErr w:type="spellStart"/>
-            <w:r>
-              <w:rPr>
-                <w:rFonts w:ascii="GDS Transport Website Light" w:hAnsi="GDS Transport Website Light"/>
-              </w:rPr>
-              <w:t>yyyy</w:t>
-            </w:r>
-            <w:proofErr w:type="spellEnd"/>
-            <w:r>
-              <w:rPr>
-                <w:rFonts w:ascii="GDS Transport Website Light" w:hAnsi="GDS Transport Website Light"/>
-              </w:rPr>
-              <w:t>’)} &gt;&gt;</w:t>
+              <w:t>&lt;&lt;{dateFormat($nowUTC ,‘d MMMM yyyy’)} &gt;&gt;</w:t>
             </w:r>
           </w:p>
         </w:tc>
@@ -204,7 +162,6 @@
               </w:rPr>
               <w:t>&lt;&lt;</w:t>
             </w:r>
-            <w:proofErr w:type="spellStart"/>
             <w:r>
               <w:rPr>
                 <w:rFonts w:ascii="GDS Transport Website Light" w:hAnsi="GDS Transport Website Light"/>
@@ -215,7 +172,6 @@
               </w:rPr>
               <w:t>courtName</w:t>
             </w:r>
-            <w:proofErr w:type="spellEnd"/>
             <w:r>
               <w:rPr>
                 <w:rFonts w:ascii="GDS Transport Website Light" w:hAnsi="GDS Transport Website Light"/>
@@ -249,21 +205,7 @@
               <w:rPr>
                 <w:rFonts w:ascii="GDS Transport Website Light" w:hAnsi="GDS Transport Website Light"/>
               </w:rPr>
-              <w:t>&lt;&lt;</w:t>
-            </w:r>
-            <w:proofErr w:type="spellStart"/>
-            <w:r>
-              <w:rPr>
-                <w:rFonts w:ascii="GDS Transport Website Light" w:hAnsi="GDS Transport Website Light"/>
-              </w:rPr>
-              <w:t>caseNumber</w:t>
-            </w:r>
-            <w:proofErr w:type="spellEnd"/>
-            <w:r>
-              <w:rPr>
-                <w:rFonts w:ascii="GDS Transport Website Light" w:hAnsi="GDS Transport Website Light"/>
-              </w:rPr>
-              <w:t>&gt;&gt;</w:t>
+              <w:t>&lt;&lt;caseNumber&gt;&gt;</w:t>
             </w:r>
           </w:p>
         </w:tc>
@@ -622,7 +564,6 @@
               </w:rPr>
               <w:t>&lt;&lt;</w:t>
             </w:r>
-            <w:proofErr w:type="spellStart"/>
             <w:r>
               <w:rPr>
                 <w:rFonts w:ascii="GDSTransportWebsite" w:hAnsi="GDSTransportWebsite"/>
@@ -630,7 +571,6 @@
               </w:rPr>
               <w:t>cr</w:t>
             </w:r>
-            <w:proofErr w:type="spellEnd"/>
             <w:r>
               <w:rPr>
                 <w:rFonts w:ascii="GDSTransportWebsite" w:hAnsi="GDSTransportWebsite"/>
@@ -925,7 +865,6 @@
               </w:rPr>
               <w:t>&lt;&lt;</w:t>
             </w:r>
-            <w:proofErr w:type="spellStart"/>
             <w:r>
               <w:rPr>
                 <w:rFonts w:ascii="GDSTransportWebsite" w:hAnsi="GDSTransportWebsite"/>
@@ -933,7 +872,6 @@
               </w:rPr>
               <w:t>cr</w:t>
             </w:r>
-            <w:proofErr w:type="spellEnd"/>
             <w:r>
               <w:rPr>
                 <w:rFonts w:ascii="GDSTransportWebsite" w:hAnsi="GDSTransportWebsite"/>
@@ -1121,284 +1059,473 @@
           <w:color w:val="0A0A0A"/>
           <w:shd w:val="clear" w:color="auto" w:fill="FFFFFF"/>
         </w:rPr>
+        <w:t>&lt;&lt;cs_{finalOrderMadeSelection=’Yes’}&gt;&gt;</w:t>
+      </w:r>
+    </w:p>
+    <w:p>
+      <w:pPr>
+        <w:rPr>
+          <w:rFonts w:cstheme="minorHAnsi"/>
+          <w:color w:val="0A0A0A"/>
+        </w:rPr>
+      </w:pPr>
+      <w:r>
+        <w:rPr>
+          <w:rFonts w:cstheme="minorHAnsi"/>
+          <w:color w:val="0A0A0A"/>
+          <w:shd w:val="clear" w:color="auto" w:fill="FFFFFF"/>
+        </w:rPr>
+        <w:t>This order is made by &lt;&lt;judgeNameTitle&gt;&gt; following a hearing &lt;&lt;orderMadeDate&gt;&gt; at &lt;&lt;courtLocation&gt;&gt;</w:t>
+      </w:r>
+      <w:r>
+        <w:rPr>
+          <w:rFonts w:cstheme="minorHAnsi"/>
+          <w:color w:val="0A0A0A"/>
+          <w:shd w:val="clear" w:color="auto" w:fill="FFFFFF"/>
+        </w:rPr>
+        <w:t>.</w:t>
+      </w:r>
+      <w:r>
+        <w:rPr>
+          <w:rFonts w:cstheme="minorHAnsi"/>
+          <w:color w:val="0A0A0A"/>
+        </w:rPr>
+        <w:t>&lt;&lt;es_&gt;&gt;</w:t>
+      </w:r>
+    </w:p>
+    <w:p>
+      <w:pPr>
+        <w:rPr>
+          <w:rFonts w:cstheme="minorHAnsi"/>
+          <w:color w:val="0A0A0A"/>
+          <w:shd w:val="clear" w:color="auto" w:fill="FFFFFF"/>
+        </w:rPr>
+      </w:pPr>
+      <w:r>
+        <w:rPr>
+          <w:rFonts w:cstheme="minorHAnsi"/>
+          <w:color w:val="0A0A0A"/>
+          <w:shd w:val="clear" w:color="auto" w:fill="FFFFFF"/>
+        </w:rPr>
+        <w:t>&lt;&lt;cs_{finalOrderMadeSelection=’</w:t>
+      </w:r>
+      <w:r>
+        <w:rPr>
+          <w:rFonts w:cstheme="minorHAnsi"/>
+          <w:color w:val="0A0A0A"/>
+          <w:shd w:val="clear" w:color="auto" w:fill="FFFFFF"/>
+        </w:rPr>
+        <w:t>No</w:t>
+      </w:r>
+      <w:r>
+        <w:rPr>
+          <w:rFonts w:cstheme="minorHAnsi"/>
+          <w:color w:val="0A0A0A"/>
+          <w:shd w:val="clear" w:color="auto" w:fill="FFFFFF"/>
+        </w:rPr>
+        <w:t>’}&gt;&gt;</w:t>
+      </w:r>
+    </w:p>
+    <w:p>
+      <w:pPr>
+        <w:rPr>
+          <w:rFonts w:cstheme="minorHAnsi"/>
+          <w:color w:val="0A0A0A"/>
+        </w:rPr>
+      </w:pPr>
+      <w:r>
+        <w:rPr>
+          <w:rFonts w:cstheme="minorHAnsi"/>
+          <w:color w:val="0A0A0A"/>
+          <w:shd w:val="clear" w:color="auto" w:fill="FFFFFF"/>
+        </w:rPr>
+        <w:t xml:space="preserve">This order is made by &lt;&lt;judgeNameTitle&gt;&gt; on </w:t>
+      </w:r>
+      <w:r>
+        <w:rPr>
+          <w:rFonts w:ascii="GDS Transport Website Light" w:hAnsi="GDS Transport Website Light"/>
+        </w:rPr>
+        <w:t>&lt;&lt;{dateFormat($nowUTC ,‘d MMMM yyyy’)} &gt;&gt;</w:t>
+      </w:r>
+      <w:r>
+        <w:rPr>
+          <w:rFonts w:ascii="GDS Transport Website Light" w:hAnsi="GDS Transport Website Light"/>
+        </w:rPr>
+        <w:t xml:space="preserve"> at </w:t>
+      </w:r>
+      <w:r>
+        <w:rPr>
+          <w:rFonts w:cstheme="minorHAnsi"/>
+          <w:color w:val="0A0A0A"/>
+          <w:shd w:val="clear" w:color="auto" w:fill="FFFFFF"/>
+        </w:rPr>
+        <w:t>&lt;&lt;courtLocation&gt;&gt;</w:t>
+      </w:r>
+      <w:r>
+        <w:rPr>
+          <w:rFonts w:cstheme="minorHAnsi"/>
+          <w:color w:val="0A0A0A"/>
+          <w:shd w:val="clear" w:color="auto" w:fill="FFFFFF"/>
+        </w:rPr>
+        <w:t>.</w:t>
+      </w:r>
+      <w:r>
+        <w:rPr>
+          <w:rFonts w:cstheme="minorHAnsi"/>
+          <w:color w:val="0A0A0A"/>
+        </w:rPr>
+        <w:t>&lt;&lt;es_&gt;&gt;</w:t>
+      </w:r>
+    </w:p>
+    <w:p>
+      <w:pPr>
+        <w:rPr>
+          <w:rFonts w:cstheme="minorHAnsi"/>
+          <w:color w:val="0A0A0A"/>
+          <w:shd w:val="clear" w:color="auto" w:fill="FFFFFF"/>
+        </w:rPr>
+      </w:pPr>
+      <w:r>
+        <w:rPr>
+          <w:rFonts w:cstheme="minorHAnsi"/>
+          <w:color w:val="0A0A0A"/>
+          <w:shd w:val="clear" w:color="auto" w:fill="FFFFFF"/>
+        </w:rPr>
+        <w:t>&lt;&lt;cs_{finalOrderMadeSelection=’Yes’}&gt;&gt;</w:t>
+      </w:r>
+    </w:p>
+    <w:p>
+      <w:pPr>
+        <w:rPr>
+          <w:rFonts w:cstheme="minorHAnsi"/>
+          <w:color w:val="0A0A0A"/>
+        </w:rPr>
+      </w:pPr>
+      <w:r>
+        <w:rPr>
+          <w:rFonts w:cstheme="minorHAnsi"/>
+          <w:color w:val="0A0A0A"/>
+        </w:rPr>
+        <w:t>The judge heard from:</w:t>
+      </w:r>
+    </w:p>
+    <w:p>
+      <w:pPr>
+        <w:rPr>
+          <w:rFonts w:cstheme="minorHAnsi"/>
+          <w:color w:val="0A0A0A"/>
+        </w:rPr>
+      </w:pPr>
+    </w:p>
+    <w:p>
+      <w:pPr>
+        <w:rPr>
+          <w:rFonts w:cstheme="minorHAnsi"/>
+          <w:color w:val="0A0A0A"/>
+        </w:rPr>
+      </w:pPr>
+      <w:r>
+        <w:rPr>
+          <w:rFonts w:cstheme="minorHAnsi"/>
+          <w:color w:val="0A0A0A"/>
+        </w:rPr>
+        <w:t xml:space="preserve">&lt;&lt;claimantAttendsOrRepresented&gt;&gt; </w:t>
+      </w:r>
+    </w:p>
+    <w:p>
+      <w:pPr>
+        <w:rPr>
+          <w:rFonts w:cstheme="minorHAnsi"/>
+          <w:color w:val="0A0A0A"/>
+        </w:rPr>
+      </w:pPr>
+    </w:p>
+    <w:p>
+      <w:pPr>
+        <w:rPr>
+          <w:rFonts w:cstheme="minorHAnsi"/>
+          <w:color w:val="0A0A0A"/>
+          <w:shd w:val="clear" w:color="auto" w:fill="FFFFFF"/>
+        </w:rPr>
+      </w:pPr>
+      <w:r>
+        <w:rPr>
+          <w:rFonts w:cstheme="minorHAnsi"/>
+          <w:color w:val="0A0A0A"/>
+          <w:shd w:val="clear" w:color="auto" w:fill="FFFFFF"/>
+        </w:rPr>
         <w:t>&lt;&lt;cs_{</w:t>
       </w:r>
-      <w:proofErr w:type="spellStart"/>
+      <w:r>
+        <w:rPr>
+          <w:rFonts w:cstheme="minorHAnsi"/>
+          <w:color w:val="0A0A0A"/>
+        </w:rPr>
+        <w:t>claimantTwoAttendsOrRepresented</w:t>
+      </w:r>
       <w:r>
         <w:rPr>
           <w:rFonts w:cstheme="minorHAnsi"/>
           <w:color w:val="0A0A0A"/>
           <w:shd w:val="clear" w:color="auto" w:fill="FFFFFF"/>
         </w:rPr>
-        <w:t>finalOrderMadeSelection</w:t>
-      </w:r>
-      <w:proofErr w:type="spellEnd"/>
+        <w:t>!</w:t>
+      </w:r>
       <w:r>
         <w:rPr>
           <w:rFonts w:cstheme="minorHAnsi"/>
           <w:color w:val="0A0A0A"/>
           <w:shd w:val="clear" w:color="auto" w:fill="FFFFFF"/>
         </w:rPr>
-        <w:t>=’Yes’}&gt;&gt;</w:t>
-      </w:r>
-    </w:p>
-    <w:p>
-      <w:pPr>
-        <w:rPr>
-          <w:rFonts w:cstheme="minorHAnsi"/>
-          <w:color w:val="0A0A0A"/>
-        </w:rPr>
-      </w:pPr>
+        <w:t>=’</w:t>
+      </w:r>
       <w:r>
         <w:rPr>
           <w:rFonts w:cstheme="minorHAnsi"/>
           <w:color w:val="0A0A0A"/>
           <w:shd w:val="clear" w:color="auto" w:fill="FFFFFF"/>
         </w:rPr>
-        <w:t>This order is made by &lt;&lt;</w:t>
-      </w:r>
-      <w:proofErr w:type="spellStart"/>
+        <w:t>null</w:t>
+      </w:r>
       <w:r>
         <w:rPr>
           <w:rFonts w:cstheme="minorHAnsi"/>
           <w:color w:val="0A0A0A"/>
           <w:shd w:val="clear" w:color="auto" w:fill="FFFFFF"/>
         </w:rPr>
-        <w:t>judgeNameTitle</w:t>
-      </w:r>
-      <w:proofErr w:type="spellEnd"/>
+        <w:t>’}&gt;&gt;</w:t>
+      </w:r>
+      <w:r>
+        <w:rPr>
+          <w:rFonts w:cstheme="minorHAnsi"/>
+          <w:color w:val="0A0A0A"/>
+        </w:rPr>
+        <w:t>&lt;&lt;claimant</w:t>
+      </w:r>
+      <w:r>
+        <w:rPr>
+          <w:rFonts w:cstheme="minorHAnsi"/>
+          <w:color w:val="0A0A0A"/>
+        </w:rPr>
+        <w:t>Two</w:t>
+      </w:r>
+      <w:r>
+        <w:rPr>
+          <w:rFonts w:cstheme="minorHAnsi"/>
+          <w:color w:val="0A0A0A"/>
+        </w:rPr>
+        <w:t>AttendsOrRepresented&gt;&gt;</w:t>
+      </w:r>
+      <w:r>
+        <w:rPr>
+          <w:rFonts w:cstheme="minorHAnsi"/>
+          <w:color w:val="0A0A0A"/>
+        </w:rPr>
+        <w:t>&lt;&lt;es_&gt;&gt;</w:t>
+      </w:r>
+      <w:r>
+        <w:rPr>
+          <w:rFonts w:cstheme="minorHAnsi"/>
+          <w:color w:val="0A0A0A"/>
+        </w:rPr>
+        <w:t xml:space="preserve"> </w:t>
+      </w:r>
+    </w:p>
+    <w:p>
+      <w:pPr>
+        <w:rPr>
+          <w:rFonts w:cstheme="minorHAnsi"/>
+          <w:color w:val="0A0A0A"/>
+        </w:rPr>
+      </w:pPr>
+      <w:r>
+        <w:rPr>
+          <w:rFonts w:cstheme="minorHAnsi"/>
+          <w:color w:val="0A0A0A"/>
+        </w:rPr>
+        <w:t>&lt;&lt;defendantAttendsOrRepresented&gt;&gt;</w:t>
+      </w:r>
+    </w:p>
+    <w:p>
+      <w:pPr>
+        <w:rPr>
+          <w:rFonts w:cstheme="minorHAnsi"/>
+          <w:color w:val="0A0A0A"/>
+        </w:rPr>
+      </w:pPr>
+    </w:p>
+    <w:p>
+      <w:pPr>
+        <w:rPr>
+          <w:rFonts w:cstheme="minorHAnsi"/>
+          <w:color w:val="0A0A0A"/>
+        </w:rPr>
+      </w:pPr>
       <w:r>
         <w:rPr>
           <w:rFonts w:cstheme="minorHAnsi"/>
           <w:color w:val="0A0A0A"/>
           <w:shd w:val="clear" w:color="auto" w:fill="FFFFFF"/>
         </w:rPr>
-        <w:t>&gt;&gt; following a hearing &lt;&lt;</w:t>
-      </w:r>
-      <w:proofErr w:type="spellStart"/>
+        <w:t>&lt;&lt;cs_{</w:t>
+      </w:r>
+      <w:r>
+        <w:rPr>
+          <w:rFonts w:cstheme="minorHAnsi"/>
+          <w:color w:val="0A0A0A"/>
+        </w:rPr>
+        <w:t>defendantTwoAttendsOrRepresented</w:t>
+      </w:r>
       <w:r>
         <w:rPr>
           <w:rFonts w:cstheme="minorHAnsi"/>
           <w:color w:val="0A0A0A"/>
           <w:shd w:val="clear" w:color="auto" w:fill="FFFFFF"/>
         </w:rPr>
-        <w:t>orderMadeDate</w:t>
-      </w:r>
-      <w:proofErr w:type="spellEnd"/>
+        <w:t>!</w:t>
+      </w:r>
       <w:r>
         <w:rPr>
           <w:rFonts w:cstheme="minorHAnsi"/>
           <w:color w:val="0A0A0A"/>
           <w:shd w:val="clear" w:color="auto" w:fill="FFFFFF"/>
         </w:rPr>
-        <w:t>&gt;&gt; at &lt;&lt;</w:t>
-      </w:r>
-      <w:proofErr w:type="spellStart"/>
+        <w:t>=’</w:t>
+      </w:r>
       <w:r>
         <w:rPr>
           <w:rFonts w:cstheme="minorHAnsi"/>
           <w:color w:val="0A0A0A"/>
           <w:shd w:val="clear" w:color="auto" w:fill="FFFFFF"/>
         </w:rPr>
-        <w:t>courtLocation</w:t>
-      </w:r>
-      <w:proofErr w:type="spellEnd"/>
+        <w:t>null</w:t>
+      </w:r>
       <w:r>
         <w:rPr>
           <w:rFonts w:cstheme="minorHAnsi"/>
           <w:color w:val="0A0A0A"/>
           <w:shd w:val="clear" w:color="auto" w:fill="FFFFFF"/>
         </w:rPr>
+        <w:t>’}&gt;&gt;</w:t>
+      </w:r>
+      <w:r>
+        <w:rPr>
+          <w:rFonts w:cstheme="minorHAnsi"/>
+          <w:color w:val="0A0A0A"/>
+        </w:rPr>
+        <w:t>&lt;&lt;</w:t>
+      </w:r>
+      <w:r>
+        <w:rPr>
+          <w:rFonts w:cstheme="minorHAnsi"/>
+          <w:color w:val="0A0A0A"/>
+        </w:rPr>
+        <w:t>defendant</w:t>
+      </w:r>
+      <w:r>
+        <w:rPr>
+          <w:rFonts w:cstheme="minorHAnsi"/>
+          <w:color w:val="0A0A0A"/>
+        </w:rPr>
+        <w:t>Two</w:t>
+      </w:r>
+      <w:r>
+        <w:rPr>
+          <w:rFonts w:cstheme="minorHAnsi"/>
+          <w:color w:val="0A0A0A"/>
+        </w:rPr>
+        <w:t>AttendsOrRepresented&gt;&gt;</w:t>
+      </w:r>
+      <w:r>
+        <w:rPr>
+          <w:rFonts w:cstheme="minorHAnsi"/>
+          <w:color w:val="0A0A0A"/>
+        </w:rPr>
+        <w:t>&lt;&lt;es_&gt;&gt;</w:t>
+      </w:r>
+    </w:p>
+    <w:p>
+      <w:pPr>
+        <w:rPr>
+          <w:rFonts w:cstheme="minorHAnsi"/>
+          <w:color w:val="0A0A0A"/>
+        </w:rPr>
+      </w:pPr>
+      <w:r>
+        <w:rPr>
+          <w:rFonts w:cstheme="minorHAnsi"/>
+          <w:color w:val="0A0A0A"/>
+          <w:shd w:val="clear" w:color="auto" w:fill="FFFFFF"/>
+        </w:rPr>
+        <w:t>&lt;&lt;cs_{</w:t>
+      </w:r>
+      <w:r>
+        <w:rPr>
+          <w:rFonts w:cstheme="minorHAnsi"/>
+          <w:color w:val="0A0A0A"/>
+        </w:rPr>
+        <w:t>otherRepresentedText</w:t>
+      </w:r>
+      <w:r>
+        <w:rPr>
+          <w:rFonts w:cstheme="minorHAnsi"/>
+          <w:color w:val="0A0A0A"/>
+          <w:shd w:val="clear" w:color="auto" w:fill="FFFFFF"/>
+        </w:rPr>
+        <w:t>!</w:t>
+      </w:r>
+      <w:r>
+        <w:rPr>
+          <w:rFonts w:cstheme="minorHAnsi"/>
+          <w:color w:val="0A0A0A"/>
+          <w:shd w:val="clear" w:color="auto" w:fill="FFFFFF"/>
+        </w:rPr>
+        <w:t>=’</w:t>
+      </w:r>
+      <w:r>
+        <w:rPr>
+          <w:rFonts w:cstheme="minorHAnsi"/>
+          <w:color w:val="0A0A0A"/>
+          <w:shd w:val="clear" w:color="auto" w:fill="FFFFFF"/>
+        </w:rPr>
+        <w:t>null</w:t>
+      </w:r>
+      <w:r>
+        <w:rPr>
+          <w:rFonts w:cstheme="minorHAnsi"/>
+          <w:color w:val="0A0A0A"/>
+          <w:shd w:val="clear" w:color="auto" w:fill="FFFFFF"/>
+        </w:rPr>
+        <w:t>’}&gt;&gt;</w:t>
+      </w:r>
+      <w:r>
+        <w:rPr>
+          <w:rFonts w:cstheme="minorHAnsi"/>
+          <w:color w:val="0A0A0A"/>
+        </w:rPr>
+        <w:t>&lt;&lt;</w:t>
+      </w:r>
+      <w:r>
+        <w:rPr>
+          <w:rFonts w:cstheme="minorHAnsi"/>
+          <w:color w:val="0A0A0A"/>
+        </w:rPr>
+        <w:t>otherRepresentedText</w:t>
+      </w:r>
+      <w:r>
+        <w:rPr>
+          <w:rFonts w:cstheme="minorHAnsi"/>
+          <w:color w:val="0A0A0A"/>
+        </w:rPr>
         <w:t>&gt;&gt;</w:t>
       </w:r>
       <w:r>
         <w:rPr>
           <w:rFonts w:cstheme="minorHAnsi"/>
           <w:color w:val="0A0A0A"/>
-          <w:shd w:val="clear" w:color="auto" w:fill="FFFFFF"/>
-        </w:rPr>
-        <w:t>.</w:t>
-      </w:r>
-      <w:r>
-        <w:rPr>
-          <w:rFonts w:cstheme="minorHAnsi"/>
-          <w:color w:val="0A0A0A"/>
         </w:rPr>
         <w:t>&lt;&lt;es_&gt;&gt;</w:t>
       </w:r>
-    </w:p>
-    <w:p>
-      <w:pPr>
-        <w:rPr>
-          <w:rFonts w:cstheme="minorHAnsi"/>
-          <w:color w:val="0A0A0A"/>
-          <w:shd w:val="clear" w:color="auto" w:fill="FFFFFF"/>
-        </w:rPr>
-      </w:pPr>
-      <w:r>
-        <w:rPr>
-          <w:rFonts w:cstheme="minorHAnsi"/>
-          <w:color w:val="0A0A0A"/>
-          <w:shd w:val="clear" w:color="auto" w:fill="FFFFFF"/>
-        </w:rPr>
-        <w:t>&lt;&lt;cs_{</w:t>
-      </w:r>
-      <w:proofErr w:type="spellStart"/>
-      <w:r>
-        <w:rPr>
-          <w:rFonts w:cstheme="minorHAnsi"/>
-          <w:color w:val="0A0A0A"/>
-          <w:shd w:val="clear" w:color="auto" w:fill="FFFFFF"/>
-        </w:rPr>
-        <w:t>finalOrderMadeSelection</w:t>
-      </w:r>
-      <w:proofErr w:type="spellEnd"/>
-      <w:r>
-        <w:rPr>
-          <w:rFonts w:cstheme="minorHAnsi"/>
-          <w:color w:val="0A0A0A"/>
-          <w:shd w:val="clear" w:color="auto" w:fill="FFFFFF"/>
-        </w:rPr>
-        <w:t>=’</w:t>
-      </w:r>
-      <w:r>
-        <w:rPr>
-          <w:rFonts w:cstheme="minorHAnsi"/>
-          <w:color w:val="0A0A0A"/>
-          <w:shd w:val="clear" w:color="auto" w:fill="FFFFFF"/>
-        </w:rPr>
-        <w:t>No</w:t>
-      </w:r>
-      <w:r>
-        <w:rPr>
-          <w:rFonts w:cstheme="minorHAnsi"/>
-          <w:color w:val="0A0A0A"/>
-          <w:shd w:val="clear" w:color="auto" w:fill="FFFFFF"/>
-        </w:rPr>
-        <w:t>’}&gt;&gt;</w:t>
-      </w:r>
-    </w:p>
-    <w:p>
-      <w:pPr>
-        <w:rPr>
-          <w:rFonts w:cstheme="minorHAnsi"/>
-          <w:color w:val="0A0A0A"/>
-        </w:rPr>
-      </w:pPr>
-      <w:r>
-        <w:rPr>
-          <w:rFonts w:cstheme="minorHAnsi"/>
-          <w:color w:val="0A0A0A"/>
-          <w:shd w:val="clear" w:color="auto" w:fill="FFFFFF"/>
-        </w:rPr>
-        <w:t>This order is made by &lt;&lt;</w:t>
-      </w:r>
-      <w:proofErr w:type="spellStart"/>
-      <w:r>
-        <w:rPr>
-          <w:rFonts w:cstheme="minorHAnsi"/>
-          <w:color w:val="0A0A0A"/>
-          <w:shd w:val="clear" w:color="auto" w:fill="FFFFFF"/>
-        </w:rPr>
-        <w:t>judgeNameTitle</w:t>
-      </w:r>
-      <w:proofErr w:type="spellEnd"/>
-      <w:r>
-        <w:rPr>
-          <w:rFonts w:cstheme="minorHAnsi"/>
-          <w:color w:val="0A0A0A"/>
-          <w:shd w:val="clear" w:color="auto" w:fill="FFFFFF"/>
-        </w:rPr>
-        <w:t xml:space="preserve">&gt;&gt; on </w:t>
-      </w:r>
-      <w:r>
-        <w:rPr>
-          <w:rFonts w:ascii="GDS Transport Website Light" w:hAnsi="GDS Transport Website Light"/>
-        </w:rPr>
-        <w:t>&lt;&lt;{</w:t>
-      </w:r>
-      <w:proofErr w:type="spellStart"/>
-      <w:r>
-        <w:rPr>
-          <w:rFonts w:ascii="GDS Transport Website Light" w:hAnsi="GDS Transport Website Light"/>
-        </w:rPr>
-        <w:t>dateFormat</w:t>
-      </w:r>
-      <w:proofErr w:type="spellEnd"/>
-      <w:r>
-        <w:rPr>
-          <w:rFonts w:ascii="GDS Transport Website Light" w:hAnsi="GDS Transport Website Light"/>
-        </w:rPr>
-        <w:t>($</w:t>
-      </w:r>
-      <w:proofErr w:type="spellStart"/>
-      <w:r>
-        <w:rPr>
-          <w:rFonts w:ascii="GDS Transport Website Light" w:hAnsi="GDS Transport Website Light"/>
-        </w:rPr>
-        <w:t>nowUTC</w:t>
-      </w:r>
-      <w:proofErr w:type="spellEnd"/>
-      <w:r>
-        <w:rPr>
-          <w:rFonts w:ascii="GDS Transport Website Light" w:hAnsi="GDS Transport Website Light"/>
-        </w:rPr>
-        <w:t xml:space="preserve"> ,‘d MMMM </w:t>
-      </w:r>
-      <w:proofErr w:type="spellStart"/>
-      <w:r>
-        <w:rPr>
-          <w:rFonts w:ascii="GDS Transport Website Light" w:hAnsi="GDS Transport Website Light"/>
-        </w:rPr>
-        <w:t>yyyy</w:t>
-      </w:r>
-      <w:proofErr w:type="spellEnd"/>
-      <w:r>
-        <w:rPr>
-          <w:rFonts w:ascii="GDS Transport Website Light" w:hAnsi="GDS Transport Website Light"/>
-        </w:rPr>
-        <w:t>’)} &gt;&gt;</w:t>
-      </w:r>
-      <w:r>
-        <w:rPr>
-          <w:rFonts w:ascii="GDS Transport Website Light" w:hAnsi="GDS Transport Website Light"/>
-        </w:rPr>
-        <w:t xml:space="preserve"> at </w:t>
-      </w:r>
-      <w:r>
-        <w:rPr>
-          <w:rFonts w:cstheme="minorHAnsi"/>
-          <w:color w:val="0A0A0A"/>
-          <w:shd w:val="clear" w:color="auto" w:fill="FFFFFF"/>
-        </w:rPr>
-        <w:t>&lt;&lt;</w:t>
-      </w:r>
-      <w:proofErr w:type="spellStart"/>
-      <w:r>
-        <w:rPr>
-          <w:rFonts w:cstheme="minorHAnsi"/>
-          <w:color w:val="0A0A0A"/>
-          <w:shd w:val="clear" w:color="auto" w:fill="FFFFFF"/>
-        </w:rPr>
-        <w:t>courtLocation</w:t>
-      </w:r>
-      <w:proofErr w:type="spellEnd"/>
-      <w:r>
-        <w:rPr>
-          <w:rFonts w:cstheme="minorHAnsi"/>
-          <w:color w:val="0A0A0A"/>
-          <w:shd w:val="clear" w:color="auto" w:fill="FFFFFF"/>
-        </w:rPr>
-        <w:t>&gt;&gt;</w:t>
-      </w:r>
-      <w:r>
-        <w:rPr>
-          <w:rFonts w:cstheme="minorHAnsi"/>
-          <w:color w:val="0A0A0A"/>
-          <w:shd w:val="clear" w:color="auto" w:fill="FFFFFF"/>
-        </w:rPr>
-        <w:t>.</w:t>
-      </w:r>
       <w:r>
         <w:rPr>
           <w:rFonts w:cstheme="minorHAnsi"/>
@@ -1406,156 +1533,6 @@
         </w:rPr>
         <w:t>&lt;&lt;es_&gt;&gt;</w:t>
       </w:r>
-    </w:p>
-    <w:p>
-      <w:pPr>
-        <w:rPr>
-          <w:rFonts w:cstheme="minorHAnsi"/>
-          <w:color w:val="0A0A0A"/>
-          <w:shd w:val="clear" w:color="auto" w:fill="FFFFFF"/>
-        </w:rPr>
-      </w:pPr>
-      <w:r>
-        <w:rPr>
-          <w:rFonts w:cstheme="minorHAnsi"/>
-          <w:color w:val="0A0A0A"/>
-          <w:shd w:val="clear" w:color="auto" w:fill="FFFFFF"/>
-        </w:rPr>
-        <w:t>&lt;&lt;cs_{</w:t>
-      </w:r>
-      <w:proofErr w:type="spellStart"/>
-      <w:r>
-        <w:rPr>
-          <w:rFonts w:cstheme="minorHAnsi"/>
-          <w:color w:val="0A0A0A"/>
-          <w:shd w:val="clear" w:color="auto" w:fill="FFFFFF"/>
-        </w:rPr>
-        <w:t>finalOrderMadeSelection</w:t>
-      </w:r>
-      <w:proofErr w:type="spellEnd"/>
-      <w:r>
-        <w:rPr>
-          <w:rFonts w:cstheme="minorHAnsi"/>
-          <w:color w:val="0A0A0A"/>
-          <w:shd w:val="clear" w:color="auto" w:fill="FFFFFF"/>
-        </w:rPr>
-        <w:t>=’Yes’}&gt;&gt;</w:t>
-      </w:r>
-    </w:p>
-    <w:p>
-      <w:pPr>
-        <w:rPr>
-          <w:rFonts w:cstheme="minorHAnsi"/>
-          <w:color w:val="0A0A0A"/>
-        </w:rPr>
-      </w:pPr>
-      <w:r>
-        <w:rPr>
-          <w:rFonts w:cstheme="minorHAnsi"/>
-          <w:color w:val="0A0A0A"/>
-        </w:rPr>
-        <w:t>The judge heard from:</w:t>
-      </w:r>
-    </w:p>
-    <w:p>
-      <w:pPr>
-        <w:rPr>
-          <w:rFonts w:cstheme="minorHAnsi"/>
-          <w:color w:val="0A0A0A"/>
-        </w:rPr>
-      </w:pPr>
-    </w:p>
-    <w:p>
-      <w:pPr>
-        <w:rPr>
-          <w:rFonts w:cstheme="minorHAnsi"/>
-          <w:color w:val="0A0A0A"/>
-        </w:rPr>
-      </w:pPr>
-      <w:r>
-        <w:rPr>
-          <w:rFonts w:cstheme="minorHAnsi"/>
-          <w:color w:val="0A0A0A"/>
-        </w:rPr>
-        <w:t>&lt;&lt;</w:t>
-      </w:r>
-      <w:proofErr w:type="spellStart"/>
-      <w:r>
-        <w:rPr>
-          <w:rFonts w:cstheme="minorHAnsi"/>
-          <w:color w:val="0A0A0A"/>
-        </w:rPr>
-        <w:t>claimantAttendsOrRepresented</w:t>
-      </w:r>
-      <w:proofErr w:type="spellEnd"/>
-      <w:r>
-        <w:rPr>
-          <w:rFonts w:cstheme="minorHAnsi"/>
-          <w:color w:val="0A0A0A"/>
-        </w:rPr>
-        <w:t xml:space="preserve">&gt;&gt; </w:t>
-      </w:r>
-      <w:r>
-        <w:rPr>
-          <w:rFonts w:cstheme="minorHAnsi"/>
-          <w:color w:val="0A0A0A"/>
-        </w:rPr>
-        <w:t>&lt;&lt;</w:t>
-      </w:r>
-      <w:proofErr w:type="spellStart"/>
-      <w:r>
-        <w:rPr>
-          <w:rFonts w:cstheme="minorHAnsi"/>
-          <w:color w:val="0A0A0A"/>
-        </w:rPr>
-        <w:t>defendantAttendsOrRepresented</w:t>
-      </w:r>
-      <w:proofErr w:type="spellEnd"/>
-      <w:r>
-        <w:rPr>
-          <w:rFonts w:cstheme="minorHAnsi"/>
-          <w:color w:val="0A0A0A"/>
-        </w:rPr>
-        <w:t>&gt;&gt;</w:t>
-      </w:r>
-      <w:r>
-        <w:rPr>
-          <w:rFonts w:cstheme="minorHAnsi"/>
-          <w:color w:val="0A0A0A"/>
-        </w:rPr>
-        <w:t>&lt;&lt;</w:t>
-      </w:r>
-      <w:proofErr w:type="spellStart"/>
-      <w:r>
-        <w:rPr>
-          <w:rFonts w:cstheme="minorHAnsi"/>
-          <w:color w:val="0A0A0A"/>
-        </w:rPr>
-        <w:t>otherRepresentedText</w:t>
-      </w:r>
-      <w:proofErr w:type="spellEnd"/>
-      <w:r>
-        <w:rPr>
-          <w:rFonts w:cstheme="minorHAnsi"/>
-          <w:color w:val="0A0A0A"/>
-        </w:rPr>
-        <w:t>&gt;&gt;</w:t>
-      </w:r>
-      <w:r>
-        <w:rPr>
-          <w:rFonts w:cstheme="minorHAnsi"/>
-          <w:color w:val="0A0A0A"/>
-        </w:rPr>
-        <w:t>&lt;&lt;es_&gt;&gt;</w:t>
-      </w:r>
-    </w:p>
-    <w:p>
-      <w:pPr>
-        <w:rPr>
-          <w:rFonts w:cstheme="minorHAnsi"/>
-          <w:color w:val="0A0A0A"/>
-        </w:rPr>
-      </w:pPr>
     </w:p>
     <w:p>
       <w:pPr>
@@ -1582,7 +1559,6 @@
         </w:rPr>
         <w:t>cs_{</w:t>
       </w:r>
-      <w:proofErr w:type="spellStart"/>
       <w:r>
         <w:rPr>
           <w:rFonts w:cstheme="minorHAnsi"/>
@@ -1590,7 +1566,6 @@
         </w:rPr>
         <w:t>judgeConsideredPapers</w:t>
       </w:r>
-      <w:proofErr w:type="spellEnd"/>
       <w:r>
         <w:rPr>
           <w:rFonts w:cstheme="minorHAnsi"/>
@@ -1612,18 +1587,7 @@
         </w:rPr>
         <w:t>&gt;&gt;</w:t>
       </w:r>
-    </w:p>
-    <w:bookmarkEnd w:id="1"/>
-    <w:p>
-      <w:pPr>
-        <w:tabs>
-          <w:tab w:val="left" w:pos="1680"/>
-        </w:tabs>
-        <w:rPr>
-          <w:rFonts w:cstheme="minorHAnsi"/>
-          <w:color w:val="0A0A0A"/>
-        </w:rPr>
-      </w:pPr>
+      <w:bookmarkEnd w:id="1"/>
       <w:r>
         <w:rPr>
           <w:rFonts w:cstheme="minorHAnsi"/>
@@ -1644,44 +1608,16 @@
           <w:color w:val="0A0A0A"/>
           <w:shd w:val="clear" w:color="auto" w:fill="FFFFFF"/>
         </w:rPr>
-        <w:t>&lt;&lt;cs_{</w:t>
-      </w:r>
-      <w:proofErr w:type="spellStart"/>
+        <w:t>&lt;&lt;cs_{finalOrderMadeSelection=’Yes’</w:t>
+      </w:r>
       <w:r>
         <w:rPr>
           <w:rFonts w:cstheme="minorHAnsi"/>
           <w:color w:val="0A0A0A"/>
           <w:shd w:val="clear" w:color="auto" w:fill="FFFFFF"/>
         </w:rPr>
-        <w:t>finalOrderMadeSelection</w:t>
-      </w:r>
-      <w:proofErr w:type="spellEnd"/>
-      <w:r>
-        <w:rPr>
-          <w:rFonts w:cstheme="minorHAnsi"/>
-          <w:color w:val="0A0A0A"/>
-          <w:shd w:val="clear" w:color="auto" w:fill="FFFFFF"/>
-        </w:rPr>
-        <w:t>=’Yes’</w:t>
-      </w:r>
-      <w:r>
-        <w:rPr>
-          <w:rFonts w:cstheme="minorHAnsi"/>
-          <w:color w:val="0A0A0A"/>
-          <w:shd w:val="clear" w:color="auto" w:fill="FFFFFF"/>
-        </w:rPr>
-        <w:t xml:space="preserve"> &amp;&amp; </w:t>
-      </w:r>
-      <w:proofErr w:type="spellStart"/>
-      <w:r>
-        <w:rPr>
-          <w:rFonts w:cstheme="minorHAnsi"/>
-          <w:color w:val="0A0A0A"/>
-          <w:shd w:val="clear" w:color="auto" w:fill="FFFFFF"/>
-        </w:rPr>
-        <w:t>recordedToggle</w:t>
-      </w:r>
-      <w:proofErr w:type="spellEnd"/>
+        <w:t xml:space="preserve"> &amp;&amp; recordedToggle</w:t>
+      </w:r>
       <w:r>
         <w:rPr>
           <w:rFonts w:cstheme="minorHAnsi"/>
@@ -1735,25 +1671,7 @@
           <w:color w:val="0A0A0A"/>
           <w:shd w:val="clear" w:color="auto" w:fill="FFFFFF"/>
         </w:rPr>
-        <w:t>&lt;&lt;</w:t>
-      </w:r>
-      <w:proofErr w:type="spellStart"/>
-      <w:r>
-        <w:rPr>
-          <w:rFonts w:cstheme="minorHAnsi"/>
-          <w:color w:val="0A0A0A"/>
-          <w:shd w:val="clear" w:color="auto" w:fill="FFFFFF"/>
-        </w:rPr>
-        <w:t>recordedText</w:t>
-      </w:r>
-      <w:proofErr w:type="spellEnd"/>
-      <w:r>
-        <w:rPr>
-          <w:rFonts w:cstheme="minorHAnsi"/>
-          <w:color w:val="0A0A0A"/>
-          <w:shd w:val="clear" w:color="auto" w:fill="FFFFFF"/>
-        </w:rPr>
-        <w:t>&gt;&gt;</w:t>
+        <w:t>&lt;&lt;recordedText&gt;&gt;</w:t>
       </w:r>
     </w:p>
     <w:p>
@@ -1808,23 +1726,7 @@
           <w:rFonts w:cstheme="minorHAnsi"/>
           <w:color w:val="0A0A0A"/>
         </w:rPr>
-        <w:t>&lt;&lt;</w:t>
-      </w:r>
-      <w:proofErr w:type="spellStart"/>
-      <w:r>
-        <w:rPr>
-          <w:rFonts w:cstheme="minorHAnsi"/>
-          <w:color w:val="0A0A0A"/>
-        </w:rPr>
-        <w:t>orderedText</w:t>
-      </w:r>
-      <w:proofErr w:type="spellEnd"/>
-      <w:r>
-        <w:rPr>
-          <w:rFonts w:cstheme="minorHAnsi"/>
-          <w:color w:val="0A0A0A"/>
-        </w:rPr>
-        <w:t>&gt;&gt;</w:t>
+        <w:t>&lt;&lt;orderedText&gt;&gt;</w:t>
       </w:r>
     </w:p>
     <w:p>
@@ -1843,15 +1745,15 @@
           <w:bCs/>
         </w:rPr>
       </w:pPr>
-    </w:p>
-    <w:p>
-      <w:pPr>
+      <w:r>
         <w:rPr>
           <w:rFonts w:ascii="GDS Transport Website Light" w:hAnsi="GDS Transport Website Light"/>
           <w:b/>
           <w:bCs/>
         </w:rPr>
-      </w:pPr>
+        <w:lastRenderedPageBreak/>
+        <w:t>THE COURT FURTHER ORDERS THAT:</w:t>
+      </w:r>
     </w:p>
     <w:p>
       <w:pPr>
@@ -1870,65 +1772,18 @@
           <w:bCs/>
         </w:rPr>
       </w:pPr>
-    </w:p>
-    <w:p>
-      <w:pPr>
+      <w:r>
         <w:rPr>
           <w:rFonts w:ascii="GDS Transport Website Light" w:hAnsi="GDS Transport Website Light"/>
-          <w:b/>
-          <w:bCs/>
-        </w:rPr>
-      </w:pPr>
-    </w:p>
-    <w:p>
-      <w:pPr>
+        </w:rPr>
+        <w:t>&lt;&lt;cs_{</w:t>
+      </w:r>
+      <w:r>
         <w:rPr>
           <w:rFonts w:ascii="GDS Transport Website Light" w:hAnsi="GDS Transport Website Light"/>
-          <w:b/>
-          <w:bCs/>
-        </w:rPr>
-      </w:pPr>
-      <w:r>
-        <w:rPr>
-          <w:rFonts w:ascii="GDS Transport Website Light" w:hAnsi="GDS Transport Website Light"/>
-          <w:b/>
-          <w:bCs/>
-        </w:rPr>
-        <w:lastRenderedPageBreak/>
-        <w:t>THE COURT FURTHER ORDERS THAT:</w:t>
-      </w:r>
-    </w:p>
-    <w:p>
-      <w:pPr>
-        <w:rPr>
-          <w:rFonts w:ascii="GDS Transport Website Light" w:hAnsi="GDS Transport Website Light"/>
-          <w:b/>
-          <w:bCs/>
-        </w:rPr>
-      </w:pPr>
-    </w:p>
-    <w:p>
-      <w:pPr>
-        <w:rPr>
-          <w:rFonts w:ascii="GDS Transport Website Light" w:hAnsi="GDS Transport Website Light"/>
-          <w:b/>
-          <w:bCs/>
-        </w:rPr>
-      </w:pPr>
-      <w:r>
-        <w:rPr>
-          <w:rFonts w:ascii="GDS Transport Website Light" w:hAnsi="GDS Transport Website Light"/>
-        </w:rPr>
-        <w:t>&lt;&lt;cs_{</w:t>
-      </w:r>
-      <w:proofErr w:type="spellStart"/>
-      <w:r>
-        <w:rPr>
-          <w:rFonts w:ascii="GDS Transport Website Light" w:hAnsi="GDS Transport Website Light"/>
         </w:rPr>
         <w:t>furtherHearingToggle</w:t>
       </w:r>
-      <w:proofErr w:type="spellEnd"/>
       <w:r>
         <w:rPr>
           <w:rFonts w:ascii="GDS Transport Website Light" w:hAnsi="GDS Transport Website Light"/>
@@ -1967,7 +1822,6 @@
         </w:rPr>
         <w:t>&lt;&lt;cs_{</w:t>
       </w:r>
-      <w:proofErr w:type="spellStart"/>
       <w:r>
         <w:rPr>
           <w:rFonts w:ascii="GDS Transport Website Light" w:hAnsi="GDS Transport Website Light"/>
@@ -1986,7 +1840,6 @@
         </w:rPr>
         <w:t>Toggle</w:t>
       </w:r>
-      <w:proofErr w:type="spellEnd"/>
       <w:r>
         <w:rPr>
           <w:rFonts w:ascii="GDS Transport Website Light" w:hAnsi="GDS Transport Website Light"/>
@@ -2012,47 +1865,44 @@
         <w:t xml:space="preserve"> A further hearing will take place </w:t>
       </w:r>
       <w:r>
-        <w:t>&lt;&lt; {</w:t>
-      </w:r>
-      <w:proofErr w:type="spellStart"/>
-      <w:r>
-        <w:t>dateFormat</w:t>
-      </w:r>
-      <w:proofErr w:type="spellEnd"/>
-      <w:r>
-        <w:t>(</w:t>
-      </w:r>
-      <w:proofErr w:type="spellStart"/>
+        <w:t>&lt;&lt; {dateFormat(</w:t>
+      </w:r>
       <w:r>
         <w:t>furtherHearingFromDate</w:t>
       </w:r>
-      <w:proofErr w:type="spellEnd"/>
-      <w:r>
-        <w:t xml:space="preserve">, ‘dd MMMM </w:t>
-      </w:r>
-      <w:proofErr w:type="spellStart"/>
-      <w:r>
-        <w:t>yyyy</w:t>
-      </w:r>
-      <w:proofErr w:type="spellEnd"/>
-      <w:r>
-        <w:t>’, ‘</w:t>
-      </w:r>
-      <w:proofErr w:type="spellStart"/>
-      <w:r>
-        <w:t>yyyy</w:t>
-      </w:r>
-      <w:proofErr w:type="spellEnd"/>
-      <w:r>
-        <w:t>-MM-dd’)}&gt;&gt;</w:t>
+      <w:r>
+        <w:t>, ‘dd MMMM yyyy’, ‘yyyy-MM-dd’)}&gt;&gt;</w:t>
       </w:r>
       <w:r>
         <w:t>.&lt;&lt;es_</w:t>
       </w:r>
       <w:r>
-        <w:t>&gt;&gt;&lt;&lt;cs_{</w:t>
-      </w:r>
-      <w:proofErr w:type="spellStart"/>
+        <w:t>&gt;&gt;&lt;&lt;cs_{furtherHearing</w:t>
+      </w:r>
+      <w:r>
+        <w:t>To</w:t>
+      </w:r>
+      <w:r>
+        <w:t xml:space="preserve">Toggle ='true'}&gt;&gt;A further hearing will take place between </w:t>
+      </w:r>
+      <w:r>
+        <w:t>&lt;&lt; {dateFormat(</w:t>
+      </w:r>
+      <w:r>
+        <w:t>furtherHearingFromDate</w:t>
+      </w:r>
+      <w:r>
+        <w:t>, ‘dd MMMM yyyy’, ‘yyyy-MM-dd’)}&gt;&gt;</w:t>
+      </w:r>
+      <w:r>
+        <w:t xml:space="preserve"> </w:t>
+      </w:r>
+      <w:r>
+        <w:t xml:space="preserve">and </w:t>
+      </w:r>
+      <w:r>
+        <w:t>&lt;&lt; {dateFormat(</w:t>
+      </w:r>
       <w:r>
         <w:t>furtherHearing</w:t>
       </w:r>
@@ -2060,93 +1910,10 @@
         <w:t>To</w:t>
       </w:r>
       <w:r>
-        <w:t>Toggle</w:t>
-      </w:r>
-      <w:proofErr w:type="spellEnd"/>
-      <w:r>
-        <w:t xml:space="preserve"> ='true'}&gt;&gt;A further hearing will take place between </w:t>
-      </w:r>
-      <w:r>
-        <w:t>&lt;&lt; {</w:t>
-      </w:r>
-      <w:proofErr w:type="spellStart"/>
-      <w:r>
-        <w:t>dateFormat</w:t>
-      </w:r>
-      <w:proofErr w:type="spellEnd"/>
-      <w:r>
-        <w:t>(</w:t>
-      </w:r>
-      <w:proofErr w:type="spellStart"/>
-      <w:r>
-        <w:t>furtherHearingFromDate</w:t>
-      </w:r>
-      <w:proofErr w:type="spellEnd"/>
-      <w:r>
-        <w:t xml:space="preserve">, ‘dd MMMM </w:t>
-      </w:r>
-      <w:proofErr w:type="spellStart"/>
-      <w:r>
-        <w:t>yyyy</w:t>
-      </w:r>
-      <w:proofErr w:type="spellEnd"/>
-      <w:r>
-        <w:t>’, ‘</w:t>
-      </w:r>
-      <w:proofErr w:type="spellStart"/>
-      <w:r>
-        <w:t>yyyy</w:t>
-      </w:r>
-      <w:proofErr w:type="spellEnd"/>
-      <w:r>
-        <w:t>-MM-dd’)}&gt;&gt;</w:t>
-      </w:r>
-      <w:r>
-        <w:t xml:space="preserve"> </w:t>
-      </w:r>
-      <w:r>
-        <w:t xml:space="preserve">and </w:t>
-      </w:r>
-      <w:r>
-        <w:t>&lt;&lt; {</w:t>
-      </w:r>
-      <w:proofErr w:type="spellStart"/>
-      <w:r>
-        <w:t>dateFormat</w:t>
-      </w:r>
-      <w:proofErr w:type="spellEnd"/>
-      <w:r>
-        <w:t>(</w:t>
-      </w:r>
-      <w:proofErr w:type="spellStart"/>
-      <w:r>
-        <w:t>furtherHearing</w:t>
-      </w:r>
-      <w:r>
-        <w:t>To</w:t>
-      </w:r>
-      <w:r>
         <w:t>Date</w:t>
       </w:r>
-      <w:proofErr w:type="spellEnd"/>
-      <w:r>
-        <w:t xml:space="preserve">, ‘dd MMMM </w:t>
-      </w:r>
-      <w:proofErr w:type="spellStart"/>
-      <w:r>
-        <w:t>yyyy</w:t>
-      </w:r>
-      <w:proofErr w:type="spellEnd"/>
-      <w:r>
-        <w:t>’, ‘</w:t>
-      </w:r>
-      <w:proofErr w:type="spellStart"/>
-      <w:r>
-        <w:t>yyyy</w:t>
-      </w:r>
-      <w:proofErr w:type="spellEnd"/>
-      <w:r>
-        <w:t>-MM-dd’)}&gt;&gt;</w:t>
+      <w:r>
+        <w:t>, ‘dd MMMM yyyy’, ‘yyyy-MM-dd’)}&gt;&gt;</w:t>
       </w:r>
       <w:r>
         <w:t>.&lt;&lt;es_&gt;&gt;</w:t>
@@ -2171,11 +1938,9 @@
       <w:r>
         <w:t xml:space="preserve"> &lt;&lt;</w:t>
       </w:r>
-      <w:proofErr w:type="spellStart"/>
       <w:r>
         <w:t>furtherHearingLength</w:t>
       </w:r>
-      <w:proofErr w:type="spellEnd"/>
       <w:r>
         <w:t>&gt;&gt;.</w:t>
       </w:r>
@@ -2277,11 +2042,9 @@
       <w:r>
         <w:t>cs_{</w:t>
       </w:r>
-      <w:proofErr w:type="spellStart"/>
       <w:r>
         <w:t>furtherHearingMethod</w:t>
       </w:r>
-      <w:proofErr w:type="spellEnd"/>
       <w:r>
         <w:t>=’VIDEO’}</w:t>
       </w:r>
@@ -2289,23 +2052,7 @@
         <w:t>&gt;&gt;</w:t>
       </w:r>
       <w:r>
-        <w:t>by video&lt;&lt;es_&gt;&gt;&lt;&lt;cs_{</w:t>
-      </w:r>
-      <w:proofErr w:type="spellStart"/>
-      <w:r>
-        <w:t>furtherHearingMethod</w:t>
-      </w:r>
-      <w:proofErr w:type="spellEnd"/>
-      <w:r>
-        <w:t>=’TELEPHONE’}&gt;&gt; by telephone&lt;&lt;es_&gt;&gt;&lt;&lt;cs_{</w:t>
-      </w:r>
-      <w:proofErr w:type="spellStart"/>
-      <w:r>
-        <w:t>furtherHearingMethod</w:t>
-      </w:r>
-      <w:proofErr w:type="spellEnd"/>
-      <w:r>
-        <w:t>=’IN_PERSON’}&gt;&gt; in person&lt;&lt;es_&gt;&gt;</w:t>
+        <w:t>by video&lt;&lt;es_&gt;&gt;&lt;&lt;cs_{furtherHearingMethod=’TELEPHONE’}&gt;&gt; by telephone&lt;&lt;es_&gt;&gt;&lt;&lt;cs_{furtherHearingMethod=’IN_PERSON’}&gt;&gt; in person&lt;&lt;es_&gt;&gt;</w:t>
       </w:r>
       <w:r>
         <w:t>. Further details will be provided in the hearing notice to follow.</w:t>
@@ -2339,89 +2086,6 @@
       <w:pPr>
         <w:ind w:left="1440"/>
       </w:pPr>
-    </w:p>
-    <w:p>
-      <w:pPr>
-        <w:ind w:left="1440"/>
-      </w:pPr>
-      <w:r>
-        <w:t>&lt;&lt;cs_{</w:t>
-      </w:r>
-      <w:proofErr w:type="spellStart"/>
-      <w:r>
-        <w:t>costSelection</w:t>
-      </w:r>
-      <w:proofErr w:type="spellEnd"/>
-      <w:r>
-        <w:t>=’</w:t>
-      </w:r>
-      <w:r>
-        <w:t xml:space="preserve"> </w:t>
-      </w:r>
-      <w:r>
-        <w:t>COSTS_IN_THE_CASE</w:t>
-      </w:r>
-      <w:r>
-        <w:t>’}&gt;&gt;No order as to costs&lt;&lt;es_&gt;&gt;&lt;&lt;cs_{</w:t>
-      </w:r>
-      <w:proofErr w:type="spellStart"/>
-      <w:r>
-        <w:t>costSelection</w:t>
-      </w:r>
-      <w:proofErr w:type="spellEnd"/>
-      <w:r>
-        <w:t>=’NO_ORDER_TO_COST’}&gt;&gt;No order as to costs.&lt;&lt;es_&gt;&gt;&lt;&lt;{</w:t>
-      </w:r>
-      <w:proofErr w:type="spellStart"/>
-      <w:r>
-        <w:t>cs_costSelection</w:t>
-      </w:r>
-      <w:proofErr w:type="spellEnd"/>
-      <w:r>
-        <w:t>=’COSTS_RESERVED’}&gt;&gt;Costs reserved [text]]].&lt;&lt;es_&gt;&gt;</w:t>
-      </w:r>
-      <w:r>
-        <w:t>&lt;&lt;cs_{costSelection=’</w:t>
-      </w:r>
-      <w:r>
-        <w:t>MAKE_AN_ORDER_FOR_DETAILED_COSTS</w:t>
-      </w:r>
-      <w:r>
-        <w:t>’</w:t>
-      </w:r>
-      <w:r>
-        <w:t>}&gt;&gt;</w:t>
-      </w:r>
-      <w:r>
-        <w:t xml:space="preserve"> make an order</w:t>
-      </w:r>
-      <w:r>
-        <w:t xml:space="preserve"> </w:t>
-      </w:r>
-      <w:proofErr w:type="spellStart"/>
-      <w:r>
-        <w:t>slectionsss</w:t>
-      </w:r>
-      <w:proofErr w:type="spellEnd"/>
-      <w:r>
-        <w:t>&lt;&lt;es_&gt;&gt;&lt;&lt;cs_{</w:t>
-      </w:r>
-      <w:proofErr w:type="spellStart"/>
-      <w:r>
-        <w:t>costSelection</w:t>
-      </w:r>
-      <w:proofErr w:type="spellEnd"/>
-      <w:r>
-        <w:t xml:space="preserve">=’BESPOKE_COSTS_ORDER’}&gt;&gt; </w:t>
-      </w:r>
-      <w:proofErr w:type="spellStart"/>
-      <w:r>
-        <w:t>bepkie</w:t>
-      </w:r>
-      <w:proofErr w:type="spellEnd"/>
-      <w:r>
-        <w:t xml:space="preserve"> text&lt;&lt;es_&gt;&gt;</w:t>
-      </w:r>
     </w:p>
     <w:p/>
     <w:p/>
@@ -3741,6 +3405,33 @@
 </file>
 
 <file path=customXml/item1.xml><?xml version="1.0" encoding="utf-8"?>
+<p:properties xmlns:p="http://schemas.microsoft.com/office/2006/metadata/properties" xmlns:xsi="http://www.w3.org/2001/XMLSchema-instance" xmlns:pc="http://schemas.microsoft.com/office/infopath/2007/PartnerControls">
+  <documentManagement>
+    <Stage xmlns="f336f4fe-8719-4ea2-b5d6-29b3a580aeb4">Draft</Stage>
+    <Next_x0020_Stage xmlns="f336f4fe-8719-4ea2-b5d6-29b3a580aeb4">N/A</Next_x0020_Stage>
+    <Admin_x0020_Action xmlns="f336f4fe-8719-4ea2-b5d6-29b3a580aeb4" xsi:nil="true"/>
+    <Template_x0020_Category xmlns="f336f4fe-8719-4ea2-b5d6-29b3a580aeb4">Decision Order - DEC</Template_x0020_Category>
+    <Action xmlns="f336f4fe-8719-4ea2-b5d6-29b3a580aeb4" xsi:nil="true"/>
+    <Purpose1 xmlns="f336f4fe-8719-4ea2-b5d6-29b3a580aeb4">assisted order document</Purpose1>
+    <Template_x0020_Language xmlns="f336f4fe-8719-4ea2-b5d6-29b3a580aeb4">English - ENG</Template_x0020_Language>
+    <Rename xmlns="f336f4fe-8719-4ea2-b5d6-29b3a580aeb4">true</Rename>
+    <Tornado_x0020_Filename xmlns="f336f4fe-8719-4ea2-b5d6-29b3a580aeb4" xsi:nil="true"/>
+    <Approval_x0020_Request_x0020_Comment xmlns="f336f4fe-8719-4ea2-b5d6-29b3a580aeb4" xsi:nil="true"/>
+    <Publication_x0020_Date xmlns="f336f4fe-8719-4ea2-b5d6-29b3a580aeb4">2023-04-17T23:00:00+00:00</Publication_x0020_Date>
+  </documentManagement>
+</p:properties>
+</file>
+
+<file path=customXml/item2.xml><?xml version="1.0" encoding="utf-8"?>
+<?mso-contentType ?>
+<FormTemplates xmlns="http://schemas.microsoft.com/sharepoint/v3/contenttype/forms">
+  <Display>DocumentLibraryForm</Display>
+  <Edit>DocumentLibraryForm</Edit>
+  <New>DocumentLibraryForm</New>
+</FormTemplates>
+</file>
+
+<file path=customXml/item3.xml><?xml version="1.0" encoding="utf-8"?>
 <ct:contentTypeSchema xmlns:ct="http://schemas.microsoft.com/office/2006/metadata/contentType" xmlns:ma="http://schemas.microsoft.com/office/2006/metadata/properties/metaAttributes" ct:_="" ma:_="" ma:contentTypeName="_CtTemplate" ma:contentTypeID="0x01010064A5FDCCFB03F540B94405305D7DE14F00A4F8B82F7CEF57469A8FE5CEAB7A0EE0" ma:contentTypeVersion="54" ma:contentTypeDescription="Part of Template Management with Site Columns representing custom attributes." ma:contentTypeScope="" ma:versionID="c2ae9af6f2d07f5c87e529250672afb5">
   <xsd:schema xmlns:xsd="http://www.w3.org/2001/XMLSchema" xmlns:xs="http://www.w3.org/2001/XMLSchema" xmlns:p="http://schemas.microsoft.com/office/2006/metadata/properties" xmlns:ns2="f336f4fe-8719-4ea2-b5d6-29b3a580aeb4" xmlns:ns3="b57b892a-dd61-4bba-b372-a8d93da2c7e6" targetNamespace="http://schemas.microsoft.com/office/2006/metadata/properties" ma:root="true" ma:fieldsID="5cc5ae0d05cbe82a12e0833457866b27" ns2:_="" ns3:_="">
     <xsd:import namespace="f336f4fe-8719-4ea2-b5d6-29b3a580aeb4"/>
@@ -4056,38 +3747,29 @@
 </ct:contentTypeSchema>
 </file>
 
-<file path=customXml/item2.xml><?xml version="1.0" encoding="utf-8"?>
-<?mso-contentType ?>
-<FormTemplates xmlns="http://schemas.microsoft.com/sharepoint/v3/contenttype/forms">
-  <Display>DocumentLibraryForm</Display>
-  <Edit>DocumentLibraryForm</Edit>
-  <New>DocumentLibraryForm</New>
-</FormTemplates>
-</file>
-
-<file path=customXml/item3.xml><?xml version="1.0" encoding="utf-8"?>
-<p:properties xmlns:p="http://schemas.microsoft.com/office/2006/metadata/properties" xmlns:xsi="http://www.w3.org/2001/XMLSchema-instance" xmlns:pc="http://schemas.microsoft.com/office/infopath/2007/PartnerControls">
-  <documentManagement>
-    <Stage xmlns="f336f4fe-8719-4ea2-b5d6-29b3a580aeb4">Draft</Stage>
-    <Next_x0020_Stage xmlns="f336f4fe-8719-4ea2-b5d6-29b3a580aeb4">N/A</Next_x0020_Stage>
-    <Admin_x0020_Action xmlns="f336f4fe-8719-4ea2-b5d6-29b3a580aeb4" xsi:nil="true"/>
-    <Template_x0020_Category xmlns="f336f4fe-8719-4ea2-b5d6-29b3a580aeb4">Decision Order - DEC</Template_x0020_Category>
-    <Action xmlns="f336f4fe-8719-4ea2-b5d6-29b3a580aeb4" xsi:nil="true"/>
-    <Purpose1 xmlns="f336f4fe-8719-4ea2-b5d6-29b3a580aeb4">assisted order document</Purpose1>
-    <Template_x0020_Language xmlns="f336f4fe-8719-4ea2-b5d6-29b3a580aeb4">English - ENG</Template_x0020_Language>
-    <Rename xmlns="f336f4fe-8719-4ea2-b5d6-29b3a580aeb4">true</Rename>
-    <Tornado_x0020_Filename xmlns="f336f4fe-8719-4ea2-b5d6-29b3a580aeb4" xsi:nil="true"/>
-    <Approval_x0020_Request_x0020_Comment xmlns="f336f4fe-8719-4ea2-b5d6-29b3a580aeb4" xsi:nil="true"/>
-    <Publication_x0020_Date xmlns="f336f4fe-8719-4ea2-b5d6-29b3a580aeb4">2023-04-17T23:00:00+00:00</Publication_x0020_Date>
-  </documentManagement>
-</p:properties>
-</file>
-
 <file path=customXml/item4.xml><?xml version="1.0" encoding="utf-8"?>
 <b:Sources xmlns:b="http://schemas.openxmlformats.org/officeDocument/2006/bibliography" xmlns="http://schemas.openxmlformats.org/officeDocument/2006/bibliography" SelectedStyle="\APASixthEditionOfficeOnline.xsl" StyleName="APA" Version="6"/>
 </file>
 
 <file path=customXml/itemProps1.xml><?xml version="1.0" encoding="utf-8"?>
+<ds:datastoreItem xmlns:ds="http://schemas.openxmlformats.org/officeDocument/2006/customXml" ds:itemID="{2C76BC83-453B-485F-8060-B870C3356957}">
+  <ds:schemaRefs>
+    <ds:schemaRef ds:uri="http://schemas.microsoft.com/office/2006/metadata/properties"/>
+    <ds:schemaRef ds:uri="http://schemas.microsoft.com/office/infopath/2007/PartnerControls"/>
+    <ds:schemaRef ds:uri="f336f4fe-8719-4ea2-b5d6-29b3a580aeb4"/>
+  </ds:schemaRefs>
+</ds:datastoreItem>
+</file>
+
+<file path=customXml/itemProps2.xml><?xml version="1.0" encoding="utf-8"?>
+<ds:datastoreItem xmlns:ds="http://schemas.openxmlformats.org/officeDocument/2006/customXml" ds:itemID="{E132B841-DD01-4751-A5C7-7F79269462FA}">
+  <ds:schemaRefs>
+    <ds:schemaRef ds:uri="http://schemas.microsoft.com/sharepoint/v3/contenttype/forms"/>
+  </ds:schemaRefs>
+</ds:datastoreItem>
+</file>
+
+<file path=customXml/itemProps3.xml><?xml version="1.0" encoding="utf-8"?>
 <ds:datastoreItem xmlns:ds="http://schemas.openxmlformats.org/officeDocument/2006/customXml" ds:itemID="{9EF6B19C-3345-4FAC-9279-A9D0A73CF8E4}">
   <ds:schemaRefs>
     <ds:schemaRef ds:uri="http://schemas.microsoft.com/office/2006/metadata/contentType"/>
@@ -4106,24 +3788,6 @@
 </ds:datastoreItem>
 </file>
 
-<file path=customXml/itemProps2.xml><?xml version="1.0" encoding="utf-8"?>
-<ds:datastoreItem xmlns:ds="http://schemas.openxmlformats.org/officeDocument/2006/customXml" ds:itemID="{E132B841-DD01-4751-A5C7-7F79269462FA}">
-  <ds:schemaRefs>
-    <ds:schemaRef ds:uri="http://schemas.microsoft.com/sharepoint/v3/contenttype/forms"/>
-  </ds:schemaRefs>
-</ds:datastoreItem>
-</file>
-
-<file path=customXml/itemProps3.xml><?xml version="1.0" encoding="utf-8"?>
-<ds:datastoreItem xmlns:ds="http://schemas.openxmlformats.org/officeDocument/2006/customXml" ds:itemID="{2C76BC83-453B-485F-8060-B870C3356957}">
-  <ds:schemaRefs>
-    <ds:schemaRef ds:uri="http://schemas.microsoft.com/office/2006/metadata/properties"/>
-    <ds:schemaRef ds:uri="http://schemas.microsoft.com/office/infopath/2007/PartnerControls"/>
-    <ds:schemaRef ds:uri="f336f4fe-8719-4ea2-b5d6-29b3a580aeb4"/>
-  </ds:schemaRefs>
-</ds:datastoreItem>
-</file>
-
 <file path=customXml/itemProps4.xml><?xml version="1.0" encoding="utf-8"?>
 <ds:datastoreItem xmlns:ds="http://schemas.openxmlformats.org/officeDocument/2006/customXml" ds:itemID="{FC992D11-1E33-46C0-8B10-D85BEB8685C5}">
   <ds:schemaRefs>

</xml_diff>

<commit_message>
update further hearing section
</commit_message>
<xml_diff>
--- a/docker/docmosis/templates/CV-UNS-DEC-ENG-01283.docx
+++ b/docker/docmosis/templates/CV-UNS-DEC-ENG-01283.docx
@@ -131,7 +131,57 @@
               <w:rPr>
                 <w:rFonts w:ascii="GDS Transport Website Light" w:hAnsi="GDS Transport Website Light"/>
               </w:rPr>
-              <w:t>&lt;&lt;{dateFormat($nowUTC ,‘d MMMM yyyy’)} &gt;&gt;</w:t>
+              <w:t>&lt;</w:t>
+            </w:r>
+            <w:proofErr w:type="gramStart"/>
+            <w:r>
+              <w:rPr>
+                <w:rFonts w:ascii="GDS Transport Website Light" w:hAnsi="GDS Transport Website Light"/>
+              </w:rPr>
+              <w:t>&lt;{</w:t>
+            </w:r>
+            <w:proofErr w:type="spellStart"/>
+            <w:proofErr w:type="gramEnd"/>
+            <w:r>
+              <w:rPr>
+                <w:rFonts w:ascii="GDS Transport Website Light" w:hAnsi="GDS Transport Website Light"/>
+              </w:rPr>
+              <w:t>dateFormat</w:t>
+            </w:r>
+            <w:proofErr w:type="spellEnd"/>
+            <w:r>
+              <w:rPr>
+                <w:rFonts w:ascii="GDS Transport Website Light" w:hAnsi="GDS Transport Website Light"/>
+              </w:rPr>
+              <w:t>($</w:t>
+            </w:r>
+            <w:proofErr w:type="spellStart"/>
+            <w:r>
+              <w:rPr>
+                <w:rFonts w:ascii="GDS Transport Website Light" w:hAnsi="GDS Transport Website Light"/>
+              </w:rPr>
+              <w:t>nowUTC</w:t>
+            </w:r>
+            <w:proofErr w:type="spellEnd"/>
+            <w:r>
+              <w:rPr>
+                <w:rFonts w:ascii="GDS Transport Website Light" w:hAnsi="GDS Transport Website Light"/>
+              </w:rPr>
+              <w:t xml:space="preserve"> ,‘d MMMM </w:t>
+            </w:r>
+            <w:proofErr w:type="spellStart"/>
+            <w:r>
+              <w:rPr>
+                <w:rFonts w:ascii="GDS Transport Website Light" w:hAnsi="GDS Transport Website Light"/>
+              </w:rPr>
+              <w:t>yyyy</w:t>
+            </w:r>
+            <w:proofErr w:type="spellEnd"/>
+            <w:r>
+              <w:rPr>
+                <w:rFonts w:ascii="GDS Transport Website Light" w:hAnsi="GDS Transport Website Light"/>
+              </w:rPr>
+              <w:t>’)} &gt;&gt;</w:t>
             </w:r>
           </w:p>
         </w:tc>
@@ -162,6 +212,7 @@
               </w:rPr>
               <w:t>&lt;&lt;</w:t>
             </w:r>
+            <w:proofErr w:type="spellStart"/>
             <w:r>
               <w:rPr>
                 <w:rFonts w:ascii="GDS Transport Website Light" w:hAnsi="GDS Transport Website Light"/>
@@ -172,6 +223,7 @@
               </w:rPr>
               <w:t>courtName</w:t>
             </w:r>
+            <w:proofErr w:type="spellEnd"/>
             <w:r>
               <w:rPr>
                 <w:rFonts w:ascii="GDS Transport Website Light" w:hAnsi="GDS Transport Website Light"/>
@@ -205,7 +257,21 @@
               <w:rPr>
                 <w:rFonts w:ascii="GDS Transport Website Light" w:hAnsi="GDS Transport Website Light"/>
               </w:rPr>
-              <w:t>&lt;&lt;caseNumber&gt;&gt;</w:t>
+              <w:t>&lt;&lt;</w:t>
+            </w:r>
+            <w:proofErr w:type="spellStart"/>
+            <w:r>
+              <w:rPr>
+                <w:rFonts w:ascii="GDS Transport Website Light" w:hAnsi="GDS Transport Website Light"/>
+              </w:rPr>
+              <w:t>caseNumber</w:t>
+            </w:r>
+            <w:proofErr w:type="spellEnd"/>
+            <w:r>
+              <w:rPr>
+                <w:rFonts w:ascii="GDS Transport Website Light" w:hAnsi="GDS Transport Website Light"/>
+              </w:rPr>
+              <w:t>&gt;&gt;</w:t>
             </w:r>
           </w:p>
         </w:tc>
@@ -564,6 +630,7 @@
               </w:rPr>
               <w:t>&lt;&lt;</w:t>
             </w:r>
+            <w:proofErr w:type="spellStart"/>
             <w:r>
               <w:rPr>
                 <w:rFonts w:ascii="GDSTransportWebsite" w:hAnsi="GDSTransportWebsite"/>
@@ -571,6 +638,7 @@
               </w:rPr>
               <w:t>cr</w:t>
             </w:r>
+            <w:proofErr w:type="spellEnd"/>
             <w:r>
               <w:rPr>
                 <w:rFonts w:ascii="GDSTransportWebsite" w:hAnsi="GDSTransportWebsite"/>
@@ -597,6 +665,7 @@
               </w:rPr>
               <w:t>2</w:t>
             </w:r>
+            <w:proofErr w:type="gramStart"/>
             <w:r>
               <w:rPr>
                 <w:rFonts w:ascii="GDS Transport Website Light" w:hAnsi="GDS Transport Website Light"/>
@@ -607,7 +676,14 @@
               <w:rPr>
                 <w:rFonts w:ascii="GDS Transport Website Light" w:hAnsi="GDS Transport Website Light"/>
               </w:rPr>
-              <w:t>!=null}</w:t>
+              <w:t>!=</w:t>
+            </w:r>
+            <w:proofErr w:type="gramEnd"/>
+            <w:r>
+              <w:rPr>
+                <w:rFonts w:ascii="GDS Transport Website Light" w:hAnsi="GDS Transport Website Light"/>
+              </w:rPr>
+              <w:t>null}</w:t>
             </w:r>
             <w:r>
               <w:rPr>
@@ -865,6 +941,7 @@
               </w:rPr>
               <w:t>&lt;&lt;</w:t>
             </w:r>
+            <w:proofErr w:type="spellStart"/>
             <w:r>
               <w:rPr>
                 <w:rFonts w:ascii="GDSTransportWebsite" w:hAnsi="GDSTransportWebsite"/>
@@ -872,6 +949,7 @@
               </w:rPr>
               <w:t>cr</w:t>
             </w:r>
+            <w:proofErr w:type="spellEnd"/>
             <w:r>
               <w:rPr>
                 <w:rFonts w:ascii="GDSTransportWebsite" w:hAnsi="GDSTransportWebsite"/>
@@ -890,7 +968,21 @@
               <w:rPr>
                 <w:rFonts w:ascii="GDS Transport Website Light" w:hAnsi="GDS Transport Website Light"/>
               </w:rPr>
-              <w:t>defendant2Name!=null}</w:t>
+              <w:t>defendant2</w:t>
+            </w:r>
+            <w:proofErr w:type="gramStart"/>
+            <w:r>
+              <w:rPr>
+                <w:rFonts w:ascii="GDS Transport Website Light" w:hAnsi="GDS Transport Website Light"/>
+              </w:rPr>
+              <w:t>Name!=</w:t>
+            </w:r>
+            <w:proofErr w:type="gramEnd"/>
+            <w:r>
+              <w:rPr>
+                <w:rFonts w:ascii="GDS Transport Website Light" w:hAnsi="GDS Transport Website Light"/>
+              </w:rPr>
+              <w:t>null}</w:t>
             </w:r>
             <w:r>
               <w:rPr>
@@ -1059,7 +1151,25 @@
           <w:color w:val="0A0A0A"/>
           <w:shd w:val="clear" w:color="auto" w:fill="FFFFFF"/>
         </w:rPr>
-        <w:t>&lt;&lt;cs_{finalOrderMadeSelection=’Yes’}&gt;&gt;</w:t>
+        <w:t>&lt;&lt;cs_{</w:t>
+      </w:r>
+      <w:proofErr w:type="spellStart"/>
+      <w:r>
+        <w:rPr>
+          <w:rFonts w:cstheme="minorHAnsi"/>
+          <w:color w:val="0A0A0A"/>
+          <w:shd w:val="clear" w:color="auto" w:fill="FFFFFF"/>
+        </w:rPr>
+        <w:t>finalOrderMadeSelection</w:t>
+      </w:r>
+      <w:proofErr w:type="spellEnd"/>
+      <w:r>
+        <w:rPr>
+          <w:rFonts w:cstheme="minorHAnsi"/>
+          <w:color w:val="0A0A0A"/>
+          <w:shd w:val="clear" w:color="auto" w:fill="FFFFFF"/>
+        </w:rPr>
+        <w:t>=’Yes’}&gt;&gt;</w:t>
       </w:r>
     </w:p>
     <w:p>
@@ -1075,7 +1185,70 @@
           <w:color w:val="0A0A0A"/>
           <w:shd w:val="clear" w:color="auto" w:fill="FFFFFF"/>
         </w:rPr>
-        <w:t>This order is made by &lt;&lt;judgeNameTitle&gt;&gt; following a hearing &lt;&lt;orderMadeDate&gt;&gt; at &lt;&lt;courtLocation&gt;&gt;</w:t>
+        <w:t>This order is made by &lt;&lt;</w:t>
+      </w:r>
+      <w:proofErr w:type="spellStart"/>
+      <w:r>
+        <w:rPr>
+          <w:rFonts w:cstheme="minorHAnsi"/>
+          <w:color w:val="0A0A0A"/>
+          <w:shd w:val="clear" w:color="auto" w:fill="FFFFFF"/>
+        </w:rPr>
+        <w:t>judgeNameTitle</w:t>
+      </w:r>
+      <w:proofErr w:type="spellEnd"/>
+      <w:r>
+        <w:rPr>
+          <w:rFonts w:cstheme="minorHAnsi"/>
+          <w:color w:val="0A0A0A"/>
+          <w:shd w:val="clear" w:color="auto" w:fill="FFFFFF"/>
+        </w:rPr>
+        <w:t>&gt;&gt; following a hearing &lt;&lt;</w:t>
+      </w:r>
+      <w:proofErr w:type="spellStart"/>
+      <w:r>
+        <w:rPr>
+          <w:rFonts w:cstheme="minorHAnsi"/>
+          <w:color w:val="0A0A0A"/>
+          <w:shd w:val="clear" w:color="auto" w:fill="FFFFFF"/>
+        </w:rPr>
+        <w:t>orderMadeDate</w:t>
+      </w:r>
+      <w:proofErr w:type="spellEnd"/>
+      <w:r>
+        <w:rPr>
+          <w:rFonts w:cstheme="minorHAnsi"/>
+          <w:color w:val="0A0A0A"/>
+          <w:shd w:val="clear" w:color="auto" w:fill="FFFFFF"/>
+        </w:rPr>
+        <w:t>&gt;&gt; at &lt;&lt;</w:t>
+      </w:r>
+      <w:proofErr w:type="spellStart"/>
+      <w:r>
+        <w:rPr>
+          <w:rFonts w:cstheme="minorHAnsi"/>
+          <w:color w:val="0A0A0A"/>
+          <w:shd w:val="clear" w:color="auto" w:fill="FFFFFF"/>
+        </w:rPr>
+        <w:t>courtLocation</w:t>
+      </w:r>
+      <w:proofErr w:type="spellEnd"/>
+      <w:r>
+        <w:rPr>
+          <w:rFonts w:cstheme="minorHAnsi"/>
+          <w:color w:val="0A0A0A"/>
+          <w:shd w:val="clear" w:color="auto" w:fill="FFFFFF"/>
+        </w:rPr>
+        <w:t>&gt;</w:t>
+      </w:r>
+      <w:proofErr w:type="gramStart"/>
+      <w:r>
+        <w:rPr>
+          <w:rFonts w:cstheme="minorHAnsi"/>
+          <w:color w:val="0A0A0A"/>
+          <w:shd w:val="clear" w:color="auto" w:fill="FFFFFF"/>
+        </w:rPr>
+        <w:t>&gt;</w:t>
       </w:r>
       <w:r>
         <w:rPr>
@@ -1090,7 +1263,15 @@
           <w:rFonts w:cstheme="minorHAnsi"/>
           <w:color w:val="0A0A0A"/>
         </w:rPr>
-        <w:t>&lt;&lt;es_&gt;&gt;</w:t>
+        <w:t>&lt;</w:t>
+      </w:r>
+      <w:proofErr w:type="gramEnd"/>
+      <w:r>
+        <w:rPr>
+          <w:rFonts w:cstheme="minorHAnsi"/>
+          <w:color w:val="0A0A0A"/>
+        </w:rPr>
+        <w:t>&lt;es_&gt;&gt;</w:t>
       </w:r>
     </w:p>
     <w:p>
@@ -1107,7 +1288,25 @@
           <w:color w:val="0A0A0A"/>
           <w:shd w:val="clear" w:color="auto" w:fill="FFFFFF"/>
         </w:rPr>
-        <w:t>&lt;&lt;cs_{finalOrderMadeSelection=’</w:t>
+        <w:t>&lt;&lt;cs_{</w:t>
+      </w:r>
+      <w:proofErr w:type="spellStart"/>
+      <w:r>
+        <w:rPr>
+          <w:rFonts w:cstheme="minorHAnsi"/>
+          <w:color w:val="0A0A0A"/>
+          <w:shd w:val="clear" w:color="auto" w:fill="FFFFFF"/>
+        </w:rPr>
+        <w:t>finalOrderMadeSelection</w:t>
+      </w:r>
+      <w:proofErr w:type="spellEnd"/>
+      <w:r>
+        <w:rPr>
+          <w:rFonts w:cstheme="minorHAnsi"/>
+          <w:color w:val="0A0A0A"/>
+          <w:shd w:val="clear" w:color="auto" w:fill="FFFFFF"/>
+        </w:rPr>
+        <w:t>=’</w:t>
       </w:r>
       <w:r>
         <w:rPr>
@@ -1139,18 +1338,86 @@
           <w:color w:val="0A0A0A"/>
           <w:shd w:val="clear" w:color="auto" w:fill="FFFFFF"/>
         </w:rPr>
-        <w:t xml:space="preserve">This order is made by &lt;&lt;judgeNameTitle&gt;&gt; on </w:t>
+        <w:t>This order is made by &lt;&lt;</w:t>
+      </w:r>
+      <w:proofErr w:type="spellStart"/>
+      <w:r>
+        <w:rPr>
+          <w:rFonts w:cstheme="minorHAnsi"/>
+          <w:color w:val="0A0A0A"/>
+          <w:shd w:val="clear" w:color="auto" w:fill="FFFFFF"/>
+        </w:rPr>
+        <w:t>judgeNameTitle</w:t>
+      </w:r>
+      <w:proofErr w:type="spellEnd"/>
+      <w:r>
+        <w:rPr>
+          <w:rFonts w:cstheme="minorHAnsi"/>
+          <w:color w:val="0A0A0A"/>
+          <w:shd w:val="clear" w:color="auto" w:fill="FFFFFF"/>
+        </w:rPr>
+        <w:t xml:space="preserve">&gt;&gt; on </w:t>
       </w:r>
       <w:r>
         <w:rPr>
           <w:rFonts w:ascii="GDS Transport Website Light" w:hAnsi="GDS Transport Website Light"/>
         </w:rPr>
-        <w:t>&lt;&lt;{dateFormat($nowUTC ,‘d MMMM yyyy’)} &gt;&gt;</w:t>
-      </w:r>
+        <w:t>&lt;</w:t>
+      </w:r>
+      <w:proofErr w:type="gramStart"/>
       <w:r>
         <w:rPr>
           <w:rFonts w:ascii="GDS Transport Website Light" w:hAnsi="GDS Transport Website Light"/>
         </w:rPr>
+        <w:t>&lt;{</w:t>
+      </w:r>
+      <w:proofErr w:type="spellStart"/>
+      <w:proofErr w:type="gramEnd"/>
+      <w:r>
+        <w:rPr>
+          <w:rFonts w:ascii="GDS Transport Website Light" w:hAnsi="GDS Transport Website Light"/>
+        </w:rPr>
+        <w:t>dateFormat</w:t>
+      </w:r>
+      <w:proofErr w:type="spellEnd"/>
+      <w:r>
+        <w:rPr>
+          <w:rFonts w:ascii="GDS Transport Website Light" w:hAnsi="GDS Transport Website Light"/>
+        </w:rPr>
+        <w:t>($</w:t>
+      </w:r>
+      <w:proofErr w:type="spellStart"/>
+      <w:r>
+        <w:rPr>
+          <w:rFonts w:ascii="GDS Transport Website Light" w:hAnsi="GDS Transport Website Light"/>
+        </w:rPr>
+        <w:t>nowUTC</w:t>
+      </w:r>
+      <w:proofErr w:type="spellEnd"/>
+      <w:r>
+        <w:rPr>
+          <w:rFonts w:ascii="GDS Transport Website Light" w:hAnsi="GDS Transport Website Light"/>
+        </w:rPr>
+        <w:t xml:space="preserve"> ,‘d MMMM </w:t>
+      </w:r>
+      <w:proofErr w:type="spellStart"/>
+      <w:r>
+        <w:rPr>
+          <w:rFonts w:ascii="GDS Transport Website Light" w:hAnsi="GDS Transport Website Light"/>
+        </w:rPr>
+        <w:t>yyyy</w:t>
+      </w:r>
+      <w:proofErr w:type="spellEnd"/>
+      <w:r>
+        <w:rPr>
+          <w:rFonts w:ascii="GDS Transport Website Light" w:hAnsi="GDS Transport Website Light"/>
+        </w:rPr>
+        <w:t>’)} &gt;&gt;</w:t>
+      </w:r>
+      <w:r>
+        <w:rPr>
+          <w:rFonts w:ascii="GDS Transport Website Light" w:hAnsi="GDS Transport Website Light"/>
+        </w:rPr>
         <w:t xml:space="preserve"> at </w:t>
       </w:r>
       <w:r>
@@ -1159,7 +1426,25 @@
           <w:color w:val="0A0A0A"/>
           <w:shd w:val="clear" w:color="auto" w:fill="FFFFFF"/>
         </w:rPr>
-        <w:t>&lt;&lt;courtLocation&gt;&gt;</w:t>
+        <w:t>&lt;&lt;</w:t>
+      </w:r>
+      <w:proofErr w:type="spellStart"/>
+      <w:r>
+        <w:rPr>
+          <w:rFonts w:cstheme="minorHAnsi"/>
+          <w:color w:val="0A0A0A"/>
+          <w:shd w:val="clear" w:color="auto" w:fill="FFFFFF"/>
+        </w:rPr>
+        <w:t>courtLocation</w:t>
+      </w:r>
+      <w:proofErr w:type="spellEnd"/>
+      <w:r>
+        <w:rPr>
+          <w:rFonts w:cstheme="minorHAnsi"/>
+          <w:color w:val="0A0A0A"/>
+          <w:shd w:val="clear" w:color="auto" w:fill="FFFFFF"/>
+        </w:rPr>
+        <w:t>&gt;&gt;</w:t>
       </w:r>
       <w:r>
         <w:rPr>
@@ -1191,7 +1476,25 @@
           <w:color w:val="0A0A0A"/>
           <w:shd w:val="clear" w:color="auto" w:fill="FFFFFF"/>
         </w:rPr>
-        <w:t>&lt;&lt;cs_{finalOrderMadeSelection=’Yes’}&gt;&gt;</w:t>
+        <w:t>&lt;&lt;cs_{</w:t>
+      </w:r>
+      <w:proofErr w:type="spellStart"/>
+      <w:r>
+        <w:rPr>
+          <w:rFonts w:cstheme="minorHAnsi"/>
+          <w:color w:val="0A0A0A"/>
+          <w:shd w:val="clear" w:color="auto" w:fill="FFFFFF"/>
+        </w:rPr>
+        <w:t>finalOrderMadeSelection</w:t>
+      </w:r>
+      <w:proofErr w:type="spellEnd"/>
+      <w:r>
+        <w:rPr>
+          <w:rFonts w:cstheme="minorHAnsi"/>
+          <w:color w:val="0A0A0A"/>
+          <w:shd w:val="clear" w:color="auto" w:fill="FFFFFF"/>
+        </w:rPr>
+        <w:t>=’Yes’}&gt;&gt;</w:t>
       </w:r>
     </w:p>
     <w:p>
@@ -1229,7 +1532,23 @@
           <w:rFonts w:cstheme="minorHAnsi"/>
           <w:color w:val="0A0A0A"/>
         </w:rPr>
-        <w:t xml:space="preserve">&lt;&lt;claimantAttendsOrRepresented&gt;&gt; </w:t>
+        <w:t>&lt;&lt;</w:t>
+      </w:r>
+      <w:proofErr w:type="spellStart"/>
+      <w:r>
+        <w:rPr>
+          <w:rFonts w:cstheme="minorHAnsi"/>
+          <w:color w:val="0A0A0A"/>
+        </w:rPr>
+        <w:t>claimantAttendsOrRepresented</w:t>
+      </w:r>
+      <w:proofErr w:type="spellEnd"/>
+      <w:r>
+        <w:rPr>
+          <w:rFonts w:cstheme="minorHAnsi"/>
+          <w:color w:val="0A0A0A"/>
+        </w:rPr>
+        <w:t xml:space="preserve">&gt;&gt; </w:t>
       </w:r>
     </w:p>
     <w:p>
@@ -1256,6 +1575,7 @@
         </w:rPr>
         <w:t>&lt;&lt;cs_{</w:t>
       </w:r>
+      <w:proofErr w:type="gramStart"/>
       <w:r>
         <w:rPr>
           <w:rFonts w:cstheme="minorHAnsi"/>
@@ -1277,7 +1597,16 @@
           <w:color w:val="0A0A0A"/>
           <w:shd w:val="clear" w:color="auto" w:fill="FFFFFF"/>
         </w:rPr>
-        <w:t>=’</w:t>
+        <w:t>=</w:t>
+      </w:r>
+      <w:proofErr w:type="gramEnd"/>
+      <w:r>
+        <w:rPr>
+          <w:rFonts w:cstheme="minorHAnsi"/>
+          <w:color w:val="0A0A0A"/>
+          <w:shd w:val="clear" w:color="auto" w:fill="FFFFFF"/>
+        </w:rPr>
+        <w:t>’</w:t>
       </w:r>
       <w:r>
         <w:rPr>
@@ -1300,21 +1629,7 @@
           <w:rFonts w:cstheme="minorHAnsi"/>
           <w:color w:val="0A0A0A"/>
         </w:rPr>
-        <w:t>&lt;&lt;claimant</w:t>
-      </w:r>
-      <w:r>
-        <w:rPr>
-          <w:rFonts w:cstheme="minorHAnsi"/>
-          <w:color w:val="0A0A0A"/>
-        </w:rPr>
-        <w:t>Two</w:t>
-      </w:r>
-      <w:r>
-        <w:rPr>
-          <w:rFonts w:cstheme="minorHAnsi"/>
-          <w:color w:val="0A0A0A"/>
-        </w:rPr>
-        <w:t>AttendsOrRepresented&gt;&gt;</w:t>
+        <w:t>&lt;&lt;claimantTwoAttendsOrRepresented&gt;&gt;</w:t>
       </w:r>
       <w:r>
         <w:rPr>
@@ -1343,7 +1658,23 @@
           <w:rFonts w:cstheme="minorHAnsi"/>
           <w:color w:val="0A0A0A"/>
         </w:rPr>
-        <w:t>&lt;&lt;defendantAttendsOrRepresented&gt;&gt;</w:t>
+        <w:t>&lt;&lt;</w:t>
+      </w:r>
+      <w:proofErr w:type="spellStart"/>
+      <w:r>
+        <w:rPr>
+          <w:rFonts w:cstheme="minorHAnsi"/>
+          <w:color w:val="0A0A0A"/>
+        </w:rPr>
+        <w:t>defendantAttendsOrRepresented</w:t>
+      </w:r>
+      <w:proofErr w:type="spellEnd"/>
+      <w:r>
+        <w:rPr>
+          <w:rFonts w:cstheme="minorHAnsi"/>
+          <w:color w:val="0A0A0A"/>
+        </w:rPr>
+        <w:t>&gt;&gt;</w:t>
       </w:r>
     </w:p>
     <w:p>
@@ -1369,6 +1700,7 @@
         </w:rPr>
         <w:t>&lt;&lt;cs_{</w:t>
       </w:r>
+      <w:proofErr w:type="gramStart"/>
       <w:r>
         <w:rPr>
           <w:rFonts w:cstheme="minorHAnsi"/>
@@ -1390,7 +1722,16 @@
           <w:color w:val="0A0A0A"/>
           <w:shd w:val="clear" w:color="auto" w:fill="FFFFFF"/>
         </w:rPr>
-        <w:t>=’</w:t>
+        <w:t>=</w:t>
+      </w:r>
+      <w:proofErr w:type="gramEnd"/>
+      <w:r>
+        <w:rPr>
+          <w:rFonts w:cstheme="minorHAnsi"/>
+          <w:color w:val="0A0A0A"/>
+          <w:shd w:val="clear" w:color="auto" w:fill="FFFFFF"/>
+        </w:rPr>
+        <w:t>’</w:t>
       </w:r>
       <w:r>
         <w:rPr>
@@ -1420,21 +1761,7 @@
           <w:rFonts w:cstheme="minorHAnsi"/>
           <w:color w:val="0A0A0A"/>
         </w:rPr>
-        <w:t>defendant</w:t>
-      </w:r>
-      <w:r>
-        <w:rPr>
-          <w:rFonts w:cstheme="minorHAnsi"/>
-          <w:color w:val="0A0A0A"/>
-        </w:rPr>
-        <w:t>Two</w:t>
-      </w:r>
-      <w:r>
-        <w:rPr>
-          <w:rFonts w:cstheme="minorHAnsi"/>
-          <w:color w:val="0A0A0A"/>
-        </w:rPr>
-        <w:t>AttendsOrRepresented&gt;&gt;</w:t>
+        <w:t>defendantTwoAttendsOrRepresented&gt;&gt;</w:t>
       </w:r>
       <w:r>
         <w:rPr>
@@ -1459,6 +1786,7 @@
         </w:rPr>
         <w:t>&lt;&lt;cs_{</w:t>
       </w:r>
+      <w:proofErr w:type="gramStart"/>
       <w:r>
         <w:rPr>
           <w:rFonts w:cstheme="minorHAnsi"/>
@@ -1480,7 +1808,16 @@
           <w:color w:val="0A0A0A"/>
           <w:shd w:val="clear" w:color="auto" w:fill="FFFFFF"/>
         </w:rPr>
-        <w:t>=’</w:t>
+        <w:t>=</w:t>
+      </w:r>
+      <w:proofErr w:type="gramEnd"/>
+      <w:r>
+        <w:rPr>
+          <w:rFonts w:cstheme="minorHAnsi"/>
+          <w:color w:val="0A0A0A"/>
+          <w:shd w:val="clear" w:color="auto" w:fill="FFFFFF"/>
+        </w:rPr>
+        <w:t>’</w:t>
       </w:r>
       <w:r>
         <w:rPr>
@@ -1557,8 +1894,18 @@
           <w:rFonts w:cstheme="minorHAnsi"/>
           <w:color w:val="0A0A0A"/>
         </w:rPr>
-        <w:t>cs_{</w:t>
-      </w:r>
+        <w:t>cs</w:t>
+      </w:r>
+      <w:proofErr w:type="gramStart"/>
+      <w:r>
+        <w:rPr>
+          <w:rFonts w:cstheme="minorHAnsi"/>
+          <w:color w:val="0A0A0A"/>
+        </w:rPr>
+        <w:t>_{</w:t>
+      </w:r>
+      <w:proofErr w:type="spellStart"/>
+      <w:proofErr w:type="gramEnd"/>
       <w:r>
         <w:rPr>
           <w:rFonts w:cstheme="minorHAnsi"/>
@@ -1566,6 +1913,7 @@
         </w:rPr>
         <w:t>judgeConsideredPapers</w:t>
       </w:r>
+      <w:proofErr w:type="spellEnd"/>
       <w:r>
         <w:rPr>
           <w:rFonts w:cstheme="minorHAnsi"/>
@@ -1608,16 +1956,44 @@
           <w:color w:val="0A0A0A"/>
           <w:shd w:val="clear" w:color="auto" w:fill="FFFFFF"/>
         </w:rPr>
-        <w:t>&lt;&lt;cs_{finalOrderMadeSelection=’Yes’</w:t>
-      </w:r>
-      <w:r>
-        <w:rPr>
-          <w:rFonts w:cstheme="minorHAnsi"/>
-          <w:color w:val="0A0A0A"/>
-          <w:shd w:val="clear" w:color="auto" w:fill="FFFFFF"/>
-        </w:rPr>
-        <w:t xml:space="preserve"> &amp;&amp; recordedToggle</w:t>
-      </w:r>
+        <w:t>&lt;&lt;cs_{</w:t>
+      </w:r>
+      <w:proofErr w:type="spellStart"/>
+      <w:r>
+        <w:rPr>
+          <w:rFonts w:cstheme="minorHAnsi"/>
+          <w:color w:val="0A0A0A"/>
+          <w:shd w:val="clear" w:color="auto" w:fill="FFFFFF"/>
+        </w:rPr>
+        <w:t>finalOrderMadeSelection</w:t>
+      </w:r>
+      <w:proofErr w:type="spellEnd"/>
+      <w:r>
+        <w:rPr>
+          <w:rFonts w:cstheme="minorHAnsi"/>
+          <w:color w:val="0A0A0A"/>
+          <w:shd w:val="clear" w:color="auto" w:fill="FFFFFF"/>
+        </w:rPr>
+        <w:t>=’Yes’</w:t>
+      </w:r>
+      <w:r>
+        <w:rPr>
+          <w:rFonts w:cstheme="minorHAnsi"/>
+          <w:color w:val="0A0A0A"/>
+          <w:shd w:val="clear" w:color="auto" w:fill="FFFFFF"/>
+        </w:rPr>
+        <w:t xml:space="preserve"> &amp;&amp; </w:t>
+      </w:r>
+      <w:proofErr w:type="spellStart"/>
+      <w:r>
+        <w:rPr>
+          <w:rFonts w:cstheme="minorHAnsi"/>
+          <w:color w:val="0A0A0A"/>
+          <w:shd w:val="clear" w:color="auto" w:fill="FFFFFF"/>
+        </w:rPr>
+        <w:t>recordedToggle</w:t>
+      </w:r>
+      <w:proofErr w:type="spellEnd"/>
       <w:r>
         <w:rPr>
           <w:rFonts w:cstheme="minorHAnsi"/>
@@ -1671,7 +2047,25 @@
           <w:color w:val="0A0A0A"/>
           <w:shd w:val="clear" w:color="auto" w:fill="FFFFFF"/>
         </w:rPr>
-        <w:t>&lt;&lt;recordedText&gt;&gt;</w:t>
+        <w:t>&lt;&lt;</w:t>
+      </w:r>
+      <w:proofErr w:type="spellStart"/>
+      <w:r>
+        <w:rPr>
+          <w:rFonts w:cstheme="minorHAnsi"/>
+          <w:color w:val="0A0A0A"/>
+          <w:shd w:val="clear" w:color="auto" w:fill="FFFFFF"/>
+        </w:rPr>
+        <w:t>recordedText</w:t>
+      </w:r>
+      <w:proofErr w:type="spellEnd"/>
+      <w:r>
+        <w:rPr>
+          <w:rFonts w:cstheme="minorHAnsi"/>
+          <w:color w:val="0A0A0A"/>
+          <w:shd w:val="clear" w:color="auto" w:fill="FFFFFF"/>
+        </w:rPr>
+        <w:t>&gt;&gt;</w:t>
       </w:r>
     </w:p>
     <w:p>
@@ -1726,7 +2120,23 @@
           <w:rFonts w:cstheme="minorHAnsi"/>
           <w:color w:val="0A0A0A"/>
         </w:rPr>
-        <w:t>&lt;&lt;orderedText&gt;&gt;</w:t>
+        <w:t>&lt;&lt;</w:t>
+      </w:r>
+      <w:proofErr w:type="spellStart"/>
+      <w:r>
+        <w:rPr>
+          <w:rFonts w:cstheme="minorHAnsi"/>
+          <w:color w:val="0A0A0A"/>
+        </w:rPr>
+        <w:t>orderedText</w:t>
+      </w:r>
+      <w:proofErr w:type="spellEnd"/>
+      <w:r>
+        <w:rPr>
+          <w:rFonts w:cstheme="minorHAnsi"/>
+          <w:color w:val="0A0A0A"/>
+        </w:rPr>
+        <w:t>&gt;&gt;</w:t>
       </w:r>
     </w:p>
     <w:p>
@@ -1769,12 +2179,14 @@
         </w:rPr>
         <w:t>&lt;&lt;cs_{</w:t>
       </w:r>
+      <w:proofErr w:type="spellStart"/>
       <w:r>
         <w:rPr>
           <w:rFonts w:ascii="GDS Transport Website Light" w:hAnsi="GDS Transport Website Light"/>
         </w:rPr>
         <w:t>furtherHearingToggle</w:t>
       </w:r>
+      <w:proofErr w:type="spellEnd"/>
       <w:r>
         <w:rPr>
           <w:rFonts w:ascii="GDS Transport Website Light" w:hAnsi="GDS Transport Website Light"/>
@@ -1813,6 +2225,7 @@
         </w:rPr>
         <w:t>&lt;&lt;cs_{</w:t>
       </w:r>
+      <w:proofErr w:type="spellStart"/>
       <w:r>
         <w:rPr>
           <w:rFonts w:ascii="GDS Transport Website Light" w:hAnsi="GDS Transport Website Light"/>
@@ -1831,6 +2244,7 @@
         </w:rPr>
         <w:t>Toggle</w:t>
       </w:r>
+      <w:proofErr w:type="spellEnd"/>
       <w:r>
         <w:rPr>
           <w:rFonts w:ascii="GDS Transport Website Light" w:hAnsi="GDS Transport Website Light"/>
@@ -1856,34 +2270,94 @@
         <w:t xml:space="preserve"> A further hearing will take place </w:t>
       </w:r>
       <w:r>
-        <w:t>&lt;&lt; {dateFormat(</w:t>
-      </w:r>
+        <w:t>&lt;&lt; {</w:t>
+      </w:r>
+      <w:proofErr w:type="spellStart"/>
+      <w:r>
+        <w:t>dateFormat</w:t>
+      </w:r>
+      <w:proofErr w:type="spellEnd"/>
+      <w:r>
+        <w:t>(</w:t>
+      </w:r>
+      <w:proofErr w:type="spellStart"/>
       <w:r>
         <w:t>furtherHearingFromDate</w:t>
       </w:r>
-      <w:r>
-        <w:t>, ‘dd MMMM yyyy’, ‘yyyy-MM-dd’)}&gt;&gt;</w:t>
+      <w:proofErr w:type="spellEnd"/>
+      <w:r>
+        <w:t xml:space="preserve">, ‘dd MMMM </w:t>
+      </w:r>
+      <w:proofErr w:type="spellStart"/>
+      <w:r>
+        <w:t>yyyy</w:t>
+      </w:r>
+      <w:proofErr w:type="spellEnd"/>
+      <w:r>
+        <w:t>’, ‘</w:t>
+      </w:r>
+      <w:proofErr w:type="spellStart"/>
+      <w:r>
+        <w:t>yyyy</w:t>
+      </w:r>
+      <w:proofErr w:type="spellEnd"/>
+      <w:r>
+        <w:t>-MM-dd’)}&gt;&gt;</w:t>
       </w:r>
       <w:r>
         <w:t>.&lt;&lt;es_</w:t>
       </w:r>
       <w:r>
-        <w:t>&gt;&gt;&lt;&lt;cs_{furtherHearing</w:t>
+        <w:t>&gt;&gt;&lt;&lt;cs_{</w:t>
+      </w:r>
+      <w:proofErr w:type="spellStart"/>
+      <w:r>
+        <w:t>furtherHearing</w:t>
       </w:r>
       <w:r>
         <w:t>To</w:t>
       </w:r>
       <w:r>
-        <w:t xml:space="preserve">Toggle ='true'}&gt;&gt;A further hearing will take place between </w:t>
-      </w:r>
-      <w:r>
-        <w:t>&lt;&lt; {dateFormat(</w:t>
-      </w:r>
+        <w:t>Toggle</w:t>
+      </w:r>
+      <w:proofErr w:type="spellEnd"/>
+      <w:r>
+        <w:t xml:space="preserve"> ='true'}&gt;&gt;A further hearing will take place between </w:t>
+      </w:r>
+      <w:r>
+        <w:t>&lt;&lt; {</w:t>
+      </w:r>
+      <w:proofErr w:type="spellStart"/>
+      <w:r>
+        <w:t>dateFormat</w:t>
+      </w:r>
+      <w:proofErr w:type="spellEnd"/>
+      <w:r>
+        <w:t>(</w:t>
+      </w:r>
+      <w:proofErr w:type="spellStart"/>
       <w:r>
         <w:t>furtherHearingFromDate</w:t>
       </w:r>
-      <w:r>
-        <w:t>, ‘dd MMMM yyyy’, ‘yyyy-MM-dd’)}&gt;&gt;</w:t>
+      <w:proofErr w:type="spellEnd"/>
+      <w:r>
+        <w:t xml:space="preserve">, ‘dd MMMM </w:t>
+      </w:r>
+      <w:proofErr w:type="spellStart"/>
+      <w:r>
+        <w:t>yyyy</w:t>
+      </w:r>
+      <w:proofErr w:type="spellEnd"/>
+      <w:r>
+        <w:t>’, ‘</w:t>
+      </w:r>
+      <w:proofErr w:type="spellStart"/>
+      <w:r>
+        <w:t>yyyy</w:t>
+      </w:r>
+      <w:proofErr w:type="spellEnd"/>
+      <w:r>
+        <w:t>-MM-dd’)}&gt;&gt;</w:t>
       </w:r>
       <w:r>
         <w:t xml:space="preserve"> </w:t>
@@ -1892,8 +2366,17 @@
         <w:t xml:space="preserve">and </w:t>
       </w:r>
       <w:r>
-        <w:t>&lt;&lt; {dateFormat(</w:t>
-      </w:r>
+        <w:t>&lt;&lt; {</w:t>
+      </w:r>
+      <w:proofErr w:type="spellStart"/>
+      <w:r>
+        <w:t>dateFormat</w:t>
+      </w:r>
+      <w:proofErr w:type="spellEnd"/>
+      <w:r>
+        <w:t>(</w:t>
+      </w:r>
+      <w:proofErr w:type="spellStart"/>
       <w:r>
         <w:t>furtherHearing</w:t>
       </w:r>
@@ -1903,8 +2386,25 @@
       <w:r>
         <w:t>Date</w:t>
       </w:r>
-      <w:r>
-        <w:t>, ‘dd MMMM yyyy’, ‘yyyy-MM-dd’)}&gt;&gt;</w:t>
+      <w:proofErr w:type="spellEnd"/>
+      <w:r>
+        <w:t xml:space="preserve">, ‘dd MMMM </w:t>
+      </w:r>
+      <w:proofErr w:type="spellStart"/>
+      <w:r>
+        <w:t>yyyy</w:t>
+      </w:r>
+      <w:proofErr w:type="spellEnd"/>
+      <w:r>
+        <w:t>’, ‘</w:t>
+      </w:r>
+      <w:proofErr w:type="spellStart"/>
+      <w:r>
+        <w:t>yyyy</w:t>
+      </w:r>
+      <w:proofErr w:type="spellEnd"/>
+      <w:r>
+        <w:t>-MM-dd’)}&gt;&gt;</w:t>
       </w:r>
       <w:r>
         <w:t>.&lt;&lt;es_&gt;&gt;</w:t>
@@ -1929,22 +2429,127 @@
       <w:r>
         <w:t xml:space="preserve"> &lt;&lt;</w:t>
       </w:r>
+      <w:proofErr w:type="spellStart"/>
       <w:r>
         <w:t>furtherHearingLength</w:t>
       </w:r>
+      <w:proofErr w:type="spellEnd"/>
       <w:r>
         <w:t>&gt;&gt;.</w:t>
       </w:r>
     </w:p>
     <w:p>
       <w:pPr>
-        <w:ind w:left="1440"/>
-      </w:pPr>
+        <w:ind w:left="720" w:firstLine="720"/>
+      </w:pPr>
+      <w:r>
+        <w:t>&lt;&lt;</w:t>
+      </w:r>
+      <w:r>
+        <w:t>cs_{</w:t>
+      </w:r>
+      <w:proofErr w:type="spellStart"/>
+      <w:proofErr w:type="gramStart"/>
+      <w:r>
+        <w:t>datesToAvoid</w:t>
+      </w:r>
+      <w:proofErr w:type="spellEnd"/>
+      <w:r>
+        <w:t>!=</w:t>
+      </w:r>
+      <w:proofErr w:type="gramEnd"/>
+      <w:r>
+        <w:t>’null’}</w:t>
+      </w:r>
+      <w:r>
+        <w:t>&gt;&gt;</w:t>
+      </w:r>
     </w:p>
     <w:p>
       <w:pPr>
         <w:ind w:left="1440"/>
       </w:pPr>
+    </w:p>
+    <w:p>
+      <w:pPr>
+        <w:ind w:left="1440"/>
+      </w:pPr>
+      <w:r>
+        <w:t>T</w:t>
+      </w:r>
+      <w:r>
+        <w:t>he parties must, by</w:t>
+      </w:r>
+      <w:r>
+        <w:t xml:space="preserve"> 4pm on</w:t>
+      </w:r>
+      <w:r>
+        <w:t xml:space="preserve"> </w:t>
+      </w:r>
+      <w:r>
+        <w:t>&lt;&lt; {</w:t>
+      </w:r>
+      <w:proofErr w:type="spellStart"/>
+      <w:proofErr w:type="gramStart"/>
+      <w:r>
+        <w:t>dateFormat</w:t>
+      </w:r>
+      <w:proofErr w:type="spellEnd"/>
+      <w:r>
+        <w:t>(</w:t>
+      </w:r>
+      <w:proofErr w:type="spellStart"/>
+      <w:proofErr w:type="gramEnd"/>
+      <w:r>
+        <w:t>datesToAvoid</w:t>
+      </w:r>
+      <w:proofErr w:type="spellEnd"/>
+      <w:r>
+        <w:t xml:space="preserve">, ‘dd MMMM </w:t>
+      </w:r>
+      <w:proofErr w:type="spellStart"/>
+      <w:r>
+        <w:t>yyyy</w:t>
+      </w:r>
+      <w:proofErr w:type="spellEnd"/>
+      <w:r>
+        <w:t>’, ‘</w:t>
+      </w:r>
+      <w:proofErr w:type="spellStart"/>
+      <w:r>
+        <w:t>yyyy</w:t>
+      </w:r>
+      <w:proofErr w:type="spellEnd"/>
+      <w:r>
+        <w:t>-MM-dd’)}&gt;&gt;</w:t>
+      </w:r>
+      <w:r>
+        <w:t xml:space="preserve"> </w:t>
+      </w:r>
+      <w:r>
+        <w:t>upload the dates on which they are available for a hearing</w:t>
+      </w:r>
+      <w:r>
+        <w:t>.</w:t>
+      </w:r>
+    </w:p>
+    <w:p>
+      <w:pPr>
+        <w:ind w:left="1440"/>
+      </w:pPr>
+    </w:p>
+    <w:p>
+      <w:pPr>
+        <w:ind w:left="1440"/>
+      </w:pPr>
+      <w:r>
+        <w:t>&lt;&lt;es_&gt;&gt;</w:t>
+      </w:r>
+    </w:p>
+    <w:p>
+      <w:pPr>
+        <w:ind w:left="1440"/>
+      </w:pPr>
       <w:r>
         <w:t>A further hearing will take place at</w:t>
       </w:r>
@@ -1985,10 +2590,18 @@
         <w:t>furtherHearingLocationDefault</w:t>
       </w:r>
       <w:r>
-        <w:t>&gt;&gt;.</w:t>
-      </w:r>
-      <w:r>
-        <w:t>&lt;&lt;es_&gt;&gt;&lt;&lt;cs_{</w:t>
+        <w:t>&gt;</w:t>
+      </w:r>
+      <w:proofErr w:type="gramStart"/>
+      <w:r>
+        <w:t>&gt;.</w:t>
+      </w:r>
+      <w:r>
+        <w:t>&lt;</w:t>
+      </w:r>
+      <w:proofErr w:type="gramEnd"/>
+      <w:r>
+        <w:t>&lt;es_&gt;&gt;&lt;&lt;cs_{</w:t>
       </w:r>
       <w:r>
         <w:t>showFurtherHearingLocation</w:t>
@@ -2033,9 +2646,11 @@
       <w:r>
         <w:t>cs_{</w:t>
       </w:r>
+      <w:proofErr w:type="spellStart"/>
       <w:r>
         <w:t>furtherHearingMethod</w:t>
       </w:r>
+      <w:proofErr w:type="spellEnd"/>
       <w:r>
         <w:t>=’VIDEO’}</w:t>
       </w:r>
@@ -2043,7 +2658,23 @@
         <w:t>&gt;&gt;</w:t>
       </w:r>
       <w:r>
-        <w:t>by video&lt;&lt;es_&gt;&gt;&lt;&lt;cs_{furtherHearingMethod=’TELEPHONE’}&gt;&gt; by telephone&lt;&lt;es_&gt;&gt;&lt;&lt;cs_{furtherHearingMethod=’IN_PERSON’}&gt;&gt; in person&lt;&lt;es_&gt;&gt;</w:t>
+        <w:t>by video&lt;&lt;es_&gt;&gt;&lt;&lt;cs_{</w:t>
+      </w:r>
+      <w:proofErr w:type="spellStart"/>
+      <w:r>
+        <w:t>furtherHearingMethod</w:t>
+      </w:r>
+      <w:proofErr w:type="spellEnd"/>
+      <w:r>
+        <w:t>=’TELEPHONE’}&gt;&gt; by telephone&lt;&lt;es_&gt;&gt;&lt;&lt;cs_{</w:t>
+      </w:r>
+      <w:proofErr w:type="spellStart"/>
+      <w:r>
+        <w:t>furtherHearingMethod</w:t>
+      </w:r>
+      <w:proofErr w:type="spellEnd"/>
+      <w:r>
+        <w:t>=’IN_PERSON’}&gt;&gt; in person&lt;&lt;es_&gt;&gt;</w:t>
       </w:r>
       <w:r>
         <w:t>. Further details will be provided in the hearing notice to follow.</w:t>
@@ -2057,10 +2688,34 @@
     </w:p>
     <w:p>
       <w:pPr>
-        <w:pStyle w:val="ListParagraph"/>
         <w:ind w:left="1440"/>
       </w:pPr>
+      <w:r>
+        <w:t>&lt;&lt;cs_{</w:t>
+      </w:r>
+      <w:proofErr w:type="spellStart"/>
+      <w:proofErr w:type="gramStart"/>
+      <w:r>
+        <w:t>hearingNotes</w:t>
+      </w:r>
+      <w:proofErr w:type="spellEnd"/>
+      <w:r>
+        <w:t>!=</w:t>
+      </w:r>
+      <w:proofErr w:type="gramEnd"/>
+      <w:r>
+        <w:t>’null’}&gt;&gt;&lt;&lt;</w:t>
+      </w:r>
+      <w:proofErr w:type="spellStart"/>
+      <w:r>
+        <w:t>hearingNotes</w:t>
+      </w:r>
+      <w:proofErr w:type="spellEnd"/>
+      <w:r>
+        <w:t>&gt;&gt;&lt;&lt;es_&gt;&gt;</w:t>
+      </w:r>
     </w:p>
+    <w:p/>
     <w:p>
       <w:pPr>
         <w:pStyle w:val="ListParagraph"/>
@@ -2070,10 +2725,52 @@
         </w:numPr>
       </w:pPr>
       <w:r>
-        <w:t>&lt;&lt;cs_{costSelection=’COSTS_IN_THE_CASE’}&gt;&gt;</w:t>
-      </w:r>
-      <w:r>
-        <w:t>Costs in the case.</w:t>
+        <w:t>&lt;&lt;cs_{</w:t>
+      </w:r>
+      <w:proofErr w:type="spellStart"/>
+      <w:r>
+        <w:t>costSelection</w:t>
+      </w:r>
+      <w:proofErr w:type="spellEnd"/>
+      <w:r>
+        <w:t>=’COSTS_IN_THE_CASE’}&gt;&gt;</w:t>
+      </w:r>
+      <w:r>
+        <w:t xml:space="preserve">Costs in the </w:t>
+      </w:r>
+      <w:proofErr w:type="gramStart"/>
+      <w:r>
+        <w:t>case.</w:t>
+      </w:r>
+      <w:r>
+        <w:t>&lt;</w:t>
+      </w:r>
+      <w:proofErr w:type="gramEnd"/>
+      <w:r>
+        <w:t>&lt;es_&gt;</w:t>
+      </w:r>
+      <w:r>
+        <w:t>&gt;</w:t>
+      </w:r>
+      <w:r>
+        <w:t>&lt;&lt;cs_{</w:t>
+      </w:r>
+      <w:proofErr w:type="spellStart"/>
+      <w:r>
+        <w:t>costSelection</w:t>
+      </w:r>
+      <w:proofErr w:type="spellEnd"/>
+      <w:r>
+        <w:t>=</w:t>
+      </w:r>
+      <w:r>
+        <w:t>’NO_ORDER_TO_COSTS’</w:t>
+      </w:r>
+      <w:r>
+        <w:t>}&gt;&gt;No order as to costs</w:t>
+      </w:r>
+      <w:r>
+        <w:t>.</w:t>
       </w:r>
       <w:r>
         <w:t>&lt;&lt;es_&gt;</w:t>
@@ -2082,16 +2779,30 @@
         <w:t>&gt;</w:t>
       </w:r>
       <w:r>
-        <w:t>&lt;&lt;cs_{costSelection=</w:t>
-      </w:r>
-      <w:r>
-        <w:t>’NO_ORDER_TO_COSTS’</w:t>
-      </w:r>
-      <w:r>
-        <w:t>}&gt;&gt;No order as to costs</w:t>
-      </w:r>
-      <w:r>
-        <w:t>.</w:t>
+        <w:t>&lt;&lt;cs_{</w:t>
+      </w:r>
+      <w:proofErr w:type="spellStart"/>
+      <w:r>
+        <w:t>costSelection</w:t>
+      </w:r>
+      <w:proofErr w:type="spellEnd"/>
+      <w:r>
+        <w:t>=’COSTS_</w:t>
+      </w:r>
+      <w:r>
+        <w:t>RESERVED</w:t>
+      </w:r>
+      <w:r>
+        <w:t>’}&gt;&gt;</w:t>
+      </w:r>
+      <w:r>
+        <w:t>Costs reserved</w:t>
+      </w:r>
+      <w:r>
+        <w:t xml:space="preserve">. </w:t>
+      </w:r>
+      <w:r>
+        <w:t>&lt;&lt;costsReservedText&gt;&gt;</w:t>
       </w:r>
       <w:r>
         <w:t>&lt;&lt;es_&gt;</w:t>
@@ -2100,52 +2811,48 @@
         <w:t>&gt;</w:t>
       </w:r>
       <w:r>
-        <w:t>&lt;&lt;cs_{costSelection=’COSTS_</w:t>
-      </w:r>
-      <w:r>
-        <w:t>RESERVED</w:t>
+        <w:t>&lt;&lt;cs_{costSelection=’</w:t>
+      </w:r>
+      <w:r>
+        <w:t>MAKE_AN_ORDER_FOR_DETAILED_COSTS</w:t>
       </w:r>
       <w:r>
         <w:t>’}&gt;&gt;</w:t>
       </w:r>
       <w:r>
-        <w:t>Costs reserved</w:t>
-      </w:r>
-      <w:r>
-        <w:t xml:space="preserve">. </w:t>
-      </w:r>
-      <w:r>
-        <w:t>&lt;&lt;costsReservedText&gt;&gt;</w:t>
-      </w:r>
-      <w:r>
-        <w:t>&lt;&lt;es_&gt;</w:t>
-      </w:r>
-      <w:r>
-        <w:t>&gt;</w:t>
-      </w:r>
-      <w:r>
-        <w:t>&lt;&lt;cs_{costSelection=’</w:t>
-      </w:r>
-      <w:r>
-        <w:t>MAKE_AN_ORDER_FOR_DETAILED_COSTS</w:t>
-      </w:r>
-      <w:r>
-        <w:t>’}&gt;&gt;</w:t>
-      </w:r>
-      <w:r>
         <w:t>&lt;&lt;summarilyAssessed&gt;&gt;</w:t>
       </w:r>
       <w:r>
         <w:t xml:space="preserve"> </w:t>
       </w:r>
       <w:r>
-        <w:t>&lt;&lt; {dateFormat(</w:t>
-      </w:r>
+        <w:t>&lt;&lt; {</w:t>
+      </w:r>
+      <w:proofErr w:type="spellStart"/>
+      <w:proofErr w:type="gramStart"/>
+      <w:r>
+        <w:t>dateFormat</w:t>
+      </w:r>
+      <w:proofErr w:type="spellEnd"/>
+      <w:r>
+        <w:t>(</w:t>
+      </w:r>
+      <w:proofErr w:type="spellStart"/>
+      <w:proofErr w:type="gramEnd"/>
       <w:r>
         <w:t>summarilyAssessedDate</w:t>
       </w:r>
-      <w:r>
-        <w:t>, ‘dd MMMM yyyy’, ‘yyyy-MM-dd’)}&gt;&gt;</w:t>
+      <w:proofErr w:type="spellEnd"/>
+      <w:r>
+        <w:t xml:space="preserve">, ‘dd MMMM </w:t>
+      </w:r>
+      <w:proofErr w:type="spellStart"/>
+      <w:r>
+        <w:t>yyyy</w:t>
+      </w:r>
+      <w:proofErr w:type="spellEnd"/>
+      <w:r>
+        <w:t>’, ‘yyyy-MM-dd’)}&gt;&gt;</w:t>
       </w:r>
       <w:r>
         <w:t>&lt;&lt;detailedAssessment&gt;&gt;</w:t>
@@ -2195,31 +2902,69 @@
         <w:ind w:left="1440"/>
       </w:pPr>
       <w:r>
-        <w:t>&lt;&lt;cs_{interimPayment!=null}&gt;&gt;</w:t>
+        <w:t>&lt;&lt;cs_{</w:t>
+      </w:r>
+      <w:proofErr w:type="spellStart"/>
+      <w:proofErr w:type="gramStart"/>
+      <w:r>
+        <w:t>interimPayment</w:t>
+      </w:r>
+      <w:proofErr w:type="spellEnd"/>
+      <w:r>
+        <w:t>!=</w:t>
+      </w:r>
+      <w:proofErr w:type="gramEnd"/>
+      <w:r>
+        <w:t>null}&gt;&gt;</w:t>
       </w:r>
       <w:r>
         <w:t>&lt;&lt;</w:t>
       </w:r>
+      <w:proofErr w:type="spellStart"/>
       <w:r>
         <w:t>interimPayment</w:t>
       </w:r>
+      <w:proofErr w:type="spellEnd"/>
+      <w:r>
+        <w:t xml:space="preserve"> &gt;&gt;</w:t>
+      </w:r>
       <w:r>
         <w:t xml:space="preserve"> </w:t>
       </w:r>
       <w:r>
-        <w:t>&gt;&gt;</w:t>
-      </w:r>
-      <w:r>
-        <w:t xml:space="preserve"> </w:t>
-      </w:r>
-      <w:r>
-        <w:t>&lt;&lt;{dateFormat(</w:t>
-      </w:r>
+        <w:t>&lt;&lt;{</w:t>
+      </w:r>
+      <w:proofErr w:type="spellStart"/>
+      <w:r>
+        <w:t>dateFormat</w:t>
+      </w:r>
+      <w:proofErr w:type="spellEnd"/>
+      <w:r>
+        <w:t>(</w:t>
+      </w:r>
+      <w:proofErr w:type="spellStart"/>
       <w:r>
         <w:t>interimPaymentDate</w:t>
       </w:r>
-      <w:r>
-        <w:t>, ‘dd MMMM yyyy’, ‘yyyy-MMdd’)}&gt;&gt;</w:t>
+      <w:proofErr w:type="spellEnd"/>
+      <w:r>
+        <w:t xml:space="preserve">, ‘dd MMMM </w:t>
+      </w:r>
+      <w:proofErr w:type="spellStart"/>
+      <w:r>
+        <w:t>yyyy</w:t>
+      </w:r>
+      <w:proofErr w:type="spellEnd"/>
+      <w:r>
+        <w:t>’, ‘</w:t>
+      </w:r>
+      <w:proofErr w:type="spellStart"/>
+      <w:r>
+        <w:t>yyyy-MMdd</w:t>
+      </w:r>
+      <w:proofErr w:type="spellEnd"/>
+      <w:r>
+        <w:t>’)}&gt;&gt;</w:t>
       </w:r>
       <w:r>
         <w:t>.</w:t>
@@ -2233,7 +2978,23 @@
         <w:ind w:left="1440"/>
       </w:pPr>
       <w:r>
-        <w:t>&lt;&lt;cs_{qcosProtection=’true’}&gt;&gt;Other than by way of permitted set off, there shall be no enforcement of any costs assessed under this order without permission of the Court.&lt;&lt;es_&gt;&gt;</w:t>
+        <w:t>&lt;&lt;cs_{</w:t>
+      </w:r>
+      <w:proofErr w:type="spellStart"/>
+      <w:r>
+        <w:t>qcosProtection</w:t>
+      </w:r>
+      <w:proofErr w:type="spellEnd"/>
+      <w:r>
+        <w:t xml:space="preserve">=’true’}&gt;&gt;Other than by way of permitted set off, there shall be no enforcement of any costs assessed under this order without permission of the </w:t>
+      </w:r>
+      <w:proofErr w:type="gramStart"/>
+      <w:r>
+        <w:t>Court.&lt;</w:t>
+      </w:r>
+      <w:proofErr w:type="gramEnd"/>
+      <w:r>
+        <w:t>&lt;es_&gt;&gt;</w:t>
       </w:r>
     </w:p>
     <w:p>
@@ -2246,7 +3007,15 @@
         <w:ind w:left="1440"/>
       </w:pPr>
       <w:r>
-        <w:t>&lt;&lt;cs_{costsProtection=</w:t>
+        <w:t>&lt;&lt;cs_{</w:t>
+      </w:r>
+      <w:proofErr w:type="spellStart"/>
+      <w:r>
+        <w:t>costsProtection</w:t>
+      </w:r>
+      <w:proofErr w:type="spellEnd"/>
+      <w:r>
+        <w:t>=</w:t>
       </w:r>
       <w:r>
         <w:t>’true’</w:t>
@@ -2260,7 +3029,11 @@
         <w:ind w:left="1440"/>
       </w:pPr>
       <w:r>
-        <w:t>The paying party has the benefit of cost protection under section 26 of the Legal Aid, Sentencing and Punishment Offenders Act 2012. The amount of costs that the paying party shall pay shall be determined on an application by the receiving party under regulation 16 of the Civil Legal Aid (Costs) Regulations 2013. Any objection by the paying party claimed shall be dealt with on that occasion.</w:t>
+        <w:t xml:space="preserve">The paying party has the benefit of cost protection under section 26 of the Legal Aid, Sentencing and Punishment Offenders Act 2012. The amount of </w:t>
+      </w:r>
+      <w:r>
+        <w:lastRenderedPageBreak/>
+        <w:t>costs that the paying party shall pay shall be determined on an application by the receiving party under regulation 16 of the Civil Legal Aid (Costs) Regulations 2013. Any objection by the paying party claimed shall be dealt with on that occasion.</w:t>
       </w:r>
     </w:p>
     <w:p>
@@ -3090,6 +3863,7 @@
   <w:style w:type="character" w:default="1" w:styleId="DefaultParagraphFont">
     <w:name w:val="Default Paragraph Font"/>
     <w:uiPriority w:val="1"/>
+    <w:semiHidden/>
     <w:unhideWhenUsed/>
   </w:style>
   <w:style w:type="table" w:default="1" w:styleId="TableNormal">
@@ -3558,33 +4332,6 @@
 </file>
 
 <file path=customXml/item1.xml><?xml version="1.0" encoding="utf-8"?>
-<p:properties xmlns:p="http://schemas.microsoft.com/office/2006/metadata/properties" xmlns:xsi="http://www.w3.org/2001/XMLSchema-instance" xmlns:pc="http://schemas.microsoft.com/office/infopath/2007/PartnerControls">
-  <documentManagement>
-    <Stage xmlns="f336f4fe-8719-4ea2-b5d6-29b3a580aeb4">Draft</Stage>
-    <Next_x0020_Stage xmlns="f336f4fe-8719-4ea2-b5d6-29b3a580aeb4">N/A</Next_x0020_Stage>
-    <Admin_x0020_Action xmlns="f336f4fe-8719-4ea2-b5d6-29b3a580aeb4" xsi:nil="true"/>
-    <Template_x0020_Category xmlns="f336f4fe-8719-4ea2-b5d6-29b3a580aeb4">Decision Order - DEC</Template_x0020_Category>
-    <Action xmlns="f336f4fe-8719-4ea2-b5d6-29b3a580aeb4" xsi:nil="true"/>
-    <Purpose1 xmlns="f336f4fe-8719-4ea2-b5d6-29b3a580aeb4">assisted order document</Purpose1>
-    <Template_x0020_Language xmlns="f336f4fe-8719-4ea2-b5d6-29b3a580aeb4">English - ENG</Template_x0020_Language>
-    <Rename xmlns="f336f4fe-8719-4ea2-b5d6-29b3a580aeb4">true</Rename>
-    <Tornado_x0020_Filename xmlns="f336f4fe-8719-4ea2-b5d6-29b3a580aeb4" xsi:nil="true"/>
-    <Approval_x0020_Request_x0020_Comment xmlns="f336f4fe-8719-4ea2-b5d6-29b3a580aeb4" xsi:nil="true"/>
-    <Publication_x0020_Date xmlns="f336f4fe-8719-4ea2-b5d6-29b3a580aeb4">2023-04-17T23:00:00+00:00</Publication_x0020_Date>
-  </documentManagement>
-</p:properties>
-</file>
-
-<file path=customXml/item2.xml><?xml version="1.0" encoding="utf-8"?>
-<?mso-contentType ?>
-<FormTemplates xmlns="http://schemas.microsoft.com/sharepoint/v3/contenttype/forms">
-  <Display>DocumentLibraryForm</Display>
-  <Edit>DocumentLibraryForm</Edit>
-  <New>DocumentLibraryForm</New>
-</FormTemplates>
-</file>
-
-<file path=customXml/item3.xml><?xml version="1.0" encoding="utf-8"?>
 <ct:contentTypeSchema xmlns:ct="http://schemas.microsoft.com/office/2006/metadata/contentType" xmlns:ma="http://schemas.microsoft.com/office/2006/metadata/properties/metaAttributes" ct:_="" ma:_="" ma:contentTypeName="_CtTemplate" ma:contentTypeID="0x01010064A5FDCCFB03F540B94405305D7DE14F00A4F8B82F7CEF57469A8FE5CEAB7A0EE0" ma:contentTypeVersion="54" ma:contentTypeDescription="Part of Template Management with Site Columns representing custom attributes." ma:contentTypeScope="" ma:versionID="c2ae9af6f2d07f5c87e529250672afb5">
   <xsd:schema xmlns:xsd="http://www.w3.org/2001/XMLSchema" xmlns:xs="http://www.w3.org/2001/XMLSchema" xmlns:p="http://schemas.microsoft.com/office/2006/metadata/properties" xmlns:ns2="f336f4fe-8719-4ea2-b5d6-29b3a580aeb4" xmlns:ns3="b57b892a-dd61-4bba-b372-a8d93da2c7e6" targetNamespace="http://schemas.microsoft.com/office/2006/metadata/properties" ma:root="true" ma:fieldsID="5cc5ae0d05cbe82a12e0833457866b27" ns2:_="" ns3:_="">
     <xsd:import namespace="f336f4fe-8719-4ea2-b5d6-29b3a580aeb4"/>
@@ -3900,29 +4647,38 @@
 </ct:contentTypeSchema>
 </file>
 
+<file path=customXml/item2.xml><?xml version="1.0" encoding="utf-8"?>
+<?mso-contentType ?>
+<FormTemplates xmlns="http://schemas.microsoft.com/sharepoint/v3/contenttype/forms">
+  <Display>DocumentLibraryForm</Display>
+  <Edit>DocumentLibraryForm</Edit>
+  <New>DocumentLibraryForm</New>
+</FormTemplates>
+</file>
+
+<file path=customXml/item3.xml><?xml version="1.0" encoding="utf-8"?>
+<p:properties xmlns:p="http://schemas.microsoft.com/office/2006/metadata/properties" xmlns:xsi="http://www.w3.org/2001/XMLSchema-instance" xmlns:pc="http://schemas.microsoft.com/office/infopath/2007/PartnerControls">
+  <documentManagement>
+    <Stage xmlns="f336f4fe-8719-4ea2-b5d6-29b3a580aeb4">Draft</Stage>
+    <Next_x0020_Stage xmlns="f336f4fe-8719-4ea2-b5d6-29b3a580aeb4">N/A</Next_x0020_Stage>
+    <Admin_x0020_Action xmlns="f336f4fe-8719-4ea2-b5d6-29b3a580aeb4" xsi:nil="true"/>
+    <Template_x0020_Category xmlns="f336f4fe-8719-4ea2-b5d6-29b3a580aeb4">Decision Order - DEC</Template_x0020_Category>
+    <Action xmlns="f336f4fe-8719-4ea2-b5d6-29b3a580aeb4" xsi:nil="true"/>
+    <Purpose1 xmlns="f336f4fe-8719-4ea2-b5d6-29b3a580aeb4">assisted order document</Purpose1>
+    <Template_x0020_Language xmlns="f336f4fe-8719-4ea2-b5d6-29b3a580aeb4">English - ENG</Template_x0020_Language>
+    <Rename xmlns="f336f4fe-8719-4ea2-b5d6-29b3a580aeb4">true</Rename>
+    <Tornado_x0020_Filename xmlns="f336f4fe-8719-4ea2-b5d6-29b3a580aeb4" xsi:nil="true"/>
+    <Approval_x0020_Request_x0020_Comment xmlns="f336f4fe-8719-4ea2-b5d6-29b3a580aeb4" xsi:nil="true"/>
+    <Publication_x0020_Date xmlns="f336f4fe-8719-4ea2-b5d6-29b3a580aeb4">2023-04-17T23:00:00+00:00</Publication_x0020_Date>
+  </documentManagement>
+</p:properties>
+</file>
+
 <file path=customXml/item4.xml><?xml version="1.0" encoding="utf-8"?>
 <b:Sources xmlns:b="http://schemas.openxmlformats.org/officeDocument/2006/bibliography" xmlns="http://schemas.openxmlformats.org/officeDocument/2006/bibliography" SelectedStyle="\APASixthEditionOfficeOnline.xsl" StyleName="APA" Version="6"/>
 </file>
 
 <file path=customXml/itemProps1.xml><?xml version="1.0" encoding="utf-8"?>
-<ds:datastoreItem xmlns:ds="http://schemas.openxmlformats.org/officeDocument/2006/customXml" ds:itemID="{2C76BC83-453B-485F-8060-B870C3356957}">
-  <ds:schemaRefs>
-    <ds:schemaRef ds:uri="http://schemas.microsoft.com/office/2006/metadata/properties"/>
-    <ds:schemaRef ds:uri="http://schemas.microsoft.com/office/infopath/2007/PartnerControls"/>
-    <ds:schemaRef ds:uri="f336f4fe-8719-4ea2-b5d6-29b3a580aeb4"/>
-  </ds:schemaRefs>
-</ds:datastoreItem>
-</file>
-
-<file path=customXml/itemProps2.xml><?xml version="1.0" encoding="utf-8"?>
-<ds:datastoreItem xmlns:ds="http://schemas.openxmlformats.org/officeDocument/2006/customXml" ds:itemID="{E132B841-DD01-4751-A5C7-7F79269462FA}">
-  <ds:schemaRefs>
-    <ds:schemaRef ds:uri="http://schemas.microsoft.com/sharepoint/v3/contenttype/forms"/>
-  </ds:schemaRefs>
-</ds:datastoreItem>
-</file>
-
-<file path=customXml/itemProps3.xml><?xml version="1.0" encoding="utf-8"?>
 <ds:datastoreItem xmlns:ds="http://schemas.openxmlformats.org/officeDocument/2006/customXml" ds:itemID="{9EF6B19C-3345-4FAC-9279-A9D0A73CF8E4}">
   <ds:schemaRefs>
     <ds:schemaRef ds:uri="http://schemas.microsoft.com/office/2006/metadata/contentType"/>
@@ -3941,6 +4697,24 @@
 </ds:datastoreItem>
 </file>
 
+<file path=customXml/itemProps2.xml><?xml version="1.0" encoding="utf-8"?>
+<ds:datastoreItem xmlns:ds="http://schemas.openxmlformats.org/officeDocument/2006/customXml" ds:itemID="{E132B841-DD01-4751-A5C7-7F79269462FA}">
+  <ds:schemaRefs>
+    <ds:schemaRef ds:uri="http://schemas.microsoft.com/sharepoint/v3/contenttype/forms"/>
+  </ds:schemaRefs>
+</ds:datastoreItem>
+</file>
+
+<file path=customXml/itemProps3.xml><?xml version="1.0" encoding="utf-8"?>
+<ds:datastoreItem xmlns:ds="http://schemas.openxmlformats.org/officeDocument/2006/customXml" ds:itemID="{2C76BC83-453B-485F-8060-B870C3356957}">
+  <ds:schemaRefs>
+    <ds:schemaRef ds:uri="http://schemas.microsoft.com/office/2006/metadata/properties"/>
+    <ds:schemaRef ds:uri="http://schemas.microsoft.com/office/infopath/2007/PartnerControls"/>
+    <ds:schemaRef ds:uri="f336f4fe-8719-4ea2-b5d6-29b3a580aeb4"/>
+  </ds:schemaRefs>
+</ds:datastoreItem>
+</file>
+
 <file path=customXml/itemProps4.xml><?xml version="1.0" encoding="utf-8"?>
 <ds:datastoreItem xmlns:ds="http://schemas.openxmlformats.org/officeDocument/2006/customXml" ds:itemID="{FC992D11-1E33-46C0-8B10-D85BEB8685C5}">
   <ds:schemaRefs>

</xml_diff>

<commit_message>
refactored and extracted out methods
</commit_message>
<xml_diff>
--- a/docker/docmosis/templates/CV-UNS-DEC-ENG-01283.docx
+++ b/docker/docmosis/templates/CV-UNS-DEC-ENG-01283.docx
@@ -1169,22 +1169,38 @@
           <w:color w:val="0A0A0A"/>
           <w:shd w:val="clear" w:color="auto" w:fill="FFFFFF"/>
         </w:rPr>
-        <w:t>=’Yes’}&gt;&gt;</w:t>
-      </w:r>
-    </w:p>
-    <w:p>
-      <w:pPr>
-        <w:rPr>
-          <w:rFonts w:cstheme="minorHAnsi"/>
-          <w:color w:val="0A0A0A"/>
-        </w:rPr>
-      </w:pPr>
+        <w:t>=’</w:t>
+      </w:r>
       <w:r>
         <w:rPr>
           <w:rFonts w:cstheme="minorHAnsi"/>
           <w:color w:val="0A0A0A"/>
           <w:shd w:val="clear" w:color="auto" w:fill="FFFFFF"/>
         </w:rPr>
+        <w:t>No</w:t>
+      </w:r>
+      <w:r>
+        <w:rPr>
+          <w:rFonts w:cstheme="minorHAnsi"/>
+          <w:color w:val="0A0A0A"/>
+          <w:shd w:val="clear" w:color="auto" w:fill="FFFFFF"/>
+        </w:rPr>
+        <w:t>’}&gt;&gt;</w:t>
+      </w:r>
+    </w:p>
+    <w:p>
+      <w:pPr>
+        <w:rPr>
+          <w:rFonts w:cstheme="minorHAnsi"/>
+          <w:color w:val="0A0A0A"/>
+        </w:rPr>
+      </w:pPr>
+      <w:r>
+        <w:rPr>
+          <w:rFonts w:cstheme="minorHAnsi"/>
+          <w:color w:val="0A0A0A"/>
+          <w:shd w:val="clear" w:color="auto" w:fill="FFFFFF"/>
+        </w:rPr>
         <w:t>This order is made by &lt;&lt;</w:t>
       </w:r>
       <w:proofErr w:type="spellStart"/>
@@ -1203,6 +1219,135 @@
           <w:color w:val="0A0A0A"/>
           <w:shd w:val="clear" w:color="auto" w:fill="FFFFFF"/>
         </w:rPr>
+        <w:t xml:space="preserve">&gt;&gt; on </w:t>
+      </w:r>
+      <w:r>
+        <w:rPr>
+          <w:rFonts w:ascii="GDS Transport Website Light" w:hAnsi="GDS Transport Website Light"/>
+        </w:rPr>
+        <w:t>&lt;</w:t>
+      </w:r>
+      <w:proofErr w:type="gramStart"/>
+      <w:r>
+        <w:rPr>
+          <w:rFonts w:ascii="GDS Transport Website Light" w:hAnsi="GDS Transport Website Light"/>
+        </w:rPr>
+        <w:t>&lt;{</w:t>
+      </w:r>
+      <w:proofErr w:type="spellStart"/>
+      <w:proofErr w:type="gramEnd"/>
+      <w:r>
+        <w:rPr>
+          <w:rFonts w:ascii="GDS Transport Website Light" w:hAnsi="GDS Transport Website Light"/>
+        </w:rPr>
+        <w:t>dateFormat</w:t>
+      </w:r>
+      <w:proofErr w:type="spellEnd"/>
+      <w:r>
+        <w:rPr>
+          <w:rFonts w:ascii="GDS Transport Website Light" w:hAnsi="GDS Transport Website Light"/>
+        </w:rPr>
+        <w:t>($</w:t>
+      </w:r>
+      <w:proofErr w:type="spellStart"/>
+      <w:r>
+        <w:rPr>
+          <w:rFonts w:ascii="GDS Transport Website Light" w:hAnsi="GDS Transport Website Light"/>
+        </w:rPr>
+        <w:t>nowUTC</w:t>
+      </w:r>
+      <w:proofErr w:type="spellEnd"/>
+      <w:r>
+        <w:rPr>
+          <w:rFonts w:ascii="GDS Transport Website Light" w:hAnsi="GDS Transport Website Light"/>
+        </w:rPr>
+        <w:t xml:space="preserve"> ,‘d MMMM </w:t>
+      </w:r>
+      <w:proofErr w:type="spellStart"/>
+      <w:r>
+        <w:rPr>
+          <w:rFonts w:ascii="GDS Transport Website Light" w:hAnsi="GDS Transport Website Light"/>
+        </w:rPr>
+        <w:t>yyyy</w:t>
+      </w:r>
+      <w:proofErr w:type="spellEnd"/>
+      <w:r>
+        <w:rPr>
+          <w:rFonts w:ascii="GDS Transport Website Light" w:hAnsi="GDS Transport Website Light"/>
+        </w:rPr>
+        <w:t>’)} &gt;&gt;</w:t>
+      </w:r>
+      <w:r>
+        <w:rPr>
+          <w:rFonts w:ascii="GDS Transport Website Light" w:hAnsi="GDS Transport Website Light"/>
+        </w:rPr>
+        <w:t xml:space="preserve"> at </w:t>
+      </w:r>
+      <w:r>
+        <w:rPr>
+          <w:rFonts w:cstheme="minorHAnsi"/>
+          <w:color w:val="0A0A0A"/>
+          <w:shd w:val="clear" w:color="auto" w:fill="FFFFFF"/>
+        </w:rPr>
+        <w:t>&lt;&lt;</w:t>
+      </w:r>
+      <w:proofErr w:type="spellStart"/>
+      <w:r>
+        <w:rPr>
+          <w:rFonts w:cstheme="minorHAnsi"/>
+          <w:color w:val="0A0A0A"/>
+          <w:shd w:val="clear" w:color="auto" w:fill="FFFFFF"/>
+        </w:rPr>
+        <w:t>courtLocation</w:t>
+      </w:r>
+      <w:proofErr w:type="spellEnd"/>
+      <w:r>
+        <w:rPr>
+          <w:rFonts w:cstheme="minorHAnsi"/>
+          <w:color w:val="0A0A0A"/>
+          <w:shd w:val="clear" w:color="auto" w:fill="FFFFFF"/>
+        </w:rPr>
+        <w:t>&gt;&gt;.</w:t>
+      </w:r>
+      <w:r>
+        <w:rPr>
+          <w:rFonts w:cstheme="minorHAnsi"/>
+          <w:color w:val="0A0A0A"/>
+        </w:rPr>
+        <w:t>&lt;&lt;else&gt;&gt;</w:t>
+      </w:r>
+    </w:p>
+    <w:p>
+      <w:pPr>
+        <w:rPr>
+          <w:rFonts w:cstheme="minorHAnsi"/>
+          <w:color w:val="0A0A0A"/>
+        </w:rPr>
+      </w:pPr>
+      <w:r>
+        <w:rPr>
+          <w:rFonts w:cstheme="minorHAnsi"/>
+          <w:color w:val="0A0A0A"/>
+          <w:shd w:val="clear" w:color="auto" w:fill="FFFFFF"/>
+        </w:rPr>
+        <w:t>This order is made by &lt;&lt;</w:t>
+      </w:r>
+      <w:proofErr w:type="spellStart"/>
+      <w:r>
+        <w:rPr>
+          <w:rFonts w:cstheme="minorHAnsi"/>
+          <w:color w:val="0A0A0A"/>
+          <w:shd w:val="clear" w:color="auto" w:fill="FFFFFF"/>
+        </w:rPr>
+        <w:t>judgeNameTitle</w:t>
+      </w:r>
+      <w:proofErr w:type="spellEnd"/>
+      <w:r>
+        <w:rPr>
+          <w:rFonts w:cstheme="minorHAnsi"/>
+          <w:color w:val="0A0A0A"/>
+          <w:shd w:val="clear" w:color="auto" w:fill="FFFFFF"/>
+        </w:rPr>
         <w:t>&gt;&gt; following a hearing &lt;&lt;</w:t>
       </w:r>
       <w:proofErr w:type="spellStart"/>
@@ -1239,16 +1384,110 @@
           <w:color w:val="0A0A0A"/>
           <w:shd w:val="clear" w:color="auto" w:fill="FFFFFF"/>
         </w:rPr>
-        <w:t>&gt;</w:t>
-      </w:r>
+        <w:t>&gt;&gt;.</w:t>
+      </w:r>
+    </w:p>
+    <w:p>
+      <w:pPr>
+        <w:rPr>
+          <w:rFonts w:cstheme="minorHAnsi"/>
+          <w:color w:val="0A0A0A"/>
+          <w:shd w:val="clear" w:color="auto" w:fill="FFFFFF"/>
+        </w:rPr>
+      </w:pPr>
+    </w:p>
+    <w:p>
+      <w:pPr>
+        <w:rPr>
+          <w:rFonts w:cstheme="minorHAnsi"/>
+          <w:color w:val="0A0A0A"/>
+        </w:rPr>
+      </w:pPr>
+      <w:r>
+        <w:rPr>
+          <w:rFonts w:cstheme="minorHAnsi"/>
+          <w:color w:val="0A0A0A"/>
+        </w:rPr>
+        <w:t>The judge heard from:</w:t>
+      </w:r>
+    </w:p>
+    <w:p>
+      <w:pPr>
+        <w:rPr>
+          <w:rFonts w:cstheme="minorHAnsi"/>
+          <w:color w:val="0A0A0A"/>
+        </w:rPr>
+      </w:pPr>
+    </w:p>
+    <w:p>
+      <w:pPr>
+        <w:rPr>
+          <w:rFonts w:cstheme="minorHAnsi"/>
+          <w:color w:val="0A0A0A"/>
+        </w:rPr>
+      </w:pPr>
+      <w:r>
+        <w:rPr>
+          <w:rFonts w:cstheme="minorHAnsi"/>
+          <w:color w:val="0A0A0A"/>
+        </w:rPr>
+        <w:t>&lt;&lt;cs_{</w:t>
+      </w:r>
+      <w:r>
+        <w:rPr>
+          <w:rFonts w:cstheme="minorHAnsi"/>
+          <w:color w:val="0A0A0A"/>
+        </w:rPr>
+        <w:t>otherRepresentedText</w:t>
+      </w:r>
+      <w:r>
+        <w:rPr>
+          <w:rFonts w:cstheme="minorHAnsi"/>
+          <w:color w:val="0A0A0A"/>
+        </w:rPr>
+        <w:t>=’null’}&gt;&gt;</w:t>
+      </w:r>
+      <w:r>
+        <w:rPr>
+          <w:rFonts w:cstheme="minorHAnsi"/>
+          <w:color w:val="0A0A0A"/>
+        </w:rPr>
+        <w:t xml:space="preserve">&lt;&lt;claimantAttendsOrRepresented&gt;&gt; </w:t>
+      </w:r>
+    </w:p>
+    <w:p>
+      <w:pPr>
+        <w:rPr>
+          <w:rFonts w:cstheme="minorHAnsi"/>
+          <w:color w:val="0A0A0A"/>
+          <w:shd w:val="clear" w:color="auto" w:fill="FFFFFF"/>
+        </w:rPr>
+      </w:pPr>
+      <w:r>
+        <w:rPr>
+          <w:rFonts w:cstheme="minorHAnsi"/>
+          <w:color w:val="0A0A0A"/>
+          <w:shd w:val="clear" w:color="auto" w:fill="FFFFFF"/>
+        </w:rPr>
+        <w:t>&lt;&lt;cs_{</w:t>
+      </w:r>
+      <w:proofErr w:type="spellStart"/>
       <w:proofErr w:type="gramStart"/>
       <w:r>
         <w:rPr>
           <w:rFonts w:cstheme="minorHAnsi"/>
           <w:color w:val="0A0A0A"/>
+        </w:rPr>
+        <w:t>claimantTwoAttendsOrRepresented</w:t>
+      </w:r>
+      <w:proofErr w:type="spellEnd"/>
+      <w:r>
+        <w:rPr>
+          <w:rFonts w:cstheme="minorHAnsi"/>
+          <w:color w:val="0A0A0A"/>
           <w:shd w:val="clear" w:color="auto" w:fill="FFFFFF"/>
         </w:rPr>
-        <w:t>&gt;</w:t>
+        <w:t>!</w:t>
       </w:r>
       <w:r>
         <w:rPr>
@@ -1256,65 +1495,180 @@
           <w:color w:val="0A0A0A"/>
           <w:shd w:val="clear" w:color="auto" w:fill="FFFFFF"/>
         </w:rPr>
-        <w:t>.</w:t>
-      </w:r>
-      <w:r>
-        <w:rPr>
-          <w:rFonts w:cstheme="minorHAnsi"/>
-          <w:color w:val="0A0A0A"/>
-        </w:rPr>
-        <w:t>&lt;</w:t>
+        <w:t>=</w:t>
       </w:r>
       <w:proofErr w:type="gramEnd"/>
       <w:r>
         <w:rPr>
           <w:rFonts w:cstheme="minorHAnsi"/>
           <w:color w:val="0A0A0A"/>
-        </w:rPr>
-        <w:t>&lt;es_&gt;&gt;</w:t>
-      </w:r>
-    </w:p>
-    <w:p>
-      <w:pPr>
-        <w:rPr>
-          <w:rFonts w:cstheme="minorHAnsi"/>
-          <w:color w:val="0A0A0A"/>
           <w:shd w:val="clear" w:color="auto" w:fill="FFFFFF"/>
         </w:rPr>
-      </w:pPr>
+        <w:t>’</w:t>
+      </w:r>
       <w:r>
         <w:rPr>
           <w:rFonts w:cstheme="minorHAnsi"/>
           <w:color w:val="0A0A0A"/>
           <w:shd w:val="clear" w:color="auto" w:fill="FFFFFF"/>
         </w:rPr>
+        <w:t>null</w:t>
+      </w:r>
+      <w:r>
+        <w:rPr>
+          <w:rFonts w:cstheme="minorHAnsi"/>
+          <w:color w:val="0A0A0A"/>
+          <w:shd w:val="clear" w:color="auto" w:fill="FFFFFF"/>
+        </w:rPr>
+        <w:t>’}&gt;&gt;</w:t>
+      </w:r>
+    </w:p>
+    <w:p>
+      <w:pPr>
+        <w:rPr>
+          <w:rFonts w:cstheme="minorHAnsi"/>
+          <w:color w:val="0A0A0A"/>
+          <w:shd w:val="clear" w:color="auto" w:fill="FFFFFF"/>
+        </w:rPr>
+      </w:pPr>
+    </w:p>
+    <w:p>
+      <w:pPr>
+        <w:rPr>
+          <w:rFonts w:cstheme="minorHAnsi"/>
+          <w:color w:val="0A0A0A"/>
+          <w:shd w:val="clear" w:color="auto" w:fill="FFFFFF"/>
+        </w:rPr>
+      </w:pPr>
+      <w:r>
+        <w:rPr>
+          <w:rFonts w:cstheme="minorHAnsi"/>
+          <w:color w:val="0A0A0A"/>
+        </w:rPr>
+        <w:t>&lt;&lt;</w:t>
+      </w:r>
+      <w:proofErr w:type="spellStart"/>
+      <w:r>
+        <w:rPr>
+          <w:rFonts w:cstheme="minorHAnsi"/>
+          <w:color w:val="0A0A0A"/>
+        </w:rPr>
+        <w:t>claimantTwoAttendsOrRepresented</w:t>
+      </w:r>
+      <w:proofErr w:type="spellEnd"/>
+      <w:r>
+        <w:rPr>
+          <w:rFonts w:cstheme="minorHAnsi"/>
+          <w:color w:val="0A0A0A"/>
+        </w:rPr>
+        <w:t>&gt;&gt;</w:t>
+      </w:r>
+    </w:p>
+    <w:p>
+      <w:pPr>
+        <w:rPr>
+          <w:rFonts w:cstheme="minorHAnsi"/>
+          <w:color w:val="0A0A0A"/>
+        </w:rPr>
+      </w:pPr>
+      <w:r>
+        <w:rPr>
+          <w:rFonts w:cstheme="minorHAnsi"/>
+          <w:color w:val="0A0A0A"/>
+        </w:rPr>
+        <w:t>&lt;&lt;es_&gt;&gt;</w:t>
+      </w:r>
+    </w:p>
+    <w:p>
+      <w:pPr>
+        <w:rPr>
+          <w:rFonts w:cstheme="minorHAnsi"/>
+          <w:color w:val="0A0A0A"/>
+          <w:shd w:val="clear" w:color="auto" w:fill="FFFFFF"/>
+        </w:rPr>
+      </w:pPr>
+    </w:p>
+    <w:p>
+      <w:pPr>
+        <w:rPr>
+          <w:rFonts w:cstheme="minorHAnsi"/>
+          <w:color w:val="0A0A0A"/>
+        </w:rPr>
+      </w:pPr>
+      <w:r>
+        <w:rPr>
+          <w:rFonts w:cstheme="minorHAnsi"/>
+          <w:color w:val="0A0A0A"/>
+        </w:rPr>
+        <w:t>&lt;&lt;</w:t>
+      </w:r>
+      <w:proofErr w:type="spellStart"/>
+      <w:r>
+        <w:rPr>
+          <w:rFonts w:cstheme="minorHAnsi"/>
+          <w:color w:val="0A0A0A"/>
+        </w:rPr>
+        <w:t>defendantAttendsOrRepresented</w:t>
+      </w:r>
+      <w:proofErr w:type="spellEnd"/>
+      <w:r>
+        <w:rPr>
+          <w:rFonts w:cstheme="minorHAnsi"/>
+          <w:color w:val="0A0A0A"/>
+        </w:rPr>
+        <w:t>&gt;&gt;</w:t>
+      </w:r>
+    </w:p>
+    <w:p>
+      <w:pPr>
+        <w:rPr>
+          <w:rFonts w:cstheme="minorHAnsi"/>
+          <w:color w:val="0A0A0A"/>
+          <w:shd w:val="clear" w:color="auto" w:fill="FFFFFF"/>
+        </w:rPr>
+      </w:pPr>
+      <w:r>
+        <w:rPr>
+          <w:rFonts w:cstheme="minorHAnsi"/>
+          <w:color w:val="0A0A0A"/>
+          <w:shd w:val="clear" w:color="auto" w:fill="FFFFFF"/>
+        </w:rPr>
         <w:t>&lt;&lt;cs_{</w:t>
       </w:r>
       <w:proofErr w:type="spellStart"/>
+      <w:proofErr w:type="gramStart"/>
+      <w:r>
+        <w:rPr>
+          <w:rFonts w:cstheme="minorHAnsi"/>
+          <w:color w:val="0A0A0A"/>
+        </w:rPr>
+        <w:t>defendantTwoAttendsOrRepresented</w:t>
+      </w:r>
+      <w:proofErr w:type="spellEnd"/>
       <w:r>
         <w:rPr>
           <w:rFonts w:cstheme="minorHAnsi"/>
           <w:color w:val="0A0A0A"/>
           <w:shd w:val="clear" w:color="auto" w:fill="FFFFFF"/>
         </w:rPr>
-        <w:t>finalOrderMadeSelection</w:t>
-      </w:r>
-      <w:proofErr w:type="spellEnd"/>
+        <w:t>!</w:t>
+      </w:r>
       <w:r>
         <w:rPr>
           <w:rFonts w:cstheme="minorHAnsi"/>
           <w:color w:val="0A0A0A"/>
           <w:shd w:val="clear" w:color="auto" w:fill="FFFFFF"/>
         </w:rPr>
-        <w:t>=’</w:t>
-      </w:r>
+        <w:t>=</w:t>
+      </w:r>
+      <w:proofErr w:type="gramEnd"/>
       <w:r>
         <w:rPr>
           <w:rFonts w:cstheme="minorHAnsi"/>
           <w:color w:val="0A0A0A"/>
           <w:shd w:val="clear" w:color="auto" w:fill="FFFFFF"/>
         </w:rPr>
-        <w:t>No</w:t>
+        <w:t>’</w:t>
       </w:r>
       <w:r>
         <w:rPr>
@@ -1322,6 +1676,14 @@
           <w:color w:val="0A0A0A"/>
           <w:shd w:val="clear" w:color="auto" w:fill="FFFFFF"/>
         </w:rPr>
+        <w:t>null</w:t>
+      </w:r>
+      <w:r>
+        <w:rPr>
+          <w:rFonts w:cstheme="minorHAnsi"/>
+          <w:color w:val="0A0A0A"/>
+          <w:shd w:val="clear" w:color="auto" w:fill="FFFFFF"/>
+        </w:rPr>
         <w:t>’}&gt;&gt;</w:t>
       </w:r>
     </w:p>
@@ -1332,537 +1694,108 @@
           <w:color w:val="0A0A0A"/>
         </w:rPr>
       </w:pPr>
+    </w:p>
+    <w:p>
+      <w:pPr>
+        <w:rPr>
+          <w:rFonts w:cstheme="minorHAnsi"/>
+          <w:color w:val="0A0A0A"/>
+        </w:rPr>
+      </w:pPr>
+      <w:r>
+        <w:rPr>
+          <w:rFonts w:cstheme="minorHAnsi"/>
+          <w:color w:val="0A0A0A"/>
+        </w:rPr>
+        <w:t>&lt;&lt;</w:t>
+      </w:r>
+      <w:proofErr w:type="spellStart"/>
+      <w:r>
+        <w:rPr>
+          <w:rFonts w:cstheme="minorHAnsi"/>
+          <w:color w:val="0A0A0A"/>
+        </w:rPr>
+        <w:t>defendantTwoAttendsOrRepresented</w:t>
+      </w:r>
+      <w:proofErr w:type="spellEnd"/>
+      <w:r>
+        <w:rPr>
+          <w:rFonts w:cstheme="minorHAnsi"/>
+          <w:color w:val="0A0A0A"/>
+        </w:rPr>
+        <w:t>&gt;&gt;</w:t>
+      </w:r>
+    </w:p>
+    <w:p>
+      <w:pPr>
+        <w:rPr>
+          <w:rFonts w:cstheme="minorHAnsi"/>
+          <w:color w:val="0A0A0A"/>
+        </w:rPr>
+      </w:pPr>
+      <w:r>
+        <w:rPr>
+          <w:rFonts w:cstheme="minorHAnsi"/>
+          <w:color w:val="0A0A0A"/>
+        </w:rPr>
+        <w:t>&lt;&lt;es_&gt;&gt;</w:t>
+      </w:r>
+    </w:p>
+    <w:p>
+      <w:pPr>
+        <w:rPr>
+          <w:rFonts w:cstheme="minorHAnsi"/>
+          <w:color w:val="0A0A0A"/>
+        </w:rPr>
+      </w:pPr>
+    </w:p>
+    <w:p>
+      <w:pPr>
+        <w:rPr>
+          <w:rFonts w:cstheme="minorHAnsi"/>
+          <w:color w:val="0A0A0A"/>
+        </w:rPr>
+      </w:pPr>
       <w:r>
         <w:rPr>
           <w:rFonts w:cstheme="minorHAnsi"/>
           <w:color w:val="0A0A0A"/>
           <w:shd w:val="clear" w:color="auto" w:fill="FFFFFF"/>
         </w:rPr>
-        <w:t>This order is made by &lt;&lt;</w:t>
-      </w:r>
-      <w:proofErr w:type="spellStart"/>
-      <w:r>
+        <w:t>&lt;&lt;else&gt;&gt;</w:t>
+      </w:r>
+      <w:r>
+        <w:rPr>
+          <w:rFonts w:cstheme="minorHAnsi"/>
+          <w:color w:val="0A0A0A"/>
+        </w:rPr>
+        <w:t>&lt;&lt;</w:t>
+      </w:r>
+      <w:proofErr w:type="spellStart"/>
+      <w:r>
+        <w:rPr>
+          <w:rFonts w:cstheme="minorHAnsi"/>
+          <w:color w:val="0A0A0A"/>
+        </w:rPr>
+        <w:t>otherRepresentedText</w:t>
+      </w:r>
+      <w:proofErr w:type="spellEnd"/>
+      <w:r>
+        <w:rPr>
+          <w:rFonts w:cstheme="minorHAnsi"/>
+          <w:color w:val="0A0A0A"/>
+        </w:rPr>
+        <w:t>&gt;&gt;</w:t>
+      </w:r>
+    </w:p>
+    <w:p>
+      <w:pPr>
         <w:rPr>
           <w:rFonts w:cstheme="minorHAnsi"/>
           <w:color w:val="0A0A0A"/>
           <w:shd w:val="clear" w:color="auto" w:fill="FFFFFF"/>
         </w:rPr>
-        <w:t>judgeNameTitle</w:t>
-      </w:r>
-      <w:proofErr w:type="spellEnd"/>
-      <w:r>
-        <w:rPr>
-          <w:rFonts w:cstheme="minorHAnsi"/>
-          <w:color w:val="0A0A0A"/>
-          <w:shd w:val="clear" w:color="auto" w:fill="FFFFFF"/>
-        </w:rPr>
-        <w:t xml:space="preserve">&gt;&gt; on </w:t>
-      </w:r>
-      <w:r>
-        <w:rPr>
-          <w:rFonts w:ascii="GDS Transport Website Light" w:hAnsi="GDS Transport Website Light"/>
-        </w:rPr>
-        <w:t>&lt;</w:t>
-      </w:r>
-      <w:proofErr w:type="gramStart"/>
-      <w:r>
-        <w:rPr>
-          <w:rFonts w:ascii="GDS Transport Website Light" w:hAnsi="GDS Transport Website Light"/>
-        </w:rPr>
-        <w:t>&lt;{</w:t>
-      </w:r>
-      <w:proofErr w:type="spellStart"/>
-      <w:proofErr w:type="gramEnd"/>
-      <w:r>
-        <w:rPr>
-          <w:rFonts w:ascii="GDS Transport Website Light" w:hAnsi="GDS Transport Website Light"/>
-        </w:rPr>
-        <w:t>dateFormat</w:t>
-      </w:r>
-      <w:proofErr w:type="spellEnd"/>
-      <w:r>
-        <w:rPr>
-          <w:rFonts w:ascii="GDS Transport Website Light" w:hAnsi="GDS Transport Website Light"/>
-        </w:rPr>
-        <w:t>($</w:t>
-      </w:r>
-      <w:proofErr w:type="spellStart"/>
-      <w:r>
-        <w:rPr>
-          <w:rFonts w:ascii="GDS Transport Website Light" w:hAnsi="GDS Transport Website Light"/>
-        </w:rPr>
-        <w:t>nowUTC</w:t>
-      </w:r>
-      <w:proofErr w:type="spellEnd"/>
-      <w:r>
-        <w:rPr>
-          <w:rFonts w:ascii="GDS Transport Website Light" w:hAnsi="GDS Transport Website Light"/>
-        </w:rPr>
-        <w:t xml:space="preserve"> ,‘d MMMM </w:t>
-      </w:r>
-      <w:proofErr w:type="spellStart"/>
-      <w:r>
-        <w:rPr>
-          <w:rFonts w:ascii="GDS Transport Website Light" w:hAnsi="GDS Transport Website Light"/>
-        </w:rPr>
-        <w:t>yyyy</w:t>
-      </w:r>
-      <w:proofErr w:type="spellEnd"/>
-      <w:r>
-        <w:rPr>
-          <w:rFonts w:ascii="GDS Transport Website Light" w:hAnsi="GDS Transport Website Light"/>
-        </w:rPr>
-        <w:t>’)} &gt;&gt;</w:t>
-      </w:r>
-      <w:r>
-        <w:rPr>
-          <w:rFonts w:ascii="GDS Transport Website Light" w:hAnsi="GDS Transport Website Light"/>
-        </w:rPr>
-        <w:t xml:space="preserve"> at </w:t>
-      </w:r>
-      <w:r>
-        <w:rPr>
-          <w:rFonts w:cstheme="minorHAnsi"/>
-          <w:color w:val="0A0A0A"/>
-          <w:shd w:val="clear" w:color="auto" w:fill="FFFFFF"/>
-        </w:rPr>
-        <w:t>&lt;&lt;</w:t>
-      </w:r>
-      <w:proofErr w:type="spellStart"/>
-      <w:r>
-        <w:rPr>
-          <w:rFonts w:cstheme="minorHAnsi"/>
-          <w:color w:val="0A0A0A"/>
-          <w:shd w:val="clear" w:color="auto" w:fill="FFFFFF"/>
-        </w:rPr>
-        <w:t>courtLocation</w:t>
-      </w:r>
-      <w:proofErr w:type="spellEnd"/>
-      <w:r>
-        <w:rPr>
-          <w:rFonts w:cstheme="minorHAnsi"/>
-          <w:color w:val="0A0A0A"/>
-          <w:shd w:val="clear" w:color="auto" w:fill="FFFFFF"/>
-        </w:rPr>
-        <w:t>&gt;&gt;</w:t>
-      </w:r>
-      <w:r>
-        <w:rPr>
-          <w:rFonts w:cstheme="minorHAnsi"/>
-          <w:color w:val="0A0A0A"/>
-          <w:shd w:val="clear" w:color="auto" w:fill="FFFFFF"/>
-        </w:rPr>
-        <w:t>.</w:t>
-      </w:r>
-      <w:r>
-        <w:rPr>
-          <w:rFonts w:cstheme="minorHAnsi"/>
-          <w:color w:val="0A0A0A"/>
-        </w:rPr>
-        <w:t>&lt;&lt;es_&gt;&gt;</w:t>
-      </w:r>
-    </w:p>
-    <w:p>
-      <w:pPr>
-        <w:rPr>
-          <w:rFonts w:cstheme="minorHAnsi"/>
-          <w:color w:val="0A0A0A"/>
-          <w:shd w:val="clear" w:color="auto" w:fill="FFFFFF"/>
-        </w:rPr>
-      </w:pPr>
-      <w:r>
-        <w:rPr>
-          <w:rFonts w:cstheme="minorHAnsi"/>
-          <w:color w:val="0A0A0A"/>
-          <w:shd w:val="clear" w:color="auto" w:fill="FFFFFF"/>
-        </w:rPr>
-        <w:t>&lt;&lt;cs_{</w:t>
-      </w:r>
-      <w:proofErr w:type="spellStart"/>
-      <w:r>
-        <w:rPr>
-          <w:rFonts w:cstheme="minorHAnsi"/>
-          <w:color w:val="0A0A0A"/>
-          <w:shd w:val="clear" w:color="auto" w:fill="FFFFFF"/>
-        </w:rPr>
-        <w:t>finalOrderMadeSelection</w:t>
-      </w:r>
-      <w:proofErr w:type="spellEnd"/>
-      <w:r>
-        <w:rPr>
-          <w:rFonts w:cstheme="minorHAnsi"/>
-          <w:color w:val="0A0A0A"/>
-          <w:shd w:val="clear" w:color="auto" w:fill="FFFFFF"/>
-        </w:rPr>
-        <w:t>=’Yes’}&gt;&gt;</w:t>
-      </w:r>
-    </w:p>
-    <w:p>
-      <w:pPr>
-        <w:rPr>
-          <w:rFonts w:cstheme="minorHAnsi"/>
-          <w:color w:val="0A0A0A"/>
-        </w:rPr>
-      </w:pPr>
-      <w:r>
-        <w:rPr>
-          <w:rFonts w:cstheme="minorHAnsi"/>
-          <w:color w:val="0A0A0A"/>
-        </w:rPr>
-        <w:t>The judge heard from:</w:t>
-      </w:r>
-    </w:p>
-    <w:p>
-      <w:pPr>
-        <w:rPr>
-          <w:rFonts w:cstheme="minorHAnsi"/>
-          <w:color w:val="0A0A0A"/>
-        </w:rPr>
-      </w:pPr>
-    </w:p>
-    <w:p>
-      <w:pPr>
-        <w:rPr>
-          <w:rFonts w:cstheme="minorHAnsi"/>
-          <w:color w:val="0A0A0A"/>
-        </w:rPr>
-      </w:pPr>
-      <w:r>
-        <w:rPr>
-          <w:rFonts w:cstheme="minorHAnsi"/>
-          <w:color w:val="0A0A0A"/>
-        </w:rPr>
-        <w:t>&lt;&lt;</w:t>
-      </w:r>
-      <w:proofErr w:type="spellStart"/>
-      <w:r>
-        <w:rPr>
-          <w:rFonts w:cstheme="minorHAnsi"/>
-          <w:color w:val="0A0A0A"/>
-        </w:rPr>
-        <w:t>claimantAttendsOrRepresented</w:t>
-      </w:r>
-      <w:proofErr w:type="spellEnd"/>
-      <w:r>
-        <w:rPr>
-          <w:rFonts w:cstheme="minorHAnsi"/>
-          <w:color w:val="0A0A0A"/>
-        </w:rPr>
-        <w:t xml:space="preserve">&gt;&gt; </w:t>
-      </w:r>
-    </w:p>
-    <w:p>
-      <w:pPr>
-        <w:rPr>
-          <w:rFonts w:cstheme="minorHAnsi"/>
-          <w:color w:val="0A0A0A"/>
-        </w:rPr>
-      </w:pPr>
-    </w:p>
-    <w:p>
-      <w:pPr>
-        <w:rPr>
-          <w:rFonts w:cstheme="minorHAnsi"/>
-          <w:color w:val="0A0A0A"/>
-          <w:shd w:val="clear" w:color="auto" w:fill="FFFFFF"/>
-        </w:rPr>
-      </w:pPr>
-      <w:r>
-        <w:rPr>
-          <w:rFonts w:cstheme="minorHAnsi"/>
-          <w:color w:val="0A0A0A"/>
-          <w:shd w:val="clear" w:color="auto" w:fill="FFFFFF"/>
-        </w:rPr>
-        <w:t>&lt;&lt;cs_{</w:t>
-      </w:r>
-      <w:proofErr w:type="gramStart"/>
-      <w:r>
-        <w:rPr>
-          <w:rFonts w:cstheme="minorHAnsi"/>
-          <w:color w:val="0A0A0A"/>
-        </w:rPr>
-        <w:t>claimantTwoAttendsOrRepresented</w:t>
-      </w:r>
-      <w:r>
-        <w:rPr>
-          <w:rFonts w:cstheme="minorHAnsi"/>
-          <w:color w:val="0A0A0A"/>
-          <w:shd w:val="clear" w:color="auto" w:fill="FFFFFF"/>
-        </w:rPr>
-        <w:t>!</w:t>
-      </w:r>
-      <w:r>
-        <w:rPr>
-          <w:rFonts w:cstheme="minorHAnsi"/>
-          <w:color w:val="0A0A0A"/>
-          <w:shd w:val="clear" w:color="auto" w:fill="FFFFFF"/>
-        </w:rPr>
-        <w:t>=</w:t>
-      </w:r>
-      <w:proofErr w:type="gramEnd"/>
-      <w:r>
-        <w:rPr>
-          <w:rFonts w:cstheme="minorHAnsi"/>
-          <w:color w:val="0A0A0A"/>
-          <w:shd w:val="clear" w:color="auto" w:fill="FFFFFF"/>
-        </w:rPr>
-        <w:t>’</w:t>
-      </w:r>
-      <w:r>
-        <w:rPr>
-          <w:rFonts w:cstheme="minorHAnsi"/>
-          <w:color w:val="0A0A0A"/>
-          <w:shd w:val="clear" w:color="auto" w:fill="FFFFFF"/>
-        </w:rPr>
-        <w:t>null</w:t>
-      </w:r>
-      <w:r>
-        <w:rPr>
-          <w:rFonts w:cstheme="minorHAnsi"/>
-          <w:color w:val="0A0A0A"/>
-          <w:shd w:val="clear" w:color="auto" w:fill="FFFFFF"/>
-        </w:rPr>
-        <w:t>’}&gt;&gt;</w:t>
-      </w:r>
-      <w:r>
-        <w:rPr>
-          <w:rFonts w:cstheme="minorHAnsi"/>
-          <w:color w:val="0A0A0A"/>
-        </w:rPr>
-        <w:t>&lt;&lt;claimantTwoAttendsOrRepresented&gt;&gt;</w:t>
-      </w:r>
-      <w:r>
-        <w:rPr>
-          <w:rFonts w:cstheme="minorHAnsi"/>
-          <w:color w:val="0A0A0A"/>
-        </w:rPr>
-        <w:t>&lt;&lt;es_&gt;&gt;</w:t>
-      </w:r>
-      <w:r>
-        <w:rPr>
-          <w:rFonts w:cstheme="minorHAnsi"/>
-          <w:color w:val="0A0A0A"/>
-        </w:rPr>
-        <w:t xml:space="preserve"> </w:t>
-      </w:r>
-    </w:p>
-    <w:p>
-      <w:pPr>
-        <w:rPr>
-          <w:rFonts w:cstheme="minorHAnsi"/>
-          <w:color w:val="0A0A0A"/>
-        </w:rPr>
-      </w:pPr>
-      <w:r>
-        <w:rPr>
-          <w:rFonts w:cstheme="minorHAnsi"/>
-          <w:color w:val="0A0A0A"/>
-        </w:rPr>
-        <w:t>&lt;&lt;</w:t>
-      </w:r>
-      <w:proofErr w:type="spellStart"/>
-      <w:r>
-        <w:rPr>
-          <w:rFonts w:cstheme="minorHAnsi"/>
-          <w:color w:val="0A0A0A"/>
-        </w:rPr>
-        <w:t>defendantAttendsOrRepresented</w:t>
-      </w:r>
-      <w:proofErr w:type="spellEnd"/>
-      <w:r>
-        <w:rPr>
-          <w:rFonts w:cstheme="minorHAnsi"/>
-          <w:color w:val="0A0A0A"/>
-        </w:rPr>
-        <w:t>&gt;&gt;</w:t>
-      </w:r>
-    </w:p>
-    <w:p>
-      <w:pPr>
-        <w:rPr>
-          <w:rFonts w:cstheme="minorHAnsi"/>
-          <w:color w:val="0A0A0A"/>
-        </w:rPr>
-      </w:pPr>
-    </w:p>
-    <w:p>
-      <w:pPr>
-        <w:rPr>
-          <w:rFonts w:cstheme="minorHAnsi"/>
-          <w:color w:val="0A0A0A"/>
-        </w:rPr>
-      </w:pPr>
-      <w:r>
-        <w:rPr>
-          <w:rFonts w:cstheme="minorHAnsi"/>
-          <w:color w:val="0A0A0A"/>
-          <w:shd w:val="clear" w:color="auto" w:fill="FFFFFF"/>
-        </w:rPr>
-        <w:t>&lt;&lt;cs_{</w:t>
-      </w:r>
-      <w:proofErr w:type="gramStart"/>
-      <w:r>
-        <w:rPr>
-          <w:rFonts w:cstheme="minorHAnsi"/>
-          <w:color w:val="0A0A0A"/>
-        </w:rPr>
-        <w:t>defendantTwoAttendsOrRepresented</w:t>
-      </w:r>
-      <w:r>
-        <w:rPr>
-          <w:rFonts w:cstheme="minorHAnsi"/>
-          <w:color w:val="0A0A0A"/>
-          <w:shd w:val="clear" w:color="auto" w:fill="FFFFFF"/>
-        </w:rPr>
-        <w:t>!</w:t>
-      </w:r>
-      <w:r>
-        <w:rPr>
-          <w:rFonts w:cstheme="minorHAnsi"/>
-          <w:color w:val="0A0A0A"/>
-          <w:shd w:val="clear" w:color="auto" w:fill="FFFFFF"/>
-        </w:rPr>
-        <w:t>=</w:t>
-      </w:r>
-      <w:proofErr w:type="gramEnd"/>
-      <w:r>
-        <w:rPr>
-          <w:rFonts w:cstheme="minorHAnsi"/>
-          <w:color w:val="0A0A0A"/>
-          <w:shd w:val="clear" w:color="auto" w:fill="FFFFFF"/>
-        </w:rPr>
-        <w:t>’</w:t>
-      </w:r>
-      <w:r>
-        <w:rPr>
-          <w:rFonts w:cstheme="minorHAnsi"/>
-          <w:color w:val="0A0A0A"/>
-          <w:shd w:val="clear" w:color="auto" w:fill="FFFFFF"/>
-        </w:rPr>
-        <w:t>null</w:t>
-      </w:r>
-      <w:r>
-        <w:rPr>
-          <w:rFonts w:cstheme="minorHAnsi"/>
-          <w:color w:val="0A0A0A"/>
-          <w:shd w:val="clear" w:color="auto" w:fill="FFFFFF"/>
-        </w:rPr>
-        <w:t>’}&gt;&gt;</w:t>
-      </w:r>
-      <w:r>
-        <w:rPr>
-          <w:rFonts w:cstheme="minorHAnsi"/>
-          <w:color w:val="0A0A0A"/>
-        </w:rPr>
-        <w:t>&lt;&lt;</w:t>
-      </w:r>
-      <w:r>
-        <w:rPr>
-          <w:rFonts w:cstheme="minorHAnsi"/>
-          <w:color w:val="0A0A0A"/>
-        </w:rPr>
-        <w:t>defendantTwoAttendsOrRepresented&gt;&gt;</w:t>
-      </w:r>
-      <w:r>
-        <w:rPr>
-          <w:rFonts w:cstheme="minorHAnsi"/>
-          <w:color w:val="0A0A0A"/>
-        </w:rPr>
-        <w:t>&lt;&lt;es_&gt;&gt;</w:t>
-      </w:r>
-    </w:p>
-    <w:p>
-      <w:pPr>
-        <w:rPr>
-          <w:rFonts w:cstheme="minorHAnsi"/>
-          <w:color w:val="0A0A0A"/>
-        </w:rPr>
-      </w:pPr>
-      <w:r>
-        <w:rPr>
-          <w:rFonts w:cstheme="minorHAnsi"/>
-          <w:color w:val="0A0A0A"/>
-          <w:shd w:val="clear" w:color="auto" w:fill="FFFFFF"/>
-        </w:rPr>
-        <w:t>&lt;&lt;cs_{</w:t>
-      </w:r>
-      <w:proofErr w:type="gramStart"/>
-      <w:r>
-        <w:rPr>
-          <w:rFonts w:cstheme="minorHAnsi"/>
-          <w:color w:val="0A0A0A"/>
-        </w:rPr>
-        <w:t>otherRepresentedText</w:t>
-      </w:r>
-      <w:r>
-        <w:rPr>
-          <w:rFonts w:cstheme="minorHAnsi"/>
-          <w:color w:val="0A0A0A"/>
-          <w:shd w:val="clear" w:color="auto" w:fill="FFFFFF"/>
-        </w:rPr>
-        <w:t>!</w:t>
-      </w:r>
-      <w:r>
-        <w:rPr>
-          <w:rFonts w:cstheme="minorHAnsi"/>
-          <w:color w:val="0A0A0A"/>
-          <w:shd w:val="clear" w:color="auto" w:fill="FFFFFF"/>
-        </w:rPr>
-        <w:t>=</w:t>
-      </w:r>
-      <w:proofErr w:type="gramEnd"/>
-      <w:r>
-        <w:rPr>
-          <w:rFonts w:cstheme="minorHAnsi"/>
-          <w:color w:val="0A0A0A"/>
-          <w:shd w:val="clear" w:color="auto" w:fill="FFFFFF"/>
-        </w:rPr>
-        <w:t>’</w:t>
-      </w:r>
-      <w:r>
-        <w:rPr>
-          <w:rFonts w:cstheme="minorHAnsi"/>
-          <w:color w:val="0A0A0A"/>
-          <w:shd w:val="clear" w:color="auto" w:fill="FFFFFF"/>
-        </w:rPr>
-        <w:t>null</w:t>
-      </w:r>
-      <w:r>
-        <w:rPr>
-          <w:rFonts w:cstheme="minorHAnsi"/>
-          <w:color w:val="0A0A0A"/>
-          <w:shd w:val="clear" w:color="auto" w:fill="FFFFFF"/>
-        </w:rPr>
-        <w:t>’}&gt;&gt;</w:t>
-      </w:r>
-      <w:r>
-        <w:rPr>
-          <w:rFonts w:cstheme="minorHAnsi"/>
-          <w:color w:val="0A0A0A"/>
-        </w:rPr>
-        <w:t>&lt;&lt;</w:t>
-      </w:r>
-      <w:r>
-        <w:rPr>
-          <w:rFonts w:cstheme="minorHAnsi"/>
-          <w:color w:val="0A0A0A"/>
-        </w:rPr>
-        <w:t>otherRepresentedText</w:t>
-      </w:r>
-      <w:r>
-        <w:rPr>
-          <w:rFonts w:cstheme="minorHAnsi"/>
-          <w:color w:val="0A0A0A"/>
-        </w:rPr>
-        <w:t>&gt;&gt;</w:t>
-      </w:r>
-      <w:r>
-        <w:rPr>
-          <w:rFonts w:cstheme="minorHAnsi"/>
-          <w:color w:val="0A0A0A"/>
-        </w:rPr>
-        <w:t>&lt;&lt;es_&gt;&gt;</w:t>
-      </w:r>
+      </w:pPr>
       <w:r>
         <w:rPr>
           <w:rFonts w:cstheme="minorHAnsi"/>
@@ -1936,29 +1869,72 @@
         <w:t>&gt;&gt;</w:t>
       </w:r>
       <w:bookmarkEnd w:id="1"/>
-      <w:r>
-        <w:rPr>
-          <w:rFonts w:cstheme="minorHAnsi"/>
-          <w:color w:val="0A0A0A"/>
-        </w:rPr>
-        <w:t>The judge considered the papers.&lt;&lt;es_&gt;&gt;</w:t>
-      </w:r>
-      <w:r>
-        <w:rPr>
-          <w:rFonts w:cstheme="minorHAnsi"/>
-          <w:color w:val="0A0A0A"/>
-        </w:rPr>
-        <w:br/>
-      </w:r>
+    </w:p>
+    <w:p>
+      <w:pPr>
+        <w:tabs>
+          <w:tab w:val="left" w:pos="1680"/>
+        </w:tabs>
+        <w:rPr>
+          <w:rFonts w:cstheme="minorHAnsi"/>
+          <w:color w:val="0A0A0A"/>
+        </w:rPr>
+      </w:pPr>
+      <w:r>
+        <w:rPr>
+          <w:rFonts w:cstheme="minorHAnsi"/>
+          <w:color w:val="0A0A0A"/>
+        </w:rPr>
+        <w:t>The judge considered the papers.</w:t>
+      </w:r>
+    </w:p>
+    <w:p>
+      <w:pPr>
+        <w:tabs>
+          <w:tab w:val="left" w:pos="1680"/>
+        </w:tabs>
+        <w:rPr>
+          <w:rFonts w:cstheme="minorHAnsi"/>
+          <w:color w:val="0A0A0A"/>
+        </w:rPr>
+      </w:pPr>
+      <w:r>
+        <w:rPr>
+          <w:rFonts w:cstheme="minorHAnsi"/>
+          <w:color w:val="0A0A0A"/>
+        </w:rPr>
+        <w:t>&lt;&lt;es_&gt;&gt;&lt;&lt;es_&gt;&gt;</w:t>
+      </w:r>
+    </w:p>
+    <w:p>
+      <w:pPr>
+        <w:tabs>
+          <w:tab w:val="left" w:pos="1680"/>
+        </w:tabs>
+        <w:rPr>
+          <w:rFonts w:cstheme="minorHAnsi"/>
+          <w:color w:val="0A0A0A"/>
+        </w:rPr>
+      </w:pPr>
       <w:r>
         <w:rPr>
           <w:rFonts w:cstheme="minorHAnsi"/>
           <w:color w:val="0A0A0A"/>
           <w:shd w:val="clear" w:color="auto" w:fill="FFFFFF"/>
         </w:rPr>
-        <w:t>&lt;&lt;cs_{</w:t>
-      </w:r>
-      <w:proofErr w:type="spellStart"/>
+        <w:t>&lt;&lt;cs</w:t>
+      </w:r>
+      <w:proofErr w:type="gramStart"/>
+      <w:r>
+        <w:rPr>
+          <w:rFonts w:cstheme="minorHAnsi"/>
+          <w:color w:val="0A0A0A"/>
+          <w:shd w:val="clear" w:color="auto" w:fill="FFFFFF"/>
+        </w:rPr>
+        <w:t>_{</w:t>
+      </w:r>
+      <w:proofErr w:type="spellStart"/>
+      <w:proofErr w:type="gramEnd"/>
       <w:r>
         <w:rPr>
           <w:rFonts w:cstheme="minorHAnsi"/>
@@ -2047,6 +2023,7 @@
           <w:color w:val="0A0A0A"/>
           <w:shd w:val="clear" w:color="auto" w:fill="FFFFFF"/>
         </w:rPr>
+        <w:lastRenderedPageBreak/>
         <w:t>&lt;&lt;</w:t>
       </w:r>
       <w:proofErr w:type="spellStart"/>
@@ -2082,6 +2059,14 @@
         </w:rPr>
         <w:t>&lt;&lt;es_&gt;&gt;</w:t>
       </w:r>
+    </w:p>
+    <w:p>
+      <w:pPr>
+        <w:rPr>
+          <w:rFonts w:cstheme="minorHAnsi"/>
+          <w:color w:val="0A0A0A"/>
+        </w:rPr>
+      </w:pPr>
     </w:p>
     <w:p>
       <w:pPr>
@@ -2161,7 +2146,6 @@
           <w:b/>
           <w:bCs/>
         </w:rPr>
-        <w:lastRenderedPageBreak/>
         <w:t>THE COURT FURTHER ORDERS THAT:</w:t>
       </w:r>
     </w:p>
@@ -2482,6 +2466,7 @@
         <w:t>&lt;&lt; {</w:t>
       </w:r>
       <w:proofErr w:type="spellStart"/>
+      <w:proofErr w:type="gramStart"/>
       <w:r>
         <w:t>dateFormat</w:t>
       </w:r>
@@ -2490,6 +2475,7 @@
         <w:t>(</w:t>
       </w:r>
       <w:proofErr w:type="spellStart"/>
+      <w:proofErr w:type="gramEnd"/>
       <w:r>
         <w:t>datesToAvoid</w:t>
       </w:r>
@@ -2672,6 +2658,53 @@
       <w:r>
         <w:t xml:space="preserve"> </w:t>
       </w:r>
+    </w:p>
+    <w:p>
+      <w:pPr>
+        <w:ind w:left="1440"/>
+      </w:pPr>
+      <w:r>
+        <w:t>&lt;&lt;cs_{</w:t>
+      </w:r>
+      <w:proofErr w:type="spellStart"/>
+      <w:proofErr w:type="gramStart"/>
+      <w:r>
+        <w:t>hearingNotes</w:t>
+      </w:r>
+      <w:proofErr w:type="spellEnd"/>
+      <w:r>
+        <w:t>!=</w:t>
+      </w:r>
+      <w:proofErr w:type="gramEnd"/>
+      <w:r>
+        <w:t>’null’}&gt;&gt;</w:t>
+      </w:r>
+    </w:p>
+    <w:p>
+      <w:pPr>
+        <w:ind w:left="1440"/>
+      </w:pPr>
+    </w:p>
+    <w:p>
+      <w:pPr>
+        <w:ind w:left="1440"/>
+      </w:pPr>
+      <w:r>
+        <w:t>&lt;&lt;</w:t>
+      </w:r>
+      <w:proofErr w:type="spellStart"/>
+      <w:r>
+        <w:t>hearingNotes</w:t>
+      </w:r>
+      <w:proofErr w:type="spellEnd"/>
+      <w:r>
+        <w:t>&gt;&gt;</w:t>
+      </w:r>
+    </w:p>
+    <w:p>
+      <w:pPr>
+        <w:ind w:left="1440"/>
+      </w:pPr>
       <w:r>
         <w:t>&lt;&lt;es_&gt;&gt;</w:t>
       </w:r>
@@ -2681,28 +2714,7 @@
         <w:ind w:left="1440"/>
       </w:pPr>
       <w:r>
-        <w:t>&lt;&lt;cs_{</w:t>
-      </w:r>
-      <w:proofErr w:type="spellStart"/>
-      <w:proofErr w:type="gramStart"/>
-      <w:r>
-        <w:t>hearingNotes</w:t>
-      </w:r>
-      <w:proofErr w:type="spellEnd"/>
-      <w:r>
-        <w:t>!=</w:t>
-      </w:r>
-      <w:proofErr w:type="gramEnd"/>
-      <w:r>
-        <w:t>’null’}&gt;&gt;&lt;&lt;</w:t>
-      </w:r>
-      <w:proofErr w:type="spellStart"/>
-      <w:r>
-        <w:t>hearingNotes</w:t>
-      </w:r>
-      <w:proofErr w:type="spellEnd"/>
-      <w:r>
-        <w:t>&gt;&gt;&lt;&lt;es_&gt;&gt;</w:t>
+        <w:t>&lt;&lt;es_&gt;&gt;</w:t>
       </w:r>
     </w:p>
     <w:p/>
@@ -2754,7 +2766,7 @@
         <w:t>=</w:t>
       </w:r>
       <w:r>
-        <w:t>’NO_ORDER_TO_COSTS’</w:t>
+        <w:t>’NO_ORDER_TO_COST’</w:t>
       </w:r>
       <w:r>
         <w:t>}&gt;&gt;No order as to costs</w:t>
@@ -2842,7 +2854,11 @@
       </w:r>
       <w:proofErr w:type="spellEnd"/>
       <w:r>
-        <w:t>’, ‘yyyy-MM-dd’)}&gt;&gt;</w:t>
+        <w:t>’, ‘yyyy-MM-</w:t>
+      </w:r>
+      <w:r>
+        <w:lastRenderedPageBreak/>
+        <w:t>dd’)}&gt;&gt;</w:t>
       </w:r>
       <w:r>
         <w:t>&lt;&lt;detailedAssessment&gt;&gt;</w:t>
@@ -2907,6 +2923,16 @@
       <w:r>
         <w:t>null}&gt;&gt;</w:t>
       </w:r>
+    </w:p>
+    <w:p>
+      <w:pPr>
+        <w:ind w:left="1440"/>
+      </w:pPr>
+    </w:p>
+    <w:p>
+      <w:pPr>
+        <w:ind w:left="1440"/>
+      </w:pPr>
       <w:r>
         <w:t>&lt;&lt;</w:t>
       </w:r>
@@ -2922,9 +2948,14 @@
         <w:t xml:space="preserve"> </w:t>
       </w:r>
       <w:r>
-        <w:t>&lt;&lt;{</w:t>
-      </w:r>
-      <w:proofErr w:type="spellStart"/>
+        <w:t>&lt;</w:t>
+      </w:r>
+      <w:proofErr w:type="gramStart"/>
+      <w:r>
+        <w:t>&lt;{</w:t>
+      </w:r>
+      <w:proofErr w:type="spellStart"/>
+      <w:proofErr w:type="gramEnd"/>
       <w:r>
         <w:t>dateFormat</w:t>
       </w:r>
@@ -2959,6 +2990,11 @@
       <w:r>
         <w:t>.</w:t>
       </w:r>
+    </w:p>
+    <w:p>
+      <w:pPr>
+        <w:ind w:left="1440"/>
+      </w:pPr>
       <w:r>
         <w:t>&lt;&lt;es_&gt;&gt;</w:t>
       </w:r>
@@ -2976,15 +3012,7 @@
       </w:r>
       <w:proofErr w:type="spellEnd"/>
       <w:r>
-        <w:t xml:space="preserve">=’true’}&gt;&gt;Other than by way of permitted set off, there shall be no enforcement of any costs assessed under this order without permission of the </w:t>
-      </w:r>
-      <w:proofErr w:type="gramStart"/>
-      <w:r>
-        <w:t>Court.&lt;</w:t>
-      </w:r>
-      <w:proofErr w:type="gramEnd"/>
-      <w:r>
-        <w:t>&lt;es_&gt;&gt;</w:t>
+        <w:t>=’true’}&gt;&gt;</w:t>
       </w:r>
     </w:p>
     <w:p>
@@ -2997,6 +3025,27 @@
         <w:ind w:left="1440"/>
       </w:pPr>
       <w:r>
+        <w:t>Other than by way of permitted set off, there shall be no enforcement of any costs assessed under this order without permission of the Court.</w:t>
+      </w:r>
+    </w:p>
+    <w:p>
+      <w:pPr>
+        <w:ind w:left="1440"/>
+      </w:pPr>
+      <w:r>
+        <w:t>&lt;&lt;es_&gt;&gt;</w:t>
+      </w:r>
+    </w:p>
+    <w:p>
+      <w:pPr>
+        <w:ind w:left="1440"/>
+      </w:pPr>
+    </w:p>
+    <w:p>
+      <w:pPr>
+        <w:ind w:left="1440"/>
+      </w:pPr>
+      <w:r>
         <w:t>&lt;&lt;cs_{</w:t>
       </w:r>
       <w:proofErr w:type="spellStart"/>
@@ -3019,20 +3068,15 @@
         <w:ind w:left="1440"/>
       </w:pPr>
       <w:r>
-        <w:lastRenderedPageBreak/>
         <w:t>The paying party has the benefit of cost protection under section 26 of the Legal Aid, Sentencing and Punishment Offenders Act 2012. The amount of costs that the paying party shall pay shall be determined on an application by the receiving party under regulation 16 of the Civil Legal Aid (Costs) Regulations 2013. Any objection by the paying party claimed shall be dealt with on that occasion.</w:t>
       </w:r>
     </w:p>
     <w:p>
-      <w:pPr>
-        <w:ind w:left="1440"/>
-      </w:pPr>
       <w:r>
         <w:t>&lt;&lt;es_&gt;&gt;</w:t>
       </w:r>
       <w:bookmarkEnd w:id="0"/>
     </w:p>
-    <w:p/>
     <w:p>
       <w:r>
         <w:t>&lt;&lt;cs_{</w:t>
@@ -3293,15 +3337,13 @@
       <w:r>
         <w:t>&lt;&lt;es_&gt;&gt;</w:t>
       </w:r>
+    </w:p>
+    <w:p>
       <w:r>
         <w:t>&lt;&lt;es_&gt;&gt;</w:t>
       </w:r>
     </w:p>
-    <w:p>
-      <w:pPr>
-        <w:ind w:left="1440"/>
-      </w:pPr>
-    </w:p>
+    <w:p/>
     <w:p>
       <w:r>
         <w:t>&lt;&lt;cs_{</w:t>
@@ -3337,7 +3379,18 @@
       </w:r>
       <w:proofErr w:type="gramEnd"/>
       <w:r>
-        <w:t>’null’}&gt;&gt;&lt;&lt;showInitiativeOrWithoutNotice&gt;&gt; &lt;&lt;</w:t>
+        <w:t xml:space="preserve">’null’}&gt;&gt;&lt;&lt;showInitiativeOrWithoutNotice&gt;&gt; </w:t>
+      </w:r>
+      <w:r>
+        <w:t>&lt;&lt;{</w:t>
+      </w:r>
+      <w:proofErr w:type="spellStart"/>
+      <w:r>
+        <w:t>dateFormat</w:t>
+      </w:r>
+      <w:proofErr w:type="spellEnd"/>
+      <w:r>
+        <w:t>(</w:t>
       </w:r>
       <w:proofErr w:type="spellStart"/>
       <w:r>
@@ -3345,7 +3398,35 @@
       </w:r>
       <w:proofErr w:type="spellEnd"/>
       <w:r>
-        <w:t>&gt;&gt;&lt;&lt;</w:t>
+        <w:t xml:space="preserve">, ‘dd MMMM </w:t>
+      </w:r>
+      <w:proofErr w:type="spellStart"/>
+      <w:r>
+        <w:t>yyyy</w:t>
+      </w:r>
+      <w:proofErr w:type="spellEnd"/>
+      <w:r>
+        <w:t>’, ‘</w:t>
+      </w:r>
+      <w:proofErr w:type="spellStart"/>
+      <w:r>
+        <w:t>yyyy-</w:t>
+      </w:r>
+      <w:r>
+        <w:lastRenderedPageBreak/>
+        <w:t>MMdd</w:t>
+      </w:r>
+      <w:proofErr w:type="spellEnd"/>
+      <w:r>
+        <w:t>’)}&gt;&gt;&lt;&lt;{</w:t>
+      </w:r>
+      <w:proofErr w:type="spellStart"/>
+      <w:r>
+        <w:t>dateFormat</w:t>
+      </w:r>
+      <w:proofErr w:type="spellEnd"/>
+      <w:r>
+        <w:t>(</w:t>
       </w:r>
       <w:proofErr w:type="spellStart"/>
       <w:r>
@@ -3353,7 +3434,26 @@
       </w:r>
       <w:proofErr w:type="spellEnd"/>
       <w:r>
-        <w:t>&gt;&gt;.&lt;&lt;es_&gt;&gt;</w:t>
+        <w:t xml:space="preserve">, ‘dd MMMM </w:t>
+      </w:r>
+      <w:proofErr w:type="spellStart"/>
+      <w:r>
+        <w:t>yyyy</w:t>
+      </w:r>
+      <w:proofErr w:type="spellEnd"/>
+      <w:r>
+        <w:t>’, ‘</w:t>
+      </w:r>
+      <w:proofErr w:type="spellStart"/>
+      <w:r>
+        <w:t>yyyy-MMdd</w:t>
+      </w:r>
+      <w:proofErr w:type="spellEnd"/>
+      <w:r>
+        <w:t>’)}&gt;&gt;</w:t>
+      </w:r>
+      <w:r>
+        <w:t>.&lt;&lt;es_&gt;&gt;</w:t>
       </w:r>
     </w:p>
     <w:p>
@@ -3364,25 +3464,25 @@
         <w:t>&lt;&lt;es_&gt;&gt;</w:t>
       </w:r>
     </w:p>
+    <w:p>
+      <w:r>
+        <w:t>&lt;&lt;cs_{</w:t>
+      </w:r>
+      <w:proofErr w:type="spellStart"/>
+      <w:proofErr w:type="gramStart"/>
+      <w:r>
+        <w:t>reasonsText</w:t>
+      </w:r>
+      <w:proofErr w:type="spellEnd"/>
+      <w:r>
+        <w:t>!=</w:t>
+      </w:r>
+      <w:proofErr w:type="gramEnd"/>
+      <w:r>
+        <w:t>’null’}&gt;&gt;</w:t>
+      </w:r>
+    </w:p>
     <w:p/>
-    <w:p>
-      <w:r>
-        <w:t>&lt;&lt;cs_{</w:t>
-      </w:r>
-      <w:proofErr w:type="spellStart"/>
-      <w:proofErr w:type="gramStart"/>
-      <w:r>
-        <w:t>reasonsText</w:t>
-      </w:r>
-      <w:proofErr w:type="spellEnd"/>
-      <w:r>
-        <w:t>!=</w:t>
-      </w:r>
-      <w:proofErr w:type="gramEnd"/>
-      <w:r>
-        <w:t>’null’}&gt;&gt;</w:t>
-      </w:r>
-    </w:p>
     <w:p>
       <w:r>
         <w:rPr>

</xml_diff>

<commit_message>
update to remove hearing notes from document
</commit_message>
<xml_diff>
--- a/docker/docmosis/templates/CV-UNS-DEC-ENG-01283.docx
+++ b/docker/docmosis/templates/CV-UNS-DEC-ENG-01283.docx
@@ -131,57 +131,7 @@
               <w:rPr>
                 <w:rFonts w:ascii="GDS Transport Website Light" w:hAnsi="GDS Transport Website Light"/>
               </w:rPr>
-              <w:t>&lt;</w:t>
-            </w:r>
-            <w:proofErr w:type="gramStart"/>
-            <w:r>
-              <w:rPr>
-                <w:rFonts w:ascii="GDS Transport Website Light" w:hAnsi="GDS Transport Website Light"/>
-              </w:rPr>
-              <w:t>&lt;{</w:t>
-            </w:r>
-            <w:proofErr w:type="spellStart"/>
-            <w:proofErr w:type="gramEnd"/>
-            <w:r>
-              <w:rPr>
-                <w:rFonts w:ascii="GDS Transport Website Light" w:hAnsi="GDS Transport Website Light"/>
-              </w:rPr>
-              <w:t>dateFormat</w:t>
-            </w:r>
-            <w:proofErr w:type="spellEnd"/>
-            <w:r>
-              <w:rPr>
-                <w:rFonts w:ascii="GDS Transport Website Light" w:hAnsi="GDS Transport Website Light"/>
-              </w:rPr>
-              <w:t>($</w:t>
-            </w:r>
-            <w:proofErr w:type="spellStart"/>
-            <w:r>
-              <w:rPr>
-                <w:rFonts w:ascii="GDS Transport Website Light" w:hAnsi="GDS Transport Website Light"/>
-              </w:rPr>
-              <w:t>nowUTC</w:t>
-            </w:r>
-            <w:proofErr w:type="spellEnd"/>
-            <w:r>
-              <w:rPr>
-                <w:rFonts w:ascii="GDS Transport Website Light" w:hAnsi="GDS Transport Website Light"/>
-              </w:rPr>
-              <w:t xml:space="preserve"> ,‘d MMMM </w:t>
-            </w:r>
-            <w:proofErr w:type="spellStart"/>
-            <w:r>
-              <w:rPr>
-                <w:rFonts w:ascii="GDS Transport Website Light" w:hAnsi="GDS Transport Website Light"/>
-              </w:rPr>
-              <w:t>yyyy</w:t>
-            </w:r>
-            <w:proofErr w:type="spellEnd"/>
-            <w:r>
-              <w:rPr>
-                <w:rFonts w:ascii="GDS Transport Website Light" w:hAnsi="GDS Transport Website Light"/>
-              </w:rPr>
-              <w:t>’)} &gt;&gt;</w:t>
+              <w:t>&lt;&lt;{dateFormat($nowUTC ,‘d MMMM yyyy’)} &gt;&gt;</w:t>
             </w:r>
           </w:p>
         </w:tc>
@@ -212,7 +162,6 @@
               </w:rPr>
               <w:t>&lt;&lt;</w:t>
             </w:r>
-            <w:proofErr w:type="spellStart"/>
             <w:r>
               <w:rPr>
                 <w:rFonts w:ascii="GDS Transport Website Light" w:hAnsi="GDS Transport Website Light"/>
@@ -223,7 +172,6 @@
               </w:rPr>
               <w:t>courtName</w:t>
             </w:r>
-            <w:proofErr w:type="spellEnd"/>
             <w:r>
               <w:rPr>
                 <w:rFonts w:ascii="GDS Transport Website Light" w:hAnsi="GDS Transport Website Light"/>
@@ -257,21 +205,7 @@
               <w:rPr>
                 <w:rFonts w:ascii="GDS Transport Website Light" w:hAnsi="GDS Transport Website Light"/>
               </w:rPr>
-              <w:t>&lt;&lt;</w:t>
-            </w:r>
-            <w:proofErr w:type="spellStart"/>
-            <w:r>
-              <w:rPr>
-                <w:rFonts w:ascii="GDS Transport Website Light" w:hAnsi="GDS Transport Website Light"/>
-              </w:rPr>
-              <w:t>caseNumber</w:t>
-            </w:r>
-            <w:proofErr w:type="spellEnd"/>
-            <w:r>
-              <w:rPr>
-                <w:rFonts w:ascii="GDS Transport Website Light" w:hAnsi="GDS Transport Website Light"/>
-              </w:rPr>
-              <w:t>&gt;&gt;</w:t>
+              <w:t>&lt;&lt;caseNumber&gt;&gt;</w:t>
             </w:r>
           </w:p>
         </w:tc>
@@ -630,7 +564,6 @@
               </w:rPr>
               <w:t>&lt;&lt;</w:t>
             </w:r>
-            <w:proofErr w:type="spellStart"/>
             <w:r>
               <w:rPr>
                 <w:rFonts w:ascii="GDSTransportWebsite" w:hAnsi="GDSTransportWebsite"/>
@@ -638,7 +571,6 @@
               </w:rPr>
               <w:t>cr</w:t>
             </w:r>
-            <w:proofErr w:type="spellEnd"/>
             <w:r>
               <w:rPr>
                 <w:rFonts w:ascii="GDSTransportWebsite" w:hAnsi="GDSTransportWebsite"/>
@@ -665,7 +597,6 @@
               </w:rPr>
               <w:t>2</w:t>
             </w:r>
-            <w:proofErr w:type="gramStart"/>
             <w:r>
               <w:rPr>
                 <w:rFonts w:ascii="GDS Transport Website Light" w:hAnsi="GDS Transport Website Light"/>
@@ -676,14 +607,7 @@
               <w:rPr>
                 <w:rFonts w:ascii="GDS Transport Website Light" w:hAnsi="GDS Transport Website Light"/>
               </w:rPr>
-              <w:t>!=</w:t>
-            </w:r>
-            <w:proofErr w:type="gramEnd"/>
-            <w:r>
-              <w:rPr>
-                <w:rFonts w:ascii="GDS Transport Website Light" w:hAnsi="GDS Transport Website Light"/>
-              </w:rPr>
-              <w:t>null}</w:t>
+              <w:t>!=null}</w:t>
             </w:r>
             <w:r>
               <w:rPr>
@@ -941,7 +865,6 @@
               </w:rPr>
               <w:t>&lt;&lt;</w:t>
             </w:r>
-            <w:proofErr w:type="spellStart"/>
             <w:r>
               <w:rPr>
                 <w:rFonts w:ascii="GDSTransportWebsite" w:hAnsi="GDSTransportWebsite"/>
@@ -949,7 +872,6 @@
               </w:rPr>
               <w:t>cr</w:t>
             </w:r>
-            <w:proofErr w:type="spellEnd"/>
             <w:r>
               <w:rPr>
                 <w:rFonts w:ascii="GDSTransportWebsite" w:hAnsi="GDSTransportWebsite"/>
@@ -968,21 +890,7 @@
               <w:rPr>
                 <w:rFonts w:ascii="GDS Transport Website Light" w:hAnsi="GDS Transport Website Light"/>
               </w:rPr>
-              <w:t>defendant2</w:t>
-            </w:r>
-            <w:proofErr w:type="gramStart"/>
-            <w:r>
-              <w:rPr>
-                <w:rFonts w:ascii="GDS Transport Website Light" w:hAnsi="GDS Transport Website Light"/>
-              </w:rPr>
-              <w:t>Name!=</w:t>
-            </w:r>
-            <w:proofErr w:type="gramEnd"/>
-            <w:r>
-              <w:rPr>
-                <w:rFonts w:ascii="GDS Transport Website Light" w:hAnsi="GDS Transport Website Light"/>
-              </w:rPr>
-              <w:t>null}</w:t>
+              <w:t>defendant2Name!=null}</w:t>
             </w:r>
             <w:r>
               <w:rPr>
@@ -1151,24 +1059,203 @@
           <w:color w:val="0A0A0A"/>
           <w:shd w:val="clear" w:color="auto" w:fill="FFFFFF"/>
         </w:rPr>
+        <w:t>&lt;&lt;cs_{finalOrderMadeSelection=’</w:t>
+      </w:r>
+      <w:r>
+        <w:rPr>
+          <w:rFonts w:cstheme="minorHAnsi"/>
+          <w:color w:val="0A0A0A"/>
+          <w:shd w:val="clear" w:color="auto" w:fill="FFFFFF"/>
+        </w:rPr>
+        <w:t>No</w:t>
+      </w:r>
+      <w:r>
+        <w:rPr>
+          <w:rFonts w:cstheme="minorHAnsi"/>
+          <w:color w:val="0A0A0A"/>
+          <w:shd w:val="clear" w:color="auto" w:fill="FFFFFF"/>
+        </w:rPr>
+        <w:t>’}&gt;&gt;</w:t>
+      </w:r>
+    </w:p>
+    <w:p>
+      <w:pPr>
+        <w:rPr>
+          <w:rFonts w:cstheme="minorHAnsi"/>
+          <w:color w:val="0A0A0A"/>
+        </w:rPr>
+      </w:pPr>
+      <w:r>
+        <w:rPr>
+          <w:rFonts w:cstheme="minorHAnsi"/>
+          <w:color w:val="0A0A0A"/>
+          <w:shd w:val="clear" w:color="auto" w:fill="FFFFFF"/>
+        </w:rPr>
+        <w:t xml:space="preserve">This order is made by &lt;&lt;judgeNameTitle&gt;&gt; on </w:t>
+      </w:r>
+      <w:r>
+        <w:rPr>
+          <w:rFonts w:ascii="GDS Transport Website Light" w:hAnsi="GDS Transport Website Light"/>
+        </w:rPr>
+        <w:t>&lt;&lt;{dateFormat($nowUTC ,‘d MMMM yyyy’)} &gt;&gt;</w:t>
+      </w:r>
+      <w:r>
+        <w:rPr>
+          <w:rFonts w:ascii="GDS Transport Website Light" w:hAnsi="GDS Transport Website Light"/>
+        </w:rPr>
+        <w:t xml:space="preserve"> at </w:t>
+      </w:r>
+      <w:r>
+        <w:rPr>
+          <w:rFonts w:cstheme="minorHAnsi"/>
+          <w:color w:val="0A0A0A"/>
+          <w:shd w:val="clear" w:color="auto" w:fill="FFFFFF"/>
+        </w:rPr>
+        <w:t>&lt;&lt;courtLocation&gt;&gt;.</w:t>
+      </w:r>
+      <w:r>
+        <w:rPr>
+          <w:rFonts w:cstheme="minorHAnsi"/>
+          <w:color w:val="0A0A0A"/>
+        </w:rPr>
+        <w:t>&lt;&lt;else&gt;&gt;</w:t>
+      </w:r>
+    </w:p>
+    <w:p>
+      <w:pPr>
+        <w:rPr>
+          <w:rFonts w:cstheme="minorHAnsi"/>
+          <w:color w:val="0A0A0A"/>
+        </w:rPr>
+      </w:pPr>
+      <w:r>
+        <w:rPr>
+          <w:rFonts w:cstheme="minorHAnsi"/>
+          <w:color w:val="0A0A0A"/>
+          <w:shd w:val="clear" w:color="auto" w:fill="FFFFFF"/>
+        </w:rPr>
+        <w:t>This order is made by &lt;&lt;judgeNameTitle&gt;&gt; following a hearing &lt;&lt;orderMadeDate&gt;&gt; at &lt;&lt;courtLocation&gt;&gt;.</w:t>
+      </w:r>
+    </w:p>
+    <w:p>
+      <w:pPr>
+        <w:rPr>
+          <w:rFonts w:cstheme="minorHAnsi"/>
+          <w:color w:val="0A0A0A"/>
+          <w:shd w:val="clear" w:color="auto" w:fill="FFFFFF"/>
+        </w:rPr>
+      </w:pPr>
+    </w:p>
+    <w:p>
+      <w:pPr>
+        <w:rPr>
+          <w:rFonts w:cstheme="minorHAnsi"/>
+          <w:color w:val="0A0A0A"/>
+        </w:rPr>
+      </w:pPr>
+      <w:r>
+        <w:rPr>
+          <w:rFonts w:cstheme="minorHAnsi"/>
+          <w:color w:val="0A0A0A"/>
+        </w:rPr>
+        <w:t xml:space="preserve">The </w:t>
+      </w:r>
+      <w:r>
+        <w:rPr>
+          <w:rFonts w:cstheme="minorHAnsi"/>
+          <w:color w:val="0A0A0A"/>
+        </w:rPr>
+        <w:t>J</w:t>
+      </w:r>
+      <w:r>
+        <w:rPr>
+          <w:rFonts w:cstheme="minorHAnsi"/>
+          <w:color w:val="0A0A0A"/>
+        </w:rPr>
+        <w:t>udge heard from:</w:t>
+      </w:r>
+    </w:p>
+    <w:p>
+      <w:pPr>
+        <w:rPr>
+          <w:rFonts w:cstheme="minorHAnsi"/>
+          <w:color w:val="0A0A0A"/>
+        </w:rPr>
+      </w:pPr>
+    </w:p>
+    <w:p>
+      <w:pPr>
+        <w:rPr>
+          <w:rFonts w:cstheme="minorHAnsi"/>
+          <w:color w:val="0A0A0A"/>
+        </w:rPr>
+      </w:pPr>
+      <w:r>
+        <w:rPr>
+          <w:rFonts w:cstheme="minorHAnsi"/>
+          <w:color w:val="0A0A0A"/>
+        </w:rPr>
         <w:t>&lt;&lt;cs_{</w:t>
       </w:r>
-      <w:proofErr w:type="spellStart"/>
-      <w:r>
+      <w:r>
+        <w:rPr>
+          <w:rFonts w:cstheme="minorHAnsi"/>
+          <w:color w:val="0A0A0A"/>
+        </w:rPr>
+        <w:t>otherRepresentedText</w:t>
+      </w:r>
+      <w:r>
+        <w:rPr>
+          <w:rFonts w:cstheme="minorHAnsi"/>
+          <w:color w:val="0A0A0A"/>
+        </w:rPr>
+        <w:t>=’null’}&gt;&gt;</w:t>
+      </w:r>
+      <w:r>
+        <w:rPr>
+          <w:rFonts w:cstheme="minorHAnsi"/>
+          <w:color w:val="0A0A0A"/>
+        </w:rPr>
+        <w:t xml:space="preserve">&lt;&lt;claimantAttendsOrRepresented&gt;&gt; </w:t>
+      </w:r>
+    </w:p>
+    <w:p>
+      <w:pPr>
         <w:rPr>
           <w:rFonts w:cstheme="minorHAnsi"/>
           <w:color w:val="0A0A0A"/>
           <w:shd w:val="clear" w:color="auto" w:fill="FFFFFF"/>
         </w:rPr>
-        <w:t>finalOrderMadeSelection</w:t>
-      </w:r>
-      <w:proofErr w:type="spellEnd"/>
+      </w:pPr>
       <w:r>
         <w:rPr>
           <w:rFonts w:cstheme="minorHAnsi"/>
           <w:color w:val="0A0A0A"/>
           <w:shd w:val="clear" w:color="auto" w:fill="FFFFFF"/>
         </w:rPr>
+        <w:t>&lt;&lt;cs_{</w:t>
+      </w:r>
+      <w:r>
+        <w:rPr>
+          <w:rFonts w:cstheme="minorHAnsi"/>
+          <w:color w:val="0A0A0A"/>
+        </w:rPr>
+        <w:t>claimantTwoAttendsOrRepresented</w:t>
+      </w:r>
+      <w:r>
+        <w:rPr>
+          <w:rFonts w:cstheme="minorHAnsi"/>
+          <w:color w:val="0A0A0A"/>
+          <w:shd w:val="clear" w:color="auto" w:fill="FFFFFF"/>
+        </w:rPr>
+        <w:t>!</w:t>
+      </w:r>
+      <w:r>
+        <w:rPr>
+          <w:rFonts w:cstheme="minorHAnsi"/>
+          <w:color w:val="0A0A0A"/>
+          <w:shd w:val="clear" w:color="auto" w:fill="FFFFFF"/>
+        </w:rPr>
         <w:t>=’</w:t>
       </w:r>
       <w:r>
@@ -1177,7 +1264,7 @@
           <w:color w:val="0A0A0A"/>
           <w:shd w:val="clear" w:color="auto" w:fill="FFFFFF"/>
         </w:rPr>
-        <w:t>No</w:t>
+        <w:t>null</w:t>
       </w:r>
       <w:r>
         <w:rPr>
@@ -1193,245 +1280,195 @@
         <w:rPr>
           <w:rFonts w:cstheme="minorHAnsi"/>
           <w:color w:val="0A0A0A"/>
-        </w:rPr>
-      </w:pPr>
-      <w:r>
-        <w:rPr>
-          <w:rFonts w:cstheme="minorHAnsi"/>
-          <w:color w:val="0A0A0A"/>
           <w:shd w:val="clear" w:color="auto" w:fill="FFFFFF"/>
         </w:rPr>
-        <w:t>This order is made by &lt;&lt;</w:t>
-      </w:r>
-      <w:proofErr w:type="spellStart"/>
-      <w:r>
+      </w:pPr>
+    </w:p>
+    <w:p>
+      <w:pPr>
         <w:rPr>
           <w:rFonts w:cstheme="minorHAnsi"/>
           <w:color w:val="0A0A0A"/>
           <w:shd w:val="clear" w:color="auto" w:fill="FFFFFF"/>
         </w:rPr>
-        <w:t>judgeNameTitle</w:t>
-      </w:r>
-      <w:proofErr w:type="spellEnd"/>
-      <w:r>
+      </w:pPr>
+      <w:r>
+        <w:rPr>
+          <w:rFonts w:cstheme="minorHAnsi"/>
+          <w:color w:val="0A0A0A"/>
+        </w:rPr>
+        <w:t>&lt;&lt;claimantTwoAttendsOrRepresented&gt;&gt;</w:t>
+      </w:r>
+    </w:p>
+    <w:p>
+      <w:pPr>
+        <w:rPr>
+          <w:rFonts w:cstheme="minorHAnsi"/>
+          <w:color w:val="0A0A0A"/>
+        </w:rPr>
+      </w:pPr>
+      <w:r>
+        <w:rPr>
+          <w:rFonts w:cstheme="minorHAnsi"/>
+          <w:color w:val="0A0A0A"/>
+        </w:rPr>
+        <w:t>&lt;&lt;es_&gt;&gt;</w:t>
+      </w:r>
+    </w:p>
+    <w:p>
+      <w:pPr>
         <w:rPr>
           <w:rFonts w:cstheme="minorHAnsi"/>
           <w:color w:val="0A0A0A"/>
           <w:shd w:val="clear" w:color="auto" w:fill="FFFFFF"/>
         </w:rPr>
-        <w:t xml:space="preserve">&gt;&gt; on </w:t>
-      </w:r>
-      <w:r>
-        <w:rPr>
-          <w:rFonts w:ascii="GDS Transport Website Light" w:hAnsi="GDS Transport Website Light"/>
-        </w:rPr>
-        <w:t>&lt;</w:t>
-      </w:r>
-      <w:proofErr w:type="gramStart"/>
-      <w:r>
-        <w:rPr>
-          <w:rFonts w:ascii="GDS Transport Website Light" w:hAnsi="GDS Transport Website Light"/>
-        </w:rPr>
-        <w:t>&lt;{</w:t>
-      </w:r>
-      <w:proofErr w:type="spellStart"/>
-      <w:proofErr w:type="gramEnd"/>
-      <w:r>
-        <w:rPr>
-          <w:rFonts w:ascii="GDS Transport Website Light" w:hAnsi="GDS Transport Website Light"/>
-        </w:rPr>
-        <w:t>dateFormat</w:t>
-      </w:r>
-      <w:proofErr w:type="spellEnd"/>
-      <w:r>
-        <w:rPr>
-          <w:rFonts w:ascii="GDS Transport Website Light" w:hAnsi="GDS Transport Website Light"/>
-        </w:rPr>
-        <w:t>($</w:t>
-      </w:r>
-      <w:proofErr w:type="spellStart"/>
-      <w:r>
-        <w:rPr>
-          <w:rFonts w:ascii="GDS Transport Website Light" w:hAnsi="GDS Transport Website Light"/>
-        </w:rPr>
-        <w:t>nowUTC</w:t>
-      </w:r>
-      <w:proofErr w:type="spellEnd"/>
-      <w:r>
-        <w:rPr>
-          <w:rFonts w:ascii="GDS Transport Website Light" w:hAnsi="GDS Transport Website Light"/>
-        </w:rPr>
-        <w:t xml:space="preserve"> ,‘d MMMM </w:t>
-      </w:r>
-      <w:proofErr w:type="spellStart"/>
-      <w:r>
-        <w:rPr>
-          <w:rFonts w:ascii="GDS Transport Website Light" w:hAnsi="GDS Transport Website Light"/>
-        </w:rPr>
-        <w:t>yyyy</w:t>
-      </w:r>
-      <w:proofErr w:type="spellEnd"/>
-      <w:r>
-        <w:rPr>
-          <w:rFonts w:ascii="GDS Transport Website Light" w:hAnsi="GDS Transport Website Light"/>
-        </w:rPr>
-        <w:t>’)} &gt;&gt;</w:t>
-      </w:r>
-      <w:r>
-        <w:rPr>
-          <w:rFonts w:ascii="GDS Transport Website Light" w:hAnsi="GDS Transport Website Light"/>
-        </w:rPr>
-        <w:t xml:space="preserve"> at </w:t>
-      </w:r>
-      <w:r>
+      </w:pPr>
+    </w:p>
+    <w:p>
+      <w:pPr>
+        <w:rPr>
+          <w:rFonts w:cstheme="minorHAnsi"/>
+          <w:color w:val="0A0A0A"/>
+        </w:rPr>
+      </w:pPr>
+      <w:r>
+        <w:rPr>
+          <w:rFonts w:cstheme="minorHAnsi"/>
+          <w:color w:val="0A0A0A"/>
+        </w:rPr>
+        <w:t>&lt;&lt;defendantAttendsOrRepresented&gt;&gt;</w:t>
+      </w:r>
+    </w:p>
+    <w:p>
+      <w:pPr>
         <w:rPr>
           <w:rFonts w:cstheme="minorHAnsi"/>
           <w:color w:val="0A0A0A"/>
           <w:shd w:val="clear" w:color="auto" w:fill="FFFFFF"/>
         </w:rPr>
+      </w:pPr>
+      <w:r>
+        <w:rPr>
+          <w:rFonts w:cstheme="minorHAnsi"/>
+          <w:color w:val="0A0A0A"/>
+          <w:shd w:val="clear" w:color="auto" w:fill="FFFFFF"/>
+        </w:rPr>
+        <w:t>&lt;&lt;cs_{</w:t>
+      </w:r>
+      <w:r>
+        <w:rPr>
+          <w:rFonts w:cstheme="minorHAnsi"/>
+          <w:color w:val="0A0A0A"/>
+        </w:rPr>
+        <w:t>defendantTwoAttendsOrRepresented</w:t>
+      </w:r>
+      <w:r>
+        <w:rPr>
+          <w:rFonts w:cstheme="minorHAnsi"/>
+          <w:color w:val="0A0A0A"/>
+          <w:shd w:val="clear" w:color="auto" w:fill="FFFFFF"/>
+        </w:rPr>
+        <w:t>!</w:t>
+      </w:r>
+      <w:r>
+        <w:rPr>
+          <w:rFonts w:cstheme="minorHAnsi"/>
+          <w:color w:val="0A0A0A"/>
+          <w:shd w:val="clear" w:color="auto" w:fill="FFFFFF"/>
+        </w:rPr>
+        <w:t>=’</w:t>
+      </w:r>
+      <w:r>
+        <w:rPr>
+          <w:rFonts w:cstheme="minorHAnsi"/>
+          <w:color w:val="0A0A0A"/>
+          <w:shd w:val="clear" w:color="auto" w:fill="FFFFFF"/>
+        </w:rPr>
+        <w:t>null</w:t>
+      </w:r>
+      <w:r>
+        <w:rPr>
+          <w:rFonts w:cstheme="minorHAnsi"/>
+          <w:color w:val="0A0A0A"/>
+          <w:shd w:val="clear" w:color="auto" w:fill="FFFFFF"/>
+        </w:rPr>
+        <w:t>’}&gt;&gt;</w:t>
+      </w:r>
+    </w:p>
+    <w:p>
+      <w:pPr>
+        <w:rPr>
+          <w:rFonts w:cstheme="minorHAnsi"/>
+          <w:color w:val="0A0A0A"/>
+        </w:rPr>
+      </w:pPr>
+    </w:p>
+    <w:p>
+      <w:pPr>
+        <w:rPr>
+          <w:rFonts w:cstheme="minorHAnsi"/>
+          <w:color w:val="0A0A0A"/>
+        </w:rPr>
+      </w:pPr>
+      <w:r>
+        <w:rPr>
+          <w:rFonts w:cstheme="minorHAnsi"/>
+          <w:color w:val="0A0A0A"/>
+        </w:rPr>
         <w:t>&lt;&lt;</w:t>
       </w:r>
-      <w:proofErr w:type="spellStart"/>
+      <w:r>
+        <w:rPr>
+          <w:rFonts w:cstheme="minorHAnsi"/>
+          <w:color w:val="0A0A0A"/>
+        </w:rPr>
+        <w:t>defendantTwoAttendsOrRepresented&gt;&gt;</w:t>
+      </w:r>
+    </w:p>
+    <w:p>
+      <w:pPr>
+        <w:rPr>
+          <w:rFonts w:cstheme="minorHAnsi"/>
+          <w:color w:val="0A0A0A"/>
+        </w:rPr>
+      </w:pPr>
+      <w:r>
+        <w:rPr>
+          <w:rFonts w:cstheme="minorHAnsi"/>
+          <w:color w:val="0A0A0A"/>
+        </w:rPr>
+        <w:t>&lt;&lt;es_&gt;&gt;</w:t>
+      </w:r>
+    </w:p>
+    <w:p>
+      <w:pPr>
+        <w:rPr>
+          <w:rFonts w:cstheme="minorHAnsi"/>
+          <w:color w:val="0A0A0A"/>
+        </w:rPr>
+      </w:pPr>
+    </w:p>
+    <w:p>
+      <w:pPr>
+        <w:rPr>
+          <w:rFonts w:cstheme="minorHAnsi"/>
+          <w:color w:val="0A0A0A"/>
+        </w:rPr>
+      </w:pPr>
       <w:r>
         <w:rPr>
           <w:rFonts w:cstheme="minorHAnsi"/>
           <w:color w:val="0A0A0A"/>
           <w:shd w:val="clear" w:color="auto" w:fill="FFFFFF"/>
         </w:rPr>
-        <w:t>courtLocation</w:t>
-      </w:r>
-      <w:proofErr w:type="spellEnd"/>
-      <w:r>
-        <w:rPr>
-          <w:rFonts w:cstheme="minorHAnsi"/>
-          <w:color w:val="0A0A0A"/>
-          <w:shd w:val="clear" w:color="auto" w:fill="FFFFFF"/>
-        </w:rPr>
-        <w:t>&gt;&gt;.</w:t>
-      </w:r>
-      <w:r>
-        <w:rPr>
-          <w:rFonts w:cstheme="minorHAnsi"/>
-          <w:color w:val="0A0A0A"/>
-        </w:rPr>
         <w:t>&lt;&lt;else&gt;&gt;</w:t>
       </w:r>
-    </w:p>
-    <w:p>
-      <w:pPr>
-        <w:rPr>
-          <w:rFonts w:cstheme="minorHAnsi"/>
-          <w:color w:val="0A0A0A"/>
-        </w:rPr>
-      </w:pPr>
-      <w:r>
-        <w:rPr>
-          <w:rFonts w:cstheme="minorHAnsi"/>
-          <w:color w:val="0A0A0A"/>
-          <w:shd w:val="clear" w:color="auto" w:fill="FFFFFF"/>
-        </w:rPr>
-        <w:t>This order is made by &lt;&lt;</w:t>
-      </w:r>
-      <w:proofErr w:type="spellStart"/>
-      <w:r>
-        <w:rPr>
-          <w:rFonts w:cstheme="minorHAnsi"/>
-          <w:color w:val="0A0A0A"/>
-          <w:shd w:val="clear" w:color="auto" w:fill="FFFFFF"/>
-        </w:rPr>
-        <w:t>judgeNameTitle</w:t>
-      </w:r>
-      <w:proofErr w:type="spellEnd"/>
-      <w:r>
-        <w:rPr>
-          <w:rFonts w:cstheme="minorHAnsi"/>
-          <w:color w:val="0A0A0A"/>
-          <w:shd w:val="clear" w:color="auto" w:fill="FFFFFF"/>
-        </w:rPr>
-        <w:t>&gt;&gt; following a hearing &lt;&lt;</w:t>
-      </w:r>
-      <w:proofErr w:type="spellStart"/>
-      <w:r>
-        <w:rPr>
-          <w:rFonts w:cstheme="minorHAnsi"/>
-          <w:color w:val="0A0A0A"/>
-          <w:shd w:val="clear" w:color="auto" w:fill="FFFFFF"/>
-        </w:rPr>
-        <w:t>orderMadeDate</w:t>
-      </w:r>
-      <w:proofErr w:type="spellEnd"/>
-      <w:r>
-        <w:rPr>
-          <w:rFonts w:cstheme="minorHAnsi"/>
-          <w:color w:val="0A0A0A"/>
-          <w:shd w:val="clear" w:color="auto" w:fill="FFFFFF"/>
-        </w:rPr>
-        <w:t>&gt;&gt; at &lt;&lt;</w:t>
-      </w:r>
-      <w:proofErr w:type="spellStart"/>
-      <w:r>
-        <w:rPr>
-          <w:rFonts w:cstheme="minorHAnsi"/>
-          <w:color w:val="0A0A0A"/>
-          <w:shd w:val="clear" w:color="auto" w:fill="FFFFFF"/>
-        </w:rPr>
-        <w:t>courtLocation</w:t>
-      </w:r>
-      <w:proofErr w:type="spellEnd"/>
-      <w:r>
-        <w:rPr>
-          <w:rFonts w:cstheme="minorHAnsi"/>
-          <w:color w:val="0A0A0A"/>
-          <w:shd w:val="clear" w:color="auto" w:fill="FFFFFF"/>
-        </w:rPr>
-        <w:t>&gt;&gt;.</w:t>
-      </w:r>
-    </w:p>
-    <w:p>
-      <w:pPr>
-        <w:rPr>
-          <w:rFonts w:cstheme="minorHAnsi"/>
-          <w:color w:val="0A0A0A"/>
-          <w:shd w:val="clear" w:color="auto" w:fill="FFFFFF"/>
-        </w:rPr>
-      </w:pPr>
-    </w:p>
-    <w:p>
-      <w:pPr>
-        <w:rPr>
-          <w:rFonts w:cstheme="minorHAnsi"/>
-          <w:color w:val="0A0A0A"/>
-        </w:rPr>
-      </w:pPr>
-      <w:r>
-        <w:rPr>
-          <w:rFonts w:cstheme="minorHAnsi"/>
-          <w:color w:val="0A0A0A"/>
-        </w:rPr>
-        <w:t>The judge heard from:</w:t>
-      </w:r>
-    </w:p>
-    <w:p>
-      <w:pPr>
-        <w:rPr>
-          <w:rFonts w:cstheme="minorHAnsi"/>
-          <w:color w:val="0A0A0A"/>
-        </w:rPr>
-      </w:pPr>
-    </w:p>
-    <w:p>
-      <w:pPr>
-        <w:rPr>
-          <w:rFonts w:cstheme="minorHAnsi"/>
-          <w:color w:val="0A0A0A"/>
-        </w:rPr>
-      </w:pPr>
-      <w:r>
-        <w:rPr>
-          <w:rFonts w:cstheme="minorHAnsi"/>
-          <w:color w:val="0A0A0A"/>
-        </w:rPr>
-        <w:t>&lt;&lt;cs_{</w:t>
+      <w:r>
+        <w:rPr>
+          <w:rFonts w:cstheme="minorHAnsi"/>
+          <w:color w:val="0A0A0A"/>
+        </w:rPr>
+        <w:t>&lt;&lt;</w:t>
       </w:r>
       <w:r>
         <w:rPr>
@@ -1440,346 +1477,6 @@
         </w:rPr>
         <w:t>otherRepresentedText</w:t>
       </w:r>
-      <w:r>
-        <w:rPr>
-          <w:rFonts w:cstheme="minorHAnsi"/>
-          <w:color w:val="0A0A0A"/>
-        </w:rPr>
-        <w:t>=’null’}&gt;&gt;</w:t>
-      </w:r>
-      <w:r>
-        <w:rPr>
-          <w:rFonts w:cstheme="minorHAnsi"/>
-          <w:color w:val="0A0A0A"/>
-        </w:rPr>
-        <w:t xml:space="preserve">&lt;&lt;claimantAttendsOrRepresented&gt;&gt; </w:t>
-      </w:r>
-    </w:p>
-    <w:p>
-      <w:pPr>
-        <w:rPr>
-          <w:rFonts w:cstheme="minorHAnsi"/>
-          <w:color w:val="0A0A0A"/>
-          <w:shd w:val="clear" w:color="auto" w:fill="FFFFFF"/>
-        </w:rPr>
-      </w:pPr>
-      <w:r>
-        <w:rPr>
-          <w:rFonts w:cstheme="minorHAnsi"/>
-          <w:color w:val="0A0A0A"/>
-          <w:shd w:val="clear" w:color="auto" w:fill="FFFFFF"/>
-        </w:rPr>
-        <w:t>&lt;&lt;cs_{</w:t>
-      </w:r>
-      <w:proofErr w:type="spellStart"/>
-      <w:proofErr w:type="gramStart"/>
-      <w:r>
-        <w:rPr>
-          <w:rFonts w:cstheme="minorHAnsi"/>
-          <w:color w:val="0A0A0A"/>
-        </w:rPr>
-        <w:t>claimantTwoAttendsOrRepresented</w:t>
-      </w:r>
-      <w:proofErr w:type="spellEnd"/>
-      <w:r>
-        <w:rPr>
-          <w:rFonts w:cstheme="minorHAnsi"/>
-          <w:color w:val="0A0A0A"/>
-          <w:shd w:val="clear" w:color="auto" w:fill="FFFFFF"/>
-        </w:rPr>
-        <w:t>!</w:t>
-      </w:r>
-      <w:r>
-        <w:rPr>
-          <w:rFonts w:cstheme="minorHAnsi"/>
-          <w:color w:val="0A0A0A"/>
-          <w:shd w:val="clear" w:color="auto" w:fill="FFFFFF"/>
-        </w:rPr>
-        <w:t>=</w:t>
-      </w:r>
-      <w:proofErr w:type="gramEnd"/>
-      <w:r>
-        <w:rPr>
-          <w:rFonts w:cstheme="minorHAnsi"/>
-          <w:color w:val="0A0A0A"/>
-          <w:shd w:val="clear" w:color="auto" w:fill="FFFFFF"/>
-        </w:rPr>
-        <w:t>’</w:t>
-      </w:r>
-      <w:r>
-        <w:rPr>
-          <w:rFonts w:cstheme="minorHAnsi"/>
-          <w:color w:val="0A0A0A"/>
-          <w:shd w:val="clear" w:color="auto" w:fill="FFFFFF"/>
-        </w:rPr>
-        <w:t>null</w:t>
-      </w:r>
-      <w:r>
-        <w:rPr>
-          <w:rFonts w:cstheme="minorHAnsi"/>
-          <w:color w:val="0A0A0A"/>
-          <w:shd w:val="clear" w:color="auto" w:fill="FFFFFF"/>
-        </w:rPr>
-        <w:t>’}&gt;&gt;</w:t>
-      </w:r>
-    </w:p>
-    <w:p>
-      <w:pPr>
-        <w:rPr>
-          <w:rFonts w:cstheme="minorHAnsi"/>
-          <w:color w:val="0A0A0A"/>
-          <w:shd w:val="clear" w:color="auto" w:fill="FFFFFF"/>
-        </w:rPr>
-      </w:pPr>
-    </w:p>
-    <w:p>
-      <w:pPr>
-        <w:rPr>
-          <w:rFonts w:cstheme="minorHAnsi"/>
-          <w:color w:val="0A0A0A"/>
-          <w:shd w:val="clear" w:color="auto" w:fill="FFFFFF"/>
-        </w:rPr>
-      </w:pPr>
-      <w:r>
-        <w:rPr>
-          <w:rFonts w:cstheme="minorHAnsi"/>
-          <w:color w:val="0A0A0A"/>
-        </w:rPr>
-        <w:t>&lt;&lt;</w:t>
-      </w:r>
-      <w:proofErr w:type="spellStart"/>
-      <w:r>
-        <w:rPr>
-          <w:rFonts w:cstheme="minorHAnsi"/>
-          <w:color w:val="0A0A0A"/>
-        </w:rPr>
-        <w:t>claimantTwoAttendsOrRepresented</w:t>
-      </w:r>
-      <w:proofErr w:type="spellEnd"/>
-      <w:r>
-        <w:rPr>
-          <w:rFonts w:cstheme="minorHAnsi"/>
-          <w:color w:val="0A0A0A"/>
-        </w:rPr>
-        <w:t>&gt;&gt;</w:t>
-      </w:r>
-    </w:p>
-    <w:p>
-      <w:pPr>
-        <w:rPr>
-          <w:rFonts w:cstheme="minorHAnsi"/>
-          <w:color w:val="0A0A0A"/>
-        </w:rPr>
-      </w:pPr>
-      <w:r>
-        <w:rPr>
-          <w:rFonts w:cstheme="minorHAnsi"/>
-          <w:color w:val="0A0A0A"/>
-        </w:rPr>
-        <w:t>&lt;&lt;es_&gt;&gt;</w:t>
-      </w:r>
-    </w:p>
-    <w:p>
-      <w:pPr>
-        <w:rPr>
-          <w:rFonts w:cstheme="minorHAnsi"/>
-          <w:color w:val="0A0A0A"/>
-          <w:shd w:val="clear" w:color="auto" w:fill="FFFFFF"/>
-        </w:rPr>
-      </w:pPr>
-    </w:p>
-    <w:p>
-      <w:pPr>
-        <w:rPr>
-          <w:rFonts w:cstheme="minorHAnsi"/>
-          <w:color w:val="0A0A0A"/>
-        </w:rPr>
-      </w:pPr>
-      <w:r>
-        <w:rPr>
-          <w:rFonts w:cstheme="minorHAnsi"/>
-          <w:color w:val="0A0A0A"/>
-        </w:rPr>
-        <w:t>&lt;&lt;</w:t>
-      </w:r>
-      <w:proofErr w:type="spellStart"/>
-      <w:r>
-        <w:rPr>
-          <w:rFonts w:cstheme="minorHAnsi"/>
-          <w:color w:val="0A0A0A"/>
-        </w:rPr>
-        <w:t>defendantAttendsOrRepresented</w:t>
-      </w:r>
-      <w:proofErr w:type="spellEnd"/>
-      <w:r>
-        <w:rPr>
-          <w:rFonts w:cstheme="minorHAnsi"/>
-          <w:color w:val="0A0A0A"/>
-        </w:rPr>
-        <w:t>&gt;&gt;</w:t>
-      </w:r>
-    </w:p>
-    <w:p>
-      <w:pPr>
-        <w:rPr>
-          <w:rFonts w:cstheme="minorHAnsi"/>
-          <w:color w:val="0A0A0A"/>
-          <w:shd w:val="clear" w:color="auto" w:fill="FFFFFF"/>
-        </w:rPr>
-      </w:pPr>
-      <w:r>
-        <w:rPr>
-          <w:rFonts w:cstheme="minorHAnsi"/>
-          <w:color w:val="0A0A0A"/>
-          <w:shd w:val="clear" w:color="auto" w:fill="FFFFFF"/>
-        </w:rPr>
-        <w:t>&lt;&lt;cs_{</w:t>
-      </w:r>
-      <w:proofErr w:type="spellStart"/>
-      <w:proofErr w:type="gramStart"/>
-      <w:r>
-        <w:rPr>
-          <w:rFonts w:cstheme="minorHAnsi"/>
-          <w:color w:val="0A0A0A"/>
-        </w:rPr>
-        <w:t>defendantTwoAttendsOrRepresented</w:t>
-      </w:r>
-      <w:proofErr w:type="spellEnd"/>
-      <w:r>
-        <w:rPr>
-          <w:rFonts w:cstheme="minorHAnsi"/>
-          <w:color w:val="0A0A0A"/>
-          <w:shd w:val="clear" w:color="auto" w:fill="FFFFFF"/>
-        </w:rPr>
-        <w:t>!</w:t>
-      </w:r>
-      <w:r>
-        <w:rPr>
-          <w:rFonts w:cstheme="minorHAnsi"/>
-          <w:color w:val="0A0A0A"/>
-          <w:shd w:val="clear" w:color="auto" w:fill="FFFFFF"/>
-        </w:rPr>
-        <w:t>=</w:t>
-      </w:r>
-      <w:proofErr w:type="gramEnd"/>
-      <w:r>
-        <w:rPr>
-          <w:rFonts w:cstheme="minorHAnsi"/>
-          <w:color w:val="0A0A0A"/>
-          <w:shd w:val="clear" w:color="auto" w:fill="FFFFFF"/>
-        </w:rPr>
-        <w:t>’</w:t>
-      </w:r>
-      <w:r>
-        <w:rPr>
-          <w:rFonts w:cstheme="minorHAnsi"/>
-          <w:color w:val="0A0A0A"/>
-          <w:shd w:val="clear" w:color="auto" w:fill="FFFFFF"/>
-        </w:rPr>
-        <w:t>null</w:t>
-      </w:r>
-      <w:r>
-        <w:rPr>
-          <w:rFonts w:cstheme="minorHAnsi"/>
-          <w:color w:val="0A0A0A"/>
-          <w:shd w:val="clear" w:color="auto" w:fill="FFFFFF"/>
-        </w:rPr>
-        <w:t>’}&gt;&gt;</w:t>
-      </w:r>
-    </w:p>
-    <w:p>
-      <w:pPr>
-        <w:rPr>
-          <w:rFonts w:cstheme="minorHAnsi"/>
-          <w:color w:val="0A0A0A"/>
-        </w:rPr>
-      </w:pPr>
-    </w:p>
-    <w:p>
-      <w:pPr>
-        <w:rPr>
-          <w:rFonts w:cstheme="minorHAnsi"/>
-          <w:color w:val="0A0A0A"/>
-        </w:rPr>
-      </w:pPr>
-      <w:r>
-        <w:rPr>
-          <w:rFonts w:cstheme="minorHAnsi"/>
-          <w:color w:val="0A0A0A"/>
-        </w:rPr>
-        <w:t>&lt;&lt;</w:t>
-      </w:r>
-      <w:proofErr w:type="spellStart"/>
-      <w:r>
-        <w:rPr>
-          <w:rFonts w:cstheme="minorHAnsi"/>
-          <w:color w:val="0A0A0A"/>
-        </w:rPr>
-        <w:t>defendantTwoAttendsOrRepresented</w:t>
-      </w:r>
-      <w:proofErr w:type="spellEnd"/>
-      <w:r>
-        <w:rPr>
-          <w:rFonts w:cstheme="minorHAnsi"/>
-          <w:color w:val="0A0A0A"/>
-        </w:rPr>
-        <w:t>&gt;&gt;</w:t>
-      </w:r>
-    </w:p>
-    <w:p>
-      <w:pPr>
-        <w:rPr>
-          <w:rFonts w:cstheme="minorHAnsi"/>
-          <w:color w:val="0A0A0A"/>
-        </w:rPr>
-      </w:pPr>
-      <w:r>
-        <w:rPr>
-          <w:rFonts w:cstheme="minorHAnsi"/>
-          <w:color w:val="0A0A0A"/>
-        </w:rPr>
-        <w:t>&lt;&lt;es_&gt;&gt;</w:t>
-      </w:r>
-    </w:p>
-    <w:p>
-      <w:pPr>
-        <w:rPr>
-          <w:rFonts w:cstheme="minorHAnsi"/>
-          <w:color w:val="0A0A0A"/>
-        </w:rPr>
-      </w:pPr>
-    </w:p>
-    <w:p>
-      <w:pPr>
-        <w:rPr>
-          <w:rFonts w:cstheme="minorHAnsi"/>
-          <w:color w:val="0A0A0A"/>
-        </w:rPr>
-      </w:pPr>
-      <w:r>
-        <w:rPr>
-          <w:rFonts w:cstheme="minorHAnsi"/>
-          <w:color w:val="0A0A0A"/>
-          <w:shd w:val="clear" w:color="auto" w:fill="FFFFFF"/>
-        </w:rPr>
-        <w:t>&lt;&lt;else&gt;&gt;</w:t>
-      </w:r>
-      <w:r>
-        <w:rPr>
-          <w:rFonts w:cstheme="minorHAnsi"/>
-          <w:color w:val="0A0A0A"/>
-        </w:rPr>
-        <w:t>&lt;&lt;</w:t>
-      </w:r>
-      <w:proofErr w:type="spellStart"/>
-      <w:r>
-        <w:rPr>
-          <w:rFonts w:cstheme="minorHAnsi"/>
-          <w:color w:val="0A0A0A"/>
-        </w:rPr>
-        <w:t>otherRepresentedText</w:t>
-      </w:r>
-      <w:proofErr w:type="spellEnd"/>
       <w:r>
         <w:rPr>
           <w:rFonts w:cstheme="minorHAnsi"/>
@@ -1827,18 +1524,8 @@
           <w:rFonts w:cstheme="minorHAnsi"/>
           <w:color w:val="0A0A0A"/>
         </w:rPr>
-        <w:t>cs</w:t>
-      </w:r>
-      <w:proofErr w:type="gramStart"/>
-      <w:r>
-        <w:rPr>
-          <w:rFonts w:cstheme="minorHAnsi"/>
-          <w:color w:val="0A0A0A"/>
-        </w:rPr>
-        <w:t>_{</w:t>
-      </w:r>
-      <w:proofErr w:type="spellStart"/>
-      <w:proofErr w:type="gramEnd"/>
+        <w:t>cs_{</w:t>
+      </w:r>
       <w:r>
         <w:rPr>
           <w:rFonts w:cstheme="minorHAnsi"/>
@@ -1846,7 +1533,6 @@
         </w:rPr>
         <w:t>judgeConsideredPapers</w:t>
       </w:r>
-      <w:proofErr w:type="spellEnd"/>
       <w:r>
         <w:rPr>
           <w:rFonts w:cstheme="minorHAnsi"/>
@@ -1922,54 +1608,16 @@
           <w:color w:val="0A0A0A"/>
           <w:shd w:val="clear" w:color="auto" w:fill="FFFFFF"/>
         </w:rPr>
-        <w:t>&lt;&lt;cs</w:t>
-      </w:r>
-      <w:proofErr w:type="gramStart"/>
+        <w:t>&lt;&lt;cs_{finalOrderMadeSelection=’Yes’</w:t>
+      </w:r>
       <w:r>
         <w:rPr>
           <w:rFonts w:cstheme="minorHAnsi"/>
           <w:color w:val="0A0A0A"/>
           <w:shd w:val="clear" w:color="auto" w:fill="FFFFFF"/>
         </w:rPr>
-        <w:t>_{</w:t>
-      </w:r>
-      <w:proofErr w:type="spellStart"/>
-      <w:proofErr w:type="gramEnd"/>
-      <w:r>
-        <w:rPr>
-          <w:rFonts w:cstheme="minorHAnsi"/>
-          <w:color w:val="0A0A0A"/>
-          <w:shd w:val="clear" w:color="auto" w:fill="FFFFFF"/>
-        </w:rPr>
-        <w:t>finalOrderMadeSelection</w:t>
-      </w:r>
-      <w:proofErr w:type="spellEnd"/>
-      <w:r>
-        <w:rPr>
-          <w:rFonts w:cstheme="minorHAnsi"/>
-          <w:color w:val="0A0A0A"/>
-          <w:shd w:val="clear" w:color="auto" w:fill="FFFFFF"/>
-        </w:rPr>
-        <w:t>=’Yes’</w:t>
-      </w:r>
-      <w:r>
-        <w:rPr>
-          <w:rFonts w:cstheme="minorHAnsi"/>
-          <w:color w:val="0A0A0A"/>
-          <w:shd w:val="clear" w:color="auto" w:fill="FFFFFF"/>
-        </w:rPr>
-        <w:t xml:space="preserve"> &amp;&amp; </w:t>
-      </w:r>
-      <w:proofErr w:type="spellStart"/>
-      <w:r>
-        <w:rPr>
-          <w:rFonts w:cstheme="minorHAnsi"/>
-          <w:color w:val="0A0A0A"/>
-          <w:shd w:val="clear" w:color="auto" w:fill="FFFFFF"/>
-        </w:rPr>
-        <w:t>recordedToggle</w:t>
-      </w:r>
-      <w:proofErr w:type="spellEnd"/>
+        <w:t xml:space="preserve"> &amp;&amp; recordedToggle</w:t>
+      </w:r>
       <w:r>
         <w:rPr>
           <w:rFonts w:cstheme="minorHAnsi"/>
@@ -2024,25 +1672,7 @@
           <w:shd w:val="clear" w:color="auto" w:fill="FFFFFF"/>
         </w:rPr>
         <w:lastRenderedPageBreak/>
-        <w:t>&lt;&lt;</w:t>
-      </w:r>
-      <w:proofErr w:type="spellStart"/>
-      <w:r>
-        <w:rPr>
-          <w:rFonts w:cstheme="minorHAnsi"/>
-          <w:color w:val="0A0A0A"/>
-          <w:shd w:val="clear" w:color="auto" w:fill="FFFFFF"/>
-        </w:rPr>
-        <w:t>recordedText</w:t>
-      </w:r>
-      <w:proofErr w:type="spellEnd"/>
-      <w:r>
-        <w:rPr>
-          <w:rFonts w:cstheme="minorHAnsi"/>
-          <w:color w:val="0A0A0A"/>
-          <w:shd w:val="clear" w:color="auto" w:fill="FFFFFF"/>
-        </w:rPr>
-        <w:t>&gt;&gt;</w:t>
+        <w:t>&lt;&lt;recordedText&gt;&gt;</w:t>
       </w:r>
     </w:p>
     <w:p>
@@ -2105,23 +1735,7 @@
           <w:rFonts w:cstheme="minorHAnsi"/>
           <w:color w:val="0A0A0A"/>
         </w:rPr>
-        <w:t>&lt;&lt;</w:t>
-      </w:r>
-      <w:proofErr w:type="spellStart"/>
-      <w:r>
-        <w:rPr>
-          <w:rFonts w:cstheme="minorHAnsi"/>
-          <w:color w:val="0A0A0A"/>
-        </w:rPr>
-        <w:t>orderedText</w:t>
-      </w:r>
-      <w:proofErr w:type="spellEnd"/>
-      <w:r>
-        <w:rPr>
-          <w:rFonts w:cstheme="minorHAnsi"/>
-          <w:color w:val="0A0A0A"/>
-        </w:rPr>
-        <w:t>&gt;&gt;</w:t>
+        <w:t>&lt;&lt;orderedText&gt;&gt;</w:t>
       </w:r>
     </w:p>
     <w:p>
@@ -2170,14 +1784,12 @@
         </w:rPr>
         <w:t>&lt;&lt;cs_{</w:t>
       </w:r>
-      <w:proofErr w:type="spellStart"/>
       <w:r>
         <w:rPr>
           <w:rFonts w:ascii="GDS Transport Website Light" w:hAnsi="GDS Transport Website Light"/>
         </w:rPr>
         <w:t>furtherHearingToggle</w:t>
       </w:r>
-      <w:proofErr w:type="spellEnd"/>
       <w:r>
         <w:rPr>
           <w:rFonts w:ascii="GDS Transport Website Light" w:hAnsi="GDS Transport Website Light"/>
@@ -2216,7 +1828,6 @@
         </w:rPr>
         <w:t>&lt;&lt;cs_{</w:t>
       </w:r>
-      <w:proofErr w:type="spellStart"/>
       <w:r>
         <w:rPr>
           <w:rFonts w:ascii="GDS Transport Website Light" w:hAnsi="GDS Transport Website Light"/>
@@ -2235,7 +1846,6 @@
         </w:rPr>
         <w:t>Toggle</w:t>
       </w:r>
-      <w:proofErr w:type="spellEnd"/>
       <w:r>
         <w:rPr>
           <w:rFonts w:ascii="GDS Transport Website Light" w:hAnsi="GDS Transport Website Light"/>
@@ -2261,47 +1871,44 @@
         <w:t xml:space="preserve"> A further hearing will take place </w:t>
       </w:r>
       <w:r>
-        <w:t>&lt;&lt; {</w:t>
-      </w:r>
-      <w:proofErr w:type="spellStart"/>
-      <w:r>
-        <w:t>dateFormat</w:t>
-      </w:r>
-      <w:proofErr w:type="spellEnd"/>
-      <w:r>
-        <w:t>(</w:t>
-      </w:r>
-      <w:proofErr w:type="spellStart"/>
+        <w:t>&lt;&lt; {dateFormat(</w:t>
+      </w:r>
       <w:r>
         <w:t>furtherHearingFromDate</w:t>
       </w:r>
-      <w:proofErr w:type="spellEnd"/>
-      <w:r>
-        <w:t xml:space="preserve">, ‘dd MMMM </w:t>
-      </w:r>
-      <w:proofErr w:type="spellStart"/>
-      <w:r>
-        <w:t>yyyy</w:t>
-      </w:r>
-      <w:proofErr w:type="spellEnd"/>
-      <w:r>
-        <w:t>’, ‘</w:t>
-      </w:r>
-      <w:proofErr w:type="spellStart"/>
-      <w:r>
-        <w:t>yyyy</w:t>
-      </w:r>
-      <w:proofErr w:type="spellEnd"/>
-      <w:r>
-        <w:t>-MM-dd’)}&gt;&gt;</w:t>
+      <w:r>
+        <w:t>, ‘dd MMMM yyyy’, ‘yyyy-MM-dd’)}&gt;&gt;</w:t>
       </w:r>
       <w:r>
         <w:t>.&lt;&lt;es_</w:t>
       </w:r>
       <w:r>
-        <w:t>&gt;&gt;&lt;&lt;cs_{</w:t>
-      </w:r>
-      <w:proofErr w:type="spellStart"/>
+        <w:t>&gt;&gt;&lt;&lt;cs_{furtherHearing</w:t>
+      </w:r>
+      <w:r>
+        <w:t>To</w:t>
+      </w:r>
+      <w:r>
+        <w:t xml:space="preserve">Toggle ='true'}&gt;&gt;A further hearing will take place between </w:t>
+      </w:r>
+      <w:r>
+        <w:t>&lt;&lt; {dateFormat(</w:t>
+      </w:r>
+      <w:r>
+        <w:t>furtherHearingFromDate</w:t>
+      </w:r>
+      <w:r>
+        <w:t>, ‘dd MMMM yyyy’, ‘yyyy-MM-dd’)}&gt;&gt;</w:t>
+      </w:r>
+      <w:r>
+        <w:t xml:space="preserve"> </w:t>
+      </w:r>
+      <w:r>
+        <w:t xml:space="preserve">and </w:t>
+      </w:r>
+      <w:r>
+        <w:t>&lt;&lt; {dateFormat(</w:t>
+      </w:r>
       <w:r>
         <w:t>furtherHearing</w:t>
       </w:r>
@@ -2309,93 +1916,10 @@
         <w:t>To</w:t>
       </w:r>
       <w:r>
-        <w:t>Toggle</w:t>
-      </w:r>
-      <w:proofErr w:type="spellEnd"/>
-      <w:r>
-        <w:t xml:space="preserve"> ='true'}&gt;&gt;A further hearing will take place between </w:t>
-      </w:r>
-      <w:r>
-        <w:t>&lt;&lt; {</w:t>
-      </w:r>
-      <w:proofErr w:type="spellStart"/>
-      <w:r>
-        <w:t>dateFormat</w:t>
-      </w:r>
-      <w:proofErr w:type="spellEnd"/>
-      <w:r>
-        <w:t>(</w:t>
-      </w:r>
-      <w:proofErr w:type="spellStart"/>
-      <w:r>
-        <w:t>furtherHearingFromDate</w:t>
-      </w:r>
-      <w:proofErr w:type="spellEnd"/>
-      <w:r>
-        <w:t xml:space="preserve">, ‘dd MMMM </w:t>
-      </w:r>
-      <w:proofErr w:type="spellStart"/>
-      <w:r>
-        <w:t>yyyy</w:t>
-      </w:r>
-      <w:proofErr w:type="spellEnd"/>
-      <w:r>
-        <w:t>’, ‘</w:t>
-      </w:r>
-      <w:proofErr w:type="spellStart"/>
-      <w:r>
-        <w:t>yyyy</w:t>
-      </w:r>
-      <w:proofErr w:type="spellEnd"/>
-      <w:r>
-        <w:t>-MM-dd’)}&gt;&gt;</w:t>
-      </w:r>
-      <w:r>
-        <w:t xml:space="preserve"> </w:t>
-      </w:r>
-      <w:r>
-        <w:t xml:space="preserve">and </w:t>
-      </w:r>
-      <w:r>
-        <w:t>&lt;&lt; {</w:t>
-      </w:r>
-      <w:proofErr w:type="spellStart"/>
-      <w:r>
-        <w:t>dateFormat</w:t>
-      </w:r>
-      <w:proofErr w:type="spellEnd"/>
-      <w:r>
-        <w:t>(</w:t>
-      </w:r>
-      <w:proofErr w:type="spellStart"/>
-      <w:r>
-        <w:t>furtherHearing</w:t>
-      </w:r>
-      <w:r>
-        <w:t>To</w:t>
-      </w:r>
-      <w:r>
         <w:t>Date</w:t>
       </w:r>
-      <w:proofErr w:type="spellEnd"/>
-      <w:r>
-        <w:t xml:space="preserve">, ‘dd MMMM </w:t>
-      </w:r>
-      <w:proofErr w:type="spellStart"/>
-      <w:r>
-        <w:t>yyyy</w:t>
-      </w:r>
-      <w:proofErr w:type="spellEnd"/>
-      <w:r>
-        <w:t>’, ‘</w:t>
-      </w:r>
-      <w:proofErr w:type="spellStart"/>
-      <w:r>
-        <w:t>yyyy</w:t>
-      </w:r>
-      <w:proofErr w:type="spellEnd"/>
-      <w:r>
-        <w:t>-MM-dd’)}&gt;&gt;</w:t>
+      <w:r>
+        <w:t>, ‘dd MMMM yyyy’, ‘yyyy-MM-dd’)}&gt;&gt;</w:t>
       </w:r>
       <w:r>
         <w:t>.&lt;&lt;es_&gt;&gt;</w:t>
@@ -2420,11 +1944,9 @@
       <w:r>
         <w:t xml:space="preserve"> &lt;&lt;</w:t>
       </w:r>
-      <w:proofErr w:type="spellStart"/>
       <w:r>
         <w:t>furtherHearingLength</w:t>
       </w:r>
-      <w:proofErr w:type="spellEnd"/>
       <w:r>
         <w:t>&gt;&gt;.</w:t>
       </w:r>
@@ -2434,107 +1956,66 @@
         <w:ind w:left="720" w:firstLine="720"/>
       </w:pPr>
       <w:r>
+        <w:t>&lt;&lt;cs_{datesToAvoid!=’null’}&gt;&gt;</w:t>
+      </w:r>
+    </w:p>
+    <w:p>
+      <w:pPr>
+        <w:ind w:left="1440"/>
+      </w:pPr>
+    </w:p>
+    <w:p>
+      <w:pPr>
+        <w:ind w:left="1440"/>
+      </w:pPr>
+      <w:r>
+        <w:t xml:space="preserve">The parties must, by 4pm on </w:t>
+      </w:r>
+      <w:r>
+        <w:t>&lt;&lt; {dateFormat(</w:t>
+      </w:r>
+      <w:r>
+        <w:t>datesToAvoid</w:t>
+      </w:r>
+      <w:r>
+        <w:t>, ‘dd MMMM yyyy’, ‘yyyy-MM-dd’)}&gt;&gt;</w:t>
+      </w:r>
+      <w:r>
+        <w:t xml:space="preserve"> upload the dates on which they are </w:t>
+      </w:r>
+      <w:r>
+        <w:t>un</w:t>
+      </w:r>
+      <w:r>
+        <w:t>available for a hearing.</w:t>
+      </w:r>
+    </w:p>
+    <w:p>
+      <w:pPr>
+        <w:ind w:left="1440"/>
+      </w:pPr>
+    </w:p>
+    <w:p>
+      <w:pPr>
+        <w:ind w:left="1440"/>
+      </w:pPr>
+      <w:r>
+        <w:t>&lt;&lt;es_&gt;&gt;</w:t>
+      </w:r>
+    </w:p>
+    <w:p>
+      <w:pPr>
+        <w:ind w:left="1440"/>
+      </w:pPr>
+      <w:r>
+        <w:t>A further hearing will take place at</w:t>
+      </w:r>
+      <w:r>
+        <w:t xml:space="preserve"> </w:t>
+      </w:r>
+      <w:r>
         <w:t>&lt;&lt;cs_{</w:t>
       </w:r>
-      <w:proofErr w:type="spellStart"/>
-      <w:proofErr w:type="gramStart"/>
-      <w:r>
-        <w:t>datesToAvoid</w:t>
-      </w:r>
-      <w:proofErr w:type="spellEnd"/>
-      <w:r>
-        <w:t>!=</w:t>
-      </w:r>
-      <w:proofErr w:type="gramEnd"/>
-      <w:r>
-        <w:t>’null’}&gt;&gt;</w:t>
-      </w:r>
-    </w:p>
-    <w:p>
-      <w:pPr>
-        <w:ind w:left="1440"/>
-      </w:pPr>
-    </w:p>
-    <w:p>
-      <w:pPr>
-        <w:ind w:left="1440"/>
-      </w:pPr>
-      <w:r>
-        <w:t xml:space="preserve">The parties must, by 4pm on </w:t>
-      </w:r>
-      <w:r>
-        <w:t>&lt;&lt; {</w:t>
-      </w:r>
-      <w:proofErr w:type="spellStart"/>
-      <w:proofErr w:type="gramStart"/>
-      <w:r>
-        <w:t>dateFormat</w:t>
-      </w:r>
-      <w:proofErr w:type="spellEnd"/>
-      <w:r>
-        <w:t>(</w:t>
-      </w:r>
-      <w:proofErr w:type="spellStart"/>
-      <w:proofErr w:type="gramEnd"/>
-      <w:r>
-        <w:t>datesToAvoid</w:t>
-      </w:r>
-      <w:proofErr w:type="spellEnd"/>
-      <w:r>
-        <w:t xml:space="preserve">, ‘dd MMMM </w:t>
-      </w:r>
-      <w:proofErr w:type="spellStart"/>
-      <w:r>
-        <w:t>yyyy</w:t>
-      </w:r>
-      <w:proofErr w:type="spellEnd"/>
-      <w:r>
-        <w:t>’, ‘</w:t>
-      </w:r>
-      <w:proofErr w:type="spellStart"/>
-      <w:r>
-        <w:t>yyyy</w:t>
-      </w:r>
-      <w:proofErr w:type="spellEnd"/>
-      <w:r>
-        <w:t>-MM-dd’)}&gt;&gt;</w:t>
-      </w:r>
-      <w:r>
-        <w:t xml:space="preserve"> upload the dates on which they are </w:t>
-      </w:r>
-      <w:r>
-        <w:t>un</w:t>
-      </w:r>
-      <w:r>
-        <w:t>available for a hearing.</w:t>
-      </w:r>
-    </w:p>
-    <w:p>
-      <w:pPr>
-        <w:ind w:left="1440"/>
-      </w:pPr>
-    </w:p>
-    <w:p>
-      <w:pPr>
-        <w:ind w:left="1440"/>
-      </w:pPr>
-      <w:r>
-        <w:t>&lt;&lt;es_&gt;&gt;</w:t>
-      </w:r>
-    </w:p>
-    <w:p>
-      <w:pPr>
-        <w:ind w:left="1440"/>
-      </w:pPr>
-      <w:r>
-        <w:t>A further hearing will take place at</w:t>
-      </w:r>
-      <w:r>
-        <w:t xml:space="preserve"> </w:t>
-      </w:r>
-      <w:r>
-        <w:t>&lt;&lt;cs_{</w:t>
-      </w:r>
       <w:r>
         <w:t>showFurtherHearingLocation</w:t>
       </w:r>
@@ -2566,18 +2047,10 @@
         <w:t>furtherHearingLocationDefault</w:t>
       </w:r>
       <w:r>
-        <w:t>&gt;</w:t>
-      </w:r>
-      <w:proofErr w:type="gramStart"/>
-      <w:r>
-        <w:t>&gt;.</w:t>
-      </w:r>
-      <w:r>
-        <w:t>&lt;</w:t>
-      </w:r>
-      <w:proofErr w:type="gramEnd"/>
-      <w:r>
-        <w:t>&lt;es_&gt;&gt;&lt;&lt;cs_{</w:t>
+        <w:t>&gt;&gt;.</w:t>
+      </w:r>
+      <w:r>
+        <w:t>&lt;&lt;es_&gt;&gt;&lt;&lt;cs_{</w:t>
       </w:r>
       <w:r>
         <w:t>showFurtherHearingLocation</w:t>
@@ -2622,11 +2095,9 @@
       <w:r>
         <w:t>cs_{</w:t>
       </w:r>
-      <w:proofErr w:type="spellStart"/>
       <w:r>
         <w:t>furtherHearingMethod</w:t>
       </w:r>
-      <w:proofErr w:type="spellEnd"/>
       <w:r>
         <w:t>=’VIDEO’}</w:t>
       </w:r>
@@ -2634,79 +2105,13 @@
         <w:t>&gt;&gt;</w:t>
       </w:r>
       <w:r>
-        <w:t>by video&lt;&lt;es_&gt;&gt;&lt;&lt;cs_{</w:t>
-      </w:r>
-      <w:proofErr w:type="spellStart"/>
-      <w:r>
-        <w:t>furtherHearingMethod</w:t>
-      </w:r>
-      <w:proofErr w:type="spellEnd"/>
-      <w:r>
-        <w:t>=’TELEPHONE’}&gt;&gt; by telephone&lt;&lt;es_&gt;&gt;&lt;&lt;cs_{</w:t>
-      </w:r>
-      <w:proofErr w:type="spellStart"/>
-      <w:r>
-        <w:t>furtherHearingMethod</w:t>
-      </w:r>
-      <w:proofErr w:type="spellEnd"/>
-      <w:r>
-        <w:t>=’IN_PERSON’}&gt;&gt; in person&lt;&lt;es_&gt;&gt;</w:t>
+        <w:t>by video&lt;&lt;es_&gt;&gt;&lt;&lt;cs_{furtherHearingMethod=’TELEPHONE’}&gt;&gt; by telephone&lt;&lt;es_&gt;&gt;&lt;&lt;cs_{furtherHearingMethod=’IN_PERSON’}&gt;&gt; in person&lt;&lt;es_&gt;&gt;</w:t>
       </w:r>
       <w:r>
         <w:t>. Further details will be provided in the hearing notice to follow.</w:t>
       </w:r>
       <w:r>
         <w:t xml:space="preserve"> </w:t>
-      </w:r>
-    </w:p>
-    <w:p>
-      <w:pPr>
-        <w:ind w:left="1440"/>
-      </w:pPr>
-      <w:r>
-        <w:t>&lt;&lt;cs_{</w:t>
-      </w:r>
-      <w:proofErr w:type="spellStart"/>
-      <w:proofErr w:type="gramStart"/>
-      <w:r>
-        <w:t>hearingNotes</w:t>
-      </w:r>
-      <w:proofErr w:type="spellEnd"/>
-      <w:r>
-        <w:t>!=</w:t>
-      </w:r>
-      <w:proofErr w:type="gramEnd"/>
-      <w:r>
-        <w:t>’null’}&gt;&gt;</w:t>
-      </w:r>
-    </w:p>
-    <w:p>
-      <w:pPr>
-        <w:ind w:left="1440"/>
-      </w:pPr>
-    </w:p>
-    <w:p>
-      <w:pPr>
-        <w:ind w:left="1440"/>
-      </w:pPr>
-      <w:r>
-        <w:t>&lt;&lt;</w:t>
-      </w:r>
-      <w:proofErr w:type="spellStart"/>
-      <w:r>
-        <w:t>hearingNotes</w:t>
-      </w:r>
-      <w:proofErr w:type="spellEnd"/>
-      <w:r>
-        <w:t>&gt;&gt;</w:t>
-      </w:r>
-    </w:p>
-    <w:p>
-      <w:pPr>
-        <w:ind w:left="1440"/>
-      </w:pPr>
-      <w:r>
-        <w:t>&lt;&lt;es_&gt;&gt;</w:t>
       </w:r>
     </w:p>
     <w:p>
@@ -2727,43 +2132,19 @@
         </w:numPr>
       </w:pPr>
       <w:r>
-        <w:t>&lt;&lt;cs_{</w:t>
-      </w:r>
-      <w:proofErr w:type="spellStart"/>
-      <w:r>
-        <w:t>costSelection</w:t>
-      </w:r>
-      <w:proofErr w:type="spellEnd"/>
-      <w:r>
-        <w:t>=’COSTS_IN_THE_CASE’}&gt;&gt;</w:t>
-      </w:r>
-      <w:r>
-        <w:t xml:space="preserve">Costs in the </w:t>
-      </w:r>
-      <w:proofErr w:type="gramStart"/>
-      <w:r>
-        <w:t>case.</w:t>
-      </w:r>
-      <w:r>
-        <w:t>&lt;</w:t>
-      </w:r>
-      <w:proofErr w:type="gramEnd"/>
-      <w:r>
-        <w:t>&lt;es_&gt;</w:t>
+        <w:t>&lt;&lt;cs_{costSelection=’COSTS_IN_THE_CASE’}&gt;&gt;</w:t>
+      </w:r>
+      <w:r>
+        <w:t>Costs in the case.</w:t>
+      </w:r>
+      <w:r>
+        <w:t>&lt;&lt;es_&gt;</w:t>
       </w:r>
       <w:r>
         <w:t>&gt;</w:t>
       </w:r>
       <w:r>
-        <w:t>&lt;&lt;cs_{</w:t>
-      </w:r>
-      <w:proofErr w:type="spellStart"/>
-      <w:r>
-        <w:t>costSelection</w:t>
-      </w:r>
-      <w:proofErr w:type="spellEnd"/>
-      <w:r>
-        <w:t>=</w:t>
+        <w:t>&lt;&lt;cs_{costSelection=</w:t>
       </w:r>
       <w:r>
         <w:t>’NO_ORDER_TO_COST’</w:t>
@@ -2781,15 +2162,7 @@
         <w:t>&gt;</w:t>
       </w:r>
       <w:r>
-        <w:t>&lt;&lt;cs_{</w:t>
-      </w:r>
-      <w:proofErr w:type="spellStart"/>
-      <w:r>
-        <w:t>costSelection</w:t>
-      </w:r>
-      <w:proofErr w:type="spellEnd"/>
-      <w:r>
-        <w:t>=’COSTS_</w:t>
+        <w:t>&lt;&lt;cs_{costSelection=’COSTS_</w:t>
       </w:r>
       <w:r>
         <w:t>RESERVED</w:t>
@@ -2828,271 +2201,173 @@
         <w:t xml:space="preserve"> </w:t>
       </w:r>
       <w:r>
-        <w:t>&lt;&lt; {</w:t>
-      </w:r>
-      <w:proofErr w:type="spellStart"/>
-      <w:proofErr w:type="gramStart"/>
-      <w:r>
-        <w:t>dateFormat</w:t>
-      </w:r>
-      <w:proofErr w:type="spellEnd"/>
-      <w:r>
-        <w:t>(</w:t>
-      </w:r>
-      <w:proofErr w:type="spellStart"/>
-      <w:proofErr w:type="gramEnd"/>
+        <w:t>&lt;&lt; {dateFormat(</w:t>
+      </w:r>
       <w:r>
         <w:t>summarilyAssessedDate</w:t>
       </w:r>
-      <w:proofErr w:type="spellEnd"/>
-      <w:r>
-        <w:t xml:space="preserve">, ‘dd MMMM </w:t>
-      </w:r>
-      <w:proofErr w:type="spellStart"/>
-      <w:r>
-        <w:t>yyyy</w:t>
-      </w:r>
-      <w:proofErr w:type="spellEnd"/>
-      <w:r>
-        <w:t>’, ‘yyyy-MM-</w:t>
-      </w:r>
+      <w:r>
+        <w:t>, ‘dd MMMM yyyy’, ‘yyyy-MM-dd’)}&gt;&gt;</w:t>
+      </w:r>
+      <w:r>
+        <w:t>&lt;&lt;detailedAssessment&gt;&gt;</w:t>
+      </w:r>
+      <w:r>
+        <w:t>.</w:t>
+      </w:r>
+      <w:r>
+        <w:t>&lt;&lt;</w:t>
+      </w:r>
+      <w:r>
+        <w:t>es_&gt;</w:t>
+      </w:r>
+      <w:r>
+        <w:t>&gt;</w:t>
+      </w:r>
+      <w:r>
+        <w:t>&lt;&lt;cs_{costSelection=</w:t>
+      </w:r>
+      <w:r>
+        <w:t>’BESPOKE_COSTS</w:t>
+      </w:r>
+      <w:r>
+        <w:t>_ORDER</w:t>
+      </w:r>
+      <w:r>
+        <w:t>’</w:t>
+      </w:r>
+      <w:r>
+        <w:t>}&gt;&gt;</w:t>
+      </w:r>
+      <w:r>
+        <w:t>&lt;&lt;bespokeCostText&gt;&gt;</w:t>
+      </w:r>
+      <w:r>
+        <w:t>.</w:t>
+      </w:r>
+      <w:r>
+        <w:t>&lt;&lt;es_&gt;</w:t>
+      </w:r>
+      <w:r>
+        <w:t>&gt;</w:t>
+      </w:r>
+    </w:p>
+    <w:p>
+      <w:pPr>
+        <w:ind w:left="1440"/>
+      </w:pPr>
+      <w:r>
+        <w:t>&lt;&lt;cs_{interimPayment!=null}&gt;&gt;</w:t>
+      </w:r>
+    </w:p>
+    <w:p>
+      <w:pPr>
+        <w:ind w:left="1440"/>
+      </w:pPr>
+    </w:p>
+    <w:p>
+      <w:pPr>
+        <w:ind w:left="1440"/>
+      </w:pPr>
       <w:r>
         <w:lastRenderedPageBreak/>
-        <w:t>dd’)}&gt;&gt;</w:t>
-      </w:r>
-      <w:r>
-        <w:t>&lt;&lt;detailedAssessment&gt;&gt;</w:t>
+        <w:t>&lt;&lt;</w:t>
+      </w:r>
+      <w:r>
+        <w:t>interimPayment</w:t>
+      </w:r>
+      <w:r>
+        <w:t xml:space="preserve"> &gt;&gt;</w:t>
+      </w:r>
+      <w:r>
+        <w:t xml:space="preserve"> </w:t>
+      </w:r>
+      <w:r>
+        <w:t>&lt;&lt;{dateFormat(</w:t>
+      </w:r>
+      <w:r>
+        <w:t>interimPaymentDate</w:t>
+      </w:r>
+      <w:r>
+        <w:t>, ‘dd MMMM yyyy’, ‘yyyy-MMdd’)}&gt;&gt;</w:t>
       </w:r>
       <w:r>
         <w:t>.</w:t>
       </w:r>
-      <w:r>
-        <w:t>&lt;&lt;</w:t>
-      </w:r>
-      <w:r>
-        <w:t>es_&gt;</w:t>
-      </w:r>
-      <w:r>
-        <w:t>&gt;</w:t>
-      </w:r>
-      <w:r>
-        <w:t>&lt;&lt;cs_{costSelection=</w:t>
-      </w:r>
-      <w:r>
-        <w:t>’BESPOKE_COSTS</w:t>
-      </w:r>
-      <w:r>
-        <w:t>_ORDER</w:t>
-      </w:r>
-      <w:r>
-        <w:t>’</w:t>
+    </w:p>
+    <w:p>
+      <w:pPr>
+        <w:ind w:left="1440"/>
+      </w:pPr>
+      <w:r>
+        <w:t>&lt;&lt;es_&gt;&gt;</w:t>
+      </w:r>
+    </w:p>
+    <w:p>
+      <w:pPr>
+        <w:ind w:left="1440"/>
+      </w:pPr>
+      <w:r>
+        <w:t>&lt;&lt;cs_{qcosProtection=’true’}&gt;&gt;</w:t>
+      </w:r>
+    </w:p>
+    <w:p>
+      <w:pPr>
+        <w:ind w:left="1440"/>
+      </w:pPr>
+    </w:p>
+    <w:p>
+      <w:pPr>
+        <w:ind w:left="1440"/>
+      </w:pPr>
+      <w:r>
+        <w:t>Other than by way of permitted set off, there shall be no enforcement of any costs assessed under this order without permission of the Court.</w:t>
+      </w:r>
+    </w:p>
+    <w:p>
+      <w:pPr>
+        <w:ind w:left="1440"/>
+      </w:pPr>
+      <w:r>
+        <w:t>&lt;&lt;es_&gt;&gt;</w:t>
+      </w:r>
+    </w:p>
+    <w:p>
+      <w:pPr>
+        <w:ind w:left="1440"/>
+      </w:pPr>
+    </w:p>
+    <w:p>
+      <w:pPr>
+        <w:ind w:left="1440"/>
+      </w:pPr>
+      <w:r>
+        <w:t>&lt;&lt;cs_{costsProtection=</w:t>
+      </w:r>
+      <w:r>
+        <w:t>’true’</w:t>
       </w:r>
       <w:r>
         <w:t>}&gt;&gt;</w:t>
       </w:r>
-      <w:r>
-        <w:t>&lt;&lt;bespokeCostText&gt;&gt;</w:t>
-      </w:r>
-      <w:r>
-        <w:t>.</w:t>
-      </w:r>
-      <w:r>
-        <w:t>&lt;&lt;es_&gt;</w:t>
-      </w:r>
-      <w:r>
-        <w:t>&gt;</w:t>
-      </w:r>
     </w:p>
     <w:p>
       <w:pPr>
         <w:ind w:left="1440"/>
       </w:pPr>
       <w:r>
-        <w:t>&lt;&lt;cs_{</w:t>
-      </w:r>
-      <w:proofErr w:type="spellStart"/>
-      <w:proofErr w:type="gramStart"/>
-      <w:r>
-        <w:t>interimPayment</w:t>
-      </w:r>
-      <w:proofErr w:type="spellEnd"/>
-      <w:r>
-        <w:t>!=</w:t>
-      </w:r>
-      <w:proofErr w:type="gramEnd"/>
-      <w:r>
-        <w:t>null}&gt;&gt;</w:t>
-      </w:r>
-    </w:p>
-    <w:p>
-      <w:pPr>
-        <w:ind w:left="1440"/>
-      </w:pPr>
-    </w:p>
-    <w:p>
-      <w:pPr>
-        <w:ind w:left="1440"/>
-      </w:pPr>
-      <w:r>
-        <w:t>&lt;&lt;</w:t>
-      </w:r>
-      <w:proofErr w:type="spellStart"/>
-      <w:r>
-        <w:t>interimPayment</w:t>
-      </w:r>
-      <w:proofErr w:type="spellEnd"/>
-      <w:r>
-        <w:t xml:space="preserve"> &gt;&gt;</w:t>
-      </w:r>
-      <w:r>
-        <w:t xml:space="preserve"> </w:t>
-      </w:r>
-      <w:r>
-        <w:t>&lt;</w:t>
-      </w:r>
-      <w:proofErr w:type="gramStart"/>
-      <w:r>
-        <w:t>&lt;{</w:t>
-      </w:r>
-      <w:proofErr w:type="spellStart"/>
-      <w:proofErr w:type="gramEnd"/>
-      <w:r>
-        <w:t>dateFormat</w:t>
-      </w:r>
-      <w:proofErr w:type="spellEnd"/>
-      <w:r>
-        <w:t>(</w:t>
-      </w:r>
-      <w:proofErr w:type="spellStart"/>
-      <w:r>
-        <w:t>interimPaymentDate</w:t>
-      </w:r>
-      <w:proofErr w:type="spellEnd"/>
-      <w:r>
-        <w:t xml:space="preserve">, ‘dd MMMM </w:t>
-      </w:r>
-      <w:proofErr w:type="spellStart"/>
-      <w:r>
-        <w:t>yyyy</w:t>
-      </w:r>
-      <w:proofErr w:type="spellEnd"/>
-      <w:r>
-        <w:t>’, ‘</w:t>
-      </w:r>
-      <w:proofErr w:type="spellStart"/>
-      <w:r>
-        <w:t>yyyy-MMdd</w:t>
-      </w:r>
-      <w:proofErr w:type="spellEnd"/>
-      <w:r>
-        <w:t>’)}&gt;&gt;</w:t>
-      </w:r>
-      <w:r>
-        <w:t>.</w:t>
-      </w:r>
-    </w:p>
-    <w:p>
-      <w:pPr>
-        <w:ind w:left="1440"/>
-      </w:pPr>
+        <w:t>The paying party has the benefit of cost protection under section 26 of the Legal Aid, Sentencing and Punishment Offenders Act 2012. The amount of costs that the paying party shall pay shall be determined on an application by the receiving party under regulation 16 of the Civil Legal Aid (Costs) Regulations 2013. Any objection by the paying party claimed shall be dealt with on that occasion.</w:t>
+      </w:r>
+    </w:p>
+    <w:p>
       <w:r>
         <w:t>&lt;&lt;es_&gt;&gt;</w:t>
       </w:r>
-    </w:p>
-    <w:p>
-      <w:pPr>
-        <w:ind w:left="1440"/>
-      </w:pPr>
-      <w:r>
-        <w:t>&lt;&lt;cs_{</w:t>
-      </w:r>
-      <w:proofErr w:type="spellStart"/>
-      <w:r>
-        <w:t>qcosProtection</w:t>
-      </w:r>
-      <w:proofErr w:type="spellEnd"/>
-      <w:r>
-        <w:t>=’true’}&gt;&gt;</w:t>
-      </w:r>
-    </w:p>
-    <w:p>
-      <w:pPr>
-        <w:ind w:left="1440"/>
-      </w:pPr>
-    </w:p>
-    <w:p>
-      <w:pPr>
-        <w:ind w:left="1440"/>
-      </w:pPr>
-      <w:r>
-        <w:t>Other than by way of permitted set off, there shall be no enforcement of any costs assessed under this order without permission of the Court.</w:t>
-      </w:r>
-    </w:p>
-    <w:p>
-      <w:pPr>
-        <w:ind w:left="1440"/>
-      </w:pPr>
-      <w:r>
-        <w:t>&lt;&lt;es_&gt;&gt;</w:t>
-      </w:r>
-    </w:p>
-    <w:p>
-      <w:pPr>
-        <w:ind w:left="1440"/>
-      </w:pPr>
-    </w:p>
-    <w:p>
-      <w:pPr>
-        <w:ind w:left="1440"/>
-      </w:pPr>
-      <w:r>
-        <w:t>&lt;&lt;cs_{</w:t>
-      </w:r>
-      <w:proofErr w:type="spellStart"/>
-      <w:r>
-        <w:t>costsProtection</w:t>
-      </w:r>
-      <w:proofErr w:type="spellEnd"/>
-      <w:r>
-        <w:t>=</w:t>
-      </w:r>
-      <w:r>
-        <w:t>’true’</w:t>
-      </w:r>
-      <w:r>
-        <w:t>}&gt;&gt;</w:t>
-      </w:r>
-    </w:p>
-    <w:p>
-      <w:pPr>
-        <w:ind w:left="1440"/>
-      </w:pPr>
-      <w:r>
-        <w:t>The paying party has the benefit of cost protection under section 26 of the Legal Aid, Sentencing and Punishment Offenders Act 2012. The amount of costs that the paying party shall pay shall be determined on an application by the receiving party under regulation 16 of the Civil Legal Aid (Costs) Regulations 2013. Any objection by the paying party claimed shall be dealt with on that occasion.</w:t>
-      </w:r>
-    </w:p>
-    <w:p>
-      <w:r>
-        <w:t>&lt;&lt;es_&gt;&gt;</w:t>
-      </w:r>
       <w:bookmarkEnd w:id="0"/>
     </w:p>
     <w:p>
       <w:r>
-        <w:t>&lt;&lt;cs_{</w:t>
-      </w:r>
-      <w:proofErr w:type="spellStart"/>
-      <w:proofErr w:type="gramStart"/>
-      <w:r>
-        <w:t>claimantOrDefendantAppeal</w:t>
-      </w:r>
-      <w:proofErr w:type="spellEnd"/>
-      <w:r>
-        <w:t>!=</w:t>
-      </w:r>
-      <w:proofErr w:type="gramEnd"/>
-      <w:r>
-        <w:t>’null’}&gt;&gt;</w:t>
+        <w:t>&lt;&lt;cs_{claimantOrDefendantAppeal!=’null’}&gt;&gt;</w:t>
       </w:r>
     </w:p>
     <w:p>
@@ -3104,37 +2379,126 @@
         </w:numPr>
       </w:pPr>
       <w:r>
-        <w:t>The &lt;&lt;</w:t>
-      </w:r>
-      <w:proofErr w:type="spellStart"/>
-      <w:r>
-        <w:t>claimantOrDefendantAppeal</w:t>
-      </w:r>
-      <w:proofErr w:type="spellEnd"/>
-      <w:r>
-        <w:t>&gt;&gt; application for permission to appeal is &lt;&lt;</w:t>
+        <w:t>The &lt;&lt;claimantOrDefendantAppeal&gt;&gt; application for permission to appeal is &lt;&lt;</w:t>
+      </w:r>
+      <w:r>
+        <w:t>cs_{appealGranted=’true’}</w:t>
+      </w:r>
+      <w:r>
+        <w:t>&gt;&gt;</w:t>
+      </w:r>
+      <w:r>
+        <w:t>granted.&lt;&lt;else&gt;&gt;refused</w:t>
+      </w:r>
+      <w:r>
+        <w:t>.</w:t>
+      </w:r>
+      <w:r>
+        <w:t>&lt;&lt;es_&gt;&gt;</w:t>
+      </w:r>
+    </w:p>
+    <w:p/>
+    <w:p>
+      <w:pPr>
+        <w:ind w:left="1440"/>
+      </w:pPr>
+      <w:r>
+        <w:t>&lt;&lt;cs_{</w:t>
+      </w:r>
+      <w:r>
+        <w:t>appealGranted</w:t>
+      </w:r>
+      <w:r>
+        <w:t>=’</w:t>
+      </w:r>
+      <w:r>
+        <w:t>true</w:t>
+      </w:r>
+      <w:r>
+        <w:t>’}&gt;&gt;An appeal lies from this order to &lt;&lt;</w:t>
       </w:r>
       <w:r>
         <w:t>cs_{</w:t>
       </w:r>
-      <w:proofErr w:type="spellStart"/>
-      <w:r>
-        <w:t>appealGranted</w:t>
-      </w:r>
-      <w:proofErr w:type="spellEnd"/>
-      <w:r>
-        <w:t>=’true’}</w:t>
+      <w:r>
+        <w:t>tableAorB</w:t>
+      </w:r>
+      <w:r>
+        <w:t>=’a’</w:t>
+      </w:r>
+      <w:r>
+        <w:t>}</w:t>
       </w:r>
       <w:r>
         <w:t>&gt;&gt;</w:t>
       </w:r>
-      <w:proofErr w:type="gramStart"/>
-      <w:r>
-        <w:t>granted.&lt;</w:t>
-      </w:r>
-      <w:proofErr w:type="gramEnd"/>
-      <w:r>
-        <w:t>&lt;else&gt;&gt;refused</w:t>
+      <w:r>
+        <w:t xml:space="preserve"> a Circuit Judge of the County Court at the appropriate appeal centre prescribed in CPR 52PD Table A.&lt;&lt;else&gt;&gt;a High Court Judge of the Kings’s Bench Division at the appropriate appeal centre prescribed in CPR 52PDB Table B.</w:t>
+      </w:r>
+      <w:r>
+        <w:t>&lt;&lt;es_&gt;&gt;</w:t>
+      </w:r>
+    </w:p>
+    <w:p>
+      <w:pPr>
+        <w:ind w:left="1440"/>
+      </w:pPr>
+    </w:p>
+    <w:p>
+      <w:pPr>
+        <w:ind w:left="1440"/>
+      </w:pPr>
+      <w:r>
+        <w:t>The appellant’s notice shall be filed at the appeal centre no later than 4pm on</w:t>
+      </w:r>
+      <w:r>
+        <w:t xml:space="preserve"> </w:t>
+      </w:r>
+      <w:r>
+        <w:t>&lt;&lt;{dateFormat(</w:t>
+      </w:r>
+      <w:r>
+        <w:t>appealDate</w:t>
+      </w:r>
+      <w:r>
+        <w:t>, ‘dd MMMM yyyy’, ‘yyyy-MMdd’)}&gt;&gt;</w:t>
+      </w:r>
+      <w:r>
+        <w:t>.&lt;&lt;else&gt;&gt;An appeal lies from this order to &lt;&lt;cs_{tableAorB=’</w:t>
+      </w:r>
+      <w:r>
+        <w:t>a</w:t>
+      </w:r>
+      <w:r>
+        <w:t>’</w:t>
+      </w:r>
+      <w:r>
+        <w:t>}</w:t>
+      </w:r>
+      <w:r>
+        <w:t>&gt;&gt; a Circuit Judge of the County Court at the appropriate appeal centre prescribed in CPR 52PD Table A.&lt;&lt;else&gt;&gt;a High Court Judge of the Kings’s Bench Division at the appropriate appeal centre prescribed in CPR 52PDB Table B.&lt;&lt;es_&gt;&gt;</w:t>
+      </w:r>
+    </w:p>
+    <w:p>
+      <w:pPr>
+        <w:ind w:left="1440"/>
+      </w:pPr>
+    </w:p>
+    <w:p>
+      <w:pPr>
+        <w:ind w:left="1440"/>
+      </w:pPr>
+      <w:r>
+        <w:t xml:space="preserve">The appellant’s notice including any further application for permission to appeal shall be filed no later than 4pm on </w:t>
+      </w:r>
+      <w:r>
+        <w:t>&lt;&lt;{dateFormat(</w:t>
+      </w:r>
+      <w:r>
+        <w:t>appealDate</w:t>
+      </w:r>
+      <w:r>
+        <w:t>, ‘dd MMMM yyyy’, ‘yyyy-MMdd’)}&gt;&gt;</w:t>
       </w:r>
       <w:r>
         <w:t>.</w:t>
@@ -3143,223 +2507,21 @@
         <w:t>&lt;&lt;es_&gt;&gt;</w:t>
       </w:r>
     </w:p>
+    <w:p>
+      <w:r>
+        <w:t>&lt;&lt;es_&gt;&gt;</w:t>
+      </w:r>
+    </w:p>
     <w:p/>
     <w:p>
-      <w:pPr>
-        <w:ind w:left="1440"/>
-      </w:pPr>
       <w:r>
         <w:t>&lt;&lt;cs_{</w:t>
       </w:r>
-      <w:proofErr w:type="spellStart"/>
-      <w:r>
-        <w:t>appealGranted</w:t>
-      </w:r>
-      <w:proofErr w:type="spellEnd"/>
-      <w:r>
-        <w:t>=’</w:t>
-      </w:r>
-      <w:r>
-        <w:t>true</w:t>
-      </w:r>
-      <w:r>
-        <w:t>’}&gt;&gt;An appeal lies from this order to &lt;&lt;</w:t>
-      </w:r>
-      <w:r>
-        <w:t>cs_{</w:t>
-      </w:r>
-      <w:proofErr w:type="spellStart"/>
-      <w:r>
-        <w:t>tableAorB</w:t>
-      </w:r>
-      <w:proofErr w:type="spellEnd"/>
-      <w:r>
-        <w:t>=’a’</w:t>
-      </w:r>
-      <w:r>
-        <w:t>}</w:t>
-      </w:r>
-      <w:r>
-        <w:t>&gt;&gt;</w:t>
-      </w:r>
-      <w:r>
-        <w:t xml:space="preserve"> a Circuit Judge of the County Court at the appropriate appeal centre prescribed in CPR 52PD Table A.&lt;&lt;else&gt;&gt;a High Court Judge of the </w:t>
-      </w:r>
-      <w:proofErr w:type="spellStart"/>
-      <w:r>
-        <w:t>Kings’s</w:t>
-      </w:r>
-      <w:proofErr w:type="spellEnd"/>
-      <w:r>
-        <w:t xml:space="preserve"> Bench Division at the appropriate appeal centre prescribed in CPR 52PDB Table B.</w:t>
-      </w:r>
-      <w:r>
-        <w:t>&lt;&lt;es_&gt;&gt;</w:t>
-      </w:r>
-    </w:p>
-    <w:p>
-      <w:pPr>
-        <w:ind w:left="1440"/>
-      </w:pPr>
-    </w:p>
-    <w:p>
-      <w:pPr>
-        <w:ind w:left="1440"/>
-      </w:pPr>
-      <w:r>
-        <w:t>The appellant’s notice shall be filed at the appeal centre no later than 4pm on</w:t>
-      </w:r>
-      <w:r>
-        <w:t xml:space="preserve"> </w:t>
-      </w:r>
-      <w:r>
-        <w:t>&lt;&lt;{</w:t>
-      </w:r>
-      <w:proofErr w:type="spellStart"/>
-      <w:r>
-        <w:t>dateFormat</w:t>
-      </w:r>
-      <w:proofErr w:type="spellEnd"/>
-      <w:r>
-        <w:t>(</w:t>
-      </w:r>
-      <w:proofErr w:type="spellStart"/>
-      <w:r>
-        <w:t>appealDate</w:t>
-      </w:r>
-      <w:proofErr w:type="spellEnd"/>
-      <w:r>
-        <w:t xml:space="preserve">, ‘dd MMMM </w:t>
-      </w:r>
-      <w:proofErr w:type="spellStart"/>
-      <w:r>
-        <w:t>yyyy</w:t>
-      </w:r>
-      <w:proofErr w:type="spellEnd"/>
-      <w:r>
-        <w:t>’, ‘</w:t>
-      </w:r>
-      <w:proofErr w:type="spellStart"/>
-      <w:r>
-        <w:t>yyyy-MMdd</w:t>
-      </w:r>
-      <w:proofErr w:type="spellEnd"/>
-      <w:r>
-        <w:t>’)}&gt;&gt;</w:t>
-      </w:r>
-      <w:r>
-        <w:t>.&lt;&lt;else&gt;&gt;An appeal lies from this order to &lt;&lt;cs_{</w:t>
-      </w:r>
-      <w:proofErr w:type="spellStart"/>
-      <w:r>
-        <w:t>tableAorB</w:t>
-      </w:r>
-      <w:proofErr w:type="spellEnd"/>
-      <w:r>
-        <w:t>=’</w:t>
-      </w:r>
-      <w:r>
-        <w:t>a</w:t>
-      </w:r>
-      <w:r>
-        <w:t>’</w:t>
-      </w:r>
-      <w:r>
-        <w:t>}</w:t>
-      </w:r>
-      <w:r>
-        <w:t xml:space="preserve">&gt;&gt; a Circuit Judge of the County Court at the appropriate appeal centre prescribed in CPR 52PD Table A.&lt;&lt;else&gt;&gt;a High Court Judge of the </w:t>
-      </w:r>
-      <w:proofErr w:type="spellStart"/>
-      <w:r>
-        <w:t>Kings’s</w:t>
-      </w:r>
-      <w:proofErr w:type="spellEnd"/>
-      <w:r>
-        <w:t xml:space="preserve"> Bench Division at the appropriate appeal centre prescribed in CPR 52PDB Table B.&lt;&lt;es_&gt;&gt;</w:t>
-      </w:r>
-    </w:p>
-    <w:p>
-      <w:pPr>
-        <w:ind w:left="1440"/>
-      </w:pPr>
-    </w:p>
-    <w:p>
-      <w:pPr>
-        <w:ind w:left="1440"/>
-      </w:pPr>
-      <w:r>
-        <w:t xml:space="preserve">The appellant’s notice including any further application for permission to appeal shall be filed no later than 4pm on </w:t>
-      </w:r>
-      <w:r>
-        <w:t>&lt;</w:t>
-      </w:r>
-      <w:proofErr w:type="gramStart"/>
-      <w:r>
-        <w:t>&lt;{</w:t>
-      </w:r>
-      <w:proofErr w:type="spellStart"/>
-      <w:proofErr w:type="gramEnd"/>
-      <w:r>
-        <w:t>dateFormat</w:t>
-      </w:r>
-      <w:proofErr w:type="spellEnd"/>
-      <w:r>
-        <w:t>(</w:t>
-      </w:r>
-      <w:proofErr w:type="spellStart"/>
-      <w:r>
-        <w:t>appealDate</w:t>
-      </w:r>
-      <w:proofErr w:type="spellEnd"/>
-      <w:r>
-        <w:t xml:space="preserve">, ‘dd MMMM </w:t>
-      </w:r>
-      <w:proofErr w:type="spellStart"/>
-      <w:r>
-        <w:t>yyyy</w:t>
-      </w:r>
-      <w:proofErr w:type="spellEnd"/>
-      <w:r>
-        <w:t>’, ‘</w:t>
-      </w:r>
-      <w:proofErr w:type="spellStart"/>
-      <w:r>
-        <w:t>yyyy-MMdd</w:t>
-      </w:r>
-      <w:proofErr w:type="spellEnd"/>
-      <w:r>
-        <w:t>’)}&gt;&gt;</w:t>
-      </w:r>
-      <w:r>
-        <w:t>.</w:t>
-      </w:r>
-      <w:r>
-        <w:t>&lt;&lt;es_&gt;&gt;</w:t>
-      </w:r>
-    </w:p>
-    <w:p>
-      <w:r>
-        <w:t>&lt;&lt;es_&gt;&gt;</w:t>
-      </w:r>
-    </w:p>
-    <w:p/>
-    <w:p>
-      <w:r>
-        <w:t>&lt;&lt;cs_{</w:t>
-      </w:r>
-      <w:proofErr w:type="spellStart"/>
-      <w:proofErr w:type="gramStart"/>
       <w:r>
         <w:t>showInitiativeOrWithoutNotice</w:t>
       </w:r>
-      <w:proofErr w:type="spellEnd"/>
-      <w:r>
-        <w:t>!=</w:t>
-      </w:r>
-      <w:proofErr w:type="gramEnd"/>
-      <w:r>
-        <w:t>’null’}&gt;&gt;</w:t>
+      <w:r>
+        <w:t>!=’null’}&gt;&gt;</w:t>
       </w:r>
     </w:p>
     <w:p>
@@ -3371,86 +2533,22 @@
         </w:numPr>
       </w:pPr>
       <w:r>
-        <w:t>&lt;&lt;cs_{</w:t>
-      </w:r>
-      <w:proofErr w:type="gramStart"/>
-      <w:r>
-        <w:t>showInitiativeOrWithoutNotice!=</w:t>
-      </w:r>
-      <w:proofErr w:type="gramEnd"/>
-      <w:r>
-        <w:t xml:space="preserve">’null’}&gt;&gt;&lt;&lt;showInitiativeOrWithoutNotice&gt;&gt; </w:t>
-      </w:r>
-      <w:r>
-        <w:t>&lt;&lt;{</w:t>
-      </w:r>
-      <w:proofErr w:type="spellStart"/>
-      <w:r>
-        <w:t>dateFormat</w:t>
-      </w:r>
-      <w:proofErr w:type="spellEnd"/>
-      <w:r>
-        <w:t>(</w:t>
-      </w:r>
-      <w:proofErr w:type="spellStart"/>
+        <w:t xml:space="preserve">&lt;&lt;cs_{showInitiativeOrWithoutNotice!=’null’}&gt;&gt;&lt;&lt;showInitiativeOrWithoutNotice&gt;&gt; </w:t>
+      </w:r>
+      <w:r>
+        <w:t>&lt;&lt;{dateFormat(</w:t>
+      </w:r>
       <w:r>
         <w:t>initiativeDate</w:t>
       </w:r>
-      <w:proofErr w:type="spellEnd"/>
-      <w:r>
-        <w:t xml:space="preserve">, ‘dd MMMM </w:t>
-      </w:r>
-      <w:proofErr w:type="spellStart"/>
-      <w:r>
-        <w:t>yyyy</w:t>
-      </w:r>
-      <w:proofErr w:type="spellEnd"/>
-      <w:r>
-        <w:t>’, ‘</w:t>
-      </w:r>
-      <w:proofErr w:type="spellStart"/>
-      <w:r>
-        <w:t>yyyy-</w:t>
-      </w:r>
-      <w:r>
-        <w:lastRenderedPageBreak/>
-        <w:t>MMdd</w:t>
-      </w:r>
-      <w:proofErr w:type="spellEnd"/>
-      <w:r>
-        <w:t>’)}&gt;&gt;&lt;&lt;{</w:t>
-      </w:r>
-      <w:proofErr w:type="spellStart"/>
-      <w:r>
-        <w:t>dateFormat</w:t>
-      </w:r>
-      <w:proofErr w:type="spellEnd"/>
-      <w:r>
-        <w:t>(</w:t>
-      </w:r>
-      <w:proofErr w:type="spellStart"/>
+      <w:r>
+        <w:t>, ‘dd MMMM yyyy’, ‘yyyy-MMdd’)}&gt;&gt;&lt;&lt;{dateFormat(</w:t>
+      </w:r>
       <w:r>
         <w:t>withoutNoticeDate</w:t>
       </w:r>
-      <w:proofErr w:type="spellEnd"/>
-      <w:r>
-        <w:t xml:space="preserve">, ‘dd MMMM </w:t>
-      </w:r>
-      <w:proofErr w:type="spellStart"/>
-      <w:r>
-        <w:t>yyyy</w:t>
-      </w:r>
-      <w:proofErr w:type="spellEnd"/>
-      <w:r>
-        <w:t>’, ‘</w:t>
-      </w:r>
-      <w:proofErr w:type="spellStart"/>
-      <w:r>
-        <w:t>yyyy-MMdd</w:t>
-      </w:r>
-      <w:proofErr w:type="spellEnd"/>
-      <w:r>
-        <w:t>’)}&gt;&gt;</w:t>
+      <w:r>
+        <w:t>, ‘dd MMMM yyyy’, ‘yyyy-MMdd’)}&gt;&gt;</w:t>
       </w:r>
       <w:r>
         <w:t>.&lt;&lt;es_&gt;&gt;</w:t>
@@ -3466,20 +2564,7 @@
     </w:p>
     <w:p>
       <w:r>
-        <w:t>&lt;&lt;cs_{</w:t>
-      </w:r>
-      <w:proofErr w:type="spellStart"/>
-      <w:proofErr w:type="gramStart"/>
-      <w:r>
-        <w:t>reasonsText</w:t>
-      </w:r>
-      <w:proofErr w:type="spellEnd"/>
-      <w:r>
-        <w:t>!=</w:t>
-      </w:r>
-      <w:proofErr w:type="gramEnd"/>
-      <w:r>
-        <w:t>’null’}&gt;&gt;</w:t>
+        <w:t>&lt;&lt;cs_{reasonsText!=’null’}&gt;&gt;</w:t>
       </w:r>
     </w:p>
     <w:p/>
@@ -3489,21 +2574,14 @@
           <w:b/>
           <w:bCs/>
         </w:rPr>
+        <w:lastRenderedPageBreak/>
         <w:t>Reasons</w:t>
       </w:r>
     </w:p>
     <w:p/>
     <w:p>
       <w:r>
-        <w:t>&lt;&lt;</w:t>
-      </w:r>
-      <w:proofErr w:type="spellStart"/>
-      <w:r>
-        <w:t>reasonsText</w:t>
-      </w:r>
-      <w:proofErr w:type="spellEnd"/>
-      <w:r>
-        <w:t>&gt;&gt;</w:t>
+        <w:t>&lt;&lt;reasonsText&gt;&gt;</w:t>
       </w:r>
     </w:p>
     <w:p>
@@ -4460,6 +3538,7 @@
   <w:style w:type="character" w:default="1" w:styleId="DefaultParagraphFont">
     <w:name w:val="Default Paragraph Font"/>
     <w:uiPriority w:val="1"/>
+    <w:semiHidden/>
     <w:unhideWhenUsed/>
   </w:style>
   <w:style w:type="table" w:default="1" w:styleId="TableNormal">
@@ -4978,12 +4057,7 @@
 </file>
 
 <file path=customXml/item1.xml><?xml version="1.0" encoding="utf-8"?>
-<?mso-contentType ?>
-<FormTemplates xmlns="http://schemas.microsoft.com/sharepoint/v3/contenttype/forms">
-  <Display>DocumentLibraryForm</Display>
-  <Edit>DocumentLibraryForm</Edit>
-  <New>DocumentLibraryForm</New>
-</FormTemplates>
+<b:Sources xmlns:b="http://schemas.openxmlformats.org/officeDocument/2006/bibliography" xmlns="http://schemas.openxmlformats.org/officeDocument/2006/bibliography" SelectedStyle="\APASixthEditionOfficeOnline.xsl" StyleName="APA" Version="6"/>
 </file>
 
 <file path=customXml/item2.xml><?xml version="1.0" encoding="utf-8"?>
@@ -5303,7 +4377,12 @@
 </file>
 
 <file path=customXml/item3.xml><?xml version="1.0" encoding="utf-8"?>
-<b:Sources xmlns:b="http://schemas.openxmlformats.org/officeDocument/2006/bibliography" xmlns="http://schemas.openxmlformats.org/officeDocument/2006/bibliography" SelectedStyle="\APASixthEditionOfficeOnline.xsl" StyleName="APA" Version="6"/>
+<?mso-contentType ?>
+<FormTemplates xmlns="http://schemas.microsoft.com/sharepoint/v3/contenttype/forms">
+  <Display>DocumentLibraryForm</Display>
+  <Edit>DocumentLibraryForm</Edit>
+  <New>DocumentLibraryForm</New>
+</FormTemplates>
 </file>
 
 <file path=customXml/item4.xml><?xml version="1.0" encoding="utf-8"?>
@@ -5325,9 +4404,9 @@
 </file>
 
 <file path=customXml/itemProps1.xml><?xml version="1.0" encoding="utf-8"?>
-<ds:datastoreItem xmlns:ds="http://schemas.openxmlformats.org/officeDocument/2006/customXml" ds:itemID="{E132B841-DD01-4751-A5C7-7F79269462FA}">
+<ds:datastoreItem xmlns:ds="http://schemas.openxmlformats.org/officeDocument/2006/customXml" ds:itemID="{FC992D11-1E33-46C0-8B10-D85BEB8685C5}">
   <ds:schemaRefs>
-    <ds:schemaRef ds:uri="http://schemas.microsoft.com/sharepoint/v3/contenttype/forms"/>
+    <ds:schemaRef ds:uri="http://schemas.openxmlformats.org/officeDocument/2006/bibliography"/>
   </ds:schemaRefs>
 </ds:datastoreItem>
 </file>
@@ -5352,9 +4431,9 @@
 </file>
 
 <file path=customXml/itemProps3.xml><?xml version="1.0" encoding="utf-8"?>
-<ds:datastoreItem xmlns:ds="http://schemas.openxmlformats.org/officeDocument/2006/customXml" ds:itemID="{FC992D11-1E33-46C0-8B10-D85BEB8685C5}">
+<ds:datastoreItem xmlns:ds="http://schemas.openxmlformats.org/officeDocument/2006/customXml" ds:itemID="{E132B841-DD01-4751-A5C7-7F79269462FA}">
   <ds:schemaRefs>
-    <ds:schemaRef ds:uri="http://schemas.openxmlformats.org/officeDocument/2006/bibliography"/>
+    <ds:schemaRef ds:uri="http://schemas.microsoft.com/sharepoint/v3/contenttype/forms"/>
   </ds:schemaRefs>
 </ds:datastoreItem>
 </file>

</xml_diff>

<commit_message>
update doc to hide section conditionally
</commit_message>
<xml_diff>
--- a/docker/docmosis/templates/CV-UNS-DEC-ENG-01283.docx
+++ b/docker/docmosis/templates/CV-UNS-DEC-ENG-01283.docx
@@ -1043,7 +1043,6 @@
         </w:tc>
       </w:tr>
     </w:tbl>
-    <w:p/>
     <w:p>
       <w:pPr>
         <w:rPr>
@@ -1145,6 +1144,58 @@
           <w:shd w:val="clear" w:color="auto" w:fill="FFFFFF"/>
         </w:rPr>
       </w:pPr>
+      <w:r>
+        <w:rPr>
+          <w:rFonts w:cstheme="minorHAnsi"/>
+          <w:color w:val="0A0A0A"/>
+          <w:shd w:val="clear" w:color="auto" w:fill="FFFFFF"/>
+        </w:rPr>
+        <w:t>&lt;&lt;</w:t>
+      </w:r>
+      <w:r>
+        <w:t>cs_{</w:t>
+      </w:r>
+      <w:r>
+        <w:rPr>
+          <w:rFonts w:cstheme="minorHAnsi"/>
+          <w:color w:val="0A0A0A"/>
+          <w:shd w:val="clear" w:color="auto" w:fill="FFFFFF"/>
+        </w:rPr>
+        <w:t>finalOrderJudgeHeardFrom</w:t>
+      </w:r>
+      <w:r>
+        <w:rPr>
+          <w:rFonts w:cstheme="minorHAnsi"/>
+          <w:color w:val="0A0A0A"/>
+          <w:shd w:val="clear" w:color="auto" w:fill="FFFFFF"/>
+        </w:rPr>
+        <w:t>=’true’</w:t>
+      </w:r>
+      <w:r>
+        <w:rPr>
+          <w:rFonts w:cstheme="minorHAnsi"/>
+          <w:color w:val="0A0A0A"/>
+          <w:shd w:val="clear" w:color="auto" w:fill="FFFFFF"/>
+        </w:rPr>
+        <w:t>}</w:t>
+      </w:r>
+      <w:r>
+        <w:rPr>
+          <w:rFonts w:cstheme="minorHAnsi"/>
+          <w:color w:val="0A0A0A"/>
+          <w:shd w:val="clear" w:color="auto" w:fill="FFFFFF"/>
+        </w:rPr>
+        <w:t>&gt;&gt;</w:t>
+      </w:r>
+    </w:p>
+    <w:p>
+      <w:pPr>
+        <w:rPr>
+          <w:rFonts w:cstheme="minorHAnsi"/>
+          <w:color w:val="0A0A0A"/>
+          <w:shd w:val="clear" w:color="auto" w:fill="FFFFFF"/>
+        </w:rPr>
+      </w:pPr>
     </w:p>
     <w:p>
       <w:pPr>
@@ -1439,14 +1490,6 @@
         </w:rPr>
         <w:t>&lt;&lt;es_&gt;&gt;</w:t>
       </w:r>
-    </w:p>
-    <w:p>
-      <w:pPr>
-        <w:rPr>
-          <w:rFonts w:cstheme="minorHAnsi"/>
-          <w:color w:val="0A0A0A"/>
-        </w:rPr>
-      </w:pPr>
     </w:p>
     <w:p>
       <w:pPr>
@@ -1591,6 +1634,13 @@
         </w:rPr>
         <w:t>&lt;&lt;es_&gt;&gt;&lt;&lt;es_&gt;&gt;</w:t>
       </w:r>
+      <w:r>
+        <w:rPr>
+          <w:rFonts w:cstheme="minorHAnsi"/>
+          <w:color w:val="0A0A0A"/>
+        </w:rPr>
+        <w:t>&lt;&lt;es_&gt;&gt;</w:t>
+      </w:r>
     </w:p>
     <w:p>
       <w:pPr>
@@ -1671,22 +1721,22 @@
           <w:color w:val="0A0A0A"/>
           <w:shd w:val="clear" w:color="auto" w:fill="FFFFFF"/>
         </w:rPr>
+        <w:t>&lt;&lt;recordedText&gt;&gt;</w:t>
+      </w:r>
+    </w:p>
+    <w:p>
+      <w:pPr>
+        <w:rPr>
+          <w:rFonts w:cstheme="minorHAnsi"/>
+          <w:color w:val="0A0A0A"/>
+        </w:rPr>
+      </w:pPr>
+      <w:r>
+        <w:rPr>
+          <w:rFonts w:cstheme="minorHAnsi"/>
+          <w:color w:val="0A0A0A"/>
+        </w:rPr>
         <w:lastRenderedPageBreak/>
-        <w:t>&lt;&lt;recordedText&gt;&gt;</w:t>
-      </w:r>
-    </w:p>
-    <w:p>
-      <w:pPr>
-        <w:rPr>
-          <w:rFonts w:cstheme="minorHAnsi"/>
-          <w:color w:val="0A0A0A"/>
-        </w:rPr>
-      </w:pPr>
-      <w:r>
-        <w:rPr>
-          <w:rFonts w:cstheme="minorHAnsi"/>
-          <w:color w:val="0A0A0A"/>
-        </w:rPr>
         <w:t>&lt;&lt;es_&gt;&gt;</w:t>
       </w:r>
     </w:p>
@@ -1994,15 +2044,11 @@
       <w:pPr>
         <w:ind w:left="1440"/>
       </w:pPr>
-    </w:p>
-    <w:p>
-      <w:pPr>
-        <w:ind w:left="1440"/>
-      </w:pPr>
       <w:r>
         <w:t>&lt;&lt;es_&gt;&gt;</w:t>
       </w:r>
     </w:p>
+    <w:p/>
     <w:p>
       <w:pPr>
         <w:ind w:left="1440"/>

</xml_diff>

<commit_message>
update doc for text change
</commit_message>
<xml_diff>
--- a/docker/docmosis/templates/CV-UNS-DEC-ENG-01283.docx
+++ b/docker/docmosis/templates/CV-UNS-DEC-ENG-01283.docx
@@ -131,7 +131,49 @@
               <w:rPr>
                 <w:rFonts w:ascii="GDS Transport Website Light" w:hAnsi="GDS Transport Website Light"/>
               </w:rPr>
-              <w:t>&lt;&lt;{dateFormat($nowUTC ,‘d MMMM yyyy’)} &gt;&gt;</w:t>
+              <w:t>&lt;&lt;{</w:t>
+            </w:r>
+            <w:proofErr w:type="spellStart"/>
+            <w:r>
+              <w:rPr>
+                <w:rFonts w:ascii="GDS Transport Website Light" w:hAnsi="GDS Transport Website Light"/>
+              </w:rPr>
+              <w:t>dateFormat</w:t>
+            </w:r>
+            <w:proofErr w:type="spellEnd"/>
+            <w:r>
+              <w:rPr>
+                <w:rFonts w:ascii="GDS Transport Website Light" w:hAnsi="GDS Transport Website Light"/>
+              </w:rPr>
+              <w:t>($</w:t>
+            </w:r>
+            <w:proofErr w:type="spellStart"/>
+            <w:r>
+              <w:rPr>
+                <w:rFonts w:ascii="GDS Transport Website Light" w:hAnsi="GDS Transport Website Light"/>
+              </w:rPr>
+              <w:t>nowUTC</w:t>
+            </w:r>
+            <w:proofErr w:type="spellEnd"/>
+            <w:r>
+              <w:rPr>
+                <w:rFonts w:ascii="GDS Transport Website Light" w:hAnsi="GDS Transport Website Light"/>
+              </w:rPr>
+              <w:t xml:space="preserve"> ,‘d MMMM </w:t>
+            </w:r>
+            <w:proofErr w:type="spellStart"/>
+            <w:r>
+              <w:rPr>
+                <w:rFonts w:ascii="GDS Transport Website Light" w:hAnsi="GDS Transport Website Light"/>
+              </w:rPr>
+              <w:t>yyyy</w:t>
+            </w:r>
+            <w:proofErr w:type="spellEnd"/>
+            <w:r>
+              <w:rPr>
+                <w:rFonts w:ascii="GDS Transport Website Light" w:hAnsi="GDS Transport Website Light"/>
+              </w:rPr>
+              <w:t>’)} &gt;&gt;</w:t>
             </w:r>
           </w:p>
         </w:tc>
@@ -162,6 +204,7 @@
               </w:rPr>
               <w:t>&lt;&lt;</w:t>
             </w:r>
+            <w:proofErr w:type="spellStart"/>
             <w:r>
               <w:rPr>
                 <w:rFonts w:ascii="GDS Transport Website Light" w:hAnsi="GDS Transport Website Light"/>
@@ -172,6 +215,7 @@
               </w:rPr>
               <w:t>courtName</w:t>
             </w:r>
+            <w:proofErr w:type="spellEnd"/>
             <w:r>
               <w:rPr>
                 <w:rFonts w:ascii="GDS Transport Website Light" w:hAnsi="GDS Transport Website Light"/>
@@ -205,7 +249,21 @@
               <w:rPr>
                 <w:rFonts w:ascii="GDS Transport Website Light" w:hAnsi="GDS Transport Website Light"/>
               </w:rPr>
-              <w:t>&lt;&lt;caseNumber&gt;&gt;</w:t>
+              <w:t>&lt;&lt;</w:t>
+            </w:r>
+            <w:proofErr w:type="spellStart"/>
+            <w:r>
+              <w:rPr>
+                <w:rFonts w:ascii="GDS Transport Website Light" w:hAnsi="GDS Transport Website Light"/>
+              </w:rPr>
+              <w:t>caseNumber</w:t>
+            </w:r>
+            <w:proofErr w:type="spellEnd"/>
+            <w:r>
+              <w:rPr>
+                <w:rFonts w:ascii="GDS Transport Website Light" w:hAnsi="GDS Transport Website Light"/>
+              </w:rPr>
+              <w:t>&gt;&gt;</w:t>
             </w:r>
           </w:p>
         </w:tc>
@@ -564,6 +622,7 @@
               </w:rPr>
               <w:t>&lt;&lt;</w:t>
             </w:r>
+            <w:proofErr w:type="spellStart"/>
             <w:r>
               <w:rPr>
                 <w:rFonts w:ascii="GDSTransportWebsite" w:hAnsi="GDSTransportWebsite"/>
@@ -571,6 +630,7 @@
               </w:rPr>
               <w:t>cr</w:t>
             </w:r>
+            <w:proofErr w:type="spellEnd"/>
             <w:r>
               <w:rPr>
                 <w:rFonts w:ascii="GDSTransportWebsite" w:hAnsi="GDSTransportWebsite"/>
@@ -865,6 +925,7 @@
               </w:rPr>
               <w:t>&lt;&lt;</w:t>
             </w:r>
+            <w:proofErr w:type="spellStart"/>
             <w:r>
               <w:rPr>
                 <w:rFonts w:ascii="GDSTransportWebsite" w:hAnsi="GDSTransportWebsite"/>
@@ -872,6 +933,7 @@
               </w:rPr>
               <w:t>cr</w:t>
             </w:r>
+            <w:proofErr w:type="spellEnd"/>
             <w:r>
               <w:rPr>
                 <w:rFonts w:ascii="GDSTransportWebsite" w:hAnsi="GDSTransportWebsite"/>
@@ -1058,7 +1120,25 @@
           <w:color w:val="0A0A0A"/>
           <w:shd w:val="clear" w:color="auto" w:fill="FFFFFF"/>
         </w:rPr>
-        <w:t>&lt;&lt;cs_{finalOrderMadeSelection=’</w:t>
+        <w:t>&lt;&lt;cs_{</w:t>
+      </w:r>
+      <w:proofErr w:type="spellStart"/>
+      <w:r>
+        <w:rPr>
+          <w:rFonts w:cstheme="minorHAnsi"/>
+          <w:color w:val="0A0A0A"/>
+          <w:shd w:val="clear" w:color="auto" w:fill="FFFFFF"/>
+        </w:rPr>
+        <w:t>finalOrderMadeSelection</w:t>
+      </w:r>
+      <w:proofErr w:type="spellEnd"/>
+      <w:r>
+        <w:rPr>
+          <w:rFonts w:cstheme="minorHAnsi"/>
+          <w:color w:val="0A0A0A"/>
+          <w:shd w:val="clear" w:color="auto" w:fill="FFFFFF"/>
+        </w:rPr>
+        <w:t>=’</w:t>
       </w:r>
       <w:r>
         <w:rPr>
@@ -1090,18 +1170,78 @@
           <w:color w:val="0A0A0A"/>
           <w:shd w:val="clear" w:color="auto" w:fill="FFFFFF"/>
         </w:rPr>
-        <w:t xml:space="preserve">This order is made by &lt;&lt;judgeNameTitle&gt;&gt; on </w:t>
+        <w:t>This order is made by &lt;&lt;</w:t>
+      </w:r>
+      <w:proofErr w:type="spellStart"/>
+      <w:r>
+        <w:rPr>
+          <w:rFonts w:cstheme="minorHAnsi"/>
+          <w:color w:val="0A0A0A"/>
+          <w:shd w:val="clear" w:color="auto" w:fill="FFFFFF"/>
+        </w:rPr>
+        <w:t>judgeNameTitle</w:t>
+      </w:r>
+      <w:proofErr w:type="spellEnd"/>
+      <w:r>
+        <w:rPr>
+          <w:rFonts w:cstheme="minorHAnsi"/>
+          <w:color w:val="0A0A0A"/>
+          <w:shd w:val="clear" w:color="auto" w:fill="FFFFFF"/>
+        </w:rPr>
+        <w:t xml:space="preserve">&gt;&gt; on </w:t>
       </w:r>
       <w:r>
         <w:rPr>
           <w:rFonts w:ascii="GDS Transport Website Light" w:hAnsi="GDS Transport Website Light"/>
         </w:rPr>
-        <w:t>&lt;&lt;{dateFormat($nowUTC ,‘d MMMM yyyy’)} &gt;&gt;</w:t>
-      </w:r>
+        <w:t>&lt;&lt;{</w:t>
+      </w:r>
+      <w:proofErr w:type="spellStart"/>
       <w:r>
         <w:rPr>
           <w:rFonts w:ascii="GDS Transport Website Light" w:hAnsi="GDS Transport Website Light"/>
         </w:rPr>
+        <w:t>dateFormat</w:t>
+      </w:r>
+      <w:proofErr w:type="spellEnd"/>
+      <w:r>
+        <w:rPr>
+          <w:rFonts w:ascii="GDS Transport Website Light" w:hAnsi="GDS Transport Website Light"/>
+        </w:rPr>
+        <w:t>($</w:t>
+      </w:r>
+      <w:proofErr w:type="spellStart"/>
+      <w:r>
+        <w:rPr>
+          <w:rFonts w:ascii="GDS Transport Website Light" w:hAnsi="GDS Transport Website Light"/>
+        </w:rPr>
+        <w:t>nowUTC</w:t>
+      </w:r>
+      <w:proofErr w:type="spellEnd"/>
+      <w:r>
+        <w:rPr>
+          <w:rFonts w:ascii="GDS Transport Website Light" w:hAnsi="GDS Transport Website Light"/>
+        </w:rPr>
+        <w:t xml:space="preserve"> ,‘d MMMM </w:t>
+      </w:r>
+      <w:proofErr w:type="spellStart"/>
+      <w:r>
+        <w:rPr>
+          <w:rFonts w:ascii="GDS Transport Website Light" w:hAnsi="GDS Transport Website Light"/>
+        </w:rPr>
+        <w:t>yyyy</w:t>
+      </w:r>
+      <w:proofErr w:type="spellEnd"/>
+      <w:r>
+        <w:rPr>
+          <w:rFonts w:ascii="GDS Transport Website Light" w:hAnsi="GDS Transport Website Light"/>
+        </w:rPr>
+        <w:t>’)} &gt;&gt;</w:t>
+      </w:r>
+      <w:r>
+        <w:rPr>
+          <w:rFonts w:ascii="GDS Transport Website Light" w:hAnsi="GDS Transport Website Light"/>
+        </w:rPr>
         <w:t xml:space="preserve"> at </w:t>
       </w:r>
       <w:r>
@@ -1110,7 +1250,25 @@
           <w:color w:val="0A0A0A"/>
           <w:shd w:val="clear" w:color="auto" w:fill="FFFFFF"/>
         </w:rPr>
-        <w:t>&lt;&lt;courtLocation&gt;&gt;.</w:t>
+        <w:t>&lt;&lt;</w:t>
+      </w:r>
+      <w:proofErr w:type="spellStart"/>
+      <w:r>
+        <w:rPr>
+          <w:rFonts w:cstheme="minorHAnsi"/>
+          <w:color w:val="0A0A0A"/>
+          <w:shd w:val="clear" w:color="auto" w:fill="FFFFFF"/>
+        </w:rPr>
+        <w:t>courtLocation</w:t>
+      </w:r>
+      <w:proofErr w:type="spellEnd"/>
+      <w:r>
+        <w:rPr>
+          <w:rFonts w:cstheme="minorHAnsi"/>
+          <w:color w:val="0A0A0A"/>
+          <w:shd w:val="clear" w:color="auto" w:fill="FFFFFF"/>
+        </w:rPr>
+        <w:t>&gt;&gt;.</w:t>
       </w:r>
       <w:r>
         <w:rPr>
@@ -1133,7 +1291,61 @@
           <w:color w:val="0A0A0A"/>
           <w:shd w:val="clear" w:color="auto" w:fill="FFFFFF"/>
         </w:rPr>
-        <w:t>This order is made by &lt;&lt;judgeNameTitle&gt;&gt; following a hearing &lt;&lt;orderMadeDate&gt;&gt; at &lt;&lt;courtLocation&gt;&gt;.</w:t>
+        <w:t>This order is made by &lt;&lt;</w:t>
+      </w:r>
+      <w:proofErr w:type="spellStart"/>
+      <w:r>
+        <w:rPr>
+          <w:rFonts w:cstheme="minorHAnsi"/>
+          <w:color w:val="0A0A0A"/>
+          <w:shd w:val="clear" w:color="auto" w:fill="FFFFFF"/>
+        </w:rPr>
+        <w:t>judgeNameTitle</w:t>
+      </w:r>
+      <w:proofErr w:type="spellEnd"/>
+      <w:r>
+        <w:rPr>
+          <w:rFonts w:cstheme="minorHAnsi"/>
+          <w:color w:val="0A0A0A"/>
+          <w:shd w:val="clear" w:color="auto" w:fill="FFFFFF"/>
+        </w:rPr>
+        <w:t>&gt;&gt; following a hearing &lt;&lt;</w:t>
+      </w:r>
+      <w:proofErr w:type="spellStart"/>
+      <w:r>
+        <w:rPr>
+          <w:rFonts w:cstheme="minorHAnsi"/>
+          <w:color w:val="0A0A0A"/>
+          <w:shd w:val="clear" w:color="auto" w:fill="FFFFFF"/>
+        </w:rPr>
+        <w:t>orderMadeDate</w:t>
+      </w:r>
+      <w:proofErr w:type="spellEnd"/>
+      <w:r>
+        <w:rPr>
+          <w:rFonts w:cstheme="minorHAnsi"/>
+          <w:color w:val="0A0A0A"/>
+          <w:shd w:val="clear" w:color="auto" w:fill="FFFFFF"/>
+        </w:rPr>
+        <w:t>&gt;&gt; at &lt;&lt;</w:t>
+      </w:r>
+      <w:proofErr w:type="spellStart"/>
+      <w:r>
+        <w:rPr>
+          <w:rFonts w:cstheme="minorHAnsi"/>
+          <w:color w:val="0A0A0A"/>
+          <w:shd w:val="clear" w:color="auto" w:fill="FFFFFF"/>
+        </w:rPr>
+        <w:t>courtLocation</w:t>
+      </w:r>
+      <w:proofErr w:type="spellEnd"/>
+      <w:r>
+        <w:rPr>
+          <w:rFonts w:cstheme="minorHAnsi"/>
+          <w:color w:val="0A0A0A"/>
+          <w:shd w:val="clear" w:color="auto" w:fill="FFFFFF"/>
+        </w:rPr>
+        <w:t>&gt;&gt;.</w:t>
       </w:r>
     </w:p>
     <w:p>
@@ -1155,6 +1367,7 @@
       <w:r>
         <w:t>cs_{</w:t>
       </w:r>
+      <w:proofErr w:type="spellStart"/>
       <w:r>
         <w:rPr>
           <w:rFonts w:cstheme="minorHAnsi"/>
@@ -1163,6 +1376,7 @@
         </w:rPr>
         <w:t>finalOrderJudgeHeardFrom</w:t>
       </w:r>
+      <w:proofErr w:type="spellEnd"/>
       <w:r>
         <w:rPr>
           <w:rFonts w:cstheme="minorHAnsi"/>
@@ -1286,6 +1500,7 @@
         </w:rPr>
         <w:t>&lt;&lt;cs_{</w:t>
       </w:r>
+      <w:proofErr w:type="spellStart"/>
       <w:r>
         <w:rPr>
           <w:rFonts w:cstheme="minorHAnsi"/>
@@ -1293,6 +1508,7 @@
         </w:rPr>
         <w:t>claimantTwoAttendsOrRepresented</w:t>
       </w:r>
+      <w:proofErr w:type="spellEnd"/>
       <w:r>
         <w:rPr>
           <w:rFonts w:cstheme="minorHAnsi"/>
@@ -1348,7 +1564,23 @@
           <w:rFonts w:cstheme="minorHAnsi"/>
           <w:color w:val="0A0A0A"/>
         </w:rPr>
-        <w:t>&lt;&lt;claimantTwoAttendsOrRepresented&gt;&gt;</w:t>
+        <w:t>&lt;&lt;</w:t>
+      </w:r>
+      <w:proofErr w:type="spellStart"/>
+      <w:r>
+        <w:rPr>
+          <w:rFonts w:cstheme="minorHAnsi"/>
+          <w:color w:val="0A0A0A"/>
+        </w:rPr>
+        <w:t>claimantTwoAttendsOrRepresented</w:t>
+      </w:r>
+      <w:proofErr w:type="spellEnd"/>
+      <w:r>
+        <w:rPr>
+          <w:rFonts w:cstheme="minorHAnsi"/>
+          <w:color w:val="0A0A0A"/>
+        </w:rPr>
+        <w:t>&gt;&gt;</w:t>
       </w:r>
     </w:p>
     <w:p>
@@ -1387,7 +1619,23 @@
           <w:rFonts w:cstheme="minorHAnsi"/>
           <w:color w:val="0A0A0A"/>
         </w:rPr>
-        <w:t>&lt;&lt;defendantAttendsOrRepresented&gt;&gt;</w:t>
+        <w:t>&lt;&lt;</w:t>
+      </w:r>
+      <w:proofErr w:type="spellStart"/>
+      <w:r>
+        <w:rPr>
+          <w:rFonts w:cstheme="minorHAnsi"/>
+          <w:color w:val="0A0A0A"/>
+        </w:rPr>
+        <w:t>defendantAttendsOrRepresented</w:t>
+      </w:r>
+      <w:proofErr w:type="spellEnd"/>
+      <w:r>
+        <w:rPr>
+          <w:rFonts w:cstheme="minorHAnsi"/>
+          <w:color w:val="0A0A0A"/>
+        </w:rPr>
+        <w:t>&gt;&gt;</w:t>
       </w:r>
     </w:p>
     <w:p>
@@ -1406,6 +1654,7 @@
         </w:rPr>
         <w:t>&lt;&lt;cs_{</w:t>
       </w:r>
+      <w:proofErr w:type="spellStart"/>
       <w:r>
         <w:rPr>
           <w:rFonts w:cstheme="minorHAnsi"/>
@@ -1413,6 +1662,7 @@
         </w:rPr>
         <w:t>defendantTwoAttendsOrRepresented</w:t>
       </w:r>
+      <w:proofErr w:type="spellEnd"/>
       <w:r>
         <w:rPr>
           <w:rFonts w:cstheme="minorHAnsi"/>
@@ -1468,12 +1718,21 @@
         </w:rPr>
         <w:t>&lt;&lt;</w:t>
       </w:r>
-      <w:r>
-        <w:rPr>
-          <w:rFonts w:cstheme="minorHAnsi"/>
-          <w:color w:val="0A0A0A"/>
-        </w:rPr>
-        <w:t>defendantTwoAttendsOrRepresented&gt;&gt;</w:t>
+      <w:proofErr w:type="spellStart"/>
+      <w:r>
+        <w:rPr>
+          <w:rFonts w:cstheme="minorHAnsi"/>
+          <w:color w:val="0A0A0A"/>
+        </w:rPr>
+        <w:t>defendantTwoAttendsOrRepresented</w:t>
+      </w:r>
+      <w:proofErr w:type="spellEnd"/>
+      <w:r>
+        <w:rPr>
+          <w:rFonts w:cstheme="minorHAnsi"/>
+          <w:color w:val="0A0A0A"/>
+        </w:rPr>
+        <w:t>&gt;&gt;</w:t>
       </w:r>
     </w:p>
     <w:p>
@@ -1513,6 +1772,7 @@
         </w:rPr>
         <w:t>&lt;&lt;</w:t>
       </w:r>
+      <w:proofErr w:type="spellStart"/>
       <w:r>
         <w:rPr>
           <w:rFonts w:cstheme="minorHAnsi"/>
@@ -1520,6 +1780,7 @@
         </w:rPr>
         <w:t>otherRepresentedText</w:t>
       </w:r>
+      <w:proofErr w:type="spellEnd"/>
       <w:r>
         <w:rPr>
           <w:rFonts w:cstheme="minorHAnsi"/>
@@ -1569,6 +1830,7 @@
         </w:rPr>
         <w:t>cs_{</w:t>
       </w:r>
+      <w:proofErr w:type="spellStart"/>
       <w:r>
         <w:rPr>
           <w:rFonts w:cstheme="minorHAnsi"/>
@@ -1576,6 +1838,7 @@
         </w:rPr>
         <w:t>judgeConsideredPapers</w:t>
       </w:r>
+      <w:proofErr w:type="spellEnd"/>
       <w:r>
         <w:rPr>
           <w:rFonts w:cstheme="minorHAnsi"/>
@@ -1658,16 +1921,44 @@
           <w:color w:val="0A0A0A"/>
           <w:shd w:val="clear" w:color="auto" w:fill="FFFFFF"/>
         </w:rPr>
-        <w:t>&lt;&lt;cs_{finalOrderMadeSelection=’Yes’</w:t>
-      </w:r>
-      <w:r>
-        <w:rPr>
-          <w:rFonts w:cstheme="minorHAnsi"/>
-          <w:color w:val="0A0A0A"/>
-          <w:shd w:val="clear" w:color="auto" w:fill="FFFFFF"/>
-        </w:rPr>
-        <w:t xml:space="preserve"> &amp;&amp; recordedToggle</w:t>
-      </w:r>
+        <w:t>&lt;&lt;cs_{</w:t>
+      </w:r>
+      <w:proofErr w:type="spellStart"/>
+      <w:r>
+        <w:rPr>
+          <w:rFonts w:cstheme="minorHAnsi"/>
+          <w:color w:val="0A0A0A"/>
+          <w:shd w:val="clear" w:color="auto" w:fill="FFFFFF"/>
+        </w:rPr>
+        <w:t>finalOrderMadeSelection</w:t>
+      </w:r>
+      <w:proofErr w:type="spellEnd"/>
+      <w:r>
+        <w:rPr>
+          <w:rFonts w:cstheme="minorHAnsi"/>
+          <w:color w:val="0A0A0A"/>
+          <w:shd w:val="clear" w:color="auto" w:fill="FFFFFF"/>
+        </w:rPr>
+        <w:t>=’Yes’</w:t>
+      </w:r>
+      <w:r>
+        <w:rPr>
+          <w:rFonts w:cstheme="minorHAnsi"/>
+          <w:color w:val="0A0A0A"/>
+          <w:shd w:val="clear" w:color="auto" w:fill="FFFFFF"/>
+        </w:rPr>
+        <w:t xml:space="preserve"> &amp;&amp; </w:t>
+      </w:r>
+      <w:proofErr w:type="spellStart"/>
+      <w:r>
+        <w:rPr>
+          <w:rFonts w:cstheme="minorHAnsi"/>
+          <w:color w:val="0A0A0A"/>
+          <w:shd w:val="clear" w:color="auto" w:fill="FFFFFF"/>
+        </w:rPr>
+        <w:t>recordedToggle</w:t>
+      </w:r>
+      <w:proofErr w:type="spellEnd"/>
       <w:r>
         <w:rPr>
           <w:rFonts w:cstheme="minorHAnsi"/>
@@ -1721,7 +2012,25 @@
           <w:color w:val="0A0A0A"/>
           <w:shd w:val="clear" w:color="auto" w:fill="FFFFFF"/>
         </w:rPr>
-        <w:t>&lt;&lt;recordedText&gt;&gt;</w:t>
+        <w:t>&lt;&lt;</w:t>
+      </w:r>
+      <w:proofErr w:type="spellStart"/>
+      <w:r>
+        <w:rPr>
+          <w:rFonts w:cstheme="minorHAnsi"/>
+          <w:color w:val="0A0A0A"/>
+          <w:shd w:val="clear" w:color="auto" w:fill="FFFFFF"/>
+        </w:rPr>
+        <w:t>recordedText</w:t>
+      </w:r>
+      <w:proofErr w:type="spellEnd"/>
+      <w:r>
+        <w:rPr>
+          <w:rFonts w:cstheme="minorHAnsi"/>
+          <w:color w:val="0A0A0A"/>
+          <w:shd w:val="clear" w:color="auto" w:fill="FFFFFF"/>
+        </w:rPr>
+        <w:t>&gt;&gt;</w:t>
       </w:r>
     </w:p>
     <w:p>
@@ -1785,7 +2094,23 @@
           <w:rFonts w:cstheme="minorHAnsi"/>
           <w:color w:val="0A0A0A"/>
         </w:rPr>
-        <w:t>&lt;&lt;orderedText&gt;&gt;</w:t>
+        <w:t>&lt;&lt;</w:t>
+      </w:r>
+      <w:proofErr w:type="spellStart"/>
+      <w:r>
+        <w:rPr>
+          <w:rFonts w:cstheme="minorHAnsi"/>
+          <w:color w:val="0A0A0A"/>
+        </w:rPr>
+        <w:t>orderedText</w:t>
+      </w:r>
+      <w:proofErr w:type="spellEnd"/>
+      <w:r>
+        <w:rPr>
+          <w:rFonts w:cstheme="minorHAnsi"/>
+          <w:color w:val="0A0A0A"/>
+        </w:rPr>
+        <w:t>&gt;&gt;</w:t>
       </w:r>
     </w:p>
     <w:p>
@@ -1834,12 +2159,14 @@
         </w:rPr>
         <w:t>&lt;&lt;cs_{</w:t>
       </w:r>
+      <w:proofErr w:type="spellStart"/>
       <w:r>
         <w:rPr>
           <w:rFonts w:ascii="GDS Transport Website Light" w:hAnsi="GDS Transport Website Light"/>
         </w:rPr>
         <w:t>furtherHearingToggle</w:t>
       </w:r>
+      <w:proofErr w:type="spellEnd"/>
       <w:r>
         <w:rPr>
           <w:rFonts w:ascii="GDS Transport Website Light" w:hAnsi="GDS Transport Website Light"/>
@@ -1878,6 +2205,7 @@
         </w:rPr>
         <w:t>&lt;&lt;cs_{</w:t>
       </w:r>
+      <w:proofErr w:type="spellStart"/>
       <w:r>
         <w:rPr>
           <w:rFonts w:ascii="GDS Transport Website Light" w:hAnsi="GDS Transport Website Light"/>
@@ -1896,6 +2224,7 @@
         </w:rPr>
         <w:t>Toggle</w:t>
       </w:r>
+      <w:proofErr w:type="spellEnd"/>
       <w:r>
         <w:rPr>
           <w:rFonts w:ascii="GDS Transport Website Light" w:hAnsi="GDS Transport Website Light"/>
@@ -1921,34 +2250,94 @@
         <w:t xml:space="preserve"> A further hearing will take place </w:t>
       </w:r>
       <w:r>
-        <w:t>&lt;&lt; {dateFormat(</w:t>
-      </w:r>
+        <w:t>&lt;&lt; {</w:t>
+      </w:r>
+      <w:proofErr w:type="spellStart"/>
+      <w:r>
+        <w:t>dateFormat</w:t>
+      </w:r>
+      <w:proofErr w:type="spellEnd"/>
+      <w:r>
+        <w:t>(</w:t>
+      </w:r>
+      <w:proofErr w:type="spellStart"/>
       <w:r>
         <w:t>furtherHearingFromDate</w:t>
       </w:r>
-      <w:r>
-        <w:t>, ‘dd MMMM yyyy’, ‘yyyy-MM-dd’)}&gt;&gt;</w:t>
+      <w:proofErr w:type="spellEnd"/>
+      <w:r>
+        <w:t xml:space="preserve">, ‘dd MMMM </w:t>
+      </w:r>
+      <w:proofErr w:type="spellStart"/>
+      <w:r>
+        <w:t>yyyy</w:t>
+      </w:r>
+      <w:proofErr w:type="spellEnd"/>
+      <w:r>
+        <w:t>’, ‘</w:t>
+      </w:r>
+      <w:proofErr w:type="spellStart"/>
+      <w:r>
+        <w:t>yyyy</w:t>
+      </w:r>
+      <w:proofErr w:type="spellEnd"/>
+      <w:r>
+        <w:t>-MM-dd’)}&gt;&gt;</w:t>
       </w:r>
       <w:r>
         <w:t>.&lt;&lt;es_</w:t>
       </w:r>
       <w:r>
-        <w:t>&gt;&gt;&lt;&lt;cs_{furtherHearing</w:t>
+        <w:t>&gt;&gt;&lt;&lt;cs_{</w:t>
+      </w:r>
+      <w:proofErr w:type="spellStart"/>
+      <w:r>
+        <w:t>furtherHearing</w:t>
       </w:r>
       <w:r>
         <w:t>To</w:t>
       </w:r>
       <w:r>
-        <w:t xml:space="preserve">Toggle ='true'}&gt;&gt;A further hearing will take place between </w:t>
-      </w:r>
-      <w:r>
-        <w:t>&lt;&lt; {dateFormat(</w:t>
-      </w:r>
+        <w:t>Toggle</w:t>
+      </w:r>
+      <w:proofErr w:type="spellEnd"/>
+      <w:r>
+        <w:t xml:space="preserve"> ='true'}&gt;&gt;A further hearing will take place between </w:t>
+      </w:r>
+      <w:r>
+        <w:t>&lt;&lt; {</w:t>
+      </w:r>
+      <w:proofErr w:type="spellStart"/>
+      <w:r>
+        <w:t>dateFormat</w:t>
+      </w:r>
+      <w:proofErr w:type="spellEnd"/>
+      <w:r>
+        <w:t>(</w:t>
+      </w:r>
+      <w:proofErr w:type="spellStart"/>
       <w:r>
         <w:t>furtherHearingFromDate</w:t>
       </w:r>
-      <w:r>
-        <w:t>, ‘dd MMMM yyyy’, ‘yyyy-MM-dd’)}&gt;&gt;</w:t>
+      <w:proofErr w:type="spellEnd"/>
+      <w:r>
+        <w:t xml:space="preserve">, ‘dd MMMM </w:t>
+      </w:r>
+      <w:proofErr w:type="spellStart"/>
+      <w:r>
+        <w:t>yyyy</w:t>
+      </w:r>
+      <w:proofErr w:type="spellEnd"/>
+      <w:r>
+        <w:t>’, ‘</w:t>
+      </w:r>
+      <w:proofErr w:type="spellStart"/>
+      <w:r>
+        <w:t>yyyy</w:t>
+      </w:r>
+      <w:proofErr w:type="spellEnd"/>
+      <w:r>
+        <w:t>-MM-dd’)}&gt;&gt;</w:t>
       </w:r>
       <w:r>
         <w:t xml:space="preserve"> </w:t>
@@ -1957,8 +2346,17 @@
         <w:t xml:space="preserve">and </w:t>
       </w:r>
       <w:r>
-        <w:t>&lt;&lt; {dateFormat(</w:t>
-      </w:r>
+        <w:t>&lt;&lt; {</w:t>
+      </w:r>
+      <w:proofErr w:type="spellStart"/>
+      <w:r>
+        <w:t>dateFormat</w:t>
+      </w:r>
+      <w:proofErr w:type="spellEnd"/>
+      <w:r>
+        <w:t>(</w:t>
+      </w:r>
+      <w:proofErr w:type="spellStart"/>
       <w:r>
         <w:t>furtherHearing</w:t>
       </w:r>
@@ -1968,8 +2366,25 @@
       <w:r>
         <w:t>Date</w:t>
       </w:r>
-      <w:r>
-        <w:t>, ‘dd MMMM yyyy’, ‘yyyy-MM-dd’)}&gt;&gt;</w:t>
+      <w:proofErr w:type="spellEnd"/>
+      <w:r>
+        <w:t xml:space="preserve">, ‘dd MMMM </w:t>
+      </w:r>
+      <w:proofErr w:type="spellStart"/>
+      <w:r>
+        <w:t>yyyy</w:t>
+      </w:r>
+      <w:proofErr w:type="spellEnd"/>
+      <w:r>
+        <w:t>’, ‘</w:t>
+      </w:r>
+      <w:proofErr w:type="spellStart"/>
+      <w:r>
+        <w:t>yyyy</w:t>
+      </w:r>
+      <w:proofErr w:type="spellEnd"/>
+      <w:r>
+        <w:t>-MM-dd’)}&gt;&gt;</w:t>
       </w:r>
       <w:r>
         <w:t>.&lt;&lt;es_&gt;&gt;</w:t>
@@ -1994,9 +2409,11 @@
       <w:r>
         <w:t xml:space="preserve"> &lt;&lt;</w:t>
       </w:r>
+      <w:proofErr w:type="spellStart"/>
       <w:r>
         <w:t>furtherHearingLength</w:t>
       </w:r>
+      <w:proofErr w:type="spellEnd"/>
       <w:r>
         <w:t>&gt;&gt;.</w:t>
       </w:r>
@@ -2006,7 +2423,15 @@
         <w:ind w:left="720" w:firstLine="720"/>
       </w:pPr>
       <w:r>
-        <w:t>&lt;&lt;cs_{datesToAvoid!=’null’}&gt;&gt;</w:t>
+        <w:t>&lt;&lt;cs_{</w:t>
+      </w:r>
+      <w:proofErr w:type="spellStart"/>
+      <w:r>
+        <w:t>datesToAvoid</w:t>
+      </w:r>
+      <w:proofErr w:type="spellEnd"/>
+      <w:r>
+        <w:t>!=’null’}&gt;&gt;</w:t>
       </w:r>
     </w:p>
     <w:p>
@@ -2022,13 +2447,39 @@
         <w:t xml:space="preserve">The parties must, by 4pm on </w:t>
       </w:r>
       <w:r>
-        <w:t>&lt;&lt; {dateFormat(</w:t>
-      </w:r>
+        <w:t>&lt;&lt; {</w:t>
+      </w:r>
+      <w:proofErr w:type="spellStart"/>
+      <w:r>
+        <w:t>dateFormat</w:t>
+      </w:r>
+      <w:proofErr w:type="spellEnd"/>
+      <w:r>
+        <w:t>(</w:t>
+      </w:r>
+      <w:proofErr w:type="spellStart"/>
       <w:r>
         <w:t>datesToAvoid</w:t>
       </w:r>
-      <w:r>
-        <w:t>, ‘dd MMMM yyyy’, ‘yyyy-MM-dd’)}&gt;&gt;</w:t>
+      <w:proofErr w:type="spellEnd"/>
+      <w:r>
+        <w:t xml:space="preserve">, ‘dd MMMM </w:t>
+      </w:r>
+      <w:proofErr w:type="spellStart"/>
+      <w:r>
+        <w:t>yyyy</w:t>
+      </w:r>
+      <w:proofErr w:type="spellEnd"/>
+      <w:r>
+        <w:t>’, ‘</w:t>
+      </w:r>
+      <w:proofErr w:type="spellStart"/>
+      <w:r>
+        <w:t>yyyy</w:t>
+      </w:r>
+      <w:proofErr w:type="spellEnd"/>
+      <w:r>
+        <w:t>-MM-dd’)}&gt;&gt;</w:t>
       </w:r>
       <w:r>
         <w:t xml:space="preserve"> upload the dates on which they are </w:t>
@@ -2141,9 +2592,11 @@
       <w:r>
         <w:t>cs_{</w:t>
       </w:r>
+      <w:proofErr w:type="spellStart"/>
       <w:r>
         <w:t>furtherHearingMethod</w:t>
       </w:r>
+      <w:proofErr w:type="spellEnd"/>
       <w:r>
         <w:t>=’VIDEO’}</w:t>
       </w:r>
@@ -2151,7 +2604,23 @@
         <w:t>&gt;&gt;</w:t>
       </w:r>
       <w:r>
-        <w:t>by video&lt;&lt;es_&gt;&gt;&lt;&lt;cs_{furtherHearingMethod=’TELEPHONE’}&gt;&gt; by telephone&lt;&lt;es_&gt;&gt;&lt;&lt;cs_{furtherHearingMethod=’IN_PERSON’}&gt;&gt; in person&lt;&lt;es_&gt;&gt;</w:t>
+        <w:t>by video&lt;&lt;es_&gt;&gt;&lt;&lt;cs_{</w:t>
+      </w:r>
+      <w:proofErr w:type="spellStart"/>
+      <w:r>
+        <w:t>furtherHearingMethod</w:t>
+      </w:r>
+      <w:proofErr w:type="spellEnd"/>
+      <w:r>
+        <w:t>=’TELEPHONE’}&gt;&gt; by telephone&lt;&lt;es_&gt;&gt;&lt;&lt;cs_{</w:t>
+      </w:r>
+      <w:proofErr w:type="spellStart"/>
+      <w:r>
+        <w:t>furtherHearingMethod</w:t>
+      </w:r>
+      <w:proofErr w:type="spellEnd"/>
+      <w:r>
+        <w:t>=’IN_PERSON’}&gt;&gt; in person&lt;&lt;es_&gt;&gt;</w:t>
       </w:r>
       <w:r>
         <w:t>. Further details will be provided in the hearing notice to follow.</w:t>
@@ -2178,7 +2647,15 @@
         </w:numPr>
       </w:pPr>
       <w:r>
-        <w:t>&lt;&lt;cs_{costSelection=’COSTS_IN_THE_CASE’}&gt;&gt;</w:t>
+        <w:t>&lt;&lt;cs_{</w:t>
+      </w:r>
+      <w:proofErr w:type="spellStart"/>
+      <w:r>
+        <w:t>costSelection</w:t>
+      </w:r>
+      <w:proofErr w:type="spellEnd"/>
+      <w:r>
+        <w:t>=’COSTS_IN_THE_CASE’}&gt;&gt;</w:t>
       </w:r>
       <w:r>
         <w:t>Costs in the case.</w:t>
@@ -2190,13 +2667,137 @@
         <w:t>&gt;</w:t>
       </w:r>
       <w:r>
+        <w:t>&lt;&lt;cs_{</w:t>
+      </w:r>
+      <w:proofErr w:type="spellStart"/>
+      <w:r>
+        <w:t>costSelection</w:t>
+      </w:r>
+      <w:proofErr w:type="spellEnd"/>
+      <w:r>
+        <w:t>=</w:t>
+      </w:r>
+      <w:r>
+        <w:t>’NO_ORDER_TO_COST’</w:t>
+      </w:r>
+      <w:r>
+        <w:t>}&gt;&gt;No order as to costs</w:t>
+      </w:r>
+      <w:r>
+        <w:t>.</w:t>
+      </w:r>
+      <w:r>
+        <w:t>&lt;&lt;es_&gt;</w:t>
+      </w:r>
+      <w:r>
+        <w:t>&gt;</w:t>
+      </w:r>
+      <w:r>
+        <w:t>&lt;&lt;cs_{</w:t>
+      </w:r>
+      <w:proofErr w:type="spellStart"/>
+      <w:r>
+        <w:t>costSelection</w:t>
+      </w:r>
+      <w:proofErr w:type="spellEnd"/>
+      <w:r>
+        <w:t>=’COSTS_</w:t>
+      </w:r>
+      <w:r>
+        <w:t>RESERVED</w:t>
+      </w:r>
+      <w:r>
+        <w:t>’}&gt;&gt;</w:t>
+      </w:r>
+      <w:r>
+        <w:t>Costs reserved</w:t>
+      </w:r>
+      <w:r>
+        <w:t xml:space="preserve">. </w:t>
+      </w:r>
+      <w:r>
+        <w:t>&lt;&lt;costsReservedText&gt;&gt;</w:t>
+      </w:r>
+      <w:r>
+        <w:t>&lt;&lt;es_&gt;</w:t>
+      </w:r>
+      <w:r>
+        <w:t>&gt;</w:t>
+      </w:r>
+      <w:r>
+        <w:t>&lt;&lt;cs_{costSelection=’</w:t>
+      </w:r>
+      <w:r>
+        <w:t>MAKE_AN_ORDER_FOR_DETAILED_COSTS</w:t>
+      </w:r>
+      <w:r>
+        <w:t>’}&gt;&gt;</w:t>
+      </w:r>
+      <w:r>
+        <w:t>&lt;&lt;summarilyAssessed&gt;&gt;</w:t>
+      </w:r>
+      <w:r>
+        <w:t xml:space="preserve"> </w:t>
+      </w:r>
+      <w:r>
+        <w:t>&lt;&lt; {</w:t>
+      </w:r>
+      <w:proofErr w:type="spellStart"/>
+      <w:r>
+        <w:t>dateFormat</w:t>
+      </w:r>
+      <w:proofErr w:type="spellEnd"/>
+      <w:r>
+        <w:t>(</w:t>
+      </w:r>
+      <w:proofErr w:type="spellStart"/>
+      <w:r>
+        <w:t>summarilyAssessedDate</w:t>
+      </w:r>
+      <w:proofErr w:type="spellEnd"/>
+      <w:r>
+        <w:t xml:space="preserve">, ‘dd MMMM </w:t>
+      </w:r>
+      <w:proofErr w:type="spellStart"/>
+      <w:r>
+        <w:t>yyyy</w:t>
+      </w:r>
+      <w:proofErr w:type="spellEnd"/>
+      <w:r>
+        <w:t>’, ‘yyyy-MM-dd’)}&gt;&gt;</w:t>
+      </w:r>
+      <w:r>
+        <w:t>&lt;&lt;detailedAssessment&gt;&gt;</w:t>
+      </w:r>
+      <w:r>
+        <w:t>.</w:t>
+      </w:r>
+      <w:r>
+        <w:t>&lt;&lt;</w:t>
+      </w:r>
+      <w:r>
+        <w:t>es_&gt;</w:t>
+      </w:r>
+      <w:r>
+        <w:t>&gt;</w:t>
+      </w:r>
+      <w:r>
         <w:t>&lt;&lt;cs_{costSelection=</w:t>
       </w:r>
       <w:r>
-        <w:t>’NO_ORDER_TO_COST’</w:t>
-      </w:r>
-      <w:r>
-        <w:t>}&gt;&gt;No order as to costs</w:t>
+        <w:t>’BESPOKE_COSTS</w:t>
+      </w:r>
+      <w:r>
+        <w:t>_ORDER</w:t>
+      </w:r>
+      <w:r>
+        <w:t>’</w:t>
+      </w:r>
+      <w:r>
+        <w:t>}&gt;&gt;</w:t>
+      </w:r>
+      <w:r>
+        <w:t>&lt;&lt;bespokeCostText&gt;&gt;</w:t>
       </w:r>
       <w:r>
         <w:t>.</w:t>
@@ -2207,103 +2808,21 @@
       <w:r>
         <w:t>&gt;</w:t>
       </w:r>
-      <w:r>
-        <w:t>&lt;&lt;cs_{costSelection=’COSTS_</w:t>
-      </w:r>
-      <w:r>
-        <w:t>RESERVED</w:t>
-      </w:r>
-      <w:r>
-        <w:t>’}&gt;&gt;</w:t>
-      </w:r>
-      <w:r>
-        <w:t>Costs reserved</w:t>
-      </w:r>
-      <w:r>
-        <w:t xml:space="preserve">. </w:t>
-      </w:r>
-      <w:r>
-        <w:t>&lt;&lt;costsReservedText&gt;&gt;</w:t>
-      </w:r>
-      <w:r>
-        <w:t>&lt;&lt;es_&gt;</w:t>
-      </w:r>
-      <w:r>
-        <w:t>&gt;</w:t>
-      </w:r>
-      <w:r>
-        <w:t>&lt;&lt;cs_{costSelection=’</w:t>
-      </w:r>
-      <w:r>
-        <w:t>MAKE_AN_ORDER_FOR_DETAILED_COSTS</w:t>
-      </w:r>
-      <w:r>
-        <w:t>’}&gt;&gt;</w:t>
-      </w:r>
-      <w:r>
-        <w:t>&lt;&lt;summarilyAssessed&gt;&gt;</w:t>
-      </w:r>
-      <w:r>
-        <w:t xml:space="preserve"> </w:t>
-      </w:r>
-      <w:r>
-        <w:t>&lt;&lt; {dateFormat(</w:t>
-      </w:r>
-      <w:r>
-        <w:t>summarilyAssessedDate</w:t>
-      </w:r>
-      <w:r>
-        <w:t>, ‘dd MMMM yyyy’, ‘yyyy-MM-dd’)}&gt;&gt;</w:t>
-      </w:r>
-      <w:r>
-        <w:t>&lt;&lt;detailedAssessment&gt;&gt;</w:t>
-      </w:r>
-      <w:r>
-        <w:t>.</w:t>
-      </w:r>
-      <w:r>
-        <w:t>&lt;&lt;</w:t>
-      </w:r>
-      <w:r>
-        <w:t>es_&gt;</w:t>
-      </w:r>
-      <w:r>
-        <w:t>&gt;</w:t>
-      </w:r>
-      <w:r>
-        <w:t>&lt;&lt;cs_{costSelection=</w:t>
-      </w:r>
-      <w:r>
-        <w:t>’BESPOKE_COSTS</w:t>
-      </w:r>
-      <w:r>
-        <w:t>_ORDER</w:t>
-      </w:r>
-      <w:r>
-        <w:t>’</w:t>
-      </w:r>
-      <w:r>
-        <w:t>}&gt;&gt;</w:t>
-      </w:r>
-      <w:r>
-        <w:t>&lt;&lt;bespokeCostText&gt;&gt;</w:t>
-      </w:r>
-      <w:r>
-        <w:t>.</w:t>
-      </w:r>
-      <w:r>
-        <w:t>&lt;&lt;es_&gt;</w:t>
-      </w:r>
-      <w:r>
-        <w:t>&gt;</w:t>
-      </w:r>
     </w:p>
     <w:p>
       <w:pPr>
         <w:ind w:left="1440"/>
       </w:pPr>
       <w:r>
-        <w:t>&lt;&lt;cs_{interimPayment!=null}&gt;&gt;</w:t>
+        <w:t>&lt;&lt;cs_{</w:t>
+      </w:r>
+      <w:proofErr w:type="spellStart"/>
+      <w:r>
+        <w:t>interimPayment</w:t>
+      </w:r>
+      <w:proofErr w:type="spellEnd"/>
+      <w:r>
+        <w:t>!=null}&gt;&gt;</w:t>
       </w:r>
     </w:p>
     <w:p>
@@ -2319,9 +2838,11 @@
         <w:lastRenderedPageBreak/>
         <w:t>&lt;&lt;</w:t>
       </w:r>
+      <w:proofErr w:type="spellStart"/>
       <w:r>
         <w:t>interimPayment</w:t>
       </w:r>
+      <w:proofErr w:type="spellEnd"/>
       <w:r>
         <w:t xml:space="preserve"> &gt;&gt;</w:t>
       </w:r>
@@ -2329,13 +2850,39 @@
         <w:t xml:space="preserve"> </w:t>
       </w:r>
       <w:r>
-        <w:t>&lt;&lt;{dateFormat(</w:t>
-      </w:r>
+        <w:t>&lt;&lt;{</w:t>
+      </w:r>
+      <w:proofErr w:type="spellStart"/>
+      <w:r>
+        <w:t>dateFormat</w:t>
+      </w:r>
+      <w:proofErr w:type="spellEnd"/>
+      <w:r>
+        <w:t>(</w:t>
+      </w:r>
+      <w:proofErr w:type="spellStart"/>
       <w:r>
         <w:t>interimPaymentDate</w:t>
       </w:r>
-      <w:r>
-        <w:t>, ‘dd MMMM yyyy’, ‘yyyy-MMdd’)}&gt;&gt;</w:t>
+      <w:proofErr w:type="spellEnd"/>
+      <w:r>
+        <w:t xml:space="preserve">, ‘dd MMMM </w:t>
+      </w:r>
+      <w:proofErr w:type="spellStart"/>
+      <w:r>
+        <w:t>yyyy</w:t>
+      </w:r>
+      <w:proofErr w:type="spellEnd"/>
+      <w:r>
+        <w:t>’, ‘</w:t>
+      </w:r>
+      <w:proofErr w:type="spellStart"/>
+      <w:r>
+        <w:t>yyyy-MMdd</w:t>
+      </w:r>
+      <w:proofErr w:type="spellEnd"/>
+      <w:r>
+        <w:t>’)}&gt;&gt;</w:t>
       </w:r>
       <w:r>
         <w:t>.</w:t>
@@ -2354,7 +2901,15 @@
         <w:ind w:left="1440"/>
       </w:pPr>
       <w:r>
-        <w:t>&lt;&lt;cs_{qcosProtection=’true’}&gt;&gt;</w:t>
+        <w:t>&lt;&lt;cs_{</w:t>
+      </w:r>
+      <w:proofErr w:type="spellStart"/>
+      <w:r>
+        <w:t>qcosProtection</w:t>
+      </w:r>
+      <w:proofErr w:type="spellEnd"/>
+      <w:r>
+        <w:t>=’true’}&gt;&gt;</w:t>
       </w:r>
     </w:p>
     <w:p>
@@ -2388,7 +2943,15 @@
         <w:ind w:left="1440"/>
       </w:pPr>
       <w:r>
-        <w:t>&lt;&lt;cs_{costsProtection=</w:t>
+        <w:t>&lt;&lt;cs_{</w:t>
+      </w:r>
+      <w:proofErr w:type="spellStart"/>
+      <w:r>
+        <w:t>costsProtection</w:t>
+      </w:r>
+      <w:proofErr w:type="spellEnd"/>
+      <w:r>
+        <w:t>=</w:t>
       </w:r>
       <w:r>
         <w:t>’true’</w:t>
@@ -2402,7 +2965,13 @@
         <w:ind w:left="1440"/>
       </w:pPr>
       <w:r>
-        <w:t>The paying party has the benefit of cost protection under section 26 of the Legal Aid, Sentencing and Punishment Offenders Act 2012. The amount of costs that the paying party shall pay shall be determined on an application by the receiving party under regulation 16 of the Civil Legal Aid (Costs) Regulations 2013. Any objection by the paying party claimed shall be dealt with on that occasion.</w:t>
+        <w:t xml:space="preserve">The paying party has the benefit of cost protection under section 26 of the Legal Aid, Sentencing and Punishment </w:t>
+      </w:r>
+      <w:r>
+        <w:t xml:space="preserve">of </w:t>
+      </w:r>
+      <w:r>
+        <w:t>Offenders Act 2012. The amount of costs that the paying party shall pay shall be determined on an application by the receiving party under regulation 16 of the Civil Legal Aid (Costs) Regulations 2013. Any objection by the paying party claimed shall be dealt with on that occasion.</w:t>
       </w:r>
     </w:p>
     <w:p>
@@ -2413,7 +2982,15 @@
     </w:p>
     <w:p>
       <w:r>
-        <w:t>&lt;&lt;cs_{claimantOrDefendantAppeal!=’null’}&gt;&gt;</w:t>
+        <w:t>&lt;&lt;cs_{</w:t>
+      </w:r>
+      <w:proofErr w:type="spellStart"/>
+      <w:r>
+        <w:t>claimantOrDefendantAppeal</w:t>
+      </w:r>
+      <w:proofErr w:type="spellEnd"/>
+      <w:r>
+        <w:t>!=’null’}&gt;&gt;</w:t>
       </w:r>
     </w:p>
     <w:p>
@@ -2425,10 +3002,26 @@
         </w:numPr>
       </w:pPr>
       <w:r>
-        <w:t>The &lt;&lt;claimantOrDefendantAppeal&gt;&gt; application for permission to appeal is &lt;&lt;</w:t>
-      </w:r>
-      <w:r>
-        <w:t>cs_{appealGranted=’true’}</w:t>
+        <w:t>The &lt;&lt;</w:t>
+      </w:r>
+      <w:proofErr w:type="spellStart"/>
+      <w:r>
+        <w:t>claimantOrDefendantAppeal</w:t>
+      </w:r>
+      <w:proofErr w:type="spellEnd"/>
+      <w:r>
+        <w:t>&gt;&gt; application for permission to appeal is &lt;&lt;</w:t>
+      </w:r>
+      <w:r>
+        <w:t>cs_{</w:t>
+      </w:r>
+      <w:proofErr w:type="spellStart"/>
+      <w:r>
+        <w:t>appealGranted</w:t>
+      </w:r>
+      <w:proofErr w:type="spellEnd"/>
+      <w:r>
+        <w:t>=’true’}</w:t>
       </w:r>
       <w:r>
         <w:t>&gt;&gt;</w:t>
@@ -2451,9 +3044,11 @@
       <w:r>
         <w:t>&lt;&lt;cs_{</w:t>
       </w:r>
+      <w:proofErr w:type="spellStart"/>
       <w:r>
         <w:t>appealGranted</w:t>
       </w:r>
+      <w:proofErr w:type="spellEnd"/>
       <w:r>
         <w:t>=’</w:t>
       </w:r>
@@ -2466,9 +3061,11 @@
       <w:r>
         <w:t>cs_{</w:t>
       </w:r>
+      <w:proofErr w:type="spellStart"/>
       <w:r>
         <w:t>tableAorB</w:t>
       </w:r>
+      <w:proofErr w:type="spellEnd"/>
       <w:r>
         <w:t>=’a’</w:t>
       </w:r>
@@ -2479,7 +3076,15 @@
         <w:t>&gt;&gt;</w:t>
       </w:r>
       <w:r>
-        <w:t xml:space="preserve"> a Circuit Judge of the County Court at the appropriate appeal centre prescribed in CPR 52PD Table A.&lt;&lt;else&gt;&gt;a High Court Judge of the Kings’s Bench Division at the appropriate appeal centre prescribed in CPR 52PDB Table B.</w:t>
+        <w:t xml:space="preserve"> a Circuit Judge of the County Court at the appropriate appeal centre prescribed in CPR 52PD Table A.&lt;&lt;else&gt;&gt;a High Court Judge of the </w:t>
+      </w:r>
+      <w:proofErr w:type="spellStart"/>
+      <w:r>
+        <w:t>Kings’s</w:t>
+      </w:r>
+      <w:proofErr w:type="spellEnd"/>
+      <w:r>
+        <w:t xml:space="preserve"> Bench Division at the appropriate appeal centre prescribed in CPR 52PDB Table B.</w:t>
       </w:r>
       <w:r>
         <w:t>&lt;&lt;es_&gt;&gt;</w:t>
@@ -2501,16 +3106,50 @@
         <w:t xml:space="preserve"> </w:t>
       </w:r>
       <w:r>
-        <w:t>&lt;&lt;{dateFormat(</w:t>
-      </w:r>
+        <w:t>&lt;&lt;{</w:t>
+      </w:r>
+      <w:proofErr w:type="spellStart"/>
+      <w:r>
+        <w:t>dateFormat</w:t>
+      </w:r>
+      <w:proofErr w:type="spellEnd"/>
+      <w:r>
+        <w:t>(</w:t>
+      </w:r>
+      <w:proofErr w:type="spellStart"/>
       <w:r>
         <w:t>appealDate</w:t>
       </w:r>
-      <w:r>
-        <w:t>, ‘dd MMMM yyyy’, ‘yyyy-MMdd’)}&gt;&gt;</w:t>
-      </w:r>
-      <w:r>
-        <w:t>.&lt;&lt;else&gt;&gt;An appeal lies from this order to &lt;&lt;cs_{tableAorB=’</w:t>
+      <w:proofErr w:type="spellEnd"/>
+      <w:r>
+        <w:t xml:space="preserve">, ‘dd MMMM </w:t>
+      </w:r>
+      <w:proofErr w:type="spellStart"/>
+      <w:r>
+        <w:t>yyyy</w:t>
+      </w:r>
+      <w:proofErr w:type="spellEnd"/>
+      <w:r>
+        <w:t>’, ‘</w:t>
+      </w:r>
+      <w:proofErr w:type="spellStart"/>
+      <w:r>
+        <w:t>yyyy-MMdd</w:t>
+      </w:r>
+      <w:proofErr w:type="spellEnd"/>
+      <w:r>
+        <w:t>’)}&gt;&gt;</w:t>
+      </w:r>
+      <w:r>
+        <w:t>.&lt;&lt;else&gt;&gt;An appeal lies from this order to &lt;&lt;cs_{</w:t>
+      </w:r>
+      <w:proofErr w:type="spellStart"/>
+      <w:r>
+        <w:t>tableAorB</w:t>
+      </w:r>
+      <w:proofErr w:type="spellEnd"/>
+      <w:r>
+        <w:t>=’</w:t>
       </w:r>
       <w:r>
         <w:t>a</w:t>
@@ -2522,7 +3161,15 @@
         <w:t>}</w:t>
       </w:r>
       <w:r>
-        <w:t>&gt;&gt; a Circuit Judge of the County Court at the appropriate appeal centre prescribed in CPR 52PD Table A.&lt;&lt;else&gt;&gt;a High Court Judge of the Kings’s Bench Division at the appropriate appeal centre prescribed in CPR 52PDB Table B.&lt;&lt;es_&gt;&gt;</w:t>
+        <w:t xml:space="preserve">&gt;&gt; a Circuit Judge of the County Court at the appropriate appeal centre prescribed in CPR 52PD Table A.&lt;&lt;else&gt;&gt;a High Court Judge of the </w:t>
+      </w:r>
+      <w:proofErr w:type="spellStart"/>
+      <w:r>
+        <w:t>Kings’s</w:t>
+      </w:r>
+      <w:proofErr w:type="spellEnd"/>
+      <w:r>
+        <w:t xml:space="preserve"> Bench Division at the appropriate appeal centre prescribed in CPR 52PDB Table B.&lt;&lt;es_&gt;&gt;</w:t>
       </w:r>
     </w:p>
     <w:p>
@@ -2538,13 +3185,39 @@
         <w:t xml:space="preserve">The appellant’s notice including any further application for permission to appeal shall be filed no later than 4pm on </w:t>
       </w:r>
       <w:r>
-        <w:t>&lt;&lt;{dateFormat(</w:t>
-      </w:r>
+        <w:t>&lt;&lt;{</w:t>
+      </w:r>
+      <w:proofErr w:type="spellStart"/>
+      <w:r>
+        <w:t>dateFormat</w:t>
+      </w:r>
+      <w:proofErr w:type="spellEnd"/>
+      <w:r>
+        <w:t>(</w:t>
+      </w:r>
+      <w:proofErr w:type="spellStart"/>
       <w:r>
         <w:t>appealDate</w:t>
       </w:r>
-      <w:r>
-        <w:t>, ‘dd MMMM yyyy’, ‘yyyy-MMdd’)}&gt;&gt;</w:t>
+      <w:proofErr w:type="spellEnd"/>
+      <w:r>
+        <w:t xml:space="preserve">, ‘dd MMMM </w:t>
+      </w:r>
+      <w:proofErr w:type="spellStart"/>
+      <w:r>
+        <w:t>yyyy</w:t>
+      </w:r>
+      <w:proofErr w:type="spellEnd"/>
+      <w:r>
+        <w:t>’, ‘</w:t>
+      </w:r>
+      <w:proofErr w:type="spellStart"/>
+      <w:r>
+        <w:t>yyyy-MMdd</w:t>
+      </w:r>
+      <w:proofErr w:type="spellEnd"/>
+      <w:r>
+        <w:t>’)}&gt;&gt;</w:t>
       </w:r>
       <w:r>
         <w:t>.</w:t>
@@ -2563,9 +3236,11 @@
       <w:r>
         <w:t>&lt;&lt;cs_{</w:t>
       </w:r>
+      <w:proofErr w:type="spellStart"/>
       <w:r>
         <w:t>showInitiativeOrWithoutNotice</w:t>
       </w:r>
+      <w:proofErr w:type="spellEnd"/>
       <w:r>
         <w:t>!=’null’}&gt;&gt;</w:t>
       </w:r>
@@ -2582,19 +3257,71 @@
         <w:t xml:space="preserve">&lt;&lt;cs_{showInitiativeOrWithoutNotice!=’null’}&gt;&gt;&lt;&lt;showInitiativeOrWithoutNotice&gt;&gt; </w:t>
       </w:r>
       <w:r>
-        <w:t>&lt;&lt;{dateFormat(</w:t>
-      </w:r>
+        <w:t>&lt;&lt;{</w:t>
+      </w:r>
+      <w:proofErr w:type="spellStart"/>
+      <w:r>
+        <w:t>dateFormat</w:t>
+      </w:r>
+      <w:proofErr w:type="spellEnd"/>
+      <w:r>
+        <w:t>(</w:t>
+      </w:r>
+      <w:proofErr w:type="spellStart"/>
       <w:r>
         <w:t>initiativeDate</w:t>
       </w:r>
-      <w:r>
-        <w:t>, ‘dd MMMM yyyy’, ‘yyyy-MMdd’)}&gt;&gt;&lt;&lt;{dateFormat(</w:t>
-      </w:r>
+      <w:proofErr w:type="spellEnd"/>
+      <w:r>
+        <w:t xml:space="preserve">, ‘dd MMMM </w:t>
+      </w:r>
+      <w:proofErr w:type="spellStart"/>
+      <w:r>
+        <w:t>yyyy</w:t>
+      </w:r>
+      <w:proofErr w:type="spellEnd"/>
+      <w:r>
+        <w:t>’, ‘</w:t>
+      </w:r>
+      <w:proofErr w:type="spellStart"/>
+      <w:r>
+        <w:t>yyyy-MMdd</w:t>
+      </w:r>
+      <w:proofErr w:type="spellEnd"/>
+      <w:r>
+        <w:t>’)}&gt;&gt;&lt;&lt;{</w:t>
+      </w:r>
+      <w:proofErr w:type="spellStart"/>
+      <w:r>
+        <w:t>dateFormat</w:t>
+      </w:r>
+      <w:proofErr w:type="spellEnd"/>
+      <w:r>
+        <w:t>(</w:t>
+      </w:r>
+      <w:proofErr w:type="spellStart"/>
       <w:r>
         <w:t>withoutNoticeDate</w:t>
       </w:r>
-      <w:r>
-        <w:t>, ‘dd MMMM yyyy’, ‘yyyy-MMdd’)}&gt;&gt;</w:t>
+      <w:proofErr w:type="spellEnd"/>
+      <w:r>
+        <w:t xml:space="preserve">, ‘dd MMMM </w:t>
+      </w:r>
+      <w:proofErr w:type="spellStart"/>
+      <w:r>
+        <w:t>yyyy</w:t>
+      </w:r>
+      <w:proofErr w:type="spellEnd"/>
+      <w:r>
+        <w:t>’, ‘</w:t>
+      </w:r>
+      <w:proofErr w:type="spellStart"/>
+      <w:r>
+        <w:t>yyyy-MMdd</w:t>
+      </w:r>
+      <w:proofErr w:type="spellEnd"/>
+      <w:r>
+        <w:t>’)}&gt;&gt;</w:t>
       </w:r>
       <w:r>
         <w:t>.&lt;&lt;es_&gt;&gt;</w:t>
@@ -2610,7 +3337,15 @@
     </w:p>
     <w:p>
       <w:r>
-        <w:t>&lt;&lt;cs_{reasonsText!=’null’}&gt;&gt;</w:t>
+        <w:t>&lt;&lt;cs_{</w:t>
+      </w:r>
+      <w:proofErr w:type="spellStart"/>
+      <w:r>
+        <w:t>reasonsText</w:t>
+      </w:r>
+      <w:proofErr w:type="spellEnd"/>
+      <w:r>
+        <w:t>!=’null’}&gt;&gt;</w:t>
       </w:r>
     </w:p>
     <w:p/>
@@ -2627,7 +3362,15 @@
     <w:p/>
     <w:p>
       <w:r>
-        <w:t>&lt;&lt;reasonsText&gt;&gt;</w:t>
+        <w:t>&lt;&lt;</w:t>
+      </w:r>
+      <w:proofErr w:type="spellStart"/>
+      <w:r>
+        <w:t>reasonsText</w:t>
+      </w:r>
+      <w:proofErr w:type="spellEnd"/>
+      <w:r>
+        <w:t>&gt;&gt;</w:t>
       </w:r>
     </w:p>
     <w:p>
@@ -4103,7 +4846,12 @@
 </file>
 
 <file path=customXml/item1.xml><?xml version="1.0" encoding="utf-8"?>
-<b:Sources xmlns:b="http://schemas.openxmlformats.org/officeDocument/2006/bibliography" xmlns="http://schemas.openxmlformats.org/officeDocument/2006/bibliography" SelectedStyle="\APASixthEditionOfficeOnline.xsl" StyleName="APA" Version="6"/>
+<?mso-contentType ?>
+<FormTemplates xmlns="http://schemas.microsoft.com/sharepoint/v3/contenttype/forms">
+  <Display>DocumentLibraryForm</Display>
+  <Edit>DocumentLibraryForm</Edit>
+  <New>DocumentLibraryForm</New>
+</FormTemplates>
 </file>
 
 <file path=customXml/item2.xml><?xml version="1.0" encoding="utf-8"?>
@@ -4423,12 +5171,7 @@
 </file>
 
 <file path=customXml/item3.xml><?xml version="1.0" encoding="utf-8"?>
-<?mso-contentType ?>
-<FormTemplates xmlns="http://schemas.microsoft.com/sharepoint/v3/contenttype/forms">
-  <Display>DocumentLibraryForm</Display>
-  <Edit>DocumentLibraryForm</Edit>
-  <New>DocumentLibraryForm</New>
-</FormTemplates>
+<b:Sources xmlns:b="http://schemas.openxmlformats.org/officeDocument/2006/bibliography" xmlns="http://schemas.openxmlformats.org/officeDocument/2006/bibliography" SelectedStyle="\APASixthEditionOfficeOnline.xsl" StyleName="APA" Version="6"/>
 </file>
 
 <file path=customXml/item4.xml><?xml version="1.0" encoding="utf-8"?>
@@ -4450,9 +5193,9 @@
 </file>
 
 <file path=customXml/itemProps1.xml><?xml version="1.0" encoding="utf-8"?>
-<ds:datastoreItem xmlns:ds="http://schemas.openxmlformats.org/officeDocument/2006/customXml" ds:itemID="{FC992D11-1E33-46C0-8B10-D85BEB8685C5}">
+<ds:datastoreItem xmlns:ds="http://schemas.openxmlformats.org/officeDocument/2006/customXml" ds:itemID="{E132B841-DD01-4751-A5C7-7F79269462FA}">
   <ds:schemaRefs>
-    <ds:schemaRef ds:uri="http://schemas.openxmlformats.org/officeDocument/2006/bibliography"/>
+    <ds:schemaRef ds:uri="http://schemas.microsoft.com/sharepoint/v3/contenttype/forms"/>
   </ds:schemaRefs>
 </ds:datastoreItem>
 </file>
@@ -4477,9 +5220,9 @@
 </file>
 
 <file path=customXml/itemProps3.xml><?xml version="1.0" encoding="utf-8"?>
-<ds:datastoreItem xmlns:ds="http://schemas.openxmlformats.org/officeDocument/2006/customXml" ds:itemID="{E132B841-DD01-4751-A5C7-7F79269462FA}">
+<ds:datastoreItem xmlns:ds="http://schemas.openxmlformats.org/officeDocument/2006/customXml" ds:itemID="{FC992D11-1E33-46C0-8B10-D85BEB8685C5}">
   <ds:schemaRefs>
-    <ds:schemaRef ds:uri="http://schemas.microsoft.com/sharepoint/v3/contenttype/forms"/>
+    <ds:schemaRef ds:uri="http://schemas.openxmlformats.org/officeDocument/2006/bibliography"/>
   </ds:schemaRefs>
 </ds:datastoreItem>
 </file>

</xml_diff>

<commit_message>
CIV-10875 updates to doc, fixed dates, and text updates
</commit_message>
<xml_diff>
--- a/docker/docmosis/templates/CV-UNS-DEC-ENG-01283.docx
+++ b/docker/docmosis/templates/CV-UNS-DEC-ENG-01283.docx
@@ -1222,14 +1222,14 @@
       </w:r>
       <w:r>
         <w:rPr>
-          <w:rFonts w:ascii="GDS Transport Website Light" w:hAnsi="GDS Transport Website Light"/>
+          <w:rFonts w:cstheme="minorHAnsi"/>
         </w:rPr>
         <w:t>&lt;</w:t>
       </w:r>
       <w:proofErr w:type="gramStart"/>
       <w:r>
         <w:rPr>
-          <w:rFonts w:ascii="GDS Transport Website Light" w:hAnsi="GDS Transport Website Light"/>
+          <w:rFonts w:cstheme="minorHAnsi"/>
         </w:rPr>
         <w:t>&lt;{</w:t>
       </w:r>
@@ -1237,50 +1237,44 @@
       <w:proofErr w:type="gramEnd"/>
       <w:r>
         <w:rPr>
-          <w:rFonts w:ascii="GDS Transport Website Light" w:hAnsi="GDS Transport Website Light"/>
+          <w:rFonts w:cstheme="minorHAnsi"/>
         </w:rPr>
         <w:t>dateFormat</w:t>
       </w:r>
       <w:proofErr w:type="spellEnd"/>
       <w:r>
         <w:rPr>
-          <w:rFonts w:ascii="GDS Transport Website Light" w:hAnsi="GDS Transport Website Light"/>
+          <w:rFonts w:cstheme="minorHAnsi"/>
         </w:rPr>
         <w:t>($</w:t>
       </w:r>
       <w:proofErr w:type="spellStart"/>
       <w:r>
         <w:rPr>
-          <w:rFonts w:ascii="GDS Transport Website Light" w:hAnsi="GDS Transport Website Light"/>
+          <w:rFonts w:cstheme="minorHAnsi"/>
         </w:rPr>
         <w:t>nowUTC</w:t>
       </w:r>
       <w:proofErr w:type="spellEnd"/>
       <w:r>
         <w:rPr>
-          <w:rFonts w:ascii="GDS Transport Website Light" w:hAnsi="GDS Transport Website Light"/>
+          <w:rFonts w:cstheme="minorHAnsi"/>
         </w:rPr>
         <w:t xml:space="preserve"> ,‘d MMMM </w:t>
       </w:r>
       <w:proofErr w:type="spellStart"/>
       <w:r>
         <w:rPr>
-          <w:rFonts w:ascii="GDS Transport Website Light" w:hAnsi="GDS Transport Website Light"/>
+          <w:rFonts w:cstheme="minorHAnsi"/>
         </w:rPr>
         <w:t>yyyy</w:t>
       </w:r>
       <w:proofErr w:type="spellEnd"/>
       <w:r>
         <w:rPr>
-          <w:rFonts w:ascii="GDS Transport Website Light" w:hAnsi="GDS Transport Website Light"/>
-        </w:rPr>
-        <w:t>’)} &gt;&gt;</w:t>
-      </w:r>
-      <w:r>
-        <w:rPr>
-          <w:rFonts w:ascii="GDS Transport Website Light" w:hAnsi="GDS Transport Website Light"/>
-        </w:rPr>
-        <w:t xml:space="preserve"> at </w:t>
+          <w:rFonts w:cstheme="minorHAnsi"/>
+        </w:rPr>
+        <w:t xml:space="preserve">’)} &gt;&gt; at </w:t>
       </w:r>
       <w:r>
         <w:rPr>
@@ -1365,7 +1359,15 @@
           <w:color w:val="0A0A0A"/>
           <w:shd w:val="clear" w:color="auto" w:fill="FFFFFF"/>
         </w:rPr>
-        <w:t>&gt;&gt; at &lt;&lt;</w:t>
+        <w:t xml:space="preserve">&gt;&gt; at </w:t>
+      </w:r>
+      <w:r>
+        <w:rPr>
+          <w:rFonts w:cstheme="minorHAnsi"/>
+          <w:color w:val="0A0A0A"/>
+          <w:shd w:val="clear" w:color="auto" w:fill="FFFFFF"/>
+        </w:rPr>
+        <w:t>&lt;&lt;</w:t>
       </w:r>
       <w:proofErr w:type="spellStart"/>
       <w:r>
@@ -3004,11 +3006,17 @@
       </w:r>
       <w:proofErr w:type="spellStart"/>
       <w:r>
-        <w:t>yyyy-MMdd</w:t>
-      </w:r>
-      <w:proofErr w:type="spellEnd"/>
-      <w:r>
-        <w:t>’)}&gt;&gt;</w:t>
+        <w:t>yyyy</w:t>
+      </w:r>
+      <w:proofErr w:type="spellEnd"/>
+      <w:r>
+        <w:t>-MM</w:t>
+      </w:r>
+      <w:r>
+        <w:t>-</w:t>
+      </w:r>
+      <w:r>
+        <w:t>dd’)}&gt;&gt;</w:t>
       </w:r>
       <w:r>
         <w:t>.</w:t>
@@ -3267,11 +3275,17 @@
       </w:r>
       <w:proofErr w:type="spellStart"/>
       <w:r>
-        <w:t>yyyy-MMdd</w:t>
-      </w:r>
-      <w:proofErr w:type="spellEnd"/>
-      <w:r>
-        <w:t>’)}&gt;&gt;</w:t>
+        <w:t>yyyy</w:t>
+      </w:r>
+      <w:proofErr w:type="spellEnd"/>
+      <w:r>
+        <w:t>-MM</w:t>
+      </w:r>
+      <w:r>
+        <w:t>-</w:t>
+      </w:r>
+      <w:r>
+        <w:t>dd’)}&gt;&gt;</w:t>
       </w:r>
       <w:r>
         <w:t>.&lt;&lt;else&gt;&gt;An appeal lies from this order to &lt;&lt;cs_{</w:t>
@@ -3351,15 +3365,26 @@
       </w:r>
       <w:proofErr w:type="spellStart"/>
       <w:r>
-        <w:t>yyyy-MMdd</w:t>
-      </w:r>
-      <w:proofErr w:type="spellEnd"/>
-      <w:r>
-        <w:t>’)}&gt;&gt;</w:t>
+        <w:t>yyyy</w:t>
+      </w:r>
+      <w:proofErr w:type="spellEnd"/>
+      <w:r>
+        <w:t>-MM</w:t>
+      </w:r>
+      <w:r>
+        <w:t>-</w:t>
+      </w:r>
+      <w:r>
+        <w:t>dd’)}&gt;&gt;</w:t>
       </w:r>
       <w:r>
         <w:t>.</w:t>
       </w:r>
+    </w:p>
+    <w:p>
+      <w:pPr>
+        <w:ind w:left="1440"/>
+      </w:pPr>
       <w:r>
         <w:t>&lt;&lt;es_&gt;&gt;</w:t>
       </w:r>
@@ -3436,11 +3461,17 @@
       </w:r>
       <w:proofErr w:type="spellStart"/>
       <w:r>
-        <w:t>yyyy-MMdd</w:t>
-      </w:r>
-      <w:proofErr w:type="spellEnd"/>
-      <w:r>
-        <w:t>’)}&gt;&gt;&lt;&lt;{</w:t>
+        <w:t>yyyy</w:t>
+      </w:r>
+      <w:proofErr w:type="spellEnd"/>
+      <w:r>
+        <w:t>-MM</w:t>
+      </w:r>
+      <w:r>
+        <w:t>-</w:t>
+      </w:r>
+      <w:r>
+        <w:t>dd’)}&gt;&gt;&lt;&lt;{</w:t>
       </w:r>
       <w:proofErr w:type="spellStart"/>
       <w:r>
@@ -3468,11 +3499,17 @@
       </w:r>
       <w:proofErr w:type="spellStart"/>
       <w:r>
-        <w:t>yyyy-MMdd</w:t>
-      </w:r>
-      <w:proofErr w:type="spellEnd"/>
-      <w:r>
-        <w:t>’)}&gt;&gt;</w:t>
+        <w:t>yyyy</w:t>
+      </w:r>
+      <w:proofErr w:type="spellEnd"/>
+      <w:r>
+        <w:t>-MM</w:t>
+      </w:r>
+      <w:r>
+        <w:t>-</w:t>
+      </w:r>
+      <w:r>
+        <w:t>dd’)}&gt;&gt;</w:t>
       </w:r>
       <w:r>
         <w:t>.&lt;&lt;es_&gt;&gt;</w:t>
@@ -3511,7 +3548,6 @@
           <w:b/>
           <w:bCs/>
         </w:rPr>
-        <w:lastRenderedPageBreak/>
         <w:t>Reasons</w:t>
       </w:r>
     </w:p>
@@ -5395,6 +5431,6 @@
 
 <file path=docMetadata/LabelInfo.xml><?xml version="1.0" encoding="utf-8"?>
 <clbl:labelList xmlns:clbl="http://schemas.microsoft.com/office/2020/mipLabelMetadata">
-  <clbl:label id="{fa22dce2-39a9-4bf4-a557-7a50b593b56a}" enabled="1" method="Privileged" siteId="{3e0088dc-0629-4ae6-aa8c-813e7a296f50}" contentBits="0" removed="0"/>
+  <clbl:label id="{3e0088dc-0629-4ae6-aa8c-813e7a296f50}" enabled="0" method="" siteId="{3e0088dc-0629-4ae6-aa8c-813e7a296f50}" removed="1"/>
 </clbl:labelList>
 </file>
</xml_diff>

<commit_message>
CIV-10888 Final Order - UAT Bugs (v2)
</commit_message>
<xml_diff>
--- a/docker/docmosis/templates/CV-UNS-DEC-ENG-01283.docx
+++ b/docker/docmosis/templates/CV-UNS-DEC-ENG-01283.docx
@@ -1,6 +1,6 @@
 
 <file path=word/document.xml><?xml version="1.0" encoding="utf-8"?>
-<w:document xmlns:wpc="http://schemas.microsoft.com/office/word/2010/wordprocessingCanvas" xmlns:cx="http://schemas.microsoft.com/office/drawing/2014/chartex" xmlns:cx1="http://schemas.microsoft.com/office/drawing/2015/9/8/chartex" xmlns:cx2="http://schemas.microsoft.com/office/drawing/2015/10/21/chartex" xmlns:cx3="http://schemas.microsoft.com/office/drawing/2016/5/9/chartex" xmlns:cx4="http://schemas.microsoft.com/office/drawing/2016/5/10/chartex" xmlns:cx5="http://schemas.microsoft.com/office/drawing/2016/5/11/chartex" xmlns:cx6="http://schemas.microsoft.com/office/drawing/2016/5/12/chartex" xmlns:cx7="http://schemas.microsoft.com/office/drawing/2016/5/13/chartex" xmlns:cx8="http://schemas.microsoft.com/office/drawing/2016/5/14/chartex" xmlns:mc="http://schemas.openxmlformats.org/markup-compatibility/2006" xmlns:aink="http://schemas.microsoft.com/office/drawing/2016/ink" xmlns:am3d="http://schemas.microsoft.com/office/drawing/2017/model3d" xmlns:o="urn:schemas-microsoft-com:office:office" xmlns:r="http://schemas.openxmlformats.org/officeDocument/2006/relationships" xmlns:m="http://schemas.openxmlformats.org/officeDocument/2006/math" xmlns:v="urn:schemas-microsoft-com:vml" xmlns:wp14="http://schemas.microsoft.com/office/word/2010/wordprocessingDrawing" xmlns:wp="http://schemas.openxmlformats.org/drawingml/2006/wordprocessingDrawing" xmlns:w10="urn:schemas-microsoft-com:office:word" xmlns:w="http://schemas.openxmlformats.org/wordprocessingml/2006/main" xmlns:w14="http://schemas.microsoft.com/office/word/2010/wordml" xmlns:w15="http://schemas.microsoft.com/office/word/2012/wordml" xmlns:w16cex="http://schemas.microsoft.com/office/word/2018/wordml/cex" xmlns:w16cid="http://schemas.microsoft.com/office/word/2016/wordml/cid" xmlns:w16="http://schemas.microsoft.com/office/word/2018/wordml" xmlns:w16sdtdh="http://schemas.microsoft.com/office/word/2020/wordml/sdtdatahash" xmlns:w16se="http://schemas.microsoft.com/office/word/2015/wordml/symex" xmlns:wpg="http://schemas.microsoft.com/office/word/2010/wordprocessingGroup" xmlns:wpi="http://schemas.microsoft.com/office/word/2010/wordprocessingInk" xmlns:wne="http://schemas.microsoft.com/office/word/2006/wordml" xmlns:wps="http://schemas.microsoft.com/office/word/2010/wordprocessingShape" mc:Ignorable="w14 w15 w16se w16cid w16 w16cex w16sdtdh wp14">
+<w:document xmlns:wpc="http://schemas.microsoft.com/office/word/2010/wordprocessingCanvas" xmlns:cx="http://schemas.microsoft.com/office/drawing/2014/chartex" xmlns:cx1="http://schemas.microsoft.com/office/drawing/2015/9/8/chartex" xmlns:cx2="http://schemas.microsoft.com/office/drawing/2015/10/21/chartex" xmlns:cx3="http://schemas.microsoft.com/office/drawing/2016/5/9/chartex" xmlns:cx4="http://schemas.microsoft.com/office/drawing/2016/5/10/chartex" xmlns:cx5="http://schemas.microsoft.com/office/drawing/2016/5/11/chartex" xmlns:cx6="http://schemas.microsoft.com/office/drawing/2016/5/12/chartex" xmlns:cx7="http://schemas.microsoft.com/office/drawing/2016/5/13/chartex" xmlns:cx8="http://schemas.microsoft.com/office/drawing/2016/5/14/chartex" xmlns:mc="http://schemas.openxmlformats.org/markup-compatibility/2006" xmlns:aink="http://schemas.microsoft.com/office/drawing/2016/ink" xmlns:am3d="http://schemas.microsoft.com/office/drawing/2017/model3d" xmlns:o="urn:schemas-microsoft-com:office:office" xmlns:oel="http://schemas.microsoft.com/office/2019/extlst" xmlns:r="http://schemas.openxmlformats.org/officeDocument/2006/relationships" xmlns:m="http://schemas.openxmlformats.org/officeDocument/2006/math" xmlns:v="urn:schemas-microsoft-com:vml" xmlns:wp14="http://schemas.microsoft.com/office/word/2010/wordprocessingDrawing" xmlns:wp="http://schemas.openxmlformats.org/drawingml/2006/wordprocessingDrawing" xmlns:w10="urn:schemas-microsoft-com:office:word" xmlns:w="http://schemas.openxmlformats.org/wordprocessingml/2006/main" xmlns:w14="http://schemas.microsoft.com/office/word/2010/wordml" xmlns:w15="http://schemas.microsoft.com/office/word/2012/wordml" xmlns:w16cex="http://schemas.microsoft.com/office/word/2018/wordml/cex" xmlns:w16cid="http://schemas.microsoft.com/office/word/2016/wordml/cid" xmlns:w16="http://schemas.microsoft.com/office/word/2018/wordml" xmlns:w16sdtdh="http://schemas.microsoft.com/office/word/2020/wordml/sdtdatahash" xmlns:w16se="http://schemas.microsoft.com/office/word/2015/wordml/symex" xmlns:wpg="http://schemas.microsoft.com/office/word/2010/wordprocessingGroup" xmlns:wpi="http://schemas.microsoft.com/office/word/2010/wordprocessingInk" xmlns:wne="http://schemas.microsoft.com/office/word/2006/wordml" xmlns:wps="http://schemas.microsoft.com/office/word/2010/wordprocessingShape" mc:Ignorable="w14 w15 w16se w16cid w16 w16cex w16sdtdh wp14">
   <w:body>
     <w:tbl>
       <w:tblPr>
@@ -131,57 +131,7 @@
               <w:rPr>
                 <w:rFonts w:ascii="GDS Transport Website Light" w:hAnsi="GDS Transport Website Light"/>
               </w:rPr>
-              <w:t>&lt;</w:t>
-            </w:r>
-            <w:proofErr w:type="gramStart"/>
-            <w:r>
-              <w:rPr>
-                <w:rFonts w:ascii="GDS Transport Website Light" w:hAnsi="GDS Transport Website Light"/>
-              </w:rPr>
-              <w:t>&lt;{</w:t>
-            </w:r>
-            <w:proofErr w:type="spellStart"/>
-            <w:proofErr w:type="gramEnd"/>
-            <w:r>
-              <w:rPr>
-                <w:rFonts w:ascii="GDS Transport Website Light" w:hAnsi="GDS Transport Website Light"/>
-              </w:rPr>
-              <w:t>dateFormat</w:t>
-            </w:r>
-            <w:proofErr w:type="spellEnd"/>
-            <w:r>
-              <w:rPr>
-                <w:rFonts w:ascii="GDS Transport Website Light" w:hAnsi="GDS Transport Website Light"/>
-              </w:rPr>
-              <w:t>($</w:t>
-            </w:r>
-            <w:proofErr w:type="spellStart"/>
-            <w:r>
-              <w:rPr>
-                <w:rFonts w:ascii="GDS Transport Website Light" w:hAnsi="GDS Transport Website Light"/>
-              </w:rPr>
-              <w:t>nowUTC</w:t>
-            </w:r>
-            <w:proofErr w:type="spellEnd"/>
-            <w:r>
-              <w:rPr>
-                <w:rFonts w:ascii="GDS Transport Website Light" w:hAnsi="GDS Transport Website Light"/>
-              </w:rPr>
-              <w:t xml:space="preserve"> ,‘d MMMM </w:t>
-            </w:r>
-            <w:proofErr w:type="spellStart"/>
-            <w:r>
-              <w:rPr>
-                <w:rFonts w:ascii="GDS Transport Website Light" w:hAnsi="GDS Transport Website Light"/>
-              </w:rPr>
-              <w:t>yyyy</w:t>
-            </w:r>
-            <w:proofErr w:type="spellEnd"/>
-            <w:r>
-              <w:rPr>
-                <w:rFonts w:ascii="GDS Transport Website Light" w:hAnsi="GDS Transport Website Light"/>
-              </w:rPr>
-              <w:t>’)} &gt;&gt;</w:t>
+              <w:t>&lt;&lt;{dateFormat($nowUTC ,‘d MMMM yyyy’)} &gt;&gt;</w:t>
             </w:r>
           </w:p>
         </w:tc>
@@ -212,7 +162,6 @@
               </w:rPr>
               <w:t>&lt;&lt;</w:t>
             </w:r>
-            <w:proofErr w:type="spellStart"/>
             <w:r>
               <w:rPr>
                 <w:rFonts w:ascii="GDS Transport Website Light" w:hAnsi="GDS Transport Website Light"/>
@@ -223,7 +172,6 @@
               </w:rPr>
               <w:t>courtName</w:t>
             </w:r>
-            <w:proofErr w:type="spellEnd"/>
             <w:r>
               <w:rPr>
                 <w:rFonts w:ascii="GDS Transport Website Light" w:hAnsi="GDS Transport Website Light"/>
@@ -257,21 +205,7 @@
               <w:rPr>
                 <w:rFonts w:ascii="GDS Transport Website Light" w:hAnsi="GDS Transport Website Light"/>
               </w:rPr>
-              <w:t>&lt;&lt;</w:t>
-            </w:r>
-            <w:proofErr w:type="spellStart"/>
-            <w:r>
-              <w:rPr>
-                <w:rFonts w:ascii="GDS Transport Website Light" w:hAnsi="GDS Transport Website Light"/>
-              </w:rPr>
-              <w:t>caseNumber</w:t>
-            </w:r>
-            <w:proofErr w:type="spellEnd"/>
-            <w:r>
-              <w:rPr>
-                <w:rFonts w:ascii="GDS Transport Website Light" w:hAnsi="GDS Transport Website Light"/>
-              </w:rPr>
-              <w:t>&gt;&gt;</w:t>
+              <w:t>&lt;&lt;caseNumber&gt;&gt;</w:t>
             </w:r>
           </w:p>
         </w:tc>
@@ -630,7 +564,6 @@
               </w:rPr>
               <w:t>&lt;&lt;</w:t>
             </w:r>
-            <w:proofErr w:type="spellStart"/>
             <w:r>
               <w:rPr>
                 <w:rFonts w:ascii="GDSTransportWebsite" w:hAnsi="GDSTransportWebsite"/>
@@ -638,7 +571,6 @@
               </w:rPr>
               <w:t>cr</w:t>
             </w:r>
-            <w:proofErr w:type="spellEnd"/>
             <w:r>
               <w:rPr>
                 <w:rFonts w:ascii="GDSTransportWebsite" w:hAnsi="GDSTransportWebsite"/>
@@ -665,7 +597,6 @@
               </w:rPr>
               <w:t>2</w:t>
             </w:r>
-            <w:proofErr w:type="gramStart"/>
             <w:r>
               <w:rPr>
                 <w:rFonts w:ascii="GDS Transport Website Light" w:hAnsi="GDS Transport Website Light"/>
@@ -676,14 +607,7 @@
               <w:rPr>
                 <w:rFonts w:ascii="GDS Transport Website Light" w:hAnsi="GDS Transport Website Light"/>
               </w:rPr>
-              <w:t>!=</w:t>
-            </w:r>
-            <w:proofErr w:type="gramEnd"/>
-            <w:r>
-              <w:rPr>
-                <w:rFonts w:ascii="GDS Transport Website Light" w:hAnsi="GDS Transport Website Light"/>
-              </w:rPr>
-              <w:t>null}</w:t>
+              <w:t>!=null}</w:t>
             </w:r>
             <w:r>
               <w:rPr>
@@ -941,7 +865,6 @@
               </w:rPr>
               <w:t>&lt;&lt;</w:t>
             </w:r>
-            <w:proofErr w:type="spellStart"/>
             <w:r>
               <w:rPr>
                 <w:rFonts w:ascii="GDSTransportWebsite" w:hAnsi="GDSTransportWebsite"/>
@@ -949,7 +872,6 @@
               </w:rPr>
               <w:t>cr</w:t>
             </w:r>
-            <w:proofErr w:type="spellEnd"/>
             <w:r>
               <w:rPr>
                 <w:rFonts w:ascii="GDSTransportWebsite" w:hAnsi="GDSTransportWebsite"/>
@@ -968,21 +890,7 @@
               <w:rPr>
                 <w:rFonts w:ascii="GDS Transport Website Light" w:hAnsi="GDS Transport Website Light"/>
               </w:rPr>
-              <w:t>defendant2</w:t>
-            </w:r>
-            <w:proofErr w:type="gramStart"/>
-            <w:r>
-              <w:rPr>
-                <w:rFonts w:ascii="GDS Transport Website Light" w:hAnsi="GDS Transport Website Light"/>
-              </w:rPr>
-              <w:t>Name!=</w:t>
-            </w:r>
-            <w:proofErr w:type="gramEnd"/>
-            <w:r>
-              <w:rPr>
-                <w:rFonts w:ascii="GDS Transport Website Light" w:hAnsi="GDS Transport Website Light"/>
-              </w:rPr>
-              <w:t>null}</w:t>
+              <w:t>defendant2Name!=null}</w:t>
             </w:r>
             <w:r>
               <w:rPr>
@@ -1150,24 +1058,257 @@
           <w:color w:val="0A0A0A"/>
           <w:shd w:val="clear" w:color="auto" w:fill="FFFFFF"/>
         </w:rPr>
+        <w:t>&lt;&lt;cs_{finalOrderMadeSelection=’</w:t>
+      </w:r>
+      <w:r>
+        <w:rPr>
+          <w:rFonts w:cstheme="minorHAnsi"/>
+          <w:color w:val="0A0A0A"/>
+          <w:shd w:val="clear" w:color="auto" w:fill="FFFFFF"/>
+        </w:rPr>
+        <w:t>No</w:t>
+      </w:r>
+      <w:r>
+        <w:rPr>
+          <w:rFonts w:cstheme="minorHAnsi"/>
+          <w:color w:val="0A0A0A"/>
+          <w:shd w:val="clear" w:color="auto" w:fill="FFFFFF"/>
+        </w:rPr>
+        <w:t>’}&gt;&gt;</w:t>
+      </w:r>
+    </w:p>
+    <w:p>
+      <w:pPr>
+        <w:rPr>
+          <w:rFonts w:cstheme="minorHAnsi"/>
+          <w:color w:val="0A0A0A"/>
+        </w:rPr>
+      </w:pPr>
+      <w:r>
+        <w:rPr>
+          <w:rFonts w:cstheme="minorHAnsi"/>
+          <w:color w:val="0A0A0A"/>
+          <w:shd w:val="clear" w:color="auto" w:fill="FFFFFF"/>
+        </w:rPr>
+        <w:t xml:space="preserve">This order is made by &lt;&lt;judgeNameTitle&gt;&gt; on </w:t>
+      </w:r>
+      <w:r>
+        <w:rPr>
+          <w:rFonts w:cstheme="minorHAnsi"/>
+        </w:rPr>
+        <w:t xml:space="preserve">&lt;&lt;{dateFormat($nowUTC ,‘d MMMM yyyy’)} &gt;&gt; at </w:t>
+      </w:r>
+      <w:r>
+        <w:rPr>
+          <w:rFonts w:cstheme="minorHAnsi"/>
+          <w:color w:val="0A0A0A"/>
+          <w:shd w:val="clear" w:color="auto" w:fill="FFFFFF"/>
+        </w:rPr>
+        <w:t>&lt;&lt;courtLocation&gt;&gt;.</w:t>
+      </w:r>
+      <w:r>
+        <w:rPr>
+          <w:rFonts w:cstheme="minorHAnsi"/>
+          <w:color w:val="0A0A0A"/>
+        </w:rPr>
+        <w:t>&lt;&lt;else&gt;&gt;</w:t>
+      </w:r>
+    </w:p>
+    <w:p>
+      <w:pPr>
+        <w:rPr>
+          <w:rFonts w:cstheme="minorHAnsi"/>
+          <w:color w:val="0A0A0A"/>
+        </w:rPr>
+      </w:pPr>
+      <w:r>
+        <w:rPr>
+          <w:rFonts w:cstheme="minorHAnsi"/>
+          <w:color w:val="0A0A0A"/>
+          <w:shd w:val="clear" w:color="auto" w:fill="FFFFFF"/>
+        </w:rPr>
+        <w:t xml:space="preserve">This order is made by &lt;&lt;judgeNameTitle&gt;&gt; following a hearing &lt;&lt;orderMadeDate&gt;&gt; at </w:t>
+      </w:r>
+      <w:r>
+        <w:rPr>
+          <w:rFonts w:cstheme="minorHAnsi"/>
+          <w:color w:val="0A0A0A"/>
+          <w:shd w:val="clear" w:color="auto" w:fill="FFFFFF"/>
+        </w:rPr>
+        <w:t>&lt;&lt;courtLocation&gt;&gt;.</w:t>
+      </w:r>
+    </w:p>
+    <w:p>
+      <w:pPr>
+        <w:rPr>
+          <w:rFonts w:cstheme="minorHAnsi"/>
+          <w:color w:val="0A0A0A"/>
+          <w:shd w:val="clear" w:color="auto" w:fill="FFFFFF"/>
+        </w:rPr>
+      </w:pPr>
+      <w:r>
+        <w:rPr>
+          <w:rFonts w:cstheme="minorHAnsi"/>
+          <w:color w:val="0A0A0A"/>
+          <w:shd w:val="clear" w:color="auto" w:fill="FFFFFF"/>
+        </w:rPr>
+        <w:t>&lt;&lt;</w:t>
+      </w:r>
+      <w:r>
+        <w:t>cs_{</w:t>
+      </w:r>
+      <w:r>
+        <w:rPr>
+          <w:rFonts w:cstheme="minorHAnsi"/>
+          <w:color w:val="0A0A0A"/>
+          <w:shd w:val="clear" w:color="auto" w:fill="FFFFFF"/>
+        </w:rPr>
+        <w:t>finalOrderJudgeHeardFrom</w:t>
+      </w:r>
+      <w:r>
+        <w:rPr>
+          <w:rFonts w:cstheme="minorHAnsi"/>
+          <w:color w:val="0A0A0A"/>
+          <w:shd w:val="clear" w:color="auto" w:fill="FFFFFF"/>
+        </w:rPr>
+        <w:t>=’true’</w:t>
+      </w:r>
+      <w:r>
+        <w:rPr>
+          <w:rFonts w:cstheme="minorHAnsi"/>
+          <w:color w:val="0A0A0A"/>
+          <w:shd w:val="clear" w:color="auto" w:fill="FFFFFF"/>
+        </w:rPr>
+        <w:t>}</w:t>
+      </w:r>
+      <w:r>
+        <w:rPr>
+          <w:rFonts w:cstheme="minorHAnsi"/>
+          <w:color w:val="0A0A0A"/>
+          <w:shd w:val="clear" w:color="auto" w:fill="FFFFFF"/>
+        </w:rPr>
+        <w:t>&gt;&gt;</w:t>
+      </w:r>
+    </w:p>
+    <w:p>
+      <w:pPr>
+        <w:rPr>
+          <w:rFonts w:cstheme="minorHAnsi"/>
+          <w:color w:val="0A0A0A"/>
+          <w:shd w:val="clear" w:color="auto" w:fill="FFFFFF"/>
+        </w:rPr>
+      </w:pPr>
+    </w:p>
+    <w:p>
+      <w:pPr>
+        <w:rPr>
+          <w:rFonts w:cstheme="minorHAnsi"/>
+          <w:color w:val="0A0A0A"/>
+        </w:rPr>
+      </w:pPr>
+      <w:r>
+        <w:rPr>
+          <w:rFonts w:cstheme="minorHAnsi"/>
+          <w:color w:val="0A0A0A"/>
+        </w:rPr>
+        <w:t xml:space="preserve">The </w:t>
+      </w:r>
+      <w:r>
+        <w:rPr>
+          <w:rFonts w:cstheme="minorHAnsi"/>
+          <w:color w:val="0A0A0A"/>
+        </w:rPr>
+        <w:t>J</w:t>
+      </w:r>
+      <w:r>
+        <w:rPr>
+          <w:rFonts w:cstheme="minorHAnsi"/>
+          <w:color w:val="0A0A0A"/>
+        </w:rPr>
+        <w:t>udge heard from:</w:t>
+      </w:r>
+    </w:p>
+    <w:p>
+      <w:pPr>
+        <w:rPr>
+          <w:rFonts w:cstheme="minorHAnsi"/>
+          <w:color w:val="0A0A0A"/>
+        </w:rPr>
+      </w:pPr>
+    </w:p>
+    <w:p>
+      <w:pPr>
+        <w:rPr>
+          <w:rFonts w:cstheme="minorHAnsi"/>
+          <w:color w:val="0A0A0A"/>
+        </w:rPr>
+      </w:pPr>
+      <w:r>
+        <w:rPr>
+          <w:rFonts w:cstheme="minorHAnsi"/>
+          <w:color w:val="0A0A0A"/>
+        </w:rPr>
         <w:t>&lt;&lt;cs_{</w:t>
       </w:r>
-      <w:proofErr w:type="spellStart"/>
-      <w:r>
+      <w:r>
+        <w:rPr>
+          <w:rFonts w:cstheme="minorHAnsi"/>
+          <w:color w:val="0A0A0A"/>
+        </w:rPr>
+        <w:t>otherRepresentedText</w:t>
+      </w:r>
+      <w:r>
+        <w:rPr>
+          <w:rFonts w:cstheme="minorHAnsi"/>
+          <w:color w:val="0A0A0A"/>
+        </w:rPr>
+        <w:t>=’null’}&gt;&gt;</w:t>
+      </w:r>
+      <w:r>
+        <w:rPr>
+          <w:rFonts w:cstheme="minorHAnsi"/>
+          <w:color w:val="0A0A0A"/>
+        </w:rPr>
+        <w:t xml:space="preserve">&lt;&lt;claimantAttendsOrRepresented&gt;&gt; </w:t>
+      </w:r>
+    </w:p>
+    <w:p>
+      <w:pPr>
         <w:rPr>
           <w:rFonts w:cstheme="minorHAnsi"/>
           <w:color w:val="0A0A0A"/>
           <w:shd w:val="clear" w:color="auto" w:fill="FFFFFF"/>
         </w:rPr>
-        <w:t>finalOrderMadeSelection</w:t>
-      </w:r>
-      <w:proofErr w:type="spellEnd"/>
+      </w:pPr>
       <w:r>
         <w:rPr>
           <w:rFonts w:cstheme="minorHAnsi"/>
           <w:color w:val="0A0A0A"/>
           <w:shd w:val="clear" w:color="auto" w:fill="FFFFFF"/>
         </w:rPr>
+        <w:t>&lt;&lt;cs_{</w:t>
+      </w:r>
+      <w:r>
+        <w:rPr>
+          <w:rFonts w:cstheme="minorHAnsi"/>
+          <w:color w:val="0A0A0A"/>
+        </w:rPr>
+        <w:t>claimantTwoAttendsOrRepresented</w:t>
+      </w:r>
+      <w:r>
+        <w:rPr>
+          <w:rFonts w:cstheme="minorHAnsi"/>
+          <w:color w:val="0A0A0A"/>
+          <w:shd w:val="clear" w:color="auto" w:fill="FFFFFF"/>
+        </w:rPr>
+        <w:t>!</w:t>
+      </w:r>
+      <w:r>
+        <w:rPr>
+          <w:rFonts w:cstheme="minorHAnsi"/>
+          <w:color w:val="0A0A0A"/>
+          <w:shd w:val="clear" w:color="auto" w:fill="FFFFFF"/>
+        </w:rPr>
         <w:t>=’</w:t>
       </w:r>
       <w:r>
@@ -1176,7 +1317,7 @@
           <w:color w:val="0A0A0A"/>
           <w:shd w:val="clear" w:color="auto" w:fill="FFFFFF"/>
         </w:rPr>
-        <w:t>No</w:t>
+        <w:t>null</w:t>
       </w:r>
       <w:r>
         <w:rPr>
@@ -1192,316 +1333,188 @@
         <w:rPr>
           <w:rFonts w:cstheme="minorHAnsi"/>
           <w:color w:val="0A0A0A"/>
-        </w:rPr>
-      </w:pPr>
-      <w:r>
-        <w:rPr>
-          <w:rFonts w:cstheme="minorHAnsi"/>
-          <w:color w:val="0A0A0A"/>
           <w:shd w:val="clear" w:color="auto" w:fill="FFFFFF"/>
         </w:rPr>
-        <w:t>This order is made by &lt;&lt;</w:t>
-      </w:r>
-      <w:proofErr w:type="spellStart"/>
-      <w:r>
+      </w:pPr>
+    </w:p>
+    <w:p>
+      <w:pPr>
         <w:rPr>
           <w:rFonts w:cstheme="minorHAnsi"/>
           <w:color w:val="0A0A0A"/>
           <w:shd w:val="clear" w:color="auto" w:fill="FFFFFF"/>
         </w:rPr>
-        <w:t>judgeNameTitle</w:t>
-      </w:r>
-      <w:proofErr w:type="spellEnd"/>
-      <w:r>
+      </w:pPr>
+      <w:r>
+        <w:rPr>
+          <w:rFonts w:cstheme="minorHAnsi"/>
+          <w:color w:val="0A0A0A"/>
+        </w:rPr>
+        <w:t>&lt;&lt;claimantTwoAttendsOrRepresented&gt;&gt;</w:t>
+      </w:r>
+    </w:p>
+    <w:p>
+      <w:pPr>
+        <w:rPr>
+          <w:rFonts w:cstheme="minorHAnsi"/>
+          <w:color w:val="0A0A0A"/>
+        </w:rPr>
+      </w:pPr>
+      <w:r>
+        <w:rPr>
+          <w:rFonts w:cstheme="minorHAnsi"/>
+          <w:color w:val="0A0A0A"/>
+        </w:rPr>
+        <w:t>&lt;&lt;es_&gt;&gt;</w:t>
+      </w:r>
+    </w:p>
+    <w:p>
+      <w:pPr>
         <w:rPr>
           <w:rFonts w:cstheme="minorHAnsi"/>
           <w:color w:val="0A0A0A"/>
           <w:shd w:val="clear" w:color="auto" w:fill="FFFFFF"/>
         </w:rPr>
-        <w:t xml:space="preserve">&gt;&gt; on </w:t>
-      </w:r>
-      <w:r>
-        <w:rPr>
-          <w:rFonts w:cstheme="minorHAnsi"/>
-        </w:rPr>
-        <w:t>&lt;</w:t>
-      </w:r>
-      <w:proofErr w:type="gramStart"/>
-      <w:r>
-        <w:rPr>
-          <w:rFonts w:cstheme="minorHAnsi"/>
-        </w:rPr>
-        <w:t>&lt;{</w:t>
-      </w:r>
-      <w:proofErr w:type="spellStart"/>
-      <w:proofErr w:type="gramEnd"/>
-      <w:r>
-        <w:rPr>
-          <w:rFonts w:cstheme="minorHAnsi"/>
-        </w:rPr>
-        <w:t>dateFormat</w:t>
-      </w:r>
-      <w:proofErr w:type="spellEnd"/>
-      <w:r>
-        <w:rPr>
-          <w:rFonts w:cstheme="minorHAnsi"/>
-        </w:rPr>
-        <w:t>($</w:t>
-      </w:r>
-      <w:proofErr w:type="spellStart"/>
-      <w:r>
-        <w:rPr>
-          <w:rFonts w:cstheme="minorHAnsi"/>
-        </w:rPr>
-        <w:t>nowUTC</w:t>
-      </w:r>
-      <w:proofErr w:type="spellEnd"/>
-      <w:r>
-        <w:rPr>
-          <w:rFonts w:cstheme="minorHAnsi"/>
-        </w:rPr>
-        <w:t xml:space="preserve"> ,‘d MMMM </w:t>
-      </w:r>
-      <w:proofErr w:type="spellStart"/>
-      <w:r>
-        <w:rPr>
-          <w:rFonts w:cstheme="minorHAnsi"/>
-        </w:rPr>
-        <w:t>yyyy</w:t>
-      </w:r>
-      <w:proofErr w:type="spellEnd"/>
-      <w:r>
-        <w:rPr>
-          <w:rFonts w:cstheme="minorHAnsi"/>
-        </w:rPr>
-        <w:t xml:space="preserve">’)} &gt;&gt; at </w:t>
-      </w:r>
-      <w:r>
+      </w:pPr>
+    </w:p>
+    <w:p>
+      <w:pPr>
+        <w:rPr>
+          <w:rFonts w:cstheme="minorHAnsi"/>
+          <w:color w:val="0A0A0A"/>
+        </w:rPr>
+      </w:pPr>
+      <w:r>
+        <w:rPr>
+          <w:rFonts w:cstheme="minorHAnsi"/>
+          <w:color w:val="0A0A0A"/>
+        </w:rPr>
+        <w:t>&lt;&lt;defendantAttendsOrRepresented&gt;&gt;</w:t>
+      </w:r>
+    </w:p>
+    <w:p>
+      <w:pPr>
         <w:rPr>
           <w:rFonts w:cstheme="minorHAnsi"/>
           <w:color w:val="0A0A0A"/>
           <w:shd w:val="clear" w:color="auto" w:fill="FFFFFF"/>
         </w:rPr>
+      </w:pPr>
+      <w:r>
+        <w:rPr>
+          <w:rFonts w:cstheme="minorHAnsi"/>
+          <w:color w:val="0A0A0A"/>
+          <w:shd w:val="clear" w:color="auto" w:fill="FFFFFF"/>
+        </w:rPr>
+        <w:t>&lt;&lt;cs_{</w:t>
+      </w:r>
+      <w:r>
+        <w:rPr>
+          <w:rFonts w:cstheme="minorHAnsi"/>
+          <w:color w:val="0A0A0A"/>
+        </w:rPr>
+        <w:t>defendantTwoAttendsOrRepresented</w:t>
+      </w:r>
+      <w:r>
+        <w:rPr>
+          <w:rFonts w:cstheme="minorHAnsi"/>
+          <w:color w:val="0A0A0A"/>
+          <w:shd w:val="clear" w:color="auto" w:fill="FFFFFF"/>
+        </w:rPr>
+        <w:t>!</w:t>
+      </w:r>
+      <w:r>
+        <w:rPr>
+          <w:rFonts w:cstheme="minorHAnsi"/>
+          <w:color w:val="0A0A0A"/>
+          <w:shd w:val="clear" w:color="auto" w:fill="FFFFFF"/>
+        </w:rPr>
+        <w:t>=’</w:t>
+      </w:r>
+      <w:r>
+        <w:rPr>
+          <w:rFonts w:cstheme="minorHAnsi"/>
+          <w:color w:val="0A0A0A"/>
+          <w:shd w:val="clear" w:color="auto" w:fill="FFFFFF"/>
+        </w:rPr>
+        <w:t>null</w:t>
+      </w:r>
+      <w:r>
+        <w:rPr>
+          <w:rFonts w:cstheme="minorHAnsi"/>
+          <w:color w:val="0A0A0A"/>
+          <w:shd w:val="clear" w:color="auto" w:fill="FFFFFF"/>
+        </w:rPr>
+        <w:t>’}&gt;&gt;</w:t>
+      </w:r>
+    </w:p>
+    <w:p>
+      <w:pPr>
+        <w:rPr>
+          <w:rFonts w:cstheme="minorHAnsi"/>
+          <w:color w:val="0A0A0A"/>
+        </w:rPr>
+      </w:pPr>
+    </w:p>
+    <w:p>
+      <w:pPr>
+        <w:rPr>
+          <w:rFonts w:cstheme="minorHAnsi"/>
+          <w:color w:val="0A0A0A"/>
+        </w:rPr>
+      </w:pPr>
+      <w:r>
+        <w:rPr>
+          <w:rFonts w:cstheme="minorHAnsi"/>
+          <w:color w:val="0A0A0A"/>
+        </w:rPr>
         <w:t>&lt;&lt;</w:t>
       </w:r>
-      <w:proofErr w:type="spellStart"/>
+      <w:r>
+        <w:rPr>
+          <w:rFonts w:cstheme="minorHAnsi"/>
+          <w:color w:val="0A0A0A"/>
+        </w:rPr>
+        <w:t>defendantTwoAttendsOrRepresented&gt;&gt;</w:t>
+      </w:r>
+    </w:p>
+    <w:p>
+      <w:pPr>
+        <w:rPr>
+          <w:rFonts w:cstheme="minorHAnsi"/>
+          <w:color w:val="0A0A0A"/>
+        </w:rPr>
+      </w:pPr>
+      <w:r>
+        <w:rPr>
+          <w:rFonts w:cstheme="minorHAnsi"/>
+          <w:color w:val="0A0A0A"/>
+        </w:rPr>
+        <w:t>&lt;&lt;es_&gt;&gt;</w:t>
+      </w:r>
+    </w:p>
+    <w:p>
+      <w:pPr>
+        <w:rPr>
+          <w:rFonts w:cstheme="minorHAnsi"/>
+          <w:color w:val="0A0A0A"/>
+        </w:rPr>
+      </w:pPr>
       <w:r>
         <w:rPr>
           <w:rFonts w:cstheme="minorHAnsi"/>
           <w:color w:val="0A0A0A"/>
           <w:shd w:val="clear" w:color="auto" w:fill="FFFFFF"/>
         </w:rPr>
-        <w:t>courtLocation</w:t>
-      </w:r>
-      <w:proofErr w:type="spellEnd"/>
-      <w:r>
-        <w:rPr>
-          <w:rFonts w:cstheme="minorHAnsi"/>
-          <w:color w:val="0A0A0A"/>
-          <w:shd w:val="clear" w:color="auto" w:fill="FFFFFF"/>
-        </w:rPr>
-        <w:t>&gt;&gt;.</w:t>
-      </w:r>
-      <w:r>
-        <w:rPr>
-          <w:rFonts w:cstheme="minorHAnsi"/>
-          <w:color w:val="0A0A0A"/>
-        </w:rPr>
         <w:t>&lt;&lt;else&gt;&gt;</w:t>
       </w:r>
-    </w:p>
-    <w:p>
-      <w:pPr>
-        <w:rPr>
-          <w:rFonts w:cstheme="minorHAnsi"/>
-          <w:color w:val="0A0A0A"/>
-        </w:rPr>
-      </w:pPr>
-      <w:r>
-        <w:rPr>
-          <w:rFonts w:cstheme="minorHAnsi"/>
-          <w:color w:val="0A0A0A"/>
-          <w:shd w:val="clear" w:color="auto" w:fill="FFFFFF"/>
-        </w:rPr>
-        <w:t>This order is made by &lt;&lt;</w:t>
-      </w:r>
-      <w:proofErr w:type="spellStart"/>
-      <w:r>
-        <w:rPr>
-          <w:rFonts w:cstheme="minorHAnsi"/>
-          <w:color w:val="0A0A0A"/>
-          <w:shd w:val="clear" w:color="auto" w:fill="FFFFFF"/>
-        </w:rPr>
-        <w:t>judgeNameTitle</w:t>
-      </w:r>
-      <w:proofErr w:type="spellEnd"/>
-      <w:r>
-        <w:rPr>
-          <w:rFonts w:cstheme="minorHAnsi"/>
-          <w:color w:val="0A0A0A"/>
-          <w:shd w:val="clear" w:color="auto" w:fill="FFFFFF"/>
-        </w:rPr>
-        <w:t>&gt;&gt; following a hearing &lt;&lt;</w:t>
-      </w:r>
-      <w:proofErr w:type="spellStart"/>
-      <w:r>
-        <w:rPr>
-          <w:rFonts w:cstheme="minorHAnsi"/>
-          <w:color w:val="0A0A0A"/>
-          <w:shd w:val="clear" w:color="auto" w:fill="FFFFFF"/>
-        </w:rPr>
-        <w:t>orderMadeDate</w:t>
-      </w:r>
-      <w:proofErr w:type="spellEnd"/>
-      <w:r>
-        <w:rPr>
-          <w:rFonts w:cstheme="minorHAnsi"/>
-          <w:color w:val="0A0A0A"/>
-          <w:shd w:val="clear" w:color="auto" w:fill="FFFFFF"/>
-        </w:rPr>
-        <w:t xml:space="preserve">&gt;&gt; at </w:t>
-      </w:r>
-      <w:r>
-        <w:rPr>
-          <w:rFonts w:cstheme="minorHAnsi"/>
-          <w:color w:val="0A0A0A"/>
-          <w:shd w:val="clear" w:color="auto" w:fill="FFFFFF"/>
+      <w:r>
+        <w:rPr>
+          <w:rFonts w:cstheme="minorHAnsi"/>
+          <w:color w:val="0A0A0A"/>
         </w:rPr>
         <w:t>&lt;&lt;</w:t>
       </w:r>
-      <w:proofErr w:type="spellStart"/>
-      <w:r>
-        <w:rPr>
-          <w:rFonts w:cstheme="minorHAnsi"/>
-          <w:color w:val="0A0A0A"/>
-          <w:shd w:val="clear" w:color="auto" w:fill="FFFFFF"/>
-        </w:rPr>
-        <w:t>courtLocation</w:t>
-      </w:r>
-      <w:proofErr w:type="spellEnd"/>
-      <w:r>
-        <w:rPr>
-          <w:rFonts w:cstheme="minorHAnsi"/>
-          <w:color w:val="0A0A0A"/>
-          <w:shd w:val="clear" w:color="auto" w:fill="FFFFFF"/>
-        </w:rPr>
-        <w:t>&gt;&gt;.</w:t>
-      </w:r>
-    </w:p>
-    <w:p>
-      <w:pPr>
-        <w:rPr>
-          <w:rFonts w:cstheme="minorHAnsi"/>
-          <w:color w:val="0A0A0A"/>
-          <w:shd w:val="clear" w:color="auto" w:fill="FFFFFF"/>
-        </w:rPr>
-      </w:pPr>
-      <w:r>
-        <w:rPr>
-          <w:rFonts w:cstheme="minorHAnsi"/>
-          <w:color w:val="0A0A0A"/>
-          <w:shd w:val="clear" w:color="auto" w:fill="FFFFFF"/>
-        </w:rPr>
-        <w:t>&lt;&lt;</w:t>
-      </w:r>
-      <w:r>
-        <w:t>cs_{</w:t>
-      </w:r>
-      <w:proofErr w:type="spellStart"/>
-      <w:r>
-        <w:rPr>
-          <w:rFonts w:cstheme="minorHAnsi"/>
-          <w:color w:val="0A0A0A"/>
-          <w:shd w:val="clear" w:color="auto" w:fill="FFFFFF"/>
-        </w:rPr>
-        <w:t>finalOrderJudgeHeardFrom</w:t>
-      </w:r>
-      <w:proofErr w:type="spellEnd"/>
-      <w:r>
-        <w:rPr>
-          <w:rFonts w:cstheme="minorHAnsi"/>
-          <w:color w:val="0A0A0A"/>
-          <w:shd w:val="clear" w:color="auto" w:fill="FFFFFF"/>
-        </w:rPr>
-        <w:t>=’true’</w:t>
-      </w:r>
-      <w:r>
-        <w:rPr>
-          <w:rFonts w:cstheme="minorHAnsi"/>
-          <w:color w:val="0A0A0A"/>
-          <w:shd w:val="clear" w:color="auto" w:fill="FFFFFF"/>
-        </w:rPr>
-        <w:t>}</w:t>
-      </w:r>
-      <w:r>
-        <w:rPr>
-          <w:rFonts w:cstheme="minorHAnsi"/>
-          <w:color w:val="0A0A0A"/>
-          <w:shd w:val="clear" w:color="auto" w:fill="FFFFFF"/>
-        </w:rPr>
-        <w:t>&gt;&gt;</w:t>
-      </w:r>
-    </w:p>
-    <w:p>
-      <w:pPr>
-        <w:rPr>
-          <w:rFonts w:cstheme="minorHAnsi"/>
-          <w:color w:val="0A0A0A"/>
-          <w:shd w:val="clear" w:color="auto" w:fill="FFFFFF"/>
-        </w:rPr>
-      </w:pPr>
-    </w:p>
-    <w:p>
-      <w:pPr>
-        <w:rPr>
-          <w:rFonts w:cstheme="minorHAnsi"/>
-          <w:color w:val="0A0A0A"/>
-        </w:rPr>
-      </w:pPr>
-      <w:r>
-        <w:rPr>
-          <w:rFonts w:cstheme="minorHAnsi"/>
-          <w:color w:val="0A0A0A"/>
-        </w:rPr>
-        <w:t xml:space="preserve">The </w:t>
-      </w:r>
-      <w:r>
-        <w:rPr>
-          <w:rFonts w:cstheme="minorHAnsi"/>
-          <w:color w:val="0A0A0A"/>
-        </w:rPr>
-        <w:t>J</w:t>
-      </w:r>
-      <w:r>
-        <w:rPr>
-          <w:rFonts w:cstheme="minorHAnsi"/>
-          <w:color w:val="0A0A0A"/>
-        </w:rPr>
-        <w:t>udge heard from:</w:t>
-      </w:r>
-    </w:p>
-    <w:p>
-      <w:pPr>
-        <w:rPr>
-          <w:rFonts w:cstheme="minorHAnsi"/>
-          <w:color w:val="0A0A0A"/>
-        </w:rPr>
-      </w:pPr>
-    </w:p>
-    <w:p>
-      <w:pPr>
-        <w:rPr>
-          <w:rFonts w:cstheme="minorHAnsi"/>
-          <w:color w:val="0A0A0A"/>
-        </w:rPr>
-      </w:pPr>
-      <w:r>
-        <w:rPr>
-          <w:rFonts w:cstheme="minorHAnsi"/>
-          <w:color w:val="0A0A0A"/>
-        </w:rPr>
-        <w:t>&lt;&lt;cs_{</w:t>
-      </w:r>
       <w:r>
         <w:rPr>
           <w:rFonts w:cstheme="minorHAnsi"/>
@@ -1509,338 +1522,6 @@
         </w:rPr>
         <w:t>otherRepresentedText</w:t>
       </w:r>
-      <w:r>
-        <w:rPr>
-          <w:rFonts w:cstheme="minorHAnsi"/>
-          <w:color w:val="0A0A0A"/>
-        </w:rPr>
-        <w:t>=’null’}&gt;&gt;</w:t>
-      </w:r>
-      <w:r>
-        <w:rPr>
-          <w:rFonts w:cstheme="minorHAnsi"/>
-          <w:color w:val="0A0A0A"/>
-        </w:rPr>
-        <w:t xml:space="preserve">&lt;&lt;claimantAttendsOrRepresented&gt;&gt; </w:t>
-      </w:r>
-    </w:p>
-    <w:p>
-      <w:pPr>
-        <w:rPr>
-          <w:rFonts w:cstheme="minorHAnsi"/>
-          <w:color w:val="0A0A0A"/>
-          <w:shd w:val="clear" w:color="auto" w:fill="FFFFFF"/>
-        </w:rPr>
-      </w:pPr>
-      <w:r>
-        <w:rPr>
-          <w:rFonts w:cstheme="minorHAnsi"/>
-          <w:color w:val="0A0A0A"/>
-          <w:shd w:val="clear" w:color="auto" w:fill="FFFFFF"/>
-        </w:rPr>
-        <w:t>&lt;&lt;cs_{</w:t>
-      </w:r>
-      <w:proofErr w:type="spellStart"/>
-      <w:proofErr w:type="gramStart"/>
-      <w:r>
-        <w:rPr>
-          <w:rFonts w:cstheme="minorHAnsi"/>
-          <w:color w:val="0A0A0A"/>
-        </w:rPr>
-        <w:t>claimantTwoAttendsOrRepresented</w:t>
-      </w:r>
-      <w:proofErr w:type="spellEnd"/>
-      <w:r>
-        <w:rPr>
-          <w:rFonts w:cstheme="minorHAnsi"/>
-          <w:color w:val="0A0A0A"/>
-          <w:shd w:val="clear" w:color="auto" w:fill="FFFFFF"/>
-        </w:rPr>
-        <w:t>!</w:t>
-      </w:r>
-      <w:r>
-        <w:rPr>
-          <w:rFonts w:cstheme="minorHAnsi"/>
-          <w:color w:val="0A0A0A"/>
-          <w:shd w:val="clear" w:color="auto" w:fill="FFFFFF"/>
-        </w:rPr>
-        <w:t>=</w:t>
-      </w:r>
-      <w:proofErr w:type="gramEnd"/>
-      <w:r>
-        <w:rPr>
-          <w:rFonts w:cstheme="minorHAnsi"/>
-          <w:color w:val="0A0A0A"/>
-          <w:shd w:val="clear" w:color="auto" w:fill="FFFFFF"/>
-        </w:rPr>
-        <w:t>’</w:t>
-      </w:r>
-      <w:r>
-        <w:rPr>
-          <w:rFonts w:cstheme="minorHAnsi"/>
-          <w:color w:val="0A0A0A"/>
-          <w:shd w:val="clear" w:color="auto" w:fill="FFFFFF"/>
-        </w:rPr>
-        <w:t>null</w:t>
-      </w:r>
-      <w:r>
-        <w:rPr>
-          <w:rFonts w:cstheme="minorHAnsi"/>
-          <w:color w:val="0A0A0A"/>
-          <w:shd w:val="clear" w:color="auto" w:fill="FFFFFF"/>
-        </w:rPr>
-        <w:t>’}&gt;&gt;</w:t>
-      </w:r>
-    </w:p>
-    <w:p>
-      <w:pPr>
-        <w:rPr>
-          <w:rFonts w:cstheme="minorHAnsi"/>
-          <w:color w:val="0A0A0A"/>
-          <w:shd w:val="clear" w:color="auto" w:fill="FFFFFF"/>
-        </w:rPr>
-      </w:pPr>
-    </w:p>
-    <w:p>
-      <w:pPr>
-        <w:rPr>
-          <w:rFonts w:cstheme="minorHAnsi"/>
-          <w:color w:val="0A0A0A"/>
-          <w:shd w:val="clear" w:color="auto" w:fill="FFFFFF"/>
-        </w:rPr>
-      </w:pPr>
-      <w:r>
-        <w:rPr>
-          <w:rFonts w:cstheme="minorHAnsi"/>
-          <w:color w:val="0A0A0A"/>
-        </w:rPr>
-        <w:t>&lt;&lt;</w:t>
-      </w:r>
-      <w:proofErr w:type="spellStart"/>
-      <w:r>
-        <w:rPr>
-          <w:rFonts w:cstheme="minorHAnsi"/>
-          <w:color w:val="0A0A0A"/>
-        </w:rPr>
-        <w:t>claimantTwoAttendsOrRepresented</w:t>
-      </w:r>
-      <w:proofErr w:type="spellEnd"/>
-      <w:r>
-        <w:rPr>
-          <w:rFonts w:cstheme="minorHAnsi"/>
-          <w:color w:val="0A0A0A"/>
-        </w:rPr>
-        <w:t>&gt;&gt;</w:t>
-      </w:r>
-    </w:p>
-    <w:p>
-      <w:pPr>
-        <w:rPr>
-          <w:rFonts w:cstheme="minorHAnsi"/>
-          <w:color w:val="0A0A0A"/>
-        </w:rPr>
-      </w:pPr>
-      <w:r>
-        <w:rPr>
-          <w:rFonts w:cstheme="minorHAnsi"/>
-          <w:color w:val="0A0A0A"/>
-        </w:rPr>
-        <w:t>&lt;&lt;es_&gt;&gt;</w:t>
-      </w:r>
-    </w:p>
-    <w:p>
-      <w:pPr>
-        <w:rPr>
-          <w:rFonts w:cstheme="minorHAnsi"/>
-          <w:color w:val="0A0A0A"/>
-          <w:shd w:val="clear" w:color="auto" w:fill="FFFFFF"/>
-        </w:rPr>
-      </w:pPr>
-    </w:p>
-    <w:p>
-      <w:pPr>
-        <w:rPr>
-          <w:rFonts w:cstheme="minorHAnsi"/>
-          <w:color w:val="0A0A0A"/>
-        </w:rPr>
-      </w:pPr>
-      <w:r>
-        <w:rPr>
-          <w:rFonts w:cstheme="minorHAnsi"/>
-          <w:color w:val="0A0A0A"/>
-        </w:rPr>
-        <w:t>&lt;&lt;</w:t>
-      </w:r>
-      <w:proofErr w:type="spellStart"/>
-      <w:r>
-        <w:rPr>
-          <w:rFonts w:cstheme="minorHAnsi"/>
-          <w:color w:val="0A0A0A"/>
-        </w:rPr>
-        <w:t>defendantAttendsOrRepresented</w:t>
-      </w:r>
-      <w:proofErr w:type="spellEnd"/>
-      <w:r>
-        <w:rPr>
-          <w:rFonts w:cstheme="minorHAnsi"/>
-          <w:color w:val="0A0A0A"/>
-        </w:rPr>
-        <w:t>&gt;&gt;</w:t>
-      </w:r>
-    </w:p>
-    <w:p>
-      <w:pPr>
-        <w:rPr>
-          <w:rFonts w:cstheme="minorHAnsi"/>
-          <w:color w:val="0A0A0A"/>
-          <w:shd w:val="clear" w:color="auto" w:fill="FFFFFF"/>
-        </w:rPr>
-      </w:pPr>
-      <w:r>
-        <w:rPr>
-          <w:rFonts w:cstheme="minorHAnsi"/>
-          <w:color w:val="0A0A0A"/>
-          <w:shd w:val="clear" w:color="auto" w:fill="FFFFFF"/>
-        </w:rPr>
-        <w:t>&lt;&lt;cs_{</w:t>
-      </w:r>
-      <w:proofErr w:type="spellStart"/>
-      <w:proofErr w:type="gramStart"/>
-      <w:r>
-        <w:rPr>
-          <w:rFonts w:cstheme="minorHAnsi"/>
-          <w:color w:val="0A0A0A"/>
-        </w:rPr>
-        <w:t>defendantTwoAttendsOrRepresented</w:t>
-      </w:r>
-      <w:proofErr w:type="spellEnd"/>
-      <w:r>
-        <w:rPr>
-          <w:rFonts w:cstheme="minorHAnsi"/>
-          <w:color w:val="0A0A0A"/>
-          <w:shd w:val="clear" w:color="auto" w:fill="FFFFFF"/>
-        </w:rPr>
-        <w:t>!</w:t>
-      </w:r>
-      <w:r>
-        <w:rPr>
-          <w:rFonts w:cstheme="minorHAnsi"/>
-          <w:color w:val="0A0A0A"/>
-          <w:shd w:val="clear" w:color="auto" w:fill="FFFFFF"/>
-        </w:rPr>
-        <w:t>=</w:t>
-      </w:r>
-      <w:proofErr w:type="gramEnd"/>
-      <w:r>
-        <w:rPr>
-          <w:rFonts w:cstheme="minorHAnsi"/>
-          <w:color w:val="0A0A0A"/>
-          <w:shd w:val="clear" w:color="auto" w:fill="FFFFFF"/>
-        </w:rPr>
-        <w:t>’</w:t>
-      </w:r>
-      <w:r>
-        <w:rPr>
-          <w:rFonts w:cstheme="minorHAnsi"/>
-          <w:color w:val="0A0A0A"/>
-          <w:shd w:val="clear" w:color="auto" w:fill="FFFFFF"/>
-        </w:rPr>
-        <w:t>null</w:t>
-      </w:r>
-      <w:r>
-        <w:rPr>
-          <w:rFonts w:cstheme="minorHAnsi"/>
-          <w:color w:val="0A0A0A"/>
-          <w:shd w:val="clear" w:color="auto" w:fill="FFFFFF"/>
-        </w:rPr>
-        <w:t>’}&gt;&gt;</w:t>
-      </w:r>
-    </w:p>
-    <w:p>
-      <w:pPr>
-        <w:rPr>
-          <w:rFonts w:cstheme="minorHAnsi"/>
-          <w:color w:val="0A0A0A"/>
-        </w:rPr>
-      </w:pPr>
-    </w:p>
-    <w:p>
-      <w:pPr>
-        <w:rPr>
-          <w:rFonts w:cstheme="minorHAnsi"/>
-          <w:color w:val="0A0A0A"/>
-        </w:rPr>
-      </w:pPr>
-      <w:r>
-        <w:rPr>
-          <w:rFonts w:cstheme="minorHAnsi"/>
-          <w:color w:val="0A0A0A"/>
-        </w:rPr>
-        <w:t>&lt;&lt;</w:t>
-      </w:r>
-      <w:proofErr w:type="spellStart"/>
-      <w:r>
-        <w:rPr>
-          <w:rFonts w:cstheme="minorHAnsi"/>
-          <w:color w:val="0A0A0A"/>
-        </w:rPr>
-        <w:t>defendantTwoAttendsOrRepresented</w:t>
-      </w:r>
-      <w:proofErr w:type="spellEnd"/>
-      <w:r>
-        <w:rPr>
-          <w:rFonts w:cstheme="minorHAnsi"/>
-          <w:color w:val="0A0A0A"/>
-        </w:rPr>
-        <w:t>&gt;&gt;</w:t>
-      </w:r>
-    </w:p>
-    <w:p>
-      <w:pPr>
-        <w:rPr>
-          <w:rFonts w:cstheme="minorHAnsi"/>
-          <w:color w:val="0A0A0A"/>
-        </w:rPr>
-      </w:pPr>
-      <w:r>
-        <w:rPr>
-          <w:rFonts w:cstheme="minorHAnsi"/>
-          <w:color w:val="0A0A0A"/>
-        </w:rPr>
-        <w:t>&lt;&lt;es_&gt;&gt;</w:t>
-      </w:r>
-    </w:p>
-    <w:p>
-      <w:pPr>
-        <w:rPr>
-          <w:rFonts w:cstheme="minorHAnsi"/>
-          <w:color w:val="0A0A0A"/>
-        </w:rPr>
-      </w:pPr>
-      <w:r>
-        <w:rPr>
-          <w:rFonts w:cstheme="minorHAnsi"/>
-          <w:color w:val="0A0A0A"/>
-          <w:shd w:val="clear" w:color="auto" w:fill="FFFFFF"/>
-        </w:rPr>
-        <w:t>&lt;&lt;else&gt;&gt;</w:t>
-      </w:r>
-      <w:r>
-        <w:rPr>
-          <w:rFonts w:cstheme="minorHAnsi"/>
-          <w:color w:val="0A0A0A"/>
-        </w:rPr>
-        <w:t>&lt;&lt;</w:t>
-      </w:r>
-      <w:proofErr w:type="spellStart"/>
-      <w:r>
-        <w:rPr>
-          <w:rFonts w:cstheme="minorHAnsi"/>
-          <w:color w:val="0A0A0A"/>
-        </w:rPr>
-        <w:t>otherRepresentedText</w:t>
-      </w:r>
-      <w:proofErr w:type="spellEnd"/>
       <w:r>
         <w:rPr>
           <w:rFonts w:cstheme="minorHAnsi"/>
@@ -1888,18 +1569,8 @@
           <w:rFonts w:cstheme="minorHAnsi"/>
           <w:color w:val="0A0A0A"/>
         </w:rPr>
-        <w:t>cs</w:t>
-      </w:r>
-      <w:proofErr w:type="gramStart"/>
-      <w:r>
-        <w:rPr>
-          <w:rFonts w:cstheme="minorHAnsi"/>
-          <w:color w:val="0A0A0A"/>
-        </w:rPr>
-        <w:t>_{</w:t>
-      </w:r>
-      <w:proofErr w:type="spellStart"/>
-      <w:proofErr w:type="gramEnd"/>
+        <w:t>cs_{</w:t>
+      </w:r>
       <w:r>
         <w:rPr>
           <w:rFonts w:cstheme="minorHAnsi"/>
@@ -1907,7 +1578,6 @@
         </w:rPr>
         <w:t>judgeConsideredPapers</w:t>
       </w:r>
-      <w:proofErr w:type="spellEnd"/>
       <w:r>
         <w:rPr>
           <w:rFonts w:cstheme="minorHAnsi"/>
@@ -2004,54 +1674,16 @@
           <w:color w:val="0A0A0A"/>
           <w:shd w:val="clear" w:color="auto" w:fill="FFFFFF"/>
         </w:rPr>
-        <w:t>&lt;&lt;cs</w:t>
-      </w:r>
-      <w:proofErr w:type="gramStart"/>
+        <w:t>&lt;&lt;cs_{finalOrderMadeSelection=’Yes’</w:t>
+      </w:r>
       <w:r>
         <w:rPr>
           <w:rFonts w:cstheme="minorHAnsi"/>
           <w:color w:val="0A0A0A"/>
           <w:shd w:val="clear" w:color="auto" w:fill="FFFFFF"/>
         </w:rPr>
-        <w:t>_{</w:t>
-      </w:r>
-      <w:proofErr w:type="spellStart"/>
-      <w:proofErr w:type="gramEnd"/>
-      <w:r>
-        <w:rPr>
-          <w:rFonts w:cstheme="minorHAnsi"/>
-          <w:color w:val="0A0A0A"/>
-          <w:shd w:val="clear" w:color="auto" w:fill="FFFFFF"/>
-        </w:rPr>
-        <w:t>finalOrderMadeSelection</w:t>
-      </w:r>
-      <w:proofErr w:type="spellEnd"/>
-      <w:r>
-        <w:rPr>
-          <w:rFonts w:cstheme="minorHAnsi"/>
-          <w:color w:val="0A0A0A"/>
-          <w:shd w:val="clear" w:color="auto" w:fill="FFFFFF"/>
-        </w:rPr>
-        <w:t>=’Yes’</w:t>
-      </w:r>
-      <w:r>
-        <w:rPr>
-          <w:rFonts w:cstheme="minorHAnsi"/>
-          <w:color w:val="0A0A0A"/>
-          <w:shd w:val="clear" w:color="auto" w:fill="FFFFFF"/>
-        </w:rPr>
-        <w:t xml:space="preserve"> &amp;&amp; </w:t>
-      </w:r>
-      <w:proofErr w:type="spellStart"/>
-      <w:r>
-        <w:rPr>
-          <w:rFonts w:cstheme="minorHAnsi"/>
-          <w:color w:val="0A0A0A"/>
-          <w:shd w:val="clear" w:color="auto" w:fill="FFFFFF"/>
-        </w:rPr>
-        <w:t>recordedToggle</w:t>
-      </w:r>
-      <w:proofErr w:type="spellEnd"/>
+        <w:t xml:space="preserve"> &amp;&amp; recordedToggle</w:t>
+      </w:r>
       <w:r>
         <w:rPr>
           <w:rFonts w:cstheme="minorHAnsi"/>
@@ -2105,25 +1737,7 @@
           <w:color w:val="0A0A0A"/>
           <w:shd w:val="clear" w:color="auto" w:fill="FFFFFF"/>
         </w:rPr>
-        <w:t>&lt;&lt;</w:t>
-      </w:r>
-      <w:proofErr w:type="spellStart"/>
-      <w:r>
-        <w:rPr>
-          <w:rFonts w:cstheme="minorHAnsi"/>
-          <w:color w:val="0A0A0A"/>
-          <w:shd w:val="clear" w:color="auto" w:fill="FFFFFF"/>
-        </w:rPr>
-        <w:t>recordedText</w:t>
-      </w:r>
-      <w:proofErr w:type="spellEnd"/>
-      <w:r>
-        <w:rPr>
-          <w:rFonts w:cstheme="minorHAnsi"/>
-          <w:color w:val="0A0A0A"/>
-          <w:shd w:val="clear" w:color="auto" w:fill="FFFFFF"/>
-        </w:rPr>
-        <w:t>&gt;&gt;</w:t>
+        <w:t>&lt;&lt;recordedText&gt;&gt;</w:t>
       </w:r>
     </w:p>
     <w:p>
@@ -2187,23 +1801,7 @@
           <w:rFonts w:cstheme="minorHAnsi"/>
           <w:color w:val="0A0A0A"/>
         </w:rPr>
-        <w:t>&lt;&lt;</w:t>
-      </w:r>
-      <w:proofErr w:type="spellStart"/>
-      <w:r>
-        <w:rPr>
-          <w:rFonts w:cstheme="minorHAnsi"/>
-          <w:color w:val="0A0A0A"/>
-        </w:rPr>
-        <w:t>orderedText</w:t>
-      </w:r>
-      <w:proofErr w:type="spellEnd"/>
-      <w:r>
-        <w:rPr>
-          <w:rFonts w:cstheme="minorHAnsi"/>
-          <w:color w:val="0A0A0A"/>
-        </w:rPr>
-        <w:t>&gt;&gt;</w:t>
+        <w:t>&lt;&lt;orderedText&gt;&gt;</w:t>
       </w:r>
     </w:p>
     <w:p>
@@ -2252,14 +1850,12 @@
         </w:rPr>
         <w:t>&lt;&lt;cs_{</w:t>
       </w:r>
-      <w:proofErr w:type="spellStart"/>
       <w:r>
         <w:rPr>
           <w:rFonts w:ascii="GDS Transport Website Light" w:hAnsi="GDS Transport Website Light"/>
         </w:rPr>
         <w:t>furtherHearingToggle</w:t>
       </w:r>
-      <w:proofErr w:type="spellEnd"/>
       <w:r>
         <w:rPr>
           <w:rFonts w:ascii="GDS Transport Website Light" w:hAnsi="GDS Transport Website Light"/>
@@ -2298,7 +1894,6 @@
         </w:rPr>
         <w:t>&lt;&lt;cs_{</w:t>
       </w:r>
-      <w:proofErr w:type="spellStart"/>
       <w:r>
         <w:rPr>
           <w:rFonts w:ascii="GDS Transport Website Light" w:hAnsi="GDS Transport Website Light"/>
@@ -2317,7 +1912,6 @@
         </w:rPr>
         <w:t>Toggle</w:t>
       </w:r>
-      <w:proofErr w:type="spellEnd"/>
       <w:r>
         <w:rPr>
           <w:rFonts w:ascii="GDS Transport Website Light" w:hAnsi="GDS Transport Website Light"/>
@@ -2343,47 +1937,50 @@
         <w:t xml:space="preserve"> A further hearing will take place </w:t>
       </w:r>
       <w:r>
-        <w:t>&lt;&lt; {</w:t>
-      </w:r>
-      <w:proofErr w:type="spellStart"/>
-      <w:r>
-        <w:t>dateFormat</w:t>
-      </w:r>
-      <w:proofErr w:type="spellEnd"/>
-      <w:r>
-        <w:t>(</w:t>
-      </w:r>
-      <w:proofErr w:type="spellStart"/>
+        <w:rPr>
+          <w:rFonts w:ascii="GDS Transport Website Light" w:hAnsi="GDS Transport Website Light"/>
+        </w:rPr>
+        <w:t xml:space="preserve">after </w:t>
+      </w:r>
+      <w:r>
+        <w:t>&lt;&lt; {dateFormat(</w:t>
+      </w:r>
       <w:r>
         <w:t>furtherHearingFromDate</w:t>
       </w:r>
-      <w:proofErr w:type="spellEnd"/>
-      <w:r>
-        <w:t xml:space="preserve">, ‘dd MMMM </w:t>
-      </w:r>
-      <w:proofErr w:type="spellStart"/>
-      <w:r>
-        <w:t>yyyy</w:t>
-      </w:r>
-      <w:proofErr w:type="spellEnd"/>
-      <w:r>
-        <w:t>’, ‘</w:t>
-      </w:r>
-      <w:proofErr w:type="spellStart"/>
-      <w:r>
-        <w:t>yyyy</w:t>
-      </w:r>
-      <w:proofErr w:type="spellEnd"/>
-      <w:r>
-        <w:t>-MM-dd’)}&gt;&gt;</w:t>
+      <w:r>
+        <w:t>, ‘dd MMMM yyyy’, ‘yyyy-MM-dd’)}&gt;&gt;</w:t>
       </w:r>
       <w:r>
         <w:t>.&lt;&lt;es_</w:t>
       </w:r>
       <w:r>
-        <w:t>&gt;&gt;&lt;&lt;cs_{</w:t>
-      </w:r>
-      <w:proofErr w:type="spellStart"/>
+        <w:t>&gt;&gt;&lt;&lt;cs_{furtherHearing</w:t>
+      </w:r>
+      <w:r>
+        <w:t>To</w:t>
+      </w:r>
+      <w:r>
+        <w:t xml:space="preserve">Toggle ='true'}&gt;&gt;A further hearing will take place between </w:t>
+      </w:r>
+      <w:r>
+        <w:t>&lt;&lt; {dateFormat(</w:t>
+      </w:r>
+      <w:r>
+        <w:t>furtherHearingFromDate</w:t>
+      </w:r>
+      <w:r>
+        <w:t>, ‘dd MMMM yyyy’, ‘yyyy-MM-dd’)}&gt;&gt;</w:t>
+      </w:r>
+      <w:r>
+        <w:t xml:space="preserve"> </w:t>
+      </w:r>
+      <w:r>
+        <w:t xml:space="preserve">and </w:t>
+      </w:r>
+      <w:r>
+        <w:t>&lt;&lt; {dateFormat(</w:t>
+      </w:r>
       <w:r>
         <w:t>furtherHearing</w:t>
       </w:r>
@@ -2391,93 +1988,10 @@
         <w:t>To</w:t>
       </w:r>
       <w:r>
-        <w:t>Toggle</w:t>
-      </w:r>
-      <w:proofErr w:type="spellEnd"/>
-      <w:r>
-        <w:t xml:space="preserve"> ='true'}&gt;&gt;A further hearing will take place between </w:t>
-      </w:r>
-      <w:r>
-        <w:t>&lt;&lt; {</w:t>
-      </w:r>
-      <w:proofErr w:type="spellStart"/>
-      <w:r>
-        <w:t>dateFormat</w:t>
-      </w:r>
-      <w:proofErr w:type="spellEnd"/>
-      <w:r>
-        <w:t>(</w:t>
-      </w:r>
-      <w:proofErr w:type="spellStart"/>
-      <w:r>
-        <w:t>furtherHearingFromDate</w:t>
-      </w:r>
-      <w:proofErr w:type="spellEnd"/>
-      <w:r>
-        <w:t xml:space="preserve">, ‘dd MMMM </w:t>
-      </w:r>
-      <w:proofErr w:type="spellStart"/>
-      <w:r>
-        <w:t>yyyy</w:t>
-      </w:r>
-      <w:proofErr w:type="spellEnd"/>
-      <w:r>
-        <w:t>’, ‘</w:t>
-      </w:r>
-      <w:proofErr w:type="spellStart"/>
-      <w:r>
-        <w:t>yyyy</w:t>
-      </w:r>
-      <w:proofErr w:type="spellEnd"/>
-      <w:r>
-        <w:t>-MM-dd’)}&gt;&gt;</w:t>
-      </w:r>
-      <w:r>
-        <w:t xml:space="preserve"> </w:t>
-      </w:r>
-      <w:r>
-        <w:t xml:space="preserve">and </w:t>
-      </w:r>
-      <w:r>
-        <w:t>&lt;&lt; {</w:t>
-      </w:r>
-      <w:proofErr w:type="spellStart"/>
-      <w:r>
-        <w:t>dateFormat</w:t>
-      </w:r>
-      <w:proofErr w:type="spellEnd"/>
-      <w:r>
-        <w:t>(</w:t>
-      </w:r>
-      <w:proofErr w:type="spellStart"/>
-      <w:r>
-        <w:t>furtherHearing</w:t>
-      </w:r>
-      <w:r>
-        <w:t>To</w:t>
-      </w:r>
-      <w:r>
         <w:t>Date</w:t>
       </w:r>
-      <w:proofErr w:type="spellEnd"/>
-      <w:r>
-        <w:t xml:space="preserve">, ‘dd MMMM </w:t>
-      </w:r>
-      <w:proofErr w:type="spellStart"/>
-      <w:r>
-        <w:t>yyyy</w:t>
-      </w:r>
-      <w:proofErr w:type="spellEnd"/>
-      <w:r>
-        <w:t>’, ‘</w:t>
-      </w:r>
-      <w:proofErr w:type="spellStart"/>
-      <w:r>
-        <w:t>yyyy</w:t>
-      </w:r>
-      <w:proofErr w:type="spellEnd"/>
-      <w:r>
-        <w:t>-MM-dd’)}&gt;&gt;</w:t>
+      <w:r>
+        <w:t>, ‘dd MMMM yyyy’, ‘yyyy-MM-dd’)}&gt;&gt;</w:t>
       </w:r>
       <w:r>
         <w:t>.&lt;&lt;es_&gt;&gt;</w:t>
@@ -2493,108 +2007,127 @@
       </w:pPr>
     </w:p>
     <w:p>
-      <w:pPr>
-        <w:ind w:left="1440"/>
-      </w:pPr>
       <w:r>
         <w:t>Time allocated for the hearing is:</w:t>
       </w:r>
       <w:r>
         <w:t xml:space="preserve"> &lt;&lt;</w:t>
       </w:r>
-      <w:proofErr w:type="spellStart"/>
       <w:r>
         <w:t>furtherHearingLength</w:t>
       </w:r>
-      <w:proofErr w:type="spellEnd"/>
       <w:r>
         <w:t>&gt;&gt;.</w:t>
       </w:r>
     </w:p>
     <w:p>
       <w:pPr>
-        <w:ind w:left="720" w:firstLine="720"/>
-      </w:pPr>
+        <w:ind w:firstLine="720"/>
+      </w:pPr>
+      <w:r>
+        <w:t>&lt;&lt;cs_{datesToAvoid!=’null’}&gt;&gt;</w:t>
+      </w:r>
+    </w:p>
+    <w:p/>
+    <w:p>
+      <w:r>
+        <w:t xml:space="preserve">The parties must, by 4pm on </w:t>
+      </w:r>
+      <w:r>
+        <w:t>&lt;&lt; {dateFormat(</w:t>
+      </w:r>
+      <w:r>
+        <w:t>datesToAvoid</w:t>
+      </w:r>
+      <w:r>
+        <w:t>, ‘dd MMMM yyyy’, ‘yyyy-MM-dd’)}&gt;&gt;</w:t>
+      </w:r>
+      <w:r>
+        <w:t xml:space="preserve"> upload the dates on which they are </w:t>
+      </w:r>
+      <w:r>
+        <w:t>un</w:t>
+      </w:r>
+      <w:r>
+        <w:t>available for a hearing.</w:t>
+      </w:r>
+    </w:p>
+    <w:p>
+      <w:r>
+        <w:t>&lt;&lt;es_&gt;&gt;</w:t>
+      </w:r>
+    </w:p>
+    <w:p/>
+    <w:p>
+      <w:r>
+        <w:t>A further hearing will take place at</w:t>
+      </w:r>
+      <w:r>
+        <w:t xml:space="preserve"> </w:t>
+      </w:r>
       <w:r>
         <w:t>&lt;&lt;cs_{</w:t>
       </w:r>
-      <w:proofErr w:type="spellStart"/>
-      <w:proofErr w:type="gramStart"/>
-      <w:r>
-        <w:t>datesToAvoid</w:t>
-      </w:r>
-      <w:proofErr w:type="spellEnd"/>
-      <w:r>
-        <w:t>!=</w:t>
-      </w:r>
-      <w:proofErr w:type="gramEnd"/>
-      <w:r>
-        <w:t>’null’}&gt;&gt;</w:t>
-      </w:r>
-    </w:p>
-    <w:p>
-      <w:pPr>
-        <w:ind w:left="1440"/>
-      </w:pPr>
-    </w:p>
-    <w:p>
-      <w:pPr>
-        <w:ind w:left="1440"/>
-      </w:pPr>
-      <w:r>
-        <w:t xml:space="preserve">The parties must, by 4pm on </w:t>
-      </w:r>
-      <w:r>
-        <w:t>&lt;&lt; {</w:t>
-      </w:r>
-      <w:proofErr w:type="spellStart"/>
-      <w:proofErr w:type="gramStart"/>
-      <w:r>
-        <w:t>dateFormat</w:t>
-      </w:r>
-      <w:proofErr w:type="spellEnd"/>
-      <w:r>
-        <w:t>(</w:t>
-      </w:r>
-      <w:proofErr w:type="spellStart"/>
-      <w:proofErr w:type="gramEnd"/>
-      <w:r>
-        <w:t>datesToAvoid</w:t>
-      </w:r>
-      <w:proofErr w:type="spellEnd"/>
-      <w:r>
-        <w:t xml:space="preserve">, ‘dd MMMM </w:t>
-      </w:r>
-      <w:proofErr w:type="spellStart"/>
-      <w:r>
-        <w:t>yyyy</w:t>
-      </w:r>
-      <w:proofErr w:type="spellEnd"/>
-      <w:r>
-        <w:t>’, ‘</w:t>
-      </w:r>
-      <w:proofErr w:type="spellStart"/>
-      <w:r>
-        <w:t>yyyy</w:t>
-      </w:r>
-      <w:proofErr w:type="spellEnd"/>
-      <w:r>
-        <w:t>-MM-dd’)}&gt;&gt;</w:t>
-      </w:r>
-      <w:r>
-        <w:t xml:space="preserve"> upload the dates on which they are </w:t>
-      </w:r>
-      <w:r>
-        <w:t>un</w:t>
-      </w:r>
-      <w:r>
-        <w:t>available for a hearing.</w:t>
-      </w:r>
-    </w:p>
-    <w:p>
-      <w:pPr>
-        <w:ind w:left="1440"/>
-      </w:pPr>
+      <w:r>
+        <w:t>showFurtherHearingLocation</w:t>
+      </w:r>
+      <w:r>
+        <w:t>Alt</w:t>
+      </w:r>
+      <w:r>
+        <w:t>=</w:t>
+      </w:r>
+      <w:r>
+        <w:t>’</w:t>
+      </w:r>
+      <w:r>
+        <w:t>true</w:t>
+      </w:r>
+      <w:r>
+        <w:t>’</w:t>
+      </w:r>
+      <w:r>
+        <w:t>}&gt;&gt;</w:t>
+      </w:r>
+      <w:r>
+        <w:t>&lt;</w:t>
+      </w:r>
+      <w:r>
+        <w:t>&lt;</w:t>
+      </w:r>
+      <w:r>
+        <w:t>furtherHearingLocationDefault</w:t>
+      </w:r>
+      <w:r>
+        <w:t>&gt;&gt;.</w:t>
+      </w:r>
+      <w:r>
+        <w:t>&lt;&lt;es_&gt;&gt;&lt;&lt;cs_{</w:t>
+      </w:r>
+      <w:r>
+        <w:t>showFurtherHearingLocation</w:t>
+      </w:r>
+      <w:r>
+        <w:t>Alt</w:t>
+      </w:r>
+      <w:r>
+        <w:t>=</w:t>
+      </w:r>
+      <w:r>
+        <w:t>’false’</w:t>
+      </w:r>
+      <w:r>
+        <w:t>}&gt;&gt;&lt;&lt;</w:t>
+      </w:r>
+      <w:r>
+        <w:t>furtherHearingLocationAlt</w:t>
+      </w:r>
+      <w:r>
+        <w:t>&gt;&gt;</w:t>
+      </w:r>
+      <w:r>
+        <w:t>.</w:t>
+      </w:r>
       <w:r>
         <w:t>&lt;&lt;es_&gt;&gt;</w:t>
       </w:r>
@@ -2602,145 +2135,38 @@
     <w:p/>
     <w:p>
       <w:pPr>
-        <w:ind w:left="1440"/>
-      </w:pPr>
-      <w:r>
-        <w:t>A further hearing will take place at</w:t>
+        <w:pStyle w:val="ListParagraph"/>
+        <w:ind w:left="0"/>
+      </w:pPr>
+      <w:r>
+        <w:t xml:space="preserve">The hearing will take place </w:t>
+      </w:r>
+      <w:r>
+        <w:t>&lt;&lt;</w:t>
+      </w:r>
+      <w:r>
+        <w:t>cs_{</w:t>
+      </w:r>
+      <w:r>
+        <w:t>furtherHearingMethod</w:t>
+      </w:r>
+      <w:r>
+        <w:t>=’VIDEO’}</w:t>
+      </w:r>
+      <w:r>
+        <w:t>&gt;&gt;</w:t>
+      </w:r>
+      <w:r>
+        <w:t>by video&lt;&lt;es_&gt;&gt;&lt;&lt;cs_{furtherHearingMethod=’TELEPHONE’}&gt;&gt; by telephone&lt;&lt;es_&gt;&gt;&lt;&lt;cs_{furtherHearingMethod=’IN_PERSON’}&gt;&gt; in person&lt;&lt;es_&gt;&gt;</w:t>
+      </w:r>
+      <w:r>
+        <w:t>. Further details will be provided in the hearing notice to follow.</w:t>
       </w:r>
       <w:r>
         <w:t xml:space="preserve"> </w:t>
       </w:r>
-      <w:r>
-        <w:t>&lt;&lt;cs_{</w:t>
-      </w:r>
-      <w:r>
-        <w:t>showFurtherHearingLocation</w:t>
-      </w:r>
-      <w:r>
-        <w:t>Alt</w:t>
-      </w:r>
-      <w:r>
-        <w:t>=</w:t>
-      </w:r>
-      <w:r>
-        <w:t>’</w:t>
-      </w:r>
-      <w:r>
-        <w:t>true</w:t>
-      </w:r>
-      <w:r>
-        <w:t>’</w:t>
-      </w:r>
-      <w:r>
-        <w:t>}&gt;&gt;</w:t>
-      </w:r>
-      <w:r>
-        <w:t>&lt;</w:t>
-      </w:r>
-      <w:r>
-        <w:t>&lt;</w:t>
-      </w:r>
-      <w:r>
-        <w:t>furtherHearingLocationDefault</w:t>
-      </w:r>
-      <w:r>
-        <w:t>&gt;</w:t>
-      </w:r>
-      <w:proofErr w:type="gramStart"/>
-      <w:r>
-        <w:t>&gt;.</w:t>
-      </w:r>
-      <w:r>
-        <w:t>&lt;</w:t>
-      </w:r>
-      <w:proofErr w:type="gramEnd"/>
-      <w:r>
-        <w:t>&lt;es_&gt;&gt;&lt;&lt;cs_{</w:t>
-      </w:r>
-      <w:r>
-        <w:t>showFurtherHearingLocation</w:t>
-      </w:r>
-      <w:r>
-        <w:t>Alt</w:t>
-      </w:r>
-      <w:r>
-        <w:t>=</w:t>
-      </w:r>
-      <w:r>
-        <w:t>’false’</w:t>
-      </w:r>
-      <w:r>
-        <w:t>}&gt;&gt;&lt;&lt;</w:t>
-      </w:r>
-      <w:r>
-        <w:t>furtherHearingLocationAlt</w:t>
-      </w:r>
-      <w:r>
-        <w:t>&gt;&gt;</w:t>
-      </w:r>
-      <w:r>
-        <w:t>.</w:t>
-      </w:r>
-      <w:r>
-        <w:t>&lt;&lt;es_&gt;&gt;</w:t>
-      </w:r>
-    </w:p>
-    <w:p/>
-    <w:p>
-      <w:pPr>
-        <w:pStyle w:val="ListParagraph"/>
-        <w:ind w:left="1440"/>
-      </w:pPr>
-      <w:r>
-        <w:t xml:space="preserve">The hearing will take place </w:t>
-      </w:r>
-      <w:r>
-        <w:t>&lt;&lt;</w:t>
-      </w:r>
-      <w:r>
-        <w:t>cs_{</w:t>
-      </w:r>
-      <w:proofErr w:type="spellStart"/>
-      <w:r>
-        <w:t>furtherHearingMethod</w:t>
-      </w:r>
-      <w:proofErr w:type="spellEnd"/>
-      <w:r>
-        <w:t>=’VIDEO’}</w:t>
-      </w:r>
-      <w:r>
-        <w:t>&gt;&gt;</w:t>
-      </w:r>
-      <w:r>
-        <w:t>by video&lt;&lt;es_&gt;&gt;&lt;&lt;cs_{</w:t>
-      </w:r>
-      <w:proofErr w:type="spellStart"/>
-      <w:r>
-        <w:t>furtherHearingMethod</w:t>
-      </w:r>
-      <w:proofErr w:type="spellEnd"/>
-      <w:r>
-        <w:t>=’TELEPHONE’}&gt;&gt; by telephone&lt;&lt;es_&gt;&gt;&lt;&lt;cs_{</w:t>
-      </w:r>
-      <w:proofErr w:type="spellStart"/>
-      <w:r>
-        <w:t>furtherHearingMethod</w:t>
-      </w:r>
-      <w:proofErr w:type="spellEnd"/>
-      <w:r>
-        <w:t>=’IN_PERSON’}&gt;&gt; in person&lt;&lt;es_&gt;&gt;</w:t>
-      </w:r>
-      <w:r>
-        <w:t>. Further details will be provided in the hearing notice to follow.</w:t>
-      </w:r>
-      <w:r>
-        <w:t xml:space="preserve"> </w:t>
-      </w:r>
-    </w:p>
-    <w:p>
-      <w:pPr>
-        <w:ind w:left="1440"/>
-      </w:pPr>
+    </w:p>
+    <w:p>
       <w:r>
         <w:t>&lt;&lt;es_&gt;&gt;</w:t>
       </w:r>
@@ -2755,43 +2181,19 @@
         </w:numPr>
       </w:pPr>
       <w:r>
-        <w:t>&lt;&lt;cs_{</w:t>
-      </w:r>
-      <w:proofErr w:type="spellStart"/>
-      <w:r>
-        <w:t>costSelection</w:t>
-      </w:r>
-      <w:proofErr w:type="spellEnd"/>
-      <w:r>
-        <w:t>=’COSTS_IN_THE_CASE’}&gt;&gt;</w:t>
-      </w:r>
-      <w:r>
-        <w:t xml:space="preserve">Costs in the </w:t>
-      </w:r>
-      <w:proofErr w:type="gramStart"/>
-      <w:r>
-        <w:t>case.</w:t>
-      </w:r>
-      <w:r>
-        <w:t>&lt;</w:t>
-      </w:r>
-      <w:proofErr w:type="gramEnd"/>
-      <w:r>
-        <w:t>&lt;es_&gt;</w:t>
+        <w:t>&lt;&lt;cs_{costSelection=’COSTS_IN_THE_CASE’}&gt;&gt;</w:t>
+      </w:r>
+      <w:r>
+        <w:t>Costs in the case.</w:t>
+      </w:r>
+      <w:r>
+        <w:t>&lt;&lt;es_&gt;</w:t>
       </w:r>
       <w:r>
         <w:t>&gt;</w:t>
       </w:r>
       <w:r>
-        <w:t>&lt;&lt;cs_{</w:t>
-      </w:r>
-      <w:proofErr w:type="spellStart"/>
-      <w:r>
-        <w:t>costSelection</w:t>
-      </w:r>
-      <w:proofErr w:type="spellEnd"/>
-      <w:r>
-        <w:t>=</w:t>
+        <w:t>&lt;&lt;cs_{costSelection=</w:t>
       </w:r>
       <w:r>
         <w:t>’NO_ORDER_TO_COST’</w:t>
@@ -2809,15 +2211,7 @@
         <w:t>&gt;</w:t>
       </w:r>
       <w:r>
-        <w:t>&lt;&lt;cs_{</w:t>
-      </w:r>
-      <w:proofErr w:type="spellStart"/>
-      <w:r>
-        <w:t>costSelection</w:t>
-      </w:r>
-      <w:proofErr w:type="spellEnd"/>
-      <w:r>
-        <w:t>=’COSTS_</w:t>
+        <w:t>&lt;&lt;cs_{costSelection=’COSTS_</w:t>
       </w:r>
       <w:r>
         <w:t>RESERVED</w:t>
@@ -2856,33 +2250,13 @@
         <w:t xml:space="preserve"> </w:t>
       </w:r>
       <w:r>
-        <w:t>&lt;&lt; {</w:t>
-      </w:r>
-      <w:proofErr w:type="spellStart"/>
-      <w:proofErr w:type="gramStart"/>
-      <w:r>
-        <w:t>dateFormat</w:t>
-      </w:r>
-      <w:proofErr w:type="spellEnd"/>
-      <w:r>
-        <w:t>(</w:t>
-      </w:r>
-      <w:proofErr w:type="spellStart"/>
-      <w:proofErr w:type="gramEnd"/>
+        <w:t>&lt;&lt; {dateFormat(</w:t>
+      </w:r>
       <w:r>
         <w:t>summarilyAssessedDate</w:t>
       </w:r>
-      <w:proofErr w:type="spellEnd"/>
-      <w:r>
-        <w:t xml:space="preserve">, ‘dd MMMM </w:t>
-      </w:r>
-      <w:proofErr w:type="spellStart"/>
-      <w:r>
-        <w:t>yyyy</w:t>
-      </w:r>
-      <w:proofErr w:type="spellEnd"/>
-      <w:r>
-        <w:t>’, ‘yyyy-MM-dd’)}&gt;&gt;</w:t>
+      <w:r>
+        <w:t>, ‘dd MMMM yyyy’, ‘yyyy-MM-dd’)}&gt;&gt;</w:t>
       </w:r>
       <w:r>
         <w:t>&lt;&lt;detailedAssessment&gt;&gt;</w:t>
@@ -2929,43 +2303,20 @@
     </w:p>
     <w:p>
       <w:pPr>
-        <w:ind w:left="1440"/>
-      </w:pPr>
-      <w:r>
-        <w:t>&lt;&lt;cs_{</w:t>
-      </w:r>
-      <w:proofErr w:type="spellStart"/>
-      <w:proofErr w:type="gramStart"/>
+        <w:ind w:firstLine="360"/>
+      </w:pPr>
+      <w:r>
+        <w:t>&lt;&lt;cs_{interimPayment!=null}&gt;&gt;</w:t>
+      </w:r>
+    </w:p>
+    <w:p/>
+    <w:p>
+      <w:r>
+        <w:t>&lt;&lt;</w:t>
+      </w:r>
       <w:r>
         <w:t>interimPayment</w:t>
       </w:r>
-      <w:proofErr w:type="spellEnd"/>
-      <w:r>
-        <w:t>!=</w:t>
-      </w:r>
-      <w:proofErr w:type="gramEnd"/>
-      <w:r>
-        <w:t>null}&gt;&gt;</w:t>
-      </w:r>
-    </w:p>
-    <w:p>
-      <w:pPr>
-        <w:ind w:left="1440"/>
-      </w:pPr>
-    </w:p>
-    <w:p>
-      <w:pPr>
-        <w:ind w:left="1440"/>
-      </w:pPr>
-      <w:r>
-        <w:lastRenderedPageBreak/>
-        <w:t>&lt;&lt;</w:t>
-      </w:r>
-      <w:proofErr w:type="spellStart"/>
-      <w:r>
-        <w:t>interimPayment</w:t>
-      </w:r>
-      <w:proofErr w:type="spellEnd"/>
       <w:r>
         <w:t xml:space="preserve"> &gt;&gt;</w:t>
       </w:r>
@@ -2973,44 +2324,13 @@
         <w:t xml:space="preserve"> </w:t>
       </w:r>
       <w:r>
-        <w:t>&lt;</w:t>
-      </w:r>
-      <w:proofErr w:type="gramStart"/>
-      <w:r>
-        <w:t>&lt;{</w:t>
-      </w:r>
-      <w:proofErr w:type="spellStart"/>
-      <w:proofErr w:type="gramEnd"/>
-      <w:r>
-        <w:t>dateFormat</w:t>
-      </w:r>
-      <w:proofErr w:type="spellEnd"/>
-      <w:r>
-        <w:t>(</w:t>
-      </w:r>
-      <w:proofErr w:type="spellStart"/>
+        <w:t>&lt;&lt;{dateFormat(</w:t>
+      </w:r>
       <w:r>
         <w:t>interimPaymentDate</w:t>
       </w:r>
-      <w:proofErr w:type="spellEnd"/>
-      <w:r>
-        <w:t xml:space="preserve">, ‘dd MMMM </w:t>
-      </w:r>
-      <w:proofErr w:type="spellStart"/>
-      <w:r>
-        <w:t>yyyy</w:t>
-      </w:r>
-      <w:proofErr w:type="spellEnd"/>
-      <w:r>
-        <w:t>’, ‘</w:t>
-      </w:r>
-      <w:proofErr w:type="spellStart"/>
-      <w:r>
-        <w:t>yyyy</w:t>
-      </w:r>
-      <w:proofErr w:type="spellEnd"/>
-      <w:r>
-        <w:t>-MM</w:t>
+      <w:r>
+        <w:t>, ‘dd MMMM yyyy’, ‘yyyy-MM</w:t>
       </w:r>
       <w:r>
         <w:t>-</w:t>
@@ -3024,7 +2344,7 @@
     </w:p>
     <w:p>
       <w:pPr>
-        <w:ind w:left="1440"/>
+        <w:ind w:firstLine="360"/>
       </w:pPr>
       <w:r>
         <w:t>&lt;&lt;es_&gt;&gt;</w:t>
@@ -3032,60 +2352,27 @@
     </w:p>
     <w:p>
       <w:pPr>
-        <w:ind w:left="1440"/>
-      </w:pPr>
-      <w:r>
-        <w:t>&lt;&lt;cs_{</w:t>
-      </w:r>
-      <w:proofErr w:type="spellStart"/>
-      <w:r>
-        <w:t>qcosProtection</w:t>
-      </w:r>
-      <w:proofErr w:type="spellEnd"/>
-      <w:r>
-        <w:t>=’true’}&gt;&gt;</w:t>
-      </w:r>
-    </w:p>
-    <w:p>
-      <w:pPr>
-        <w:ind w:left="1440"/>
-      </w:pPr>
-    </w:p>
-    <w:p>
-      <w:pPr>
-        <w:ind w:left="1440"/>
-      </w:pPr>
+        <w:ind w:firstLine="360"/>
+      </w:pPr>
+      <w:r>
+        <w:t>&lt;&lt;cs_{qcosProtection=’true’}&gt;&gt;</w:t>
+      </w:r>
+    </w:p>
+    <w:p/>
+    <w:p>
       <w:r>
         <w:t>Other than by way of permitted set off, there shall be no enforcement of any costs assessed under this order without permission of the Court.</w:t>
       </w:r>
     </w:p>
     <w:p>
-      <w:pPr>
-        <w:ind w:left="1440"/>
-      </w:pPr>
       <w:r>
         <w:t>&lt;&lt;es_&gt;&gt;</w:t>
       </w:r>
     </w:p>
-    <w:p>
-      <w:pPr>
-        <w:ind w:left="1440"/>
-      </w:pPr>
-    </w:p>
-    <w:p>
-      <w:pPr>
-        <w:ind w:left="1440"/>
-      </w:pPr>
-      <w:r>
-        <w:t>&lt;&lt;cs_{</w:t>
-      </w:r>
-      <w:proofErr w:type="spellStart"/>
-      <w:r>
-        <w:t>costsProtection</w:t>
-      </w:r>
-      <w:proofErr w:type="spellEnd"/>
-      <w:r>
-        <w:t>=</w:t>
+    <w:p/>
+    <w:p>
+      <w:r>
+        <w:t>&lt;&lt;cs_{costsProtection=</w:t>
       </w:r>
       <w:r>
         <w:t>’true’</w:t>
@@ -3095,9 +2382,6 @@
       </w:r>
     </w:p>
     <w:p>
-      <w:pPr>
-        <w:ind w:left="1440"/>
-      </w:pPr>
       <w:r>
         <w:t>The paying party has the benefit of cost protection under section 26 of the Legal Aid, Sentencing and Punishment of Offenders Act 2012. The amount of costs that the paying party shall pay shall be determined on an application by the receiving party under rule 16 of the Civil legal Aid (Costs) Regulations 2013. Any objection by the paying party to the amount of costs claimed shall be dealt with on that occasion</w:t>
       </w:r>
@@ -3113,20 +2397,7 @@
     </w:p>
     <w:p>
       <w:r>
-        <w:t>&lt;&lt;cs_{</w:t>
-      </w:r>
-      <w:proofErr w:type="spellStart"/>
-      <w:proofErr w:type="gramStart"/>
-      <w:r>
-        <w:t>claimantOrDefendantAppeal</w:t>
-      </w:r>
-      <w:proofErr w:type="spellEnd"/>
-      <w:r>
-        <w:t>!=</w:t>
-      </w:r>
-      <w:proofErr w:type="gramEnd"/>
-      <w:r>
-        <w:t>’null’}&gt;&gt;</w:t>
+        <w:t>&lt;&lt;cs_{claimantOrDefendantAppeal!=’null’}&gt;&gt;</w:t>
       </w:r>
     </w:p>
     <w:p>
@@ -3138,279 +2409,152 @@
         </w:numPr>
       </w:pPr>
       <w:r>
-        <w:t>The &lt;&lt;</w:t>
-      </w:r>
-      <w:proofErr w:type="spellStart"/>
-      <w:r>
-        <w:t>claimantOrDefendantAppeal</w:t>
-      </w:r>
-      <w:proofErr w:type="spellEnd"/>
-      <w:r>
-        <w:t>&gt;&gt; application for permission to appeal is &lt;&lt;</w:t>
+        <w:t>The &lt;&lt;claimantOrDefendantAppeal&gt;&gt; application for permission to appeal is &lt;&lt;</w:t>
+      </w:r>
+      <w:r>
+        <w:t>cs_{appealGranted=’true’}</w:t>
+      </w:r>
+      <w:r>
+        <w:t>&gt;&gt;</w:t>
+      </w:r>
+      <w:r>
+        <w:t>granted.&lt;&lt;else&gt;&gt;refused</w:t>
+      </w:r>
+      <w:r>
+        <w:t>.</w:t>
+      </w:r>
+      <w:r>
+        <w:t>&lt;&lt;es_&gt;&gt;</w:t>
+      </w:r>
+    </w:p>
+    <w:p/>
+    <w:p>
+      <w:r>
+        <w:t>&lt;&lt;cs_{</w:t>
+      </w:r>
+      <w:r>
+        <w:t>appealGranted</w:t>
+      </w:r>
+      <w:r>
+        <w:t>=’</w:t>
+      </w:r>
+      <w:r>
+        <w:t>true</w:t>
+      </w:r>
+      <w:r>
+        <w:t>’}&gt;&gt;An appeal lies from this order to &lt;&lt;</w:t>
       </w:r>
       <w:r>
         <w:t>cs_{</w:t>
       </w:r>
-      <w:proofErr w:type="spellStart"/>
-      <w:r>
-        <w:t>appealGranted</w:t>
-      </w:r>
-      <w:proofErr w:type="spellEnd"/>
-      <w:r>
-        <w:t>=’true’}</w:t>
+      <w:r>
+        <w:t>tableAorB</w:t>
+      </w:r>
+      <w:r>
+        <w:t>=’a’</w:t>
+      </w:r>
+      <w:r>
+        <w:t>}</w:t>
       </w:r>
       <w:r>
         <w:t>&gt;&gt;</w:t>
       </w:r>
-      <w:proofErr w:type="gramStart"/>
-      <w:r>
-        <w:t>granted.&lt;</w:t>
-      </w:r>
-      <w:proofErr w:type="gramEnd"/>
-      <w:r>
-        <w:t>&lt;else&gt;&gt;refused</w:t>
+      <w:r>
+        <w:t xml:space="preserve"> a Circuit Judge of the County Court at the appropriate appeal centre prescribed in CPR 52PD Table A.&lt;&lt;else&gt;&gt;a High Court Judge of the Kings’s Bench Division at the appropriate appeal centre prescribed in CPR 52PDB Table B.</w:t>
+      </w:r>
+      <w:r>
+        <w:t>&lt;&lt;es_&gt;&gt;</w:t>
+      </w:r>
+    </w:p>
+    <w:p/>
+    <w:p>
+      <w:r>
+        <w:t>The appellant’s notice shall be filed at the appeal centre no later than 4pm on</w:t>
+      </w:r>
+      <w:r>
+        <w:t xml:space="preserve"> </w:t>
+      </w:r>
+      <w:r>
+        <w:t>&lt;&lt;{dateFormat(</w:t>
+      </w:r>
+      <w:r>
+        <w:t>appealDate</w:t>
+      </w:r>
+      <w:r>
+        <w:t>, ‘dd MMMM yyyy’, ‘yyyy-MM</w:t>
+      </w:r>
+      <w:r>
+        <w:t>-</w:t>
+      </w:r>
+      <w:r>
+        <w:t>dd’)}&gt;&gt;</w:t>
+      </w:r>
+      <w:r>
+        <w:t>.&lt;&lt;else&gt;&gt;An appeal lies from this order to &lt;&lt;cs_{tableAorB=’</w:t>
+      </w:r>
+      <w:r>
+        <w:t>a</w:t>
+      </w:r>
+      <w:r>
+        <w:t>’</w:t>
+      </w:r>
+      <w:r>
+        <w:t>}</w:t>
+      </w:r>
+      <w:r>
+        <w:t>&gt;&gt; a Circuit Judge of the County Court at the appropriate appeal centre prescribed in CPR 52PD Table A.&lt;&lt;else&gt;&gt;a High Court Judge of the Kings’s Bench Division at the appropriate appeal centre prescribed in CPR 52PDB Table B.&lt;&lt;es_&gt;&gt;</w:t>
+      </w:r>
+    </w:p>
+    <w:p/>
+    <w:p>
+      <w:r>
+        <w:t xml:space="preserve">The appellant’s notice including any further application for permission to appeal shall be filed no later than 4pm on </w:t>
+      </w:r>
+      <w:r>
+        <w:t>&lt;&lt;{dateFormat(</w:t>
+      </w:r>
+      <w:r>
+        <w:t>appealDate</w:t>
+      </w:r>
+      <w:r>
+        <w:t>, ‘dd MMMM yyyy’, ‘yyyy-MM</w:t>
+      </w:r>
+      <w:r>
+        <w:t>-</w:t>
+      </w:r>
+      <w:r>
+        <w:t>dd’)}&gt;&gt;</w:t>
       </w:r>
       <w:r>
         <w:t>.</w:t>
       </w:r>
+    </w:p>
+    <w:p>
       <w:r>
         <w:t>&lt;&lt;es_&gt;&gt;</w:t>
       </w:r>
     </w:p>
+    <w:p>
+      <w:pPr>
+        <w:ind w:firstLine="360"/>
+      </w:pPr>
+      <w:r>
+        <w:t>&lt;&lt;es_&gt;&gt;</w:t>
+      </w:r>
+    </w:p>
     <w:p/>
     <w:p>
       <w:pPr>
-        <w:ind w:left="1440"/>
+        <w:ind w:firstLine="360"/>
       </w:pPr>
       <w:r>
         <w:t>&lt;&lt;cs_{</w:t>
       </w:r>
-      <w:proofErr w:type="spellStart"/>
-      <w:r>
-        <w:t>appealGranted</w:t>
-      </w:r>
-      <w:proofErr w:type="spellEnd"/>
-      <w:r>
-        <w:t>=’</w:t>
-      </w:r>
-      <w:r>
-        <w:t>true</w:t>
-      </w:r>
-      <w:r>
-        <w:t>’}&gt;&gt;An appeal lies from this order to &lt;&lt;</w:t>
-      </w:r>
-      <w:r>
-        <w:t>cs_{</w:t>
-      </w:r>
-      <w:proofErr w:type="spellStart"/>
-      <w:r>
-        <w:t>tableAorB</w:t>
-      </w:r>
-      <w:proofErr w:type="spellEnd"/>
-      <w:r>
-        <w:t>=’a’</w:t>
-      </w:r>
-      <w:r>
-        <w:t>}</w:t>
-      </w:r>
-      <w:r>
-        <w:t>&gt;&gt;</w:t>
-      </w:r>
-      <w:r>
-        <w:t xml:space="preserve"> a Circuit Judge of the County Court at the appropriate appeal centre prescribed in CPR 52PD Table A.&lt;&lt;else&gt;&gt;a High Court Judge of the </w:t>
-      </w:r>
-      <w:proofErr w:type="spellStart"/>
-      <w:r>
-        <w:t>Kings’s</w:t>
-      </w:r>
-      <w:proofErr w:type="spellEnd"/>
-      <w:r>
-        <w:t xml:space="preserve"> Bench Division at the appropriate appeal centre prescribed in CPR 52PDB Table B.</w:t>
-      </w:r>
-      <w:r>
-        <w:t>&lt;&lt;es_&gt;&gt;</w:t>
-      </w:r>
-    </w:p>
-    <w:p>
-      <w:pPr>
-        <w:ind w:left="1440"/>
-      </w:pPr>
-    </w:p>
-    <w:p>
-      <w:pPr>
-        <w:ind w:left="1440"/>
-      </w:pPr>
-      <w:r>
-        <w:t>The appellant’s notice shall be filed at the appeal centre no later than 4pm on</w:t>
-      </w:r>
-      <w:r>
-        <w:t xml:space="preserve"> </w:t>
-      </w:r>
-      <w:r>
-        <w:t>&lt;&lt;{</w:t>
-      </w:r>
-      <w:proofErr w:type="spellStart"/>
-      <w:r>
-        <w:t>dateFormat</w:t>
-      </w:r>
-      <w:proofErr w:type="spellEnd"/>
-      <w:r>
-        <w:t>(</w:t>
-      </w:r>
-      <w:proofErr w:type="spellStart"/>
-      <w:r>
-        <w:t>appealDate</w:t>
-      </w:r>
-      <w:proofErr w:type="spellEnd"/>
-      <w:r>
-        <w:t xml:space="preserve">, ‘dd MMMM </w:t>
-      </w:r>
-      <w:proofErr w:type="spellStart"/>
-      <w:r>
-        <w:t>yyyy</w:t>
-      </w:r>
-      <w:proofErr w:type="spellEnd"/>
-      <w:r>
-        <w:t>’, ‘</w:t>
-      </w:r>
-      <w:proofErr w:type="spellStart"/>
-      <w:r>
-        <w:t>yyyy</w:t>
-      </w:r>
-      <w:proofErr w:type="spellEnd"/>
-      <w:r>
-        <w:t>-MM</w:t>
-      </w:r>
-      <w:r>
-        <w:t>-</w:t>
-      </w:r>
-      <w:r>
-        <w:t>dd’)}&gt;&gt;</w:t>
-      </w:r>
-      <w:r>
-        <w:t>.&lt;&lt;else&gt;&gt;An appeal lies from this order to &lt;&lt;cs_{</w:t>
-      </w:r>
-      <w:proofErr w:type="spellStart"/>
-      <w:r>
-        <w:t>tableAorB</w:t>
-      </w:r>
-      <w:proofErr w:type="spellEnd"/>
-      <w:r>
-        <w:t>=’</w:t>
-      </w:r>
-      <w:r>
-        <w:t>a</w:t>
-      </w:r>
-      <w:r>
-        <w:t>’</w:t>
-      </w:r>
-      <w:r>
-        <w:t>}</w:t>
-      </w:r>
-      <w:r>
-        <w:t xml:space="preserve">&gt;&gt; a Circuit Judge of the County Court at the appropriate appeal centre prescribed in CPR 52PD Table A.&lt;&lt;else&gt;&gt;a High Court Judge of the </w:t>
-      </w:r>
-      <w:proofErr w:type="spellStart"/>
-      <w:r>
-        <w:t>Kings’s</w:t>
-      </w:r>
-      <w:proofErr w:type="spellEnd"/>
-      <w:r>
-        <w:t xml:space="preserve"> Bench Division at the appropriate appeal centre prescribed in CPR 52PDB Table B.&lt;&lt;es_&gt;&gt;</w:t>
-      </w:r>
-    </w:p>
-    <w:p>
-      <w:pPr>
-        <w:ind w:left="1440"/>
-      </w:pPr>
-    </w:p>
-    <w:p>
-      <w:pPr>
-        <w:ind w:left="1440"/>
-      </w:pPr>
-      <w:r>
-        <w:t xml:space="preserve">The appellant’s notice including any further application for permission to appeal shall be filed no later than 4pm on </w:t>
-      </w:r>
-      <w:r>
-        <w:t>&lt;</w:t>
-      </w:r>
-      <w:proofErr w:type="gramStart"/>
-      <w:r>
-        <w:t>&lt;{</w:t>
-      </w:r>
-      <w:proofErr w:type="spellStart"/>
-      <w:proofErr w:type="gramEnd"/>
-      <w:r>
-        <w:t>dateFormat</w:t>
-      </w:r>
-      <w:proofErr w:type="spellEnd"/>
-      <w:r>
-        <w:t>(</w:t>
-      </w:r>
-      <w:proofErr w:type="spellStart"/>
-      <w:r>
-        <w:t>appealDate</w:t>
-      </w:r>
-      <w:proofErr w:type="spellEnd"/>
-      <w:r>
-        <w:t xml:space="preserve">, ‘dd MMMM </w:t>
-      </w:r>
-      <w:proofErr w:type="spellStart"/>
-      <w:r>
-        <w:t>yyyy</w:t>
-      </w:r>
-      <w:proofErr w:type="spellEnd"/>
-      <w:r>
-        <w:t>’, ‘</w:t>
-      </w:r>
-      <w:proofErr w:type="spellStart"/>
-      <w:r>
-        <w:t>yyyy</w:t>
-      </w:r>
-      <w:proofErr w:type="spellEnd"/>
-      <w:r>
-        <w:t>-MM</w:t>
-      </w:r>
-      <w:r>
-        <w:t>-</w:t>
-      </w:r>
-      <w:r>
-        <w:t>dd’)}&gt;&gt;</w:t>
-      </w:r>
-      <w:r>
-        <w:t>.</w:t>
-      </w:r>
-    </w:p>
-    <w:p>
-      <w:pPr>
-        <w:ind w:left="1440"/>
-      </w:pPr>
-      <w:r>
-        <w:t>&lt;&lt;es_&gt;&gt;</w:t>
-      </w:r>
-    </w:p>
-    <w:p>
-      <w:r>
-        <w:t>&lt;&lt;es_&gt;&gt;</w:t>
-      </w:r>
-    </w:p>
-    <w:p/>
-    <w:p>
-      <w:r>
-        <w:t>&lt;&lt;cs_{</w:t>
-      </w:r>
-      <w:proofErr w:type="spellStart"/>
-      <w:proofErr w:type="gramStart"/>
       <w:r>
         <w:t>showInitiativeOrWithoutNotice</w:t>
       </w:r>
-      <w:proofErr w:type="spellEnd"/>
-      <w:r>
-        <w:t>!=</w:t>
-      </w:r>
-      <w:proofErr w:type="gramEnd"/>
-      <w:r>
-        <w:t>’null’}&gt;&gt;</w:t>
+      <w:r>
+        <w:t>!=’null’}&gt;&gt;</w:t>
       </w:r>
     </w:p>
     <w:p>
@@ -3422,88 +2566,28 @@
         </w:numPr>
       </w:pPr>
       <w:r>
-        <w:t>&lt;&lt;cs_{</w:t>
-      </w:r>
-      <w:proofErr w:type="gramStart"/>
-      <w:r>
-        <w:t>showInitiativeOrWithoutNotice!=</w:t>
-      </w:r>
-      <w:proofErr w:type="gramEnd"/>
-      <w:r>
-        <w:t xml:space="preserve">’null’}&gt;&gt;&lt;&lt;showInitiativeOrWithoutNotice&gt;&gt; </w:t>
-      </w:r>
-      <w:r>
-        <w:t>&lt;&lt;{</w:t>
-      </w:r>
-      <w:proofErr w:type="spellStart"/>
-      <w:r>
-        <w:t>dateFormat</w:t>
-      </w:r>
-      <w:proofErr w:type="spellEnd"/>
-      <w:r>
-        <w:t>(</w:t>
-      </w:r>
-      <w:proofErr w:type="spellStart"/>
+        <w:t xml:space="preserve">&lt;&lt;cs_{showInitiativeOrWithoutNotice!=’null’}&gt;&gt;&lt;&lt;showInitiativeOrWithoutNotice&gt;&gt; </w:t>
+      </w:r>
+      <w:r>
+        <w:t>&lt;&lt;{dateFormat(</w:t>
+      </w:r>
       <w:r>
         <w:t>initiativeDate</w:t>
       </w:r>
-      <w:proofErr w:type="spellEnd"/>
-      <w:r>
-        <w:t xml:space="preserve">, ‘dd MMMM </w:t>
-      </w:r>
-      <w:proofErr w:type="spellStart"/>
-      <w:r>
-        <w:t>yyyy</w:t>
-      </w:r>
-      <w:proofErr w:type="spellEnd"/>
-      <w:r>
-        <w:t>’, ‘</w:t>
-      </w:r>
-      <w:proofErr w:type="spellStart"/>
-      <w:r>
-        <w:t>yyyy</w:t>
-      </w:r>
-      <w:proofErr w:type="spellEnd"/>
-      <w:r>
-        <w:t>-MM</w:t>
+      <w:r>
+        <w:t>, ‘dd MMMM yyyy’, ‘yyyy-MM</w:t>
       </w:r>
       <w:r>
         <w:t>-</w:t>
       </w:r>
       <w:r>
-        <w:t>dd’)}&gt;&gt;&lt;&lt;{</w:t>
-      </w:r>
-      <w:proofErr w:type="spellStart"/>
-      <w:r>
-        <w:t>dateFormat</w:t>
-      </w:r>
-      <w:proofErr w:type="spellEnd"/>
-      <w:r>
-        <w:t>(</w:t>
-      </w:r>
-      <w:proofErr w:type="spellStart"/>
+        <w:t>dd’)}&gt;&gt;&lt;&lt;{dateFormat(</w:t>
+      </w:r>
       <w:r>
         <w:t>withoutNoticeDate</w:t>
       </w:r>
-      <w:proofErr w:type="spellEnd"/>
-      <w:r>
-        <w:t xml:space="preserve">, ‘dd MMMM </w:t>
-      </w:r>
-      <w:proofErr w:type="spellStart"/>
-      <w:r>
-        <w:t>yyyy</w:t>
-      </w:r>
-      <w:proofErr w:type="spellEnd"/>
-      <w:r>
-        <w:t>’, ‘</w:t>
-      </w:r>
-      <w:proofErr w:type="spellStart"/>
-      <w:r>
-        <w:t>yyyy</w:t>
-      </w:r>
-      <w:proofErr w:type="spellEnd"/>
-      <w:r>
-        <w:t>-MM</w:t>
+      <w:r>
+        <w:t>, ‘dd MMMM yyyy’, ‘yyyy-MM</w:t>
       </w:r>
       <w:r>
         <w:t>-</w:t>
@@ -3516,29 +2600,13 @@
       </w:r>
     </w:p>
     <w:p>
-      <w:pPr>
-        <w:ind w:left="1440"/>
-      </w:pPr>
       <w:r>
         <w:t>&lt;&lt;es_&gt;&gt;</w:t>
       </w:r>
     </w:p>
     <w:p>
       <w:r>
-        <w:t>&lt;&lt;cs_{</w:t>
-      </w:r>
-      <w:proofErr w:type="spellStart"/>
-      <w:proofErr w:type="gramStart"/>
-      <w:r>
-        <w:t>reasonsText</w:t>
-      </w:r>
-      <w:proofErr w:type="spellEnd"/>
-      <w:r>
-        <w:t>!=</w:t>
-      </w:r>
-      <w:proofErr w:type="gramEnd"/>
-      <w:r>
-        <w:t>’null’}&gt;&gt;</w:t>
+        <w:t>&lt;&lt;cs_{reasonsText!=’null’}&gt;&gt;</w:t>
       </w:r>
     </w:p>
     <w:p/>
@@ -3554,15 +2622,7 @@
     <w:p/>
     <w:p>
       <w:r>
-        <w:t>&lt;&lt;</w:t>
-      </w:r>
-      <w:proofErr w:type="spellStart"/>
-      <w:r>
-        <w:t>reasonsText</w:t>
-      </w:r>
-      <w:proofErr w:type="spellEnd"/>
-      <w:r>
-        <w:t>&gt;&gt;</w:t>
+        <w:t>&lt;&lt;reasonsText&gt;&gt;</w:t>
       </w:r>
     </w:p>
     <w:p>
@@ -3571,6 +2631,9 @@
       </w:r>
     </w:p>
     <w:sectPr>
+      <w:footerReference w:type="even" r:id="rId12"/>
+      <w:footerReference w:type="default" r:id="rId13"/>
+      <w:footerReference w:type="first" r:id="rId14"/>
       <w:pgSz w:w="11906" w:h="16838"/>
       <w:pgMar w:top="1440" w:right="1440" w:bottom="1440" w:left="1440" w:header="708" w:footer="708" w:gutter="0"/>
       <w:cols w:space="708"/>
@@ -3581,7 +2644,7 @@
 </file>
 
 <file path=word/endnotes.xml><?xml version="1.0" encoding="utf-8"?>
-<w:endnotes xmlns:wpc="http://schemas.microsoft.com/office/word/2010/wordprocessingCanvas" xmlns:cx="http://schemas.microsoft.com/office/drawing/2014/chartex" xmlns:cx1="http://schemas.microsoft.com/office/drawing/2015/9/8/chartex" xmlns:cx2="http://schemas.microsoft.com/office/drawing/2015/10/21/chartex" xmlns:cx3="http://schemas.microsoft.com/office/drawing/2016/5/9/chartex" xmlns:cx4="http://schemas.microsoft.com/office/drawing/2016/5/10/chartex" xmlns:cx5="http://schemas.microsoft.com/office/drawing/2016/5/11/chartex" xmlns:cx6="http://schemas.microsoft.com/office/drawing/2016/5/12/chartex" xmlns:cx7="http://schemas.microsoft.com/office/drawing/2016/5/13/chartex" xmlns:cx8="http://schemas.microsoft.com/office/drawing/2016/5/14/chartex" xmlns:mc="http://schemas.openxmlformats.org/markup-compatibility/2006" xmlns:aink="http://schemas.microsoft.com/office/drawing/2016/ink" xmlns:am3d="http://schemas.microsoft.com/office/drawing/2017/model3d" xmlns:o="urn:schemas-microsoft-com:office:office" xmlns:r="http://schemas.openxmlformats.org/officeDocument/2006/relationships" xmlns:m="http://schemas.openxmlformats.org/officeDocument/2006/math" xmlns:v="urn:schemas-microsoft-com:vml" xmlns:wp14="http://schemas.microsoft.com/office/word/2010/wordprocessingDrawing" xmlns:wp="http://schemas.openxmlformats.org/drawingml/2006/wordprocessingDrawing" xmlns:w10="urn:schemas-microsoft-com:office:word" xmlns:w="http://schemas.openxmlformats.org/wordprocessingml/2006/main" xmlns:w14="http://schemas.microsoft.com/office/word/2010/wordml" xmlns:w15="http://schemas.microsoft.com/office/word/2012/wordml" xmlns:w16cex="http://schemas.microsoft.com/office/word/2018/wordml/cex" xmlns:w16cid="http://schemas.microsoft.com/office/word/2016/wordml/cid" xmlns:w16="http://schemas.microsoft.com/office/word/2018/wordml" xmlns:w16sdtdh="http://schemas.microsoft.com/office/word/2020/wordml/sdtdatahash" xmlns:w16se="http://schemas.microsoft.com/office/word/2015/wordml/symex" xmlns:wpg="http://schemas.microsoft.com/office/word/2010/wordprocessingGroup" xmlns:wpi="http://schemas.microsoft.com/office/word/2010/wordprocessingInk" xmlns:wne="http://schemas.microsoft.com/office/word/2006/wordml" xmlns:wps="http://schemas.microsoft.com/office/word/2010/wordprocessingShape" mc:Ignorable="w14 w15 w16se w16cid w16 w16cex w16sdtdh wp14">
+<w:endnotes xmlns:wpc="http://schemas.microsoft.com/office/word/2010/wordprocessingCanvas" xmlns:cx="http://schemas.microsoft.com/office/drawing/2014/chartex" xmlns:cx1="http://schemas.microsoft.com/office/drawing/2015/9/8/chartex" xmlns:cx2="http://schemas.microsoft.com/office/drawing/2015/10/21/chartex" xmlns:cx3="http://schemas.microsoft.com/office/drawing/2016/5/9/chartex" xmlns:cx4="http://schemas.microsoft.com/office/drawing/2016/5/10/chartex" xmlns:cx5="http://schemas.microsoft.com/office/drawing/2016/5/11/chartex" xmlns:cx6="http://schemas.microsoft.com/office/drawing/2016/5/12/chartex" xmlns:cx7="http://schemas.microsoft.com/office/drawing/2016/5/13/chartex" xmlns:cx8="http://schemas.microsoft.com/office/drawing/2016/5/14/chartex" xmlns:mc="http://schemas.openxmlformats.org/markup-compatibility/2006" xmlns:aink="http://schemas.microsoft.com/office/drawing/2016/ink" xmlns:am3d="http://schemas.microsoft.com/office/drawing/2017/model3d" xmlns:o="urn:schemas-microsoft-com:office:office" xmlns:oel="http://schemas.microsoft.com/office/2019/extlst" xmlns:r="http://schemas.openxmlformats.org/officeDocument/2006/relationships" xmlns:m="http://schemas.openxmlformats.org/officeDocument/2006/math" xmlns:v="urn:schemas-microsoft-com:vml" xmlns:wp14="http://schemas.microsoft.com/office/word/2010/wordprocessingDrawing" xmlns:wp="http://schemas.openxmlformats.org/drawingml/2006/wordprocessingDrawing" xmlns:w10="urn:schemas-microsoft-com:office:word" xmlns:w="http://schemas.openxmlformats.org/wordprocessingml/2006/main" xmlns:w14="http://schemas.microsoft.com/office/word/2010/wordml" xmlns:w15="http://schemas.microsoft.com/office/word/2012/wordml" xmlns:w16cex="http://schemas.microsoft.com/office/word/2018/wordml/cex" xmlns:w16cid="http://schemas.microsoft.com/office/word/2016/wordml/cid" xmlns:w16="http://schemas.microsoft.com/office/word/2018/wordml" xmlns:w16sdtdh="http://schemas.microsoft.com/office/word/2020/wordml/sdtdatahash" xmlns:w16se="http://schemas.microsoft.com/office/word/2015/wordml/symex" xmlns:wpg="http://schemas.microsoft.com/office/word/2010/wordprocessingGroup" xmlns:wpi="http://schemas.microsoft.com/office/word/2010/wordprocessingInk" xmlns:wne="http://schemas.microsoft.com/office/word/2006/wordml" xmlns:wps="http://schemas.microsoft.com/office/word/2010/wordprocessingShape" mc:Ignorable="w14 w15 w16se w16cid w16 w16cex w16sdtdh wp14">
   <w:endnote w:type="separator" w:id="-1">
     <w:p>
       <w:r>
@@ -3599,8 +2662,38 @@
 </w:endnotes>
 </file>
 
+<file path=word/footer1.xml><?xml version="1.0" encoding="utf-8"?>
+<w:ftr xmlns:wpc="http://schemas.microsoft.com/office/word/2010/wordprocessingCanvas" xmlns:cx="http://schemas.microsoft.com/office/drawing/2014/chartex" xmlns:cx1="http://schemas.microsoft.com/office/drawing/2015/9/8/chartex" xmlns:cx2="http://schemas.microsoft.com/office/drawing/2015/10/21/chartex" xmlns:cx3="http://schemas.microsoft.com/office/drawing/2016/5/9/chartex" xmlns:cx4="http://schemas.microsoft.com/office/drawing/2016/5/10/chartex" xmlns:cx5="http://schemas.microsoft.com/office/drawing/2016/5/11/chartex" xmlns:cx6="http://schemas.microsoft.com/office/drawing/2016/5/12/chartex" xmlns:cx7="http://schemas.microsoft.com/office/drawing/2016/5/13/chartex" xmlns:cx8="http://schemas.microsoft.com/office/drawing/2016/5/14/chartex" xmlns:mc="http://schemas.openxmlformats.org/markup-compatibility/2006" xmlns:aink="http://schemas.microsoft.com/office/drawing/2016/ink" xmlns:am3d="http://schemas.microsoft.com/office/drawing/2017/model3d" xmlns:o="urn:schemas-microsoft-com:office:office" xmlns:oel="http://schemas.microsoft.com/office/2019/extlst" xmlns:r="http://schemas.openxmlformats.org/officeDocument/2006/relationships" xmlns:m="http://schemas.openxmlformats.org/officeDocument/2006/math" xmlns:v="urn:schemas-microsoft-com:vml" xmlns:wp14="http://schemas.microsoft.com/office/word/2010/wordprocessingDrawing" xmlns:wp="http://schemas.openxmlformats.org/drawingml/2006/wordprocessingDrawing" xmlns:w10="urn:schemas-microsoft-com:office:word" xmlns:w="http://schemas.openxmlformats.org/wordprocessingml/2006/main" xmlns:w14="http://schemas.microsoft.com/office/word/2010/wordml" xmlns:w15="http://schemas.microsoft.com/office/word/2012/wordml" xmlns:w16cex="http://schemas.microsoft.com/office/word/2018/wordml/cex" xmlns:w16cid="http://schemas.microsoft.com/office/word/2016/wordml/cid" xmlns:w16="http://schemas.microsoft.com/office/word/2018/wordml" xmlns:w16sdtdh="http://schemas.microsoft.com/office/word/2020/wordml/sdtdatahash" xmlns:w16se="http://schemas.microsoft.com/office/word/2015/wordml/symex" xmlns:wpg="http://schemas.microsoft.com/office/word/2010/wordprocessingGroup" xmlns:wpi="http://schemas.microsoft.com/office/word/2010/wordprocessingInk" xmlns:wne="http://schemas.microsoft.com/office/word/2006/wordml" xmlns:wps="http://schemas.microsoft.com/office/word/2010/wordprocessingShape" mc:Ignorable="w14 w15 w16se w16cid w16 w16cex w16sdtdh wp14">
+  <w:p>
+    <w:pPr>
+      <w:pStyle w:val="Footer"/>
+    </w:pPr>
+  </w:p>
+</w:ftr>
+</file>
+
+<file path=word/footer2.xml><?xml version="1.0" encoding="utf-8"?>
+<w:ftr xmlns:wpc="http://schemas.microsoft.com/office/word/2010/wordprocessingCanvas" xmlns:cx="http://schemas.microsoft.com/office/drawing/2014/chartex" xmlns:cx1="http://schemas.microsoft.com/office/drawing/2015/9/8/chartex" xmlns:cx2="http://schemas.microsoft.com/office/drawing/2015/10/21/chartex" xmlns:cx3="http://schemas.microsoft.com/office/drawing/2016/5/9/chartex" xmlns:cx4="http://schemas.microsoft.com/office/drawing/2016/5/10/chartex" xmlns:cx5="http://schemas.microsoft.com/office/drawing/2016/5/11/chartex" xmlns:cx6="http://schemas.microsoft.com/office/drawing/2016/5/12/chartex" xmlns:cx7="http://schemas.microsoft.com/office/drawing/2016/5/13/chartex" xmlns:cx8="http://schemas.microsoft.com/office/drawing/2016/5/14/chartex" xmlns:mc="http://schemas.openxmlformats.org/markup-compatibility/2006" xmlns:aink="http://schemas.microsoft.com/office/drawing/2016/ink" xmlns:am3d="http://schemas.microsoft.com/office/drawing/2017/model3d" xmlns:o="urn:schemas-microsoft-com:office:office" xmlns:oel="http://schemas.microsoft.com/office/2019/extlst" xmlns:r="http://schemas.openxmlformats.org/officeDocument/2006/relationships" xmlns:m="http://schemas.openxmlformats.org/officeDocument/2006/math" xmlns:v="urn:schemas-microsoft-com:vml" xmlns:wp14="http://schemas.microsoft.com/office/word/2010/wordprocessingDrawing" xmlns:wp="http://schemas.openxmlformats.org/drawingml/2006/wordprocessingDrawing" xmlns:w10="urn:schemas-microsoft-com:office:word" xmlns:w="http://schemas.openxmlformats.org/wordprocessingml/2006/main" xmlns:w14="http://schemas.microsoft.com/office/word/2010/wordml" xmlns:w15="http://schemas.microsoft.com/office/word/2012/wordml" xmlns:w16cex="http://schemas.microsoft.com/office/word/2018/wordml/cex" xmlns:w16cid="http://schemas.microsoft.com/office/word/2016/wordml/cid" xmlns:w16="http://schemas.microsoft.com/office/word/2018/wordml" xmlns:w16sdtdh="http://schemas.microsoft.com/office/word/2020/wordml/sdtdatahash" xmlns:w16se="http://schemas.microsoft.com/office/word/2015/wordml/symex" xmlns:wpg="http://schemas.microsoft.com/office/word/2010/wordprocessingGroup" xmlns:wpi="http://schemas.microsoft.com/office/word/2010/wordprocessingInk" xmlns:wne="http://schemas.microsoft.com/office/word/2006/wordml" xmlns:wps="http://schemas.microsoft.com/office/word/2010/wordprocessingShape" mc:Ignorable="w14 w15 w16se w16cid w16 w16cex w16sdtdh wp14">
+  <w:p>
+    <w:pPr>
+      <w:pStyle w:val="Footer"/>
+    </w:pPr>
+  </w:p>
+</w:ftr>
+</file>
+
+<file path=word/footer3.xml><?xml version="1.0" encoding="utf-8"?>
+<w:ftr xmlns:wpc="http://schemas.microsoft.com/office/word/2010/wordprocessingCanvas" xmlns:cx="http://schemas.microsoft.com/office/drawing/2014/chartex" xmlns:cx1="http://schemas.microsoft.com/office/drawing/2015/9/8/chartex" xmlns:cx2="http://schemas.microsoft.com/office/drawing/2015/10/21/chartex" xmlns:cx3="http://schemas.microsoft.com/office/drawing/2016/5/9/chartex" xmlns:cx4="http://schemas.microsoft.com/office/drawing/2016/5/10/chartex" xmlns:cx5="http://schemas.microsoft.com/office/drawing/2016/5/11/chartex" xmlns:cx6="http://schemas.microsoft.com/office/drawing/2016/5/12/chartex" xmlns:cx7="http://schemas.microsoft.com/office/drawing/2016/5/13/chartex" xmlns:cx8="http://schemas.microsoft.com/office/drawing/2016/5/14/chartex" xmlns:mc="http://schemas.openxmlformats.org/markup-compatibility/2006" xmlns:aink="http://schemas.microsoft.com/office/drawing/2016/ink" xmlns:am3d="http://schemas.microsoft.com/office/drawing/2017/model3d" xmlns:o="urn:schemas-microsoft-com:office:office" xmlns:oel="http://schemas.microsoft.com/office/2019/extlst" xmlns:r="http://schemas.openxmlformats.org/officeDocument/2006/relationships" xmlns:m="http://schemas.openxmlformats.org/officeDocument/2006/math" xmlns:v="urn:schemas-microsoft-com:vml" xmlns:wp14="http://schemas.microsoft.com/office/word/2010/wordprocessingDrawing" xmlns:wp="http://schemas.openxmlformats.org/drawingml/2006/wordprocessingDrawing" xmlns:w10="urn:schemas-microsoft-com:office:word" xmlns:w="http://schemas.openxmlformats.org/wordprocessingml/2006/main" xmlns:w14="http://schemas.microsoft.com/office/word/2010/wordml" xmlns:w15="http://schemas.microsoft.com/office/word/2012/wordml" xmlns:w16cex="http://schemas.microsoft.com/office/word/2018/wordml/cex" xmlns:w16cid="http://schemas.microsoft.com/office/word/2016/wordml/cid" xmlns:w16="http://schemas.microsoft.com/office/word/2018/wordml" xmlns:w16sdtdh="http://schemas.microsoft.com/office/word/2020/wordml/sdtdatahash" xmlns:w16se="http://schemas.microsoft.com/office/word/2015/wordml/symex" xmlns:wpg="http://schemas.microsoft.com/office/word/2010/wordprocessingGroup" xmlns:wpi="http://schemas.microsoft.com/office/word/2010/wordprocessingInk" xmlns:wne="http://schemas.microsoft.com/office/word/2006/wordml" xmlns:wps="http://schemas.microsoft.com/office/word/2010/wordprocessingShape" mc:Ignorable="w14 w15 w16se w16cid w16 w16cex w16sdtdh wp14">
+  <w:p>
+    <w:pPr>
+      <w:pStyle w:val="Footer"/>
+    </w:pPr>
+  </w:p>
+</w:ftr>
+</file>
+
 <file path=word/footnotes.xml><?xml version="1.0" encoding="utf-8"?>
-<w:footnotes xmlns:wpc="http://schemas.microsoft.com/office/word/2010/wordprocessingCanvas" xmlns:cx="http://schemas.microsoft.com/office/drawing/2014/chartex" xmlns:cx1="http://schemas.microsoft.com/office/drawing/2015/9/8/chartex" xmlns:cx2="http://schemas.microsoft.com/office/drawing/2015/10/21/chartex" xmlns:cx3="http://schemas.microsoft.com/office/drawing/2016/5/9/chartex" xmlns:cx4="http://schemas.microsoft.com/office/drawing/2016/5/10/chartex" xmlns:cx5="http://schemas.microsoft.com/office/drawing/2016/5/11/chartex" xmlns:cx6="http://schemas.microsoft.com/office/drawing/2016/5/12/chartex" xmlns:cx7="http://schemas.microsoft.com/office/drawing/2016/5/13/chartex" xmlns:cx8="http://schemas.microsoft.com/office/drawing/2016/5/14/chartex" xmlns:mc="http://schemas.openxmlformats.org/markup-compatibility/2006" xmlns:aink="http://schemas.microsoft.com/office/drawing/2016/ink" xmlns:am3d="http://schemas.microsoft.com/office/drawing/2017/model3d" xmlns:o="urn:schemas-microsoft-com:office:office" xmlns:r="http://schemas.openxmlformats.org/officeDocument/2006/relationships" xmlns:m="http://schemas.openxmlformats.org/officeDocument/2006/math" xmlns:v="urn:schemas-microsoft-com:vml" xmlns:wp14="http://schemas.microsoft.com/office/word/2010/wordprocessingDrawing" xmlns:wp="http://schemas.openxmlformats.org/drawingml/2006/wordprocessingDrawing" xmlns:w10="urn:schemas-microsoft-com:office:word" xmlns:w="http://schemas.openxmlformats.org/wordprocessingml/2006/main" xmlns:w14="http://schemas.microsoft.com/office/word/2010/wordml" xmlns:w15="http://schemas.microsoft.com/office/word/2012/wordml" xmlns:w16cex="http://schemas.microsoft.com/office/word/2018/wordml/cex" xmlns:w16cid="http://schemas.microsoft.com/office/word/2016/wordml/cid" xmlns:w16="http://schemas.microsoft.com/office/word/2018/wordml" xmlns:w16sdtdh="http://schemas.microsoft.com/office/word/2020/wordml/sdtdatahash" xmlns:w16se="http://schemas.microsoft.com/office/word/2015/wordml/symex" xmlns:wpg="http://schemas.microsoft.com/office/word/2010/wordprocessingGroup" xmlns:wpi="http://schemas.microsoft.com/office/word/2010/wordprocessingInk" xmlns:wne="http://schemas.microsoft.com/office/word/2006/wordml" xmlns:wps="http://schemas.microsoft.com/office/word/2010/wordprocessingShape" mc:Ignorable="w14 w15 w16se w16cid w16 w16cex w16sdtdh wp14">
+<w:footnotes xmlns:wpc="http://schemas.microsoft.com/office/word/2010/wordprocessingCanvas" xmlns:cx="http://schemas.microsoft.com/office/drawing/2014/chartex" xmlns:cx1="http://schemas.microsoft.com/office/drawing/2015/9/8/chartex" xmlns:cx2="http://schemas.microsoft.com/office/drawing/2015/10/21/chartex" xmlns:cx3="http://schemas.microsoft.com/office/drawing/2016/5/9/chartex" xmlns:cx4="http://schemas.microsoft.com/office/drawing/2016/5/10/chartex" xmlns:cx5="http://schemas.microsoft.com/office/drawing/2016/5/11/chartex" xmlns:cx6="http://schemas.microsoft.com/office/drawing/2016/5/12/chartex" xmlns:cx7="http://schemas.microsoft.com/office/drawing/2016/5/13/chartex" xmlns:cx8="http://schemas.microsoft.com/office/drawing/2016/5/14/chartex" xmlns:mc="http://schemas.openxmlformats.org/markup-compatibility/2006" xmlns:aink="http://schemas.microsoft.com/office/drawing/2016/ink" xmlns:am3d="http://schemas.microsoft.com/office/drawing/2017/model3d" xmlns:o="urn:schemas-microsoft-com:office:office" xmlns:oel="http://schemas.microsoft.com/office/2019/extlst" xmlns:r="http://schemas.openxmlformats.org/officeDocument/2006/relationships" xmlns:m="http://schemas.openxmlformats.org/officeDocument/2006/math" xmlns:v="urn:schemas-microsoft-com:vml" xmlns:wp14="http://schemas.microsoft.com/office/word/2010/wordprocessingDrawing" xmlns:wp="http://schemas.openxmlformats.org/drawingml/2006/wordprocessingDrawing" xmlns:w10="urn:schemas-microsoft-com:office:word" xmlns:w="http://schemas.openxmlformats.org/wordprocessingml/2006/main" xmlns:w14="http://schemas.microsoft.com/office/word/2010/wordml" xmlns:w15="http://schemas.microsoft.com/office/word/2012/wordml" xmlns:w16cex="http://schemas.microsoft.com/office/word/2018/wordml/cex" xmlns:w16cid="http://schemas.microsoft.com/office/word/2016/wordml/cid" xmlns:w16="http://schemas.microsoft.com/office/word/2018/wordml" xmlns:w16sdtdh="http://schemas.microsoft.com/office/word/2020/wordml/sdtdatahash" xmlns:w16se="http://schemas.microsoft.com/office/word/2015/wordml/symex" xmlns:wpg="http://schemas.microsoft.com/office/word/2010/wordprocessingGroup" xmlns:wpi="http://schemas.microsoft.com/office/word/2010/wordprocessingInk" xmlns:wne="http://schemas.microsoft.com/office/word/2006/wordml" xmlns:wps="http://schemas.microsoft.com/office/word/2010/wordprocessingShape" mc:Ignorable="w14 w15 w16se w16cid w16 w16cex w16sdtdh wp14">
   <w:footnote w:type="separator" w:id="-1">
     <w:p>
       <w:r>
@@ -3619,7 +2712,7 @@
 </file>
 
 <file path=word/numbering.xml><?xml version="1.0" encoding="utf-8"?>
-<w:numbering xmlns:wpc="http://schemas.microsoft.com/office/word/2010/wordprocessingCanvas" xmlns:cx="http://schemas.microsoft.com/office/drawing/2014/chartex" xmlns:cx1="http://schemas.microsoft.com/office/drawing/2015/9/8/chartex" xmlns:cx2="http://schemas.microsoft.com/office/drawing/2015/10/21/chartex" xmlns:cx3="http://schemas.microsoft.com/office/drawing/2016/5/9/chartex" xmlns:cx4="http://schemas.microsoft.com/office/drawing/2016/5/10/chartex" xmlns:cx5="http://schemas.microsoft.com/office/drawing/2016/5/11/chartex" xmlns:cx6="http://schemas.microsoft.com/office/drawing/2016/5/12/chartex" xmlns:cx7="http://schemas.microsoft.com/office/drawing/2016/5/13/chartex" xmlns:cx8="http://schemas.microsoft.com/office/drawing/2016/5/14/chartex" xmlns:mc="http://schemas.openxmlformats.org/markup-compatibility/2006" xmlns:aink="http://schemas.microsoft.com/office/drawing/2016/ink" xmlns:am3d="http://schemas.microsoft.com/office/drawing/2017/model3d" xmlns:o="urn:schemas-microsoft-com:office:office" xmlns:r="http://schemas.openxmlformats.org/officeDocument/2006/relationships" xmlns:m="http://schemas.openxmlformats.org/officeDocument/2006/math" xmlns:v="urn:schemas-microsoft-com:vml" xmlns:wp14="http://schemas.microsoft.com/office/word/2010/wordprocessingDrawing" xmlns:wp="http://schemas.openxmlformats.org/drawingml/2006/wordprocessingDrawing" xmlns:w10="urn:schemas-microsoft-com:office:word" xmlns:w="http://schemas.openxmlformats.org/wordprocessingml/2006/main" xmlns:w14="http://schemas.microsoft.com/office/word/2010/wordml" xmlns:w15="http://schemas.microsoft.com/office/word/2012/wordml" xmlns:w16cex="http://schemas.microsoft.com/office/word/2018/wordml/cex" xmlns:w16cid="http://schemas.microsoft.com/office/word/2016/wordml/cid" xmlns:w16="http://schemas.microsoft.com/office/word/2018/wordml" xmlns:w16sdtdh="http://schemas.microsoft.com/office/word/2020/wordml/sdtdatahash" xmlns:w16se="http://schemas.microsoft.com/office/word/2015/wordml/symex" xmlns:wpg="http://schemas.microsoft.com/office/word/2010/wordprocessingGroup" xmlns:wpi="http://schemas.microsoft.com/office/word/2010/wordprocessingInk" xmlns:wne="http://schemas.microsoft.com/office/word/2006/wordml" xmlns:wps="http://schemas.microsoft.com/office/word/2010/wordprocessingShape" mc:Ignorable="w14 w15 w16se w16cid w16 w16cex w16sdtdh wp14">
+<w:numbering xmlns:wpc="http://schemas.microsoft.com/office/word/2010/wordprocessingCanvas" xmlns:cx="http://schemas.microsoft.com/office/drawing/2014/chartex" xmlns:cx1="http://schemas.microsoft.com/office/drawing/2015/9/8/chartex" xmlns:cx2="http://schemas.microsoft.com/office/drawing/2015/10/21/chartex" xmlns:cx3="http://schemas.microsoft.com/office/drawing/2016/5/9/chartex" xmlns:cx4="http://schemas.microsoft.com/office/drawing/2016/5/10/chartex" xmlns:cx5="http://schemas.microsoft.com/office/drawing/2016/5/11/chartex" xmlns:cx6="http://schemas.microsoft.com/office/drawing/2016/5/12/chartex" xmlns:cx7="http://schemas.microsoft.com/office/drawing/2016/5/13/chartex" xmlns:cx8="http://schemas.microsoft.com/office/drawing/2016/5/14/chartex" xmlns:mc="http://schemas.openxmlformats.org/markup-compatibility/2006" xmlns:aink="http://schemas.microsoft.com/office/drawing/2016/ink" xmlns:am3d="http://schemas.microsoft.com/office/drawing/2017/model3d" xmlns:o="urn:schemas-microsoft-com:office:office" xmlns:oel="http://schemas.microsoft.com/office/2019/extlst" xmlns:r="http://schemas.openxmlformats.org/officeDocument/2006/relationships" xmlns:m="http://schemas.openxmlformats.org/officeDocument/2006/math" xmlns:v="urn:schemas-microsoft-com:vml" xmlns:wp14="http://schemas.microsoft.com/office/word/2010/wordprocessingDrawing" xmlns:wp="http://schemas.openxmlformats.org/drawingml/2006/wordprocessingDrawing" xmlns:w10="urn:schemas-microsoft-com:office:word" xmlns:w="http://schemas.openxmlformats.org/wordprocessingml/2006/main" xmlns:w14="http://schemas.microsoft.com/office/word/2010/wordml" xmlns:w15="http://schemas.microsoft.com/office/word/2012/wordml" xmlns:w16cex="http://schemas.microsoft.com/office/word/2018/wordml/cex" xmlns:w16cid="http://schemas.microsoft.com/office/word/2016/wordml/cid" xmlns:w16="http://schemas.microsoft.com/office/word/2018/wordml" xmlns:w16sdtdh="http://schemas.microsoft.com/office/word/2020/wordml/sdtdatahash" xmlns:w16se="http://schemas.microsoft.com/office/word/2015/wordml/symex" xmlns:wpg="http://schemas.microsoft.com/office/word/2010/wordprocessingGroup" xmlns:wpi="http://schemas.microsoft.com/office/word/2010/wordprocessingInk" xmlns:wne="http://schemas.microsoft.com/office/word/2006/wordml" xmlns:wps="http://schemas.microsoft.com/office/word/2010/wordprocessingShape" mc:Ignorable="w14 w15 w16se w16cid w16 w16cex w16sdtdh wp14">
   <w:abstractNum w:abstractNumId="0" w15:restartNumberingAfterBreak="0">
     <w:nsid w:val="09ED061C"/>
     <w:multiLevelType w:val="hybridMultilevel"/>
@@ -3630,7 +2723,7 @@
       <w:lvlText w:val="%1."/>
       <w:lvlJc w:val="left"/>
       <w:pPr>
-        <w:ind w:left="1440" w:hanging="360"/>
+        <w:ind w:left="360" w:hanging="360"/>
       </w:pPr>
       <w:rPr>
         <w:rFonts w:hint="default"/>
@@ -3643,7 +2736,7 @@
       <w:lvlText w:val="%2."/>
       <w:lvlJc w:val="left"/>
       <w:pPr>
-        <w:ind w:left="2160" w:hanging="360"/>
+        <w:ind w:left="1080" w:hanging="360"/>
       </w:pPr>
     </w:lvl>
     <w:lvl w:ilvl="2" w:tplc="0809001B" w:tentative="1">
@@ -3652,7 +2745,7 @@
       <w:lvlText w:val="%3."/>
       <w:lvlJc w:val="right"/>
       <w:pPr>
-        <w:ind w:left="2880" w:hanging="180"/>
+        <w:ind w:left="1800" w:hanging="180"/>
       </w:pPr>
     </w:lvl>
     <w:lvl w:ilvl="3" w:tplc="0809000F" w:tentative="1">
@@ -3661,7 +2754,7 @@
       <w:lvlText w:val="%4."/>
       <w:lvlJc w:val="left"/>
       <w:pPr>
-        <w:ind w:left="3600" w:hanging="360"/>
+        <w:ind w:left="2520" w:hanging="360"/>
       </w:pPr>
     </w:lvl>
     <w:lvl w:ilvl="4" w:tplc="08090019" w:tentative="1">
@@ -3670,7 +2763,7 @@
       <w:lvlText w:val="%5."/>
       <w:lvlJc w:val="left"/>
       <w:pPr>
-        <w:ind w:left="4320" w:hanging="360"/>
+        <w:ind w:left="3240" w:hanging="360"/>
       </w:pPr>
     </w:lvl>
     <w:lvl w:ilvl="5" w:tplc="0809001B" w:tentative="1">
@@ -3679,7 +2772,7 @@
       <w:lvlText w:val="%6."/>
       <w:lvlJc w:val="right"/>
       <w:pPr>
-        <w:ind w:left="5040" w:hanging="180"/>
+        <w:ind w:left="3960" w:hanging="180"/>
       </w:pPr>
     </w:lvl>
     <w:lvl w:ilvl="6" w:tplc="0809000F" w:tentative="1">
@@ -3688,7 +2781,7 @@
       <w:lvlText w:val="%7."/>
       <w:lvlJc w:val="left"/>
       <w:pPr>
-        <w:ind w:left="5760" w:hanging="360"/>
+        <w:ind w:left="4680" w:hanging="360"/>
       </w:pPr>
     </w:lvl>
     <w:lvl w:ilvl="7" w:tplc="08090019" w:tentative="1">
@@ -3697,7 +2790,7 @@
       <w:lvlText w:val="%8."/>
       <w:lvlJc w:val="left"/>
       <w:pPr>
-        <w:ind w:left="6480" w:hanging="360"/>
+        <w:ind w:left="5400" w:hanging="360"/>
       </w:pPr>
     </w:lvl>
     <w:lvl w:ilvl="8" w:tplc="0809001B" w:tentative="1">
@@ -3706,7 +2799,7 @@
       <w:lvlText w:val="%9."/>
       <w:lvlJc w:val="right"/>
       <w:pPr>
-        <w:ind w:left="7200" w:hanging="180"/>
+        <w:ind w:left="6120" w:hanging="180"/>
       </w:pPr>
     </w:lvl>
   </w:abstractNum>
@@ -4061,7 +3154,7 @@
       </w:pPr>
     </w:lvl>
   </w:abstractNum>
-  <w:num w:numId="1">
+  <w:num w:numId="1" w16cid:durableId="1241217466">
     <w:abstractNumId w:val="2"/>
     <w:lvlOverride w:ilvl="0">
       <w:startOverride w:val="1"/>
@@ -4091,19 +3184,19 @@
       <w:startOverride w:val="1"/>
     </w:lvlOverride>
   </w:num>
-  <w:num w:numId="2">
+  <w:num w:numId="2" w16cid:durableId="2124181170">
     <w:abstractNumId w:val="2"/>
   </w:num>
-  <w:num w:numId="3">
+  <w:num w:numId="3" w16cid:durableId="622073646">
     <w:abstractNumId w:val="0"/>
   </w:num>
-  <w:num w:numId="4">
+  <w:num w:numId="4" w16cid:durableId="171259296">
     <w:abstractNumId w:val="3"/>
   </w:num>
-  <w:num w:numId="5">
+  <w:num w:numId="5" w16cid:durableId="1346635705">
     <w:abstractNumId w:val="1"/>
   </w:num>
-  <w:num w:numId="6">
+  <w:num w:numId="6" w16cid:durableId="224070742">
     <w:abstractNumId w:val="4"/>
   </w:num>
 </w:numbering>
@@ -5038,7 +4131,12 @@
 </file>
 
 <file path=customXml/item1.xml><?xml version="1.0" encoding="utf-8"?>
-<b:Sources xmlns:b="http://schemas.openxmlformats.org/officeDocument/2006/bibliography" xmlns="http://schemas.openxmlformats.org/officeDocument/2006/bibliography" SelectedStyle="\APASixthEditionOfficeOnline.xsl" StyleName="APA" Version="6"/>
+<?mso-contentType ?>
+<FormTemplates xmlns="http://schemas.microsoft.com/sharepoint/v3/contenttype/forms">
+  <Display>DocumentLibraryForm</Display>
+  <Edit>DocumentLibraryForm</Edit>
+  <New>DocumentLibraryForm</New>
+</FormTemplates>
 </file>
 
 <file path=customXml/item2.xml><?xml version="1.0" encoding="utf-8"?>
@@ -5358,12 +4456,7 @@
 </file>
 
 <file path=customXml/item3.xml><?xml version="1.0" encoding="utf-8"?>
-<?mso-contentType ?>
-<FormTemplates xmlns="http://schemas.microsoft.com/sharepoint/v3/contenttype/forms">
-  <Display>DocumentLibraryForm</Display>
-  <Edit>DocumentLibraryForm</Edit>
-  <New>DocumentLibraryForm</New>
-</FormTemplates>
+<b:Sources xmlns:b="http://schemas.openxmlformats.org/officeDocument/2006/bibliography" xmlns="http://schemas.openxmlformats.org/officeDocument/2006/bibliography" SelectedStyle="\APASixthEditionOfficeOnline.xsl" StyleName="APA" Version="6"/>
 </file>
 
 <file path=customXml/item4.xml><?xml version="1.0" encoding="utf-8"?>
@@ -5385,9 +4478,9 @@
 </file>
 
 <file path=customXml/itemProps1.xml><?xml version="1.0" encoding="utf-8"?>
-<ds:datastoreItem xmlns:ds="http://schemas.openxmlformats.org/officeDocument/2006/customXml" ds:itemID="{FC992D11-1E33-46C0-8B10-D85BEB8685C5}">
+<ds:datastoreItem xmlns:ds="http://schemas.openxmlformats.org/officeDocument/2006/customXml" ds:itemID="{E132B841-DD01-4751-A5C7-7F79269462FA}">
   <ds:schemaRefs>
-    <ds:schemaRef ds:uri="http://schemas.openxmlformats.org/officeDocument/2006/bibliography"/>
+    <ds:schemaRef ds:uri="http://schemas.microsoft.com/sharepoint/v3/contenttype/forms"/>
   </ds:schemaRefs>
 </ds:datastoreItem>
 </file>
@@ -5412,9 +4505,9 @@
 </file>
 
 <file path=customXml/itemProps3.xml><?xml version="1.0" encoding="utf-8"?>
-<ds:datastoreItem xmlns:ds="http://schemas.openxmlformats.org/officeDocument/2006/customXml" ds:itemID="{E132B841-DD01-4751-A5C7-7F79269462FA}">
+<ds:datastoreItem xmlns:ds="http://schemas.openxmlformats.org/officeDocument/2006/customXml" ds:itemID="{FC992D11-1E33-46C0-8B10-D85BEB8685C5}">
   <ds:schemaRefs>
-    <ds:schemaRef ds:uri="http://schemas.microsoft.com/sharepoint/v3/contenttype/forms"/>
+    <ds:schemaRef ds:uri="http://schemas.openxmlformats.org/officeDocument/2006/bibliography"/>
   </ds:schemaRefs>
 </ds:datastoreItem>
 </file>
@@ -5431,6 +4524,6 @@
 
 <file path=docMetadata/LabelInfo.xml><?xml version="1.0" encoding="utf-8"?>
 <clbl:labelList xmlns:clbl="http://schemas.microsoft.com/office/2020/mipLabelMetadata">
-  <clbl:label id="{3e0088dc-0629-4ae6-aa8c-813e7a296f50}" enabled="0" method="" siteId="{3e0088dc-0629-4ae6-aa8c-813e7a296f50}" removed="1"/>
+  <clbl:label id="{fa22dce2-39a9-4bf4-a557-7a50b593b56a}" enabled="1" method="Privileged" siteId="{3e0088dc-0629-4ae6-aa8c-813e7a296f50}" contentBits="0" removed="0"/>
 </clbl:labelList>
 </file>
</xml_diff>

<commit_message>
CIV-10875 updates to doc, fixed dates, and text updates (#3340)
* CIV-10875 updates to doc, fixed dates, and text updates

* Update Jenkinsfile_CNP point At CCD PR

* updated bug issue, involving judge heard from section

now populate custom error, if values not provided

* CIV-10895 fix free form format bug

* upgrading tomcat versions for cve fix

* corrected version

* pointing back to master

---------

Co-authored-by: Pijian Liao <Pijian.Liao@HMCTS.NET>
Co-authored-by: Madhan Mahadevan <madhan.mahadevan@hmcts.net>
Co-authored-by: vasudevganesanhmcts <100689363+vasudevganesanhmcts@users.noreply.github.com>
</commit_message>
<xml_diff>
--- a/docker/docmosis/templates/CV-UNS-DEC-ENG-01283.docx
+++ b/docker/docmosis/templates/CV-UNS-DEC-ENG-01283.docx
@@ -1222,14 +1222,14 @@
       </w:r>
       <w:r>
         <w:rPr>
-          <w:rFonts w:ascii="GDS Transport Website Light" w:hAnsi="GDS Transport Website Light"/>
+          <w:rFonts w:cstheme="minorHAnsi"/>
         </w:rPr>
         <w:t>&lt;</w:t>
       </w:r>
       <w:proofErr w:type="gramStart"/>
       <w:r>
         <w:rPr>
-          <w:rFonts w:ascii="GDS Transport Website Light" w:hAnsi="GDS Transport Website Light"/>
+          <w:rFonts w:cstheme="minorHAnsi"/>
         </w:rPr>
         <w:t>&lt;{</w:t>
       </w:r>
@@ -1237,50 +1237,44 @@
       <w:proofErr w:type="gramEnd"/>
       <w:r>
         <w:rPr>
-          <w:rFonts w:ascii="GDS Transport Website Light" w:hAnsi="GDS Transport Website Light"/>
+          <w:rFonts w:cstheme="minorHAnsi"/>
         </w:rPr>
         <w:t>dateFormat</w:t>
       </w:r>
       <w:proofErr w:type="spellEnd"/>
       <w:r>
         <w:rPr>
-          <w:rFonts w:ascii="GDS Transport Website Light" w:hAnsi="GDS Transport Website Light"/>
+          <w:rFonts w:cstheme="minorHAnsi"/>
         </w:rPr>
         <w:t>($</w:t>
       </w:r>
       <w:proofErr w:type="spellStart"/>
       <w:r>
         <w:rPr>
-          <w:rFonts w:ascii="GDS Transport Website Light" w:hAnsi="GDS Transport Website Light"/>
+          <w:rFonts w:cstheme="minorHAnsi"/>
         </w:rPr>
         <w:t>nowUTC</w:t>
       </w:r>
       <w:proofErr w:type="spellEnd"/>
       <w:r>
         <w:rPr>
-          <w:rFonts w:ascii="GDS Transport Website Light" w:hAnsi="GDS Transport Website Light"/>
+          <w:rFonts w:cstheme="minorHAnsi"/>
         </w:rPr>
         <w:t xml:space="preserve"> ,‘d MMMM </w:t>
       </w:r>
       <w:proofErr w:type="spellStart"/>
       <w:r>
         <w:rPr>
-          <w:rFonts w:ascii="GDS Transport Website Light" w:hAnsi="GDS Transport Website Light"/>
+          <w:rFonts w:cstheme="minorHAnsi"/>
         </w:rPr>
         <w:t>yyyy</w:t>
       </w:r>
       <w:proofErr w:type="spellEnd"/>
       <w:r>
         <w:rPr>
-          <w:rFonts w:ascii="GDS Transport Website Light" w:hAnsi="GDS Transport Website Light"/>
-        </w:rPr>
-        <w:t>’)} &gt;&gt;</w:t>
-      </w:r>
-      <w:r>
-        <w:rPr>
-          <w:rFonts w:ascii="GDS Transport Website Light" w:hAnsi="GDS Transport Website Light"/>
-        </w:rPr>
-        <w:t xml:space="preserve"> at </w:t>
+          <w:rFonts w:cstheme="minorHAnsi"/>
+        </w:rPr>
+        <w:t xml:space="preserve">’)} &gt;&gt; at </w:t>
       </w:r>
       <w:r>
         <w:rPr>
@@ -1365,7 +1359,15 @@
           <w:color w:val="0A0A0A"/>
           <w:shd w:val="clear" w:color="auto" w:fill="FFFFFF"/>
         </w:rPr>
-        <w:t>&gt;&gt; at &lt;&lt;</w:t>
+        <w:t xml:space="preserve">&gt;&gt; at </w:t>
+      </w:r>
+      <w:r>
+        <w:rPr>
+          <w:rFonts w:cstheme="minorHAnsi"/>
+          <w:color w:val="0A0A0A"/>
+          <w:shd w:val="clear" w:color="auto" w:fill="FFFFFF"/>
+        </w:rPr>
+        <w:t>&lt;&lt;</w:t>
       </w:r>
       <w:proofErr w:type="spellStart"/>
       <w:r>
@@ -3004,11 +3006,17 @@
       </w:r>
       <w:proofErr w:type="spellStart"/>
       <w:r>
-        <w:t>yyyy-MMdd</w:t>
-      </w:r>
-      <w:proofErr w:type="spellEnd"/>
-      <w:r>
-        <w:t>’)}&gt;&gt;</w:t>
+        <w:t>yyyy</w:t>
+      </w:r>
+      <w:proofErr w:type="spellEnd"/>
+      <w:r>
+        <w:t>-MM</w:t>
+      </w:r>
+      <w:r>
+        <w:t>-</w:t>
+      </w:r>
+      <w:r>
+        <w:t>dd’)}&gt;&gt;</w:t>
       </w:r>
       <w:r>
         <w:t>.</w:t>
@@ -3267,11 +3275,17 @@
       </w:r>
       <w:proofErr w:type="spellStart"/>
       <w:r>
-        <w:t>yyyy-MMdd</w:t>
-      </w:r>
-      <w:proofErr w:type="spellEnd"/>
-      <w:r>
-        <w:t>’)}&gt;&gt;</w:t>
+        <w:t>yyyy</w:t>
+      </w:r>
+      <w:proofErr w:type="spellEnd"/>
+      <w:r>
+        <w:t>-MM</w:t>
+      </w:r>
+      <w:r>
+        <w:t>-</w:t>
+      </w:r>
+      <w:r>
+        <w:t>dd’)}&gt;&gt;</w:t>
       </w:r>
       <w:r>
         <w:t>.&lt;&lt;else&gt;&gt;An appeal lies from this order to &lt;&lt;cs_{</w:t>
@@ -3351,15 +3365,26 @@
       </w:r>
       <w:proofErr w:type="spellStart"/>
       <w:r>
-        <w:t>yyyy-MMdd</w:t>
-      </w:r>
-      <w:proofErr w:type="spellEnd"/>
-      <w:r>
-        <w:t>’)}&gt;&gt;</w:t>
+        <w:t>yyyy</w:t>
+      </w:r>
+      <w:proofErr w:type="spellEnd"/>
+      <w:r>
+        <w:t>-MM</w:t>
+      </w:r>
+      <w:r>
+        <w:t>-</w:t>
+      </w:r>
+      <w:r>
+        <w:t>dd’)}&gt;&gt;</w:t>
       </w:r>
       <w:r>
         <w:t>.</w:t>
       </w:r>
+    </w:p>
+    <w:p>
+      <w:pPr>
+        <w:ind w:left="1440"/>
+      </w:pPr>
       <w:r>
         <w:t>&lt;&lt;es_&gt;&gt;</w:t>
       </w:r>
@@ -3436,11 +3461,17 @@
       </w:r>
       <w:proofErr w:type="spellStart"/>
       <w:r>
-        <w:t>yyyy-MMdd</w:t>
-      </w:r>
-      <w:proofErr w:type="spellEnd"/>
-      <w:r>
-        <w:t>’)}&gt;&gt;&lt;&lt;{</w:t>
+        <w:t>yyyy</w:t>
+      </w:r>
+      <w:proofErr w:type="spellEnd"/>
+      <w:r>
+        <w:t>-MM</w:t>
+      </w:r>
+      <w:r>
+        <w:t>-</w:t>
+      </w:r>
+      <w:r>
+        <w:t>dd’)}&gt;&gt;&lt;&lt;{</w:t>
       </w:r>
       <w:proofErr w:type="spellStart"/>
       <w:r>
@@ -3468,11 +3499,17 @@
       </w:r>
       <w:proofErr w:type="spellStart"/>
       <w:r>
-        <w:t>yyyy-MMdd</w:t>
-      </w:r>
-      <w:proofErr w:type="spellEnd"/>
-      <w:r>
-        <w:t>’)}&gt;&gt;</w:t>
+        <w:t>yyyy</w:t>
+      </w:r>
+      <w:proofErr w:type="spellEnd"/>
+      <w:r>
+        <w:t>-MM</w:t>
+      </w:r>
+      <w:r>
+        <w:t>-</w:t>
+      </w:r>
+      <w:r>
+        <w:t>dd’)}&gt;&gt;</w:t>
       </w:r>
       <w:r>
         <w:t>.&lt;&lt;es_&gt;&gt;</w:t>
@@ -3511,7 +3548,6 @@
           <w:b/>
           <w:bCs/>
         </w:rPr>
-        <w:lastRenderedPageBreak/>
         <w:t>Reasons</w:t>
       </w:r>
     </w:p>
@@ -5395,6 +5431,6 @@
 
 <file path=docMetadata/LabelInfo.xml><?xml version="1.0" encoding="utf-8"?>
 <clbl:labelList xmlns:clbl="http://schemas.microsoft.com/office/2020/mipLabelMetadata">
-  <clbl:label id="{fa22dce2-39a9-4bf4-a557-7a50b593b56a}" enabled="1" method="Privileged" siteId="{3e0088dc-0629-4ae6-aa8c-813e7a296f50}" contentBits="0" removed="0"/>
+  <clbl:label id="{3e0088dc-0629-4ae6-aa8c-813e7a296f50}" enabled="0" method="" siteId="{3e0088dc-0629-4ae6-aa8c-813e7a296f50}" removed="1"/>
 </clbl:labelList>
 </file>
</xml_diff>

<commit_message>
CIV-10888 uat bug 2 (#3410)
* CIV-10875 updates to doc, fixed dates, and text updates

* Update Jenkinsfile_CNP point At CCD PR

* updated bug issue, involving judge heard from section

now populate custom error, if values not provided

* CIV-10895 fix free form format bug

* CIV-10888 Final Order - UAT Bugs (v2)

* CIV-10888 change ccd branch

* CIV-10888 doc title format change, unit test

* CIV-10888 doc title format change, unit test

* CIV-10888 fix test

* CIV-10888 add more test

* CIV-10888 refactor code smell

* Update Jenkinsfile_CNP

---------

Co-authored-by: Mark Drummond <mark.drummond@version1.com>
Co-authored-by: drummondjm <93932689+drummondjm@users.noreply.github.com>
Co-authored-by: Madhan Mahadevan <madhan.mahadevan@hmcts.net>
Co-authored-by: vasudevganesanhmcts <100689363+vasudevganesanhmcts@users.noreply.github.com>
</commit_message>
<xml_diff>
--- a/docker/docmosis/templates/CV-UNS-DEC-ENG-01283.docx
+++ b/docker/docmosis/templates/CV-UNS-DEC-ENG-01283.docx
@@ -1,6 +1,6 @@
 
 <file path=word/document.xml><?xml version="1.0" encoding="utf-8"?>
-<w:document xmlns:wpc="http://schemas.microsoft.com/office/word/2010/wordprocessingCanvas" xmlns:cx="http://schemas.microsoft.com/office/drawing/2014/chartex" xmlns:cx1="http://schemas.microsoft.com/office/drawing/2015/9/8/chartex" xmlns:cx2="http://schemas.microsoft.com/office/drawing/2015/10/21/chartex" xmlns:cx3="http://schemas.microsoft.com/office/drawing/2016/5/9/chartex" xmlns:cx4="http://schemas.microsoft.com/office/drawing/2016/5/10/chartex" xmlns:cx5="http://schemas.microsoft.com/office/drawing/2016/5/11/chartex" xmlns:cx6="http://schemas.microsoft.com/office/drawing/2016/5/12/chartex" xmlns:cx7="http://schemas.microsoft.com/office/drawing/2016/5/13/chartex" xmlns:cx8="http://schemas.microsoft.com/office/drawing/2016/5/14/chartex" xmlns:mc="http://schemas.openxmlformats.org/markup-compatibility/2006" xmlns:aink="http://schemas.microsoft.com/office/drawing/2016/ink" xmlns:am3d="http://schemas.microsoft.com/office/drawing/2017/model3d" xmlns:o="urn:schemas-microsoft-com:office:office" xmlns:r="http://schemas.openxmlformats.org/officeDocument/2006/relationships" xmlns:m="http://schemas.openxmlformats.org/officeDocument/2006/math" xmlns:v="urn:schemas-microsoft-com:vml" xmlns:wp14="http://schemas.microsoft.com/office/word/2010/wordprocessingDrawing" xmlns:wp="http://schemas.openxmlformats.org/drawingml/2006/wordprocessingDrawing" xmlns:w10="urn:schemas-microsoft-com:office:word" xmlns:w="http://schemas.openxmlformats.org/wordprocessingml/2006/main" xmlns:w14="http://schemas.microsoft.com/office/word/2010/wordml" xmlns:w15="http://schemas.microsoft.com/office/word/2012/wordml" xmlns:w16cex="http://schemas.microsoft.com/office/word/2018/wordml/cex" xmlns:w16cid="http://schemas.microsoft.com/office/word/2016/wordml/cid" xmlns:w16="http://schemas.microsoft.com/office/word/2018/wordml" xmlns:w16sdtdh="http://schemas.microsoft.com/office/word/2020/wordml/sdtdatahash" xmlns:w16se="http://schemas.microsoft.com/office/word/2015/wordml/symex" xmlns:wpg="http://schemas.microsoft.com/office/word/2010/wordprocessingGroup" xmlns:wpi="http://schemas.microsoft.com/office/word/2010/wordprocessingInk" xmlns:wne="http://schemas.microsoft.com/office/word/2006/wordml" xmlns:wps="http://schemas.microsoft.com/office/word/2010/wordprocessingShape" mc:Ignorable="w14 w15 w16se w16cid w16 w16cex w16sdtdh wp14">
+<w:document xmlns:wpc="http://schemas.microsoft.com/office/word/2010/wordprocessingCanvas" xmlns:cx="http://schemas.microsoft.com/office/drawing/2014/chartex" xmlns:cx1="http://schemas.microsoft.com/office/drawing/2015/9/8/chartex" xmlns:cx2="http://schemas.microsoft.com/office/drawing/2015/10/21/chartex" xmlns:cx3="http://schemas.microsoft.com/office/drawing/2016/5/9/chartex" xmlns:cx4="http://schemas.microsoft.com/office/drawing/2016/5/10/chartex" xmlns:cx5="http://schemas.microsoft.com/office/drawing/2016/5/11/chartex" xmlns:cx6="http://schemas.microsoft.com/office/drawing/2016/5/12/chartex" xmlns:cx7="http://schemas.microsoft.com/office/drawing/2016/5/13/chartex" xmlns:cx8="http://schemas.microsoft.com/office/drawing/2016/5/14/chartex" xmlns:mc="http://schemas.openxmlformats.org/markup-compatibility/2006" xmlns:aink="http://schemas.microsoft.com/office/drawing/2016/ink" xmlns:am3d="http://schemas.microsoft.com/office/drawing/2017/model3d" xmlns:o="urn:schemas-microsoft-com:office:office" xmlns:oel="http://schemas.microsoft.com/office/2019/extlst" xmlns:r="http://schemas.openxmlformats.org/officeDocument/2006/relationships" xmlns:m="http://schemas.openxmlformats.org/officeDocument/2006/math" xmlns:v="urn:schemas-microsoft-com:vml" xmlns:wp14="http://schemas.microsoft.com/office/word/2010/wordprocessingDrawing" xmlns:wp="http://schemas.openxmlformats.org/drawingml/2006/wordprocessingDrawing" xmlns:w10="urn:schemas-microsoft-com:office:word" xmlns:w="http://schemas.openxmlformats.org/wordprocessingml/2006/main" xmlns:w14="http://schemas.microsoft.com/office/word/2010/wordml" xmlns:w15="http://schemas.microsoft.com/office/word/2012/wordml" xmlns:w16cex="http://schemas.microsoft.com/office/word/2018/wordml/cex" xmlns:w16cid="http://schemas.microsoft.com/office/word/2016/wordml/cid" xmlns:w16="http://schemas.microsoft.com/office/word/2018/wordml" xmlns:w16sdtdh="http://schemas.microsoft.com/office/word/2020/wordml/sdtdatahash" xmlns:w16se="http://schemas.microsoft.com/office/word/2015/wordml/symex" xmlns:wpg="http://schemas.microsoft.com/office/word/2010/wordprocessingGroup" xmlns:wpi="http://schemas.microsoft.com/office/word/2010/wordprocessingInk" xmlns:wne="http://schemas.microsoft.com/office/word/2006/wordml" xmlns:wps="http://schemas.microsoft.com/office/word/2010/wordprocessingShape" mc:Ignorable="w14 w15 w16se w16cid w16 w16cex w16sdtdh wp14">
   <w:body>
     <w:tbl>
       <w:tblPr>
@@ -131,57 +131,7 @@
               <w:rPr>
                 <w:rFonts w:ascii="GDS Transport Website Light" w:hAnsi="GDS Transport Website Light"/>
               </w:rPr>
-              <w:t>&lt;</w:t>
-            </w:r>
-            <w:proofErr w:type="gramStart"/>
-            <w:r>
-              <w:rPr>
-                <w:rFonts w:ascii="GDS Transport Website Light" w:hAnsi="GDS Transport Website Light"/>
-              </w:rPr>
-              <w:t>&lt;{</w:t>
-            </w:r>
-            <w:proofErr w:type="spellStart"/>
-            <w:proofErr w:type="gramEnd"/>
-            <w:r>
-              <w:rPr>
-                <w:rFonts w:ascii="GDS Transport Website Light" w:hAnsi="GDS Transport Website Light"/>
-              </w:rPr>
-              <w:t>dateFormat</w:t>
-            </w:r>
-            <w:proofErr w:type="spellEnd"/>
-            <w:r>
-              <w:rPr>
-                <w:rFonts w:ascii="GDS Transport Website Light" w:hAnsi="GDS Transport Website Light"/>
-              </w:rPr>
-              <w:t>($</w:t>
-            </w:r>
-            <w:proofErr w:type="spellStart"/>
-            <w:r>
-              <w:rPr>
-                <w:rFonts w:ascii="GDS Transport Website Light" w:hAnsi="GDS Transport Website Light"/>
-              </w:rPr>
-              <w:t>nowUTC</w:t>
-            </w:r>
-            <w:proofErr w:type="spellEnd"/>
-            <w:r>
-              <w:rPr>
-                <w:rFonts w:ascii="GDS Transport Website Light" w:hAnsi="GDS Transport Website Light"/>
-              </w:rPr>
-              <w:t xml:space="preserve"> ,‘d MMMM </w:t>
-            </w:r>
-            <w:proofErr w:type="spellStart"/>
-            <w:r>
-              <w:rPr>
-                <w:rFonts w:ascii="GDS Transport Website Light" w:hAnsi="GDS Transport Website Light"/>
-              </w:rPr>
-              <w:t>yyyy</w:t>
-            </w:r>
-            <w:proofErr w:type="spellEnd"/>
-            <w:r>
-              <w:rPr>
-                <w:rFonts w:ascii="GDS Transport Website Light" w:hAnsi="GDS Transport Website Light"/>
-              </w:rPr>
-              <w:t>’)} &gt;&gt;</w:t>
+              <w:t>&lt;&lt;{dateFormat($nowUTC ,‘d MMMM yyyy’)} &gt;&gt;</w:t>
             </w:r>
           </w:p>
         </w:tc>
@@ -212,7 +162,6 @@
               </w:rPr>
               <w:t>&lt;&lt;</w:t>
             </w:r>
-            <w:proofErr w:type="spellStart"/>
             <w:r>
               <w:rPr>
                 <w:rFonts w:ascii="GDS Transport Website Light" w:hAnsi="GDS Transport Website Light"/>
@@ -223,7 +172,6 @@
               </w:rPr>
               <w:t>courtName</w:t>
             </w:r>
-            <w:proofErr w:type="spellEnd"/>
             <w:r>
               <w:rPr>
                 <w:rFonts w:ascii="GDS Transport Website Light" w:hAnsi="GDS Transport Website Light"/>
@@ -257,21 +205,7 @@
               <w:rPr>
                 <w:rFonts w:ascii="GDS Transport Website Light" w:hAnsi="GDS Transport Website Light"/>
               </w:rPr>
-              <w:t>&lt;&lt;</w:t>
-            </w:r>
-            <w:proofErr w:type="spellStart"/>
-            <w:r>
-              <w:rPr>
-                <w:rFonts w:ascii="GDS Transport Website Light" w:hAnsi="GDS Transport Website Light"/>
-              </w:rPr>
-              <w:t>caseNumber</w:t>
-            </w:r>
-            <w:proofErr w:type="spellEnd"/>
-            <w:r>
-              <w:rPr>
-                <w:rFonts w:ascii="GDS Transport Website Light" w:hAnsi="GDS Transport Website Light"/>
-              </w:rPr>
-              <w:t>&gt;&gt;</w:t>
+              <w:t>&lt;&lt;caseNumber&gt;&gt;</w:t>
             </w:r>
           </w:p>
         </w:tc>
@@ -630,7 +564,6 @@
               </w:rPr>
               <w:t>&lt;&lt;</w:t>
             </w:r>
-            <w:proofErr w:type="spellStart"/>
             <w:r>
               <w:rPr>
                 <w:rFonts w:ascii="GDSTransportWebsite" w:hAnsi="GDSTransportWebsite"/>
@@ -638,7 +571,6 @@
               </w:rPr>
               <w:t>cr</w:t>
             </w:r>
-            <w:proofErr w:type="spellEnd"/>
             <w:r>
               <w:rPr>
                 <w:rFonts w:ascii="GDSTransportWebsite" w:hAnsi="GDSTransportWebsite"/>
@@ -665,7 +597,6 @@
               </w:rPr>
               <w:t>2</w:t>
             </w:r>
-            <w:proofErr w:type="gramStart"/>
             <w:r>
               <w:rPr>
                 <w:rFonts w:ascii="GDS Transport Website Light" w:hAnsi="GDS Transport Website Light"/>
@@ -676,14 +607,7 @@
               <w:rPr>
                 <w:rFonts w:ascii="GDS Transport Website Light" w:hAnsi="GDS Transport Website Light"/>
               </w:rPr>
-              <w:t>!=</w:t>
-            </w:r>
-            <w:proofErr w:type="gramEnd"/>
-            <w:r>
-              <w:rPr>
-                <w:rFonts w:ascii="GDS Transport Website Light" w:hAnsi="GDS Transport Website Light"/>
-              </w:rPr>
-              <w:t>null}</w:t>
+              <w:t>!=null}</w:t>
             </w:r>
             <w:r>
               <w:rPr>
@@ -941,7 +865,6 @@
               </w:rPr>
               <w:t>&lt;&lt;</w:t>
             </w:r>
-            <w:proofErr w:type="spellStart"/>
             <w:r>
               <w:rPr>
                 <w:rFonts w:ascii="GDSTransportWebsite" w:hAnsi="GDSTransportWebsite"/>
@@ -949,7 +872,6 @@
               </w:rPr>
               <w:t>cr</w:t>
             </w:r>
-            <w:proofErr w:type="spellEnd"/>
             <w:r>
               <w:rPr>
                 <w:rFonts w:ascii="GDSTransportWebsite" w:hAnsi="GDSTransportWebsite"/>
@@ -968,21 +890,7 @@
               <w:rPr>
                 <w:rFonts w:ascii="GDS Transport Website Light" w:hAnsi="GDS Transport Website Light"/>
               </w:rPr>
-              <w:t>defendant2</w:t>
-            </w:r>
-            <w:proofErr w:type="gramStart"/>
-            <w:r>
-              <w:rPr>
-                <w:rFonts w:ascii="GDS Transport Website Light" w:hAnsi="GDS Transport Website Light"/>
-              </w:rPr>
-              <w:t>Name!=</w:t>
-            </w:r>
-            <w:proofErr w:type="gramEnd"/>
-            <w:r>
-              <w:rPr>
-                <w:rFonts w:ascii="GDS Transport Website Light" w:hAnsi="GDS Transport Website Light"/>
-              </w:rPr>
-              <w:t>null}</w:t>
+              <w:t>defendant2Name!=null}</w:t>
             </w:r>
             <w:r>
               <w:rPr>
@@ -1150,24 +1058,257 @@
           <w:color w:val="0A0A0A"/>
           <w:shd w:val="clear" w:color="auto" w:fill="FFFFFF"/>
         </w:rPr>
+        <w:t>&lt;&lt;cs_{finalOrderMadeSelection=’</w:t>
+      </w:r>
+      <w:r>
+        <w:rPr>
+          <w:rFonts w:cstheme="minorHAnsi"/>
+          <w:color w:val="0A0A0A"/>
+          <w:shd w:val="clear" w:color="auto" w:fill="FFFFFF"/>
+        </w:rPr>
+        <w:t>No</w:t>
+      </w:r>
+      <w:r>
+        <w:rPr>
+          <w:rFonts w:cstheme="minorHAnsi"/>
+          <w:color w:val="0A0A0A"/>
+          <w:shd w:val="clear" w:color="auto" w:fill="FFFFFF"/>
+        </w:rPr>
+        <w:t>’}&gt;&gt;</w:t>
+      </w:r>
+    </w:p>
+    <w:p>
+      <w:pPr>
+        <w:rPr>
+          <w:rFonts w:cstheme="minorHAnsi"/>
+          <w:color w:val="0A0A0A"/>
+        </w:rPr>
+      </w:pPr>
+      <w:r>
+        <w:rPr>
+          <w:rFonts w:cstheme="minorHAnsi"/>
+          <w:color w:val="0A0A0A"/>
+          <w:shd w:val="clear" w:color="auto" w:fill="FFFFFF"/>
+        </w:rPr>
+        <w:t xml:space="preserve">This order is made by &lt;&lt;judgeNameTitle&gt;&gt; on </w:t>
+      </w:r>
+      <w:r>
+        <w:rPr>
+          <w:rFonts w:cstheme="minorHAnsi"/>
+        </w:rPr>
+        <w:t xml:space="preserve">&lt;&lt;{dateFormat($nowUTC ,‘d MMMM yyyy’)} &gt;&gt; at </w:t>
+      </w:r>
+      <w:r>
+        <w:rPr>
+          <w:rFonts w:cstheme="minorHAnsi"/>
+          <w:color w:val="0A0A0A"/>
+          <w:shd w:val="clear" w:color="auto" w:fill="FFFFFF"/>
+        </w:rPr>
+        <w:t>&lt;&lt;courtLocation&gt;&gt;.</w:t>
+      </w:r>
+      <w:r>
+        <w:rPr>
+          <w:rFonts w:cstheme="minorHAnsi"/>
+          <w:color w:val="0A0A0A"/>
+        </w:rPr>
+        <w:t>&lt;&lt;else&gt;&gt;</w:t>
+      </w:r>
+    </w:p>
+    <w:p>
+      <w:pPr>
+        <w:rPr>
+          <w:rFonts w:cstheme="minorHAnsi"/>
+          <w:color w:val="0A0A0A"/>
+        </w:rPr>
+      </w:pPr>
+      <w:r>
+        <w:rPr>
+          <w:rFonts w:cstheme="minorHAnsi"/>
+          <w:color w:val="0A0A0A"/>
+          <w:shd w:val="clear" w:color="auto" w:fill="FFFFFF"/>
+        </w:rPr>
+        <w:t xml:space="preserve">This order is made by &lt;&lt;judgeNameTitle&gt;&gt; following a hearing &lt;&lt;orderMadeDate&gt;&gt; at </w:t>
+      </w:r>
+      <w:r>
+        <w:rPr>
+          <w:rFonts w:cstheme="minorHAnsi"/>
+          <w:color w:val="0A0A0A"/>
+          <w:shd w:val="clear" w:color="auto" w:fill="FFFFFF"/>
+        </w:rPr>
+        <w:t>&lt;&lt;courtLocation&gt;&gt;.</w:t>
+      </w:r>
+    </w:p>
+    <w:p>
+      <w:pPr>
+        <w:rPr>
+          <w:rFonts w:cstheme="minorHAnsi"/>
+          <w:color w:val="0A0A0A"/>
+          <w:shd w:val="clear" w:color="auto" w:fill="FFFFFF"/>
+        </w:rPr>
+      </w:pPr>
+      <w:r>
+        <w:rPr>
+          <w:rFonts w:cstheme="minorHAnsi"/>
+          <w:color w:val="0A0A0A"/>
+          <w:shd w:val="clear" w:color="auto" w:fill="FFFFFF"/>
+        </w:rPr>
+        <w:t>&lt;&lt;</w:t>
+      </w:r>
+      <w:r>
+        <w:t>cs_{</w:t>
+      </w:r>
+      <w:r>
+        <w:rPr>
+          <w:rFonts w:cstheme="minorHAnsi"/>
+          <w:color w:val="0A0A0A"/>
+          <w:shd w:val="clear" w:color="auto" w:fill="FFFFFF"/>
+        </w:rPr>
+        <w:t>finalOrderJudgeHeardFrom</w:t>
+      </w:r>
+      <w:r>
+        <w:rPr>
+          <w:rFonts w:cstheme="minorHAnsi"/>
+          <w:color w:val="0A0A0A"/>
+          <w:shd w:val="clear" w:color="auto" w:fill="FFFFFF"/>
+        </w:rPr>
+        <w:t>=’true’</w:t>
+      </w:r>
+      <w:r>
+        <w:rPr>
+          <w:rFonts w:cstheme="minorHAnsi"/>
+          <w:color w:val="0A0A0A"/>
+          <w:shd w:val="clear" w:color="auto" w:fill="FFFFFF"/>
+        </w:rPr>
+        <w:t>}</w:t>
+      </w:r>
+      <w:r>
+        <w:rPr>
+          <w:rFonts w:cstheme="minorHAnsi"/>
+          <w:color w:val="0A0A0A"/>
+          <w:shd w:val="clear" w:color="auto" w:fill="FFFFFF"/>
+        </w:rPr>
+        <w:t>&gt;&gt;</w:t>
+      </w:r>
+    </w:p>
+    <w:p>
+      <w:pPr>
+        <w:rPr>
+          <w:rFonts w:cstheme="minorHAnsi"/>
+          <w:color w:val="0A0A0A"/>
+          <w:shd w:val="clear" w:color="auto" w:fill="FFFFFF"/>
+        </w:rPr>
+      </w:pPr>
+    </w:p>
+    <w:p>
+      <w:pPr>
+        <w:rPr>
+          <w:rFonts w:cstheme="minorHAnsi"/>
+          <w:color w:val="0A0A0A"/>
+        </w:rPr>
+      </w:pPr>
+      <w:r>
+        <w:rPr>
+          <w:rFonts w:cstheme="minorHAnsi"/>
+          <w:color w:val="0A0A0A"/>
+        </w:rPr>
+        <w:t xml:space="preserve">The </w:t>
+      </w:r>
+      <w:r>
+        <w:rPr>
+          <w:rFonts w:cstheme="minorHAnsi"/>
+          <w:color w:val="0A0A0A"/>
+        </w:rPr>
+        <w:t>J</w:t>
+      </w:r>
+      <w:r>
+        <w:rPr>
+          <w:rFonts w:cstheme="minorHAnsi"/>
+          <w:color w:val="0A0A0A"/>
+        </w:rPr>
+        <w:t>udge heard from:</w:t>
+      </w:r>
+    </w:p>
+    <w:p>
+      <w:pPr>
+        <w:rPr>
+          <w:rFonts w:cstheme="minorHAnsi"/>
+          <w:color w:val="0A0A0A"/>
+        </w:rPr>
+      </w:pPr>
+    </w:p>
+    <w:p>
+      <w:pPr>
+        <w:rPr>
+          <w:rFonts w:cstheme="minorHAnsi"/>
+          <w:color w:val="0A0A0A"/>
+        </w:rPr>
+      </w:pPr>
+      <w:r>
+        <w:rPr>
+          <w:rFonts w:cstheme="minorHAnsi"/>
+          <w:color w:val="0A0A0A"/>
+        </w:rPr>
         <w:t>&lt;&lt;cs_{</w:t>
       </w:r>
-      <w:proofErr w:type="spellStart"/>
-      <w:r>
+      <w:r>
+        <w:rPr>
+          <w:rFonts w:cstheme="minorHAnsi"/>
+          <w:color w:val="0A0A0A"/>
+        </w:rPr>
+        <w:t>otherRepresentedText</w:t>
+      </w:r>
+      <w:r>
+        <w:rPr>
+          <w:rFonts w:cstheme="minorHAnsi"/>
+          <w:color w:val="0A0A0A"/>
+        </w:rPr>
+        <w:t>=’null’}&gt;&gt;</w:t>
+      </w:r>
+      <w:r>
+        <w:rPr>
+          <w:rFonts w:cstheme="minorHAnsi"/>
+          <w:color w:val="0A0A0A"/>
+        </w:rPr>
+        <w:t xml:space="preserve">&lt;&lt;claimantAttendsOrRepresented&gt;&gt; </w:t>
+      </w:r>
+    </w:p>
+    <w:p>
+      <w:pPr>
         <w:rPr>
           <w:rFonts w:cstheme="minorHAnsi"/>
           <w:color w:val="0A0A0A"/>
           <w:shd w:val="clear" w:color="auto" w:fill="FFFFFF"/>
         </w:rPr>
-        <w:t>finalOrderMadeSelection</w:t>
-      </w:r>
-      <w:proofErr w:type="spellEnd"/>
+      </w:pPr>
       <w:r>
         <w:rPr>
           <w:rFonts w:cstheme="minorHAnsi"/>
           <w:color w:val="0A0A0A"/>
           <w:shd w:val="clear" w:color="auto" w:fill="FFFFFF"/>
         </w:rPr>
+        <w:t>&lt;&lt;cs_{</w:t>
+      </w:r>
+      <w:r>
+        <w:rPr>
+          <w:rFonts w:cstheme="minorHAnsi"/>
+          <w:color w:val="0A0A0A"/>
+        </w:rPr>
+        <w:t>claimantTwoAttendsOrRepresented</w:t>
+      </w:r>
+      <w:r>
+        <w:rPr>
+          <w:rFonts w:cstheme="minorHAnsi"/>
+          <w:color w:val="0A0A0A"/>
+          <w:shd w:val="clear" w:color="auto" w:fill="FFFFFF"/>
+        </w:rPr>
+        <w:t>!</w:t>
+      </w:r>
+      <w:r>
+        <w:rPr>
+          <w:rFonts w:cstheme="minorHAnsi"/>
+          <w:color w:val="0A0A0A"/>
+          <w:shd w:val="clear" w:color="auto" w:fill="FFFFFF"/>
+        </w:rPr>
         <w:t>=’</w:t>
       </w:r>
       <w:r>
@@ -1176,7 +1317,7 @@
           <w:color w:val="0A0A0A"/>
           <w:shd w:val="clear" w:color="auto" w:fill="FFFFFF"/>
         </w:rPr>
-        <w:t>No</w:t>
+        <w:t>null</w:t>
       </w:r>
       <w:r>
         <w:rPr>
@@ -1192,316 +1333,188 @@
         <w:rPr>
           <w:rFonts w:cstheme="minorHAnsi"/>
           <w:color w:val="0A0A0A"/>
-        </w:rPr>
-      </w:pPr>
-      <w:r>
-        <w:rPr>
-          <w:rFonts w:cstheme="minorHAnsi"/>
-          <w:color w:val="0A0A0A"/>
           <w:shd w:val="clear" w:color="auto" w:fill="FFFFFF"/>
         </w:rPr>
-        <w:t>This order is made by &lt;&lt;</w:t>
-      </w:r>
-      <w:proofErr w:type="spellStart"/>
-      <w:r>
+      </w:pPr>
+    </w:p>
+    <w:p>
+      <w:pPr>
         <w:rPr>
           <w:rFonts w:cstheme="minorHAnsi"/>
           <w:color w:val="0A0A0A"/>
           <w:shd w:val="clear" w:color="auto" w:fill="FFFFFF"/>
         </w:rPr>
-        <w:t>judgeNameTitle</w:t>
-      </w:r>
-      <w:proofErr w:type="spellEnd"/>
-      <w:r>
+      </w:pPr>
+      <w:r>
+        <w:rPr>
+          <w:rFonts w:cstheme="minorHAnsi"/>
+          <w:color w:val="0A0A0A"/>
+        </w:rPr>
+        <w:t>&lt;&lt;claimantTwoAttendsOrRepresented&gt;&gt;</w:t>
+      </w:r>
+    </w:p>
+    <w:p>
+      <w:pPr>
+        <w:rPr>
+          <w:rFonts w:cstheme="minorHAnsi"/>
+          <w:color w:val="0A0A0A"/>
+        </w:rPr>
+      </w:pPr>
+      <w:r>
+        <w:rPr>
+          <w:rFonts w:cstheme="minorHAnsi"/>
+          <w:color w:val="0A0A0A"/>
+        </w:rPr>
+        <w:t>&lt;&lt;es_&gt;&gt;</w:t>
+      </w:r>
+    </w:p>
+    <w:p>
+      <w:pPr>
         <w:rPr>
           <w:rFonts w:cstheme="minorHAnsi"/>
           <w:color w:val="0A0A0A"/>
           <w:shd w:val="clear" w:color="auto" w:fill="FFFFFF"/>
         </w:rPr>
-        <w:t xml:space="preserve">&gt;&gt; on </w:t>
-      </w:r>
-      <w:r>
-        <w:rPr>
-          <w:rFonts w:cstheme="minorHAnsi"/>
-        </w:rPr>
-        <w:t>&lt;</w:t>
-      </w:r>
-      <w:proofErr w:type="gramStart"/>
-      <w:r>
-        <w:rPr>
-          <w:rFonts w:cstheme="minorHAnsi"/>
-        </w:rPr>
-        <w:t>&lt;{</w:t>
-      </w:r>
-      <w:proofErr w:type="spellStart"/>
-      <w:proofErr w:type="gramEnd"/>
-      <w:r>
-        <w:rPr>
-          <w:rFonts w:cstheme="minorHAnsi"/>
-        </w:rPr>
-        <w:t>dateFormat</w:t>
-      </w:r>
-      <w:proofErr w:type="spellEnd"/>
-      <w:r>
-        <w:rPr>
-          <w:rFonts w:cstheme="minorHAnsi"/>
-        </w:rPr>
-        <w:t>($</w:t>
-      </w:r>
-      <w:proofErr w:type="spellStart"/>
-      <w:r>
-        <w:rPr>
-          <w:rFonts w:cstheme="minorHAnsi"/>
-        </w:rPr>
-        <w:t>nowUTC</w:t>
-      </w:r>
-      <w:proofErr w:type="spellEnd"/>
-      <w:r>
-        <w:rPr>
-          <w:rFonts w:cstheme="minorHAnsi"/>
-        </w:rPr>
-        <w:t xml:space="preserve"> ,‘d MMMM </w:t>
-      </w:r>
-      <w:proofErr w:type="spellStart"/>
-      <w:r>
-        <w:rPr>
-          <w:rFonts w:cstheme="minorHAnsi"/>
-        </w:rPr>
-        <w:t>yyyy</w:t>
-      </w:r>
-      <w:proofErr w:type="spellEnd"/>
-      <w:r>
-        <w:rPr>
-          <w:rFonts w:cstheme="minorHAnsi"/>
-        </w:rPr>
-        <w:t xml:space="preserve">’)} &gt;&gt; at </w:t>
-      </w:r>
-      <w:r>
+      </w:pPr>
+    </w:p>
+    <w:p>
+      <w:pPr>
+        <w:rPr>
+          <w:rFonts w:cstheme="minorHAnsi"/>
+          <w:color w:val="0A0A0A"/>
+        </w:rPr>
+      </w:pPr>
+      <w:r>
+        <w:rPr>
+          <w:rFonts w:cstheme="minorHAnsi"/>
+          <w:color w:val="0A0A0A"/>
+        </w:rPr>
+        <w:t>&lt;&lt;defendantAttendsOrRepresented&gt;&gt;</w:t>
+      </w:r>
+    </w:p>
+    <w:p>
+      <w:pPr>
         <w:rPr>
           <w:rFonts w:cstheme="minorHAnsi"/>
           <w:color w:val="0A0A0A"/>
           <w:shd w:val="clear" w:color="auto" w:fill="FFFFFF"/>
         </w:rPr>
+      </w:pPr>
+      <w:r>
+        <w:rPr>
+          <w:rFonts w:cstheme="minorHAnsi"/>
+          <w:color w:val="0A0A0A"/>
+          <w:shd w:val="clear" w:color="auto" w:fill="FFFFFF"/>
+        </w:rPr>
+        <w:t>&lt;&lt;cs_{</w:t>
+      </w:r>
+      <w:r>
+        <w:rPr>
+          <w:rFonts w:cstheme="minorHAnsi"/>
+          <w:color w:val="0A0A0A"/>
+        </w:rPr>
+        <w:t>defendantTwoAttendsOrRepresented</w:t>
+      </w:r>
+      <w:r>
+        <w:rPr>
+          <w:rFonts w:cstheme="minorHAnsi"/>
+          <w:color w:val="0A0A0A"/>
+          <w:shd w:val="clear" w:color="auto" w:fill="FFFFFF"/>
+        </w:rPr>
+        <w:t>!</w:t>
+      </w:r>
+      <w:r>
+        <w:rPr>
+          <w:rFonts w:cstheme="minorHAnsi"/>
+          <w:color w:val="0A0A0A"/>
+          <w:shd w:val="clear" w:color="auto" w:fill="FFFFFF"/>
+        </w:rPr>
+        <w:t>=’</w:t>
+      </w:r>
+      <w:r>
+        <w:rPr>
+          <w:rFonts w:cstheme="minorHAnsi"/>
+          <w:color w:val="0A0A0A"/>
+          <w:shd w:val="clear" w:color="auto" w:fill="FFFFFF"/>
+        </w:rPr>
+        <w:t>null</w:t>
+      </w:r>
+      <w:r>
+        <w:rPr>
+          <w:rFonts w:cstheme="minorHAnsi"/>
+          <w:color w:val="0A0A0A"/>
+          <w:shd w:val="clear" w:color="auto" w:fill="FFFFFF"/>
+        </w:rPr>
+        <w:t>’}&gt;&gt;</w:t>
+      </w:r>
+    </w:p>
+    <w:p>
+      <w:pPr>
+        <w:rPr>
+          <w:rFonts w:cstheme="minorHAnsi"/>
+          <w:color w:val="0A0A0A"/>
+        </w:rPr>
+      </w:pPr>
+    </w:p>
+    <w:p>
+      <w:pPr>
+        <w:rPr>
+          <w:rFonts w:cstheme="minorHAnsi"/>
+          <w:color w:val="0A0A0A"/>
+        </w:rPr>
+      </w:pPr>
+      <w:r>
+        <w:rPr>
+          <w:rFonts w:cstheme="minorHAnsi"/>
+          <w:color w:val="0A0A0A"/>
+        </w:rPr>
         <w:t>&lt;&lt;</w:t>
       </w:r>
-      <w:proofErr w:type="spellStart"/>
+      <w:r>
+        <w:rPr>
+          <w:rFonts w:cstheme="minorHAnsi"/>
+          <w:color w:val="0A0A0A"/>
+        </w:rPr>
+        <w:t>defendantTwoAttendsOrRepresented&gt;&gt;</w:t>
+      </w:r>
+    </w:p>
+    <w:p>
+      <w:pPr>
+        <w:rPr>
+          <w:rFonts w:cstheme="minorHAnsi"/>
+          <w:color w:val="0A0A0A"/>
+        </w:rPr>
+      </w:pPr>
+      <w:r>
+        <w:rPr>
+          <w:rFonts w:cstheme="minorHAnsi"/>
+          <w:color w:val="0A0A0A"/>
+        </w:rPr>
+        <w:t>&lt;&lt;es_&gt;&gt;</w:t>
+      </w:r>
+    </w:p>
+    <w:p>
+      <w:pPr>
+        <w:rPr>
+          <w:rFonts w:cstheme="minorHAnsi"/>
+          <w:color w:val="0A0A0A"/>
+        </w:rPr>
+      </w:pPr>
       <w:r>
         <w:rPr>
           <w:rFonts w:cstheme="minorHAnsi"/>
           <w:color w:val="0A0A0A"/>
           <w:shd w:val="clear" w:color="auto" w:fill="FFFFFF"/>
         </w:rPr>
-        <w:t>courtLocation</w:t>
-      </w:r>
-      <w:proofErr w:type="spellEnd"/>
-      <w:r>
-        <w:rPr>
-          <w:rFonts w:cstheme="minorHAnsi"/>
-          <w:color w:val="0A0A0A"/>
-          <w:shd w:val="clear" w:color="auto" w:fill="FFFFFF"/>
-        </w:rPr>
-        <w:t>&gt;&gt;.</w:t>
-      </w:r>
-      <w:r>
-        <w:rPr>
-          <w:rFonts w:cstheme="minorHAnsi"/>
-          <w:color w:val="0A0A0A"/>
-        </w:rPr>
         <w:t>&lt;&lt;else&gt;&gt;</w:t>
       </w:r>
-    </w:p>
-    <w:p>
-      <w:pPr>
-        <w:rPr>
-          <w:rFonts w:cstheme="minorHAnsi"/>
-          <w:color w:val="0A0A0A"/>
-        </w:rPr>
-      </w:pPr>
-      <w:r>
-        <w:rPr>
-          <w:rFonts w:cstheme="minorHAnsi"/>
-          <w:color w:val="0A0A0A"/>
-          <w:shd w:val="clear" w:color="auto" w:fill="FFFFFF"/>
-        </w:rPr>
-        <w:t>This order is made by &lt;&lt;</w:t>
-      </w:r>
-      <w:proofErr w:type="spellStart"/>
-      <w:r>
-        <w:rPr>
-          <w:rFonts w:cstheme="minorHAnsi"/>
-          <w:color w:val="0A0A0A"/>
-          <w:shd w:val="clear" w:color="auto" w:fill="FFFFFF"/>
-        </w:rPr>
-        <w:t>judgeNameTitle</w:t>
-      </w:r>
-      <w:proofErr w:type="spellEnd"/>
-      <w:r>
-        <w:rPr>
-          <w:rFonts w:cstheme="minorHAnsi"/>
-          <w:color w:val="0A0A0A"/>
-          <w:shd w:val="clear" w:color="auto" w:fill="FFFFFF"/>
-        </w:rPr>
-        <w:t>&gt;&gt; following a hearing &lt;&lt;</w:t>
-      </w:r>
-      <w:proofErr w:type="spellStart"/>
-      <w:r>
-        <w:rPr>
-          <w:rFonts w:cstheme="minorHAnsi"/>
-          <w:color w:val="0A0A0A"/>
-          <w:shd w:val="clear" w:color="auto" w:fill="FFFFFF"/>
-        </w:rPr>
-        <w:t>orderMadeDate</w:t>
-      </w:r>
-      <w:proofErr w:type="spellEnd"/>
-      <w:r>
-        <w:rPr>
-          <w:rFonts w:cstheme="minorHAnsi"/>
-          <w:color w:val="0A0A0A"/>
-          <w:shd w:val="clear" w:color="auto" w:fill="FFFFFF"/>
-        </w:rPr>
-        <w:t xml:space="preserve">&gt;&gt; at </w:t>
-      </w:r>
-      <w:r>
-        <w:rPr>
-          <w:rFonts w:cstheme="minorHAnsi"/>
-          <w:color w:val="0A0A0A"/>
-          <w:shd w:val="clear" w:color="auto" w:fill="FFFFFF"/>
+      <w:r>
+        <w:rPr>
+          <w:rFonts w:cstheme="minorHAnsi"/>
+          <w:color w:val="0A0A0A"/>
         </w:rPr>
         <w:t>&lt;&lt;</w:t>
       </w:r>
-      <w:proofErr w:type="spellStart"/>
-      <w:r>
-        <w:rPr>
-          <w:rFonts w:cstheme="minorHAnsi"/>
-          <w:color w:val="0A0A0A"/>
-          <w:shd w:val="clear" w:color="auto" w:fill="FFFFFF"/>
-        </w:rPr>
-        <w:t>courtLocation</w:t>
-      </w:r>
-      <w:proofErr w:type="spellEnd"/>
-      <w:r>
-        <w:rPr>
-          <w:rFonts w:cstheme="minorHAnsi"/>
-          <w:color w:val="0A0A0A"/>
-          <w:shd w:val="clear" w:color="auto" w:fill="FFFFFF"/>
-        </w:rPr>
-        <w:t>&gt;&gt;.</w:t>
-      </w:r>
-    </w:p>
-    <w:p>
-      <w:pPr>
-        <w:rPr>
-          <w:rFonts w:cstheme="minorHAnsi"/>
-          <w:color w:val="0A0A0A"/>
-          <w:shd w:val="clear" w:color="auto" w:fill="FFFFFF"/>
-        </w:rPr>
-      </w:pPr>
-      <w:r>
-        <w:rPr>
-          <w:rFonts w:cstheme="minorHAnsi"/>
-          <w:color w:val="0A0A0A"/>
-          <w:shd w:val="clear" w:color="auto" w:fill="FFFFFF"/>
-        </w:rPr>
-        <w:t>&lt;&lt;</w:t>
-      </w:r>
-      <w:r>
-        <w:t>cs_{</w:t>
-      </w:r>
-      <w:proofErr w:type="spellStart"/>
-      <w:r>
-        <w:rPr>
-          <w:rFonts w:cstheme="minorHAnsi"/>
-          <w:color w:val="0A0A0A"/>
-          <w:shd w:val="clear" w:color="auto" w:fill="FFFFFF"/>
-        </w:rPr>
-        <w:t>finalOrderJudgeHeardFrom</w:t>
-      </w:r>
-      <w:proofErr w:type="spellEnd"/>
-      <w:r>
-        <w:rPr>
-          <w:rFonts w:cstheme="minorHAnsi"/>
-          <w:color w:val="0A0A0A"/>
-          <w:shd w:val="clear" w:color="auto" w:fill="FFFFFF"/>
-        </w:rPr>
-        <w:t>=’true’</w:t>
-      </w:r>
-      <w:r>
-        <w:rPr>
-          <w:rFonts w:cstheme="minorHAnsi"/>
-          <w:color w:val="0A0A0A"/>
-          <w:shd w:val="clear" w:color="auto" w:fill="FFFFFF"/>
-        </w:rPr>
-        <w:t>}</w:t>
-      </w:r>
-      <w:r>
-        <w:rPr>
-          <w:rFonts w:cstheme="minorHAnsi"/>
-          <w:color w:val="0A0A0A"/>
-          <w:shd w:val="clear" w:color="auto" w:fill="FFFFFF"/>
-        </w:rPr>
-        <w:t>&gt;&gt;</w:t>
-      </w:r>
-    </w:p>
-    <w:p>
-      <w:pPr>
-        <w:rPr>
-          <w:rFonts w:cstheme="minorHAnsi"/>
-          <w:color w:val="0A0A0A"/>
-          <w:shd w:val="clear" w:color="auto" w:fill="FFFFFF"/>
-        </w:rPr>
-      </w:pPr>
-    </w:p>
-    <w:p>
-      <w:pPr>
-        <w:rPr>
-          <w:rFonts w:cstheme="minorHAnsi"/>
-          <w:color w:val="0A0A0A"/>
-        </w:rPr>
-      </w:pPr>
-      <w:r>
-        <w:rPr>
-          <w:rFonts w:cstheme="minorHAnsi"/>
-          <w:color w:val="0A0A0A"/>
-        </w:rPr>
-        <w:t xml:space="preserve">The </w:t>
-      </w:r>
-      <w:r>
-        <w:rPr>
-          <w:rFonts w:cstheme="minorHAnsi"/>
-          <w:color w:val="0A0A0A"/>
-        </w:rPr>
-        <w:t>J</w:t>
-      </w:r>
-      <w:r>
-        <w:rPr>
-          <w:rFonts w:cstheme="minorHAnsi"/>
-          <w:color w:val="0A0A0A"/>
-        </w:rPr>
-        <w:t>udge heard from:</w:t>
-      </w:r>
-    </w:p>
-    <w:p>
-      <w:pPr>
-        <w:rPr>
-          <w:rFonts w:cstheme="minorHAnsi"/>
-          <w:color w:val="0A0A0A"/>
-        </w:rPr>
-      </w:pPr>
-    </w:p>
-    <w:p>
-      <w:pPr>
-        <w:rPr>
-          <w:rFonts w:cstheme="minorHAnsi"/>
-          <w:color w:val="0A0A0A"/>
-        </w:rPr>
-      </w:pPr>
-      <w:r>
-        <w:rPr>
-          <w:rFonts w:cstheme="minorHAnsi"/>
-          <w:color w:val="0A0A0A"/>
-        </w:rPr>
-        <w:t>&lt;&lt;cs_{</w:t>
-      </w:r>
       <w:r>
         <w:rPr>
           <w:rFonts w:cstheme="minorHAnsi"/>
@@ -1509,338 +1522,6 @@
         </w:rPr>
         <w:t>otherRepresentedText</w:t>
       </w:r>
-      <w:r>
-        <w:rPr>
-          <w:rFonts w:cstheme="minorHAnsi"/>
-          <w:color w:val="0A0A0A"/>
-        </w:rPr>
-        <w:t>=’null’}&gt;&gt;</w:t>
-      </w:r>
-      <w:r>
-        <w:rPr>
-          <w:rFonts w:cstheme="minorHAnsi"/>
-          <w:color w:val="0A0A0A"/>
-        </w:rPr>
-        <w:t xml:space="preserve">&lt;&lt;claimantAttendsOrRepresented&gt;&gt; </w:t>
-      </w:r>
-    </w:p>
-    <w:p>
-      <w:pPr>
-        <w:rPr>
-          <w:rFonts w:cstheme="minorHAnsi"/>
-          <w:color w:val="0A0A0A"/>
-          <w:shd w:val="clear" w:color="auto" w:fill="FFFFFF"/>
-        </w:rPr>
-      </w:pPr>
-      <w:r>
-        <w:rPr>
-          <w:rFonts w:cstheme="minorHAnsi"/>
-          <w:color w:val="0A0A0A"/>
-          <w:shd w:val="clear" w:color="auto" w:fill="FFFFFF"/>
-        </w:rPr>
-        <w:t>&lt;&lt;cs_{</w:t>
-      </w:r>
-      <w:proofErr w:type="spellStart"/>
-      <w:proofErr w:type="gramStart"/>
-      <w:r>
-        <w:rPr>
-          <w:rFonts w:cstheme="minorHAnsi"/>
-          <w:color w:val="0A0A0A"/>
-        </w:rPr>
-        <w:t>claimantTwoAttendsOrRepresented</w:t>
-      </w:r>
-      <w:proofErr w:type="spellEnd"/>
-      <w:r>
-        <w:rPr>
-          <w:rFonts w:cstheme="minorHAnsi"/>
-          <w:color w:val="0A0A0A"/>
-          <w:shd w:val="clear" w:color="auto" w:fill="FFFFFF"/>
-        </w:rPr>
-        <w:t>!</w:t>
-      </w:r>
-      <w:r>
-        <w:rPr>
-          <w:rFonts w:cstheme="minorHAnsi"/>
-          <w:color w:val="0A0A0A"/>
-          <w:shd w:val="clear" w:color="auto" w:fill="FFFFFF"/>
-        </w:rPr>
-        <w:t>=</w:t>
-      </w:r>
-      <w:proofErr w:type="gramEnd"/>
-      <w:r>
-        <w:rPr>
-          <w:rFonts w:cstheme="minorHAnsi"/>
-          <w:color w:val="0A0A0A"/>
-          <w:shd w:val="clear" w:color="auto" w:fill="FFFFFF"/>
-        </w:rPr>
-        <w:t>’</w:t>
-      </w:r>
-      <w:r>
-        <w:rPr>
-          <w:rFonts w:cstheme="minorHAnsi"/>
-          <w:color w:val="0A0A0A"/>
-          <w:shd w:val="clear" w:color="auto" w:fill="FFFFFF"/>
-        </w:rPr>
-        <w:t>null</w:t>
-      </w:r>
-      <w:r>
-        <w:rPr>
-          <w:rFonts w:cstheme="minorHAnsi"/>
-          <w:color w:val="0A0A0A"/>
-          <w:shd w:val="clear" w:color="auto" w:fill="FFFFFF"/>
-        </w:rPr>
-        <w:t>’}&gt;&gt;</w:t>
-      </w:r>
-    </w:p>
-    <w:p>
-      <w:pPr>
-        <w:rPr>
-          <w:rFonts w:cstheme="minorHAnsi"/>
-          <w:color w:val="0A0A0A"/>
-          <w:shd w:val="clear" w:color="auto" w:fill="FFFFFF"/>
-        </w:rPr>
-      </w:pPr>
-    </w:p>
-    <w:p>
-      <w:pPr>
-        <w:rPr>
-          <w:rFonts w:cstheme="minorHAnsi"/>
-          <w:color w:val="0A0A0A"/>
-          <w:shd w:val="clear" w:color="auto" w:fill="FFFFFF"/>
-        </w:rPr>
-      </w:pPr>
-      <w:r>
-        <w:rPr>
-          <w:rFonts w:cstheme="minorHAnsi"/>
-          <w:color w:val="0A0A0A"/>
-        </w:rPr>
-        <w:t>&lt;&lt;</w:t>
-      </w:r>
-      <w:proofErr w:type="spellStart"/>
-      <w:r>
-        <w:rPr>
-          <w:rFonts w:cstheme="minorHAnsi"/>
-          <w:color w:val="0A0A0A"/>
-        </w:rPr>
-        <w:t>claimantTwoAttendsOrRepresented</w:t>
-      </w:r>
-      <w:proofErr w:type="spellEnd"/>
-      <w:r>
-        <w:rPr>
-          <w:rFonts w:cstheme="minorHAnsi"/>
-          <w:color w:val="0A0A0A"/>
-        </w:rPr>
-        <w:t>&gt;&gt;</w:t>
-      </w:r>
-    </w:p>
-    <w:p>
-      <w:pPr>
-        <w:rPr>
-          <w:rFonts w:cstheme="minorHAnsi"/>
-          <w:color w:val="0A0A0A"/>
-        </w:rPr>
-      </w:pPr>
-      <w:r>
-        <w:rPr>
-          <w:rFonts w:cstheme="minorHAnsi"/>
-          <w:color w:val="0A0A0A"/>
-        </w:rPr>
-        <w:t>&lt;&lt;es_&gt;&gt;</w:t>
-      </w:r>
-    </w:p>
-    <w:p>
-      <w:pPr>
-        <w:rPr>
-          <w:rFonts w:cstheme="minorHAnsi"/>
-          <w:color w:val="0A0A0A"/>
-          <w:shd w:val="clear" w:color="auto" w:fill="FFFFFF"/>
-        </w:rPr>
-      </w:pPr>
-    </w:p>
-    <w:p>
-      <w:pPr>
-        <w:rPr>
-          <w:rFonts w:cstheme="minorHAnsi"/>
-          <w:color w:val="0A0A0A"/>
-        </w:rPr>
-      </w:pPr>
-      <w:r>
-        <w:rPr>
-          <w:rFonts w:cstheme="minorHAnsi"/>
-          <w:color w:val="0A0A0A"/>
-        </w:rPr>
-        <w:t>&lt;&lt;</w:t>
-      </w:r>
-      <w:proofErr w:type="spellStart"/>
-      <w:r>
-        <w:rPr>
-          <w:rFonts w:cstheme="minorHAnsi"/>
-          <w:color w:val="0A0A0A"/>
-        </w:rPr>
-        <w:t>defendantAttendsOrRepresented</w:t>
-      </w:r>
-      <w:proofErr w:type="spellEnd"/>
-      <w:r>
-        <w:rPr>
-          <w:rFonts w:cstheme="minorHAnsi"/>
-          <w:color w:val="0A0A0A"/>
-        </w:rPr>
-        <w:t>&gt;&gt;</w:t>
-      </w:r>
-    </w:p>
-    <w:p>
-      <w:pPr>
-        <w:rPr>
-          <w:rFonts w:cstheme="minorHAnsi"/>
-          <w:color w:val="0A0A0A"/>
-          <w:shd w:val="clear" w:color="auto" w:fill="FFFFFF"/>
-        </w:rPr>
-      </w:pPr>
-      <w:r>
-        <w:rPr>
-          <w:rFonts w:cstheme="minorHAnsi"/>
-          <w:color w:val="0A0A0A"/>
-          <w:shd w:val="clear" w:color="auto" w:fill="FFFFFF"/>
-        </w:rPr>
-        <w:t>&lt;&lt;cs_{</w:t>
-      </w:r>
-      <w:proofErr w:type="spellStart"/>
-      <w:proofErr w:type="gramStart"/>
-      <w:r>
-        <w:rPr>
-          <w:rFonts w:cstheme="minorHAnsi"/>
-          <w:color w:val="0A0A0A"/>
-        </w:rPr>
-        <w:t>defendantTwoAttendsOrRepresented</w:t>
-      </w:r>
-      <w:proofErr w:type="spellEnd"/>
-      <w:r>
-        <w:rPr>
-          <w:rFonts w:cstheme="minorHAnsi"/>
-          <w:color w:val="0A0A0A"/>
-          <w:shd w:val="clear" w:color="auto" w:fill="FFFFFF"/>
-        </w:rPr>
-        <w:t>!</w:t>
-      </w:r>
-      <w:r>
-        <w:rPr>
-          <w:rFonts w:cstheme="minorHAnsi"/>
-          <w:color w:val="0A0A0A"/>
-          <w:shd w:val="clear" w:color="auto" w:fill="FFFFFF"/>
-        </w:rPr>
-        <w:t>=</w:t>
-      </w:r>
-      <w:proofErr w:type="gramEnd"/>
-      <w:r>
-        <w:rPr>
-          <w:rFonts w:cstheme="minorHAnsi"/>
-          <w:color w:val="0A0A0A"/>
-          <w:shd w:val="clear" w:color="auto" w:fill="FFFFFF"/>
-        </w:rPr>
-        <w:t>’</w:t>
-      </w:r>
-      <w:r>
-        <w:rPr>
-          <w:rFonts w:cstheme="minorHAnsi"/>
-          <w:color w:val="0A0A0A"/>
-          <w:shd w:val="clear" w:color="auto" w:fill="FFFFFF"/>
-        </w:rPr>
-        <w:t>null</w:t>
-      </w:r>
-      <w:r>
-        <w:rPr>
-          <w:rFonts w:cstheme="minorHAnsi"/>
-          <w:color w:val="0A0A0A"/>
-          <w:shd w:val="clear" w:color="auto" w:fill="FFFFFF"/>
-        </w:rPr>
-        <w:t>’}&gt;&gt;</w:t>
-      </w:r>
-    </w:p>
-    <w:p>
-      <w:pPr>
-        <w:rPr>
-          <w:rFonts w:cstheme="minorHAnsi"/>
-          <w:color w:val="0A0A0A"/>
-        </w:rPr>
-      </w:pPr>
-    </w:p>
-    <w:p>
-      <w:pPr>
-        <w:rPr>
-          <w:rFonts w:cstheme="minorHAnsi"/>
-          <w:color w:val="0A0A0A"/>
-        </w:rPr>
-      </w:pPr>
-      <w:r>
-        <w:rPr>
-          <w:rFonts w:cstheme="minorHAnsi"/>
-          <w:color w:val="0A0A0A"/>
-        </w:rPr>
-        <w:t>&lt;&lt;</w:t>
-      </w:r>
-      <w:proofErr w:type="spellStart"/>
-      <w:r>
-        <w:rPr>
-          <w:rFonts w:cstheme="minorHAnsi"/>
-          <w:color w:val="0A0A0A"/>
-        </w:rPr>
-        <w:t>defendantTwoAttendsOrRepresented</w:t>
-      </w:r>
-      <w:proofErr w:type="spellEnd"/>
-      <w:r>
-        <w:rPr>
-          <w:rFonts w:cstheme="minorHAnsi"/>
-          <w:color w:val="0A0A0A"/>
-        </w:rPr>
-        <w:t>&gt;&gt;</w:t>
-      </w:r>
-    </w:p>
-    <w:p>
-      <w:pPr>
-        <w:rPr>
-          <w:rFonts w:cstheme="minorHAnsi"/>
-          <w:color w:val="0A0A0A"/>
-        </w:rPr>
-      </w:pPr>
-      <w:r>
-        <w:rPr>
-          <w:rFonts w:cstheme="minorHAnsi"/>
-          <w:color w:val="0A0A0A"/>
-        </w:rPr>
-        <w:t>&lt;&lt;es_&gt;&gt;</w:t>
-      </w:r>
-    </w:p>
-    <w:p>
-      <w:pPr>
-        <w:rPr>
-          <w:rFonts w:cstheme="minorHAnsi"/>
-          <w:color w:val="0A0A0A"/>
-        </w:rPr>
-      </w:pPr>
-      <w:r>
-        <w:rPr>
-          <w:rFonts w:cstheme="minorHAnsi"/>
-          <w:color w:val="0A0A0A"/>
-          <w:shd w:val="clear" w:color="auto" w:fill="FFFFFF"/>
-        </w:rPr>
-        <w:t>&lt;&lt;else&gt;&gt;</w:t>
-      </w:r>
-      <w:r>
-        <w:rPr>
-          <w:rFonts w:cstheme="minorHAnsi"/>
-          <w:color w:val="0A0A0A"/>
-        </w:rPr>
-        <w:t>&lt;&lt;</w:t>
-      </w:r>
-      <w:proofErr w:type="spellStart"/>
-      <w:r>
-        <w:rPr>
-          <w:rFonts w:cstheme="minorHAnsi"/>
-          <w:color w:val="0A0A0A"/>
-        </w:rPr>
-        <w:t>otherRepresentedText</w:t>
-      </w:r>
-      <w:proofErr w:type="spellEnd"/>
       <w:r>
         <w:rPr>
           <w:rFonts w:cstheme="minorHAnsi"/>
@@ -1888,18 +1569,8 @@
           <w:rFonts w:cstheme="minorHAnsi"/>
           <w:color w:val="0A0A0A"/>
         </w:rPr>
-        <w:t>cs</w:t>
-      </w:r>
-      <w:proofErr w:type="gramStart"/>
-      <w:r>
-        <w:rPr>
-          <w:rFonts w:cstheme="minorHAnsi"/>
-          <w:color w:val="0A0A0A"/>
-        </w:rPr>
-        <w:t>_{</w:t>
-      </w:r>
-      <w:proofErr w:type="spellStart"/>
-      <w:proofErr w:type="gramEnd"/>
+        <w:t>cs_{</w:t>
+      </w:r>
       <w:r>
         <w:rPr>
           <w:rFonts w:cstheme="minorHAnsi"/>
@@ -1907,7 +1578,6 @@
         </w:rPr>
         <w:t>judgeConsideredPapers</w:t>
       </w:r>
-      <w:proofErr w:type="spellEnd"/>
       <w:r>
         <w:rPr>
           <w:rFonts w:cstheme="minorHAnsi"/>
@@ -2004,54 +1674,16 @@
           <w:color w:val="0A0A0A"/>
           <w:shd w:val="clear" w:color="auto" w:fill="FFFFFF"/>
         </w:rPr>
-        <w:t>&lt;&lt;cs</w:t>
-      </w:r>
-      <w:proofErr w:type="gramStart"/>
+        <w:t>&lt;&lt;cs_{finalOrderMadeSelection=’Yes’</w:t>
+      </w:r>
       <w:r>
         <w:rPr>
           <w:rFonts w:cstheme="minorHAnsi"/>
           <w:color w:val="0A0A0A"/>
           <w:shd w:val="clear" w:color="auto" w:fill="FFFFFF"/>
         </w:rPr>
-        <w:t>_{</w:t>
-      </w:r>
-      <w:proofErr w:type="spellStart"/>
-      <w:proofErr w:type="gramEnd"/>
-      <w:r>
-        <w:rPr>
-          <w:rFonts w:cstheme="minorHAnsi"/>
-          <w:color w:val="0A0A0A"/>
-          <w:shd w:val="clear" w:color="auto" w:fill="FFFFFF"/>
-        </w:rPr>
-        <w:t>finalOrderMadeSelection</w:t>
-      </w:r>
-      <w:proofErr w:type="spellEnd"/>
-      <w:r>
-        <w:rPr>
-          <w:rFonts w:cstheme="minorHAnsi"/>
-          <w:color w:val="0A0A0A"/>
-          <w:shd w:val="clear" w:color="auto" w:fill="FFFFFF"/>
-        </w:rPr>
-        <w:t>=’Yes’</w:t>
-      </w:r>
-      <w:r>
-        <w:rPr>
-          <w:rFonts w:cstheme="minorHAnsi"/>
-          <w:color w:val="0A0A0A"/>
-          <w:shd w:val="clear" w:color="auto" w:fill="FFFFFF"/>
-        </w:rPr>
-        <w:t xml:space="preserve"> &amp;&amp; </w:t>
-      </w:r>
-      <w:proofErr w:type="spellStart"/>
-      <w:r>
-        <w:rPr>
-          <w:rFonts w:cstheme="minorHAnsi"/>
-          <w:color w:val="0A0A0A"/>
-          <w:shd w:val="clear" w:color="auto" w:fill="FFFFFF"/>
-        </w:rPr>
-        <w:t>recordedToggle</w:t>
-      </w:r>
-      <w:proofErr w:type="spellEnd"/>
+        <w:t xml:space="preserve"> &amp;&amp; recordedToggle</w:t>
+      </w:r>
       <w:r>
         <w:rPr>
           <w:rFonts w:cstheme="minorHAnsi"/>
@@ -2105,25 +1737,7 @@
           <w:color w:val="0A0A0A"/>
           <w:shd w:val="clear" w:color="auto" w:fill="FFFFFF"/>
         </w:rPr>
-        <w:t>&lt;&lt;</w:t>
-      </w:r>
-      <w:proofErr w:type="spellStart"/>
-      <w:r>
-        <w:rPr>
-          <w:rFonts w:cstheme="minorHAnsi"/>
-          <w:color w:val="0A0A0A"/>
-          <w:shd w:val="clear" w:color="auto" w:fill="FFFFFF"/>
-        </w:rPr>
-        <w:t>recordedText</w:t>
-      </w:r>
-      <w:proofErr w:type="spellEnd"/>
-      <w:r>
-        <w:rPr>
-          <w:rFonts w:cstheme="minorHAnsi"/>
-          <w:color w:val="0A0A0A"/>
-          <w:shd w:val="clear" w:color="auto" w:fill="FFFFFF"/>
-        </w:rPr>
-        <w:t>&gt;&gt;</w:t>
+        <w:t>&lt;&lt;recordedText&gt;&gt;</w:t>
       </w:r>
     </w:p>
     <w:p>
@@ -2187,23 +1801,7 @@
           <w:rFonts w:cstheme="minorHAnsi"/>
           <w:color w:val="0A0A0A"/>
         </w:rPr>
-        <w:t>&lt;&lt;</w:t>
-      </w:r>
-      <w:proofErr w:type="spellStart"/>
-      <w:r>
-        <w:rPr>
-          <w:rFonts w:cstheme="minorHAnsi"/>
-          <w:color w:val="0A0A0A"/>
-        </w:rPr>
-        <w:t>orderedText</w:t>
-      </w:r>
-      <w:proofErr w:type="spellEnd"/>
-      <w:r>
-        <w:rPr>
-          <w:rFonts w:cstheme="minorHAnsi"/>
-          <w:color w:val="0A0A0A"/>
-        </w:rPr>
-        <w:t>&gt;&gt;</w:t>
+        <w:t>&lt;&lt;orderedText&gt;&gt;</w:t>
       </w:r>
     </w:p>
     <w:p>
@@ -2252,14 +1850,12 @@
         </w:rPr>
         <w:t>&lt;&lt;cs_{</w:t>
       </w:r>
-      <w:proofErr w:type="spellStart"/>
       <w:r>
         <w:rPr>
           <w:rFonts w:ascii="GDS Transport Website Light" w:hAnsi="GDS Transport Website Light"/>
         </w:rPr>
         <w:t>furtherHearingToggle</w:t>
       </w:r>
-      <w:proofErr w:type="spellEnd"/>
       <w:r>
         <w:rPr>
           <w:rFonts w:ascii="GDS Transport Website Light" w:hAnsi="GDS Transport Website Light"/>
@@ -2298,7 +1894,6 @@
         </w:rPr>
         <w:t>&lt;&lt;cs_{</w:t>
       </w:r>
-      <w:proofErr w:type="spellStart"/>
       <w:r>
         <w:rPr>
           <w:rFonts w:ascii="GDS Transport Website Light" w:hAnsi="GDS Transport Website Light"/>
@@ -2317,7 +1912,6 @@
         </w:rPr>
         <w:t>Toggle</w:t>
       </w:r>
-      <w:proofErr w:type="spellEnd"/>
       <w:r>
         <w:rPr>
           <w:rFonts w:ascii="GDS Transport Website Light" w:hAnsi="GDS Transport Website Light"/>
@@ -2343,47 +1937,50 @@
         <w:t xml:space="preserve"> A further hearing will take place </w:t>
       </w:r>
       <w:r>
-        <w:t>&lt;&lt; {</w:t>
-      </w:r>
-      <w:proofErr w:type="spellStart"/>
-      <w:r>
-        <w:t>dateFormat</w:t>
-      </w:r>
-      <w:proofErr w:type="spellEnd"/>
-      <w:r>
-        <w:t>(</w:t>
-      </w:r>
-      <w:proofErr w:type="spellStart"/>
+        <w:rPr>
+          <w:rFonts w:ascii="GDS Transport Website Light" w:hAnsi="GDS Transport Website Light"/>
+        </w:rPr>
+        <w:t xml:space="preserve">after </w:t>
+      </w:r>
+      <w:r>
+        <w:t>&lt;&lt; {dateFormat(</w:t>
+      </w:r>
       <w:r>
         <w:t>furtherHearingFromDate</w:t>
       </w:r>
-      <w:proofErr w:type="spellEnd"/>
-      <w:r>
-        <w:t xml:space="preserve">, ‘dd MMMM </w:t>
-      </w:r>
-      <w:proofErr w:type="spellStart"/>
-      <w:r>
-        <w:t>yyyy</w:t>
-      </w:r>
-      <w:proofErr w:type="spellEnd"/>
-      <w:r>
-        <w:t>’, ‘</w:t>
-      </w:r>
-      <w:proofErr w:type="spellStart"/>
-      <w:r>
-        <w:t>yyyy</w:t>
-      </w:r>
-      <w:proofErr w:type="spellEnd"/>
-      <w:r>
-        <w:t>-MM-dd’)}&gt;&gt;</w:t>
+      <w:r>
+        <w:t>, ‘dd MMMM yyyy’, ‘yyyy-MM-dd’)}&gt;&gt;</w:t>
       </w:r>
       <w:r>
         <w:t>.&lt;&lt;es_</w:t>
       </w:r>
       <w:r>
-        <w:t>&gt;&gt;&lt;&lt;cs_{</w:t>
-      </w:r>
-      <w:proofErr w:type="spellStart"/>
+        <w:t>&gt;&gt;&lt;&lt;cs_{furtherHearing</w:t>
+      </w:r>
+      <w:r>
+        <w:t>To</w:t>
+      </w:r>
+      <w:r>
+        <w:t xml:space="preserve">Toggle ='true'}&gt;&gt;A further hearing will take place between </w:t>
+      </w:r>
+      <w:r>
+        <w:t>&lt;&lt; {dateFormat(</w:t>
+      </w:r>
+      <w:r>
+        <w:t>furtherHearingFromDate</w:t>
+      </w:r>
+      <w:r>
+        <w:t>, ‘dd MMMM yyyy’, ‘yyyy-MM-dd’)}&gt;&gt;</w:t>
+      </w:r>
+      <w:r>
+        <w:t xml:space="preserve"> </w:t>
+      </w:r>
+      <w:r>
+        <w:t xml:space="preserve">and </w:t>
+      </w:r>
+      <w:r>
+        <w:t>&lt;&lt; {dateFormat(</w:t>
+      </w:r>
       <w:r>
         <w:t>furtherHearing</w:t>
       </w:r>
@@ -2391,93 +1988,10 @@
         <w:t>To</w:t>
       </w:r>
       <w:r>
-        <w:t>Toggle</w:t>
-      </w:r>
-      <w:proofErr w:type="spellEnd"/>
-      <w:r>
-        <w:t xml:space="preserve"> ='true'}&gt;&gt;A further hearing will take place between </w:t>
-      </w:r>
-      <w:r>
-        <w:t>&lt;&lt; {</w:t>
-      </w:r>
-      <w:proofErr w:type="spellStart"/>
-      <w:r>
-        <w:t>dateFormat</w:t>
-      </w:r>
-      <w:proofErr w:type="spellEnd"/>
-      <w:r>
-        <w:t>(</w:t>
-      </w:r>
-      <w:proofErr w:type="spellStart"/>
-      <w:r>
-        <w:t>furtherHearingFromDate</w:t>
-      </w:r>
-      <w:proofErr w:type="spellEnd"/>
-      <w:r>
-        <w:t xml:space="preserve">, ‘dd MMMM </w:t>
-      </w:r>
-      <w:proofErr w:type="spellStart"/>
-      <w:r>
-        <w:t>yyyy</w:t>
-      </w:r>
-      <w:proofErr w:type="spellEnd"/>
-      <w:r>
-        <w:t>’, ‘</w:t>
-      </w:r>
-      <w:proofErr w:type="spellStart"/>
-      <w:r>
-        <w:t>yyyy</w:t>
-      </w:r>
-      <w:proofErr w:type="spellEnd"/>
-      <w:r>
-        <w:t>-MM-dd’)}&gt;&gt;</w:t>
-      </w:r>
-      <w:r>
-        <w:t xml:space="preserve"> </w:t>
-      </w:r>
-      <w:r>
-        <w:t xml:space="preserve">and </w:t>
-      </w:r>
-      <w:r>
-        <w:t>&lt;&lt; {</w:t>
-      </w:r>
-      <w:proofErr w:type="spellStart"/>
-      <w:r>
-        <w:t>dateFormat</w:t>
-      </w:r>
-      <w:proofErr w:type="spellEnd"/>
-      <w:r>
-        <w:t>(</w:t>
-      </w:r>
-      <w:proofErr w:type="spellStart"/>
-      <w:r>
-        <w:t>furtherHearing</w:t>
-      </w:r>
-      <w:r>
-        <w:t>To</w:t>
-      </w:r>
-      <w:r>
         <w:t>Date</w:t>
       </w:r>
-      <w:proofErr w:type="spellEnd"/>
-      <w:r>
-        <w:t xml:space="preserve">, ‘dd MMMM </w:t>
-      </w:r>
-      <w:proofErr w:type="spellStart"/>
-      <w:r>
-        <w:t>yyyy</w:t>
-      </w:r>
-      <w:proofErr w:type="spellEnd"/>
-      <w:r>
-        <w:t>’, ‘</w:t>
-      </w:r>
-      <w:proofErr w:type="spellStart"/>
-      <w:r>
-        <w:t>yyyy</w:t>
-      </w:r>
-      <w:proofErr w:type="spellEnd"/>
-      <w:r>
-        <w:t>-MM-dd’)}&gt;&gt;</w:t>
+      <w:r>
+        <w:t>, ‘dd MMMM yyyy’, ‘yyyy-MM-dd’)}&gt;&gt;</w:t>
       </w:r>
       <w:r>
         <w:t>.&lt;&lt;es_&gt;&gt;</w:t>
@@ -2493,108 +2007,127 @@
       </w:pPr>
     </w:p>
     <w:p>
-      <w:pPr>
-        <w:ind w:left="1440"/>
-      </w:pPr>
       <w:r>
         <w:t>Time allocated for the hearing is:</w:t>
       </w:r>
       <w:r>
         <w:t xml:space="preserve"> &lt;&lt;</w:t>
       </w:r>
-      <w:proofErr w:type="spellStart"/>
       <w:r>
         <w:t>furtherHearingLength</w:t>
       </w:r>
-      <w:proofErr w:type="spellEnd"/>
       <w:r>
         <w:t>&gt;&gt;.</w:t>
       </w:r>
     </w:p>
     <w:p>
       <w:pPr>
-        <w:ind w:left="720" w:firstLine="720"/>
-      </w:pPr>
+        <w:ind w:firstLine="720"/>
+      </w:pPr>
+      <w:r>
+        <w:t>&lt;&lt;cs_{datesToAvoid!=’null’}&gt;&gt;</w:t>
+      </w:r>
+    </w:p>
+    <w:p/>
+    <w:p>
+      <w:r>
+        <w:t xml:space="preserve">The parties must, by 4pm on </w:t>
+      </w:r>
+      <w:r>
+        <w:t>&lt;&lt; {dateFormat(</w:t>
+      </w:r>
+      <w:r>
+        <w:t>datesToAvoid</w:t>
+      </w:r>
+      <w:r>
+        <w:t>, ‘dd MMMM yyyy’, ‘yyyy-MM-dd’)}&gt;&gt;</w:t>
+      </w:r>
+      <w:r>
+        <w:t xml:space="preserve"> upload the dates on which they are </w:t>
+      </w:r>
+      <w:r>
+        <w:t>un</w:t>
+      </w:r>
+      <w:r>
+        <w:t>available for a hearing.</w:t>
+      </w:r>
+    </w:p>
+    <w:p>
+      <w:r>
+        <w:t>&lt;&lt;es_&gt;&gt;</w:t>
+      </w:r>
+    </w:p>
+    <w:p/>
+    <w:p>
+      <w:r>
+        <w:t>A further hearing will take place at</w:t>
+      </w:r>
+      <w:r>
+        <w:t xml:space="preserve"> </w:t>
+      </w:r>
       <w:r>
         <w:t>&lt;&lt;cs_{</w:t>
       </w:r>
-      <w:proofErr w:type="spellStart"/>
-      <w:proofErr w:type="gramStart"/>
-      <w:r>
-        <w:t>datesToAvoid</w:t>
-      </w:r>
-      <w:proofErr w:type="spellEnd"/>
-      <w:r>
-        <w:t>!=</w:t>
-      </w:r>
-      <w:proofErr w:type="gramEnd"/>
-      <w:r>
-        <w:t>’null’}&gt;&gt;</w:t>
-      </w:r>
-    </w:p>
-    <w:p>
-      <w:pPr>
-        <w:ind w:left="1440"/>
-      </w:pPr>
-    </w:p>
-    <w:p>
-      <w:pPr>
-        <w:ind w:left="1440"/>
-      </w:pPr>
-      <w:r>
-        <w:t xml:space="preserve">The parties must, by 4pm on </w:t>
-      </w:r>
-      <w:r>
-        <w:t>&lt;&lt; {</w:t>
-      </w:r>
-      <w:proofErr w:type="spellStart"/>
-      <w:proofErr w:type="gramStart"/>
-      <w:r>
-        <w:t>dateFormat</w:t>
-      </w:r>
-      <w:proofErr w:type="spellEnd"/>
-      <w:r>
-        <w:t>(</w:t>
-      </w:r>
-      <w:proofErr w:type="spellStart"/>
-      <w:proofErr w:type="gramEnd"/>
-      <w:r>
-        <w:t>datesToAvoid</w:t>
-      </w:r>
-      <w:proofErr w:type="spellEnd"/>
-      <w:r>
-        <w:t xml:space="preserve">, ‘dd MMMM </w:t>
-      </w:r>
-      <w:proofErr w:type="spellStart"/>
-      <w:r>
-        <w:t>yyyy</w:t>
-      </w:r>
-      <w:proofErr w:type="spellEnd"/>
-      <w:r>
-        <w:t>’, ‘</w:t>
-      </w:r>
-      <w:proofErr w:type="spellStart"/>
-      <w:r>
-        <w:t>yyyy</w:t>
-      </w:r>
-      <w:proofErr w:type="spellEnd"/>
-      <w:r>
-        <w:t>-MM-dd’)}&gt;&gt;</w:t>
-      </w:r>
-      <w:r>
-        <w:t xml:space="preserve"> upload the dates on which they are </w:t>
-      </w:r>
-      <w:r>
-        <w:t>un</w:t>
-      </w:r>
-      <w:r>
-        <w:t>available for a hearing.</w:t>
-      </w:r>
-    </w:p>
-    <w:p>
-      <w:pPr>
-        <w:ind w:left="1440"/>
-      </w:pPr>
+      <w:r>
+        <w:t>showFurtherHearingLocation</w:t>
+      </w:r>
+      <w:r>
+        <w:t>Alt</w:t>
+      </w:r>
+      <w:r>
+        <w:t>=</w:t>
+      </w:r>
+      <w:r>
+        <w:t>’</w:t>
+      </w:r>
+      <w:r>
+        <w:t>true</w:t>
+      </w:r>
+      <w:r>
+        <w:t>’</w:t>
+      </w:r>
+      <w:r>
+        <w:t>}&gt;&gt;</w:t>
+      </w:r>
+      <w:r>
+        <w:t>&lt;</w:t>
+      </w:r>
+      <w:r>
+        <w:t>&lt;</w:t>
+      </w:r>
+      <w:r>
+        <w:t>furtherHearingLocationDefault</w:t>
+      </w:r>
+      <w:r>
+        <w:t>&gt;&gt;.</w:t>
+      </w:r>
+      <w:r>
+        <w:t>&lt;&lt;es_&gt;&gt;&lt;&lt;cs_{</w:t>
+      </w:r>
+      <w:r>
+        <w:t>showFurtherHearingLocation</w:t>
+      </w:r>
+      <w:r>
+        <w:t>Alt</w:t>
+      </w:r>
+      <w:r>
+        <w:t>=</w:t>
+      </w:r>
+      <w:r>
+        <w:t>’false’</w:t>
+      </w:r>
+      <w:r>
+        <w:t>}&gt;&gt;&lt;&lt;</w:t>
+      </w:r>
+      <w:r>
+        <w:t>furtherHearingLocationAlt</w:t>
+      </w:r>
+      <w:r>
+        <w:t>&gt;&gt;</w:t>
+      </w:r>
+      <w:r>
+        <w:t>.</w:t>
+      </w:r>
       <w:r>
         <w:t>&lt;&lt;es_&gt;&gt;</w:t>
       </w:r>
@@ -2602,145 +2135,38 @@
     <w:p/>
     <w:p>
       <w:pPr>
-        <w:ind w:left="1440"/>
-      </w:pPr>
-      <w:r>
-        <w:t>A further hearing will take place at</w:t>
+        <w:pStyle w:val="ListParagraph"/>
+        <w:ind w:left="0"/>
+      </w:pPr>
+      <w:r>
+        <w:t xml:space="preserve">The hearing will take place </w:t>
+      </w:r>
+      <w:r>
+        <w:t>&lt;&lt;</w:t>
+      </w:r>
+      <w:r>
+        <w:t>cs_{</w:t>
+      </w:r>
+      <w:r>
+        <w:t>furtherHearingMethod</w:t>
+      </w:r>
+      <w:r>
+        <w:t>=’VIDEO’}</w:t>
+      </w:r>
+      <w:r>
+        <w:t>&gt;&gt;</w:t>
+      </w:r>
+      <w:r>
+        <w:t>by video&lt;&lt;es_&gt;&gt;&lt;&lt;cs_{furtherHearingMethod=’TELEPHONE’}&gt;&gt; by telephone&lt;&lt;es_&gt;&gt;&lt;&lt;cs_{furtherHearingMethod=’IN_PERSON’}&gt;&gt; in person&lt;&lt;es_&gt;&gt;</w:t>
+      </w:r>
+      <w:r>
+        <w:t>. Further details will be provided in the hearing notice to follow.</w:t>
       </w:r>
       <w:r>
         <w:t xml:space="preserve"> </w:t>
       </w:r>
-      <w:r>
-        <w:t>&lt;&lt;cs_{</w:t>
-      </w:r>
-      <w:r>
-        <w:t>showFurtherHearingLocation</w:t>
-      </w:r>
-      <w:r>
-        <w:t>Alt</w:t>
-      </w:r>
-      <w:r>
-        <w:t>=</w:t>
-      </w:r>
-      <w:r>
-        <w:t>’</w:t>
-      </w:r>
-      <w:r>
-        <w:t>true</w:t>
-      </w:r>
-      <w:r>
-        <w:t>’</w:t>
-      </w:r>
-      <w:r>
-        <w:t>}&gt;&gt;</w:t>
-      </w:r>
-      <w:r>
-        <w:t>&lt;</w:t>
-      </w:r>
-      <w:r>
-        <w:t>&lt;</w:t>
-      </w:r>
-      <w:r>
-        <w:t>furtherHearingLocationDefault</w:t>
-      </w:r>
-      <w:r>
-        <w:t>&gt;</w:t>
-      </w:r>
-      <w:proofErr w:type="gramStart"/>
-      <w:r>
-        <w:t>&gt;.</w:t>
-      </w:r>
-      <w:r>
-        <w:t>&lt;</w:t>
-      </w:r>
-      <w:proofErr w:type="gramEnd"/>
-      <w:r>
-        <w:t>&lt;es_&gt;&gt;&lt;&lt;cs_{</w:t>
-      </w:r>
-      <w:r>
-        <w:t>showFurtherHearingLocation</w:t>
-      </w:r>
-      <w:r>
-        <w:t>Alt</w:t>
-      </w:r>
-      <w:r>
-        <w:t>=</w:t>
-      </w:r>
-      <w:r>
-        <w:t>’false’</w:t>
-      </w:r>
-      <w:r>
-        <w:t>}&gt;&gt;&lt;&lt;</w:t>
-      </w:r>
-      <w:r>
-        <w:t>furtherHearingLocationAlt</w:t>
-      </w:r>
-      <w:r>
-        <w:t>&gt;&gt;</w:t>
-      </w:r>
-      <w:r>
-        <w:t>.</w:t>
-      </w:r>
-      <w:r>
-        <w:t>&lt;&lt;es_&gt;&gt;</w:t>
-      </w:r>
-    </w:p>
-    <w:p/>
-    <w:p>
-      <w:pPr>
-        <w:pStyle w:val="ListParagraph"/>
-        <w:ind w:left="1440"/>
-      </w:pPr>
-      <w:r>
-        <w:t xml:space="preserve">The hearing will take place </w:t>
-      </w:r>
-      <w:r>
-        <w:t>&lt;&lt;</w:t>
-      </w:r>
-      <w:r>
-        <w:t>cs_{</w:t>
-      </w:r>
-      <w:proofErr w:type="spellStart"/>
-      <w:r>
-        <w:t>furtherHearingMethod</w:t>
-      </w:r>
-      <w:proofErr w:type="spellEnd"/>
-      <w:r>
-        <w:t>=’VIDEO’}</w:t>
-      </w:r>
-      <w:r>
-        <w:t>&gt;&gt;</w:t>
-      </w:r>
-      <w:r>
-        <w:t>by video&lt;&lt;es_&gt;&gt;&lt;&lt;cs_{</w:t>
-      </w:r>
-      <w:proofErr w:type="spellStart"/>
-      <w:r>
-        <w:t>furtherHearingMethod</w:t>
-      </w:r>
-      <w:proofErr w:type="spellEnd"/>
-      <w:r>
-        <w:t>=’TELEPHONE’}&gt;&gt; by telephone&lt;&lt;es_&gt;&gt;&lt;&lt;cs_{</w:t>
-      </w:r>
-      <w:proofErr w:type="spellStart"/>
-      <w:r>
-        <w:t>furtherHearingMethod</w:t>
-      </w:r>
-      <w:proofErr w:type="spellEnd"/>
-      <w:r>
-        <w:t>=’IN_PERSON’}&gt;&gt; in person&lt;&lt;es_&gt;&gt;</w:t>
-      </w:r>
-      <w:r>
-        <w:t>. Further details will be provided in the hearing notice to follow.</w:t>
-      </w:r>
-      <w:r>
-        <w:t xml:space="preserve"> </w:t>
-      </w:r>
-    </w:p>
-    <w:p>
-      <w:pPr>
-        <w:ind w:left="1440"/>
-      </w:pPr>
+    </w:p>
+    <w:p>
       <w:r>
         <w:t>&lt;&lt;es_&gt;&gt;</w:t>
       </w:r>
@@ -2755,43 +2181,19 @@
         </w:numPr>
       </w:pPr>
       <w:r>
-        <w:t>&lt;&lt;cs_{</w:t>
-      </w:r>
-      <w:proofErr w:type="spellStart"/>
-      <w:r>
-        <w:t>costSelection</w:t>
-      </w:r>
-      <w:proofErr w:type="spellEnd"/>
-      <w:r>
-        <w:t>=’COSTS_IN_THE_CASE’}&gt;&gt;</w:t>
-      </w:r>
-      <w:r>
-        <w:t xml:space="preserve">Costs in the </w:t>
-      </w:r>
-      <w:proofErr w:type="gramStart"/>
-      <w:r>
-        <w:t>case.</w:t>
-      </w:r>
-      <w:r>
-        <w:t>&lt;</w:t>
-      </w:r>
-      <w:proofErr w:type="gramEnd"/>
-      <w:r>
-        <w:t>&lt;es_&gt;</w:t>
+        <w:t>&lt;&lt;cs_{costSelection=’COSTS_IN_THE_CASE’}&gt;&gt;</w:t>
+      </w:r>
+      <w:r>
+        <w:t>Costs in the case.</w:t>
+      </w:r>
+      <w:r>
+        <w:t>&lt;&lt;es_&gt;</w:t>
       </w:r>
       <w:r>
         <w:t>&gt;</w:t>
       </w:r>
       <w:r>
-        <w:t>&lt;&lt;cs_{</w:t>
-      </w:r>
-      <w:proofErr w:type="spellStart"/>
-      <w:r>
-        <w:t>costSelection</w:t>
-      </w:r>
-      <w:proofErr w:type="spellEnd"/>
-      <w:r>
-        <w:t>=</w:t>
+        <w:t>&lt;&lt;cs_{costSelection=</w:t>
       </w:r>
       <w:r>
         <w:t>’NO_ORDER_TO_COST’</w:t>
@@ -2809,15 +2211,7 @@
         <w:t>&gt;</w:t>
       </w:r>
       <w:r>
-        <w:t>&lt;&lt;cs_{</w:t>
-      </w:r>
-      <w:proofErr w:type="spellStart"/>
-      <w:r>
-        <w:t>costSelection</w:t>
-      </w:r>
-      <w:proofErr w:type="spellEnd"/>
-      <w:r>
-        <w:t>=’COSTS_</w:t>
+        <w:t>&lt;&lt;cs_{costSelection=’COSTS_</w:t>
       </w:r>
       <w:r>
         <w:t>RESERVED</w:t>
@@ -2856,33 +2250,13 @@
         <w:t xml:space="preserve"> </w:t>
       </w:r>
       <w:r>
-        <w:t>&lt;&lt; {</w:t>
-      </w:r>
-      <w:proofErr w:type="spellStart"/>
-      <w:proofErr w:type="gramStart"/>
-      <w:r>
-        <w:t>dateFormat</w:t>
-      </w:r>
-      <w:proofErr w:type="spellEnd"/>
-      <w:r>
-        <w:t>(</w:t>
-      </w:r>
-      <w:proofErr w:type="spellStart"/>
-      <w:proofErr w:type="gramEnd"/>
+        <w:t>&lt;&lt; {dateFormat(</w:t>
+      </w:r>
       <w:r>
         <w:t>summarilyAssessedDate</w:t>
       </w:r>
-      <w:proofErr w:type="spellEnd"/>
-      <w:r>
-        <w:t xml:space="preserve">, ‘dd MMMM </w:t>
-      </w:r>
-      <w:proofErr w:type="spellStart"/>
-      <w:r>
-        <w:t>yyyy</w:t>
-      </w:r>
-      <w:proofErr w:type="spellEnd"/>
-      <w:r>
-        <w:t>’, ‘yyyy-MM-dd’)}&gt;&gt;</w:t>
+      <w:r>
+        <w:t>, ‘dd MMMM yyyy’, ‘yyyy-MM-dd’)}&gt;&gt;</w:t>
       </w:r>
       <w:r>
         <w:t>&lt;&lt;detailedAssessment&gt;&gt;</w:t>
@@ -2929,43 +2303,20 @@
     </w:p>
     <w:p>
       <w:pPr>
-        <w:ind w:left="1440"/>
-      </w:pPr>
-      <w:r>
-        <w:t>&lt;&lt;cs_{</w:t>
-      </w:r>
-      <w:proofErr w:type="spellStart"/>
-      <w:proofErr w:type="gramStart"/>
+        <w:ind w:firstLine="360"/>
+      </w:pPr>
+      <w:r>
+        <w:t>&lt;&lt;cs_{interimPayment!=null}&gt;&gt;</w:t>
+      </w:r>
+    </w:p>
+    <w:p/>
+    <w:p>
+      <w:r>
+        <w:t>&lt;&lt;</w:t>
+      </w:r>
       <w:r>
         <w:t>interimPayment</w:t>
       </w:r>
-      <w:proofErr w:type="spellEnd"/>
-      <w:r>
-        <w:t>!=</w:t>
-      </w:r>
-      <w:proofErr w:type="gramEnd"/>
-      <w:r>
-        <w:t>null}&gt;&gt;</w:t>
-      </w:r>
-    </w:p>
-    <w:p>
-      <w:pPr>
-        <w:ind w:left="1440"/>
-      </w:pPr>
-    </w:p>
-    <w:p>
-      <w:pPr>
-        <w:ind w:left="1440"/>
-      </w:pPr>
-      <w:r>
-        <w:lastRenderedPageBreak/>
-        <w:t>&lt;&lt;</w:t>
-      </w:r>
-      <w:proofErr w:type="spellStart"/>
-      <w:r>
-        <w:t>interimPayment</w:t>
-      </w:r>
-      <w:proofErr w:type="spellEnd"/>
       <w:r>
         <w:t xml:space="preserve"> &gt;&gt;</w:t>
       </w:r>
@@ -2973,44 +2324,13 @@
         <w:t xml:space="preserve"> </w:t>
       </w:r>
       <w:r>
-        <w:t>&lt;</w:t>
-      </w:r>
-      <w:proofErr w:type="gramStart"/>
-      <w:r>
-        <w:t>&lt;{</w:t>
-      </w:r>
-      <w:proofErr w:type="spellStart"/>
-      <w:proofErr w:type="gramEnd"/>
-      <w:r>
-        <w:t>dateFormat</w:t>
-      </w:r>
-      <w:proofErr w:type="spellEnd"/>
-      <w:r>
-        <w:t>(</w:t>
-      </w:r>
-      <w:proofErr w:type="spellStart"/>
+        <w:t>&lt;&lt;{dateFormat(</w:t>
+      </w:r>
       <w:r>
         <w:t>interimPaymentDate</w:t>
       </w:r>
-      <w:proofErr w:type="spellEnd"/>
-      <w:r>
-        <w:t xml:space="preserve">, ‘dd MMMM </w:t>
-      </w:r>
-      <w:proofErr w:type="spellStart"/>
-      <w:r>
-        <w:t>yyyy</w:t>
-      </w:r>
-      <w:proofErr w:type="spellEnd"/>
-      <w:r>
-        <w:t>’, ‘</w:t>
-      </w:r>
-      <w:proofErr w:type="spellStart"/>
-      <w:r>
-        <w:t>yyyy</w:t>
-      </w:r>
-      <w:proofErr w:type="spellEnd"/>
-      <w:r>
-        <w:t>-MM</w:t>
+      <w:r>
+        <w:t>, ‘dd MMMM yyyy’, ‘yyyy-MM</w:t>
       </w:r>
       <w:r>
         <w:t>-</w:t>
@@ -3024,7 +2344,7 @@
     </w:p>
     <w:p>
       <w:pPr>
-        <w:ind w:left="1440"/>
+        <w:ind w:firstLine="360"/>
       </w:pPr>
       <w:r>
         <w:t>&lt;&lt;es_&gt;&gt;</w:t>
@@ -3032,60 +2352,27 @@
     </w:p>
     <w:p>
       <w:pPr>
-        <w:ind w:left="1440"/>
-      </w:pPr>
-      <w:r>
-        <w:t>&lt;&lt;cs_{</w:t>
-      </w:r>
-      <w:proofErr w:type="spellStart"/>
-      <w:r>
-        <w:t>qcosProtection</w:t>
-      </w:r>
-      <w:proofErr w:type="spellEnd"/>
-      <w:r>
-        <w:t>=’true’}&gt;&gt;</w:t>
-      </w:r>
-    </w:p>
-    <w:p>
-      <w:pPr>
-        <w:ind w:left="1440"/>
-      </w:pPr>
-    </w:p>
-    <w:p>
-      <w:pPr>
-        <w:ind w:left="1440"/>
-      </w:pPr>
+        <w:ind w:firstLine="360"/>
+      </w:pPr>
+      <w:r>
+        <w:t>&lt;&lt;cs_{qcosProtection=’true’}&gt;&gt;</w:t>
+      </w:r>
+    </w:p>
+    <w:p/>
+    <w:p>
       <w:r>
         <w:t>Other than by way of permitted set off, there shall be no enforcement of any costs assessed under this order without permission of the Court.</w:t>
       </w:r>
     </w:p>
     <w:p>
-      <w:pPr>
-        <w:ind w:left="1440"/>
-      </w:pPr>
       <w:r>
         <w:t>&lt;&lt;es_&gt;&gt;</w:t>
       </w:r>
     </w:p>
-    <w:p>
-      <w:pPr>
-        <w:ind w:left="1440"/>
-      </w:pPr>
-    </w:p>
-    <w:p>
-      <w:pPr>
-        <w:ind w:left="1440"/>
-      </w:pPr>
-      <w:r>
-        <w:t>&lt;&lt;cs_{</w:t>
-      </w:r>
-      <w:proofErr w:type="spellStart"/>
-      <w:r>
-        <w:t>costsProtection</w:t>
-      </w:r>
-      <w:proofErr w:type="spellEnd"/>
-      <w:r>
-        <w:t>=</w:t>
+    <w:p/>
+    <w:p>
+      <w:r>
+        <w:t>&lt;&lt;cs_{costsProtection=</w:t>
       </w:r>
       <w:r>
         <w:t>’true’</w:t>
@@ -3095,9 +2382,6 @@
       </w:r>
     </w:p>
     <w:p>
-      <w:pPr>
-        <w:ind w:left="1440"/>
-      </w:pPr>
       <w:r>
         <w:t>The paying party has the benefit of cost protection under section 26 of the Legal Aid, Sentencing and Punishment of Offenders Act 2012. The amount of costs that the paying party shall pay shall be determined on an application by the receiving party under rule 16 of the Civil legal Aid (Costs) Regulations 2013. Any objection by the paying party to the amount of costs claimed shall be dealt with on that occasion</w:t>
       </w:r>
@@ -3113,20 +2397,7 @@
     </w:p>
     <w:p>
       <w:r>
-        <w:t>&lt;&lt;cs_{</w:t>
-      </w:r>
-      <w:proofErr w:type="spellStart"/>
-      <w:proofErr w:type="gramStart"/>
-      <w:r>
-        <w:t>claimantOrDefendantAppeal</w:t>
-      </w:r>
-      <w:proofErr w:type="spellEnd"/>
-      <w:r>
-        <w:t>!=</w:t>
-      </w:r>
-      <w:proofErr w:type="gramEnd"/>
-      <w:r>
-        <w:t>’null’}&gt;&gt;</w:t>
+        <w:t>&lt;&lt;cs_{claimantOrDefendantAppeal!=’null’}&gt;&gt;</w:t>
       </w:r>
     </w:p>
     <w:p>
@@ -3138,279 +2409,152 @@
         </w:numPr>
       </w:pPr>
       <w:r>
-        <w:t>The &lt;&lt;</w:t>
-      </w:r>
-      <w:proofErr w:type="spellStart"/>
-      <w:r>
-        <w:t>claimantOrDefendantAppeal</w:t>
-      </w:r>
-      <w:proofErr w:type="spellEnd"/>
-      <w:r>
-        <w:t>&gt;&gt; application for permission to appeal is &lt;&lt;</w:t>
+        <w:t>The &lt;&lt;claimantOrDefendantAppeal&gt;&gt; application for permission to appeal is &lt;&lt;</w:t>
+      </w:r>
+      <w:r>
+        <w:t>cs_{appealGranted=’true’}</w:t>
+      </w:r>
+      <w:r>
+        <w:t>&gt;&gt;</w:t>
+      </w:r>
+      <w:r>
+        <w:t>granted.&lt;&lt;else&gt;&gt;refused</w:t>
+      </w:r>
+      <w:r>
+        <w:t>.</w:t>
+      </w:r>
+      <w:r>
+        <w:t>&lt;&lt;es_&gt;&gt;</w:t>
+      </w:r>
+    </w:p>
+    <w:p/>
+    <w:p>
+      <w:r>
+        <w:t>&lt;&lt;cs_{</w:t>
+      </w:r>
+      <w:r>
+        <w:t>appealGranted</w:t>
+      </w:r>
+      <w:r>
+        <w:t>=’</w:t>
+      </w:r>
+      <w:r>
+        <w:t>true</w:t>
+      </w:r>
+      <w:r>
+        <w:t>’}&gt;&gt;An appeal lies from this order to &lt;&lt;</w:t>
       </w:r>
       <w:r>
         <w:t>cs_{</w:t>
       </w:r>
-      <w:proofErr w:type="spellStart"/>
-      <w:r>
-        <w:t>appealGranted</w:t>
-      </w:r>
-      <w:proofErr w:type="spellEnd"/>
-      <w:r>
-        <w:t>=’true’}</w:t>
+      <w:r>
+        <w:t>tableAorB</w:t>
+      </w:r>
+      <w:r>
+        <w:t>=’a’</w:t>
+      </w:r>
+      <w:r>
+        <w:t>}</w:t>
       </w:r>
       <w:r>
         <w:t>&gt;&gt;</w:t>
       </w:r>
-      <w:proofErr w:type="gramStart"/>
-      <w:r>
-        <w:t>granted.&lt;</w:t>
-      </w:r>
-      <w:proofErr w:type="gramEnd"/>
-      <w:r>
-        <w:t>&lt;else&gt;&gt;refused</w:t>
+      <w:r>
+        <w:t xml:space="preserve"> a Circuit Judge of the County Court at the appropriate appeal centre prescribed in CPR 52PD Table A.&lt;&lt;else&gt;&gt;a High Court Judge of the Kings’s Bench Division at the appropriate appeal centre prescribed in CPR 52PDB Table B.</w:t>
+      </w:r>
+      <w:r>
+        <w:t>&lt;&lt;es_&gt;&gt;</w:t>
+      </w:r>
+    </w:p>
+    <w:p/>
+    <w:p>
+      <w:r>
+        <w:t>The appellant’s notice shall be filed at the appeal centre no later than 4pm on</w:t>
+      </w:r>
+      <w:r>
+        <w:t xml:space="preserve"> </w:t>
+      </w:r>
+      <w:r>
+        <w:t>&lt;&lt;{dateFormat(</w:t>
+      </w:r>
+      <w:r>
+        <w:t>appealDate</w:t>
+      </w:r>
+      <w:r>
+        <w:t>, ‘dd MMMM yyyy’, ‘yyyy-MM</w:t>
+      </w:r>
+      <w:r>
+        <w:t>-</w:t>
+      </w:r>
+      <w:r>
+        <w:t>dd’)}&gt;&gt;</w:t>
+      </w:r>
+      <w:r>
+        <w:t>.&lt;&lt;else&gt;&gt;An appeal lies from this order to &lt;&lt;cs_{tableAorB=’</w:t>
+      </w:r>
+      <w:r>
+        <w:t>a</w:t>
+      </w:r>
+      <w:r>
+        <w:t>’</w:t>
+      </w:r>
+      <w:r>
+        <w:t>}</w:t>
+      </w:r>
+      <w:r>
+        <w:t>&gt;&gt; a Circuit Judge of the County Court at the appropriate appeal centre prescribed in CPR 52PD Table A.&lt;&lt;else&gt;&gt;a High Court Judge of the Kings’s Bench Division at the appropriate appeal centre prescribed in CPR 52PDB Table B.&lt;&lt;es_&gt;&gt;</w:t>
+      </w:r>
+    </w:p>
+    <w:p/>
+    <w:p>
+      <w:r>
+        <w:t xml:space="preserve">The appellant’s notice including any further application for permission to appeal shall be filed no later than 4pm on </w:t>
+      </w:r>
+      <w:r>
+        <w:t>&lt;&lt;{dateFormat(</w:t>
+      </w:r>
+      <w:r>
+        <w:t>appealDate</w:t>
+      </w:r>
+      <w:r>
+        <w:t>, ‘dd MMMM yyyy’, ‘yyyy-MM</w:t>
+      </w:r>
+      <w:r>
+        <w:t>-</w:t>
+      </w:r>
+      <w:r>
+        <w:t>dd’)}&gt;&gt;</w:t>
       </w:r>
       <w:r>
         <w:t>.</w:t>
       </w:r>
+    </w:p>
+    <w:p>
       <w:r>
         <w:t>&lt;&lt;es_&gt;&gt;</w:t>
       </w:r>
     </w:p>
+    <w:p>
+      <w:pPr>
+        <w:ind w:firstLine="360"/>
+      </w:pPr>
+      <w:r>
+        <w:t>&lt;&lt;es_&gt;&gt;</w:t>
+      </w:r>
+    </w:p>
     <w:p/>
     <w:p>
       <w:pPr>
-        <w:ind w:left="1440"/>
+        <w:ind w:firstLine="360"/>
       </w:pPr>
       <w:r>
         <w:t>&lt;&lt;cs_{</w:t>
       </w:r>
-      <w:proofErr w:type="spellStart"/>
-      <w:r>
-        <w:t>appealGranted</w:t>
-      </w:r>
-      <w:proofErr w:type="spellEnd"/>
-      <w:r>
-        <w:t>=’</w:t>
-      </w:r>
-      <w:r>
-        <w:t>true</w:t>
-      </w:r>
-      <w:r>
-        <w:t>’}&gt;&gt;An appeal lies from this order to &lt;&lt;</w:t>
-      </w:r>
-      <w:r>
-        <w:t>cs_{</w:t>
-      </w:r>
-      <w:proofErr w:type="spellStart"/>
-      <w:r>
-        <w:t>tableAorB</w:t>
-      </w:r>
-      <w:proofErr w:type="spellEnd"/>
-      <w:r>
-        <w:t>=’a’</w:t>
-      </w:r>
-      <w:r>
-        <w:t>}</w:t>
-      </w:r>
-      <w:r>
-        <w:t>&gt;&gt;</w:t>
-      </w:r>
-      <w:r>
-        <w:t xml:space="preserve"> a Circuit Judge of the County Court at the appropriate appeal centre prescribed in CPR 52PD Table A.&lt;&lt;else&gt;&gt;a High Court Judge of the </w:t>
-      </w:r>
-      <w:proofErr w:type="spellStart"/>
-      <w:r>
-        <w:t>Kings’s</w:t>
-      </w:r>
-      <w:proofErr w:type="spellEnd"/>
-      <w:r>
-        <w:t xml:space="preserve"> Bench Division at the appropriate appeal centre prescribed in CPR 52PDB Table B.</w:t>
-      </w:r>
-      <w:r>
-        <w:t>&lt;&lt;es_&gt;&gt;</w:t>
-      </w:r>
-    </w:p>
-    <w:p>
-      <w:pPr>
-        <w:ind w:left="1440"/>
-      </w:pPr>
-    </w:p>
-    <w:p>
-      <w:pPr>
-        <w:ind w:left="1440"/>
-      </w:pPr>
-      <w:r>
-        <w:t>The appellant’s notice shall be filed at the appeal centre no later than 4pm on</w:t>
-      </w:r>
-      <w:r>
-        <w:t xml:space="preserve"> </w:t>
-      </w:r>
-      <w:r>
-        <w:t>&lt;&lt;{</w:t>
-      </w:r>
-      <w:proofErr w:type="spellStart"/>
-      <w:r>
-        <w:t>dateFormat</w:t>
-      </w:r>
-      <w:proofErr w:type="spellEnd"/>
-      <w:r>
-        <w:t>(</w:t>
-      </w:r>
-      <w:proofErr w:type="spellStart"/>
-      <w:r>
-        <w:t>appealDate</w:t>
-      </w:r>
-      <w:proofErr w:type="spellEnd"/>
-      <w:r>
-        <w:t xml:space="preserve">, ‘dd MMMM </w:t>
-      </w:r>
-      <w:proofErr w:type="spellStart"/>
-      <w:r>
-        <w:t>yyyy</w:t>
-      </w:r>
-      <w:proofErr w:type="spellEnd"/>
-      <w:r>
-        <w:t>’, ‘</w:t>
-      </w:r>
-      <w:proofErr w:type="spellStart"/>
-      <w:r>
-        <w:t>yyyy</w:t>
-      </w:r>
-      <w:proofErr w:type="spellEnd"/>
-      <w:r>
-        <w:t>-MM</w:t>
-      </w:r>
-      <w:r>
-        <w:t>-</w:t>
-      </w:r>
-      <w:r>
-        <w:t>dd’)}&gt;&gt;</w:t>
-      </w:r>
-      <w:r>
-        <w:t>.&lt;&lt;else&gt;&gt;An appeal lies from this order to &lt;&lt;cs_{</w:t>
-      </w:r>
-      <w:proofErr w:type="spellStart"/>
-      <w:r>
-        <w:t>tableAorB</w:t>
-      </w:r>
-      <w:proofErr w:type="spellEnd"/>
-      <w:r>
-        <w:t>=’</w:t>
-      </w:r>
-      <w:r>
-        <w:t>a</w:t>
-      </w:r>
-      <w:r>
-        <w:t>’</w:t>
-      </w:r>
-      <w:r>
-        <w:t>}</w:t>
-      </w:r>
-      <w:r>
-        <w:t xml:space="preserve">&gt;&gt; a Circuit Judge of the County Court at the appropriate appeal centre prescribed in CPR 52PD Table A.&lt;&lt;else&gt;&gt;a High Court Judge of the </w:t>
-      </w:r>
-      <w:proofErr w:type="spellStart"/>
-      <w:r>
-        <w:t>Kings’s</w:t>
-      </w:r>
-      <w:proofErr w:type="spellEnd"/>
-      <w:r>
-        <w:t xml:space="preserve"> Bench Division at the appropriate appeal centre prescribed in CPR 52PDB Table B.&lt;&lt;es_&gt;&gt;</w:t>
-      </w:r>
-    </w:p>
-    <w:p>
-      <w:pPr>
-        <w:ind w:left="1440"/>
-      </w:pPr>
-    </w:p>
-    <w:p>
-      <w:pPr>
-        <w:ind w:left="1440"/>
-      </w:pPr>
-      <w:r>
-        <w:t xml:space="preserve">The appellant’s notice including any further application for permission to appeal shall be filed no later than 4pm on </w:t>
-      </w:r>
-      <w:r>
-        <w:t>&lt;</w:t>
-      </w:r>
-      <w:proofErr w:type="gramStart"/>
-      <w:r>
-        <w:t>&lt;{</w:t>
-      </w:r>
-      <w:proofErr w:type="spellStart"/>
-      <w:proofErr w:type="gramEnd"/>
-      <w:r>
-        <w:t>dateFormat</w:t>
-      </w:r>
-      <w:proofErr w:type="spellEnd"/>
-      <w:r>
-        <w:t>(</w:t>
-      </w:r>
-      <w:proofErr w:type="spellStart"/>
-      <w:r>
-        <w:t>appealDate</w:t>
-      </w:r>
-      <w:proofErr w:type="spellEnd"/>
-      <w:r>
-        <w:t xml:space="preserve">, ‘dd MMMM </w:t>
-      </w:r>
-      <w:proofErr w:type="spellStart"/>
-      <w:r>
-        <w:t>yyyy</w:t>
-      </w:r>
-      <w:proofErr w:type="spellEnd"/>
-      <w:r>
-        <w:t>’, ‘</w:t>
-      </w:r>
-      <w:proofErr w:type="spellStart"/>
-      <w:r>
-        <w:t>yyyy</w:t>
-      </w:r>
-      <w:proofErr w:type="spellEnd"/>
-      <w:r>
-        <w:t>-MM</w:t>
-      </w:r>
-      <w:r>
-        <w:t>-</w:t>
-      </w:r>
-      <w:r>
-        <w:t>dd’)}&gt;&gt;</w:t>
-      </w:r>
-      <w:r>
-        <w:t>.</w:t>
-      </w:r>
-    </w:p>
-    <w:p>
-      <w:pPr>
-        <w:ind w:left="1440"/>
-      </w:pPr>
-      <w:r>
-        <w:t>&lt;&lt;es_&gt;&gt;</w:t>
-      </w:r>
-    </w:p>
-    <w:p>
-      <w:r>
-        <w:t>&lt;&lt;es_&gt;&gt;</w:t>
-      </w:r>
-    </w:p>
-    <w:p/>
-    <w:p>
-      <w:r>
-        <w:t>&lt;&lt;cs_{</w:t>
-      </w:r>
-      <w:proofErr w:type="spellStart"/>
-      <w:proofErr w:type="gramStart"/>
       <w:r>
         <w:t>showInitiativeOrWithoutNotice</w:t>
       </w:r>
-      <w:proofErr w:type="spellEnd"/>
-      <w:r>
-        <w:t>!=</w:t>
-      </w:r>
-      <w:proofErr w:type="gramEnd"/>
-      <w:r>
-        <w:t>’null’}&gt;&gt;</w:t>
+      <w:r>
+        <w:t>!=’null’}&gt;&gt;</w:t>
       </w:r>
     </w:p>
     <w:p>
@@ -3422,88 +2566,28 @@
         </w:numPr>
       </w:pPr>
       <w:r>
-        <w:t>&lt;&lt;cs_{</w:t>
-      </w:r>
-      <w:proofErr w:type="gramStart"/>
-      <w:r>
-        <w:t>showInitiativeOrWithoutNotice!=</w:t>
-      </w:r>
-      <w:proofErr w:type="gramEnd"/>
-      <w:r>
-        <w:t xml:space="preserve">’null’}&gt;&gt;&lt;&lt;showInitiativeOrWithoutNotice&gt;&gt; </w:t>
-      </w:r>
-      <w:r>
-        <w:t>&lt;&lt;{</w:t>
-      </w:r>
-      <w:proofErr w:type="spellStart"/>
-      <w:r>
-        <w:t>dateFormat</w:t>
-      </w:r>
-      <w:proofErr w:type="spellEnd"/>
-      <w:r>
-        <w:t>(</w:t>
-      </w:r>
-      <w:proofErr w:type="spellStart"/>
+        <w:t xml:space="preserve">&lt;&lt;cs_{showInitiativeOrWithoutNotice!=’null’}&gt;&gt;&lt;&lt;showInitiativeOrWithoutNotice&gt;&gt; </w:t>
+      </w:r>
+      <w:r>
+        <w:t>&lt;&lt;{dateFormat(</w:t>
+      </w:r>
       <w:r>
         <w:t>initiativeDate</w:t>
       </w:r>
-      <w:proofErr w:type="spellEnd"/>
-      <w:r>
-        <w:t xml:space="preserve">, ‘dd MMMM </w:t>
-      </w:r>
-      <w:proofErr w:type="spellStart"/>
-      <w:r>
-        <w:t>yyyy</w:t>
-      </w:r>
-      <w:proofErr w:type="spellEnd"/>
-      <w:r>
-        <w:t>’, ‘</w:t>
-      </w:r>
-      <w:proofErr w:type="spellStart"/>
-      <w:r>
-        <w:t>yyyy</w:t>
-      </w:r>
-      <w:proofErr w:type="spellEnd"/>
-      <w:r>
-        <w:t>-MM</w:t>
+      <w:r>
+        <w:t>, ‘dd MMMM yyyy’, ‘yyyy-MM</w:t>
       </w:r>
       <w:r>
         <w:t>-</w:t>
       </w:r>
       <w:r>
-        <w:t>dd’)}&gt;&gt;&lt;&lt;{</w:t>
-      </w:r>
-      <w:proofErr w:type="spellStart"/>
-      <w:r>
-        <w:t>dateFormat</w:t>
-      </w:r>
-      <w:proofErr w:type="spellEnd"/>
-      <w:r>
-        <w:t>(</w:t>
-      </w:r>
-      <w:proofErr w:type="spellStart"/>
+        <w:t>dd’)}&gt;&gt;&lt;&lt;{dateFormat(</w:t>
+      </w:r>
       <w:r>
         <w:t>withoutNoticeDate</w:t>
       </w:r>
-      <w:proofErr w:type="spellEnd"/>
-      <w:r>
-        <w:t xml:space="preserve">, ‘dd MMMM </w:t>
-      </w:r>
-      <w:proofErr w:type="spellStart"/>
-      <w:r>
-        <w:t>yyyy</w:t>
-      </w:r>
-      <w:proofErr w:type="spellEnd"/>
-      <w:r>
-        <w:t>’, ‘</w:t>
-      </w:r>
-      <w:proofErr w:type="spellStart"/>
-      <w:r>
-        <w:t>yyyy</w:t>
-      </w:r>
-      <w:proofErr w:type="spellEnd"/>
-      <w:r>
-        <w:t>-MM</w:t>
+      <w:r>
+        <w:t>, ‘dd MMMM yyyy’, ‘yyyy-MM</w:t>
       </w:r>
       <w:r>
         <w:t>-</w:t>
@@ -3516,29 +2600,13 @@
       </w:r>
     </w:p>
     <w:p>
-      <w:pPr>
-        <w:ind w:left="1440"/>
-      </w:pPr>
       <w:r>
         <w:t>&lt;&lt;es_&gt;&gt;</w:t>
       </w:r>
     </w:p>
     <w:p>
       <w:r>
-        <w:t>&lt;&lt;cs_{</w:t>
-      </w:r>
-      <w:proofErr w:type="spellStart"/>
-      <w:proofErr w:type="gramStart"/>
-      <w:r>
-        <w:t>reasonsText</w:t>
-      </w:r>
-      <w:proofErr w:type="spellEnd"/>
-      <w:r>
-        <w:t>!=</w:t>
-      </w:r>
-      <w:proofErr w:type="gramEnd"/>
-      <w:r>
-        <w:t>’null’}&gt;&gt;</w:t>
+        <w:t>&lt;&lt;cs_{reasonsText!=’null’}&gt;&gt;</w:t>
       </w:r>
     </w:p>
     <w:p/>
@@ -3554,15 +2622,7 @@
     <w:p/>
     <w:p>
       <w:r>
-        <w:t>&lt;&lt;</w:t>
-      </w:r>
-      <w:proofErr w:type="spellStart"/>
-      <w:r>
-        <w:t>reasonsText</w:t>
-      </w:r>
-      <w:proofErr w:type="spellEnd"/>
-      <w:r>
-        <w:t>&gt;&gt;</w:t>
+        <w:t>&lt;&lt;reasonsText&gt;&gt;</w:t>
       </w:r>
     </w:p>
     <w:p>
@@ -3571,6 +2631,9 @@
       </w:r>
     </w:p>
     <w:sectPr>
+      <w:footerReference w:type="even" r:id="rId12"/>
+      <w:footerReference w:type="default" r:id="rId13"/>
+      <w:footerReference w:type="first" r:id="rId14"/>
       <w:pgSz w:w="11906" w:h="16838"/>
       <w:pgMar w:top="1440" w:right="1440" w:bottom="1440" w:left="1440" w:header="708" w:footer="708" w:gutter="0"/>
       <w:cols w:space="708"/>
@@ -3581,7 +2644,7 @@
 </file>
 
 <file path=word/endnotes.xml><?xml version="1.0" encoding="utf-8"?>
-<w:endnotes xmlns:wpc="http://schemas.microsoft.com/office/word/2010/wordprocessingCanvas" xmlns:cx="http://schemas.microsoft.com/office/drawing/2014/chartex" xmlns:cx1="http://schemas.microsoft.com/office/drawing/2015/9/8/chartex" xmlns:cx2="http://schemas.microsoft.com/office/drawing/2015/10/21/chartex" xmlns:cx3="http://schemas.microsoft.com/office/drawing/2016/5/9/chartex" xmlns:cx4="http://schemas.microsoft.com/office/drawing/2016/5/10/chartex" xmlns:cx5="http://schemas.microsoft.com/office/drawing/2016/5/11/chartex" xmlns:cx6="http://schemas.microsoft.com/office/drawing/2016/5/12/chartex" xmlns:cx7="http://schemas.microsoft.com/office/drawing/2016/5/13/chartex" xmlns:cx8="http://schemas.microsoft.com/office/drawing/2016/5/14/chartex" xmlns:mc="http://schemas.openxmlformats.org/markup-compatibility/2006" xmlns:aink="http://schemas.microsoft.com/office/drawing/2016/ink" xmlns:am3d="http://schemas.microsoft.com/office/drawing/2017/model3d" xmlns:o="urn:schemas-microsoft-com:office:office" xmlns:r="http://schemas.openxmlformats.org/officeDocument/2006/relationships" xmlns:m="http://schemas.openxmlformats.org/officeDocument/2006/math" xmlns:v="urn:schemas-microsoft-com:vml" xmlns:wp14="http://schemas.microsoft.com/office/word/2010/wordprocessingDrawing" xmlns:wp="http://schemas.openxmlformats.org/drawingml/2006/wordprocessingDrawing" xmlns:w10="urn:schemas-microsoft-com:office:word" xmlns:w="http://schemas.openxmlformats.org/wordprocessingml/2006/main" xmlns:w14="http://schemas.microsoft.com/office/word/2010/wordml" xmlns:w15="http://schemas.microsoft.com/office/word/2012/wordml" xmlns:w16cex="http://schemas.microsoft.com/office/word/2018/wordml/cex" xmlns:w16cid="http://schemas.microsoft.com/office/word/2016/wordml/cid" xmlns:w16="http://schemas.microsoft.com/office/word/2018/wordml" xmlns:w16sdtdh="http://schemas.microsoft.com/office/word/2020/wordml/sdtdatahash" xmlns:w16se="http://schemas.microsoft.com/office/word/2015/wordml/symex" xmlns:wpg="http://schemas.microsoft.com/office/word/2010/wordprocessingGroup" xmlns:wpi="http://schemas.microsoft.com/office/word/2010/wordprocessingInk" xmlns:wne="http://schemas.microsoft.com/office/word/2006/wordml" xmlns:wps="http://schemas.microsoft.com/office/word/2010/wordprocessingShape" mc:Ignorable="w14 w15 w16se w16cid w16 w16cex w16sdtdh wp14">
+<w:endnotes xmlns:wpc="http://schemas.microsoft.com/office/word/2010/wordprocessingCanvas" xmlns:cx="http://schemas.microsoft.com/office/drawing/2014/chartex" xmlns:cx1="http://schemas.microsoft.com/office/drawing/2015/9/8/chartex" xmlns:cx2="http://schemas.microsoft.com/office/drawing/2015/10/21/chartex" xmlns:cx3="http://schemas.microsoft.com/office/drawing/2016/5/9/chartex" xmlns:cx4="http://schemas.microsoft.com/office/drawing/2016/5/10/chartex" xmlns:cx5="http://schemas.microsoft.com/office/drawing/2016/5/11/chartex" xmlns:cx6="http://schemas.microsoft.com/office/drawing/2016/5/12/chartex" xmlns:cx7="http://schemas.microsoft.com/office/drawing/2016/5/13/chartex" xmlns:cx8="http://schemas.microsoft.com/office/drawing/2016/5/14/chartex" xmlns:mc="http://schemas.openxmlformats.org/markup-compatibility/2006" xmlns:aink="http://schemas.microsoft.com/office/drawing/2016/ink" xmlns:am3d="http://schemas.microsoft.com/office/drawing/2017/model3d" xmlns:o="urn:schemas-microsoft-com:office:office" xmlns:oel="http://schemas.microsoft.com/office/2019/extlst" xmlns:r="http://schemas.openxmlformats.org/officeDocument/2006/relationships" xmlns:m="http://schemas.openxmlformats.org/officeDocument/2006/math" xmlns:v="urn:schemas-microsoft-com:vml" xmlns:wp14="http://schemas.microsoft.com/office/word/2010/wordprocessingDrawing" xmlns:wp="http://schemas.openxmlformats.org/drawingml/2006/wordprocessingDrawing" xmlns:w10="urn:schemas-microsoft-com:office:word" xmlns:w="http://schemas.openxmlformats.org/wordprocessingml/2006/main" xmlns:w14="http://schemas.microsoft.com/office/word/2010/wordml" xmlns:w15="http://schemas.microsoft.com/office/word/2012/wordml" xmlns:w16cex="http://schemas.microsoft.com/office/word/2018/wordml/cex" xmlns:w16cid="http://schemas.microsoft.com/office/word/2016/wordml/cid" xmlns:w16="http://schemas.microsoft.com/office/word/2018/wordml" xmlns:w16sdtdh="http://schemas.microsoft.com/office/word/2020/wordml/sdtdatahash" xmlns:w16se="http://schemas.microsoft.com/office/word/2015/wordml/symex" xmlns:wpg="http://schemas.microsoft.com/office/word/2010/wordprocessingGroup" xmlns:wpi="http://schemas.microsoft.com/office/word/2010/wordprocessingInk" xmlns:wne="http://schemas.microsoft.com/office/word/2006/wordml" xmlns:wps="http://schemas.microsoft.com/office/word/2010/wordprocessingShape" mc:Ignorable="w14 w15 w16se w16cid w16 w16cex w16sdtdh wp14">
   <w:endnote w:type="separator" w:id="-1">
     <w:p>
       <w:r>
@@ -3599,8 +2662,38 @@
 </w:endnotes>
 </file>
 
+<file path=word/footer1.xml><?xml version="1.0" encoding="utf-8"?>
+<w:ftr xmlns:wpc="http://schemas.microsoft.com/office/word/2010/wordprocessingCanvas" xmlns:cx="http://schemas.microsoft.com/office/drawing/2014/chartex" xmlns:cx1="http://schemas.microsoft.com/office/drawing/2015/9/8/chartex" xmlns:cx2="http://schemas.microsoft.com/office/drawing/2015/10/21/chartex" xmlns:cx3="http://schemas.microsoft.com/office/drawing/2016/5/9/chartex" xmlns:cx4="http://schemas.microsoft.com/office/drawing/2016/5/10/chartex" xmlns:cx5="http://schemas.microsoft.com/office/drawing/2016/5/11/chartex" xmlns:cx6="http://schemas.microsoft.com/office/drawing/2016/5/12/chartex" xmlns:cx7="http://schemas.microsoft.com/office/drawing/2016/5/13/chartex" xmlns:cx8="http://schemas.microsoft.com/office/drawing/2016/5/14/chartex" xmlns:mc="http://schemas.openxmlformats.org/markup-compatibility/2006" xmlns:aink="http://schemas.microsoft.com/office/drawing/2016/ink" xmlns:am3d="http://schemas.microsoft.com/office/drawing/2017/model3d" xmlns:o="urn:schemas-microsoft-com:office:office" xmlns:oel="http://schemas.microsoft.com/office/2019/extlst" xmlns:r="http://schemas.openxmlformats.org/officeDocument/2006/relationships" xmlns:m="http://schemas.openxmlformats.org/officeDocument/2006/math" xmlns:v="urn:schemas-microsoft-com:vml" xmlns:wp14="http://schemas.microsoft.com/office/word/2010/wordprocessingDrawing" xmlns:wp="http://schemas.openxmlformats.org/drawingml/2006/wordprocessingDrawing" xmlns:w10="urn:schemas-microsoft-com:office:word" xmlns:w="http://schemas.openxmlformats.org/wordprocessingml/2006/main" xmlns:w14="http://schemas.microsoft.com/office/word/2010/wordml" xmlns:w15="http://schemas.microsoft.com/office/word/2012/wordml" xmlns:w16cex="http://schemas.microsoft.com/office/word/2018/wordml/cex" xmlns:w16cid="http://schemas.microsoft.com/office/word/2016/wordml/cid" xmlns:w16="http://schemas.microsoft.com/office/word/2018/wordml" xmlns:w16sdtdh="http://schemas.microsoft.com/office/word/2020/wordml/sdtdatahash" xmlns:w16se="http://schemas.microsoft.com/office/word/2015/wordml/symex" xmlns:wpg="http://schemas.microsoft.com/office/word/2010/wordprocessingGroup" xmlns:wpi="http://schemas.microsoft.com/office/word/2010/wordprocessingInk" xmlns:wne="http://schemas.microsoft.com/office/word/2006/wordml" xmlns:wps="http://schemas.microsoft.com/office/word/2010/wordprocessingShape" mc:Ignorable="w14 w15 w16se w16cid w16 w16cex w16sdtdh wp14">
+  <w:p>
+    <w:pPr>
+      <w:pStyle w:val="Footer"/>
+    </w:pPr>
+  </w:p>
+</w:ftr>
+</file>
+
+<file path=word/footer2.xml><?xml version="1.0" encoding="utf-8"?>
+<w:ftr xmlns:wpc="http://schemas.microsoft.com/office/word/2010/wordprocessingCanvas" xmlns:cx="http://schemas.microsoft.com/office/drawing/2014/chartex" xmlns:cx1="http://schemas.microsoft.com/office/drawing/2015/9/8/chartex" xmlns:cx2="http://schemas.microsoft.com/office/drawing/2015/10/21/chartex" xmlns:cx3="http://schemas.microsoft.com/office/drawing/2016/5/9/chartex" xmlns:cx4="http://schemas.microsoft.com/office/drawing/2016/5/10/chartex" xmlns:cx5="http://schemas.microsoft.com/office/drawing/2016/5/11/chartex" xmlns:cx6="http://schemas.microsoft.com/office/drawing/2016/5/12/chartex" xmlns:cx7="http://schemas.microsoft.com/office/drawing/2016/5/13/chartex" xmlns:cx8="http://schemas.microsoft.com/office/drawing/2016/5/14/chartex" xmlns:mc="http://schemas.openxmlformats.org/markup-compatibility/2006" xmlns:aink="http://schemas.microsoft.com/office/drawing/2016/ink" xmlns:am3d="http://schemas.microsoft.com/office/drawing/2017/model3d" xmlns:o="urn:schemas-microsoft-com:office:office" xmlns:oel="http://schemas.microsoft.com/office/2019/extlst" xmlns:r="http://schemas.openxmlformats.org/officeDocument/2006/relationships" xmlns:m="http://schemas.openxmlformats.org/officeDocument/2006/math" xmlns:v="urn:schemas-microsoft-com:vml" xmlns:wp14="http://schemas.microsoft.com/office/word/2010/wordprocessingDrawing" xmlns:wp="http://schemas.openxmlformats.org/drawingml/2006/wordprocessingDrawing" xmlns:w10="urn:schemas-microsoft-com:office:word" xmlns:w="http://schemas.openxmlformats.org/wordprocessingml/2006/main" xmlns:w14="http://schemas.microsoft.com/office/word/2010/wordml" xmlns:w15="http://schemas.microsoft.com/office/word/2012/wordml" xmlns:w16cex="http://schemas.microsoft.com/office/word/2018/wordml/cex" xmlns:w16cid="http://schemas.microsoft.com/office/word/2016/wordml/cid" xmlns:w16="http://schemas.microsoft.com/office/word/2018/wordml" xmlns:w16sdtdh="http://schemas.microsoft.com/office/word/2020/wordml/sdtdatahash" xmlns:w16se="http://schemas.microsoft.com/office/word/2015/wordml/symex" xmlns:wpg="http://schemas.microsoft.com/office/word/2010/wordprocessingGroup" xmlns:wpi="http://schemas.microsoft.com/office/word/2010/wordprocessingInk" xmlns:wne="http://schemas.microsoft.com/office/word/2006/wordml" xmlns:wps="http://schemas.microsoft.com/office/word/2010/wordprocessingShape" mc:Ignorable="w14 w15 w16se w16cid w16 w16cex w16sdtdh wp14">
+  <w:p>
+    <w:pPr>
+      <w:pStyle w:val="Footer"/>
+    </w:pPr>
+  </w:p>
+</w:ftr>
+</file>
+
+<file path=word/footer3.xml><?xml version="1.0" encoding="utf-8"?>
+<w:ftr xmlns:wpc="http://schemas.microsoft.com/office/word/2010/wordprocessingCanvas" xmlns:cx="http://schemas.microsoft.com/office/drawing/2014/chartex" xmlns:cx1="http://schemas.microsoft.com/office/drawing/2015/9/8/chartex" xmlns:cx2="http://schemas.microsoft.com/office/drawing/2015/10/21/chartex" xmlns:cx3="http://schemas.microsoft.com/office/drawing/2016/5/9/chartex" xmlns:cx4="http://schemas.microsoft.com/office/drawing/2016/5/10/chartex" xmlns:cx5="http://schemas.microsoft.com/office/drawing/2016/5/11/chartex" xmlns:cx6="http://schemas.microsoft.com/office/drawing/2016/5/12/chartex" xmlns:cx7="http://schemas.microsoft.com/office/drawing/2016/5/13/chartex" xmlns:cx8="http://schemas.microsoft.com/office/drawing/2016/5/14/chartex" xmlns:mc="http://schemas.openxmlformats.org/markup-compatibility/2006" xmlns:aink="http://schemas.microsoft.com/office/drawing/2016/ink" xmlns:am3d="http://schemas.microsoft.com/office/drawing/2017/model3d" xmlns:o="urn:schemas-microsoft-com:office:office" xmlns:oel="http://schemas.microsoft.com/office/2019/extlst" xmlns:r="http://schemas.openxmlformats.org/officeDocument/2006/relationships" xmlns:m="http://schemas.openxmlformats.org/officeDocument/2006/math" xmlns:v="urn:schemas-microsoft-com:vml" xmlns:wp14="http://schemas.microsoft.com/office/word/2010/wordprocessingDrawing" xmlns:wp="http://schemas.openxmlformats.org/drawingml/2006/wordprocessingDrawing" xmlns:w10="urn:schemas-microsoft-com:office:word" xmlns:w="http://schemas.openxmlformats.org/wordprocessingml/2006/main" xmlns:w14="http://schemas.microsoft.com/office/word/2010/wordml" xmlns:w15="http://schemas.microsoft.com/office/word/2012/wordml" xmlns:w16cex="http://schemas.microsoft.com/office/word/2018/wordml/cex" xmlns:w16cid="http://schemas.microsoft.com/office/word/2016/wordml/cid" xmlns:w16="http://schemas.microsoft.com/office/word/2018/wordml" xmlns:w16sdtdh="http://schemas.microsoft.com/office/word/2020/wordml/sdtdatahash" xmlns:w16se="http://schemas.microsoft.com/office/word/2015/wordml/symex" xmlns:wpg="http://schemas.microsoft.com/office/word/2010/wordprocessingGroup" xmlns:wpi="http://schemas.microsoft.com/office/word/2010/wordprocessingInk" xmlns:wne="http://schemas.microsoft.com/office/word/2006/wordml" xmlns:wps="http://schemas.microsoft.com/office/word/2010/wordprocessingShape" mc:Ignorable="w14 w15 w16se w16cid w16 w16cex w16sdtdh wp14">
+  <w:p>
+    <w:pPr>
+      <w:pStyle w:val="Footer"/>
+    </w:pPr>
+  </w:p>
+</w:ftr>
+</file>
+
 <file path=word/footnotes.xml><?xml version="1.0" encoding="utf-8"?>
-<w:footnotes xmlns:wpc="http://schemas.microsoft.com/office/word/2010/wordprocessingCanvas" xmlns:cx="http://schemas.microsoft.com/office/drawing/2014/chartex" xmlns:cx1="http://schemas.microsoft.com/office/drawing/2015/9/8/chartex" xmlns:cx2="http://schemas.microsoft.com/office/drawing/2015/10/21/chartex" xmlns:cx3="http://schemas.microsoft.com/office/drawing/2016/5/9/chartex" xmlns:cx4="http://schemas.microsoft.com/office/drawing/2016/5/10/chartex" xmlns:cx5="http://schemas.microsoft.com/office/drawing/2016/5/11/chartex" xmlns:cx6="http://schemas.microsoft.com/office/drawing/2016/5/12/chartex" xmlns:cx7="http://schemas.microsoft.com/office/drawing/2016/5/13/chartex" xmlns:cx8="http://schemas.microsoft.com/office/drawing/2016/5/14/chartex" xmlns:mc="http://schemas.openxmlformats.org/markup-compatibility/2006" xmlns:aink="http://schemas.microsoft.com/office/drawing/2016/ink" xmlns:am3d="http://schemas.microsoft.com/office/drawing/2017/model3d" xmlns:o="urn:schemas-microsoft-com:office:office" xmlns:r="http://schemas.openxmlformats.org/officeDocument/2006/relationships" xmlns:m="http://schemas.openxmlformats.org/officeDocument/2006/math" xmlns:v="urn:schemas-microsoft-com:vml" xmlns:wp14="http://schemas.microsoft.com/office/word/2010/wordprocessingDrawing" xmlns:wp="http://schemas.openxmlformats.org/drawingml/2006/wordprocessingDrawing" xmlns:w10="urn:schemas-microsoft-com:office:word" xmlns:w="http://schemas.openxmlformats.org/wordprocessingml/2006/main" xmlns:w14="http://schemas.microsoft.com/office/word/2010/wordml" xmlns:w15="http://schemas.microsoft.com/office/word/2012/wordml" xmlns:w16cex="http://schemas.microsoft.com/office/word/2018/wordml/cex" xmlns:w16cid="http://schemas.microsoft.com/office/word/2016/wordml/cid" xmlns:w16="http://schemas.microsoft.com/office/word/2018/wordml" xmlns:w16sdtdh="http://schemas.microsoft.com/office/word/2020/wordml/sdtdatahash" xmlns:w16se="http://schemas.microsoft.com/office/word/2015/wordml/symex" xmlns:wpg="http://schemas.microsoft.com/office/word/2010/wordprocessingGroup" xmlns:wpi="http://schemas.microsoft.com/office/word/2010/wordprocessingInk" xmlns:wne="http://schemas.microsoft.com/office/word/2006/wordml" xmlns:wps="http://schemas.microsoft.com/office/word/2010/wordprocessingShape" mc:Ignorable="w14 w15 w16se w16cid w16 w16cex w16sdtdh wp14">
+<w:footnotes xmlns:wpc="http://schemas.microsoft.com/office/word/2010/wordprocessingCanvas" xmlns:cx="http://schemas.microsoft.com/office/drawing/2014/chartex" xmlns:cx1="http://schemas.microsoft.com/office/drawing/2015/9/8/chartex" xmlns:cx2="http://schemas.microsoft.com/office/drawing/2015/10/21/chartex" xmlns:cx3="http://schemas.microsoft.com/office/drawing/2016/5/9/chartex" xmlns:cx4="http://schemas.microsoft.com/office/drawing/2016/5/10/chartex" xmlns:cx5="http://schemas.microsoft.com/office/drawing/2016/5/11/chartex" xmlns:cx6="http://schemas.microsoft.com/office/drawing/2016/5/12/chartex" xmlns:cx7="http://schemas.microsoft.com/office/drawing/2016/5/13/chartex" xmlns:cx8="http://schemas.microsoft.com/office/drawing/2016/5/14/chartex" xmlns:mc="http://schemas.openxmlformats.org/markup-compatibility/2006" xmlns:aink="http://schemas.microsoft.com/office/drawing/2016/ink" xmlns:am3d="http://schemas.microsoft.com/office/drawing/2017/model3d" xmlns:o="urn:schemas-microsoft-com:office:office" xmlns:oel="http://schemas.microsoft.com/office/2019/extlst" xmlns:r="http://schemas.openxmlformats.org/officeDocument/2006/relationships" xmlns:m="http://schemas.openxmlformats.org/officeDocument/2006/math" xmlns:v="urn:schemas-microsoft-com:vml" xmlns:wp14="http://schemas.microsoft.com/office/word/2010/wordprocessingDrawing" xmlns:wp="http://schemas.openxmlformats.org/drawingml/2006/wordprocessingDrawing" xmlns:w10="urn:schemas-microsoft-com:office:word" xmlns:w="http://schemas.openxmlformats.org/wordprocessingml/2006/main" xmlns:w14="http://schemas.microsoft.com/office/word/2010/wordml" xmlns:w15="http://schemas.microsoft.com/office/word/2012/wordml" xmlns:w16cex="http://schemas.microsoft.com/office/word/2018/wordml/cex" xmlns:w16cid="http://schemas.microsoft.com/office/word/2016/wordml/cid" xmlns:w16="http://schemas.microsoft.com/office/word/2018/wordml" xmlns:w16sdtdh="http://schemas.microsoft.com/office/word/2020/wordml/sdtdatahash" xmlns:w16se="http://schemas.microsoft.com/office/word/2015/wordml/symex" xmlns:wpg="http://schemas.microsoft.com/office/word/2010/wordprocessingGroup" xmlns:wpi="http://schemas.microsoft.com/office/word/2010/wordprocessingInk" xmlns:wne="http://schemas.microsoft.com/office/word/2006/wordml" xmlns:wps="http://schemas.microsoft.com/office/word/2010/wordprocessingShape" mc:Ignorable="w14 w15 w16se w16cid w16 w16cex w16sdtdh wp14">
   <w:footnote w:type="separator" w:id="-1">
     <w:p>
       <w:r>
@@ -3619,7 +2712,7 @@
 </file>
 
 <file path=word/numbering.xml><?xml version="1.0" encoding="utf-8"?>
-<w:numbering xmlns:wpc="http://schemas.microsoft.com/office/word/2010/wordprocessingCanvas" xmlns:cx="http://schemas.microsoft.com/office/drawing/2014/chartex" xmlns:cx1="http://schemas.microsoft.com/office/drawing/2015/9/8/chartex" xmlns:cx2="http://schemas.microsoft.com/office/drawing/2015/10/21/chartex" xmlns:cx3="http://schemas.microsoft.com/office/drawing/2016/5/9/chartex" xmlns:cx4="http://schemas.microsoft.com/office/drawing/2016/5/10/chartex" xmlns:cx5="http://schemas.microsoft.com/office/drawing/2016/5/11/chartex" xmlns:cx6="http://schemas.microsoft.com/office/drawing/2016/5/12/chartex" xmlns:cx7="http://schemas.microsoft.com/office/drawing/2016/5/13/chartex" xmlns:cx8="http://schemas.microsoft.com/office/drawing/2016/5/14/chartex" xmlns:mc="http://schemas.openxmlformats.org/markup-compatibility/2006" xmlns:aink="http://schemas.microsoft.com/office/drawing/2016/ink" xmlns:am3d="http://schemas.microsoft.com/office/drawing/2017/model3d" xmlns:o="urn:schemas-microsoft-com:office:office" xmlns:r="http://schemas.openxmlformats.org/officeDocument/2006/relationships" xmlns:m="http://schemas.openxmlformats.org/officeDocument/2006/math" xmlns:v="urn:schemas-microsoft-com:vml" xmlns:wp14="http://schemas.microsoft.com/office/word/2010/wordprocessingDrawing" xmlns:wp="http://schemas.openxmlformats.org/drawingml/2006/wordprocessingDrawing" xmlns:w10="urn:schemas-microsoft-com:office:word" xmlns:w="http://schemas.openxmlformats.org/wordprocessingml/2006/main" xmlns:w14="http://schemas.microsoft.com/office/word/2010/wordml" xmlns:w15="http://schemas.microsoft.com/office/word/2012/wordml" xmlns:w16cex="http://schemas.microsoft.com/office/word/2018/wordml/cex" xmlns:w16cid="http://schemas.microsoft.com/office/word/2016/wordml/cid" xmlns:w16="http://schemas.microsoft.com/office/word/2018/wordml" xmlns:w16sdtdh="http://schemas.microsoft.com/office/word/2020/wordml/sdtdatahash" xmlns:w16se="http://schemas.microsoft.com/office/word/2015/wordml/symex" xmlns:wpg="http://schemas.microsoft.com/office/word/2010/wordprocessingGroup" xmlns:wpi="http://schemas.microsoft.com/office/word/2010/wordprocessingInk" xmlns:wne="http://schemas.microsoft.com/office/word/2006/wordml" xmlns:wps="http://schemas.microsoft.com/office/word/2010/wordprocessingShape" mc:Ignorable="w14 w15 w16se w16cid w16 w16cex w16sdtdh wp14">
+<w:numbering xmlns:wpc="http://schemas.microsoft.com/office/word/2010/wordprocessingCanvas" xmlns:cx="http://schemas.microsoft.com/office/drawing/2014/chartex" xmlns:cx1="http://schemas.microsoft.com/office/drawing/2015/9/8/chartex" xmlns:cx2="http://schemas.microsoft.com/office/drawing/2015/10/21/chartex" xmlns:cx3="http://schemas.microsoft.com/office/drawing/2016/5/9/chartex" xmlns:cx4="http://schemas.microsoft.com/office/drawing/2016/5/10/chartex" xmlns:cx5="http://schemas.microsoft.com/office/drawing/2016/5/11/chartex" xmlns:cx6="http://schemas.microsoft.com/office/drawing/2016/5/12/chartex" xmlns:cx7="http://schemas.microsoft.com/office/drawing/2016/5/13/chartex" xmlns:cx8="http://schemas.microsoft.com/office/drawing/2016/5/14/chartex" xmlns:mc="http://schemas.openxmlformats.org/markup-compatibility/2006" xmlns:aink="http://schemas.microsoft.com/office/drawing/2016/ink" xmlns:am3d="http://schemas.microsoft.com/office/drawing/2017/model3d" xmlns:o="urn:schemas-microsoft-com:office:office" xmlns:oel="http://schemas.microsoft.com/office/2019/extlst" xmlns:r="http://schemas.openxmlformats.org/officeDocument/2006/relationships" xmlns:m="http://schemas.openxmlformats.org/officeDocument/2006/math" xmlns:v="urn:schemas-microsoft-com:vml" xmlns:wp14="http://schemas.microsoft.com/office/word/2010/wordprocessingDrawing" xmlns:wp="http://schemas.openxmlformats.org/drawingml/2006/wordprocessingDrawing" xmlns:w10="urn:schemas-microsoft-com:office:word" xmlns:w="http://schemas.openxmlformats.org/wordprocessingml/2006/main" xmlns:w14="http://schemas.microsoft.com/office/word/2010/wordml" xmlns:w15="http://schemas.microsoft.com/office/word/2012/wordml" xmlns:w16cex="http://schemas.microsoft.com/office/word/2018/wordml/cex" xmlns:w16cid="http://schemas.microsoft.com/office/word/2016/wordml/cid" xmlns:w16="http://schemas.microsoft.com/office/word/2018/wordml" xmlns:w16sdtdh="http://schemas.microsoft.com/office/word/2020/wordml/sdtdatahash" xmlns:w16se="http://schemas.microsoft.com/office/word/2015/wordml/symex" xmlns:wpg="http://schemas.microsoft.com/office/word/2010/wordprocessingGroup" xmlns:wpi="http://schemas.microsoft.com/office/word/2010/wordprocessingInk" xmlns:wne="http://schemas.microsoft.com/office/word/2006/wordml" xmlns:wps="http://schemas.microsoft.com/office/word/2010/wordprocessingShape" mc:Ignorable="w14 w15 w16se w16cid w16 w16cex w16sdtdh wp14">
   <w:abstractNum w:abstractNumId="0" w15:restartNumberingAfterBreak="0">
     <w:nsid w:val="09ED061C"/>
     <w:multiLevelType w:val="hybridMultilevel"/>
@@ -3630,7 +2723,7 @@
       <w:lvlText w:val="%1."/>
       <w:lvlJc w:val="left"/>
       <w:pPr>
-        <w:ind w:left="1440" w:hanging="360"/>
+        <w:ind w:left="360" w:hanging="360"/>
       </w:pPr>
       <w:rPr>
         <w:rFonts w:hint="default"/>
@@ -3643,7 +2736,7 @@
       <w:lvlText w:val="%2."/>
       <w:lvlJc w:val="left"/>
       <w:pPr>
-        <w:ind w:left="2160" w:hanging="360"/>
+        <w:ind w:left="1080" w:hanging="360"/>
       </w:pPr>
     </w:lvl>
     <w:lvl w:ilvl="2" w:tplc="0809001B" w:tentative="1">
@@ -3652,7 +2745,7 @@
       <w:lvlText w:val="%3."/>
       <w:lvlJc w:val="right"/>
       <w:pPr>
-        <w:ind w:left="2880" w:hanging="180"/>
+        <w:ind w:left="1800" w:hanging="180"/>
       </w:pPr>
     </w:lvl>
     <w:lvl w:ilvl="3" w:tplc="0809000F" w:tentative="1">
@@ -3661,7 +2754,7 @@
       <w:lvlText w:val="%4."/>
       <w:lvlJc w:val="left"/>
       <w:pPr>
-        <w:ind w:left="3600" w:hanging="360"/>
+        <w:ind w:left="2520" w:hanging="360"/>
       </w:pPr>
     </w:lvl>
     <w:lvl w:ilvl="4" w:tplc="08090019" w:tentative="1">
@@ -3670,7 +2763,7 @@
       <w:lvlText w:val="%5."/>
       <w:lvlJc w:val="left"/>
       <w:pPr>
-        <w:ind w:left="4320" w:hanging="360"/>
+        <w:ind w:left="3240" w:hanging="360"/>
       </w:pPr>
     </w:lvl>
     <w:lvl w:ilvl="5" w:tplc="0809001B" w:tentative="1">
@@ -3679,7 +2772,7 @@
       <w:lvlText w:val="%6."/>
       <w:lvlJc w:val="right"/>
       <w:pPr>
-        <w:ind w:left="5040" w:hanging="180"/>
+        <w:ind w:left="3960" w:hanging="180"/>
       </w:pPr>
     </w:lvl>
     <w:lvl w:ilvl="6" w:tplc="0809000F" w:tentative="1">
@@ -3688,7 +2781,7 @@
       <w:lvlText w:val="%7."/>
       <w:lvlJc w:val="left"/>
       <w:pPr>
-        <w:ind w:left="5760" w:hanging="360"/>
+        <w:ind w:left="4680" w:hanging="360"/>
       </w:pPr>
     </w:lvl>
     <w:lvl w:ilvl="7" w:tplc="08090019" w:tentative="1">
@@ -3697,7 +2790,7 @@
       <w:lvlText w:val="%8."/>
       <w:lvlJc w:val="left"/>
       <w:pPr>
-        <w:ind w:left="6480" w:hanging="360"/>
+        <w:ind w:left="5400" w:hanging="360"/>
       </w:pPr>
     </w:lvl>
     <w:lvl w:ilvl="8" w:tplc="0809001B" w:tentative="1">
@@ -3706,7 +2799,7 @@
       <w:lvlText w:val="%9."/>
       <w:lvlJc w:val="right"/>
       <w:pPr>
-        <w:ind w:left="7200" w:hanging="180"/>
+        <w:ind w:left="6120" w:hanging="180"/>
       </w:pPr>
     </w:lvl>
   </w:abstractNum>
@@ -4061,7 +3154,7 @@
       </w:pPr>
     </w:lvl>
   </w:abstractNum>
-  <w:num w:numId="1">
+  <w:num w:numId="1" w16cid:durableId="1241217466">
     <w:abstractNumId w:val="2"/>
     <w:lvlOverride w:ilvl="0">
       <w:startOverride w:val="1"/>
@@ -4091,19 +3184,19 @@
       <w:startOverride w:val="1"/>
     </w:lvlOverride>
   </w:num>
-  <w:num w:numId="2">
+  <w:num w:numId="2" w16cid:durableId="2124181170">
     <w:abstractNumId w:val="2"/>
   </w:num>
-  <w:num w:numId="3">
+  <w:num w:numId="3" w16cid:durableId="622073646">
     <w:abstractNumId w:val="0"/>
   </w:num>
-  <w:num w:numId="4">
+  <w:num w:numId="4" w16cid:durableId="171259296">
     <w:abstractNumId w:val="3"/>
   </w:num>
-  <w:num w:numId="5">
+  <w:num w:numId="5" w16cid:durableId="1346635705">
     <w:abstractNumId w:val="1"/>
   </w:num>
-  <w:num w:numId="6">
+  <w:num w:numId="6" w16cid:durableId="224070742">
     <w:abstractNumId w:val="4"/>
   </w:num>
 </w:numbering>
@@ -5038,7 +4131,12 @@
 </file>
 
 <file path=customXml/item1.xml><?xml version="1.0" encoding="utf-8"?>
-<b:Sources xmlns:b="http://schemas.openxmlformats.org/officeDocument/2006/bibliography" xmlns="http://schemas.openxmlformats.org/officeDocument/2006/bibliography" SelectedStyle="\APASixthEditionOfficeOnline.xsl" StyleName="APA" Version="6"/>
+<?mso-contentType ?>
+<FormTemplates xmlns="http://schemas.microsoft.com/sharepoint/v3/contenttype/forms">
+  <Display>DocumentLibraryForm</Display>
+  <Edit>DocumentLibraryForm</Edit>
+  <New>DocumentLibraryForm</New>
+</FormTemplates>
 </file>
 
 <file path=customXml/item2.xml><?xml version="1.0" encoding="utf-8"?>
@@ -5358,12 +4456,7 @@
 </file>
 
 <file path=customXml/item3.xml><?xml version="1.0" encoding="utf-8"?>
-<?mso-contentType ?>
-<FormTemplates xmlns="http://schemas.microsoft.com/sharepoint/v3/contenttype/forms">
-  <Display>DocumentLibraryForm</Display>
-  <Edit>DocumentLibraryForm</Edit>
-  <New>DocumentLibraryForm</New>
-</FormTemplates>
+<b:Sources xmlns:b="http://schemas.openxmlformats.org/officeDocument/2006/bibliography" xmlns="http://schemas.openxmlformats.org/officeDocument/2006/bibliography" SelectedStyle="\APASixthEditionOfficeOnline.xsl" StyleName="APA" Version="6"/>
 </file>
 
 <file path=customXml/item4.xml><?xml version="1.0" encoding="utf-8"?>
@@ -5385,9 +4478,9 @@
 </file>
 
 <file path=customXml/itemProps1.xml><?xml version="1.0" encoding="utf-8"?>
-<ds:datastoreItem xmlns:ds="http://schemas.openxmlformats.org/officeDocument/2006/customXml" ds:itemID="{FC992D11-1E33-46C0-8B10-D85BEB8685C5}">
+<ds:datastoreItem xmlns:ds="http://schemas.openxmlformats.org/officeDocument/2006/customXml" ds:itemID="{E132B841-DD01-4751-A5C7-7F79269462FA}">
   <ds:schemaRefs>
-    <ds:schemaRef ds:uri="http://schemas.openxmlformats.org/officeDocument/2006/bibliography"/>
+    <ds:schemaRef ds:uri="http://schemas.microsoft.com/sharepoint/v3/contenttype/forms"/>
   </ds:schemaRefs>
 </ds:datastoreItem>
 </file>
@@ -5412,9 +4505,9 @@
 </file>
 
 <file path=customXml/itemProps3.xml><?xml version="1.0" encoding="utf-8"?>
-<ds:datastoreItem xmlns:ds="http://schemas.openxmlformats.org/officeDocument/2006/customXml" ds:itemID="{E132B841-DD01-4751-A5C7-7F79269462FA}">
+<ds:datastoreItem xmlns:ds="http://schemas.openxmlformats.org/officeDocument/2006/customXml" ds:itemID="{FC992D11-1E33-46C0-8B10-D85BEB8685C5}">
   <ds:schemaRefs>
-    <ds:schemaRef ds:uri="http://schemas.microsoft.com/sharepoint/v3/contenttype/forms"/>
+    <ds:schemaRef ds:uri="http://schemas.openxmlformats.org/officeDocument/2006/bibliography"/>
   </ds:schemaRefs>
 </ds:datastoreItem>
 </file>
@@ -5431,6 +4524,6 @@
 
 <file path=docMetadata/LabelInfo.xml><?xml version="1.0" encoding="utf-8"?>
 <clbl:labelList xmlns:clbl="http://schemas.microsoft.com/office/2020/mipLabelMetadata">
-  <clbl:label id="{3e0088dc-0629-4ae6-aa8c-813e7a296f50}" enabled="0" method="" siteId="{3e0088dc-0629-4ae6-aa8c-813e7a296f50}" removed="1"/>
+  <clbl:label id="{fa22dce2-39a9-4bf4-a557-7a50b593b56a}" enabled="1" method="Privileged" siteId="{3e0088dc-0629-4ae6-aa8c-813e7a296f50}" contentBits="0" removed="0"/>
 </clbl:labelList>
 </file>
</xml_diff>

<commit_message>
update show hide conditions for judge papers section
</commit_message>
<xml_diff>
--- a/docker/docmosis/templates/CV-UNS-DEC-ENG-01283.docx
+++ b/docker/docmosis/templates/CV-UNS-DEC-ENG-01283.docx
@@ -1,6 +1,6 @@
 
 <file path=word/document.xml><?xml version="1.0" encoding="utf-8"?>
-<w:document xmlns:wpc="http://schemas.microsoft.com/office/word/2010/wordprocessingCanvas" xmlns:cx="http://schemas.microsoft.com/office/drawing/2014/chartex" xmlns:cx1="http://schemas.microsoft.com/office/drawing/2015/9/8/chartex" xmlns:cx2="http://schemas.microsoft.com/office/drawing/2015/10/21/chartex" xmlns:cx3="http://schemas.microsoft.com/office/drawing/2016/5/9/chartex" xmlns:cx4="http://schemas.microsoft.com/office/drawing/2016/5/10/chartex" xmlns:cx5="http://schemas.microsoft.com/office/drawing/2016/5/11/chartex" xmlns:cx6="http://schemas.microsoft.com/office/drawing/2016/5/12/chartex" xmlns:cx7="http://schemas.microsoft.com/office/drawing/2016/5/13/chartex" xmlns:cx8="http://schemas.microsoft.com/office/drawing/2016/5/14/chartex" xmlns:mc="http://schemas.openxmlformats.org/markup-compatibility/2006" xmlns:aink="http://schemas.microsoft.com/office/drawing/2016/ink" xmlns:am3d="http://schemas.microsoft.com/office/drawing/2017/model3d" xmlns:o="urn:schemas-microsoft-com:office:office" xmlns:oel="http://schemas.microsoft.com/office/2019/extlst" xmlns:r="http://schemas.openxmlformats.org/officeDocument/2006/relationships" xmlns:m="http://schemas.openxmlformats.org/officeDocument/2006/math" xmlns:v="urn:schemas-microsoft-com:vml" xmlns:wp14="http://schemas.microsoft.com/office/word/2010/wordprocessingDrawing" xmlns:wp="http://schemas.openxmlformats.org/drawingml/2006/wordprocessingDrawing" xmlns:w10="urn:schemas-microsoft-com:office:word" xmlns:w="http://schemas.openxmlformats.org/wordprocessingml/2006/main" xmlns:w14="http://schemas.microsoft.com/office/word/2010/wordml" xmlns:w15="http://schemas.microsoft.com/office/word/2012/wordml" xmlns:w16cex="http://schemas.microsoft.com/office/word/2018/wordml/cex" xmlns:w16cid="http://schemas.microsoft.com/office/word/2016/wordml/cid" xmlns:w16="http://schemas.microsoft.com/office/word/2018/wordml" xmlns:w16sdtdh="http://schemas.microsoft.com/office/word/2020/wordml/sdtdatahash" xmlns:w16se="http://schemas.microsoft.com/office/word/2015/wordml/symex" xmlns:wpg="http://schemas.microsoft.com/office/word/2010/wordprocessingGroup" xmlns:wpi="http://schemas.microsoft.com/office/word/2010/wordprocessingInk" xmlns:wne="http://schemas.microsoft.com/office/word/2006/wordml" xmlns:wps="http://schemas.microsoft.com/office/word/2010/wordprocessingShape" mc:Ignorable="w14 w15 w16se w16cid w16 w16cex w16sdtdh wp14">
+<w:document xmlns:wpc="http://schemas.microsoft.com/office/word/2010/wordprocessingCanvas" xmlns:cx="http://schemas.microsoft.com/office/drawing/2014/chartex" xmlns:cx1="http://schemas.microsoft.com/office/drawing/2015/9/8/chartex" xmlns:cx2="http://schemas.microsoft.com/office/drawing/2015/10/21/chartex" xmlns:cx3="http://schemas.microsoft.com/office/drawing/2016/5/9/chartex" xmlns:cx4="http://schemas.microsoft.com/office/drawing/2016/5/10/chartex" xmlns:cx5="http://schemas.microsoft.com/office/drawing/2016/5/11/chartex" xmlns:cx6="http://schemas.microsoft.com/office/drawing/2016/5/12/chartex" xmlns:cx7="http://schemas.microsoft.com/office/drawing/2016/5/13/chartex" xmlns:cx8="http://schemas.microsoft.com/office/drawing/2016/5/14/chartex" xmlns:mc="http://schemas.openxmlformats.org/markup-compatibility/2006" xmlns:aink="http://schemas.microsoft.com/office/drawing/2016/ink" xmlns:am3d="http://schemas.microsoft.com/office/drawing/2017/model3d" xmlns:o="urn:schemas-microsoft-com:office:office" xmlns:r="http://schemas.openxmlformats.org/officeDocument/2006/relationships" xmlns:m="http://schemas.openxmlformats.org/officeDocument/2006/math" xmlns:v="urn:schemas-microsoft-com:vml" xmlns:wp14="http://schemas.microsoft.com/office/word/2010/wordprocessingDrawing" xmlns:wp="http://schemas.openxmlformats.org/drawingml/2006/wordprocessingDrawing" xmlns:w10="urn:schemas-microsoft-com:office:word" xmlns:w="http://schemas.openxmlformats.org/wordprocessingml/2006/main" xmlns:w14="http://schemas.microsoft.com/office/word/2010/wordml" xmlns:w15="http://schemas.microsoft.com/office/word/2012/wordml" xmlns:w16cex="http://schemas.microsoft.com/office/word/2018/wordml/cex" xmlns:w16cid="http://schemas.microsoft.com/office/word/2016/wordml/cid" xmlns:w16="http://schemas.microsoft.com/office/word/2018/wordml" xmlns:w16sdtdh="http://schemas.microsoft.com/office/word/2020/wordml/sdtdatahash" xmlns:w16se="http://schemas.microsoft.com/office/word/2015/wordml/symex" xmlns:wpg="http://schemas.microsoft.com/office/word/2010/wordprocessingGroup" xmlns:wpi="http://schemas.microsoft.com/office/word/2010/wordprocessingInk" xmlns:wne="http://schemas.microsoft.com/office/word/2006/wordml" xmlns:wps="http://schemas.microsoft.com/office/word/2010/wordprocessingShape" mc:Ignorable="w14 w15 w16se w16cid w16 w16cex w16sdtdh wp14">
   <w:body>
     <w:tbl>
       <w:tblPr>
@@ -16,7 +16,7 @@
       <w:tr>
         <w:tc>
           <w:tcPr>
-            <w:tcW w:w="2681" w:type="dxa"/>
+            <w:tcW w:w="2697" w:type="dxa"/>
             <w:tcBorders>
               <w:top w:val="nil"/>
               <w:left w:val="nil"/>
@@ -46,7 +46,7 @@
         </w:tc>
         <w:tc>
           <w:tcPr>
-            <w:tcW w:w="4418" w:type="dxa"/>
+            <w:tcW w:w="4402" w:type="dxa"/>
             <w:tcBorders>
               <w:top w:val="nil"/>
               <w:left w:val="nil"/>
@@ -113,7 +113,7 @@
       <w:tr>
         <w:tc>
           <w:tcPr>
-            <w:tcW w:w="2681" w:type="dxa"/>
+            <w:tcW w:w="2697" w:type="dxa"/>
             <w:tcBorders>
               <w:top w:val="nil"/>
               <w:left w:val="nil"/>
@@ -131,13 +131,55 @@
               <w:rPr>
                 <w:rFonts w:ascii="GDS Transport Website Light" w:hAnsi="GDS Transport Website Light"/>
               </w:rPr>
-              <w:t>&lt;&lt;{dateFormat($nowUTC ,‘d MMMM yyyy’)} &gt;&gt;</w:t>
+              <w:t>&lt;&lt;{</w:t>
+            </w:r>
+            <w:proofErr w:type="spellStart"/>
+            <w:r>
+              <w:rPr>
+                <w:rFonts w:ascii="GDS Transport Website Light" w:hAnsi="GDS Transport Website Light"/>
+              </w:rPr>
+              <w:t>dateFormat</w:t>
+            </w:r>
+            <w:proofErr w:type="spellEnd"/>
+            <w:r>
+              <w:rPr>
+                <w:rFonts w:ascii="GDS Transport Website Light" w:hAnsi="GDS Transport Website Light"/>
+              </w:rPr>
+              <w:t>($</w:t>
+            </w:r>
+            <w:proofErr w:type="spellStart"/>
+            <w:r>
+              <w:rPr>
+                <w:rFonts w:ascii="GDS Transport Website Light" w:hAnsi="GDS Transport Website Light"/>
+              </w:rPr>
+              <w:t>nowUTC</w:t>
+            </w:r>
+            <w:proofErr w:type="spellEnd"/>
+            <w:r>
+              <w:rPr>
+                <w:rFonts w:ascii="GDS Transport Website Light" w:hAnsi="GDS Transport Website Light"/>
+              </w:rPr>
+              <w:t xml:space="preserve"> ,‘d MMMM </w:t>
+            </w:r>
+            <w:proofErr w:type="spellStart"/>
+            <w:r>
+              <w:rPr>
+                <w:rFonts w:ascii="GDS Transport Website Light" w:hAnsi="GDS Transport Website Light"/>
+              </w:rPr>
+              <w:t>yyyy</w:t>
+            </w:r>
+            <w:proofErr w:type="spellEnd"/>
+            <w:r>
+              <w:rPr>
+                <w:rFonts w:ascii="GDS Transport Website Light" w:hAnsi="GDS Transport Website Light"/>
+              </w:rPr>
+              <w:t>’)} &gt;&gt;</w:t>
             </w:r>
           </w:p>
         </w:tc>
         <w:tc>
           <w:tcPr>
-            <w:tcW w:w="4418" w:type="dxa"/>
+            <w:tcW w:w="4402" w:type="dxa"/>
             <w:tcBorders>
               <w:top w:val="nil"/>
               <w:left w:val="nil"/>
@@ -162,6 +204,7 @@
               </w:rPr>
               <w:t>&lt;&lt;</w:t>
             </w:r>
+            <w:proofErr w:type="spellStart"/>
             <w:r>
               <w:rPr>
                 <w:rFonts w:ascii="GDS Transport Website Light" w:hAnsi="GDS Transport Website Light"/>
@@ -172,6 +215,7 @@
               </w:rPr>
               <w:t>courtName</w:t>
             </w:r>
+            <w:proofErr w:type="spellEnd"/>
             <w:r>
               <w:rPr>
                 <w:rFonts w:ascii="GDS Transport Website Light" w:hAnsi="GDS Transport Website Light"/>
@@ -205,7 +249,21 @@
               <w:rPr>
                 <w:rFonts w:ascii="GDS Transport Website Light" w:hAnsi="GDS Transport Website Light"/>
               </w:rPr>
-              <w:t>&lt;&lt;caseNumber&gt;&gt;</w:t>
+              <w:t>&lt;&lt;</w:t>
+            </w:r>
+            <w:proofErr w:type="spellStart"/>
+            <w:r>
+              <w:rPr>
+                <w:rFonts w:ascii="GDS Transport Website Light" w:hAnsi="GDS Transport Website Light"/>
+              </w:rPr>
+              <w:t>caseNumber</w:t>
+            </w:r>
+            <w:proofErr w:type="spellEnd"/>
+            <w:r>
+              <w:rPr>
+                <w:rFonts w:ascii="GDS Transport Website Light" w:hAnsi="GDS Transport Website Light"/>
+              </w:rPr>
+              <w:t>&gt;&gt;</w:t>
             </w:r>
           </w:p>
         </w:tc>
@@ -213,7 +271,7 @@
       <w:tr>
         <w:tc>
           <w:tcPr>
-            <w:tcW w:w="2681" w:type="dxa"/>
+            <w:tcW w:w="2697" w:type="dxa"/>
             <w:tcBorders>
               <w:top w:val="nil"/>
               <w:left w:val="nil"/>
@@ -231,7 +289,7 @@
         </w:tc>
         <w:tc>
           <w:tcPr>
-            <w:tcW w:w="4418" w:type="dxa"/>
+            <w:tcW w:w="4402" w:type="dxa"/>
             <w:tcBorders>
               <w:top w:val="nil"/>
               <w:left w:val="nil"/>
@@ -269,7 +327,7 @@
       <w:tr>
         <w:tc>
           <w:tcPr>
-            <w:tcW w:w="2681" w:type="dxa"/>
+            <w:tcW w:w="2697" w:type="dxa"/>
             <w:tcBorders>
               <w:top w:val="nil"/>
               <w:left w:val="nil"/>
@@ -287,7 +345,7 @@
         </w:tc>
         <w:tc>
           <w:tcPr>
-            <w:tcW w:w="4418" w:type="dxa"/>
+            <w:tcW w:w="4402" w:type="dxa"/>
             <w:tcBorders>
               <w:top w:val="nil"/>
               <w:left w:val="nil"/>
@@ -374,7 +432,7 @@
       <w:tr>
         <w:tc>
           <w:tcPr>
-            <w:tcW w:w="2681" w:type="dxa"/>
+            <w:tcW w:w="2697" w:type="dxa"/>
             <w:tcBorders>
               <w:top w:val="nil"/>
               <w:left w:val="nil"/>
@@ -392,7 +450,7 @@
         </w:tc>
         <w:tc>
           <w:tcPr>
-            <w:tcW w:w="4418" w:type="dxa"/>
+            <w:tcW w:w="4402" w:type="dxa"/>
             <w:tcBorders>
               <w:top w:val="nil"/>
               <w:left w:val="nil"/>
@@ -433,7 +491,7 @@
       <w:tr>
         <w:tc>
           <w:tcPr>
-            <w:tcW w:w="2681" w:type="dxa"/>
+            <w:tcW w:w="2697" w:type="dxa"/>
             <w:tcBorders>
               <w:top w:val="single" w:sz="4" w:space="0" w:color="auto"/>
               <w:left w:val="nil"/>
@@ -457,7 +515,7 @@
         </w:tc>
         <w:tc>
           <w:tcPr>
-            <w:tcW w:w="4418" w:type="dxa"/>
+            <w:tcW w:w="4402" w:type="dxa"/>
             <w:tcBorders>
               <w:top w:val="single" w:sz="4" w:space="0" w:color="auto"/>
               <w:left w:val="nil"/>
@@ -564,6 +622,7 @@
               </w:rPr>
               <w:t>&lt;&lt;</w:t>
             </w:r>
+            <w:proofErr w:type="spellStart"/>
             <w:r>
               <w:rPr>
                 <w:rFonts w:ascii="GDSTransportWebsite" w:hAnsi="GDSTransportWebsite"/>
@@ -571,6 +630,7 @@
               </w:rPr>
               <w:t>cr</w:t>
             </w:r>
+            <w:proofErr w:type="spellEnd"/>
             <w:r>
               <w:rPr>
                 <w:rFonts w:ascii="GDSTransportWebsite" w:hAnsi="GDSTransportWebsite"/>
@@ -622,7 +682,7 @@
       <w:tr>
         <w:tc>
           <w:tcPr>
-            <w:tcW w:w="2681" w:type="dxa"/>
+            <w:tcW w:w="2697" w:type="dxa"/>
             <w:tcBorders>
               <w:top w:val="nil"/>
               <w:left w:val="nil"/>
@@ -640,7 +700,7 @@
         </w:tc>
         <w:tc>
           <w:tcPr>
-            <w:tcW w:w="4418" w:type="dxa"/>
+            <w:tcW w:w="4402" w:type="dxa"/>
             <w:tcBorders>
               <w:top w:val="nil"/>
               <w:left w:val="nil"/>
@@ -753,7 +813,7 @@
       <w:tr>
         <w:tc>
           <w:tcPr>
-            <w:tcW w:w="2681" w:type="dxa"/>
+            <w:tcW w:w="2697" w:type="dxa"/>
             <w:tcBorders>
               <w:top w:val="nil"/>
               <w:left w:val="nil"/>
@@ -771,7 +831,7 @@
         </w:tc>
         <w:tc>
           <w:tcPr>
-            <w:tcW w:w="4418" w:type="dxa"/>
+            <w:tcW w:w="4402" w:type="dxa"/>
             <w:tcBorders>
               <w:top w:val="nil"/>
               <w:left w:val="nil"/>
@@ -865,6 +925,7 @@
               </w:rPr>
               <w:t>&lt;&lt;</w:t>
             </w:r>
+            <w:proofErr w:type="spellStart"/>
             <w:r>
               <w:rPr>
                 <w:rFonts w:ascii="GDSTransportWebsite" w:hAnsi="GDSTransportWebsite"/>
@@ -872,6 +933,7 @@
               </w:rPr>
               <w:t>cr</w:t>
             </w:r>
+            <w:proofErr w:type="spellEnd"/>
             <w:r>
               <w:rPr>
                 <w:rFonts w:ascii="GDSTransportWebsite" w:hAnsi="GDSTransportWebsite"/>
@@ -905,7 +967,7 @@
       <w:tr>
         <w:tc>
           <w:tcPr>
-            <w:tcW w:w="2681" w:type="dxa"/>
+            <w:tcW w:w="2697" w:type="dxa"/>
             <w:tcBorders>
               <w:top w:val="nil"/>
               <w:left w:val="nil"/>
@@ -923,7 +985,7 @@
         </w:tc>
         <w:tc>
           <w:tcPr>
-            <w:tcW w:w="4418" w:type="dxa"/>
+            <w:tcW w:w="4402" w:type="dxa"/>
             <w:tcBorders>
               <w:top w:val="nil"/>
               <w:left w:val="nil"/>
@@ -1058,7 +1120,25 @@
           <w:color w:val="0A0A0A"/>
           <w:shd w:val="clear" w:color="auto" w:fill="FFFFFF"/>
         </w:rPr>
-        <w:t>&lt;&lt;cs_{finalOrderMadeSelection=’</w:t>
+        <w:t>&lt;&lt;cs_{</w:t>
+      </w:r>
+      <w:proofErr w:type="spellStart"/>
+      <w:r>
+        <w:rPr>
+          <w:rFonts w:cstheme="minorHAnsi"/>
+          <w:color w:val="0A0A0A"/>
+          <w:shd w:val="clear" w:color="auto" w:fill="FFFFFF"/>
+        </w:rPr>
+        <w:t>finalOrderMadeSelection</w:t>
+      </w:r>
+      <w:proofErr w:type="spellEnd"/>
+      <w:r>
+        <w:rPr>
+          <w:rFonts w:cstheme="minorHAnsi"/>
+          <w:color w:val="0A0A0A"/>
+          <w:shd w:val="clear" w:color="auto" w:fill="FFFFFF"/>
+        </w:rPr>
+        <w:t>=’</w:t>
       </w:r>
       <w:r>
         <w:rPr>
@@ -1082,70 +1162,83 @@
         <w:rPr>
           <w:rFonts w:cstheme="minorHAnsi"/>
           <w:color w:val="0A0A0A"/>
-        </w:rPr>
-      </w:pPr>
-      <w:r>
-        <w:rPr>
-          <w:rFonts w:cstheme="minorHAnsi"/>
-          <w:color w:val="0A0A0A"/>
-          <w:shd w:val="clear" w:color="auto" w:fill="FFFFFF"/>
-        </w:rPr>
-        <w:t xml:space="preserve">This order is made by &lt;&lt;judgeNameTitle&gt;&gt; on </w:t>
-      </w:r>
-      <w:r>
-        <w:rPr>
-          <w:rFonts w:cstheme="minorHAnsi"/>
-        </w:rPr>
-        <w:t xml:space="preserve">&lt;&lt;{dateFormat($nowUTC ,‘d MMMM yyyy’)} &gt;&gt; at </w:t>
-      </w:r>
-      <w:r>
-        <w:rPr>
-          <w:rFonts w:cstheme="minorHAnsi"/>
-          <w:color w:val="0A0A0A"/>
-          <w:shd w:val="clear" w:color="auto" w:fill="FFFFFF"/>
-        </w:rPr>
-        <w:t>&lt;&lt;courtLocation&gt;&gt;.</w:t>
-      </w:r>
-      <w:r>
-        <w:rPr>
-          <w:rFonts w:cstheme="minorHAnsi"/>
-          <w:color w:val="0A0A0A"/>
-        </w:rPr>
-        <w:t>&lt;&lt;else&gt;&gt;</w:t>
-      </w:r>
-    </w:p>
-    <w:p>
-      <w:pPr>
-        <w:rPr>
-          <w:rFonts w:cstheme="minorHAnsi"/>
-          <w:color w:val="0A0A0A"/>
-        </w:rPr>
-      </w:pPr>
-      <w:r>
-        <w:rPr>
-          <w:rFonts w:cstheme="minorHAnsi"/>
-          <w:color w:val="0A0A0A"/>
-          <w:shd w:val="clear" w:color="auto" w:fill="FFFFFF"/>
-        </w:rPr>
-        <w:t xml:space="preserve">This order is made by &lt;&lt;judgeNameTitle&gt;&gt; following a hearing &lt;&lt;orderMadeDate&gt;&gt; at </w:t>
-      </w:r>
-      <w:r>
-        <w:rPr>
-          <w:rFonts w:cstheme="minorHAnsi"/>
-          <w:color w:val="0A0A0A"/>
-          <w:shd w:val="clear" w:color="auto" w:fill="FFFFFF"/>
-        </w:rPr>
-        <w:t>&lt;&lt;courtLocation&gt;&gt;.</w:t>
-      </w:r>
-    </w:p>
-    <w:p>
-      <w:pPr>
-        <w:rPr>
-          <w:rFonts w:cstheme="minorHAnsi"/>
-          <w:color w:val="0A0A0A"/>
-          <w:shd w:val="clear" w:color="auto" w:fill="FFFFFF"/>
-        </w:rPr>
-      </w:pPr>
+          <w:shd w:val="clear" w:color="auto" w:fill="FFFFFF"/>
+        </w:rPr>
+      </w:pPr>
+      <w:r>
+        <w:rPr>
+          <w:rFonts w:cstheme="minorHAnsi"/>
+          <w:color w:val="0A0A0A"/>
+          <w:shd w:val="clear" w:color="auto" w:fill="FFFFFF"/>
+        </w:rPr>
+        <w:t>This order is made by &lt;&lt;</w:t>
+      </w:r>
+      <w:proofErr w:type="spellStart"/>
+      <w:r>
+        <w:rPr>
+          <w:rFonts w:cstheme="minorHAnsi"/>
+          <w:color w:val="0A0A0A"/>
+          <w:shd w:val="clear" w:color="auto" w:fill="FFFFFF"/>
+        </w:rPr>
+        <w:t>judgeNameTitle</w:t>
+      </w:r>
+      <w:proofErr w:type="spellEnd"/>
+      <w:r>
+        <w:rPr>
+          <w:rFonts w:cstheme="minorHAnsi"/>
+          <w:color w:val="0A0A0A"/>
+          <w:shd w:val="clear" w:color="auto" w:fill="FFFFFF"/>
+        </w:rPr>
+        <w:t xml:space="preserve">&gt;&gt; on </w:t>
+      </w:r>
+      <w:r>
+        <w:rPr>
+          <w:rFonts w:cstheme="minorHAnsi"/>
+        </w:rPr>
+        <w:t>&lt;&lt;{</w:t>
+      </w:r>
+      <w:proofErr w:type="spellStart"/>
+      <w:r>
+        <w:rPr>
+          <w:rFonts w:cstheme="minorHAnsi"/>
+        </w:rPr>
+        <w:t>dateFormat</w:t>
+      </w:r>
+      <w:proofErr w:type="spellEnd"/>
+      <w:r>
+        <w:rPr>
+          <w:rFonts w:cstheme="minorHAnsi"/>
+        </w:rPr>
+        <w:t>($</w:t>
+      </w:r>
+      <w:proofErr w:type="spellStart"/>
+      <w:r>
+        <w:rPr>
+          <w:rFonts w:cstheme="minorHAnsi"/>
+        </w:rPr>
+        <w:t>nowUTC</w:t>
+      </w:r>
+      <w:proofErr w:type="spellEnd"/>
+      <w:r>
+        <w:rPr>
+          <w:rFonts w:cstheme="minorHAnsi"/>
+        </w:rPr>
+        <w:t xml:space="preserve"> ,‘d MMMM </w:t>
+      </w:r>
+      <w:proofErr w:type="spellStart"/>
+      <w:r>
+        <w:rPr>
+          <w:rFonts w:cstheme="minorHAnsi"/>
+        </w:rPr>
+        <w:t>yyyy</w:t>
+      </w:r>
+      <w:proofErr w:type="spellEnd"/>
+      <w:r>
+        <w:rPr>
+          <w:rFonts w:cstheme="minorHAnsi"/>
+        </w:rPr>
+        <w:t xml:space="preserve">’)} &gt;&gt; at </w:t>
+      </w:r>
       <w:r>
         <w:rPr>
           <w:rFonts w:cstheme="minorHAnsi"/>
@@ -1154,396 +1247,23 @@
         </w:rPr>
         <w:t>&lt;&lt;</w:t>
       </w:r>
-      <w:r>
-        <w:t>cs_{</w:t>
-      </w:r>
-      <w:r>
-        <w:rPr>
-          <w:rFonts w:cstheme="minorHAnsi"/>
-          <w:color w:val="0A0A0A"/>
-          <w:shd w:val="clear" w:color="auto" w:fill="FFFFFF"/>
-        </w:rPr>
-        <w:t>finalOrderJudgeHeardFrom</w:t>
-      </w:r>
-      <w:r>
-        <w:rPr>
-          <w:rFonts w:cstheme="minorHAnsi"/>
-          <w:color w:val="0A0A0A"/>
-          <w:shd w:val="clear" w:color="auto" w:fill="FFFFFF"/>
-        </w:rPr>
-        <w:t>=’true’</w:t>
-      </w:r>
-      <w:r>
-        <w:rPr>
-          <w:rFonts w:cstheme="minorHAnsi"/>
-          <w:color w:val="0A0A0A"/>
-          <w:shd w:val="clear" w:color="auto" w:fill="FFFFFF"/>
-        </w:rPr>
-        <w:t>}</w:t>
-      </w:r>
-      <w:r>
-        <w:rPr>
-          <w:rFonts w:cstheme="minorHAnsi"/>
-          <w:color w:val="0A0A0A"/>
-          <w:shd w:val="clear" w:color="auto" w:fill="FFFFFF"/>
-        </w:rPr>
-        <w:t>&gt;&gt;</w:t>
-      </w:r>
-    </w:p>
-    <w:p>
-      <w:pPr>
-        <w:rPr>
-          <w:rFonts w:cstheme="minorHAnsi"/>
-          <w:color w:val="0A0A0A"/>
-          <w:shd w:val="clear" w:color="auto" w:fill="FFFFFF"/>
-        </w:rPr>
-      </w:pPr>
-    </w:p>
-    <w:p>
-      <w:pPr>
-        <w:rPr>
-          <w:rFonts w:cstheme="minorHAnsi"/>
-          <w:color w:val="0A0A0A"/>
-        </w:rPr>
-      </w:pPr>
-      <w:r>
-        <w:rPr>
-          <w:rFonts w:cstheme="minorHAnsi"/>
-          <w:color w:val="0A0A0A"/>
-        </w:rPr>
-        <w:t xml:space="preserve">The </w:t>
-      </w:r>
-      <w:r>
-        <w:rPr>
-          <w:rFonts w:cstheme="minorHAnsi"/>
-          <w:color w:val="0A0A0A"/>
-        </w:rPr>
-        <w:t>J</w:t>
-      </w:r>
-      <w:r>
-        <w:rPr>
-          <w:rFonts w:cstheme="minorHAnsi"/>
-          <w:color w:val="0A0A0A"/>
-        </w:rPr>
-        <w:t>udge heard from:</w:t>
-      </w:r>
-    </w:p>
-    <w:p>
-      <w:pPr>
-        <w:rPr>
-          <w:rFonts w:cstheme="minorHAnsi"/>
-          <w:color w:val="0A0A0A"/>
-        </w:rPr>
-      </w:pPr>
-    </w:p>
-    <w:p>
-      <w:pPr>
-        <w:rPr>
-          <w:rFonts w:cstheme="minorHAnsi"/>
-          <w:color w:val="0A0A0A"/>
-        </w:rPr>
-      </w:pPr>
-      <w:r>
-        <w:rPr>
-          <w:rFonts w:cstheme="minorHAnsi"/>
-          <w:color w:val="0A0A0A"/>
-        </w:rPr>
-        <w:t>&lt;&lt;cs_{</w:t>
-      </w:r>
-      <w:r>
-        <w:rPr>
-          <w:rFonts w:cstheme="minorHAnsi"/>
-          <w:color w:val="0A0A0A"/>
-        </w:rPr>
-        <w:t>otherRepresentedText</w:t>
-      </w:r>
-      <w:r>
-        <w:rPr>
-          <w:rFonts w:cstheme="minorHAnsi"/>
-          <w:color w:val="0A0A0A"/>
-        </w:rPr>
-        <w:t>=’null’}&gt;&gt;</w:t>
-      </w:r>
-      <w:r>
-        <w:rPr>
-          <w:rFonts w:cstheme="minorHAnsi"/>
-          <w:color w:val="0A0A0A"/>
-        </w:rPr>
-        <w:t xml:space="preserve">&lt;&lt;claimantAttendsOrRepresented&gt;&gt; </w:t>
-      </w:r>
-    </w:p>
-    <w:p>
-      <w:pPr>
-        <w:rPr>
-          <w:rFonts w:cstheme="minorHAnsi"/>
-          <w:color w:val="0A0A0A"/>
-          <w:shd w:val="clear" w:color="auto" w:fill="FFFFFF"/>
-        </w:rPr>
-      </w:pPr>
-      <w:r>
-        <w:rPr>
-          <w:rFonts w:cstheme="minorHAnsi"/>
-          <w:color w:val="0A0A0A"/>
-          <w:shd w:val="clear" w:color="auto" w:fill="FFFFFF"/>
-        </w:rPr>
-        <w:t>&lt;&lt;cs_{</w:t>
-      </w:r>
-      <w:r>
-        <w:rPr>
-          <w:rFonts w:cstheme="minorHAnsi"/>
-          <w:color w:val="0A0A0A"/>
-        </w:rPr>
-        <w:t>claimantTwoAttendsOrRepresented</w:t>
-      </w:r>
-      <w:r>
-        <w:rPr>
-          <w:rFonts w:cstheme="minorHAnsi"/>
-          <w:color w:val="0A0A0A"/>
-          <w:shd w:val="clear" w:color="auto" w:fill="FFFFFF"/>
-        </w:rPr>
-        <w:t>!</w:t>
-      </w:r>
-      <w:r>
-        <w:rPr>
-          <w:rFonts w:cstheme="minorHAnsi"/>
-          <w:color w:val="0A0A0A"/>
-          <w:shd w:val="clear" w:color="auto" w:fill="FFFFFF"/>
-        </w:rPr>
-        <w:t>=’</w:t>
-      </w:r>
-      <w:r>
-        <w:rPr>
-          <w:rFonts w:cstheme="minorHAnsi"/>
-          <w:color w:val="0A0A0A"/>
-          <w:shd w:val="clear" w:color="auto" w:fill="FFFFFF"/>
-        </w:rPr>
-        <w:t>null</w:t>
-      </w:r>
-      <w:r>
-        <w:rPr>
-          <w:rFonts w:cstheme="minorHAnsi"/>
-          <w:color w:val="0A0A0A"/>
-          <w:shd w:val="clear" w:color="auto" w:fill="FFFFFF"/>
-        </w:rPr>
-        <w:t>’}&gt;&gt;</w:t>
-      </w:r>
-    </w:p>
-    <w:p>
-      <w:pPr>
-        <w:rPr>
-          <w:rFonts w:cstheme="minorHAnsi"/>
-          <w:color w:val="0A0A0A"/>
-          <w:shd w:val="clear" w:color="auto" w:fill="FFFFFF"/>
-        </w:rPr>
-      </w:pPr>
-    </w:p>
-    <w:p>
-      <w:pPr>
-        <w:rPr>
-          <w:rFonts w:cstheme="minorHAnsi"/>
-          <w:color w:val="0A0A0A"/>
-          <w:shd w:val="clear" w:color="auto" w:fill="FFFFFF"/>
-        </w:rPr>
-      </w:pPr>
-      <w:r>
-        <w:rPr>
-          <w:rFonts w:cstheme="minorHAnsi"/>
-          <w:color w:val="0A0A0A"/>
-        </w:rPr>
-        <w:t>&lt;&lt;claimantTwoAttendsOrRepresented&gt;&gt;</w:t>
-      </w:r>
-    </w:p>
-    <w:p>
-      <w:pPr>
-        <w:rPr>
-          <w:rFonts w:cstheme="minorHAnsi"/>
-          <w:color w:val="0A0A0A"/>
-        </w:rPr>
-      </w:pPr>
-      <w:r>
-        <w:rPr>
-          <w:rFonts w:cstheme="minorHAnsi"/>
-          <w:color w:val="0A0A0A"/>
-        </w:rPr>
-        <w:t>&lt;&lt;es_&gt;&gt;</w:t>
-      </w:r>
-    </w:p>
-    <w:p>
-      <w:pPr>
-        <w:rPr>
-          <w:rFonts w:cstheme="minorHAnsi"/>
-          <w:color w:val="0A0A0A"/>
-          <w:shd w:val="clear" w:color="auto" w:fill="FFFFFF"/>
-        </w:rPr>
-      </w:pPr>
-    </w:p>
-    <w:p>
-      <w:pPr>
-        <w:rPr>
-          <w:rFonts w:cstheme="minorHAnsi"/>
-          <w:color w:val="0A0A0A"/>
-        </w:rPr>
-      </w:pPr>
-      <w:r>
-        <w:rPr>
-          <w:rFonts w:cstheme="minorHAnsi"/>
-          <w:color w:val="0A0A0A"/>
-        </w:rPr>
-        <w:t>&lt;&lt;defendantAttendsOrRepresented&gt;&gt;</w:t>
-      </w:r>
-    </w:p>
-    <w:p>
-      <w:pPr>
-        <w:rPr>
-          <w:rFonts w:cstheme="minorHAnsi"/>
-          <w:color w:val="0A0A0A"/>
-          <w:shd w:val="clear" w:color="auto" w:fill="FFFFFF"/>
-        </w:rPr>
-      </w:pPr>
-      <w:r>
-        <w:rPr>
-          <w:rFonts w:cstheme="minorHAnsi"/>
-          <w:color w:val="0A0A0A"/>
-          <w:shd w:val="clear" w:color="auto" w:fill="FFFFFF"/>
-        </w:rPr>
-        <w:t>&lt;&lt;cs_{</w:t>
-      </w:r>
-      <w:r>
-        <w:rPr>
-          <w:rFonts w:cstheme="minorHAnsi"/>
-          <w:color w:val="0A0A0A"/>
-        </w:rPr>
-        <w:t>defendantTwoAttendsOrRepresented</w:t>
-      </w:r>
-      <w:r>
-        <w:rPr>
-          <w:rFonts w:cstheme="minorHAnsi"/>
-          <w:color w:val="0A0A0A"/>
-          <w:shd w:val="clear" w:color="auto" w:fill="FFFFFF"/>
-        </w:rPr>
-        <w:t>!</w:t>
-      </w:r>
-      <w:r>
-        <w:rPr>
-          <w:rFonts w:cstheme="minorHAnsi"/>
-          <w:color w:val="0A0A0A"/>
-          <w:shd w:val="clear" w:color="auto" w:fill="FFFFFF"/>
-        </w:rPr>
-        <w:t>=’</w:t>
-      </w:r>
-      <w:r>
-        <w:rPr>
-          <w:rFonts w:cstheme="minorHAnsi"/>
-          <w:color w:val="0A0A0A"/>
-          <w:shd w:val="clear" w:color="auto" w:fill="FFFFFF"/>
-        </w:rPr>
-        <w:t>null</w:t>
-      </w:r>
-      <w:r>
-        <w:rPr>
-          <w:rFonts w:cstheme="minorHAnsi"/>
-          <w:color w:val="0A0A0A"/>
-          <w:shd w:val="clear" w:color="auto" w:fill="FFFFFF"/>
-        </w:rPr>
-        <w:t>’}&gt;&gt;</w:t>
-      </w:r>
-    </w:p>
-    <w:p>
-      <w:pPr>
-        <w:rPr>
-          <w:rFonts w:cstheme="minorHAnsi"/>
-          <w:color w:val="0A0A0A"/>
-        </w:rPr>
-      </w:pPr>
-    </w:p>
-    <w:p>
-      <w:pPr>
-        <w:rPr>
-          <w:rFonts w:cstheme="minorHAnsi"/>
-          <w:color w:val="0A0A0A"/>
-        </w:rPr>
-      </w:pPr>
-      <w:r>
-        <w:rPr>
-          <w:rFonts w:cstheme="minorHAnsi"/>
-          <w:color w:val="0A0A0A"/>
-        </w:rPr>
-        <w:t>&lt;&lt;</w:t>
-      </w:r>
-      <w:r>
-        <w:rPr>
-          <w:rFonts w:cstheme="minorHAnsi"/>
-          <w:color w:val="0A0A0A"/>
-        </w:rPr>
-        <w:t>defendantTwoAttendsOrRepresented&gt;&gt;</w:t>
-      </w:r>
-    </w:p>
-    <w:p>
-      <w:pPr>
-        <w:rPr>
-          <w:rFonts w:cstheme="minorHAnsi"/>
-          <w:color w:val="0A0A0A"/>
-        </w:rPr>
-      </w:pPr>
-      <w:r>
-        <w:rPr>
-          <w:rFonts w:cstheme="minorHAnsi"/>
-          <w:color w:val="0A0A0A"/>
-        </w:rPr>
-        <w:t>&lt;&lt;es_&gt;&gt;</w:t>
-      </w:r>
-    </w:p>
-    <w:p>
-      <w:pPr>
-        <w:rPr>
-          <w:rFonts w:cstheme="minorHAnsi"/>
-          <w:color w:val="0A0A0A"/>
-        </w:rPr>
-      </w:pPr>
-      <w:r>
-        <w:rPr>
-          <w:rFonts w:cstheme="minorHAnsi"/>
-          <w:color w:val="0A0A0A"/>
-          <w:shd w:val="clear" w:color="auto" w:fill="FFFFFF"/>
-        </w:rPr>
-        <w:t>&lt;&lt;else&gt;&gt;</w:t>
-      </w:r>
-      <w:r>
-        <w:rPr>
-          <w:rFonts w:cstheme="minorHAnsi"/>
-          <w:color w:val="0A0A0A"/>
-        </w:rPr>
-        <w:t>&lt;&lt;</w:t>
-      </w:r>
-      <w:r>
-        <w:rPr>
-          <w:rFonts w:cstheme="minorHAnsi"/>
-          <w:color w:val="0A0A0A"/>
-        </w:rPr>
-        <w:t>otherRepresentedText</w:t>
-      </w:r>
-      <w:r>
-        <w:rPr>
-          <w:rFonts w:cstheme="minorHAnsi"/>
-          <w:color w:val="0A0A0A"/>
-        </w:rPr>
-        <w:t>&gt;&gt;</w:t>
-      </w:r>
-    </w:p>
-    <w:p>
-      <w:pPr>
-        <w:rPr>
-          <w:rFonts w:cstheme="minorHAnsi"/>
-          <w:color w:val="0A0A0A"/>
-          <w:shd w:val="clear" w:color="auto" w:fill="FFFFFF"/>
-        </w:rPr>
-      </w:pPr>
-      <w:r>
-        <w:rPr>
-          <w:rFonts w:cstheme="minorHAnsi"/>
-          <w:color w:val="0A0A0A"/>
-        </w:rPr>
-        <w:t>&lt;&lt;es_&gt;&gt;</w:t>
+      <w:proofErr w:type="spellStart"/>
+      <w:r>
+        <w:rPr>
+          <w:rFonts w:cstheme="minorHAnsi"/>
+          <w:color w:val="0A0A0A"/>
+          <w:shd w:val="clear" w:color="auto" w:fill="FFFFFF"/>
+        </w:rPr>
+        <w:t>courtLocation</w:t>
+      </w:r>
+      <w:proofErr w:type="spellEnd"/>
+      <w:r>
+        <w:rPr>
+          <w:rFonts w:cstheme="minorHAnsi"/>
+          <w:color w:val="0A0A0A"/>
+          <w:shd w:val="clear" w:color="auto" w:fill="FFFFFF"/>
+        </w:rPr>
+        <w:t>&gt;&gt;.</w:t>
       </w:r>
     </w:p>
     <w:p>
@@ -1556,21 +1276,14 @@
           <w:color w:val="0A0A0A"/>
         </w:rPr>
       </w:pPr>
-      <w:bookmarkStart w:id="1" w:name="_Hlk146026615"/>
-      <w:r>
-        <w:rPr>
-          <w:rFonts w:cstheme="minorHAnsi"/>
-          <w:color w:val="0A0A0A"/>
-        </w:rPr>
-        <w:t>&lt;&lt;</w:t>
-      </w:r>
-      <w:r>
-        <w:rPr>
-          <w:rFonts w:cstheme="minorHAnsi"/>
-          <w:color w:val="0A0A0A"/>
-        </w:rPr>
-        <w:t>cs_{</w:t>
-      </w:r>
+      <w:r>
+        <w:rPr>
+          <w:rFonts w:cstheme="minorHAnsi"/>
+          <w:color w:val="0A0A0A"/>
+        </w:rPr>
+        <w:t>&lt;&lt;cs_{</w:t>
+      </w:r>
+      <w:proofErr w:type="spellStart"/>
       <w:r>
         <w:rPr>
           <w:rFonts w:cstheme="minorHAnsi"/>
@@ -1578,28 +1291,14 @@
         </w:rPr>
         <w:t>judgeConsideredPapers</w:t>
       </w:r>
-      <w:r>
-        <w:rPr>
-          <w:rFonts w:cstheme="minorHAnsi"/>
-          <w:color w:val="0A0A0A"/>
-        </w:rPr>
-        <w:t xml:space="preserve"> =’true’</w:t>
-      </w:r>
-      <w:r>
-        <w:rPr>
-          <w:rFonts w:cstheme="minorHAnsi"/>
-          <w:color w:val="0A0A0A"/>
-        </w:rPr>
-        <w:t>}</w:t>
-      </w:r>
-      <w:r>
-        <w:rPr>
-          <w:rFonts w:cstheme="minorHAnsi"/>
-          <w:color w:val="0A0A0A"/>
-        </w:rPr>
-        <w:t>&gt;&gt;</w:t>
-      </w:r>
-      <w:bookmarkEnd w:id="1"/>
+      <w:proofErr w:type="spellEnd"/>
+      <w:r>
+        <w:rPr>
+          <w:rFonts w:cstheme="minorHAnsi"/>
+          <w:color w:val="0A0A0A"/>
+        </w:rPr>
+        <w:t xml:space="preserve"> =’true’}&gt;&gt;</w:t>
+      </w:r>
     </w:p>
     <w:p>
       <w:pPr>
@@ -1611,27 +1310,6 @@
           <w:color w:val="0A0A0A"/>
         </w:rPr>
       </w:pPr>
-      <w:r>
-        <w:rPr>
-          <w:rFonts w:cstheme="minorHAnsi"/>
-          <w:color w:val="0A0A0A"/>
-        </w:rPr>
-        <w:t xml:space="preserve">The </w:t>
-      </w:r>
-      <w:r>
-        <w:rPr>
-          <w:rFonts w:cstheme="minorHAnsi"/>
-          <w:color w:val="0A0A0A"/>
-        </w:rPr>
-        <w:t>J</w:t>
-      </w:r>
-      <w:r>
-        <w:rPr>
-          <w:rFonts w:cstheme="minorHAnsi"/>
-          <w:color w:val="0A0A0A"/>
-        </w:rPr>
-        <w:t>udge considered the papers.</w:t>
-      </w:r>
     </w:p>
     <w:p>
       <w:pPr>
@@ -1648,14 +1326,108 @@
           <w:rFonts w:cstheme="minorHAnsi"/>
           <w:color w:val="0A0A0A"/>
         </w:rPr>
-        <w:t>&lt;&lt;es_&gt;&gt;&lt;&lt;es_&gt;&gt;</w:t>
-      </w:r>
+        <w:t>The Judge considered the papers.</w:t>
+      </w:r>
+    </w:p>
+    <w:p>
+      <w:pPr>
+        <w:rPr>
+          <w:rFonts w:cstheme="minorHAnsi"/>
+          <w:color w:val="0A0A0A"/>
+        </w:rPr>
+      </w:pPr>
       <w:r>
         <w:rPr>
           <w:rFonts w:cstheme="minorHAnsi"/>
           <w:color w:val="0A0A0A"/>
         </w:rPr>
         <w:t>&lt;&lt;es_&gt;&gt;</w:t>
+      </w:r>
+      <w:r>
+        <w:rPr>
+          <w:rFonts w:cstheme="minorHAnsi"/>
+          <w:color w:val="0A0A0A"/>
+        </w:rPr>
+        <w:t>&lt;&lt;else&gt;&gt;</w:t>
+      </w:r>
+    </w:p>
+    <w:p>
+      <w:pPr>
+        <w:rPr>
+          <w:rFonts w:cstheme="minorHAnsi"/>
+          <w:color w:val="0A0A0A"/>
+          <w:shd w:val="clear" w:color="auto" w:fill="FFFFFF"/>
+        </w:rPr>
+      </w:pPr>
+      <w:r>
+        <w:rPr>
+          <w:rFonts w:cstheme="minorHAnsi"/>
+          <w:color w:val="0A0A0A"/>
+          <w:shd w:val="clear" w:color="auto" w:fill="FFFFFF"/>
+        </w:rPr>
+        <w:t>This order is made by &lt;&lt;</w:t>
+      </w:r>
+      <w:proofErr w:type="spellStart"/>
+      <w:r>
+        <w:rPr>
+          <w:rFonts w:cstheme="minorHAnsi"/>
+          <w:color w:val="0A0A0A"/>
+          <w:shd w:val="clear" w:color="auto" w:fill="FFFFFF"/>
+        </w:rPr>
+        <w:t>judgeNameTitle</w:t>
+      </w:r>
+      <w:proofErr w:type="spellEnd"/>
+      <w:r>
+        <w:rPr>
+          <w:rFonts w:cstheme="minorHAnsi"/>
+          <w:color w:val="0A0A0A"/>
+          <w:shd w:val="clear" w:color="auto" w:fill="FFFFFF"/>
+        </w:rPr>
+        <w:t>&gt;&gt; following a hearing &lt;&lt;</w:t>
+      </w:r>
+      <w:proofErr w:type="spellStart"/>
+      <w:r>
+        <w:rPr>
+          <w:rFonts w:cstheme="minorHAnsi"/>
+          <w:color w:val="0A0A0A"/>
+          <w:shd w:val="clear" w:color="auto" w:fill="FFFFFF"/>
+        </w:rPr>
+        <w:t>orderMadeDate</w:t>
+      </w:r>
+      <w:proofErr w:type="spellEnd"/>
+      <w:r>
+        <w:rPr>
+          <w:rFonts w:cstheme="minorHAnsi"/>
+          <w:color w:val="0A0A0A"/>
+          <w:shd w:val="clear" w:color="auto" w:fill="FFFFFF"/>
+        </w:rPr>
+        <w:t xml:space="preserve">&gt;&gt; at </w:t>
+      </w:r>
+      <w:r>
+        <w:rPr>
+          <w:rFonts w:cstheme="minorHAnsi"/>
+          <w:color w:val="0A0A0A"/>
+          <w:shd w:val="clear" w:color="auto" w:fill="FFFFFF"/>
+        </w:rPr>
+        <w:t>&lt;&lt;</w:t>
+      </w:r>
+      <w:proofErr w:type="spellStart"/>
+      <w:r>
+        <w:rPr>
+          <w:rFonts w:cstheme="minorHAnsi"/>
+          <w:color w:val="0A0A0A"/>
+          <w:shd w:val="clear" w:color="auto" w:fill="FFFFFF"/>
+        </w:rPr>
+        <w:t>courtLocation</w:t>
+      </w:r>
+      <w:proofErr w:type="spellEnd"/>
+      <w:r>
+        <w:rPr>
+          <w:rFonts w:cstheme="minorHAnsi"/>
+          <w:color w:val="0A0A0A"/>
+          <w:shd w:val="clear" w:color="auto" w:fill="FFFFFF"/>
+        </w:rPr>
+        <w:t>&gt;&gt;.</w:t>
       </w:r>
     </w:p>
     <w:p>
@@ -1668,22 +1440,558 @@
           <w:color w:val="0A0A0A"/>
         </w:rPr>
       </w:pPr>
-      <w:r>
-        <w:rPr>
-          <w:rFonts w:cstheme="minorHAnsi"/>
-          <w:color w:val="0A0A0A"/>
-          <w:shd w:val="clear" w:color="auto" w:fill="FFFFFF"/>
-        </w:rPr>
-        <w:t>&lt;&lt;cs_{finalOrderMadeSelection=’Yes’</w:t>
-      </w:r>
-      <w:r>
-        <w:rPr>
-          <w:rFonts w:cstheme="minorHAnsi"/>
-          <w:color w:val="0A0A0A"/>
-          <w:shd w:val="clear" w:color="auto" w:fill="FFFFFF"/>
-        </w:rPr>
-        <w:t xml:space="preserve"> &amp;&amp; recordedToggle</w:t>
-      </w:r>
+      <w:bookmarkStart w:id="1" w:name="_Hlk146026615"/>
+      <w:r>
+        <w:rPr>
+          <w:rFonts w:cstheme="minorHAnsi"/>
+          <w:color w:val="0A0A0A"/>
+        </w:rPr>
+        <w:t>&lt;&lt;cs_{</w:t>
+      </w:r>
+      <w:proofErr w:type="spellStart"/>
+      <w:r>
+        <w:rPr>
+          <w:rFonts w:cstheme="minorHAnsi"/>
+          <w:color w:val="0A0A0A"/>
+        </w:rPr>
+        <w:t>judgeConsideredPapers</w:t>
+      </w:r>
+      <w:proofErr w:type="spellEnd"/>
+      <w:r>
+        <w:rPr>
+          <w:rFonts w:cstheme="minorHAnsi"/>
+          <w:color w:val="0A0A0A"/>
+        </w:rPr>
+        <w:t xml:space="preserve"> =’true’}&gt;&gt;</w:t>
+      </w:r>
+      <w:bookmarkEnd w:id="1"/>
+    </w:p>
+    <w:p>
+      <w:pPr>
+        <w:tabs>
+          <w:tab w:val="left" w:pos="1680"/>
+        </w:tabs>
+        <w:rPr>
+          <w:rFonts w:cstheme="minorHAnsi"/>
+          <w:color w:val="0A0A0A"/>
+        </w:rPr>
+      </w:pPr>
+    </w:p>
+    <w:p>
+      <w:pPr>
+        <w:tabs>
+          <w:tab w:val="left" w:pos="1680"/>
+        </w:tabs>
+        <w:rPr>
+          <w:rFonts w:cstheme="minorHAnsi"/>
+          <w:color w:val="0A0A0A"/>
+        </w:rPr>
+      </w:pPr>
+      <w:r>
+        <w:rPr>
+          <w:rFonts w:cstheme="minorHAnsi"/>
+          <w:color w:val="0A0A0A"/>
+        </w:rPr>
+        <w:t>The Judge considered the papers.</w:t>
+      </w:r>
+    </w:p>
+    <w:p>
+      <w:pPr>
+        <w:rPr>
+          <w:rFonts w:cstheme="minorHAnsi"/>
+          <w:color w:val="0A0A0A"/>
+        </w:rPr>
+      </w:pPr>
+      <w:r>
+        <w:rPr>
+          <w:rFonts w:cstheme="minorHAnsi"/>
+          <w:color w:val="0A0A0A"/>
+        </w:rPr>
+        <w:t>&lt;&lt;es_&gt;&gt;</w:t>
+      </w:r>
+    </w:p>
+    <w:p>
+      <w:pPr>
+        <w:rPr>
+          <w:rFonts w:cstheme="minorHAnsi"/>
+          <w:color w:val="0A0A0A"/>
+          <w:shd w:val="clear" w:color="auto" w:fill="FFFFFF"/>
+        </w:rPr>
+      </w:pPr>
+      <w:r>
+        <w:rPr>
+          <w:rFonts w:cstheme="minorHAnsi"/>
+          <w:color w:val="0A0A0A"/>
+          <w:shd w:val="clear" w:color="auto" w:fill="FFFFFF"/>
+        </w:rPr>
+        <w:t>&lt;&lt;</w:t>
+      </w:r>
+      <w:r>
+        <w:t>cs_{</w:t>
+      </w:r>
+      <w:proofErr w:type="spellStart"/>
+      <w:r>
+        <w:rPr>
+          <w:rFonts w:cstheme="minorHAnsi"/>
+          <w:color w:val="0A0A0A"/>
+          <w:shd w:val="clear" w:color="auto" w:fill="FFFFFF"/>
+        </w:rPr>
+        <w:t>finalOrderJudgeHeardFrom</w:t>
+      </w:r>
+      <w:proofErr w:type="spellEnd"/>
+      <w:r>
+        <w:rPr>
+          <w:rFonts w:cstheme="minorHAnsi"/>
+          <w:color w:val="0A0A0A"/>
+          <w:shd w:val="clear" w:color="auto" w:fill="FFFFFF"/>
+        </w:rPr>
+        <w:t>=’true’}&gt;&gt;</w:t>
+      </w:r>
+    </w:p>
+    <w:p>
+      <w:pPr>
+        <w:rPr>
+          <w:rFonts w:cstheme="minorHAnsi"/>
+          <w:color w:val="0A0A0A"/>
+          <w:shd w:val="clear" w:color="auto" w:fill="FFFFFF"/>
+        </w:rPr>
+      </w:pPr>
+    </w:p>
+    <w:p>
+      <w:pPr>
+        <w:rPr>
+          <w:rFonts w:cstheme="minorHAnsi"/>
+          <w:color w:val="0A0A0A"/>
+        </w:rPr>
+      </w:pPr>
+      <w:r>
+        <w:rPr>
+          <w:rFonts w:cstheme="minorHAnsi"/>
+          <w:color w:val="0A0A0A"/>
+        </w:rPr>
+        <w:t>The Judge heard from:</w:t>
+      </w:r>
+    </w:p>
+    <w:p>
+      <w:pPr>
+        <w:rPr>
+          <w:rFonts w:cstheme="minorHAnsi"/>
+          <w:color w:val="0A0A0A"/>
+        </w:rPr>
+      </w:pPr>
+    </w:p>
+    <w:p>
+      <w:pPr>
+        <w:rPr>
+          <w:rFonts w:cstheme="minorHAnsi"/>
+          <w:color w:val="0A0A0A"/>
+        </w:rPr>
+      </w:pPr>
+      <w:r>
+        <w:rPr>
+          <w:rFonts w:cstheme="minorHAnsi"/>
+          <w:color w:val="0A0A0A"/>
+        </w:rPr>
+        <w:t>&lt;&lt;cs_{</w:t>
+      </w:r>
+      <w:r>
+        <w:rPr>
+          <w:rFonts w:cstheme="minorHAnsi"/>
+          <w:color w:val="0A0A0A"/>
+        </w:rPr>
+        <w:t>otherRepresentedText</w:t>
+      </w:r>
+      <w:r>
+        <w:rPr>
+          <w:rFonts w:cstheme="minorHAnsi"/>
+          <w:color w:val="0A0A0A"/>
+        </w:rPr>
+        <w:t xml:space="preserve">=’null’}&gt;&gt;&lt;&lt;claimantAttendsOrRepresented&gt;&gt; </w:t>
+      </w:r>
+    </w:p>
+    <w:p>
+      <w:pPr>
+        <w:rPr>
+          <w:rFonts w:cstheme="minorHAnsi"/>
+          <w:color w:val="0A0A0A"/>
+          <w:shd w:val="clear" w:color="auto" w:fill="FFFFFF"/>
+        </w:rPr>
+      </w:pPr>
+      <w:r>
+        <w:rPr>
+          <w:rFonts w:cstheme="minorHAnsi"/>
+          <w:color w:val="0A0A0A"/>
+          <w:shd w:val="clear" w:color="auto" w:fill="FFFFFF"/>
+        </w:rPr>
+        <w:t>&lt;&lt;cs_{</w:t>
+      </w:r>
+      <w:proofErr w:type="spellStart"/>
+      <w:r>
+        <w:rPr>
+          <w:rFonts w:cstheme="minorHAnsi"/>
+          <w:color w:val="0A0A0A"/>
+        </w:rPr>
+        <w:t>claimantTwoAttendsOrRepresented</w:t>
+      </w:r>
+      <w:proofErr w:type="spellEnd"/>
+      <w:r>
+        <w:rPr>
+          <w:rFonts w:cstheme="minorHAnsi"/>
+          <w:color w:val="0A0A0A"/>
+          <w:shd w:val="clear" w:color="auto" w:fill="FFFFFF"/>
+        </w:rPr>
+        <w:t>!</w:t>
+      </w:r>
+      <w:r>
+        <w:rPr>
+          <w:rFonts w:cstheme="minorHAnsi"/>
+          <w:color w:val="0A0A0A"/>
+          <w:shd w:val="clear" w:color="auto" w:fill="FFFFFF"/>
+        </w:rPr>
+        <w:t>=’</w:t>
+      </w:r>
+      <w:r>
+        <w:rPr>
+          <w:rFonts w:cstheme="minorHAnsi"/>
+          <w:color w:val="0A0A0A"/>
+          <w:shd w:val="clear" w:color="auto" w:fill="FFFFFF"/>
+        </w:rPr>
+        <w:t>null</w:t>
+      </w:r>
+      <w:r>
+        <w:rPr>
+          <w:rFonts w:cstheme="minorHAnsi"/>
+          <w:color w:val="0A0A0A"/>
+          <w:shd w:val="clear" w:color="auto" w:fill="FFFFFF"/>
+        </w:rPr>
+        <w:t>’}&gt;&gt;</w:t>
+      </w:r>
+    </w:p>
+    <w:p>
+      <w:pPr>
+        <w:rPr>
+          <w:rFonts w:cstheme="minorHAnsi"/>
+          <w:color w:val="0A0A0A"/>
+          <w:shd w:val="clear" w:color="auto" w:fill="FFFFFF"/>
+        </w:rPr>
+      </w:pPr>
+    </w:p>
+    <w:p>
+      <w:pPr>
+        <w:rPr>
+          <w:rFonts w:cstheme="minorHAnsi"/>
+          <w:color w:val="0A0A0A"/>
+          <w:shd w:val="clear" w:color="auto" w:fill="FFFFFF"/>
+        </w:rPr>
+      </w:pPr>
+      <w:r>
+        <w:rPr>
+          <w:rFonts w:cstheme="minorHAnsi"/>
+          <w:color w:val="0A0A0A"/>
+        </w:rPr>
+        <w:t>&lt;&lt;</w:t>
+      </w:r>
+      <w:proofErr w:type="spellStart"/>
+      <w:r>
+        <w:rPr>
+          <w:rFonts w:cstheme="minorHAnsi"/>
+          <w:color w:val="0A0A0A"/>
+        </w:rPr>
+        <w:t>claimantTwoAttendsOrRepresented</w:t>
+      </w:r>
+      <w:proofErr w:type="spellEnd"/>
+      <w:r>
+        <w:rPr>
+          <w:rFonts w:cstheme="minorHAnsi"/>
+          <w:color w:val="0A0A0A"/>
+        </w:rPr>
+        <w:t>&gt;&gt;</w:t>
+      </w:r>
+    </w:p>
+    <w:p>
+      <w:pPr>
+        <w:rPr>
+          <w:rFonts w:cstheme="minorHAnsi"/>
+          <w:color w:val="0A0A0A"/>
+        </w:rPr>
+      </w:pPr>
+      <w:r>
+        <w:rPr>
+          <w:rFonts w:cstheme="minorHAnsi"/>
+          <w:color w:val="0A0A0A"/>
+        </w:rPr>
+        <w:t>&lt;&lt;es_&gt;&gt;</w:t>
+      </w:r>
+    </w:p>
+    <w:p>
+      <w:pPr>
+        <w:rPr>
+          <w:rFonts w:cstheme="minorHAnsi"/>
+          <w:color w:val="0A0A0A"/>
+          <w:shd w:val="clear" w:color="auto" w:fill="FFFFFF"/>
+        </w:rPr>
+      </w:pPr>
+    </w:p>
+    <w:p>
+      <w:pPr>
+        <w:rPr>
+          <w:rFonts w:cstheme="minorHAnsi"/>
+          <w:color w:val="0A0A0A"/>
+        </w:rPr>
+      </w:pPr>
+      <w:r>
+        <w:rPr>
+          <w:rFonts w:cstheme="minorHAnsi"/>
+          <w:color w:val="0A0A0A"/>
+        </w:rPr>
+        <w:t>&lt;&lt;</w:t>
+      </w:r>
+      <w:proofErr w:type="spellStart"/>
+      <w:r>
+        <w:rPr>
+          <w:rFonts w:cstheme="minorHAnsi"/>
+          <w:color w:val="0A0A0A"/>
+        </w:rPr>
+        <w:t>defendantAttendsOrRepresented</w:t>
+      </w:r>
+      <w:proofErr w:type="spellEnd"/>
+      <w:r>
+        <w:rPr>
+          <w:rFonts w:cstheme="minorHAnsi"/>
+          <w:color w:val="0A0A0A"/>
+        </w:rPr>
+        <w:t>&gt;&gt;</w:t>
+      </w:r>
+    </w:p>
+    <w:p>
+      <w:pPr>
+        <w:rPr>
+          <w:rFonts w:cstheme="minorHAnsi"/>
+          <w:color w:val="0A0A0A"/>
+          <w:shd w:val="clear" w:color="auto" w:fill="FFFFFF"/>
+        </w:rPr>
+      </w:pPr>
+      <w:r>
+        <w:rPr>
+          <w:rFonts w:cstheme="minorHAnsi"/>
+          <w:color w:val="0A0A0A"/>
+          <w:shd w:val="clear" w:color="auto" w:fill="FFFFFF"/>
+        </w:rPr>
+        <w:t>&lt;&lt;cs_{</w:t>
+      </w:r>
+      <w:proofErr w:type="spellStart"/>
+      <w:r>
+        <w:rPr>
+          <w:rFonts w:cstheme="minorHAnsi"/>
+          <w:color w:val="0A0A0A"/>
+        </w:rPr>
+        <w:t>defendantTwoAttendsOrRepresented</w:t>
+      </w:r>
+      <w:proofErr w:type="spellEnd"/>
+      <w:r>
+        <w:rPr>
+          <w:rFonts w:cstheme="minorHAnsi"/>
+          <w:color w:val="0A0A0A"/>
+          <w:shd w:val="clear" w:color="auto" w:fill="FFFFFF"/>
+        </w:rPr>
+        <w:t>!</w:t>
+      </w:r>
+      <w:r>
+        <w:rPr>
+          <w:rFonts w:cstheme="minorHAnsi"/>
+          <w:color w:val="0A0A0A"/>
+          <w:shd w:val="clear" w:color="auto" w:fill="FFFFFF"/>
+        </w:rPr>
+        <w:t>=’</w:t>
+      </w:r>
+      <w:r>
+        <w:rPr>
+          <w:rFonts w:cstheme="minorHAnsi"/>
+          <w:color w:val="0A0A0A"/>
+          <w:shd w:val="clear" w:color="auto" w:fill="FFFFFF"/>
+        </w:rPr>
+        <w:t>null</w:t>
+      </w:r>
+      <w:r>
+        <w:rPr>
+          <w:rFonts w:cstheme="minorHAnsi"/>
+          <w:color w:val="0A0A0A"/>
+          <w:shd w:val="clear" w:color="auto" w:fill="FFFFFF"/>
+        </w:rPr>
+        <w:t>’}&gt;&gt;</w:t>
+      </w:r>
+    </w:p>
+    <w:p>
+      <w:pPr>
+        <w:rPr>
+          <w:rFonts w:cstheme="minorHAnsi"/>
+          <w:color w:val="0A0A0A"/>
+        </w:rPr>
+      </w:pPr>
+    </w:p>
+    <w:p>
+      <w:pPr>
+        <w:rPr>
+          <w:rFonts w:cstheme="minorHAnsi"/>
+          <w:color w:val="0A0A0A"/>
+        </w:rPr>
+      </w:pPr>
+      <w:r>
+        <w:rPr>
+          <w:rFonts w:cstheme="minorHAnsi"/>
+          <w:color w:val="0A0A0A"/>
+        </w:rPr>
+        <w:t>&lt;&lt;</w:t>
+      </w:r>
+      <w:proofErr w:type="spellStart"/>
+      <w:r>
+        <w:rPr>
+          <w:rFonts w:cstheme="minorHAnsi"/>
+          <w:color w:val="0A0A0A"/>
+        </w:rPr>
+        <w:t>defendantTwoAttendsOrRepresented</w:t>
+      </w:r>
+      <w:proofErr w:type="spellEnd"/>
+      <w:r>
+        <w:rPr>
+          <w:rFonts w:cstheme="minorHAnsi"/>
+          <w:color w:val="0A0A0A"/>
+        </w:rPr>
+        <w:t>&gt;&gt;</w:t>
+      </w:r>
+    </w:p>
+    <w:p>
+      <w:pPr>
+        <w:rPr>
+          <w:rFonts w:cstheme="minorHAnsi"/>
+          <w:color w:val="0A0A0A"/>
+        </w:rPr>
+      </w:pPr>
+      <w:r>
+        <w:rPr>
+          <w:rFonts w:cstheme="minorHAnsi"/>
+          <w:color w:val="0A0A0A"/>
+        </w:rPr>
+        <w:t>&lt;&lt;es_&gt;&gt;</w:t>
+      </w:r>
+    </w:p>
+    <w:p>
+      <w:pPr>
+        <w:rPr>
+          <w:rFonts w:cstheme="minorHAnsi"/>
+          <w:color w:val="0A0A0A"/>
+        </w:rPr>
+      </w:pPr>
+      <w:r>
+        <w:rPr>
+          <w:rFonts w:cstheme="minorHAnsi"/>
+          <w:color w:val="0A0A0A"/>
+          <w:shd w:val="clear" w:color="auto" w:fill="FFFFFF"/>
+        </w:rPr>
+        <w:t>&lt;&lt;else&gt;&gt;</w:t>
+      </w:r>
+      <w:r>
+        <w:rPr>
+          <w:rFonts w:cstheme="minorHAnsi"/>
+          <w:color w:val="0A0A0A"/>
+        </w:rPr>
+        <w:t>&lt;&lt;</w:t>
+      </w:r>
+      <w:proofErr w:type="spellStart"/>
+      <w:r>
+        <w:rPr>
+          <w:rFonts w:cstheme="minorHAnsi"/>
+          <w:color w:val="0A0A0A"/>
+        </w:rPr>
+        <w:t>otherRepresentedText</w:t>
+      </w:r>
+      <w:proofErr w:type="spellEnd"/>
+      <w:r>
+        <w:rPr>
+          <w:rFonts w:cstheme="minorHAnsi"/>
+          <w:color w:val="0A0A0A"/>
+        </w:rPr>
+        <w:t>&gt;&gt;</w:t>
+      </w:r>
+    </w:p>
+    <w:p>
+      <w:pPr>
+        <w:rPr>
+          <w:rFonts w:cstheme="minorHAnsi"/>
+          <w:color w:val="0A0A0A"/>
+        </w:rPr>
+      </w:pPr>
+      <w:r>
+        <w:rPr>
+          <w:rFonts w:cstheme="minorHAnsi"/>
+          <w:color w:val="0A0A0A"/>
+        </w:rPr>
+        <w:lastRenderedPageBreak/>
+        <w:t>&lt;&lt;es_&gt;&gt;&lt;&lt;es_&gt;&gt;&lt;&lt;es_&gt;&gt;</w:t>
+      </w:r>
+    </w:p>
+    <w:p>
+      <w:pPr>
+        <w:rPr>
+          <w:rFonts w:cstheme="minorHAnsi"/>
+          <w:color w:val="0A0A0A"/>
+        </w:rPr>
+      </w:pPr>
+    </w:p>
+    <w:p>
+      <w:pPr>
+        <w:tabs>
+          <w:tab w:val="left" w:pos="1680"/>
+        </w:tabs>
+        <w:rPr>
+          <w:rFonts w:cstheme="minorHAnsi"/>
+          <w:color w:val="0A0A0A"/>
+        </w:rPr>
+      </w:pPr>
+      <w:r>
+        <w:rPr>
+          <w:rFonts w:cstheme="minorHAnsi"/>
+          <w:color w:val="0A0A0A"/>
+          <w:shd w:val="clear" w:color="auto" w:fill="FFFFFF"/>
+        </w:rPr>
+        <w:t>&lt;&lt;cs_{</w:t>
+      </w:r>
+      <w:proofErr w:type="spellStart"/>
+      <w:r>
+        <w:rPr>
+          <w:rFonts w:cstheme="minorHAnsi"/>
+          <w:color w:val="0A0A0A"/>
+          <w:shd w:val="clear" w:color="auto" w:fill="FFFFFF"/>
+        </w:rPr>
+        <w:t>finalOrderMadeSelection</w:t>
+      </w:r>
+      <w:proofErr w:type="spellEnd"/>
+      <w:r>
+        <w:rPr>
+          <w:rFonts w:cstheme="minorHAnsi"/>
+          <w:color w:val="0A0A0A"/>
+          <w:shd w:val="clear" w:color="auto" w:fill="FFFFFF"/>
+        </w:rPr>
+        <w:t>=’Yes’</w:t>
+      </w:r>
+      <w:r>
+        <w:rPr>
+          <w:rFonts w:cstheme="minorHAnsi"/>
+          <w:color w:val="0A0A0A"/>
+          <w:shd w:val="clear" w:color="auto" w:fill="FFFFFF"/>
+        </w:rPr>
+        <w:t xml:space="preserve"> &amp;&amp; </w:t>
+      </w:r>
+      <w:proofErr w:type="spellStart"/>
+      <w:r>
+        <w:rPr>
+          <w:rFonts w:cstheme="minorHAnsi"/>
+          <w:color w:val="0A0A0A"/>
+          <w:shd w:val="clear" w:color="auto" w:fill="FFFFFF"/>
+        </w:rPr>
+        <w:t>recordedToggle</w:t>
+      </w:r>
+      <w:proofErr w:type="spellEnd"/>
       <w:r>
         <w:rPr>
           <w:rFonts w:cstheme="minorHAnsi"/>
@@ -1737,30 +2045,33 @@
           <w:color w:val="0A0A0A"/>
           <w:shd w:val="clear" w:color="auto" w:fill="FFFFFF"/>
         </w:rPr>
-        <w:t>&lt;&lt;recordedText&gt;&gt;</w:t>
-      </w:r>
-    </w:p>
-    <w:p>
-      <w:pPr>
-        <w:rPr>
-          <w:rFonts w:cstheme="minorHAnsi"/>
-          <w:color w:val="0A0A0A"/>
-        </w:rPr>
-      </w:pPr>
-      <w:r>
-        <w:rPr>
-          <w:rFonts w:cstheme="minorHAnsi"/>
-          <w:color w:val="0A0A0A"/>
-        </w:rPr>
-        <w:lastRenderedPageBreak/>
-        <w:t>&lt;&lt;es_&gt;&gt;</w:t>
-      </w:r>
-    </w:p>
-    <w:p>
-      <w:pPr>
-        <w:rPr>
-          <w:rFonts w:cstheme="minorHAnsi"/>
-          <w:color w:val="0A0A0A"/>
+        <w:t>&lt;&lt;</w:t>
+      </w:r>
+      <w:proofErr w:type="spellStart"/>
+      <w:r>
+        <w:rPr>
+          <w:rFonts w:cstheme="minorHAnsi"/>
+          <w:color w:val="0A0A0A"/>
+          <w:shd w:val="clear" w:color="auto" w:fill="FFFFFF"/>
+        </w:rPr>
+        <w:t>recordedText</w:t>
+      </w:r>
+      <w:proofErr w:type="spellEnd"/>
+      <w:r>
+        <w:rPr>
+          <w:rFonts w:cstheme="minorHAnsi"/>
+          <w:color w:val="0A0A0A"/>
+          <w:shd w:val="clear" w:color="auto" w:fill="FFFFFF"/>
+        </w:rPr>
+        <w:t>&gt;&gt;</w:t>
+      </w:r>
+    </w:p>
+    <w:p>
+      <w:pPr>
+        <w:rPr>
+          <w:rFonts w:cstheme="minorHAnsi"/>
+          <w:color w:val="0A0A0A"/>
+          <w:shd w:val="clear" w:color="auto" w:fill="FFFFFF"/>
         </w:rPr>
       </w:pPr>
     </w:p>
@@ -1801,16 +2112,39 @@
           <w:rFonts w:cstheme="minorHAnsi"/>
           <w:color w:val="0A0A0A"/>
         </w:rPr>
-        <w:t>&lt;&lt;orderedText&gt;&gt;</w:t>
-      </w:r>
-    </w:p>
-    <w:p>
-      <w:pPr>
-        <w:rPr>
-          <w:rFonts w:cstheme="minorHAnsi"/>
-          <w:color w:val="0A0A0A"/>
-        </w:rPr>
-      </w:pPr>
+        <w:t>&lt;&lt;</w:t>
+      </w:r>
+      <w:proofErr w:type="spellStart"/>
+      <w:r>
+        <w:rPr>
+          <w:rFonts w:cstheme="minorHAnsi"/>
+          <w:color w:val="0A0A0A"/>
+        </w:rPr>
+        <w:t>orderedText</w:t>
+      </w:r>
+      <w:proofErr w:type="spellEnd"/>
+      <w:r>
+        <w:rPr>
+          <w:rFonts w:cstheme="minorHAnsi"/>
+          <w:color w:val="0A0A0A"/>
+        </w:rPr>
+        <w:t>&gt;&gt;</w:t>
+      </w:r>
+    </w:p>
+    <w:p>
+      <w:pPr>
+        <w:rPr>
+          <w:rFonts w:cstheme="minorHAnsi"/>
+          <w:color w:val="0A0A0A"/>
+        </w:rPr>
+      </w:pPr>
+      <w:r>
+        <w:rPr>
+          <w:rFonts w:cstheme="minorHAnsi"/>
+          <w:color w:val="0A0A0A"/>
+        </w:rPr>
+        <w:t>&lt;&lt;else&gt;&gt;</w:t>
+      </w:r>
     </w:p>
     <w:p>
       <w:pPr>
@@ -1826,13 +2160,68 @@
           <w:b/>
           <w:bCs/>
         </w:rPr>
-        <w:t>THE COURT FURTHER ORDERS THAT:</w:t>
-      </w:r>
-    </w:p>
-    <w:p>
-      <w:pPr>
-        <w:rPr>
-          <w:rFonts w:ascii="GDS Transport Website Light" w:hAnsi="GDS Transport Website Light"/>
+        <w:t xml:space="preserve">THE COURT ORDERS THAT: </w:t>
+      </w:r>
+    </w:p>
+    <w:p>
+      <w:pPr>
+        <w:rPr>
+          <w:rFonts w:cstheme="minorHAnsi"/>
+          <w:color w:val="0A0A0A"/>
+        </w:rPr>
+      </w:pPr>
+    </w:p>
+    <w:p>
+      <w:pPr>
+        <w:rPr>
+          <w:rFonts w:cstheme="minorHAnsi"/>
+          <w:color w:val="0A0A0A"/>
+        </w:rPr>
+      </w:pPr>
+      <w:r>
+        <w:rPr>
+          <w:rFonts w:cstheme="minorHAnsi"/>
+          <w:color w:val="0A0A0A"/>
+        </w:rPr>
+        <w:t>&lt;&lt;</w:t>
+      </w:r>
+      <w:proofErr w:type="spellStart"/>
+      <w:r>
+        <w:rPr>
+          <w:rFonts w:cstheme="minorHAnsi"/>
+          <w:color w:val="0A0A0A"/>
+        </w:rPr>
+        <w:t>orderedText</w:t>
+      </w:r>
+      <w:proofErr w:type="spellEnd"/>
+      <w:r>
+        <w:rPr>
+          <w:rFonts w:cstheme="minorHAnsi"/>
+          <w:color w:val="0A0A0A"/>
+        </w:rPr>
+        <w:t>&gt;&gt;</w:t>
+      </w:r>
+    </w:p>
+    <w:p>
+      <w:pPr>
+        <w:rPr>
+          <w:rFonts w:cstheme="minorHAnsi"/>
+          <w:color w:val="0A0A0A"/>
+        </w:rPr>
+      </w:pPr>
+      <w:r>
+        <w:rPr>
+          <w:rFonts w:cstheme="minorHAnsi"/>
+          <w:color w:val="0A0A0A"/>
+        </w:rPr>
+        <w:t>&lt;&lt;es_&gt;&gt;</w:t>
+      </w:r>
+    </w:p>
+    <w:p>
+      <w:pPr>
+        <w:rPr>
+          <w:rFonts w:cstheme="minorHAnsi"/>
+          <w:color w:val="0A0A0A"/>
         </w:rPr>
       </w:pPr>
     </w:p>
@@ -1847,15 +2236,41 @@
       <w:r>
         <w:rPr>
           <w:rFonts w:ascii="GDS Transport Website Light" w:hAnsi="GDS Transport Website Light"/>
+          <w:b/>
+          <w:bCs/>
+        </w:rPr>
+        <w:t>THE COURT FURTHER ORDERS THAT:</w:t>
+      </w:r>
+    </w:p>
+    <w:p>
+      <w:pPr>
+        <w:rPr>
+          <w:rFonts w:ascii="GDS Transport Website Light" w:hAnsi="GDS Transport Website Light"/>
+        </w:rPr>
+      </w:pPr>
+    </w:p>
+    <w:p>
+      <w:pPr>
+        <w:rPr>
+          <w:rFonts w:ascii="GDS Transport Website Light" w:hAnsi="GDS Transport Website Light"/>
+          <w:b/>
+          <w:bCs/>
+        </w:rPr>
+      </w:pPr>
+      <w:r>
+        <w:rPr>
+          <w:rFonts w:ascii="GDS Transport Website Light" w:hAnsi="GDS Transport Website Light"/>
         </w:rPr>
         <w:t>&lt;&lt;cs_{</w:t>
       </w:r>
+      <w:proofErr w:type="spellStart"/>
       <w:r>
         <w:rPr>
           <w:rFonts w:ascii="GDS Transport Website Light" w:hAnsi="GDS Transport Website Light"/>
         </w:rPr>
         <w:t>furtherHearingToggle</w:t>
       </w:r>
+      <w:proofErr w:type="spellEnd"/>
       <w:r>
         <w:rPr>
           <w:rFonts w:ascii="GDS Transport Website Light" w:hAnsi="GDS Transport Website Light"/>
@@ -1894,6 +2309,7 @@
         </w:rPr>
         <w:t>&lt;&lt;cs_{</w:t>
       </w:r>
+      <w:proofErr w:type="spellStart"/>
       <w:r>
         <w:rPr>
           <w:rFonts w:ascii="GDS Transport Website Light" w:hAnsi="GDS Transport Website Light"/>
@@ -1912,6 +2328,7 @@
         </w:rPr>
         <w:t>Toggle</w:t>
       </w:r>
+      <w:proofErr w:type="spellEnd"/>
       <w:r>
         <w:rPr>
           <w:rFonts w:ascii="GDS Transport Website Light" w:hAnsi="GDS Transport Website Light"/>
@@ -1943,34 +2360,94 @@
         <w:t xml:space="preserve">after </w:t>
       </w:r>
       <w:r>
-        <w:t>&lt;&lt; {dateFormat(</w:t>
-      </w:r>
+        <w:t>&lt;&lt; {</w:t>
+      </w:r>
+      <w:proofErr w:type="spellStart"/>
+      <w:r>
+        <w:t>dateFormat</w:t>
+      </w:r>
+      <w:proofErr w:type="spellEnd"/>
+      <w:r>
+        <w:t>(</w:t>
+      </w:r>
+      <w:proofErr w:type="spellStart"/>
       <w:r>
         <w:t>furtherHearingFromDate</w:t>
       </w:r>
-      <w:r>
-        <w:t>, ‘dd MMMM yyyy’, ‘yyyy-MM-dd’)}&gt;&gt;</w:t>
+      <w:proofErr w:type="spellEnd"/>
+      <w:r>
+        <w:t xml:space="preserve">, ‘dd MMMM </w:t>
+      </w:r>
+      <w:proofErr w:type="spellStart"/>
+      <w:r>
+        <w:t>yyyy</w:t>
+      </w:r>
+      <w:proofErr w:type="spellEnd"/>
+      <w:r>
+        <w:t>’, ‘</w:t>
+      </w:r>
+      <w:proofErr w:type="spellStart"/>
+      <w:r>
+        <w:t>yyyy</w:t>
+      </w:r>
+      <w:proofErr w:type="spellEnd"/>
+      <w:r>
+        <w:t>-MM-dd’)}&gt;&gt;</w:t>
       </w:r>
       <w:r>
         <w:t>.&lt;&lt;es_</w:t>
       </w:r>
       <w:r>
-        <w:t>&gt;&gt;&lt;&lt;cs_{furtherHearing</w:t>
+        <w:t>&gt;&gt;&lt;&lt;cs_{</w:t>
+      </w:r>
+      <w:proofErr w:type="spellStart"/>
+      <w:r>
+        <w:t>furtherHearing</w:t>
       </w:r>
       <w:r>
         <w:t>To</w:t>
       </w:r>
       <w:r>
-        <w:t xml:space="preserve">Toggle ='true'}&gt;&gt;A further hearing will take place between </w:t>
-      </w:r>
-      <w:r>
-        <w:t>&lt;&lt; {dateFormat(</w:t>
-      </w:r>
+        <w:t>Toggle</w:t>
+      </w:r>
+      <w:proofErr w:type="spellEnd"/>
+      <w:r>
+        <w:t xml:space="preserve"> ='true'}&gt;&gt;A further hearing will take place between </w:t>
+      </w:r>
+      <w:r>
+        <w:t>&lt;&lt; {</w:t>
+      </w:r>
+      <w:proofErr w:type="spellStart"/>
+      <w:r>
+        <w:t>dateFormat</w:t>
+      </w:r>
+      <w:proofErr w:type="spellEnd"/>
+      <w:r>
+        <w:t>(</w:t>
+      </w:r>
+      <w:proofErr w:type="spellStart"/>
       <w:r>
         <w:t>furtherHearingFromDate</w:t>
       </w:r>
-      <w:r>
-        <w:t>, ‘dd MMMM yyyy’, ‘yyyy-MM-dd’)}&gt;&gt;</w:t>
+      <w:proofErr w:type="spellEnd"/>
+      <w:r>
+        <w:t xml:space="preserve">, ‘dd MMMM </w:t>
+      </w:r>
+      <w:proofErr w:type="spellStart"/>
+      <w:r>
+        <w:t>yyyy</w:t>
+      </w:r>
+      <w:proofErr w:type="spellEnd"/>
+      <w:r>
+        <w:t>’, ‘</w:t>
+      </w:r>
+      <w:proofErr w:type="spellStart"/>
+      <w:r>
+        <w:t>yyyy</w:t>
+      </w:r>
+      <w:proofErr w:type="spellEnd"/>
+      <w:r>
+        <w:t>-MM-dd’)}&gt;&gt;</w:t>
       </w:r>
       <w:r>
         <w:t xml:space="preserve"> </w:t>
@@ -1979,8 +2456,17 @@
         <w:t xml:space="preserve">and </w:t>
       </w:r>
       <w:r>
-        <w:t>&lt;&lt; {dateFormat(</w:t>
-      </w:r>
+        <w:t>&lt;&lt; {</w:t>
+      </w:r>
+      <w:proofErr w:type="spellStart"/>
+      <w:r>
+        <w:t>dateFormat</w:t>
+      </w:r>
+      <w:proofErr w:type="spellEnd"/>
+      <w:r>
+        <w:t>(</w:t>
+      </w:r>
+      <w:proofErr w:type="spellStart"/>
       <w:r>
         <w:t>furtherHearing</w:t>
       </w:r>
@@ -1990,8 +2476,25 @@
       <w:r>
         <w:t>Date</w:t>
       </w:r>
-      <w:r>
-        <w:t>, ‘dd MMMM yyyy’, ‘yyyy-MM-dd’)}&gt;&gt;</w:t>
+      <w:proofErr w:type="spellEnd"/>
+      <w:r>
+        <w:t xml:space="preserve">, ‘dd MMMM </w:t>
+      </w:r>
+      <w:proofErr w:type="spellStart"/>
+      <w:r>
+        <w:t>yyyy</w:t>
+      </w:r>
+      <w:proofErr w:type="spellEnd"/>
+      <w:r>
+        <w:t>’, ‘</w:t>
+      </w:r>
+      <w:proofErr w:type="spellStart"/>
+      <w:r>
+        <w:t>yyyy</w:t>
+      </w:r>
+      <w:proofErr w:type="spellEnd"/>
+      <w:r>
+        <w:t>-MM-dd’)}&gt;&gt;</w:t>
       </w:r>
       <w:r>
         <w:t>.&lt;&lt;es_&gt;&gt;</w:t>
@@ -2013,9 +2516,11 @@
       <w:r>
         <w:t xml:space="preserve"> &lt;&lt;</w:t>
       </w:r>
+      <w:proofErr w:type="spellStart"/>
       <w:r>
         <w:t>furtherHearingLength</w:t>
       </w:r>
+      <w:proofErr w:type="spellEnd"/>
       <w:r>
         <w:t>&gt;&gt;.</w:t>
       </w:r>
@@ -2025,7 +2530,15 @@
         <w:ind w:firstLine="720"/>
       </w:pPr>
       <w:r>
-        <w:t>&lt;&lt;cs_{datesToAvoid!=’null’}&gt;&gt;</w:t>
+        <w:t>&lt;&lt;cs_{</w:t>
+      </w:r>
+      <w:proofErr w:type="spellStart"/>
+      <w:r>
+        <w:t>datesToAvoid</w:t>
+      </w:r>
+      <w:proofErr w:type="spellEnd"/>
+      <w:r>
+        <w:t>!=’null’}&gt;&gt;</w:t>
       </w:r>
     </w:p>
     <w:p/>
@@ -2034,13 +2547,39 @@
         <w:t xml:space="preserve">The parties must, by 4pm on </w:t>
       </w:r>
       <w:r>
-        <w:t>&lt;&lt; {dateFormat(</w:t>
-      </w:r>
+        <w:t>&lt;&lt; {</w:t>
+      </w:r>
+      <w:proofErr w:type="spellStart"/>
+      <w:r>
+        <w:t>dateFormat</w:t>
+      </w:r>
+      <w:proofErr w:type="spellEnd"/>
+      <w:r>
+        <w:t>(</w:t>
+      </w:r>
+      <w:proofErr w:type="spellStart"/>
       <w:r>
         <w:t>datesToAvoid</w:t>
       </w:r>
-      <w:r>
-        <w:t>, ‘dd MMMM yyyy’, ‘yyyy-MM-dd’)}&gt;&gt;</w:t>
+      <w:proofErr w:type="spellEnd"/>
+      <w:r>
+        <w:t xml:space="preserve">, ‘dd MMMM </w:t>
+      </w:r>
+      <w:proofErr w:type="spellStart"/>
+      <w:r>
+        <w:t>yyyy</w:t>
+      </w:r>
+      <w:proofErr w:type="spellEnd"/>
+      <w:r>
+        <w:t>’, ‘</w:t>
+      </w:r>
+      <w:proofErr w:type="spellStart"/>
+      <w:r>
+        <w:t>yyyy</w:t>
+      </w:r>
+      <w:proofErr w:type="spellEnd"/>
+      <w:r>
+        <w:t>-MM-dd’)}&gt;&gt;</w:t>
       </w:r>
       <w:r>
         <w:t xml:space="preserve"> upload the dates on which they are </w:t>
@@ -2147,9 +2686,11 @@
       <w:r>
         <w:t>cs_{</w:t>
       </w:r>
+      <w:proofErr w:type="spellStart"/>
       <w:r>
         <w:t>furtherHearingMethod</w:t>
       </w:r>
+      <w:proofErr w:type="spellEnd"/>
       <w:r>
         <w:t>=’VIDEO’}</w:t>
       </w:r>
@@ -2157,7 +2698,23 @@
         <w:t>&gt;&gt;</w:t>
       </w:r>
       <w:r>
-        <w:t>by video&lt;&lt;es_&gt;&gt;&lt;&lt;cs_{furtherHearingMethod=’TELEPHONE’}&gt;&gt; by telephone&lt;&lt;es_&gt;&gt;&lt;&lt;cs_{furtherHearingMethod=’IN_PERSON’}&gt;&gt; in person&lt;&lt;es_&gt;&gt;</w:t>
+        <w:t>by video&lt;&lt;es_&gt;&gt;&lt;&lt;cs_{</w:t>
+      </w:r>
+      <w:proofErr w:type="spellStart"/>
+      <w:r>
+        <w:t>furtherHearingMethod</w:t>
+      </w:r>
+      <w:proofErr w:type="spellEnd"/>
+      <w:r>
+        <w:t>=’TELEPHONE’}&gt;&gt; by telephone&lt;&lt;es_&gt;&gt;&lt;&lt;cs_{</w:t>
+      </w:r>
+      <w:proofErr w:type="spellStart"/>
+      <w:r>
+        <w:t>furtherHearingMethod</w:t>
+      </w:r>
+      <w:proofErr w:type="spellEnd"/>
+      <w:r>
+        <w:t>=’IN_PERSON’}&gt;&gt; in person&lt;&lt;es_&gt;&gt;</w:t>
       </w:r>
       <w:r>
         <w:t>. Further details will be provided in the hearing notice to follow.</w:t>
@@ -2181,7 +2738,15 @@
         </w:numPr>
       </w:pPr>
       <w:r>
-        <w:t>&lt;&lt;cs_{costSelection=’COSTS_IN_THE_CASE’}&gt;&gt;</w:t>
+        <w:t>&lt;&lt;cs_{</w:t>
+      </w:r>
+      <w:proofErr w:type="spellStart"/>
+      <w:r>
+        <w:t>costSelection</w:t>
+      </w:r>
+      <w:proofErr w:type="spellEnd"/>
+      <w:r>
+        <w:t>=’COSTS_IN_THE_CASE’}&gt;&gt;</w:t>
       </w:r>
       <w:r>
         <w:t>Costs in the case.</w:t>
@@ -2193,13 +2758,141 @@
         <w:t>&gt;</w:t>
       </w:r>
       <w:r>
+        <w:t>&lt;&lt;cs_{</w:t>
+      </w:r>
+      <w:proofErr w:type="spellStart"/>
+      <w:r>
+        <w:t>costSelection</w:t>
+      </w:r>
+      <w:proofErr w:type="spellEnd"/>
+      <w:r>
+        <w:t>=</w:t>
+      </w:r>
+      <w:r>
+        <w:t>’NO_ORDER_TO_COST’</w:t>
+      </w:r>
+      <w:r>
+        <w:t>}&gt;&gt;No order as to costs</w:t>
+      </w:r>
+      <w:r>
+        <w:t>.</w:t>
+      </w:r>
+      <w:r>
+        <w:t>&lt;&lt;es_&gt;</w:t>
+      </w:r>
+      <w:r>
+        <w:t>&gt;</w:t>
+      </w:r>
+      <w:r>
+        <w:t>&lt;&lt;cs_{</w:t>
+      </w:r>
+      <w:proofErr w:type="spellStart"/>
+      <w:r>
+        <w:t>costSelection</w:t>
+      </w:r>
+      <w:proofErr w:type="spellEnd"/>
+      <w:r>
+        <w:t>=’COSTS_</w:t>
+      </w:r>
+      <w:r>
+        <w:t>RESERVED</w:t>
+      </w:r>
+      <w:r>
+        <w:t>’}&gt;&gt;</w:t>
+      </w:r>
+      <w:r>
+        <w:t>Costs reserved</w:t>
+      </w:r>
+      <w:r>
+        <w:t xml:space="preserve">. </w:t>
+      </w:r>
+      <w:r>
+        <w:t>&lt;&lt;costsReservedText&gt;&gt;</w:t>
+      </w:r>
+      <w:r>
+        <w:t>&lt;&lt;es_&gt;</w:t>
+      </w:r>
+      <w:r>
+        <w:t>&gt;</w:t>
+      </w:r>
+      <w:r>
+        <w:t>&lt;&lt;cs_{costSelection=’</w:t>
+      </w:r>
+      <w:r>
+        <w:t>MAKE_AN_ORDER_FOR_DETAILED</w:t>
+      </w:r>
+      <w:r>
+        <w:lastRenderedPageBreak/>
+        <w:t>_COSTS</w:t>
+      </w:r>
+      <w:r>
+        <w:t>’}&gt;&gt;</w:t>
+      </w:r>
+      <w:r>
+        <w:t>&lt;&lt;summarilyAssessed&gt;&gt;</w:t>
+      </w:r>
+      <w:r>
+        <w:t xml:space="preserve"> </w:t>
+      </w:r>
+      <w:r>
+        <w:t>&lt;&lt; {</w:t>
+      </w:r>
+      <w:proofErr w:type="spellStart"/>
+      <w:r>
+        <w:t>dateFormat</w:t>
+      </w:r>
+      <w:proofErr w:type="spellEnd"/>
+      <w:r>
+        <w:t>(</w:t>
+      </w:r>
+      <w:proofErr w:type="spellStart"/>
+      <w:r>
+        <w:t>summarilyAssessedDate</w:t>
+      </w:r>
+      <w:proofErr w:type="spellEnd"/>
+      <w:r>
+        <w:t xml:space="preserve">, ‘dd MMMM </w:t>
+      </w:r>
+      <w:proofErr w:type="spellStart"/>
+      <w:r>
+        <w:t>yyyy</w:t>
+      </w:r>
+      <w:proofErr w:type="spellEnd"/>
+      <w:r>
+        <w:t>’, ‘yyyy-MM-dd’)}&gt;&gt;</w:t>
+      </w:r>
+      <w:r>
+        <w:t>&lt;&lt;detailedAssessment&gt;&gt;</w:t>
+      </w:r>
+      <w:r>
+        <w:t>.</w:t>
+      </w:r>
+      <w:r>
+        <w:t>&lt;&lt;</w:t>
+      </w:r>
+      <w:r>
+        <w:t>es_&gt;</w:t>
+      </w:r>
+      <w:r>
+        <w:t>&gt;</w:t>
+      </w:r>
+      <w:r>
         <w:t>&lt;&lt;cs_{costSelection=</w:t>
       </w:r>
       <w:r>
-        <w:t>’NO_ORDER_TO_COST’</w:t>
-      </w:r>
-      <w:r>
-        <w:t>}&gt;&gt;No order as to costs</w:t>
+        <w:t>’BESPOKE_COSTS</w:t>
+      </w:r>
+      <w:r>
+        <w:t>_ORDER</w:t>
+      </w:r>
+      <w:r>
+        <w:t>’</w:t>
+      </w:r>
+      <w:r>
+        <w:t>}&gt;&gt;</w:t>
+      </w:r>
+      <w:r>
+        <w:t>&lt;&lt;bespokeCostText&gt;&gt;</w:t>
       </w:r>
       <w:r>
         <w:t>.</w:t>
@@ -2210,194 +2903,164 @@
       <w:r>
         <w:t>&gt;</w:t>
       </w:r>
-      <w:r>
-        <w:t>&lt;&lt;cs_{costSelection=’COSTS_</w:t>
-      </w:r>
-      <w:r>
-        <w:t>RESERVED</w:t>
-      </w:r>
-      <w:r>
-        <w:t>’}&gt;&gt;</w:t>
-      </w:r>
-      <w:r>
-        <w:t>Costs reserved</w:t>
-      </w:r>
-      <w:r>
-        <w:t xml:space="preserve">. </w:t>
-      </w:r>
-      <w:r>
-        <w:t>&lt;&lt;costsReservedText&gt;&gt;</w:t>
-      </w:r>
-      <w:r>
-        <w:t>&lt;&lt;es_&gt;</w:t>
-      </w:r>
-      <w:r>
-        <w:t>&gt;</w:t>
-      </w:r>
-      <w:r>
-        <w:t>&lt;&lt;cs_{costSelection=’</w:t>
-      </w:r>
-      <w:r>
-        <w:t>MAKE_AN_ORDER_FOR_DETAILED_COSTS</w:t>
-      </w:r>
-      <w:r>
-        <w:t>’}&gt;&gt;</w:t>
-      </w:r>
-      <w:r>
-        <w:t>&lt;&lt;summarilyAssessed&gt;&gt;</w:t>
+    </w:p>
+    <w:p>
+      <w:pPr>
+        <w:ind w:firstLine="360"/>
+      </w:pPr>
+      <w:r>
+        <w:t>&lt;&lt;cs_{</w:t>
+      </w:r>
+      <w:proofErr w:type="spellStart"/>
+      <w:r>
+        <w:t>interimPayment</w:t>
+      </w:r>
+      <w:proofErr w:type="spellEnd"/>
+      <w:r>
+        <w:t>!=null}&gt;&gt;</w:t>
+      </w:r>
+    </w:p>
+    <w:p/>
+    <w:p>
+      <w:r>
+        <w:t>&lt;&lt;</w:t>
+      </w:r>
+      <w:proofErr w:type="spellStart"/>
+      <w:r>
+        <w:t>interimPayment</w:t>
+      </w:r>
+      <w:proofErr w:type="spellEnd"/>
+      <w:r>
+        <w:t xml:space="preserve"> &gt;&gt;</w:t>
       </w:r>
       <w:r>
         <w:t xml:space="preserve"> </w:t>
       </w:r>
       <w:r>
-        <w:t>&lt;&lt; {dateFormat(</w:t>
-      </w:r>
-      <w:r>
-        <w:t>summarilyAssessedDate</w:t>
-      </w:r>
-      <w:r>
-        <w:t>, ‘dd MMMM yyyy’, ‘yyyy-MM-dd’)}&gt;&gt;</w:t>
-      </w:r>
-      <w:r>
-        <w:t>&lt;&lt;detailedAssessment&gt;&gt;</w:t>
+        <w:t>&lt;&lt;{</w:t>
+      </w:r>
+      <w:proofErr w:type="spellStart"/>
+      <w:r>
+        <w:t>dateFormat</w:t>
+      </w:r>
+      <w:proofErr w:type="spellEnd"/>
+      <w:r>
+        <w:t>(</w:t>
+      </w:r>
+      <w:proofErr w:type="spellStart"/>
+      <w:r>
+        <w:t>interimPaymentDate</w:t>
+      </w:r>
+      <w:proofErr w:type="spellEnd"/>
+      <w:r>
+        <w:t xml:space="preserve">, ‘dd MMMM </w:t>
+      </w:r>
+      <w:proofErr w:type="spellStart"/>
+      <w:r>
+        <w:t>yyyy</w:t>
+      </w:r>
+      <w:proofErr w:type="spellEnd"/>
+      <w:r>
+        <w:t>’, ‘</w:t>
+      </w:r>
+      <w:proofErr w:type="spellStart"/>
+      <w:r>
+        <w:t>yyyy</w:t>
+      </w:r>
+      <w:proofErr w:type="spellEnd"/>
+      <w:r>
+        <w:t>-MM</w:t>
+      </w:r>
+      <w:r>
+        <w:t>-</w:t>
+      </w:r>
+      <w:r>
+        <w:t>dd’)}&gt;&gt;</w:t>
       </w:r>
       <w:r>
         <w:t>.</w:t>
       </w:r>
-      <w:r>
-        <w:t>&lt;&lt;</w:t>
-      </w:r>
-      <w:r>
-        <w:t>es_&gt;</w:t>
-      </w:r>
-      <w:r>
-        <w:t>&gt;</w:t>
-      </w:r>
-      <w:r>
-        <w:t>&lt;&lt;cs_{costSelection=</w:t>
-      </w:r>
-      <w:r>
-        <w:t>’BESPOKE_COSTS</w:t>
-      </w:r>
-      <w:r>
-        <w:t>_ORDER</w:t>
-      </w:r>
-      <w:r>
-        <w:t>’</w:t>
+    </w:p>
+    <w:p>
+      <w:pPr>
+        <w:ind w:firstLine="360"/>
+      </w:pPr>
+      <w:r>
+        <w:t>&lt;&lt;es_&gt;&gt;</w:t>
+      </w:r>
+    </w:p>
+    <w:p>
+      <w:pPr>
+        <w:ind w:firstLine="360"/>
+      </w:pPr>
+      <w:r>
+        <w:t>&lt;&lt;cs_{</w:t>
+      </w:r>
+      <w:proofErr w:type="spellStart"/>
+      <w:r>
+        <w:t>qcosProtection</w:t>
+      </w:r>
+      <w:proofErr w:type="spellEnd"/>
+      <w:r>
+        <w:t>=’true’}&gt;&gt;</w:t>
+      </w:r>
+    </w:p>
+    <w:p/>
+    <w:p>
+      <w:r>
+        <w:t>Other than by way of permitted set off, there shall be no enforcement of any costs assessed under this order without permission of the Court.</w:t>
+      </w:r>
+    </w:p>
+    <w:p>
+      <w:r>
+        <w:t>&lt;&lt;es_&gt;&gt;</w:t>
+      </w:r>
+    </w:p>
+    <w:p/>
+    <w:p>
+      <w:r>
+        <w:t>&lt;&lt;cs_{</w:t>
+      </w:r>
+      <w:proofErr w:type="spellStart"/>
+      <w:r>
+        <w:t>costsProtection</w:t>
+      </w:r>
+      <w:proofErr w:type="spellEnd"/>
+      <w:r>
+        <w:t>=</w:t>
+      </w:r>
+      <w:r>
+        <w:t>’true’</w:t>
       </w:r>
       <w:r>
         <w:t>}&gt;&gt;</w:t>
       </w:r>
-      <w:r>
-        <w:t>&lt;&lt;bespokeCostText&gt;&gt;</w:t>
+    </w:p>
+    <w:p>
+      <w:r>
+        <w:t>The paying party has the benefit of cost protection under section 26 of the Legal Aid, Sentencing and Punishment of Offenders Act 2012. The amount of costs that the paying party shall pay shall be determined on an application by the receiving party under rule 16 of the Civil legal Aid (Costs) Regulations 2013. Any objection by the paying party to the amount of costs claimed shall be dealt with on that occasion</w:t>
       </w:r>
       <w:r>
         <w:t>.</w:t>
       </w:r>
-      <w:r>
-        <w:t>&lt;&lt;es_&gt;</w:t>
-      </w:r>
-      <w:r>
-        <w:t>&gt;</w:t>
-      </w:r>
-    </w:p>
-    <w:p>
-      <w:pPr>
-        <w:ind w:firstLine="360"/>
-      </w:pPr>
-      <w:r>
-        <w:t>&lt;&lt;cs_{interimPayment!=null}&gt;&gt;</w:t>
-      </w:r>
-    </w:p>
-    <w:p/>
-    <w:p>
-      <w:r>
-        <w:t>&lt;&lt;</w:t>
-      </w:r>
-      <w:r>
-        <w:t>interimPayment</w:t>
-      </w:r>
-      <w:r>
-        <w:t xml:space="preserve"> &gt;&gt;</w:t>
-      </w:r>
-      <w:r>
-        <w:t xml:space="preserve"> </w:t>
-      </w:r>
-      <w:r>
-        <w:t>&lt;&lt;{dateFormat(</w:t>
-      </w:r>
-      <w:r>
-        <w:t>interimPaymentDate</w:t>
-      </w:r>
-      <w:r>
-        <w:t>, ‘dd MMMM yyyy’, ‘yyyy-MM</w:t>
-      </w:r>
-      <w:r>
-        <w:t>-</w:t>
-      </w:r>
-      <w:r>
-        <w:t>dd’)}&gt;&gt;</w:t>
-      </w:r>
-      <w:r>
-        <w:t>.</w:t>
-      </w:r>
-    </w:p>
-    <w:p>
-      <w:pPr>
-        <w:ind w:firstLine="360"/>
-      </w:pPr>
+    </w:p>
+    <w:p>
       <w:r>
         <w:t>&lt;&lt;es_&gt;&gt;</w:t>
       </w:r>
-    </w:p>
-    <w:p>
-      <w:pPr>
-        <w:ind w:firstLine="360"/>
-      </w:pPr>
-      <w:r>
-        <w:t>&lt;&lt;cs_{qcosProtection=’true’}&gt;&gt;</w:t>
-      </w:r>
-    </w:p>
-    <w:p/>
-    <w:p>
-      <w:r>
-        <w:t>Other than by way of permitted set off, there shall be no enforcement of any costs assessed under this order without permission of the Court.</w:t>
-      </w:r>
-    </w:p>
-    <w:p>
-      <w:r>
-        <w:t>&lt;&lt;es_&gt;&gt;</w:t>
-      </w:r>
-    </w:p>
-    <w:p/>
-    <w:p>
-      <w:r>
-        <w:t>&lt;&lt;cs_{costsProtection=</w:t>
-      </w:r>
-      <w:r>
-        <w:t>’true’</w:t>
-      </w:r>
-      <w:r>
-        <w:t>}&gt;&gt;</w:t>
-      </w:r>
-    </w:p>
-    <w:p>
-      <w:r>
-        <w:t>The paying party has the benefit of cost protection under section 26 of the Legal Aid, Sentencing and Punishment of Offenders Act 2012. The amount of costs that the paying party shall pay shall be determined on an application by the receiving party under rule 16 of the Civil legal Aid (Costs) Regulations 2013. Any objection by the paying party to the amount of costs claimed shall be dealt with on that occasion</w:t>
-      </w:r>
-      <w:r>
-        <w:t>.</w:t>
-      </w:r>
-    </w:p>
-    <w:p>
-      <w:r>
-        <w:t>&lt;&lt;es_&gt;&gt;</w:t>
-      </w:r>
       <w:bookmarkEnd w:id="0"/>
     </w:p>
     <w:p>
       <w:r>
-        <w:t>&lt;&lt;cs_{claimantOrDefendantAppeal!=’null’}&gt;&gt;</w:t>
+        <w:t>&lt;&lt;cs_{</w:t>
+      </w:r>
+      <w:proofErr w:type="spellStart"/>
+      <w:r>
+        <w:t>claimantOrDefendantAppeal</w:t>
+      </w:r>
+      <w:proofErr w:type="spellEnd"/>
+      <w:r>
+        <w:t>!=’null’}&gt;&gt;</w:t>
       </w:r>
     </w:p>
     <w:p>
@@ -2409,10 +3072,26 @@
         </w:numPr>
       </w:pPr>
       <w:r>
-        <w:t>The &lt;&lt;claimantOrDefendantAppeal&gt;&gt; application for permission to appeal is &lt;&lt;</w:t>
-      </w:r>
-      <w:r>
-        <w:t>cs_{appealGranted=’true’}</w:t>
+        <w:t>The &lt;&lt;</w:t>
+      </w:r>
+      <w:proofErr w:type="spellStart"/>
+      <w:r>
+        <w:t>claimantOrDefendantAppeal</w:t>
+      </w:r>
+      <w:proofErr w:type="spellEnd"/>
+      <w:r>
+        <w:t>&gt;&gt; application for permission to appeal is &lt;&lt;</w:t>
+      </w:r>
+      <w:r>
+        <w:t>cs_{</w:t>
+      </w:r>
+      <w:proofErr w:type="spellStart"/>
+      <w:r>
+        <w:t>appealGranted</w:t>
+      </w:r>
+      <w:proofErr w:type="spellEnd"/>
+      <w:r>
+        <w:t>=’true’}</w:t>
       </w:r>
       <w:r>
         <w:t>&gt;&gt;</w:t>
@@ -2432,9 +3111,11 @@
       <w:r>
         <w:t>&lt;&lt;cs_{</w:t>
       </w:r>
+      <w:proofErr w:type="spellStart"/>
       <w:r>
         <w:t>appealGranted</w:t>
       </w:r>
+      <w:proofErr w:type="spellEnd"/>
       <w:r>
         <w:t>=’</w:t>
       </w:r>
@@ -2447,9 +3128,11 @@
       <w:r>
         <w:t>cs_{</w:t>
       </w:r>
+      <w:proofErr w:type="spellStart"/>
       <w:r>
         <w:t>tableAorB</w:t>
       </w:r>
+      <w:proofErr w:type="spellEnd"/>
       <w:r>
         <w:t>=’a’</w:t>
       </w:r>
@@ -2460,7 +3143,15 @@
         <w:t>&gt;&gt;</w:t>
       </w:r>
       <w:r>
-        <w:t xml:space="preserve"> a Circuit Judge of the County Court at the appropriate appeal centre prescribed in CPR 52PD Table A.&lt;&lt;else&gt;&gt;a High Court Judge of the Kings’s Bench Division at the appropriate appeal centre prescribed in CPR 52PDB Table B.</w:t>
+        <w:t xml:space="preserve"> a Circuit Judge of the County Court at the appropriate appeal centre prescribed in CPR 52PD Table A.&lt;&lt;else&gt;&gt;a High Court Judge of the </w:t>
+      </w:r>
+      <w:proofErr w:type="spellStart"/>
+      <w:r>
+        <w:t>Kings’s</w:t>
+      </w:r>
+      <w:proofErr w:type="spellEnd"/>
+      <w:r>
+        <w:t xml:space="preserve"> Bench Division at the appropriate appeal centre prescribed in CPR 52PDB Table B.</w:t>
       </w:r>
       <w:r>
         <w:t>&lt;&lt;es_&gt;&gt;</w:t>
@@ -2475,13 +3166,39 @@
         <w:t xml:space="preserve"> </w:t>
       </w:r>
       <w:r>
-        <w:t>&lt;&lt;{dateFormat(</w:t>
-      </w:r>
+        <w:t>&lt;&lt;{</w:t>
+      </w:r>
+      <w:proofErr w:type="spellStart"/>
+      <w:r>
+        <w:t>dateFormat</w:t>
+      </w:r>
+      <w:proofErr w:type="spellEnd"/>
+      <w:r>
+        <w:t>(</w:t>
+      </w:r>
+      <w:proofErr w:type="spellStart"/>
       <w:r>
         <w:t>appealDate</w:t>
       </w:r>
-      <w:r>
-        <w:t>, ‘dd MMMM yyyy’, ‘yyyy-MM</w:t>
+      <w:proofErr w:type="spellEnd"/>
+      <w:r>
+        <w:t xml:space="preserve">, ‘dd MMMM </w:t>
+      </w:r>
+      <w:proofErr w:type="spellStart"/>
+      <w:r>
+        <w:t>yyyy</w:t>
+      </w:r>
+      <w:proofErr w:type="spellEnd"/>
+      <w:r>
+        <w:t>’, ‘</w:t>
+      </w:r>
+      <w:proofErr w:type="spellStart"/>
+      <w:r>
+        <w:t>yyyy</w:t>
+      </w:r>
+      <w:proofErr w:type="spellEnd"/>
+      <w:r>
+        <w:t>-MM</w:t>
       </w:r>
       <w:r>
         <w:t>-</w:t>
@@ -2490,7 +3207,15 @@
         <w:t>dd’)}&gt;&gt;</w:t>
       </w:r>
       <w:r>
-        <w:t>.&lt;&lt;else&gt;&gt;An appeal lies from this order to &lt;&lt;cs_{tableAorB=’</w:t>
+        <w:t>.&lt;&lt;else&gt;&gt;An appeal lies from this order to &lt;&lt;cs_{</w:t>
+      </w:r>
+      <w:proofErr w:type="spellStart"/>
+      <w:r>
+        <w:t>tableAorB</w:t>
+      </w:r>
+      <w:proofErr w:type="spellEnd"/>
+      <w:r>
+        <w:t>=’</w:t>
       </w:r>
       <w:r>
         <w:t>a</w:t>
@@ -2502,7 +3227,15 @@
         <w:t>}</w:t>
       </w:r>
       <w:r>
-        <w:t>&gt;&gt; a Circuit Judge of the County Court at the appropriate appeal centre prescribed in CPR 52PD Table A.&lt;&lt;else&gt;&gt;a High Court Judge of the Kings’s Bench Division at the appropriate appeal centre prescribed in CPR 52PDB Table B.&lt;&lt;es_&gt;&gt;</w:t>
+        <w:t xml:space="preserve">&gt;&gt; a Circuit Judge of the County Court at the appropriate appeal centre prescribed in CPR 52PD Table A.&lt;&lt;else&gt;&gt;a High Court Judge of the </w:t>
+      </w:r>
+      <w:proofErr w:type="spellStart"/>
+      <w:r>
+        <w:t>Kings’s</w:t>
+      </w:r>
+      <w:proofErr w:type="spellEnd"/>
+      <w:r>
+        <w:t xml:space="preserve"> Bench Division at the appropriate appeal centre prescribed in CPR 52PDB Table B.&lt;&lt;es_&gt;&gt;</w:t>
       </w:r>
     </w:p>
     <w:p/>
@@ -2511,13 +3244,39 @@
         <w:t xml:space="preserve">The appellant’s notice including any further application for permission to appeal shall be filed no later than 4pm on </w:t>
       </w:r>
       <w:r>
-        <w:t>&lt;&lt;{dateFormat(</w:t>
-      </w:r>
+        <w:t>&lt;&lt;{</w:t>
+      </w:r>
+      <w:proofErr w:type="spellStart"/>
+      <w:r>
+        <w:t>dateFormat</w:t>
+      </w:r>
+      <w:proofErr w:type="spellEnd"/>
+      <w:r>
+        <w:t>(</w:t>
+      </w:r>
+      <w:proofErr w:type="spellStart"/>
       <w:r>
         <w:t>appealDate</w:t>
       </w:r>
-      <w:r>
-        <w:t>, ‘dd MMMM yyyy’, ‘yyyy-MM</w:t>
+      <w:proofErr w:type="spellEnd"/>
+      <w:r>
+        <w:t xml:space="preserve">, ‘dd MMMM </w:t>
+      </w:r>
+      <w:proofErr w:type="spellStart"/>
+      <w:r>
+        <w:t>yyyy</w:t>
+      </w:r>
+      <w:proofErr w:type="spellEnd"/>
+      <w:r>
+        <w:t>’, ‘</w:t>
+      </w:r>
+      <w:proofErr w:type="spellStart"/>
+      <w:r>
+        <w:t>yyyy</w:t>
+      </w:r>
+      <w:proofErr w:type="spellEnd"/>
+      <w:r>
+        <w:t>-MM</w:t>
       </w:r>
       <w:r>
         <w:t>-</w:t>
@@ -2550,9 +3309,11 @@
       <w:r>
         <w:t>&lt;&lt;cs_{</w:t>
       </w:r>
+      <w:proofErr w:type="spellStart"/>
       <w:r>
         <w:t>showInitiativeOrWithoutNotice</w:t>
       </w:r>
+      <w:proofErr w:type="spellEnd"/>
       <w:r>
         <w:t>!=’null’}&gt;&gt;</w:t>
       </w:r>
@@ -2569,25 +3330,78 @@
         <w:t xml:space="preserve">&lt;&lt;cs_{showInitiativeOrWithoutNotice!=’null’}&gt;&gt;&lt;&lt;showInitiativeOrWithoutNotice&gt;&gt; </w:t>
       </w:r>
       <w:r>
-        <w:t>&lt;&lt;{dateFormat(</w:t>
-      </w:r>
+        <w:t>&lt;&lt;{</w:t>
+      </w:r>
+      <w:proofErr w:type="spellStart"/>
+      <w:r>
+        <w:t>dateFormat</w:t>
+      </w:r>
+      <w:proofErr w:type="spellEnd"/>
+      <w:r>
+        <w:t>(</w:t>
+      </w:r>
+      <w:proofErr w:type="spellStart"/>
       <w:r>
         <w:t>initiativeDate</w:t>
       </w:r>
-      <w:r>
-        <w:t>, ‘dd MMMM yyyy’, ‘yyyy-MM</w:t>
+      <w:proofErr w:type="spellEnd"/>
+      <w:r>
+        <w:t xml:space="preserve">, ‘dd MMMM </w:t>
+      </w:r>
+      <w:proofErr w:type="spellStart"/>
+      <w:r>
+        <w:t>yyyy</w:t>
+      </w:r>
+      <w:proofErr w:type="spellEnd"/>
+      <w:r>
+        <w:t>’, ‘</w:t>
+      </w:r>
+      <w:proofErr w:type="spellStart"/>
+      <w:r>
+        <w:t>yyyy</w:t>
+      </w:r>
+      <w:proofErr w:type="spellEnd"/>
+      <w:r>
+        <w:t>-MM</w:t>
       </w:r>
       <w:r>
         <w:t>-</w:t>
       </w:r>
       <w:r>
-        <w:t>dd’)}&gt;&gt;&lt;&lt;{dateFormat(</w:t>
-      </w:r>
+        <w:lastRenderedPageBreak/>
+        <w:t>dd’)}&gt;&gt;&lt;&lt;{</w:t>
+      </w:r>
+      <w:proofErr w:type="spellStart"/>
+      <w:r>
+        <w:t>dateFormat</w:t>
+      </w:r>
+      <w:proofErr w:type="spellEnd"/>
+      <w:r>
+        <w:t>(</w:t>
+      </w:r>
+      <w:proofErr w:type="spellStart"/>
       <w:r>
         <w:t>withoutNoticeDate</w:t>
       </w:r>
-      <w:r>
-        <w:t>, ‘dd MMMM yyyy’, ‘yyyy-MM</w:t>
+      <w:proofErr w:type="spellEnd"/>
+      <w:r>
+        <w:t xml:space="preserve">, ‘dd MMMM </w:t>
+      </w:r>
+      <w:proofErr w:type="spellStart"/>
+      <w:r>
+        <w:t>yyyy</w:t>
+      </w:r>
+      <w:proofErr w:type="spellEnd"/>
+      <w:r>
+        <w:t>’, ‘</w:t>
+      </w:r>
+      <w:proofErr w:type="spellStart"/>
+      <w:r>
+        <w:t>yyyy</w:t>
+      </w:r>
+      <w:proofErr w:type="spellEnd"/>
+      <w:r>
+        <w:t>-MM</w:t>
       </w:r>
       <w:r>
         <w:t>-</w:t>
@@ -2606,7 +3420,15 @@
     </w:p>
     <w:p>
       <w:r>
-        <w:t>&lt;&lt;cs_{reasonsText!=’null’}&gt;&gt;</w:t>
+        <w:t>&lt;&lt;cs_{</w:t>
+      </w:r>
+      <w:proofErr w:type="spellStart"/>
+      <w:r>
+        <w:t>reasonsText</w:t>
+      </w:r>
+      <w:proofErr w:type="spellEnd"/>
+      <w:r>
+        <w:t>!=’null’}&gt;&gt;</w:t>
       </w:r>
     </w:p>
     <w:p/>
@@ -2622,7 +3444,15 @@
     <w:p/>
     <w:p>
       <w:r>
-        <w:t>&lt;&lt;reasonsText&gt;&gt;</w:t>
+        <w:t>&lt;&lt;</w:t>
+      </w:r>
+      <w:proofErr w:type="spellStart"/>
+      <w:r>
+        <w:t>reasonsText</w:t>
+      </w:r>
+      <w:proofErr w:type="spellEnd"/>
+      <w:r>
+        <w:t>&gt;&gt;</w:t>
       </w:r>
     </w:p>
     <w:p>
@@ -2644,7 +3474,7 @@
 </file>
 
 <file path=word/endnotes.xml><?xml version="1.0" encoding="utf-8"?>
-<w:endnotes xmlns:wpc="http://schemas.microsoft.com/office/word/2010/wordprocessingCanvas" xmlns:cx="http://schemas.microsoft.com/office/drawing/2014/chartex" xmlns:cx1="http://schemas.microsoft.com/office/drawing/2015/9/8/chartex" xmlns:cx2="http://schemas.microsoft.com/office/drawing/2015/10/21/chartex" xmlns:cx3="http://schemas.microsoft.com/office/drawing/2016/5/9/chartex" xmlns:cx4="http://schemas.microsoft.com/office/drawing/2016/5/10/chartex" xmlns:cx5="http://schemas.microsoft.com/office/drawing/2016/5/11/chartex" xmlns:cx6="http://schemas.microsoft.com/office/drawing/2016/5/12/chartex" xmlns:cx7="http://schemas.microsoft.com/office/drawing/2016/5/13/chartex" xmlns:cx8="http://schemas.microsoft.com/office/drawing/2016/5/14/chartex" xmlns:mc="http://schemas.openxmlformats.org/markup-compatibility/2006" xmlns:aink="http://schemas.microsoft.com/office/drawing/2016/ink" xmlns:am3d="http://schemas.microsoft.com/office/drawing/2017/model3d" xmlns:o="urn:schemas-microsoft-com:office:office" xmlns:oel="http://schemas.microsoft.com/office/2019/extlst" xmlns:r="http://schemas.openxmlformats.org/officeDocument/2006/relationships" xmlns:m="http://schemas.openxmlformats.org/officeDocument/2006/math" xmlns:v="urn:schemas-microsoft-com:vml" xmlns:wp14="http://schemas.microsoft.com/office/word/2010/wordprocessingDrawing" xmlns:wp="http://schemas.openxmlformats.org/drawingml/2006/wordprocessingDrawing" xmlns:w10="urn:schemas-microsoft-com:office:word" xmlns:w="http://schemas.openxmlformats.org/wordprocessingml/2006/main" xmlns:w14="http://schemas.microsoft.com/office/word/2010/wordml" xmlns:w15="http://schemas.microsoft.com/office/word/2012/wordml" xmlns:w16cex="http://schemas.microsoft.com/office/word/2018/wordml/cex" xmlns:w16cid="http://schemas.microsoft.com/office/word/2016/wordml/cid" xmlns:w16="http://schemas.microsoft.com/office/word/2018/wordml" xmlns:w16sdtdh="http://schemas.microsoft.com/office/word/2020/wordml/sdtdatahash" xmlns:w16se="http://schemas.microsoft.com/office/word/2015/wordml/symex" xmlns:wpg="http://schemas.microsoft.com/office/word/2010/wordprocessingGroup" xmlns:wpi="http://schemas.microsoft.com/office/word/2010/wordprocessingInk" xmlns:wne="http://schemas.microsoft.com/office/word/2006/wordml" xmlns:wps="http://schemas.microsoft.com/office/word/2010/wordprocessingShape" mc:Ignorable="w14 w15 w16se w16cid w16 w16cex w16sdtdh wp14">
+<w:endnotes xmlns:wpc="http://schemas.microsoft.com/office/word/2010/wordprocessingCanvas" xmlns:cx="http://schemas.microsoft.com/office/drawing/2014/chartex" xmlns:cx1="http://schemas.microsoft.com/office/drawing/2015/9/8/chartex" xmlns:cx2="http://schemas.microsoft.com/office/drawing/2015/10/21/chartex" xmlns:cx3="http://schemas.microsoft.com/office/drawing/2016/5/9/chartex" xmlns:cx4="http://schemas.microsoft.com/office/drawing/2016/5/10/chartex" xmlns:cx5="http://schemas.microsoft.com/office/drawing/2016/5/11/chartex" xmlns:cx6="http://schemas.microsoft.com/office/drawing/2016/5/12/chartex" xmlns:cx7="http://schemas.microsoft.com/office/drawing/2016/5/13/chartex" xmlns:cx8="http://schemas.microsoft.com/office/drawing/2016/5/14/chartex" xmlns:mc="http://schemas.openxmlformats.org/markup-compatibility/2006" xmlns:aink="http://schemas.microsoft.com/office/drawing/2016/ink" xmlns:am3d="http://schemas.microsoft.com/office/drawing/2017/model3d" xmlns:o="urn:schemas-microsoft-com:office:office" xmlns:r="http://schemas.openxmlformats.org/officeDocument/2006/relationships" xmlns:m="http://schemas.openxmlformats.org/officeDocument/2006/math" xmlns:v="urn:schemas-microsoft-com:vml" xmlns:wp14="http://schemas.microsoft.com/office/word/2010/wordprocessingDrawing" xmlns:wp="http://schemas.openxmlformats.org/drawingml/2006/wordprocessingDrawing" xmlns:w10="urn:schemas-microsoft-com:office:word" xmlns:w="http://schemas.openxmlformats.org/wordprocessingml/2006/main" xmlns:w14="http://schemas.microsoft.com/office/word/2010/wordml" xmlns:w15="http://schemas.microsoft.com/office/word/2012/wordml" xmlns:w16cex="http://schemas.microsoft.com/office/word/2018/wordml/cex" xmlns:w16cid="http://schemas.microsoft.com/office/word/2016/wordml/cid" xmlns:w16="http://schemas.microsoft.com/office/word/2018/wordml" xmlns:w16sdtdh="http://schemas.microsoft.com/office/word/2020/wordml/sdtdatahash" xmlns:w16se="http://schemas.microsoft.com/office/word/2015/wordml/symex" xmlns:wpg="http://schemas.microsoft.com/office/word/2010/wordprocessingGroup" xmlns:wpi="http://schemas.microsoft.com/office/word/2010/wordprocessingInk" xmlns:wne="http://schemas.microsoft.com/office/word/2006/wordml" xmlns:wps="http://schemas.microsoft.com/office/word/2010/wordprocessingShape" mc:Ignorable="w14 w15 w16se w16cid w16 w16cex w16sdtdh wp14">
   <w:endnote w:type="separator" w:id="-1">
     <w:p>
       <w:r>
@@ -2663,7 +3493,7 @@
 </file>
 
 <file path=word/footer1.xml><?xml version="1.0" encoding="utf-8"?>
-<w:ftr xmlns:wpc="http://schemas.microsoft.com/office/word/2010/wordprocessingCanvas" xmlns:cx="http://schemas.microsoft.com/office/drawing/2014/chartex" xmlns:cx1="http://schemas.microsoft.com/office/drawing/2015/9/8/chartex" xmlns:cx2="http://schemas.microsoft.com/office/drawing/2015/10/21/chartex" xmlns:cx3="http://schemas.microsoft.com/office/drawing/2016/5/9/chartex" xmlns:cx4="http://schemas.microsoft.com/office/drawing/2016/5/10/chartex" xmlns:cx5="http://schemas.microsoft.com/office/drawing/2016/5/11/chartex" xmlns:cx6="http://schemas.microsoft.com/office/drawing/2016/5/12/chartex" xmlns:cx7="http://schemas.microsoft.com/office/drawing/2016/5/13/chartex" xmlns:cx8="http://schemas.microsoft.com/office/drawing/2016/5/14/chartex" xmlns:mc="http://schemas.openxmlformats.org/markup-compatibility/2006" xmlns:aink="http://schemas.microsoft.com/office/drawing/2016/ink" xmlns:am3d="http://schemas.microsoft.com/office/drawing/2017/model3d" xmlns:o="urn:schemas-microsoft-com:office:office" xmlns:oel="http://schemas.microsoft.com/office/2019/extlst" xmlns:r="http://schemas.openxmlformats.org/officeDocument/2006/relationships" xmlns:m="http://schemas.openxmlformats.org/officeDocument/2006/math" xmlns:v="urn:schemas-microsoft-com:vml" xmlns:wp14="http://schemas.microsoft.com/office/word/2010/wordprocessingDrawing" xmlns:wp="http://schemas.openxmlformats.org/drawingml/2006/wordprocessingDrawing" xmlns:w10="urn:schemas-microsoft-com:office:word" xmlns:w="http://schemas.openxmlformats.org/wordprocessingml/2006/main" xmlns:w14="http://schemas.microsoft.com/office/word/2010/wordml" xmlns:w15="http://schemas.microsoft.com/office/word/2012/wordml" xmlns:w16cex="http://schemas.microsoft.com/office/word/2018/wordml/cex" xmlns:w16cid="http://schemas.microsoft.com/office/word/2016/wordml/cid" xmlns:w16="http://schemas.microsoft.com/office/word/2018/wordml" xmlns:w16sdtdh="http://schemas.microsoft.com/office/word/2020/wordml/sdtdatahash" xmlns:w16se="http://schemas.microsoft.com/office/word/2015/wordml/symex" xmlns:wpg="http://schemas.microsoft.com/office/word/2010/wordprocessingGroup" xmlns:wpi="http://schemas.microsoft.com/office/word/2010/wordprocessingInk" xmlns:wne="http://schemas.microsoft.com/office/word/2006/wordml" xmlns:wps="http://schemas.microsoft.com/office/word/2010/wordprocessingShape" mc:Ignorable="w14 w15 w16se w16cid w16 w16cex w16sdtdh wp14">
+<w:ftr xmlns:wpc="http://schemas.microsoft.com/office/word/2010/wordprocessingCanvas" xmlns:cx="http://schemas.microsoft.com/office/drawing/2014/chartex" xmlns:cx1="http://schemas.microsoft.com/office/drawing/2015/9/8/chartex" xmlns:cx2="http://schemas.microsoft.com/office/drawing/2015/10/21/chartex" xmlns:cx3="http://schemas.microsoft.com/office/drawing/2016/5/9/chartex" xmlns:cx4="http://schemas.microsoft.com/office/drawing/2016/5/10/chartex" xmlns:cx5="http://schemas.microsoft.com/office/drawing/2016/5/11/chartex" xmlns:cx6="http://schemas.microsoft.com/office/drawing/2016/5/12/chartex" xmlns:cx7="http://schemas.microsoft.com/office/drawing/2016/5/13/chartex" xmlns:cx8="http://schemas.microsoft.com/office/drawing/2016/5/14/chartex" xmlns:mc="http://schemas.openxmlformats.org/markup-compatibility/2006" xmlns:aink="http://schemas.microsoft.com/office/drawing/2016/ink" xmlns:am3d="http://schemas.microsoft.com/office/drawing/2017/model3d" xmlns:o="urn:schemas-microsoft-com:office:office" xmlns:r="http://schemas.openxmlformats.org/officeDocument/2006/relationships" xmlns:m="http://schemas.openxmlformats.org/officeDocument/2006/math" xmlns:v="urn:schemas-microsoft-com:vml" xmlns:wp14="http://schemas.microsoft.com/office/word/2010/wordprocessingDrawing" xmlns:wp="http://schemas.openxmlformats.org/drawingml/2006/wordprocessingDrawing" xmlns:w10="urn:schemas-microsoft-com:office:word" xmlns:w="http://schemas.openxmlformats.org/wordprocessingml/2006/main" xmlns:w14="http://schemas.microsoft.com/office/word/2010/wordml" xmlns:w15="http://schemas.microsoft.com/office/word/2012/wordml" xmlns:w16cex="http://schemas.microsoft.com/office/word/2018/wordml/cex" xmlns:w16cid="http://schemas.microsoft.com/office/word/2016/wordml/cid" xmlns:w16="http://schemas.microsoft.com/office/word/2018/wordml" xmlns:w16sdtdh="http://schemas.microsoft.com/office/word/2020/wordml/sdtdatahash" xmlns:w16se="http://schemas.microsoft.com/office/word/2015/wordml/symex" xmlns:wpg="http://schemas.microsoft.com/office/word/2010/wordprocessingGroup" xmlns:wpi="http://schemas.microsoft.com/office/word/2010/wordprocessingInk" xmlns:wne="http://schemas.microsoft.com/office/word/2006/wordml" xmlns:wps="http://schemas.microsoft.com/office/word/2010/wordprocessingShape" mc:Ignorable="w14 w15 w16se w16cid w16 w16cex w16sdtdh wp14">
   <w:p>
     <w:pPr>
       <w:pStyle w:val="Footer"/>
@@ -2673,7 +3503,7 @@
 </file>
 
 <file path=word/footer2.xml><?xml version="1.0" encoding="utf-8"?>
-<w:ftr xmlns:wpc="http://schemas.microsoft.com/office/word/2010/wordprocessingCanvas" xmlns:cx="http://schemas.microsoft.com/office/drawing/2014/chartex" xmlns:cx1="http://schemas.microsoft.com/office/drawing/2015/9/8/chartex" xmlns:cx2="http://schemas.microsoft.com/office/drawing/2015/10/21/chartex" xmlns:cx3="http://schemas.microsoft.com/office/drawing/2016/5/9/chartex" xmlns:cx4="http://schemas.microsoft.com/office/drawing/2016/5/10/chartex" xmlns:cx5="http://schemas.microsoft.com/office/drawing/2016/5/11/chartex" xmlns:cx6="http://schemas.microsoft.com/office/drawing/2016/5/12/chartex" xmlns:cx7="http://schemas.microsoft.com/office/drawing/2016/5/13/chartex" xmlns:cx8="http://schemas.microsoft.com/office/drawing/2016/5/14/chartex" xmlns:mc="http://schemas.openxmlformats.org/markup-compatibility/2006" xmlns:aink="http://schemas.microsoft.com/office/drawing/2016/ink" xmlns:am3d="http://schemas.microsoft.com/office/drawing/2017/model3d" xmlns:o="urn:schemas-microsoft-com:office:office" xmlns:oel="http://schemas.microsoft.com/office/2019/extlst" xmlns:r="http://schemas.openxmlformats.org/officeDocument/2006/relationships" xmlns:m="http://schemas.openxmlformats.org/officeDocument/2006/math" xmlns:v="urn:schemas-microsoft-com:vml" xmlns:wp14="http://schemas.microsoft.com/office/word/2010/wordprocessingDrawing" xmlns:wp="http://schemas.openxmlformats.org/drawingml/2006/wordprocessingDrawing" xmlns:w10="urn:schemas-microsoft-com:office:word" xmlns:w="http://schemas.openxmlformats.org/wordprocessingml/2006/main" xmlns:w14="http://schemas.microsoft.com/office/word/2010/wordml" xmlns:w15="http://schemas.microsoft.com/office/word/2012/wordml" xmlns:w16cex="http://schemas.microsoft.com/office/word/2018/wordml/cex" xmlns:w16cid="http://schemas.microsoft.com/office/word/2016/wordml/cid" xmlns:w16="http://schemas.microsoft.com/office/word/2018/wordml" xmlns:w16sdtdh="http://schemas.microsoft.com/office/word/2020/wordml/sdtdatahash" xmlns:w16se="http://schemas.microsoft.com/office/word/2015/wordml/symex" xmlns:wpg="http://schemas.microsoft.com/office/word/2010/wordprocessingGroup" xmlns:wpi="http://schemas.microsoft.com/office/word/2010/wordprocessingInk" xmlns:wne="http://schemas.microsoft.com/office/word/2006/wordml" xmlns:wps="http://schemas.microsoft.com/office/word/2010/wordprocessingShape" mc:Ignorable="w14 w15 w16se w16cid w16 w16cex w16sdtdh wp14">
+<w:ftr xmlns:wpc="http://schemas.microsoft.com/office/word/2010/wordprocessingCanvas" xmlns:cx="http://schemas.microsoft.com/office/drawing/2014/chartex" xmlns:cx1="http://schemas.microsoft.com/office/drawing/2015/9/8/chartex" xmlns:cx2="http://schemas.microsoft.com/office/drawing/2015/10/21/chartex" xmlns:cx3="http://schemas.microsoft.com/office/drawing/2016/5/9/chartex" xmlns:cx4="http://schemas.microsoft.com/office/drawing/2016/5/10/chartex" xmlns:cx5="http://schemas.microsoft.com/office/drawing/2016/5/11/chartex" xmlns:cx6="http://schemas.microsoft.com/office/drawing/2016/5/12/chartex" xmlns:cx7="http://schemas.microsoft.com/office/drawing/2016/5/13/chartex" xmlns:cx8="http://schemas.microsoft.com/office/drawing/2016/5/14/chartex" xmlns:mc="http://schemas.openxmlformats.org/markup-compatibility/2006" xmlns:aink="http://schemas.microsoft.com/office/drawing/2016/ink" xmlns:am3d="http://schemas.microsoft.com/office/drawing/2017/model3d" xmlns:o="urn:schemas-microsoft-com:office:office" xmlns:r="http://schemas.openxmlformats.org/officeDocument/2006/relationships" xmlns:m="http://schemas.openxmlformats.org/officeDocument/2006/math" xmlns:v="urn:schemas-microsoft-com:vml" xmlns:wp14="http://schemas.microsoft.com/office/word/2010/wordprocessingDrawing" xmlns:wp="http://schemas.openxmlformats.org/drawingml/2006/wordprocessingDrawing" xmlns:w10="urn:schemas-microsoft-com:office:word" xmlns:w="http://schemas.openxmlformats.org/wordprocessingml/2006/main" xmlns:w14="http://schemas.microsoft.com/office/word/2010/wordml" xmlns:w15="http://schemas.microsoft.com/office/word/2012/wordml" xmlns:w16cex="http://schemas.microsoft.com/office/word/2018/wordml/cex" xmlns:w16cid="http://schemas.microsoft.com/office/word/2016/wordml/cid" xmlns:w16="http://schemas.microsoft.com/office/word/2018/wordml" xmlns:w16sdtdh="http://schemas.microsoft.com/office/word/2020/wordml/sdtdatahash" xmlns:w16se="http://schemas.microsoft.com/office/word/2015/wordml/symex" xmlns:wpg="http://schemas.microsoft.com/office/word/2010/wordprocessingGroup" xmlns:wpi="http://schemas.microsoft.com/office/word/2010/wordprocessingInk" xmlns:wne="http://schemas.microsoft.com/office/word/2006/wordml" xmlns:wps="http://schemas.microsoft.com/office/word/2010/wordprocessingShape" mc:Ignorable="w14 w15 w16se w16cid w16 w16cex w16sdtdh wp14">
   <w:p>
     <w:pPr>
       <w:pStyle w:val="Footer"/>
@@ -2683,7 +3513,7 @@
 </file>
 
 <file path=word/footer3.xml><?xml version="1.0" encoding="utf-8"?>
-<w:ftr xmlns:wpc="http://schemas.microsoft.com/office/word/2010/wordprocessingCanvas" xmlns:cx="http://schemas.microsoft.com/office/drawing/2014/chartex" xmlns:cx1="http://schemas.microsoft.com/office/drawing/2015/9/8/chartex" xmlns:cx2="http://schemas.microsoft.com/office/drawing/2015/10/21/chartex" xmlns:cx3="http://schemas.microsoft.com/office/drawing/2016/5/9/chartex" xmlns:cx4="http://schemas.microsoft.com/office/drawing/2016/5/10/chartex" xmlns:cx5="http://schemas.microsoft.com/office/drawing/2016/5/11/chartex" xmlns:cx6="http://schemas.microsoft.com/office/drawing/2016/5/12/chartex" xmlns:cx7="http://schemas.microsoft.com/office/drawing/2016/5/13/chartex" xmlns:cx8="http://schemas.microsoft.com/office/drawing/2016/5/14/chartex" xmlns:mc="http://schemas.openxmlformats.org/markup-compatibility/2006" xmlns:aink="http://schemas.microsoft.com/office/drawing/2016/ink" xmlns:am3d="http://schemas.microsoft.com/office/drawing/2017/model3d" xmlns:o="urn:schemas-microsoft-com:office:office" xmlns:oel="http://schemas.microsoft.com/office/2019/extlst" xmlns:r="http://schemas.openxmlformats.org/officeDocument/2006/relationships" xmlns:m="http://schemas.openxmlformats.org/officeDocument/2006/math" xmlns:v="urn:schemas-microsoft-com:vml" xmlns:wp14="http://schemas.microsoft.com/office/word/2010/wordprocessingDrawing" xmlns:wp="http://schemas.openxmlformats.org/drawingml/2006/wordprocessingDrawing" xmlns:w10="urn:schemas-microsoft-com:office:word" xmlns:w="http://schemas.openxmlformats.org/wordprocessingml/2006/main" xmlns:w14="http://schemas.microsoft.com/office/word/2010/wordml" xmlns:w15="http://schemas.microsoft.com/office/word/2012/wordml" xmlns:w16cex="http://schemas.microsoft.com/office/word/2018/wordml/cex" xmlns:w16cid="http://schemas.microsoft.com/office/word/2016/wordml/cid" xmlns:w16="http://schemas.microsoft.com/office/word/2018/wordml" xmlns:w16sdtdh="http://schemas.microsoft.com/office/word/2020/wordml/sdtdatahash" xmlns:w16se="http://schemas.microsoft.com/office/word/2015/wordml/symex" xmlns:wpg="http://schemas.microsoft.com/office/word/2010/wordprocessingGroup" xmlns:wpi="http://schemas.microsoft.com/office/word/2010/wordprocessingInk" xmlns:wne="http://schemas.microsoft.com/office/word/2006/wordml" xmlns:wps="http://schemas.microsoft.com/office/word/2010/wordprocessingShape" mc:Ignorable="w14 w15 w16se w16cid w16 w16cex w16sdtdh wp14">
+<w:ftr xmlns:wpc="http://schemas.microsoft.com/office/word/2010/wordprocessingCanvas" xmlns:cx="http://schemas.microsoft.com/office/drawing/2014/chartex" xmlns:cx1="http://schemas.microsoft.com/office/drawing/2015/9/8/chartex" xmlns:cx2="http://schemas.microsoft.com/office/drawing/2015/10/21/chartex" xmlns:cx3="http://schemas.microsoft.com/office/drawing/2016/5/9/chartex" xmlns:cx4="http://schemas.microsoft.com/office/drawing/2016/5/10/chartex" xmlns:cx5="http://schemas.microsoft.com/office/drawing/2016/5/11/chartex" xmlns:cx6="http://schemas.microsoft.com/office/drawing/2016/5/12/chartex" xmlns:cx7="http://schemas.microsoft.com/office/drawing/2016/5/13/chartex" xmlns:cx8="http://schemas.microsoft.com/office/drawing/2016/5/14/chartex" xmlns:mc="http://schemas.openxmlformats.org/markup-compatibility/2006" xmlns:aink="http://schemas.microsoft.com/office/drawing/2016/ink" xmlns:am3d="http://schemas.microsoft.com/office/drawing/2017/model3d" xmlns:o="urn:schemas-microsoft-com:office:office" xmlns:r="http://schemas.openxmlformats.org/officeDocument/2006/relationships" xmlns:m="http://schemas.openxmlformats.org/officeDocument/2006/math" xmlns:v="urn:schemas-microsoft-com:vml" xmlns:wp14="http://schemas.microsoft.com/office/word/2010/wordprocessingDrawing" xmlns:wp="http://schemas.openxmlformats.org/drawingml/2006/wordprocessingDrawing" xmlns:w10="urn:schemas-microsoft-com:office:word" xmlns:w="http://schemas.openxmlformats.org/wordprocessingml/2006/main" xmlns:w14="http://schemas.microsoft.com/office/word/2010/wordml" xmlns:w15="http://schemas.microsoft.com/office/word/2012/wordml" xmlns:w16cex="http://schemas.microsoft.com/office/word/2018/wordml/cex" xmlns:w16cid="http://schemas.microsoft.com/office/word/2016/wordml/cid" xmlns:w16="http://schemas.microsoft.com/office/word/2018/wordml" xmlns:w16sdtdh="http://schemas.microsoft.com/office/word/2020/wordml/sdtdatahash" xmlns:w16se="http://schemas.microsoft.com/office/word/2015/wordml/symex" xmlns:wpg="http://schemas.microsoft.com/office/word/2010/wordprocessingGroup" xmlns:wpi="http://schemas.microsoft.com/office/word/2010/wordprocessingInk" xmlns:wne="http://schemas.microsoft.com/office/word/2006/wordml" xmlns:wps="http://schemas.microsoft.com/office/word/2010/wordprocessingShape" mc:Ignorable="w14 w15 w16se w16cid w16 w16cex w16sdtdh wp14">
   <w:p>
     <w:pPr>
       <w:pStyle w:val="Footer"/>
@@ -2693,7 +3523,7 @@
 </file>
 
 <file path=word/footnotes.xml><?xml version="1.0" encoding="utf-8"?>
-<w:footnotes xmlns:wpc="http://schemas.microsoft.com/office/word/2010/wordprocessingCanvas" xmlns:cx="http://schemas.microsoft.com/office/drawing/2014/chartex" xmlns:cx1="http://schemas.microsoft.com/office/drawing/2015/9/8/chartex" xmlns:cx2="http://schemas.microsoft.com/office/drawing/2015/10/21/chartex" xmlns:cx3="http://schemas.microsoft.com/office/drawing/2016/5/9/chartex" xmlns:cx4="http://schemas.microsoft.com/office/drawing/2016/5/10/chartex" xmlns:cx5="http://schemas.microsoft.com/office/drawing/2016/5/11/chartex" xmlns:cx6="http://schemas.microsoft.com/office/drawing/2016/5/12/chartex" xmlns:cx7="http://schemas.microsoft.com/office/drawing/2016/5/13/chartex" xmlns:cx8="http://schemas.microsoft.com/office/drawing/2016/5/14/chartex" xmlns:mc="http://schemas.openxmlformats.org/markup-compatibility/2006" xmlns:aink="http://schemas.microsoft.com/office/drawing/2016/ink" xmlns:am3d="http://schemas.microsoft.com/office/drawing/2017/model3d" xmlns:o="urn:schemas-microsoft-com:office:office" xmlns:oel="http://schemas.microsoft.com/office/2019/extlst" xmlns:r="http://schemas.openxmlformats.org/officeDocument/2006/relationships" xmlns:m="http://schemas.openxmlformats.org/officeDocument/2006/math" xmlns:v="urn:schemas-microsoft-com:vml" xmlns:wp14="http://schemas.microsoft.com/office/word/2010/wordprocessingDrawing" xmlns:wp="http://schemas.openxmlformats.org/drawingml/2006/wordprocessingDrawing" xmlns:w10="urn:schemas-microsoft-com:office:word" xmlns:w="http://schemas.openxmlformats.org/wordprocessingml/2006/main" xmlns:w14="http://schemas.microsoft.com/office/word/2010/wordml" xmlns:w15="http://schemas.microsoft.com/office/word/2012/wordml" xmlns:w16cex="http://schemas.microsoft.com/office/word/2018/wordml/cex" xmlns:w16cid="http://schemas.microsoft.com/office/word/2016/wordml/cid" xmlns:w16="http://schemas.microsoft.com/office/word/2018/wordml" xmlns:w16sdtdh="http://schemas.microsoft.com/office/word/2020/wordml/sdtdatahash" xmlns:w16se="http://schemas.microsoft.com/office/word/2015/wordml/symex" xmlns:wpg="http://schemas.microsoft.com/office/word/2010/wordprocessingGroup" xmlns:wpi="http://schemas.microsoft.com/office/word/2010/wordprocessingInk" xmlns:wne="http://schemas.microsoft.com/office/word/2006/wordml" xmlns:wps="http://schemas.microsoft.com/office/word/2010/wordprocessingShape" mc:Ignorable="w14 w15 w16se w16cid w16 w16cex w16sdtdh wp14">
+<w:footnotes xmlns:wpc="http://schemas.microsoft.com/office/word/2010/wordprocessingCanvas" xmlns:cx="http://schemas.microsoft.com/office/drawing/2014/chartex" xmlns:cx1="http://schemas.microsoft.com/office/drawing/2015/9/8/chartex" xmlns:cx2="http://schemas.microsoft.com/office/drawing/2015/10/21/chartex" xmlns:cx3="http://schemas.microsoft.com/office/drawing/2016/5/9/chartex" xmlns:cx4="http://schemas.microsoft.com/office/drawing/2016/5/10/chartex" xmlns:cx5="http://schemas.microsoft.com/office/drawing/2016/5/11/chartex" xmlns:cx6="http://schemas.microsoft.com/office/drawing/2016/5/12/chartex" xmlns:cx7="http://schemas.microsoft.com/office/drawing/2016/5/13/chartex" xmlns:cx8="http://schemas.microsoft.com/office/drawing/2016/5/14/chartex" xmlns:mc="http://schemas.openxmlformats.org/markup-compatibility/2006" xmlns:aink="http://schemas.microsoft.com/office/drawing/2016/ink" xmlns:am3d="http://schemas.microsoft.com/office/drawing/2017/model3d" xmlns:o="urn:schemas-microsoft-com:office:office" xmlns:r="http://schemas.openxmlformats.org/officeDocument/2006/relationships" xmlns:m="http://schemas.openxmlformats.org/officeDocument/2006/math" xmlns:v="urn:schemas-microsoft-com:vml" xmlns:wp14="http://schemas.microsoft.com/office/word/2010/wordprocessingDrawing" xmlns:wp="http://schemas.openxmlformats.org/drawingml/2006/wordprocessingDrawing" xmlns:w10="urn:schemas-microsoft-com:office:word" xmlns:w="http://schemas.openxmlformats.org/wordprocessingml/2006/main" xmlns:w14="http://schemas.microsoft.com/office/word/2010/wordml" xmlns:w15="http://schemas.microsoft.com/office/word/2012/wordml" xmlns:w16cex="http://schemas.microsoft.com/office/word/2018/wordml/cex" xmlns:w16cid="http://schemas.microsoft.com/office/word/2016/wordml/cid" xmlns:w16="http://schemas.microsoft.com/office/word/2018/wordml" xmlns:w16sdtdh="http://schemas.microsoft.com/office/word/2020/wordml/sdtdatahash" xmlns:w16se="http://schemas.microsoft.com/office/word/2015/wordml/symex" xmlns:wpg="http://schemas.microsoft.com/office/word/2010/wordprocessingGroup" xmlns:wpi="http://schemas.microsoft.com/office/word/2010/wordprocessingInk" xmlns:wne="http://schemas.microsoft.com/office/word/2006/wordml" xmlns:wps="http://schemas.microsoft.com/office/word/2010/wordprocessingShape" mc:Ignorable="w14 w15 w16se w16cid w16 w16cex w16sdtdh wp14">
   <w:footnote w:type="separator" w:id="-1">
     <w:p>
       <w:r>
@@ -2712,7 +3542,7 @@
 </file>
 
 <file path=word/numbering.xml><?xml version="1.0" encoding="utf-8"?>
-<w:numbering xmlns:wpc="http://schemas.microsoft.com/office/word/2010/wordprocessingCanvas" xmlns:cx="http://schemas.microsoft.com/office/drawing/2014/chartex" xmlns:cx1="http://schemas.microsoft.com/office/drawing/2015/9/8/chartex" xmlns:cx2="http://schemas.microsoft.com/office/drawing/2015/10/21/chartex" xmlns:cx3="http://schemas.microsoft.com/office/drawing/2016/5/9/chartex" xmlns:cx4="http://schemas.microsoft.com/office/drawing/2016/5/10/chartex" xmlns:cx5="http://schemas.microsoft.com/office/drawing/2016/5/11/chartex" xmlns:cx6="http://schemas.microsoft.com/office/drawing/2016/5/12/chartex" xmlns:cx7="http://schemas.microsoft.com/office/drawing/2016/5/13/chartex" xmlns:cx8="http://schemas.microsoft.com/office/drawing/2016/5/14/chartex" xmlns:mc="http://schemas.openxmlformats.org/markup-compatibility/2006" xmlns:aink="http://schemas.microsoft.com/office/drawing/2016/ink" xmlns:am3d="http://schemas.microsoft.com/office/drawing/2017/model3d" xmlns:o="urn:schemas-microsoft-com:office:office" xmlns:oel="http://schemas.microsoft.com/office/2019/extlst" xmlns:r="http://schemas.openxmlformats.org/officeDocument/2006/relationships" xmlns:m="http://schemas.openxmlformats.org/officeDocument/2006/math" xmlns:v="urn:schemas-microsoft-com:vml" xmlns:wp14="http://schemas.microsoft.com/office/word/2010/wordprocessingDrawing" xmlns:wp="http://schemas.openxmlformats.org/drawingml/2006/wordprocessingDrawing" xmlns:w10="urn:schemas-microsoft-com:office:word" xmlns:w="http://schemas.openxmlformats.org/wordprocessingml/2006/main" xmlns:w14="http://schemas.microsoft.com/office/word/2010/wordml" xmlns:w15="http://schemas.microsoft.com/office/word/2012/wordml" xmlns:w16cex="http://schemas.microsoft.com/office/word/2018/wordml/cex" xmlns:w16cid="http://schemas.microsoft.com/office/word/2016/wordml/cid" xmlns:w16="http://schemas.microsoft.com/office/word/2018/wordml" xmlns:w16sdtdh="http://schemas.microsoft.com/office/word/2020/wordml/sdtdatahash" xmlns:w16se="http://schemas.microsoft.com/office/word/2015/wordml/symex" xmlns:wpg="http://schemas.microsoft.com/office/word/2010/wordprocessingGroup" xmlns:wpi="http://schemas.microsoft.com/office/word/2010/wordprocessingInk" xmlns:wne="http://schemas.microsoft.com/office/word/2006/wordml" xmlns:wps="http://schemas.microsoft.com/office/word/2010/wordprocessingShape" mc:Ignorable="w14 w15 w16se w16cid w16 w16cex w16sdtdh wp14">
+<w:numbering xmlns:wpc="http://schemas.microsoft.com/office/word/2010/wordprocessingCanvas" xmlns:cx="http://schemas.microsoft.com/office/drawing/2014/chartex" xmlns:cx1="http://schemas.microsoft.com/office/drawing/2015/9/8/chartex" xmlns:cx2="http://schemas.microsoft.com/office/drawing/2015/10/21/chartex" xmlns:cx3="http://schemas.microsoft.com/office/drawing/2016/5/9/chartex" xmlns:cx4="http://schemas.microsoft.com/office/drawing/2016/5/10/chartex" xmlns:cx5="http://schemas.microsoft.com/office/drawing/2016/5/11/chartex" xmlns:cx6="http://schemas.microsoft.com/office/drawing/2016/5/12/chartex" xmlns:cx7="http://schemas.microsoft.com/office/drawing/2016/5/13/chartex" xmlns:cx8="http://schemas.microsoft.com/office/drawing/2016/5/14/chartex" xmlns:mc="http://schemas.openxmlformats.org/markup-compatibility/2006" xmlns:aink="http://schemas.microsoft.com/office/drawing/2016/ink" xmlns:am3d="http://schemas.microsoft.com/office/drawing/2017/model3d" xmlns:o="urn:schemas-microsoft-com:office:office" xmlns:r="http://schemas.openxmlformats.org/officeDocument/2006/relationships" xmlns:m="http://schemas.openxmlformats.org/officeDocument/2006/math" xmlns:v="urn:schemas-microsoft-com:vml" xmlns:wp14="http://schemas.microsoft.com/office/word/2010/wordprocessingDrawing" xmlns:wp="http://schemas.openxmlformats.org/drawingml/2006/wordprocessingDrawing" xmlns:w10="urn:schemas-microsoft-com:office:word" xmlns:w="http://schemas.openxmlformats.org/wordprocessingml/2006/main" xmlns:w14="http://schemas.microsoft.com/office/word/2010/wordml" xmlns:w15="http://schemas.microsoft.com/office/word/2012/wordml" xmlns:w16cex="http://schemas.microsoft.com/office/word/2018/wordml/cex" xmlns:w16cid="http://schemas.microsoft.com/office/word/2016/wordml/cid" xmlns:w16="http://schemas.microsoft.com/office/word/2018/wordml" xmlns:w16sdtdh="http://schemas.microsoft.com/office/word/2020/wordml/sdtdatahash" xmlns:w16se="http://schemas.microsoft.com/office/word/2015/wordml/symex" xmlns:wpg="http://schemas.microsoft.com/office/word/2010/wordprocessingGroup" xmlns:wpi="http://schemas.microsoft.com/office/word/2010/wordprocessingInk" xmlns:wne="http://schemas.microsoft.com/office/word/2006/wordml" xmlns:wps="http://schemas.microsoft.com/office/word/2010/wordprocessingShape" mc:Ignorable="w14 w15 w16se w16cid w16 w16cex w16sdtdh wp14">
   <w:abstractNum w:abstractNumId="0" w15:restartNumberingAfterBreak="0">
     <w:nsid w:val="09ED061C"/>
     <w:multiLevelType w:val="hybridMultilevel"/>
@@ -3154,7 +3984,7 @@
       </w:pPr>
     </w:lvl>
   </w:abstractNum>
-  <w:num w:numId="1" w16cid:durableId="1241217466">
+  <w:num w:numId="1">
     <w:abstractNumId w:val="2"/>
     <w:lvlOverride w:ilvl="0">
       <w:startOverride w:val="1"/>
@@ -3184,19 +4014,19 @@
       <w:startOverride w:val="1"/>
     </w:lvlOverride>
   </w:num>
-  <w:num w:numId="2" w16cid:durableId="2124181170">
+  <w:num w:numId="2">
     <w:abstractNumId w:val="2"/>
   </w:num>
-  <w:num w:numId="3" w16cid:durableId="622073646">
+  <w:num w:numId="3">
     <w:abstractNumId w:val="0"/>
   </w:num>
-  <w:num w:numId="4" w16cid:durableId="171259296">
+  <w:num w:numId="4">
     <w:abstractNumId w:val="3"/>
   </w:num>
-  <w:num w:numId="5" w16cid:durableId="1346635705">
+  <w:num w:numId="5">
     <w:abstractNumId w:val="1"/>
   </w:num>
-  <w:num w:numId="6" w16cid:durableId="224070742">
+  <w:num w:numId="6">
     <w:abstractNumId w:val="4"/>
   </w:num>
 </w:numbering>
@@ -4131,15 +4961,6 @@
 </file>
 
 <file path=customXml/item1.xml><?xml version="1.0" encoding="utf-8"?>
-<?mso-contentType ?>
-<FormTemplates xmlns="http://schemas.microsoft.com/sharepoint/v3/contenttype/forms">
-  <Display>DocumentLibraryForm</Display>
-  <Edit>DocumentLibraryForm</Edit>
-  <New>DocumentLibraryForm</New>
-</FormTemplates>
-</file>
-
-<file path=customXml/item2.xml><?xml version="1.0" encoding="utf-8"?>
 <ct:contentTypeSchema xmlns:ct="http://schemas.microsoft.com/office/2006/metadata/contentType" xmlns:ma="http://schemas.microsoft.com/office/2006/metadata/properties/metaAttributes" ct:_="" ma:_="" ma:contentTypeName="_CtTemplate" ma:contentTypeID="0x01010064A5FDCCFB03F540B94405305D7DE14F00A4F8B82F7CEF57469A8FE5CEAB7A0EE0" ma:contentTypeVersion="54" ma:contentTypeDescription="Part of Template Management with Site Columns representing custom attributes." ma:contentTypeScope="" ma:versionID="c2ae9af6f2d07f5c87e529250672afb5">
   <xsd:schema xmlns:xsd="http://www.w3.org/2001/XMLSchema" xmlns:xs="http://www.w3.org/2001/XMLSchema" xmlns:p="http://schemas.microsoft.com/office/2006/metadata/properties" xmlns:ns2="f336f4fe-8719-4ea2-b5d6-29b3a580aeb4" xmlns:ns3="b57b892a-dd61-4bba-b372-a8d93da2c7e6" targetNamespace="http://schemas.microsoft.com/office/2006/metadata/properties" ma:root="true" ma:fieldsID="5cc5ae0d05cbe82a12e0833457866b27" ns2:_="" ns3:_="">
     <xsd:import namespace="f336f4fe-8719-4ea2-b5d6-29b3a580aeb4"/>
@@ -4455,11 +5276,16 @@
 </ct:contentTypeSchema>
 </file>
 
-<file path=customXml/item3.xml><?xml version="1.0" encoding="utf-8"?>
-<b:Sources xmlns:b="http://schemas.openxmlformats.org/officeDocument/2006/bibliography" xmlns="http://schemas.openxmlformats.org/officeDocument/2006/bibliography" SelectedStyle="\APASixthEditionOfficeOnline.xsl" StyleName="APA" Version="6"/>
+<file path=customXml/item2.xml><?xml version="1.0" encoding="utf-8"?>
+<?mso-contentType ?>
+<FormTemplates xmlns="http://schemas.microsoft.com/sharepoint/v3/contenttype/forms">
+  <Display>DocumentLibraryForm</Display>
+  <Edit>DocumentLibraryForm</Edit>
+  <New>DocumentLibraryForm</New>
+</FormTemplates>
 </file>
 
-<file path=customXml/item4.xml><?xml version="1.0" encoding="utf-8"?>
+<file path=customXml/item3.xml><?xml version="1.0" encoding="utf-8"?>
 <p:properties xmlns:p="http://schemas.microsoft.com/office/2006/metadata/properties" xmlns:xsi="http://www.w3.org/2001/XMLSchema-instance" xmlns:pc="http://schemas.microsoft.com/office/infopath/2007/PartnerControls">
   <documentManagement>
     <Stage xmlns="f336f4fe-8719-4ea2-b5d6-29b3a580aeb4">Draft</Stage>
@@ -4477,15 +5303,11 @@
 </p:properties>
 </file>
 
-<file path=customXml/itemProps1.xml><?xml version="1.0" encoding="utf-8"?>
-<ds:datastoreItem xmlns:ds="http://schemas.openxmlformats.org/officeDocument/2006/customXml" ds:itemID="{E132B841-DD01-4751-A5C7-7F79269462FA}">
-  <ds:schemaRefs>
-    <ds:schemaRef ds:uri="http://schemas.microsoft.com/sharepoint/v3/contenttype/forms"/>
-  </ds:schemaRefs>
-</ds:datastoreItem>
+<file path=customXml/item4.xml><?xml version="1.0" encoding="utf-8"?>
+<b:Sources xmlns:b="http://schemas.openxmlformats.org/officeDocument/2006/bibliography" xmlns="http://schemas.openxmlformats.org/officeDocument/2006/bibliography" SelectedStyle="\APASixthEditionOfficeOnline.xsl" StyleName="APA" Version="6"/>
 </file>
 
-<file path=customXml/itemProps2.xml><?xml version="1.0" encoding="utf-8"?>
+<file path=customXml/itemProps1.xml><?xml version="1.0" encoding="utf-8"?>
 <ds:datastoreItem xmlns:ds="http://schemas.openxmlformats.org/officeDocument/2006/customXml" ds:itemID="{9EF6B19C-3345-4FAC-9279-A9D0A73CF8E4}">
   <ds:schemaRefs>
     <ds:schemaRef ds:uri="http://schemas.microsoft.com/office/2006/metadata/contentType"/>
@@ -4504,15 +5326,15 @@
 </ds:datastoreItem>
 </file>
 
-<file path=customXml/itemProps3.xml><?xml version="1.0" encoding="utf-8"?>
-<ds:datastoreItem xmlns:ds="http://schemas.openxmlformats.org/officeDocument/2006/customXml" ds:itemID="{FC992D11-1E33-46C0-8B10-D85BEB8685C5}">
+<file path=customXml/itemProps2.xml><?xml version="1.0" encoding="utf-8"?>
+<ds:datastoreItem xmlns:ds="http://schemas.openxmlformats.org/officeDocument/2006/customXml" ds:itemID="{E132B841-DD01-4751-A5C7-7F79269462FA}">
   <ds:schemaRefs>
-    <ds:schemaRef ds:uri="http://schemas.openxmlformats.org/officeDocument/2006/bibliography"/>
+    <ds:schemaRef ds:uri="http://schemas.microsoft.com/sharepoint/v3/contenttype/forms"/>
   </ds:schemaRefs>
 </ds:datastoreItem>
 </file>
 
-<file path=customXml/itemProps4.xml><?xml version="1.0" encoding="utf-8"?>
+<file path=customXml/itemProps3.xml><?xml version="1.0" encoding="utf-8"?>
 <ds:datastoreItem xmlns:ds="http://schemas.openxmlformats.org/officeDocument/2006/customXml" ds:itemID="{2C76BC83-453B-485F-8060-B870C3356957}">
   <ds:schemaRefs>
     <ds:schemaRef ds:uri="http://schemas.microsoft.com/office/2006/metadata/properties"/>
@@ -4522,6 +5344,14 @@
 </ds:datastoreItem>
 </file>
 
+<file path=customXml/itemProps4.xml><?xml version="1.0" encoding="utf-8"?>
+<ds:datastoreItem xmlns:ds="http://schemas.openxmlformats.org/officeDocument/2006/customXml" ds:itemID="{FC992D11-1E33-46C0-8B10-D85BEB8685C5}">
+  <ds:schemaRefs>
+    <ds:schemaRef ds:uri="http://schemas.openxmlformats.org/officeDocument/2006/bibliography"/>
+  </ds:schemaRefs>
+</ds:datastoreItem>
+</file>
+
 <file path=docMetadata/LabelInfo.xml><?xml version="1.0" encoding="utf-8"?>
 <clbl:labelList xmlns:clbl="http://schemas.microsoft.com/office/2020/mipLabelMetadata">
   <clbl:label id="{fa22dce2-39a9-4bf4-a557-7a50b593b56a}" enabled="1" method="Privileged" siteId="{3e0088dc-0629-4ae6-aa8c-813e7a296f50}" contentBits="0" removed="0"/>

</xml_diff>

<commit_message>
update show hide conditions for judge papers section (#3426)
</commit_message>
<xml_diff>
--- a/docker/docmosis/templates/CV-UNS-DEC-ENG-01283.docx
+++ b/docker/docmosis/templates/CV-UNS-DEC-ENG-01283.docx
@@ -1,6 +1,6 @@
 
 <file path=word/document.xml><?xml version="1.0" encoding="utf-8"?>
-<w:document xmlns:wpc="http://schemas.microsoft.com/office/word/2010/wordprocessingCanvas" xmlns:cx="http://schemas.microsoft.com/office/drawing/2014/chartex" xmlns:cx1="http://schemas.microsoft.com/office/drawing/2015/9/8/chartex" xmlns:cx2="http://schemas.microsoft.com/office/drawing/2015/10/21/chartex" xmlns:cx3="http://schemas.microsoft.com/office/drawing/2016/5/9/chartex" xmlns:cx4="http://schemas.microsoft.com/office/drawing/2016/5/10/chartex" xmlns:cx5="http://schemas.microsoft.com/office/drawing/2016/5/11/chartex" xmlns:cx6="http://schemas.microsoft.com/office/drawing/2016/5/12/chartex" xmlns:cx7="http://schemas.microsoft.com/office/drawing/2016/5/13/chartex" xmlns:cx8="http://schemas.microsoft.com/office/drawing/2016/5/14/chartex" xmlns:mc="http://schemas.openxmlformats.org/markup-compatibility/2006" xmlns:aink="http://schemas.microsoft.com/office/drawing/2016/ink" xmlns:am3d="http://schemas.microsoft.com/office/drawing/2017/model3d" xmlns:o="urn:schemas-microsoft-com:office:office" xmlns:oel="http://schemas.microsoft.com/office/2019/extlst" xmlns:r="http://schemas.openxmlformats.org/officeDocument/2006/relationships" xmlns:m="http://schemas.openxmlformats.org/officeDocument/2006/math" xmlns:v="urn:schemas-microsoft-com:vml" xmlns:wp14="http://schemas.microsoft.com/office/word/2010/wordprocessingDrawing" xmlns:wp="http://schemas.openxmlformats.org/drawingml/2006/wordprocessingDrawing" xmlns:w10="urn:schemas-microsoft-com:office:word" xmlns:w="http://schemas.openxmlformats.org/wordprocessingml/2006/main" xmlns:w14="http://schemas.microsoft.com/office/word/2010/wordml" xmlns:w15="http://schemas.microsoft.com/office/word/2012/wordml" xmlns:w16cex="http://schemas.microsoft.com/office/word/2018/wordml/cex" xmlns:w16cid="http://schemas.microsoft.com/office/word/2016/wordml/cid" xmlns:w16="http://schemas.microsoft.com/office/word/2018/wordml" xmlns:w16sdtdh="http://schemas.microsoft.com/office/word/2020/wordml/sdtdatahash" xmlns:w16se="http://schemas.microsoft.com/office/word/2015/wordml/symex" xmlns:wpg="http://schemas.microsoft.com/office/word/2010/wordprocessingGroup" xmlns:wpi="http://schemas.microsoft.com/office/word/2010/wordprocessingInk" xmlns:wne="http://schemas.microsoft.com/office/word/2006/wordml" xmlns:wps="http://schemas.microsoft.com/office/word/2010/wordprocessingShape" mc:Ignorable="w14 w15 w16se w16cid w16 w16cex w16sdtdh wp14">
+<w:document xmlns:wpc="http://schemas.microsoft.com/office/word/2010/wordprocessingCanvas" xmlns:cx="http://schemas.microsoft.com/office/drawing/2014/chartex" xmlns:cx1="http://schemas.microsoft.com/office/drawing/2015/9/8/chartex" xmlns:cx2="http://schemas.microsoft.com/office/drawing/2015/10/21/chartex" xmlns:cx3="http://schemas.microsoft.com/office/drawing/2016/5/9/chartex" xmlns:cx4="http://schemas.microsoft.com/office/drawing/2016/5/10/chartex" xmlns:cx5="http://schemas.microsoft.com/office/drawing/2016/5/11/chartex" xmlns:cx6="http://schemas.microsoft.com/office/drawing/2016/5/12/chartex" xmlns:cx7="http://schemas.microsoft.com/office/drawing/2016/5/13/chartex" xmlns:cx8="http://schemas.microsoft.com/office/drawing/2016/5/14/chartex" xmlns:mc="http://schemas.openxmlformats.org/markup-compatibility/2006" xmlns:aink="http://schemas.microsoft.com/office/drawing/2016/ink" xmlns:am3d="http://schemas.microsoft.com/office/drawing/2017/model3d" xmlns:o="urn:schemas-microsoft-com:office:office" xmlns:r="http://schemas.openxmlformats.org/officeDocument/2006/relationships" xmlns:m="http://schemas.openxmlformats.org/officeDocument/2006/math" xmlns:v="urn:schemas-microsoft-com:vml" xmlns:wp14="http://schemas.microsoft.com/office/word/2010/wordprocessingDrawing" xmlns:wp="http://schemas.openxmlformats.org/drawingml/2006/wordprocessingDrawing" xmlns:w10="urn:schemas-microsoft-com:office:word" xmlns:w="http://schemas.openxmlformats.org/wordprocessingml/2006/main" xmlns:w14="http://schemas.microsoft.com/office/word/2010/wordml" xmlns:w15="http://schemas.microsoft.com/office/word/2012/wordml" xmlns:w16cex="http://schemas.microsoft.com/office/word/2018/wordml/cex" xmlns:w16cid="http://schemas.microsoft.com/office/word/2016/wordml/cid" xmlns:w16="http://schemas.microsoft.com/office/word/2018/wordml" xmlns:w16sdtdh="http://schemas.microsoft.com/office/word/2020/wordml/sdtdatahash" xmlns:w16se="http://schemas.microsoft.com/office/word/2015/wordml/symex" xmlns:wpg="http://schemas.microsoft.com/office/word/2010/wordprocessingGroup" xmlns:wpi="http://schemas.microsoft.com/office/word/2010/wordprocessingInk" xmlns:wne="http://schemas.microsoft.com/office/word/2006/wordml" xmlns:wps="http://schemas.microsoft.com/office/word/2010/wordprocessingShape" mc:Ignorable="w14 w15 w16se w16cid w16 w16cex w16sdtdh wp14">
   <w:body>
     <w:tbl>
       <w:tblPr>
@@ -16,7 +16,7 @@
       <w:tr>
         <w:tc>
           <w:tcPr>
-            <w:tcW w:w="2681" w:type="dxa"/>
+            <w:tcW w:w="2697" w:type="dxa"/>
             <w:tcBorders>
               <w:top w:val="nil"/>
               <w:left w:val="nil"/>
@@ -46,7 +46,7 @@
         </w:tc>
         <w:tc>
           <w:tcPr>
-            <w:tcW w:w="4418" w:type="dxa"/>
+            <w:tcW w:w="4402" w:type="dxa"/>
             <w:tcBorders>
               <w:top w:val="nil"/>
               <w:left w:val="nil"/>
@@ -113,7 +113,7 @@
       <w:tr>
         <w:tc>
           <w:tcPr>
-            <w:tcW w:w="2681" w:type="dxa"/>
+            <w:tcW w:w="2697" w:type="dxa"/>
             <w:tcBorders>
               <w:top w:val="nil"/>
               <w:left w:val="nil"/>
@@ -131,13 +131,55 @@
               <w:rPr>
                 <w:rFonts w:ascii="GDS Transport Website Light" w:hAnsi="GDS Transport Website Light"/>
               </w:rPr>
-              <w:t>&lt;&lt;{dateFormat($nowUTC ,‘d MMMM yyyy’)} &gt;&gt;</w:t>
+              <w:t>&lt;&lt;{</w:t>
+            </w:r>
+            <w:proofErr w:type="spellStart"/>
+            <w:r>
+              <w:rPr>
+                <w:rFonts w:ascii="GDS Transport Website Light" w:hAnsi="GDS Transport Website Light"/>
+              </w:rPr>
+              <w:t>dateFormat</w:t>
+            </w:r>
+            <w:proofErr w:type="spellEnd"/>
+            <w:r>
+              <w:rPr>
+                <w:rFonts w:ascii="GDS Transport Website Light" w:hAnsi="GDS Transport Website Light"/>
+              </w:rPr>
+              <w:t>($</w:t>
+            </w:r>
+            <w:proofErr w:type="spellStart"/>
+            <w:r>
+              <w:rPr>
+                <w:rFonts w:ascii="GDS Transport Website Light" w:hAnsi="GDS Transport Website Light"/>
+              </w:rPr>
+              <w:t>nowUTC</w:t>
+            </w:r>
+            <w:proofErr w:type="spellEnd"/>
+            <w:r>
+              <w:rPr>
+                <w:rFonts w:ascii="GDS Transport Website Light" w:hAnsi="GDS Transport Website Light"/>
+              </w:rPr>
+              <w:t xml:space="preserve"> ,‘d MMMM </w:t>
+            </w:r>
+            <w:proofErr w:type="spellStart"/>
+            <w:r>
+              <w:rPr>
+                <w:rFonts w:ascii="GDS Transport Website Light" w:hAnsi="GDS Transport Website Light"/>
+              </w:rPr>
+              <w:t>yyyy</w:t>
+            </w:r>
+            <w:proofErr w:type="spellEnd"/>
+            <w:r>
+              <w:rPr>
+                <w:rFonts w:ascii="GDS Transport Website Light" w:hAnsi="GDS Transport Website Light"/>
+              </w:rPr>
+              <w:t>’)} &gt;&gt;</w:t>
             </w:r>
           </w:p>
         </w:tc>
         <w:tc>
           <w:tcPr>
-            <w:tcW w:w="4418" w:type="dxa"/>
+            <w:tcW w:w="4402" w:type="dxa"/>
             <w:tcBorders>
               <w:top w:val="nil"/>
               <w:left w:val="nil"/>
@@ -162,6 +204,7 @@
               </w:rPr>
               <w:t>&lt;&lt;</w:t>
             </w:r>
+            <w:proofErr w:type="spellStart"/>
             <w:r>
               <w:rPr>
                 <w:rFonts w:ascii="GDS Transport Website Light" w:hAnsi="GDS Transport Website Light"/>
@@ -172,6 +215,7 @@
               </w:rPr>
               <w:t>courtName</w:t>
             </w:r>
+            <w:proofErr w:type="spellEnd"/>
             <w:r>
               <w:rPr>
                 <w:rFonts w:ascii="GDS Transport Website Light" w:hAnsi="GDS Transport Website Light"/>
@@ -205,7 +249,21 @@
               <w:rPr>
                 <w:rFonts w:ascii="GDS Transport Website Light" w:hAnsi="GDS Transport Website Light"/>
               </w:rPr>
-              <w:t>&lt;&lt;caseNumber&gt;&gt;</w:t>
+              <w:t>&lt;&lt;</w:t>
+            </w:r>
+            <w:proofErr w:type="spellStart"/>
+            <w:r>
+              <w:rPr>
+                <w:rFonts w:ascii="GDS Transport Website Light" w:hAnsi="GDS Transport Website Light"/>
+              </w:rPr>
+              <w:t>caseNumber</w:t>
+            </w:r>
+            <w:proofErr w:type="spellEnd"/>
+            <w:r>
+              <w:rPr>
+                <w:rFonts w:ascii="GDS Transport Website Light" w:hAnsi="GDS Transport Website Light"/>
+              </w:rPr>
+              <w:t>&gt;&gt;</w:t>
             </w:r>
           </w:p>
         </w:tc>
@@ -213,7 +271,7 @@
       <w:tr>
         <w:tc>
           <w:tcPr>
-            <w:tcW w:w="2681" w:type="dxa"/>
+            <w:tcW w:w="2697" w:type="dxa"/>
             <w:tcBorders>
               <w:top w:val="nil"/>
               <w:left w:val="nil"/>
@@ -231,7 +289,7 @@
         </w:tc>
         <w:tc>
           <w:tcPr>
-            <w:tcW w:w="4418" w:type="dxa"/>
+            <w:tcW w:w="4402" w:type="dxa"/>
             <w:tcBorders>
               <w:top w:val="nil"/>
               <w:left w:val="nil"/>
@@ -269,7 +327,7 @@
       <w:tr>
         <w:tc>
           <w:tcPr>
-            <w:tcW w:w="2681" w:type="dxa"/>
+            <w:tcW w:w="2697" w:type="dxa"/>
             <w:tcBorders>
               <w:top w:val="nil"/>
               <w:left w:val="nil"/>
@@ -287,7 +345,7 @@
         </w:tc>
         <w:tc>
           <w:tcPr>
-            <w:tcW w:w="4418" w:type="dxa"/>
+            <w:tcW w:w="4402" w:type="dxa"/>
             <w:tcBorders>
               <w:top w:val="nil"/>
               <w:left w:val="nil"/>
@@ -374,7 +432,7 @@
       <w:tr>
         <w:tc>
           <w:tcPr>
-            <w:tcW w:w="2681" w:type="dxa"/>
+            <w:tcW w:w="2697" w:type="dxa"/>
             <w:tcBorders>
               <w:top w:val="nil"/>
               <w:left w:val="nil"/>
@@ -392,7 +450,7 @@
         </w:tc>
         <w:tc>
           <w:tcPr>
-            <w:tcW w:w="4418" w:type="dxa"/>
+            <w:tcW w:w="4402" w:type="dxa"/>
             <w:tcBorders>
               <w:top w:val="nil"/>
               <w:left w:val="nil"/>
@@ -433,7 +491,7 @@
       <w:tr>
         <w:tc>
           <w:tcPr>
-            <w:tcW w:w="2681" w:type="dxa"/>
+            <w:tcW w:w="2697" w:type="dxa"/>
             <w:tcBorders>
               <w:top w:val="single" w:sz="4" w:space="0" w:color="auto"/>
               <w:left w:val="nil"/>
@@ -457,7 +515,7 @@
         </w:tc>
         <w:tc>
           <w:tcPr>
-            <w:tcW w:w="4418" w:type="dxa"/>
+            <w:tcW w:w="4402" w:type="dxa"/>
             <w:tcBorders>
               <w:top w:val="single" w:sz="4" w:space="0" w:color="auto"/>
               <w:left w:val="nil"/>
@@ -564,6 +622,7 @@
               </w:rPr>
               <w:t>&lt;&lt;</w:t>
             </w:r>
+            <w:proofErr w:type="spellStart"/>
             <w:r>
               <w:rPr>
                 <w:rFonts w:ascii="GDSTransportWebsite" w:hAnsi="GDSTransportWebsite"/>
@@ -571,6 +630,7 @@
               </w:rPr>
               <w:t>cr</w:t>
             </w:r>
+            <w:proofErr w:type="spellEnd"/>
             <w:r>
               <w:rPr>
                 <w:rFonts w:ascii="GDSTransportWebsite" w:hAnsi="GDSTransportWebsite"/>
@@ -622,7 +682,7 @@
       <w:tr>
         <w:tc>
           <w:tcPr>
-            <w:tcW w:w="2681" w:type="dxa"/>
+            <w:tcW w:w="2697" w:type="dxa"/>
             <w:tcBorders>
               <w:top w:val="nil"/>
               <w:left w:val="nil"/>
@@ -640,7 +700,7 @@
         </w:tc>
         <w:tc>
           <w:tcPr>
-            <w:tcW w:w="4418" w:type="dxa"/>
+            <w:tcW w:w="4402" w:type="dxa"/>
             <w:tcBorders>
               <w:top w:val="nil"/>
               <w:left w:val="nil"/>
@@ -753,7 +813,7 @@
       <w:tr>
         <w:tc>
           <w:tcPr>
-            <w:tcW w:w="2681" w:type="dxa"/>
+            <w:tcW w:w="2697" w:type="dxa"/>
             <w:tcBorders>
               <w:top w:val="nil"/>
               <w:left w:val="nil"/>
@@ -771,7 +831,7 @@
         </w:tc>
         <w:tc>
           <w:tcPr>
-            <w:tcW w:w="4418" w:type="dxa"/>
+            <w:tcW w:w="4402" w:type="dxa"/>
             <w:tcBorders>
               <w:top w:val="nil"/>
               <w:left w:val="nil"/>
@@ -865,6 +925,7 @@
               </w:rPr>
               <w:t>&lt;&lt;</w:t>
             </w:r>
+            <w:proofErr w:type="spellStart"/>
             <w:r>
               <w:rPr>
                 <w:rFonts w:ascii="GDSTransportWebsite" w:hAnsi="GDSTransportWebsite"/>
@@ -872,6 +933,7 @@
               </w:rPr>
               <w:t>cr</w:t>
             </w:r>
+            <w:proofErr w:type="spellEnd"/>
             <w:r>
               <w:rPr>
                 <w:rFonts w:ascii="GDSTransportWebsite" w:hAnsi="GDSTransportWebsite"/>
@@ -905,7 +967,7 @@
       <w:tr>
         <w:tc>
           <w:tcPr>
-            <w:tcW w:w="2681" w:type="dxa"/>
+            <w:tcW w:w="2697" w:type="dxa"/>
             <w:tcBorders>
               <w:top w:val="nil"/>
               <w:left w:val="nil"/>
@@ -923,7 +985,7 @@
         </w:tc>
         <w:tc>
           <w:tcPr>
-            <w:tcW w:w="4418" w:type="dxa"/>
+            <w:tcW w:w="4402" w:type="dxa"/>
             <w:tcBorders>
               <w:top w:val="nil"/>
               <w:left w:val="nil"/>
@@ -1058,7 +1120,25 @@
           <w:color w:val="0A0A0A"/>
           <w:shd w:val="clear" w:color="auto" w:fill="FFFFFF"/>
         </w:rPr>
-        <w:t>&lt;&lt;cs_{finalOrderMadeSelection=’</w:t>
+        <w:t>&lt;&lt;cs_{</w:t>
+      </w:r>
+      <w:proofErr w:type="spellStart"/>
+      <w:r>
+        <w:rPr>
+          <w:rFonts w:cstheme="minorHAnsi"/>
+          <w:color w:val="0A0A0A"/>
+          <w:shd w:val="clear" w:color="auto" w:fill="FFFFFF"/>
+        </w:rPr>
+        <w:t>finalOrderMadeSelection</w:t>
+      </w:r>
+      <w:proofErr w:type="spellEnd"/>
+      <w:r>
+        <w:rPr>
+          <w:rFonts w:cstheme="minorHAnsi"/>
+          <w:color w:val="0A0A0A"/>
+          <w:shd w:val="clear" w:color="auto" w:fill="FFFFFF"/>
+        </w:rPr>
+        <w:t>=’</w:t>
       </w:r>
       <w:r>
         <w:rPr>
@@ -1082,70 +1162,83 @@
         <w:rPr>
           <w:rFonts w:cstheme="minorHAnsi"/>
           <w:color w:val="0A0A0A"/>
-        </w:rPr>
-      </w:pPr>
-      <w:r>
-        <w:rPr>
-          <w:rFonts w:cstheme="minorHAnsi"/>
-          <w:color w:val="0A0A0A"/>
-          <w:shd w:val="clear" w:color="auto" w:fill="FFFFFF"/>
-        </w:rPr>
-        <w:t xml:space="preserve">This order is made by &lt;&lt;judgeNameTitle&gt;&gt; on </w:t>
-      </w:r>
-      <w:r>
-        <w:rPr>
-          <w:rFonts w:cstheme="minorHAnsi"/>
-        </w:rPr>
-        <w:t xml:space="preserve">&lt;&lt;{dateFormat($nowUTC ,‘d MMMM yyyy’)} &gt;&gt; at </w:t>
-      </w:r>
-      <w:r>
-        <w:rPr>
-          <w:rFonts w:cstheme="minorHAnsi"/>
-          <w:color w:val="0A0A0A"/>
-          <w:shd w:val="clear" w:color="auto" w:fill="FFFFFF"/>
-        </w:rPr>
-        <w:t>&lt;&lt;courtLocation&gt;&gt;.</w:t>
-      </w:r>
-      <w:r>
-        <w:rPr>
-          <w:rFonts w:cstheme="minorHAnsi"/>
-          <w:color w:val="0A0A0A"/>
-        </w:rPr>
-        <w:t>&lt;&lt;else&gt;&gt;</w:t>
-      </w:r>
-    </w:p>
-    <w:p>
-      <w:pPr>
-        <w:rPr>
-          <w:rFonts w:cstheme="minorHAnsi"/>
-          <w:color w:val="0A0A0A"/>
-        </w:rPr>
-      </w:pPr>
-      <w:r>
-        <w:rPr>
-          <w:rFonts w:cstheme="minorHAnsi"/>
-          <w:color w:val="0A0A0A"/>
-          <w:shd w:val="clear" w:color="auto" w:fill="FFFFFF"/>
-        </w:rPr>
-        <w:t xml:space="preserve">This order is made by &lt;&lt;judgeNameTitle&gt;&gt; following a hearing &lt;&lt;orderMadeDate&gt;&gt; at </w:t>
-      </w:r>
-      <w:r>
-        <w:rPr>
-          <w:rFonts w:cstheme="minorHAnsi"/>
-          <w:color w:val="0A0A0A"/>
-          <w:shd w:val="clear" w:color="auto" w:fill="FFFFFF"/>
-        </w:rPr>
-        <w:t>&lt;&lt;courtLocation&gt;&gt;.</w:t>
-      </w:r>
-    </w:p>
-    <w:p>
-      <w:pPr>
-        <w:rPr>
-          <w:rFonts w:cstheme="minorHAnsi"/>
-          <w:color w:val="0A0A0A"/>
-          <w:shd w:val="clear" w:color="auto" w:fill="FFFFFF"/>
-        </w:rPr>
-      </w:pPr>
+          <w:shd w:val="clear" w:color="auto" w:fill="FFFFFF"/>
+        </w:rPr>
+      </w:pPr>
+      <w:r>
+        <w:rPr>
+          <w:rFonts w:cstheme="minorHAnsi"/>
+          <w:color w:val="0A0A0A"/>
+          <w:shd w:val="clear" w:color="auto" w:fill="FFFFFF"/>
+        </w:rPr>
+        <w:t>This order is made by &lt;&lt;</w:t>
+      </w:r>
+      <w:proofErr w:type="spellStart"/>
+      <w:r>
+        <w:rPr>
+          <w:rFonts w:cstheme="minorHAnsi"/>
+          <w:color w:val="0A0A0A"/>
+          <w:shd w:val="clear" w:color="auto" w:fill="FFFFFF"/>
+        </w:rPr>
+        <w:t>judgeNameTitle</w:t>
+      </w:r>
+      <w:proofErr w:type="spellEnd"/>
+      <w:r>
+        <w:rPr>
+          <w:rFonts w:cstheme="minorHAnsi"/>
+          <w:color w:val="0A0A0A"/>
+          <w:shd w:val="clear" w:color="auto" w:fill="FFFFFF"/>
+        </w:rPr>
+        <w:t xml:space="preserve">&gt;&gt; on </w:t>
+      </w:r>
+      <w:r>
+        <w:rPr>
+          <w:rFonts w:cstheme="minorHAnsi"/>
+        </w:rPr>
+        <w:t>&lt;&lt;{</w:t>
+      </w:r>
+      <w:proofErr w:type="spellStart"/>
+      <w:r>
+        <w:rPr>
+          <w:rFonts w:cstheme="minorHAnsi"/>
+        </w:rPr>
+        <w:t>dateFormat</w:t>
+      </w:r>
+      <w:proofErr w:type="spellEnd"/>
+      <w:r>
+        <w:rPr>
+          <w:rFonts w:cstheme="minorHAnsi"/>
+        </w:rPr>
+        <w:t>($</w:t>
+      </w:r>
+      <w:proofErr w:type="spellStart"/>
+      <w:r>
+        <w:rPr>
+          <w:rFonts w:cstheme="minorHAnsi"/>
+        </w:rPr>
+        <w:t>nowUTC</w:t>
+      </w:r>
+      <w:proofErr w:type="spellEnd"/>
+      <w:r>
+        <w:rPr>
+          <w:rFonts w:cstheme="minorHAnsi"/>
+        </w:rPr>
+        <w:t xml:space="preserve"> ,‘d MMMM </w:t>
+      </w:r>
+      <w:proofErr w:type="spellStart"/>
+      <w:r>
+        <w:rPr>
+          <w:rFonts w:cstheme="minorHAnsi"/>
+        </w:rPr>
+        <w:t>yyyy</w:t>
+      </w:r>
+      <w:proofErr w:type="spellEnd"/>
+      <w:r>
+        <w:rPr>
+          <w:rFonts w:cstheme="minorHAnsi"/>
+        </w:rPr>
+        <w:t xml:space="preserve">’)} &gt;&gt; at </w:t>
+      </w:r>
       <w:r>
         <w:rPr>
           <w:rFonts w:cstheme="minorHAnsi"/>
@@ -1154,396 +1247,23 @@
         </w:rPr>
         <w:t>&lt;&lt;</w:t>
       </w:r>
-      <w:r>
-        <w:t>cs_{</w:t>
-      </w:r>
-      <w:r>
-        <w:rPr>
-          <w:rFonts w:cstheme="minorHAnsi"/>
-          <w:color w:val="0A0A0A"/>
-          <w:shd w:val="clear" w:color="auto" w:fill="FFFFFF"/>
-        </w:rPr>
-        <w:t>finalOrderJudgeHeardFrom</w:t>
-      </w:r>
-      <w:r>
-        <w:rPr>
-          <w:rFonts w:cstheme="minorHAnsi"/>
-          <w:color w:val="0A0A0A"/>
-          <w:shd w:val="clear" w:color="auto" w:fill="FFFFFF"/>
-        </w:rPr>
-        <w:t>=’true’</w:t>
-      </w:r>
-      <w:r>
-        <w:rPr>
-          <w:rFonts w:cstheme="minorHAnsi"/>
-          <w:color w:val="0A0A0A"/>
-          <w:shd w:val="clear" w:color="auto" w:fill="FFFFFF"/>
-        </w:rPr>
-        <w:t>}</w:t>
-      </w:r>
-      <w:r>
-        <w:rPr>
-          <w:rFonts w:cstheme="minorHAnsi"/>
-          <w:color w:val="0A0A0A"/>
-          <w:shd w:val="clear" w:color="auto" w:fill="FFFFFF"/>
-        </w:rPr>
-        <w:t>&gt;&gt;</w:t>
-      </w:r>
-    </w:p>
-    <w:p>
-      <w:pPr>
-        <w:rPr>
-          <w:rFonts w:cstheme="minorHAnsi"/>
-          <w:color w:val="0A0A0A"/>
-          <w:shd w:val="clear" w:color="auto" w:fill="FFFFFF"/>
-        </w:rPr>
-      </w:pPr>
-    </w:p>
-    <w:p>
-      <w:pPr>
-        <w:rPr>
-          <w:rFonts w:cstheme="minorHAnsi"/>
-          <w:color w:val="0A0A0A"/>
-        </w:rPr>
-      </w:pPr>
-      <w:r>
-        <w:rPr>
-          <w:rFonts w:cstheme="minorHAnsi"/>
-          <w:color w:val="0A0A0A"/>
-        </w:rPr>
-        <w:t xml:space="preserve">The </w:t>
-      </w:r>
-      <w:r>
-        <w:rPr>
-          <w:rFonts w:cstheme="minorHAnsi"/>
-          <w:color w:val="0A0A0A"/>
-        </w:rPr>
-        <w:t>J</w:t>
-      </w:r>
-      <w:r>
-        <w:rPr>
-          <w:rFonts w:cstheme="minorHAnsi"/>
-          <w:color w:val="0A0A0A"/>
-        </w:rPr>
-        <w:t>udge heard from:</w:t>
-      </w:r>
-    </w:p>
-    <w:p>
-      <w:pPr>
-        <w:rPr>
-          <w:rFonts w:cstheme="minorHAnsi"/>
-          <w:color w:val="0A0A0A"/>
-        </w:rPr>
-      </w:pPr>
-    </w:p>
-    <w:p>
-      <w:pPr>
-        <w:rPr>
-          <w:rFonts w:cstheme="minorHAnsi"/>
-          <w:color w:val="0A0A0A"/>
-        </w:rPr>
-      </w:pPr>
-      <w:r>
-        <w:rPr>
-          <w:rFonts w:cstheme="minorHAnsi"/>
-          <w:color w:val="0A0A0A"/>
-        </w:rPr>
-        <w:t>&lt;&lt;cs_{</w:t>
-      </w:r>
-      <w:r>
-        <w:rPr>
-          <w:rFonts w:cstheme="minorHAnsi"/>
-          <w:color w:val="0A0A0A"/>
-        </w:rPr>
-        <w:t>otherRepresentedText</w:t>
-      </w:r>
-      <w:r>
-        <w:rPr>
-          <w:rFonts w:cstheme="minorHAnsi"/>
-          <w:color w:val="0A0A0A"/>
-        </w:rPr>
-        <w:t>=’null’}&gt;&gt;</w:t>
-      </w:r>
-      <w:r>
-        <w:rPr>
-          <w:rFonts w:cstheme="minorHAnsi"/>
-          <w:color w:val="0A0A0A"/>
-        </w:rPr>
-        <w:t xml:space="preserve">&lt;&lt;claimantAttendsOrRepresented&gt;&gt; </w:t>
-      </w:r>
-    </w:p>
-    <w:p>
-      <w:pPr>
-        <w:rPr>
-          <w:rFonts w:cstheme="minorHAnsi"/>
-          <w:color w:val="0A0A0A"/>
-          <w:shd w:val="clear" w:color="auto" w:fill="FFFFFF"/>
-        </w:rPr>
-      </w:pPr>
-      <w:r>
-        <w:rPr>
-          <w:rFonts w:cstheme="minorHAnsi"/>
-          <w:color w:val="0A0A0A"/>
-          <w:shd w:val="clear" w:color="auto" w:fill="FFFFFF"/>
-        </w:rPr>
-        <w:t>&lt;&lt;cs_{</w:t>
-      </w:r>
-      <w:r>
-        <w:rPr>
-          <w:rFonts w:cstheme="minorHAnsi"/>
-          <w:color w:val="0A0A0A"/>
-        </w:rPr>
-        <w:t>claimantTwoAttendsOrRepresented</w:t>
-      </w:r>
-      <w:r>
-        <w:rPr>
-          <w:rFonts w:cstheme="minorHAnsi"/>
-          <w:color w:val="0A0A0A"/>
-          <w:shd w:val="clear" w:color="auto" w:fill="FFFFFF"/>
-        </w:rPr>
-        <w:t>!</w:t>
-      </w:r>
-      <w:r>
-        <w:rPr>
-          <w:rFonts w:cstheme="minorHAnsi"/>
-          <w:color w:val="0A0A0A"/>
-          <w:shd w:val="clear" w:color="auto" w:fill="FFFFFF"/>
-        </w:rPr>
-        <w:t>=’</w:t>
-      </w:r>
-      <w:r>
-        <w:rPr>
-          <w:rFonts w:cstheme="minorHAnsi"/>
-          <w:color w:val="0A0A0A"/>
-          <w:shd w:val="clear" w:color="auto" w:fill="FFFFFF"/>
-        </w:rPr>
-        <w:t>null</w:t>
-      </w:r>
-      <w:r>
-        <w:rPr>
-          <w:rFonts w:cstheme="minorHAnsi"/>
-          <w:color w:val="0A0A0A"/>
-          <w:shd w:val="clear" w:color="auto" w:fill="FFFFFF"/>
-        </w:rPr>
-        <w:t>’}&gt;&gt;</w:t>
-      </w:r>
-    </w:p>
-    <w:p>
-      <w:pPr>
-        <w:rPr>
-          <w:rFonts w:cstheme="minorHAnsi"/>
-          <w:color w:val="0A0A0A"/>
-          <w:shd w:val="clear" w:color="auto" w:fill="FFFFFF"/>
-        </w:rPr>
-      </w:pPr>
-    </w:p>
-    <w:p>
-      <w:pPr>
-        <w:rPr>
-          <w:rFonts w:cstheme="minorHAnsi"/>
-          <w:color w:val="0A0A0A"/>
-          <w:shd w:val="clear" w:color="auto" w:fill="FFFFFF"/>
-        </w:rPr>
-      </w:pPr>
-      <w:r>
-        <w:rPr>
-          <w:rFonts w:cstheme="minorHAnsi"/>
-          <w:color w:val="0A0A0A"/>
-        </w:rPr>
-        <w:t>&lt;&lt;claimantTwoAttendsOrRepresented&gt;&gt;</w:t>
-      </w:r>
-    </w:p>
-    <w:p>
-      <w:pPr>
-        <w:rPr>
-          <w:rFonts w:cstheme="minorHAnsi"/>
-          <w:color w:val="0A0A0A"/>
-        </w:rPr>
-      </w:pPr>
-      <w:r>
-        <w:rPr>
-          <w:rFonts w:cstheme="minorHAnsi"/>
-          <w:color w:val="0A0A0A"/>
-        </w:rPr>
-        <w:t>&lt;&lt;es_&gt;&gt;</w:t>
-      </w:r>
-    </w:p>
-    <w:p>
-      <w:pPr>
-        <w:rPr>
-          <w:rFonts w:cstheme="minorHAnsi"/>
-          <w:color w:val="0A0A0A"/>
-          <w:shd w:val="clear" w:color="auto" w:fill="FFFFFF"/>
-        </w:rPr>
-      </w:pPr>
-    </w:p>
-    <w:p>
-      <w:pPr>
-        <w:rPr>
-          <w:rFonts w:cstheme="minorHAnsi"/>
-          <w:color w:val="0A0A0A"/>
-        </w:rPr>
-      </w:pPr>
-      <w:r>
-        <w:rPr>
-          <w:rFonts w:cstheme="minorHAnsi"/>
-          <w:color w:val="0A0A0A"/>
-        </w:rPr>
-        <w:t>&lt;&lt;defendantAttendsOrRepresented&gt;&gt;</w:t>
-      </w:r>
-    </w:p>
-    <w:p>
-      <w:pPr>
-        <w:rPr>
-          <w:rFonts w:cstheme="minorHAnsi"/>
-          <w:color w:val="0A0A0A"/>
-          <w:shd w:val="clear" w:color="auto" w:fill="FFFFFF"/>
-        </w:rPr>
-      </w:pPr>
-      <w:r>
-        <w:rPr>
-          <w:rFonts w:cstheme="minorHAnsi"/>
-          <w:color w:val="0A0A0A"/>
-          <w:shd w:val="clear" w:color="auto" w:fill="FFFFFF"/>
-        </w:rPr>
-        <w:t>&lt;&lt;cs_{</w:t>
-      </w:r>
-      <w:r>
-        <w:rPr>
-          <w:rFonts w:cstheme="minorHAnsi"/>
-          <w:color w:val="0A0A0A"/>
-        </w:rPr>
-        <w:t>defendantTwoAttendsOrRepresented</w:t>
-      </w:r>
-      <w:r>
-        <w:rPr>
-          <w:rFonts w:cstheme="minorHAnsi"/>
-          <w:color w:val="0A0A0A"/>
-          <w:shd w:val="clear" w:color="auto" w:fill="FFFFFF"/>
-        </w:rPr>
-        <w:t>!</w:t>
-      </w:r>
-      <w:r>
-        <w:rPr>
-          <w:rFonts w:cstheme="minorHAnsi"/>
-          <w:color w:val="0A0A0A"/>
-          <w:shd w:val="clear" w:color="auto" w:fill="FFFFFF"/>
-        </w:rPr>
-        <w:t>=’</w:t>
-      </w:r>
-      <w:r>
-        <w:rPr>
-          <w:rFonts w:cstheme="minorHAnsi"/>
-          <w:color w:val="0A0A0A"/>
-          <w:shd w:val="clear" w:color="auto" w:fill="FFFFFF"/>
-        </w:rPr>
-        <w:t>null</w:t>
-      </w:r>
-      <w:r>
-        <w:rPr>
-          <w:rFonts w:cstheme="minorHAnsi"/>
-          <w:color w:val="0A0A0A"/>
-          <w:shd w:val="clear" w:color="auto" w:fill="FFFFFF"/>
-        </w:rPr>
-        <w:t>’}&gt;&gt;</w:t>
-      </w:r>
-    </w:p>
-    <w:p>
-      <w:pPr>
-        <w:rPr>
-          <w:rFonts w:cstheme="minorHAnsi"/>
-          <w:color w:val="0A0A0A"/>
-        </w:rPr>
-      </w:pPr>
-    </w:p>
-    <w:p>
-      <w:pPr>
-        <w:rPr>
-          <w:rFonts w:cstheme="minorHAnsi"/>
-          <w:color w:val="0A0A0A"/>
-        </w:rPr>
-      </w:pPr>
-      <w:r>
-        <w:rPr>
-          <w:rFonts w:cstheme="minorHAnsi"/>
-          <w:color w:val="0A0A0A"/>
-        </w:rPr>
-        <w:t>&lt;&lt;</w:t>
-      </w:r>
-      <w:r>
-        <w:rPr>
-          <w:rFonts w:cstheme="minorHAnsi"/>
-          <w:color w:val="0A0A0A"/>
-        </w:rPr>
-        <w:t>defendantTwoAttendsOrRepresented&gt;&gt;</w:t>
-      </w:r>
-    </w:p>
-    <w:p>
-      <w:pPr>
-        <w:rPr>
-          <w:rFonts w:cstheme="minorHAnsi"/>
-          <w:color w:val="0A0A0A"/>
-        </w:rPr>
-      </w:pPr>
-      <w:r>
-        <w:rPr>
-          <w:rFonts w:cstheme="minorHAnsi"/>
-          <w:color w:val="0A0A0A"/>
-        </w:rPr>
-        <w:t>&lt;&lt;es_&gt;&gt;</w:t>
-      </w:r>
-    </w:p>
-    <w:p>
-      <w:pPr>
-        <w:rPr>
-          <w:rFonts w:cstheme="minorHAnsi"/>
-          <w:color w:val="0A0A0A"/>
-        </w:rPr>
-      </w:pPr>
-      <w:r>
-        <w:rPr>
-          <w:rFonts w:cstheme="minorHAnsi"/>
-          <w:color w:val="0A0A0A"/>
-          <w:shd w:val="clear" w:color="auto" w:fill="FFFFFF"/>
-        </w:rPr>
-        <w:t>&lt;&lt;else&gt;&gt;</w:t>
-      </w:r>
-      <w:r>
-        <w:rPr>
-          <w:rFonts w:cstheme="minorHAnsi"/>
-          <w:color w:val="0A0A0A"/>
-        </w:rPr>
-        <w:t>&lt;&lt;</w:t>
-      </w:r>
-      <w:r>
-        <w:rPr>
-          <w:rFonts w:cstheme="minorHAnsi"/>
-          <w:color w:val="0A0A0A"/>
-        </w:rPr>
-        <w:t>otherRepresentedText</w:t>
-      </w:r>
-      <w:r>
-        <w:rPr>
-          <w:rFonts w:cstheme="minorHAnsi"/>
-          <w:color w:val="0A0A0A"/>
-        </w:rPr>
-        <w:t>&gt;&gt;</w:t>
-      </w:r>
-    </w:p>
-    <w:p>
-      <w:pPr>
-        <w:rPr>
-          <w:rFonts w:cstheme="minorHAnsi"/>
-          <w:color w:val="0A0A0A"/>
-          <w:shd w:val="clear" w:color="auto" w:fill="FFFFFF"/>
-        </w:rPr>
-      </w:pPr>
-      <w:r>
-        <w:rPr>
-          <w:rFonts w:cstheme="minorHAnsi"/>
-          <w:color w:val="0A0A0A"/>
-        </w:rPr>
-        <w:t>&lt;&lt;es_&gt;&gt;</w:t>
+      <w:proofErr w:type="spellStart"/>
+      <w:r>
+        <w:rPr>
+          <w:rFonts w:cstheme="minorHAnsi"/>
+          <w:color w:val="0A0A0A"/>
+          <w:shd w:val="clear" w:color="auto" w:fill="FFFFFF"/>
+        </w:rPr>
+        <w:t>courtLocation</w:t>
+      </w:r>
+      <w:proofErr w:type="spellEnd"/>
+      <w:r>
+        <w:rPr>
+          <w:rFonts w:cstheme="minorHAnsi"/>
+          <w:color w:val="0A0A0A"/>
+          <w:shd w:val="clear" w:color="auto" w:fill="FFFFFF"/>
+        </w:rPr>
+        <w:t>&gt;&gt;.</w:t>
       </w:r>
     </w:p>
     <w:p>
@@ -1556,21 +1276,14 @@
           <w:color w:val="0A0A0A"/>
         </w:rPr>
       </w:pPr>
-      <w:bookmarkStart w:id="1" w:name="_Hlk146026615"/>
-      <w:r>
-        <w:rPr>
-          <w:rFonts w:cstheme="minorHAnsi"/>
-          <w:color w:val="0A0A0A"/>
-        </w:rPr>
-        <w:t>&lt;&lt;</w:t>
-      </w:r>
-      <w:r>
-        <w:rPr>
-          <w:rFonts w:cstheme="minorHAnsi"/>
-          <w:color w:val="0A0A0A"/>
-        </w:rPr>
-        <w:t>cs_{</w:t>
-      </w:r>
+      <w:r>
+        <w:rPr>
+          <w:rFonts w:cstheme="minorHAnsi"/>
+          <w:color w:val="0A0A0A"/>
+        </w:rPr>
+        <w:t>&lt;&lt;cs_{</w:t>
+      </w:r>
+      <w:proofErr w:type="spellStart"/>
       <w:r>
         <w:rPr>
           <w:rFonts w:cstheme="minorHAnsi"/>
@@ -1578,28 +1291,14 @@
         </w:rPr>
         <w:t>judgeConsideredPapers</w:t>
       </w:r>
-      <w:r>
-        <w:rPr>
-          <w:rFonts w:cstheme="minorHAnsi"/>
-          <w:color w:val="0A0A0A"/>
-        </w:rPr>
-        <w:t xml:space="preserve"> =’true’</w:t>
-      </w:r>
-      <w:r>
-        <w:rPr>
-          <w:rFonts w:cstheme="minorHAnsi"/>
-          <w:color w:val="0A0A0A"/>
-        </w:rPr>
-        <w:t>}</w:t>
-      </w:r>
-      <w:r>
-        <w:rPr>
-          <w:rFonts w:cstheme="minorHAnsi"/>
-          <w:color w:val="0A0A0A"/>
-        </w:rPr>
-        <w:t>&gt;&gt;</w:t>
-      </w:r>
-      <w:bookmarkEnd w:id="1"/>
+      <w:proofErr w:type="spellEnd"/>
+      <w:r>
+        <w:rPr>
+          <w:rFonts w:cstheme="minorHAnsi"/>
+          <w:color w:val="0A0A0A"/>
+        </w:rPr>
+        <w:t xml:space="preserve"> =’true’}&gt;&gt;</w:t>
+      </w:r>
     </w:p>
     <w:p>
       <w:pPr>
@@ -1611,27 +1310,6 @@
           <w:color w:val="0A0A0A"/>
         </w:rPr>
       </w:pPr>
-      <w:r>
-        <w:rPr>
-          <w:rFonts w:cstheme="minorHAnsi"/>
-          <w:color w:val="0A0A0A"/>
-        </w:rPr>
-        <w:t xml:space="preserve">The </w:t>
-      </w:r>
-      <w:r>
-        <w:rPr>
-          <w:rFonts w:cstheme="minorHAnsi"/>
-          <w:color w:val="0A0A0A"/>
-        </w:rPr>
-        <w:t>J</w:t>
-      </w:r>
-      <w:r>
-        <w:rPr>
-          <w:rFonts w:cstheme="minorHAnsi"/>
-          <w:color w:val="0A0A0A"/>
-        </w:rPr>
-        <w:t>udge considered the papers.</w:t>
-      </w:r>
     </w:p>
     <w:p>
       <w:pPr>
@@ -1648,14 +1326,108 @@
           <w:rFonts w:cstheme="minorHAnsi"/>
           <w:color w:val="0A0A0A"/>
         </w:rPr>
-        <w:t>&lt;&lt;es_&gt;&gt;&lt;&lt;es_&gt;&gt;</w:t>
-      </w:r>
+        <w:t>The Judge considered the papers.</w:t>
+      </w:r>
+    </w:p>
+    <w:p>
+      <w:pPr>
+        <w:rPr>
+          <w:rFonts w:cstheme="minorHAnsi"/>
+          <w:color w:val="0A0A0A"/>
+        </w:rPr>
+      </w:pPr>
       <w:r>
         <w:rPr>
           <w:rFonts w:cstheme="minorHAnsi"/>
           <w:color w:val="0A0A0A"/>
         </w:rPr>
         <w:t>&lt;&lt;es_&gt;&gt;</w:t>
+      </w:r>
+      <w:r>
+        <w:rPr>
+          <w:rFonts w:cstheme="minorHAnsi"/>
+          <w:color w:val="0A0A0A"/>
+        </w:rPr>
+        <w:t>&lt;&lt;else&gt;&gt;</w:t>
+      </w:r>
+    </w:p>
+    <w:p>
+      <w:pPr>
+        <w:rPr>
+          <w:rFonts w:cstheme="minorHAnsi"/>
+          <w:color w:val="0A0A0A"/>
+          <w:shd w:val="clear" w:color="auto" w:fill="FFFFFF"/>
+        </w:rPr>
+      </w:pPr>
+      <w:r>
+        <w:rPr>
+          <w:rFonts w:cstheme="minorHAnsi"/>
+          <w:color w:val="0A0A0A"/>
+          <w:shd w:val="clear" w:color="auto" w:fill="FFFFFF"/>
+        </w:rPr>
+        <w:t>This order is made by &lt;&lt;</w:t>
+      </w:r>
+      <w:proofErr w:type="spellStart"/>
+      <w:r>
+        <w:rPr>
+          <w:rFonts w:cstheme="minorHAnsi"/>
+          <w:color w:val="0A0A0A"/>
+          <w:shd w:val="clear" w:color="auto" w:fill="FFFFFF"/>
+        </w:rPr>
+        <w:t>judgeNameTitle</w:t>
+      </w:r>
+      <w:proofErr w:type="spellEnd"/>
+      <w:r>
+        <w:rPr>
+          <w:rFonts w:cstheme="minorHAnsi"/>
+          <w:color w:val="0A0A0A"/>
+          <w:shd w:val="clear" w:color="auto" w:fill="FFFFFF"/>
+        </w:rPr>
+        <w:t>&gt;&gt; following a hearing &lt;&lt;</w:t>
+      </w:r>
+      <w:proofErr w:type="spellStart"/>
+      <w:r>
+        <w:rPr>
+          <w:rFonts w:cstheme="minorHAnsi"/>
+          <w:color w:val="0A0A0A"/>
+          <w:shd w:val="clear" w:color="auto" w:fill="FFFFFF"/>
+        </w:rPr>
+        <w:t>orderMadeDate</w:t>
+      </w:r>
+      <w:proofErr w:type="spellEnd"/>
+      <w:r>
+        <w:rPr>
+          <w:rFonts w:cstheme="minorHAnsi"/>
+          <w:color w:val="0A0A0A"/>
+          <w:shd w:val="clear" w:color="auto" w:fill="FFFFFF"/>
+        </w:rPr>
+        <w:t xml:space="preserve">&gt;&gt; at </w:t>
+      </w:r>
+      <w:r>
+        <w:rPr>
+          <w:rFonts w:cstheme="minorHAnsi"/>
+          <w:color w:val="0A0A0A"/>
+          <w:shd w:val="clear" w:color="auto" w:fill="FFFFFF"/>
+        </w:rPr>
+        <w:t>&lt;&lt;</w:t>
+      </w:r>
+      <w:proofErr w:type="spellStart"/>
+      <w:r>
+        <w:rPr>
+          <w:rFonts w:cstheme="minorHAnsi"/>
+          <w:color w:val="0A0A0A"/>
+          <w:shd w:val="clear" w:color="auto" w:fill="FFFFFF"/>
+        </w:rPr>
+        <w:t>courtLocation</w:t>
+      </w:r>
+      <w:proofErr w:type="spellEnd"/>
+      <w:r>
+        <w:rPr>
+          <w:rFonts w:cstheme="minorHAnsi"/>
+          <w:color w:val="0A0A0A"/>
+          <w:shd w:val="clear" w:color="auto" w:fill="FFFFFF"/>
+        </w:rPr>
+        <w:t>&gt;&gt;.</w:t>
       </w:r>
     </w:p>
     <w:p>
@@ -1668,22 +1440,558 @@
           <w:color w:val="0A0A0A"/>
         </w:rPr>
       </w:pPr>
-      <w:r>
-        <w:rPr>
-          <w:rFonts w:cstheme="minorHAnsi"/>
-          <w:color w:val="0A0A0A"/>
-          <w:shd w:val="clear" w:color="auto" w:fill="FFFFFF"/>
-        </w:rPr>
-        <w:t>&lt;&lt;cs_{finalOrderMadeSelection=’Yes’</w:t>
-      </w:r>
-      <w:r>
-        <w:rPr>
-          <w:rFonts w:cstheme="minorHAnsi"/>
-          <w:color w:val="0A0A0A"/>
-          <w:shd w:val="clear" w:color="auto" w:fill="FFFFFF"/>
-        </w:rPr>
-        <w:t xml:space="preserve"> &amp;&amp; recordedToggle</w:t>
-      </w:r>
+      <w:bookmarkStart w:id="1" w:name="_Hlk146026615"/>
+      <w:r>
+        <w:rPr>
+          <w:rFonts w:cstheme="minorHAnsi"/>
+          <w:color w:val="0A0A0A"/>
+        </w:rPr>
+        <w:t>&lt;&lt;cs_{</w:t>
+      </w:r>
+      <w:proofErr w:type="spellStart"/>
+      <w:r>
+        <w:rPr>
+          <w:rFonts w:cstheme="minorHAnsi"/>
+          <w:color w:val="0A0A0A"/>
+        </w:rPr>
+        <w:t>judgeConsideredPapers</w:t>
+      </w:r>
+      <w:proofErr w:type="spellEnd"/>
+      <w:r>
+        <w:rPr>
+          <w:rFonts w:cstheme="minorHAnsi"/>
+          <w:color w:val="0A0A0A"/>
+        </w:rPr>
+        <w:t xml:space="preserve"> =’true’}&gt;&gt;</w:t>
+      </w:r>
+      <w:bookmarkEnd w:id="1"/>
+    </w:p>
+    <w:p>
+      <w:pPr>
+        <w:tabs>
+          <w:tab w:val="left" w:pos="1680"/>
+        </w:tabs>
+        <w:rPr>
+          <w:rFonts w:cstheme="minorHAnsi"/>
+          <w:color w:val="0A0A0A"/>
+        </w:rPr>
+      </w:pPr>
+    </w:p>
+    <w:p>
+      <w:pPr>
+        <w:tabs>
+          <w:tab w:val="left" w:pos="1680"/>
+        </w:tabs>
+        <w:rPr>
+          <w:rFonts w:cstheme="minorHAnsi"/>
+          <w:color w:val="0A0A0A"/>
+        </w:rPr>
+      </w:pPr>
+      <w:r>
+        <w:rPr>
+          <w:rFonts w:cstheme="minorHAnsi"/>
+          <w:color w:val="0A0A0A"/>
+        </w:rPr>
+        <w:t>The Judge considered the papers.</w:t>
+      </w:r>
+    </w:p>
+    <w:p>
+      <w:pPr>
+        <w:rPr>
+          <w:rFonts w:cstheme="minorHAnsi"/>
+          <w:color w:val="0A0A0A"/>
+        </w:rPr>
+      </w:pPr>
+      <w:r>
+        <w:rPr>
+          <w:rFonts w:cstheme="minorHAnsi"/>
+          <w:color w:val="0A0A0A"/>
+        </w:rPr>
+        <w:t>&lt;&lt;es_&gt;&gt;</w:t>
+      </w:r>
+    </w:p>
+    <w:p>
+      <w:pPr>
+        <w:rPr>
+          <w:rFonts w:cstheme="minorHAnsi"/>
+          <w:color w:val="0A0A0A"/>
+          <w:shd w:val="clear" w:color="auto" w:fill="FFFFFF"/>
+        </w:rPr>
+      </w:pPr>
+      <w:r>
+        <w:rPr>
+          <w:rFonts w:cstheme="minorHAnsi"/>
+          <w:color w:val="0A0A0A"/>
+          <w:shd w:val="clear" w:color="auto" w:fill="FFFFFF"/>
+        </w:rPr>
+        <w:t>&lt;&lt;</w:t>
+      </w:r>
+      <w:r>
+        <w:t>cs_{</w:t>
+      </w:r>
+      <w:proofErr w:type="spellStart"/>
+      <w:r>
+        <w:rPr>
+          <w:rFonts w:cstheme="minorHAnsi"/>
+          <w:color w:val="0A0A0A"/>
+          <w:shd w:val="clear" w:color="auto" w:fill="FFFFFF"/>
+        </w:rPr>
+        <w:t>finalOrderJudgeHeardFrom</w:t>
+      </w:r>
+      <w:proofErr w:type="spellEnd"/>
+      <w:r>
+        <w:rPr>
+          <w:rFonts w:cstheme="minorHAnsi"/>
+          <w:color w:val="0A0A0A"/>
+          <w:shd w:val="clear" w:color="auto" w:fill="FFFFFF"/>
+        </w:rPr>
+        <w:t>=’true’}&gt;&gt;</w:t>
+      </w:r>
+    </w:p>
+    <w:p>
+      <w:pPr>
+        <w:rPr>
+          <w:rFonts w:cstheme="minorHAnsi"/>
+          <w:color w:val="0A0A0A"/>
+          <w:shd w:val="clear" w:color="auto" w:fill="FFFFFF"/>
+        </w:rPr>
+      </w:pPr>
+    </w:p>
+    <w:p>
+      <w:pPr>
+        <w:rPr>
+          <w:rFonts w:cstheme="minorHAnsi"/>
+          <w:color w:val="0A0A0A"/>
+        </w:rPr>
+      </w:pPr>
+      <w:r>
+        <w:rPr>
+          <w:rFonts w:cstheme="minorHAnsi"/>
+          <w:color w:val="0A0A0A"/>
+        </w:rPr>
+        <w:t>The Judge heard from:</w:t>
+      </w:r>
+    </w:p>
+    <w:p>
+      <w:pPr>
+        <w:rPr>
+          <w:rFonts w:cstheme="minorHAnsi"/>
+          <w:color w:val="0A0A0A"/>
+        </w:rPr>
+      </w:pPr>
+    </w:p>
+    <w:p>
+      <w:pPr>
+        <w:rPr>
+          <w:rFonts w:cstheme="minorHAnsi"/>
+          <w:color w:val="0A0A0A"/>
+        </w:rPr>
+      </w:pPr>
+      <w:r>
+        <w:rPr>
+          <w:rFonts w:cstheme="minorHAnsi"/>
+          <w:color w:val="0A0A0A"/>
+        </w:rPr>
+        <w:t>&lt;&lt;cs_{</w:t>
+      </w:r>
+      <w:r>
+        <w:rPr>
+          <w:rFonts w:cstheme="minorHAnsi"/>
+          <w:color w:val="0A0A0A"/>
+        </w:rPr>
+        <w:t>otherRepresentedText</w:t>
+      </w:r>
+      <w:r>
+        <w:rPr>
+          <w:rFonts w:cstheme="minorHAnsi"/>
+          <w:color w:val="0A0A0A"/>
+        </w:rPr>
+        <w:t xml:space="preserve">=’null’}&gt;&gt;&lt;&lt;claimantAttendsOrRepresented&gt;&gt; </w:t>
+      </w:r>
+    </w:p>
+    <w:p>
+      <w:pPr>
+        <w:rPr>
+          <w:rFonts w:cstheme="minorHAnsi"/>
+          <w:color w:val="0A0A0A"/>
+          <w:shd w:val="clear" w:color="auto" w:fill="FFFFFF"/>
+        </w:rPr>
+      </w:pPr>
+      <w:r>
+        <w:rPr>
+          <w:rFonts w:cstheme="minorHAnsi"/>
+          <w:color w:val="0A0A0A"/>
+          <w:shd w:val="clear" w:color="auto" w:fill="FFFFFF"/>
+        </w:rPr>
+        <w:t>&lt;&lt;cs_{</w:t>
+      </w:r>
+      <w:proofErr w:type="spellStart"/>
+      <w:r>
+        <w:rPr>
+          <w:rFonts w:cstheme="minorHAnsi"/>
+          <w:color w:val="0A0A0A"/>
+        </w:rPr>
+        <w:t>claimantTwoAttendsOrRepresented</w:t>
+      </w:r>
+      <w:proofErr w:type="spellEnd"/>
+      <w:r>
+        <w:rPr>
+          <w:rFonts w:cstheme="minorHAnsi"/>
+          <w:color w:val="0A0A0A"/>
+          <w:shd w:val="clear" w:color="auto" w:fill="FFFFFF"/>
+        </w:rPr>
+        <w:t>!</w:t>
+      </w:r>
+      <w:r>
+        <w:rPr>
+          <w:rFonts w:cstheme="minorHAnsi"/>
+          <w:color w:val="0A0A0A"/>
+          <w:shd w:val="clear" w:color="auto" w:fill="FFFFFF"/>
+        </w:rPr>
+        <w:t>=’</w:t>
+      </w:r>
+      <w:r>
+        <w:rPr>
+          <w:rFonts w:cstheme="minorHAnsi"/>
+          <w:color w:val="0A0A0A"/>
+          <w:shd w:val="clear" w:color="auto" w:fill="FFFFFF"/>
+        </w:rPr>
+        <w:t>null</w:t>
+      </w:r>
+      <w:r>
+        <w:rPr>
+          <w:rFonts w:cstheme="minorHAnsi"/>
+          <w:color w:val="0A0A0A"/>
+          <w:shd w:val="clear" w:color="auto" w:fill="FFFFFF"/>
+        </w:rPr>
+        <w:t>’}&gt;&gt;</w:t>
+      </w:r>
+    </w:p>
+    <w:p>
+      <w:pPr>
+        <w:rPr>
+          <w:rFonts w:cstheme="minorHAnsi"/>
+          <w:color w:val="0A0A0A"/>
+          <w:shd w:val="clear" w:color="auto" w:fill="FFFFFF"/>
+        </w:rPr>
+      </w:pPr>
+    </w:p>
+    <w:p>
+      <w:pPr>
+        <w:rPr>
+          <w:rFonts w:cstheme="minorHAnsi"/>
+          <w:color w:val="0A0A0A"/>
+          <w:shd w:val="clear" w:color="auto" w:fill="FFFFFF"/>
+        </w:rPr>
+      </w:pPr>
+      <w:r>
+        <w:rPr>
+          <w:rFonts w:cstheme="minorHAnsi"/>
+          <w:color w:val="0A0A0A"/>
+        </w:rPr>
+        <w:t>&lt;&lt;</w:t>
+      </w:r>
+      <w:proofErr w:type="spellStart"/>
+      <w:r>
+        <w:rPr>
+          <w:rFonts w:cstheme="minorHAnsi"/>
+          <w:color w:val="0A0A0A"/>
+        </w:rPr>
+        <w:t>claimantTwoAttendsOrRepresented</w:t>
+      </w:r>
+      <w:proofErr w:type="spellEnd"/>
+      <w:r>
+        <w:rPr>
+          <w:rFonts w:cstheme="minorHAnsi"/>
+          <w:color w:val="0A0A0A"/>
+        </w:rPr>
+        <w:t>&gt;&gt;</w:t>
+      </w:r>
+    </w:p>
+    <w:p>
+      <w:pPr>
+        <w:rPr>
+          <w:rFonts w:cstheme="minorHAnsi"/>
+          <w:color w:val="0A0A0A"/>
+        </w:rPr>
+      </w:pPr>
+      <w:r>
+        <w:rPr>
+          <w:rFonts w:cstheme="minorHAnsi"/>
+          <w:color w:val="0A0A0A"/>
+        </w:rPr>
+        <w:t>&lt;&lt;es_&gt;&gt;</w:t>
+      </w:r>
+    </w:p>
+    <w:p>
+      <w:pPr>
+        <w:rPr>
+          <w:rFonts w:cstheme="minorHAnsi"/>
+          <w:color w:val="0A0A0A"/>
+          <w:shd w:val="clear" w:color="auto" w:fill="FFFFFF"/>
+        </w:rPr>
+      </w:pPr>
+    </w:p>
+    <w:p>
+      <w:pPr>
+        <w:rPr>
+          <w:rFonts w:cstheme="minorHAnsi"/>
+          <w:color w:val="0A0A0A"/>
+        </w:rPr>
+      </w:pPr>
+      <w:r>
+        <w:rPr>
+          <w:rFonts w:cstheme="minorHAnsi"/>
+          <w:color w:val="0A0A0A"/>
+        </w:rPr>
+        <w:t>&lt;&lt;</w:t>
+      </w:r>
+      <w:proofErr w:type="spellStart"/>
+      <w:r>
+        <w:rPr>
+          <w:rFonts w:cstheme="minorHAnsi"/>
+          <w:color w:val="0A0A0A"/>
+        </w:rPr>
+        <w:t>defendantAttendsOrRepresented</w:t>
+      </w:r>
+      <w:proofErr w:type="spellEnd"/>
+      <w:r>
+        <w:rPr>
+          <w:rFonts w:cstheme="minorHAnsi"/>
+          <w:color w:val="0A0A0A"/>
+        </w:rPr>
+        <w:t>&gt;&gt;</w:t>
+      </w:r>
+    </w:p>
+    <w:p>
+      <w:pPr>
+        <w:rPr>
+          <w:rFonts w:cstheme="minorHAnsi"/>
+          <w:color w:val="0A0A0A"/>
+          <w:shd w:val="clear" w:color="auto" w:fill="FFFFFF"/>
+        </w:rPr>
+      </w:pPr>
+      <w:r>
+        <w:rPr>
+          <w:rFonts w:cstheme="minorHAnsi"/>
+          <w:color w:val="0A0A0A"/>
+          <w:shd w:val="clear" w:color="auto" w:fill="FFFFFF"/>
+        </w:rPr>
+        <w:t>&lt;&lt;cs_{</w:t>
+      </w:r>
+      <w:proofErr w:type="spellStart"/>
+      <w:r>
+        <w:rPr>
+          <w:rFonts w:cstheme="minorHAnsi"/>
+          <w:color w:val="0A0A0A"/>
+        </w:rPr>
+        <w:t>defendantTwoAttendsOrRepresented</w:t>
+      </w:r>
+      <w:proofErr w:type="spellEnd"/>
+      <w:r>
+        <w:rPr>
+          <w:rFonts w:cstheme="minorHAnsi"/>
+          <w:color w:val="0A0A0A"/>
+          <w:shd w:val="clear" w:color="auto" w:fill="FFFFFF"/>
+        </w:rPr>
+        <w:t>!</w:t>
+      </w:r>
+      <w:r>
+        <w:rPr>
+          <w:rFonts w:cstheme="minorHAnsi"/>
+          <w:color w:val="0A0A0A"/>
+          <w:shd w:val="clear" w:color="auto" w:fill="FFFFFF"/>
+        </w:rPr>
+        <w:t>=’</w:t>
+      </w:r>
+      <w:r>
+        <w:rPr>
+          <w:rFonts w:cstheme="minorHAnsi"/>
+          <w:color w:val="0A0A0A"/>
+          <w:shd w:val="clear" w:color="auto" w:fill="FFFFFF"/>
+        </w:rPr>
+        <w:t>null</w:t>
+      </w:r>
+      <w:r>
+        <w:rPr>
+          <w:rFonts w:cstheme="minorHAnsi"/>
+          <w:color w:val="0A0A0A"/>
+          <w:shd w:val="clear" w:color="auto" w:fill="FFFFFF"/>
+        </w:rPr>
+        <w:t>’}&gt;&gt;</w:t>
+      </w:r>
+    </w:p>
+    <w:p>
+      <w:pPr>
+        <w:rPr>
+          <w:rFonts w:cstheme="minorHAnsi"/>
+          <w:color w:val="0A0A0A"/>
+        </w:rPr>
+      </w:pPr>
+    </w:p>
+    <w:p>
+      <w:pPr>
+        <w:rPr>
+          <w:rFonts w:cstheme="minorHAnsi"/>
+          <w:color w:val="0A0A0A"/>
+        </w:rPr>
+      </w:pPr>
+      <w:r>
+        <w:rPr>
+          <w:rFonts w:cstheme="minorHAnsi"/>
+          <w:color w:val="0A0A0A"/>
+        </w:rPr>
+        <w:t>&lt;&lt;</w:t>
+      </w:r>
+      <w:proofErr w:type="spellStart"/>
+      <w:r>
+        <w:rPr>
+          <w:rFonts w:cstheme="minorHAnsi"/>
+          <w:color w:val="0A0A0A"/>
+        </w:rPr>
+        <w:t>defendantTwoAttendsOrRepresented</w:t>
+      </w:r>
+      <w:proofErr w:type="spellEnd"/>
+      <w:r>
+        <w:rPr>
+          <w:rFonts w:cstheme="minorHAnsi"/>
+          <w:color w:val="0A0A0A"/>
+        </w:rPr>
+        <w:t>&gt;&gt;</w:t>
+      </w:r>
+    </w:p>
+    <w:p>
+      <w:pPr>
+        <w:rPr>
+          <w:rFonts w:cstheme="minorHAnsi"/>
+          <w:color w:val="0A0A0A"/>
+        </w:rPr>
+      </w:pPr>
+      <w:r>
+        <w:rPr>
+          <w:rFonts w:cstheme="minorHAnsi"/>
+          <w:color w:val="0A0A0A"/>
+        </w:rPr>
+        <w:t>&lt;&lt;es_&gt;&gt;</w:t>
+      </w:r>
+    </w:p>
+    <w:p>
+      <w:pPr>
+        <w:rPr>
+          <w:rFonts w:cstheme="minorHAnsi"/>
+          <w:color w:val="0A0A0A"/>
+        </w:rPr>
+      </w:pPr>
+      <w:r>
+        <w:rPr>
+          <w:rFonts w:cstheme="minorHAnsi"/>
+          <w:color w:val="0A0A0A"/>
+          <w:shd w:val="clear" w:color="auto" w:fill="FFFFFF"/>
+        </w:rPr>
+        <w:t>&lt;&lt;else&gt;&gt;</w:t>
+      </w:r>
+      <w:r>
+        <w:rPr>
+          <w:rFonts w:cstheme="minorHAnsi"/>
+          <w:color w:val="0A0A0A"/>
+        </w:rPr>
+        <w:t>&lt;&lt;</w:t>
+      </w:r>
+      <w:proofErr w:type="spellStart"/>
+      <w:r>
+        <w:rPr>
+          <w:rFonts w:cstheme="minorHAnsi"/>
+          <w:color w:val="0A0A0A"/>
+        </w:rPr>
+        <w:t>otherRepresentedText</w:t>
+      </w:r>
+      <w:proofErr w:type="spellEnd"/>
+      <w:r>
+        <w:rPr>
+          <w:rFonts w:cstheme="minorHAnsi"/>
+          <w:color w:val="0A0A0A"/>
+        </w:rPr>
+        <w:t>&gt;&gt;</w:t>
+      </w:r>
+    </w:p>
+    <w:p>
+      <w:pPr>
+        <w:rPr>
+          <w:rFonts w:cstheme="minorHAnsi"/>
+          <w:color w:val="0A0A0A"/>
+        </w:rPr>
+      </w:pPr>
+      <w:r>
+        <w:rPr>
+          <w:rFonts w:cstheme="minorHAnsi"/>
+          <w:color w:val="0A0A0A"/>
+        </w:rPr>
+        <w:lastRenderedPageBreak/>
+        <w:t>&lt;&lt;es_&gt;&gt;&lt;&lt;es_&gt;&gt;&lt;&lt;es_&gt;&gt;</w:t>
+      </w:r>
+    </w:p>
+    <w:p>
+      <w:pPr>
+        <w:rPr>
+          <w:rFonts w:cstheme="minorHAnsi"/>
+          <w:color w:val="0A0A0A"/>
+        </w:rPr>
+      </w:pPr>
+    </w:p>
+    <w:p>
+      <w:pPr>
+        <w:tabs>
+          <w:tab w:val="left" w:pos="1680"/>
+        </w:tabs>
+        <w:rPr>
+          <w:rFonts w:cstheme="minorHAnsi"/>
+          <w:color w:val="0A0A0A"/>
+        </w:rPr>
+      </w:pPr>
+      <w:r>
+        <w:rPr>
+          <w:rFonts w:cstheme="minorHAnsi"/>
+          <w:color w:val="0A0A0A"/>
+          <w:shd w:val="clear" w:color="auto" w:fill="FFFFFF"/>
+        </w:rPr>
+        <w:t>&lt;&lt;cs_{</w:t>
+      </w:r>
+      <w:proofErr w:type="spellStart"/>
+      <w:r>
+        <w:rPr>
+          <w:rFonts w:cstheme="minorHAnsi"/>
+          <w:color w:val="0A0A0A"/>
+          <w:shd w:val="clear" w:color="auto" w:fill="FFFFFF"/>
+        </w:rPr>
+        <w:t>finalOrderMadeSelection</w:t>
+      </w:r>
+      <w:proofErr w:type="spellEnd"/>
+      <w:r>
+        <w:rPr>
+          <w:rFonts w:cstheme="minorHAnsi"/>
+          <w:color w:val="0A0A0A"/>
+          <w:shd w:val="clear" w:color="auto" w:fill="FFFFFF"/>
+        </w:rPr>
+        <w:t>=’Yes’</w:t>
+      </w:r>
+      <w:r>
+        <w:rPr>
+          <w:rFonts w:cstheme="minorHAnsi"/>
+          <w:color w:val="0A0A0A"/>
+          <w:shd w:val="clear" w:color="auto" w:fill="FFFFFF"/>
+        </w:rPr>
+        <w:t xml:space="preserve"> &amp;&amp; </w:t>
+      </w:r>
+      <w:proofErr w:type="spellStart"/>
+      <w:r>
+        <w:rPr>
+          <w:rFonts w:cstheme="minorHAnsi"/>
+          <w:color w:val="0A0A0A"/>
+          <w:shd w:val="clear" w:color="auto" w:fill="FFFFFF"/>
+        </w:rPr>
+        <w:t>recordedToggle</w:t>
+      </w:r>
+      <w:proofErr w:type="spellEnd"/>
       <w:r>
         <w:rPr>
           <w:rFonts w:cstheme="minorHAnsi"/>
@@ -1737,30 +2045,33 @@
           <w:color w:val="0A0A0A"/>
           <w:shd w:val="clear" w:color="auto" w:fill="FFFFFF"/>
         </w:rPr>
-        <w:t>&lt;&lt;recordedText&gt;&gt;</w:t>
-      </w:r>
-    </w:p>
-    <w:p>
-      <w:pPr>
-        <w:rPr>
-          <w:rFonts w:cstheme="minorHAnsi"/>
-          <w:color w:val="0A0A0A"/>
-        </w:rPr>
-      </w:pPr>
-      <w:r>
-        <w:rPr>
-          <w:rFonts w:cstheme="minorHAnsi"/>
-          <w:color w:val="0A0A0A"/>
-        </w:rPr>
-        <w:lastRenderedPageBreak/>
-        <w:t>&lt;&lt;es_&gt;&gt;</w:t>
-      </w:r>
-    </w:p>
-    <w:p>
-      <w:pPr>
-        <w:rPr>
-          <w:rFonts w:cstheme="minorHAnsi"/>
-          <w:color w:val="0A0A0A"/>
+        <w:t>&lt;&lt;</w:t>
+      </w:r>
+      <w:proofErr w:type="spellStart"/>
+      <w:r>
+        <w:rPr>
+          <w:rFonts w:cstheme="minorHAnsi"/>
+          <w:color w:val="0A0A0A"/>
+          <w:shd w:val="clear" w:color="auto" w:fill="FFFFFF"/>
+        </w:rPr>
+        <w:t>recordedText</w:t>
+      </w:r>
+      <w:proofErr w:type="spellEnd"/>
+      <w:r>
+        <w:rPr>
+          <w:rFonts w:cstheme="minorHAnsi"/>
+          <w:color w:val="0A0A0A"/>
+          <w:shd w:val="clear" w:color="auto" w:fill="FFFFFF"/>
+        </w:rPr>
+        <w:t>&gt;&gt;</w:t>
+      </w:r>
+    </w:p>
+    <w:p>
+      <w:pPr>
+        <w:rPr>
+          <w:rFonts w:cstheme="minorHAnsi"/>
+          <w:color w:val="0A0A0A"/>
+          <w:shd w:val="clear" w:color="auto" w:fill="FFFFFF"/>
         </w:rPr>
       </w:pPr>
     </w:p>
@@ -1801,16 +2112,39 @@
           <w:rFonts w:cstheme="minorHAnsi"/>
           <w:color w:val="0A0A0A"/>
         </w:rPr>
-        <w:t>&lt;&lt;orderedText&gt;&gt;</w:t>
-      </w:r>
-    </w:p>
-    <w:p>
-      <w:pPr>
-        <w:rPr>
-          <w:rFonts w:cstheme="minorHAnsi"/>
-          <w:color w:val="0A0A0A"/>
-        </w:rPr>
-      </w:pPr>
+        <w:t>&lt;&lt;</w:t>
+      </w:r>
+      <w:proofErr w:type="spellStart"/>
+      <w:r>
+        <w:rPr>
+          <w:rFonts w:cstheme="minorHAnsi"/>
+          <w:color w:val="0A0A0A"/>
+        </w:rPr>
+        <w:t>orderedText</w:t>
+      </w:r>
+      <w:proofErr w:type="spellEnd"/>
+      <w:r>
+        <w:rPr>
+          <w:rFonts w:cstheme="minorHAnsi"/>
+          <w:color w:val="0A0A0A"/>
+        </w:rPr>
+        <w:t>&gt;&gt;</w:t>
+      </w:r>
+    </w:p>
+    <w:p>
+      <w:pPr>
+        <w:rPr>
+          <w:rFonts w:cstheme="minorHAnsi"/>
+          <w:color w:val="0A0A0A"/>
+        </w:rPr>
+      </w:pPr>
+      <w:r>
+        <w:rPr>
+          <w:rFonts w:cstheme="minorHAnsi"/>
+          <w:color w:val="0A0A0A"/>
+        </w:rPr>
+        <w:t>&lt;&lt;else&gt;&gt;</w:t>
+      </w:r>
     </w:p>
     <w:p>
       <w:pPr>
@@ -1826,13 +2160,68 @@
           <w:b/>
           <w:bCs/>
         </w:rPr>
-        <w:t>THE COURT FURTHER ORDERS THAT:</w:t>
-      </w:r>
-    </w:p>
-    <w:p>
-      <w:pPr>
-        <w:rPr>
-          <w:rFonts w:ascii="GDS Transport Website Light" w:hAnsi="GDS Transport Website Light"/>
+        <w:t xml:space="preserve">THE COURT ORDERS THAT: </w:t>
+      </w:r>
+    </w:p>
+    <w:p>
+      <w:pPr>
+        <w:rPr>
+          <w:rFonts w:cstheme="minorHAnsi"/>
+          <w:color w:val="0A0A0A"/>
+        </w:rPr>
+      </w:pPr>
+    </w:p>
+    <w:p>
+      <w:pPr>
+        <w:rPr>
+          <w:rFonts w:cstheme="minorHAnsi"/>
+          <w:color w:val="0A0A0A"/>
+        </w:rPr>
+      </w:pPr>
+      <w:r>
+        <w:rPr>
+          <w:rFonts w:cstheme="minorHAnsi"/>
+          <w:color w:val="0A0A0A"/>
+        </w:rPr>
+        <w:t>&lt;&lt;</w:t>
+      </w:r>
+      <w:proofErr w:type="spellStart"/>
+      <w:r>
+        <w:rPr>
+          <w:rFonts w:cstheme="minorHAnsi"/>
+          <w:color w:val="0A0A0A"/>
+        </w:rPr>
+        <w:t>orderedText</w:t>
+      </w:r>
+      <w:proofErr w:type="spellEnd"/>
+      <w:r>
+        <w:rPr>
+          <w:rFonts w:cstheme="minorHAnsi"/>
+          <w:color w:val="0A0A0A"/>
+        </w:rPr>
+        <w:t>&gt;&gt;</w:t>
+      </w:r>
+    </w:p>
+    <w:p>
+      <w:pPr>
+        <w:rPr>
+          <w:rFonts w:cstheme="minorHAnsi"/>
+          <w:color w:val="0A0A0A"/>
+        </w:rPr>
+      </w:pPr>
+      <w:r>
+        <w:rPr>
+          <w:rFonts w:cstheme="minorHAnsi"/>
+          <w:color w:val="0A0A0A"/>
+        </w:rPr>
+        <w:t>&lt;&lt;es_&gt;&gt;</w:t>
+      </w:r>
+    </w:p>
+    <w:p>
+      <w:pPr>
+        <w:rPr>
+          <w:rFonts w:cstheme="minorHAnsi"/>
+          <w:color w:val="0A0A0A"/>
         </w:rPr>
       </w:pPr>
     </w:p>
@@ -1847,15 +2236,41 @@
       <w:r>
         <w:rPr>
           <w:rFonts w:ascii="GDS Transport Website Light" w:hAnsi="GDS Transport Website Light"/>
+          <w:b/>
+          <w:bCs/>
+        </w:rPr>
+        <w:t>THE COURT FURTHER ORDERS THAT:</w:t>
+      </w:r>
+    </w:p>
+    <w:p>
+      <w:pPr>
+        <w:rPr>
+          <w:rFonts w:ascii="GDS Transport Website Light" w:hAnsi="GDS Transport Website Light"/>
+        </w:rPr>
+      </w:pPr>
+    </w:p>
+    <w:p>
+      <w:pPr>
+        <w:rPr>
+          <w:rFonts w:ascii="GDS Transport Website Light" w:hAnsi="GDS Transport Website Light"/>
+          <w:b/>
+          <w:bCs/>
+        </w:rPr>
+      </w:pPr>
+      <w:r>
+        <w:rPr>
+          <w:rFonts w:ascii="GDS Transport Website Light" w:hAnsi="GDS Transport Website Light"/>
         </w:rPr>
         <w:t>&lt;&lt;cs_{</w:t>
       </w:r>
+      <w:proofErr w:type="spellStart"/>
       <w:r>
         <w:rPr>
           <w:rFonts w:ascii="GDS Transport Website Light" w:hAnsi="GDS Transport Website Light"/>
         </w:rPr>
         <w:t>furtherHearingToggle</w:t>
       </w:r>
+      <w:proofErr w:type="spellEnd"/>
       <w:r>
         <w:rPr>
           <w:rFonts w:ascii="GDS Transport Website Light" w:hAnsi="GDS Transport Website Light"/>
@@ -1894,6 +2309,7 @@
         </w:rPr>
         <w:t>&lt;&lt;cs_{</w:t>
       </w:r>
+      <w:proofErr w:type="spellStart"/>
       <w:r>
         <w:rPr>
           <w:rFonts w:ascii="GDS Transport Website Light" w:hAnsi="GDS Transport Website Light"/>
@@ -1912,6 +2328,7 @@
         </w:rPr>
         <w:t>Toggle</w:t>
       </w:r>
+      <w:proofErr w:type="spellEnd"/>
       <w:r>
         <w:rPr>
           <w:rFonts w:ascii="GDS Transport Website Light" w:hAnsi="GDS Transport Website Light"/>
@@ -1943,34 +2360,94 @@
         <w:t xml:space="preserve">after </w:t>
       </w:r>
       <w:r>
-        <w:t>&lt;&lt; {dateFormat(</w:t>
-      </w:r>
+        <w:t>&lt;&lt; {</w:t>
+      </w:r>
+      <w:proofErr w:type="spellStart"/>
+      <w:r>
+        <w:t>dateFormat</w:t>
+      </w:r>
+      <w:proofErr w:type="spellEnd"/>
+      <w:r>
+        <w:t>(</w:t>
+      </w:r>
+      <w:proofErr w:type="spellStart"/>
       <w:r>
         <w:t>furtherHearingFromDate</w:t>
       </w:r>
-      <w:r>
-        <w:t>, ‘dd MMMM yyyy’, ‘yyyy-MM-dd’)}&gt;&gt;</w:t>
+      <w:proofErr w:type="spellEnd"/>
+      <w:r>
+        <w:t xml:space="preserve">, ‘dd MMMM </w:t>
+      </w:r>
+      <w:proofErr w:type="spellStart"/>
+      <w:r>
+        <w:t>yyyy</w:t>
+      </w:r>
+      <w:proofErr w:type="spellEnd"/>
+      <w:r>
+        <w:t>’, ‘</w:t>
+      </w:r>
+      <w:proofErr w:type="spellStart"/>
+      <w:r>
+        <w:t>yyyy</w:t>
+      </w:r>
+      <w:proofErr w:type="spellEnd"/>
+      <w:r>
+        <w:t>-MM-dd’)}&gt;&gt;</w:t>
       </w:r>
       <w:r>
         <w:t>.&lt;&lt;es_</w:t>
       </w:r>
       <w:r>
-        <w:t>&gt;&gt;&lt;&lt;cs_{furtherHearing</w:t>
+        <w:t>&gt;&gt;&lt;&lt;cs_{</w:t>
+      </w:r>
+      <w:proofErr w:type="spellStart"/>
+      <w:r>
+        <w:t>furtherHearing</w:t>
       </w:r>
       <w:r>
         <w:t>To</w:t>
       </w:r>
       <w:r>
-        <w:t xml:space="preserve">Toggle ='true'}&gt;&gt;A further hearing will take place between </w:t>
-      </w:r>
-      <w:r>
-        <w:t>&lt;&lt; {dateFormat(</w:t>
-      </w:r>
+        <w:t>Toggle</w:t>
+      </w:r>
+      <w:proofErr w:type="spellEnd"/>
+      <w:r>
+        <w:t xml:space="preserve"> ='true'}&gt;&gt;A further hearing will take place between </w:t>
+      </w:r>
+      <w:r>
+        <w:t>&lt;&lt; {</w:t>
+      </w:r>
+      <w:proofErr w:type="spellStart"/>
+      <w:r>
+        <w:t>dateFormat</w:t>
+      </w:r>
+      <w:proofErr w:type="spellEnd"/>
+      <w:r>
+        <w:t>(</w:t>
+      </w:r>
+      <w:proofErr w:type="spellStart"/>
       <w:r>
         <w:t>furtherHearingFromDate</w:t>
       </w:r>
-      <w:r>
-        <w:t>, ‘dd MMMM yyyy’, ‘yyyy-MM-dd’)}&gt;&gt;</w:t>
+      <w:proofErr w:type="spellEnd"/>
+      <w:r>
+        <w:t xml:space="preserve">, ‘dd MMMM </w:t>
+      </w:r>
+      <w:proofErr w:type="spellStart"/>
+      <w:r>
+        <w:t>yyyy</w:t>
+      </w:r>
+      <w:proofErr w:type="spellEnd"/>
+      <w:r>
+        <w:t>’, ‘</w:t>
+      </w:r>
+      <w:proofErr w:type="spellStart"/>
+      <w:r>
+        <w:t>yyyy</w:t>
+      </w:r>
+      <w:proofErr w:type="spellEnd"/>
+      <w:r>
+        <w:t>-MM-dd’)}&gt;&gt;</w:t>
       </w:r>
       <w:r>
         <w:t xml:space="preserve"> </w:t>
@@ -1979,8 +2456,17 @@
         <w:t xml:space="preserve">and </w:t>
       </w:r>
       <w:r>
-        <w:t>&lt;&lt; {dateFormat(</w:t>
-      </w:r>
+        <w:t>&lt;&lt; {</w:t>
+      </w:r>
+      <w:proofErr w:type="spellStart"/>
+      <w:r>
+        <w:t>dateFormat</w:t>
+      </w:r>
+      <w:proofErr w:type="spellEnd"/>
+      <w:r>
+        <w:t>(</w:t>
+      </w:r>
+      <w:proofErr w:type="spellStart"/>
       <w:r>
         <w:t>furtherHearing</w:t>
       </w:r>
@@ -1990,8 +2476,25 @@
       <w:r>
         <w:t>Date</w:t>
       </w:r>
-      <w:r>
-        <w:t>, ‘dd MMMM yyyy’, ‘yyyy-MM-dd’)}&gt;&gt;</w:t>
+      <w:proofErr w:type="spellEnd"/>
+      <w:r>
+        <w:t xml:space="preserve">, ‘dd MMMM </w:t>
+      </w:r>
+      <w:proofErr w:type="spellStart"/>
+      <w:r>
+        <w:t>yyyy</w:t>
+      </w:r>
+      <w:proofErr w:type="spellEnd"/>
+      <w:r>
+        <w:t>’, ‘</w:t>
+      </w:r>
+      <w:proofErr w:type="spellStart"/>
+      <w:r>
+        <w:t>yyyy</w:t>
+      </w:r>
+      <w:proofErr w:type="spellEnd"/>
+      <w:r>
+        <w:t>-MM-dd’)}&gt;&gt;</w:t>
       </w:r>
       <w:r>
         <w:t>.&lt;&lt;es_&gt;&gt;</w:t>
@@ -2013,9 +2516,11 @@
       <w:r>
         <w:t xml:space="preserve"> &lt;&lt;</w:t>
       </w:r>
+      <w:proofErr w:type="spellStart"/>
       <w:r>
         <w:t>furtherHearingLength</w:t>
       </w:r>
+      <w:proofErr w:type="spellEnd"/>
       <w:r>
         <w:t>&gt;&gt;.</w:t>
       </w:r>
@@ -2025,7 +2530,15 @@
         <w:ind w:firstLine="720"/>
       </w:pPr>
       <w:r>
-        <w:t>&lt;&lt;cs_{datesToAvoid!=’null’}&gt;&gt;</w:t>
+        <w:t>&lt;&lt;cs_{</w:t>
+      </w:r>
+      <w:proofErr w:type="spellStart"/>
+      <w:r>
+        <w:t>datesToAvoid</w:t>
+      </w:r>
+      <w:proofErr w:type="spellEnd"/>
+      <w:r>
+        <w:t>!=’null’}&gt;&gt;</w:t>
       </w:r>
     </w:p>
     <w:p/>
@@ -2034,13 +2547,39 @@
         <w:t xml:space="preserve">The parties must, by 4pm on </w:t>
       </w:r>
       <w:r>
-        <w:t>&lt;&lt; {dateFormat(</w:t>
-      </w:r>
+        <w:t>&lt;&lt; {</w:t>
+      </w:r>
+      <w:proofErr w:type="spellStart"/>
+      <w:r>
+        <w:t>dateFormat</w:t>
+      </w:r>
+      <w:proofErr w:type="spellEnd"/>
+      <w:r>
+        <w:t>(</w:t>
+      </w:r>
+      <w:proofErr w:type="spellStart"/>
       <w:r>
         <w:t>datesToAvoid</w:t>
       </w:r>
-      <w:r>
-        <w:t>, ‘dd MMMM yyyy’, ‘yyyy-MM-dd’)}&gt;&gt;</w:t>
+      <w:proofErr w:type="spellEnd"/>
+      <w:r>
+        <w:t xml:space="preserve">, ‘dd MMMM </w:t>
+      </w:r>
+      <w:proofErr w:type="spellStart"/>
+      <w:r>
+        <w:t>yyyy</w:t>
+      </w:r>
+      <w:proofErr w:type="spellEnd"/>
+      <w:r>
+        <w:t>’, ‘</w:t>
+      </w:r>
+      <w:proofErr w:type="spellStart"/>
+      <w:r>
+        <w:t>yyyy</w:t>
+      </w:r>
+      <w:proofErr w:type="spellEnd"/>
+      <w:r>
+        <w:t>-MM-dd’)}&gt;&gt;</w:t>
       </w:r>
       <w:r>
         <w:t xml:space="preserve"> upload the dates on which they are </w:t>
@@ -2147,9 +2686,11 @@
       <w:r>
         <w:t>cs_{</w:t>
       </w:r>
+      <w:proofErr w:type="spellStart"/>
       <w:r>
         <w:t>furtherHearingMethod</w:t>
       </w:r>
+      <w:proofErr w:type="spellEnd"/>
       <w:r>
         <w:t>=’VIDEO’}</w:t>
       </w:r>
@@ -2157,7 +2698,23 @@
         <w:t>&gt;&gt;</w:t>
       </w:r>
       <w:r>
-        <w:t>by video&lt;&lt;es_&gt;&gt;&lt;&lt;cs_{furtherHearingMethod=’TELEPHONE’}&gt;&gt; by telephone&lt;&lt;es_&gt;&gt;&lt;&lt;cs_{furtherHearingMethod=’IN_PERSON’}&gt;&gt; in person&lt;&lt;es_&gt;&gt;</w:t>
+        <w:t>by video&lt;&lt;es_&gt;&gt;&lt;&lt;cs_{</w:t>
+      </w:r>
+      <w:proofErr w:type="spellStart"/>
+      <w:r>
+        <w:t>furtherHearingMethod</w:t>
+      </w:r>
+      <w:proofErr w:type="spellEnd"/>
+      <w:r>
+        <w:t>=’TELEPHONE’}&gt;&gt; by telephone&lt;&lt;es_&gt;&gt;&lt;&lt;cs_{</w:t>
+      </w:r>
+      <w:proofErr w:type="spellStart"/>
+      <w:r>
+        <w:t>furtherHearingMethod</w:t>
+      </w:r>
+      <w:proofErr w:type="spellEnd"/>
+      <w:r>
+        <w:t>=’IN_PERSON’}&gt;&gt; in person&lt;&lt;es_&gt;&gt;</w:t>
       </w:r>
       <w:r>
         <w:t>. Further details will be provided in the hearing notice to follow.</w:t>
@@ -2181,7 +2738,15 @@
         </w:numPr>
       </w:pPr>
       <w:r>
-        <w:t>&lt;&lt;cs_{costSelection=’COSTS_IN_THE_CASE’}&gt;&gt;</w:t>
+        <w:t>&lt;&lt;cs_{</w:t>
+      </w:r>
+      <w:proofErr w:type="spellStart"/>
+      <w:r>
+        <w:t>costSelection</w:t>
+      </w:r>
+      <w:proofErr w:type="spellEnd"/>
+      <w:r>
+        <w:t>=’COSTS_IN_THE_CASE’}&gt;&gt;</w:t>
       </w:r>
       <w:r>
         <w:t>Costs in the case.</w:t>
@@ -2193,13 +2758,141 @@
         <w:t>&gt;</w:t>
       </w:r>
       <w:r>
+        <w:t>&lt;&lt;cs_{</w:t>
+      </w:r>
+      <w:proofErr w:type="spellStart"/>
+      <w:r>
+        <w:t>costSelection</w:t>
+      </w:r>
+      <w:proofErr w:type="spellEnd"/>
+      <w:r>
+        <w:t>=</w:t>
+      </w:r>
+      <w:r>
+        <w:t>’NO_ORDER_TO_COST’</w:t>
+      </w:r>
+      <w:r>
+        <w:t>}&gt;&gt;No order as to costs</w:t>
+      </w:r>
+      <w:r>
+        <w:t>.</w:t>
+      </w:r>
+      <w:r>
+        <w:t>&lt;&lt;es_&gt;</w:t>
+      </w:r>
+      <w:r>
+        <w:t>&gt;</w:t>
+      </w:r>
+      <w:r>
+        <w:t>&lt;&lt;cs_{</w:t>
+      </w:r>
+      <w:proofErr w:type="spellStart"/>
+      <w:r>
+        <w:t>costSelection</w:t>
+      </w:r>
+      <w:proofErr w:type="spellEnd"/>
+      <w:r>
+        <w:t>=’COSTS_</w:t>
+      </w:r>
+      <w:r>
+        <w:t>RESERVED</w:t>
+      </w:r>
+      <w:r>
+        <w:t>’}&gt;&gt;</w:t>
+      </w:r>
+      <w:r>
+        <w:t>Costs reserved</w:t>
+      </w:r>
+      <w:r>
+        <w:t xml:space="preserve">. </w:t>
+      </w:r>
+      <w:r>
+        <w:t>&lt;&lt;costsReservedText&gt;&gt;</w:t>
+      </w:r>
+      <w:r>
+        <w:t>&lt;&lt;es_&gt;</w:t>
+      </w:r>
+      <w:r>
+        <w:t>&gt;</w:t>
+      </w:r>
+      <w:r>
+        <w:t>&lt;&lt;cs_{costSelection=’</w:t>
+      </w:r>
+      <w:r>
+        <w:t>MAKE_AN_ORDER_FOR_DETAILED</w:t>
+      </w:r>
+      <w:r>
+        <w:lastRenderedPageBreak/>
+        <w:t>_COSTS</w:t>
+      </w:r>
+      <w:r>
+        <w:t>’}&gt;&gt;</w:t>
+      </w:r>
+      <w:r>
+        <w:t>&lt;&lt;summarilyAssessed&gt;&gt;</w:t>
+      </w:r>
+      <w:r>
+        <w:t xml:space="preserve"> </w:t>
+      </w:r>
+      <w:r>
+        <w:t>&lt;&lt; {</w:t>
+      </w:r>
+      <w:proofErr w:type="spellStart"/>
+      <w:r>
+        <w:t>dateFormat</w:t>
+      </w:r>
+      <w:proofErr w:type="spellEnd"/>
+      <w:r>
+        <w:t>(</w:t>
+      </w:r>
+      <w:proofErr w:type="spellStart"/>
+      <w:r>
+        <w:t>summarilyAssessedDate</w:t>
+      </w:r>
+      <w:proofErr w:type="spellEnd"/>
+      <w:r>
+        <w:t xml:space="preserve">, ‘dd MMMM </w:t>
+      </w:r>
+      <w:proofErr w:type="spellStart"/>
+      <w:r>
+        <w:t>yyyy</w:t>
+      </w:r>
+      <w:proofErr w:type="spellEnd"/>
+      <w:r>
+        <w:t>’, ‘yyyy-MM-dd’)}&gt;&gt;</w:t>
+      </w:r>
+      <w:r>
+        <w:t>&lt;&lt;detailedAssessment&gt;&gt;</w:t>
+      </w:r>
+      <w:r>
+        <w:t>.</w:t>
+      </w:r>
+      <w:r>
+        <w:t>&lt;&lt;</w:t>
+      </w:r>
+      <w:r>
+        <w:t>es_&gt;</w:t>
+      </w:r>
+      <w:r>
+        <w:t>&gt;</w:t>
+      </w:r>
+      <w:r>
         <w:t>&lt;&lt;cs_{costSelection=</w:t>
       </w:r>
       <w:r>
-        <w:t>’NO_ORDER_TO_COST’</w:t>
-      </w:r>
-      <w:r>
-        <w:t>}&gt;&gt;No order as to costs</w:t>
+        <w:t>’BESPOKE_COSTS</w:t>
+      </w:r>
+      <w:r>
+        <w:t>_ORDER</w:t>
+      </w:r>
+      <w:r>
+        <w:t>’</w:t>
+      </w:r>
+      <w:r>
+        <w:t>}&gt;&gt;</w:t>
+      </w:r>
+      <w:r>
+        <w:t>&lt;&lt;bespokeCostText&gt;&gt;</w:t>
       </w:r>
       <w:r>
         <w:t>.</w:t>
@@ -2210,194 +2903,164 @@
       <w:r>
         <w:t>&gt;</w:t>
       </w:r>
-      <w:r>
-        <w:t>&lt;&lt;cs_{costSelection=’COSTS_</w:t>
-      </w:r>
-      <w:r>
-        <w:t>RESERVED</w:t>
-      </w:r>
-      <w:r>
-        <w:t>’}&gt;&gt;</w:t>
-      </w:r>
-      <w:r>
-        <w:t>Costs reserved</w:t>
-      </w:r>
-      <w:r>
-        <w:t xml:space="preserve">. </w:t>
-      </w:r>
-      <w:r>
-        <w:t>&lt;&lt;costsReservedText&gt;&gt;</w:t>
-      </w:r>
-      <w:r>
-        <w:t>&lt;&lt;es_&gt;</w:t>
-      </w:r>
-      <w:r>
-        <w:t>&gt;</w:t>
-      </w:r>
-      <w:r>
-        <w:t>&lt;&lt;cs_{costSelection=’</w:t>
-      </w:r>
-      <w:r>
-        <w:t>MAKE_AN_ORDER_FOR_DETAILED_COSTS</w:t>
-      </w:r>
-      <w:r>
-        <w:t>’}&gt;&gt;</w:t>
-      </w:r>
-      <w:r>
-        <w:t>&lt;&lt;summarilyAssessed&gt;&gt;</w:t>
+    </w:p>
+    <w:p>
+      <w:pPr>
+        <w:ind w:firstLine="360"/>
+      </w:pPr>
+      <w:r>
+        <w:t>&lt;&lt;cs_{</w:t>
+      </w:r>
+      <w:proofErr w:type="spellStart"/>
+      <w:r>
+        <w:t>interimPayment</w:t>
+      </w:r>
+      <w:proofErr w:type="spellEnd"/>
+      <w:r>
+        <w:t>!=null}&gt;&gt;</w:t>
+      </w:r>
+    </w:p>
+    <w:p/>
+    <w:p>
+      <w:r>
+        <w:t>&lt;&lt;</w:t>
+      </w:r>
+      <w:proofErr w:type="spellStart"/>
+      <w:r>
+        <w:t>interimPayment</w:t>
+      </w:r>
+      <w:proofErr w:type="spellEnd"/>
+      <w:r>
+        <w:t xml:space="preserve"> &gt;&gt;</w:t>
       </w:r>
       <w:r>
         <w:t xml:space="preserve"> </w:t>
       </w:r>
       <w:r>
-        <w:t>&lt;&lt; {dateFormat(</w:t>
-      </w:r>
-      <w:r>
-        <w:t>summarilyAssessedDate</w:t>
-      </w:r>
-      <w:r>
-        <w:t>, ‘dd MMMM yyyy’, ‘yyyy-MM-dd’)}&gt;&gt;</w:t>
-      </w:r>
-      <w:r>
-        <w:t>&lt;&lt;detailedAssessment&gt;&gt;</w:t>
+        <w:t>&lt;&lt;{</w:t>
+      </w:r>
+      <w:proofErr w:type="spellStart"/>
+      <w:r>
+        <w:t>dateFormat</w:t>
+      </w:r>
+      <w:proofErr w:type="spellEnd"/>
+      <w:r>
+        <w:t>(</w:t>
+      </w:r>
+      <w:proofErr w:type="spellStart"/>
+      <w:r>
+        <w:t>interimPaymentDate</w:t>
+      </w:r>
+      <w:proofErr w:type="spellEnd"/>
+      <w:r>
+        <w:t xml:space="preserve">, ‘dd MMMM </w:t>
+      </w:r>
+      <w:proofErr w:type="spellStart"/>
+      <w:r>
+        <w:t>yyyy</w:t>
+      </w:r>
+      <w:proofErr w:type="spellEnd"/>
+      <w:r>
+        <w:t>’, ‘</w:t>
+      </w:r>
+      <w:proofErr w:type="spellStart"/>
+      <w:r>
+        <w:t>yyyy</w:t>
+      </w:r>
+      <w:proofErr w:type="spellEnd"/>
+      <w:r>
+        <w:t>-MM</w:t>
+      </w:r>
+      <w:r>
+        <w:t>-</w:t>
+      </w:r>
+      <w:r>
+        <w:t>dd’)}&gt;&gt;</w:t>
       </w:r>
       <w:r>
         <w:t>.</w:t>
       </w:r>
-      <w:r>
-        <w:t>&lt;&lt;</w:t>
-      </w:r>
-      <w:r>
-        <w:t>es_&gt;</w:t>
-      </w:r>
-      <w:r>
-        <w:t>&gt;</w:t>
-      </w:r>
-      <w:r>
-        <w:t>&lt;&lt;cs_{costSelection=</w:t>
-      </w:r>
-      <w:r>
-        <w:t>’BESPOKE_COSTS</w:t>
-      </w:r>
-      <w:r>
-        <w:t>_ORDER</w:t>
-      </w:r>
-      <w:r>
-        <w:t>’</w:t>
+    </w:p>
+    <w:p>
+      <w:pPr>
+        <w:ind w:firstLine="360"/>
+      </w:pPr>
+      <w:r>
+        <w:t>&lt;&lt;es_&gt;&gt;</w:t>
+      </w:r>
+    </w:p>
+    <w:p>
+      <w:pPr>
+        <w:ind w:firstLine="360"/>
+      </w:pPr>
+      <w:r>
+        <w:t>&lt;&lt;cs_{</w:t>
+      </w:r>
+      <w:proofErr w:type="spellStart"/>
+      <w:r>
+        <w:t>qcosProtection</w:t>
+      </w:r>
+      <w:proofErr w:type="spellEnd"/>
+      <w:r>
+        <w:t>=’true’}&gt;&gt;</w:t>
+      </w:r>
+    </w:p>
+    <w:p/>
+    <w:p>
+      <w:r>
+        <w:t>Other than by way of permitted set off, there shall be no enforcement of any costs assessed under this order without permission of the Court.</w:t>
+      </w:r>
+    </w:p>
+    <w:p>
+      <w:r>
+        <w:t>&lt;&lt;es_&gt;&gt;</w:t>
+      </w:r>
+    </w:p>
+    <w:p/>
+    <w:p>
+      <w:r>
+        <w:t>&lt;&lt;cs_{</w:t>
+      </w:r>
+      <w:proofErr w:type="spellStart"/>
+      <w:r>
+        <w:t>costsProtection</w:t>
+      </w:r>
+      <w:proofErr w:type="spellEnd"/>
+      <w:r>
+        <w:t>=</w:t>
+      </w:r>
+      <w:r>
+        <w:t>’true’</w:t>
       </w:r>
       <w:r>
         <w:t>}&gt;&gt;</w:t>
       </w:r>
-      <w:r>
-        <w:t>&lt;&lt;bespokeCostText&gt;&gt;</w:t>
+    </w:p>
+    <w:p>
+      <w:r>
+        <w:t>The paying party has the benefit of cost protection under section 26 of the Legal Aid, Sentencing and Punishment of Offenders Act 2012. The amount of costs that the paying party shall pay shall be determined on an application by the receiving party under rule 16 of the Civil legal Aid (Costs) Regulations 2013. Any objection by the paying party to the amount of costs claimed shall be dealt with on that occasion</w:t>
       </w:r>
       <w:r>
         <w:t>.</w:t>
       </w:r>
-      <w:r>
-        <w:t>&lt;&lt;es_&gt;</w:t>
-      </w:r>
-      <w:r>
-        <w:t>&gt;</w:t>
-      </w:r>
-    </w:p>
-    <w:p>
-      <w:pPr>
-        <w:ind w:firstLine="360"/>
-      </w:pPr>
-      <w:r>
-        <w:t>&lt;&lt;cs_{interimPayment!=null}&gt;&gt;</w:t>
-      </w:r>
-    </w:p>
-    <w:p/>
-    <w:p>
-      <w:r>
-        <w:t>&lt;&lt;</w:t>
-      </w:r>
-      <w:r>
-        <w:t>interimPayment</w:t>
-      </w:r>
-      <w:r>
-        <w:t xml:space="preserve"> &gt;&gt;</w:t>
-      </w:r>
-      <w:r>
-        <w:t xml:space="preserve"> </w:t>
-      </w:r>
-      <w:r>
-        <w:t>&lt;&lt;{dateFormat(</w:t>
-      </w:r>
-      <w:r>
-        <w:t>interimPaymentDate</w:t>
-      </w:r>
-      <w:r>
-        <w:t>, ‘dd MMMM yyyy’, ‘yyyy-MM</w:t>
-      </w:r>
-      <w:r>
-        <w:t>-</w:t>
-      </w:r>
-      <w:r>
-        <w:t>dd’)}&gt;&gt;</w:t>
-      </w:r>
-      <w:r>
-        <w:t>.</w:t>
-      </w:r>
-    </w:p>
-    <w:p>
-      <w:pPr>
-        <w:ind w:firstLine="360"/>
-      </w:pPr>
+    </w:p>
+    <w:p>
       <w:r>
         <w:t>&lt;&lt;es_&gt;&gt;</w:t>
       </w:r>
-    </w:p>
-    <w:p>
-      <w:pPr>
-        <w:ind w:firstLine="360"/>
-      </w:pPr>
-      <w:r>
-        <w:t>&lt;&lt;cs_{qcosProtection=’true’}&gt;&gt;</w:t>
-      </w:r>
-    </w:p>
-    <w:p/>
-    <w:p>
-      <w:r>
-        <w:t>Other than by way of permitted set off, there shall be no enforcement of any costs assessed under this order without permission of the Court.</w:t>
-      </w:r>
-    </w:p>
-    <w:p>
-      <w:r>
-        <w:t>&lt;&lt;es_&gt;&gt;</w:t>
-      </w:r>
-    </w:p>
-    <w:p/>
-    <w:p>
-      <w:r>
-        <w:t>&lt;&lt;cs_{costsProtection=</w:t>
-      </w:r>
-      <w:r>
-        <w:t>’true’</w:t>
-      </w:r>
-      <w:r>
-        <w:t>}&gt;&gt;</w:t>
-      </w:r>
-    </w:p>
-    <w:p>
-      <w:r>
-        <w:t>The paying party has the benefit of cost protection under section 26 of the Legal Aid, Sentencing and Punishment of Offenders Act 2012. The amount of costs that the paying party shall pay shall be determined on an application by the receiving party under rule 16 of the Civil legal Aid (Costs) Regulations 2013. Any objection by the paying party to the amount of costs claimed shall be dealt with on that occasion</w:t>
-      </w:r>
-      <w:r>
-        <w:t>.</w:t>
-      </w:r>
-    </w:p>
-    <w:p>
-      <w:r>
-        <w:t>&lt;&lt;es_&gt;&gt;</w:t>
-      </w:r>
       <w:bookmarkEnd w:id="0"/>
     </w:p>
     <w:p>
       <w:r>
-        <w:t>&lt;&lt;cs_{claimantOrDefendantAppeal!=’null’}&gt;&gt;</w:t>
+        <w:t>&lt;&lt;cs_{</w:t>
+      </w:r>
+      <w:proofErr w:type="spellStart"/>
+      <w:r>
+        <w:t>claimantOrDefendantAppeal</w:t>
+      </w:r>
+      <w:proofErr w:type="spellEnd"/>
+      <w:r>
+        <w:t>!=’null’}&gt;&gt;</w:t>
       </w:r>
     </w:p>
     <w:p>
@@ -2409,10 +3072,26 @@
         </w:numPr>
       </w:pPr>
       <w:r>
-        <w:t>The &lt;&lt;claimantOrDefendantAppeal&gt;&gt; application for permission to appeal is &lt;&lt;</w:t>
-      </w:r>
-      <w:r>
-        <w:t>cs_{appealGranted=’true’}</w:t>
+        <w:t>The &lt;&lt;</w:t>
+      </w:r>
+      <w:proofErr w:type="spellStart"/>
+      <w:r>
+        <w:t>claimantOrDefendantAppeal</w:t>
+      </w:r>
+      <w:proofErr w:type="spellEnd"/>
+      <w:r>
+        <w:t>&gt;&gt; application for permission to appeal is &lt;&lt;</w:t>
+      </w:r>
+      <w:r>
+        <w:t>cs_{</w:t>
+      </w:r>
+      <w:proofErr w:type="spellStart"/>
+      <w:r>
+        <w:t>appealGranted</w:t>
+      </w:r>
+      <w:proofErr w:type="spellEnd"/>
+      <w:r>
+        <w:t>=’true’}</w:t>
       </w:r>
       <w:r>
         <w:t>&gt;&gt;</w:t>
@@ -2432,9 +3111,11 @@
       <w:r>
         <w:t>&lt;&lt;cs_{</w:t>
       </w:r>
+      <w:proofErr w:type="spellStart"/>
       <w:r>
         <w:t>appealGranted</w:t>
       </w:r>
+      <w:proofErr w:type="spellEnd"/>
       <w:r>
         <w:t>=’</w:t>
       </w:r>
@@ -2447,9 +3128,11 @@
       <w:r>
         <w:t>cs_{</w:t>
       </w:r>
+      <w:proofErr w:type="spellStart"/>
       <w:r>
         <w:t>tableAorB</w:t>
       </w:r>
+      <w:proofErr w:type="spellEnd"/>
       <w:r>
         <w:t>=’a’</w:t>
       </w:r>
@@ -2460,7 +3143,15 @@
         <w:t>&gt;&gt;</w:t>
       </w:r>
       <w:r>
-        <w:t xml:space="preserve"> a Circuit Judge of the County Court at the appropriate appeal centre prescribed in CPR 52PD Table A.&lt;&lt;else&gt;&gt;a High Court Judge of the Kings’s Bench Division at the appropriate appeal centre prescribed in CPR 52PDB Table B.</w:t>
+        <w:t xml:space="preserve"> a Circuit Judge of the County Court at the appropriate appeal centre prescribed in CPR 52PD Table A.&lt;&lt;else&gt;&gt;a High Court Judge of the </w:t>
+      </w:r>
+      <w:proofErr w:type="spellStart"/>
+      <w:r>
+        <w:t>Kings’s</w:t>
+      </w:r>
+      <w:proofErr w:type="spellEnd"/>
+      <w:r>
+        <w:t xml:space="preserve"> Bench Division at the appropriate appeal centre prescribed in CPR 52PDB Table B.</w:t>
       </w:r>
       <w:r>
         <w:t>&lt;&lt;es_&gt;&gt;</w:t>
@@ -2475,13 +3166,39 @@
         <w:t xml:space="preserve"> </w:t>
       </w:r>
       <w:r>
-        <w:t>&lt;&lt;{dateFormat(</w:t>
-      </w:r>
+        <w:t>&lt;&lt;{</w:t>
+      </w:r>
+      <w:proofErr w:type="spellStart"/>
+      <w:r>
+        <w:t>dateFormat</w:t>
+      </w:r>
+      <w:proofErr w:type="spellEnd"/>
+      <w:r>
+        <w:t>(</w:t>
+      </w:r>
+      <w:proofErr w:type="spellStart"/>
       <w:r>
         <w:t>appealDate</w:t>
       </w:r>
-      <w:r>
-        <w:t>, ‘dd MMMM yyyy’, ‘yyyy-MM</w:t>
+      <w:proofErr w:type="spellEnd"/>
+      <w:r>
+        <w:t xml:space="preserve">, ‘dd MMMM </w:t>
+      </w:r>
+      <w:proofErr w:type="spellStart"/>
+      <w:r>
+        <w:t>yyyy</w:t>
+      </w:r>
+      <w:proofErr w:type="spellEnd"/>
+      <w:r>
+        <w:t>’, ‘</w:t>
+      </w:r>
+      <w:proofErr w:type="spellStart"/>
+      <w:r>
+        <w:t>yyyy</w:t>
+      </w:r>
+      <w:proofErr w:type="spellEnd"/>
+      <w:r>
+        <w:t>-MM</w:t>
       </w:r>
       <w:r>
         <w:t>-</w:t>
@@ -2490,7 +3207,15 @@
         <w:t>dd’)}&gt;&gt;</w:t>
       </w:r>
       <w:r>
-        <w:t>.&lt;&lt;else&gt;&gt;An appeal lies from this order to &lt;&lt;cs_{tableAorB=’</w:t>
+        <w:t>.&lt;&lt;else&gt;&gt;An appeal lies from this order to &lt;&lt;cs_{</w:t>
+      </w:r>
+      <w:proofErr w:type="spellStart"/>
+      <w:r>
+        <w:t>tableAorB</w:t>
+      </w:r>
+      <w:proofErr w:type="spellEnd"/>
+      <w:r>
+        <w:t>=’</w:t>
       </w:r>
       <w:r>
         <w:t>a</w:t>
@@ -2502,7 +3227,15 @@
         <w:t>}</w:t>
       </w:r>
       <w:r>
-        <w:t>&gt;&gt; a Circuit Judge of the County Court at the appropriate appeal centre prescribed in CPR 52PD Table A.&lt;&lt;else&gt;&gt;a High Court Judge of the Kings’s Bench Division at the appropriate appeal centre prescribed in CPR 52PDB Table B.&lt;&lt;es_&gt;&gt;</w:t>
+        <w:t xml:space="preserve">&gt;&gt; a Circuit Judge of the County Court at the appropriate appeal centre prescribed in CPR 52PD Table A.&lt;&lt;else&gt;&gt;a High Court Judge of the </w:t>
+      </w:r>
+      <w:proofErr w:type="spellStart"/>
+      <w:r>
+        <w:t>Kings’s</w:t>
+      </w:r>
+      <w:proofErr w:type="spellEnd"/>
+      <w:r>
+        <w:t xml:space="preserve"> Bench Division at the appropriate appeal centre prescribed in CPR 52PDB Table B.&lt;&lt;es_&gt;&gt;</w:t>
       </w:r>
     </w:p>
     <w:p/>
@@ -2511,13 +3244,39 @@
         <w:t xml:space="preserve">The appellant’s notice including any further application for permission to appeal shall be filed no later than 4pm on </w:t>
       </w:r>
       <w:r>
-        <w:t>&lt;&lt;{dateFormat(</w:t>
-      </w:r>
+        <w:t>&lt;&lt;{</w:t>
+      </w:r>
+      <w:proofErr w:type="spellStart"/>
+      <w:r>
+        <w:t>dateFormat</w:t>
+      </w:r>
+      <w:proofErr w:type="spellEnd"/>
+      <w:r>
+        <w:t>(</w:t>
+      </w:r>
+      <w:proofErr w:type="spellStart"/>
       <w:r>
         <w:t>appealDate</w:t>
       </w:r>
-      <w:r>
-        <w:t>, ‘dd MMMM yyyy’, ‘yyyy-MM</w:t>
+      <w:proofErr w:type="spellEnd"/>
+      <w:r>
+        <w:t xml:space="preserve">, ‘dd MMMM </w:t>
+      </w:r>
+      <w:proofErr w:type="spellStart"/>
+      <w:r>
+        <w:t>yyyy</w:t>
+      </w:r>
+      <w:proofErr w:type="spellEnd"/>
+      <w:r>
+        <w:t>’, ‘</w:t>
+      </w:r>
+      <w:proofErr w:type="spellStart"/>
+      <w:r>
+        <w:t>yyyy</w:t>
+      </w:r>
+      <w:proofErr w:type="spellEnd"/>
+      <w:r>
+        <w:t>-MM</w:t>
       </w:r>
       <w:r>
         <w:t>-</w:t>
@@ -2550,9 +3309,11 @@
       <w:r>
         <w:t>&lt;&lt;cs_{</w:t>
       </w:r>
+      <w:proofErr w:type="spellStart"/>
       <w:r>
         <w:t>showInitiativeOrWithoutNotice</w:t>
       </w:r>
+      <w:proofErr w:type="spellEnd"/>
       <w:r>
         <w:t>!=’null’}&gt;&gt;</w:t>
       </w:r>
@@ -2569,25 +3330,78 @@
         <w:t xml:space="preserve">&lt;&lt;cs_{showInitiativeOrWithoutNotice!=’null’}&gt;&gt;&lt;&lt;showInitiativeOrWithoutNotice&gt;&gt; </w:t>
       </w:r>
       <w:r>
-        <w:t>&lt;&lt;{dateFormat(</w:t>
-      </w:r>
+        <w:t>&lt;&lt;{</w:t>
+      </w:r>
+      <w:proofErr w:type="spellStart"/>
+      <w:r>
+        <w:t>dateFormat</w:t>
+      </w:r>
+      <w:proofErr w:type="spellEnd"/>
+      <w:r>
+        <w:t>(</w:t>
+      </w:r>
+      <w:proofErr w:type="spellStart"/>
       <w:r>
         <w:t>initiativeDate</w:t>
       </w:r>
-      <w:r>
-        <w:t>, ‘dd MMMM yyyy’, ‘yyyy-MM</w:t>
+      <w:proofErr w:type="spellEnd"/>
+      <w:r>
+        <w:t xml:space="preserve">, ‘dd MMMM </w:t>
+      </w:r>
+      <w:proofErr w:type="spellStart"/>
+      <w:r>
+        <w:t>yyyy</w:t>
+      </w:r>
+      <w:proofErr w:type="spellEnd"/>
+      <w:r>
+        <w:t>’, ‘</w:t>
+      </w:r>
+      <w:proofErr w:type="spellStart"/>
+      <w:r>
+        <w:t>yyyy</w:t>
+      </w:r>
+      <w:proofErr w:type="spellEnd"/>
+      <w:r>
+        <w:t>-MM</w:t>
       </w:r>
       <w:r>
         <w:t>-</w:t>
       </w:r>
       <w:r>
-        <w:t>dd’)}&gt;&gt;&lt;&lt;{dateFormat(</w:t>
-      </w:r>
+        <w:lastRenderedPageBreak/>
+        <w:t>dd’)}&gt;&gt;&lt;&lt;{</w:t>
+      </w:r>
+      <w:proofErr w:type="spellStart"/>
+      <w:r>
+        <w:t>dateFormat</w:t>
+      </w:r>
+      <w:proofErr w:type="spellEnd"/>
+      <w:r>
+        <w:t>(</w:t>
+      </w:r>
+      <w:proofErr w:type="spellStart"/>
       <w:r>
         <w:t>withoutNoticeDate</w:t>
       </w:r>
-      <w:r>
-        <w:t>, ‘dd MMMM yyyy’, ‘yyyy-MM</w:t>
+      <w:proofErr w:type="spellEnd"/>
+      <w:r>
+        <w:t xml:space="preserve">, ‘dd MMMM </w:t>
+      </w:r>
+      <w:proofErr w:type="spellStart"/>
+      <w:r>
+        <w:t>yyyy</w:t>
+      </w:r>
+      <w:proofErr w:type="spellEnd"/>
+      <w:r>
+        <w:t>’, ‘</w:t>
+      </w:r>
+      <w:proofErr w:type="spellStart"/>
+      <w:r>
+        <w:t>yyyy</w:t>
+      </w:r>
+      <w:proofErr w:type="spellEnd"/>
+      <w:r>
+        <w:t>-MM</w:t>
       </w:r>
       <w:r>
         <w:t>-</w:t>
@@ -2606,7 +3420,15 @@
     </w:p>
     <w:p>
       <w:r>
-        <w:t>&lt;&lt;cs_{reasonsText!=’null’}&gt;&gt;</w:t>
+        <w:t>&lt;&lt;cs_{</w:t>
+      </w:r>
+      <w:proofErr w:type="spellStart"/>
+      <w:r>
+        <w:t>reasonsText</w:t>
+      </w:r>
+      <w:proofErr w:type="spellEnd"/>
+      <w:r>
+        <w:t>!=’null’}&gt;&gt;</w:t>
       </w:r>
     </w:p>
     <w:p/>
@@ -2622,7 +3444,15 @@
     <w:p/>
     <w:p>
       <w:r>
-        <w:t>&lt;&lt;reasonsText&gt;&gt;</w:t>
+        <w:t>&lt;&lt;</w:t>
+      </w:r>
+      <w:proofErr w:type="spellStart"/>
+      <w:r>
+        <w:t>reasonsText</w:t>
+      </w:r>
+      <w:proofErr w:type="spellEnd"/>
+      <w:r>
+        <w:t>&gt;&gt;</w:t>
       </w:r>
     </w:p>
     <w:p>
@@ -2644,7 +3474,7 @@
 </file>
 
 <file path=word/endnotes.xml><?xml version="1.0" encoding="utf-8"?>
-<w:endnotes xmlns:wpc="http://schemas.microsoft.com/office/word/2010/wordprocessingCanvas" xmlns:cx="http://schemas.microsoft.com/office/drawing/2014/chartex" xmlns:cx1="http://schemas.microsoft.com/office/drawing/2015/9/8/chartex" xmlns:cx2="http://schemas.microsoft.com/office/drawing/2015/10/21/chartex" xmlns:cx3="http://schemas.microsoft.com/office/drawing/2016/5/9/chartex" xmlns:cx4="http://schemas.microsoft.com/office/drawing/2016/5/10/chartex" xmlns:cx5="http://schemas.microsoft.com/office/drawing/2016/5/11/chartex" xmlns:cx6="http://schemas.microsoft.com/office/drawing/2016/5/12/chartex" xmlns:cx7="http://schemas.microsoft.com/office/drawing/2016/5/13/chartex" xmlns:cx8="http://schemas.microsoft.com/office/drawing/2016/5/14/chartex" xmlns:mc="http://schemas.openxmlformats.org/markup-compatibility/2006" xmlns:aink="http://schemas.microsoft.com/office/drawing/2016/ink" xmlns:am3d="http://schemas.microsoft.com/office/drawing/2017/model3d" xmlns:o="urn:schemas-microsoft-com:office:office" xmlns:oel="http://schemas.microsoft.com/office/2019/extlst" xmlns:r="http://schemas.openxmlformats.org/officeDocument/2006/relationships" xmlns:m="http://schemas.openxmlformats.org/officeDocument/2006/math" xmlns:v="urn:schemas-microsoft-com:vml" xmlns:wp14="http://schemas.microsoft.com/office/word/2010/wordprocessingDrawing" xmlns:wp="http://schemas.openxmlformats.org/drawingml/2006/wordprocessingDrawing" xmlns:w10="urn:schemas-microsoft-com:office:word" xmlns:w="http://schemas.openxmlformats.org/wordprocessingml/2006/main" xmlns:w14="http://schemas.microsoft.com/office/word/2010/wordml" xmlns:w15="http://schemas.microsoft.com/office/word/2012/wordml" xmlns:w16cex="http://schemas.microsoft.com/office/word/2018/wordml/cex" xmlns:w16cid="http://schemas.microsoft.com/office/word/2016/wordml/cid" xmlns:w16="http://schemas.microsoft.com/office/word/2018/wordml" xmlns:w16sdtdh="http://schemas.microsoft.com/office/word/2020/wordml/sdtdatahash" xmlns:w16se="http://schemas.microsoft.com/office/word/2015/wordml/symex" xmlns:wpg="http://schemas.microsoft.com/office/word/2010/wordprocessingGroup" xmlns:wpi="http://schemas.microsoft.com/office/word/2010/wordprocessingInk" xmlns:wne="http://schemas.microsoft.com/office/word/2006/wordml" xmlns:wps="http://schemas.microsoft.com/office/word/2010/wordprocessingShape" mc:Ignorable="w14 w15 w16se w16cid w16 w16cex w16sdtdh wp14">
+<w:endnotes xmlns:wpc="http://schemas.microsoft.com/office/word/2010/wordprocessingCanvas" xmlns:cx="http://schemas.microsoft.com/office/drawing/2014/chartex" xmlns:cx1="http://schemas.microsoft.com/office/drawing/2015/9/8/chartex" xmlns:cx2="http://schemas.microsoft.com/office/drawing/2015/10/21/chartex" xmlns:cx3="http://schemas.microsoft.com/office/drawing/2016/5/9/chartex" xmlns:cx4="http://schemas.microsoft.com/office/drawing/2016/5/10/chartex" xmlns:cx5="http://schemas.microsoft.com/office/drawing/2016/5/11/chartex" xmlns:cx6="http://schemas.microsoft.com/office/drawing/2016/5/12/chartex" xmlns:cx7="http://schemas.microsoft.com/office/drawing/2016/5/13/chartex" xmlns:cx8="http://schemas.microsoft.com/office/drawing/2016/5/14/chartex" xmlns:mc="http://schemas.openxmlformats.org/markup-compatibility/2006" xmlns:aink="http://schemas.microsoft.com/office/drawing/2016/ink" xmlns:am3d="http://schemas.microsoft.com/office/drawing/2017/model3d" xmlns:o="urn:schemas-microsoft-com:office:office" xmlns:r="http://schemas.openxmlformats.org/officeDocument/2006/relationships" xmlns:m="http://schemas.openxmlformats.org/officeDocument/2006/math" xmlns:v="urn:schemas-microsoft-com:vml" xmlns:wp14="http://schemas.microsoft.com/office/word/2010/wordprocessingDrawing" xmlns:wp="http://schemas.openxmlformats.org/drawingml/2006/wordprocessingDrawing" xmlns:w10="urn:schemas-microsoft-com:office:word" xmlns:w="http://schemas.openxmlformats.org/wordprocessingml/2006/main" xmlns:w14="http://schemas.microsoft.com/office/word/2010/wordml" xmlns:w15="http://schemas.microsoft.com/office/word/2012/wordml" xmlns:w16cex="http://schemas.microsoft.com/office/word/2018/wordml/cex" xmlns:w16cid="http://schemas.microsoft.com/office/word/2016/wordml/cid" xmlns:w16="http://schemas.microsoft.com/office/word/2018/wordml" xmlns:w16sdtdh="http://schemas.microsoft.com/office/word/2020/wordml/sdtdatahash" xmlns:w16se="http://schemas.microsoft.com/office/word/2015/wordml/symex" xmlns:wpg="http://schemas.microsoft.com/office/word/2010/wordprocessingGroup" xmlns:wpi="http://schemas.microsoft.com/office/word/2010/wordprocessingInk" xmlns:wne="http://schemas.microsoft.com/office/word/2006/wordml" xmlns:wps="http://schemas.microsoft.com/office/word/2010/wordprocessingShape" mc:Ignorable="w14 w15 w16se w16cid w16 w16cex w16sdtdh wp14">
   <w:endnote w:type="separator" w:id="-1">
     <w:p>
       <w:r>
@@ -2663,7 +3493,7 @@
 </file>
 
 <file path=word/footer1.xml><?xml version="1.0" encoding="utf-8"?>
-<w:ftr xmlns:wpc="http://schemas.microsoft.com/office/word/2010/wordprocessingCanvas" xmlns:cx="http://schemas.microsoft.com/office/drawing/2014/chartex" xmlns:cx1="http://schemas.microsoft.com/office/drawing/2015/9/8/chartex" xmlns:cx2="http://schemas.microsoft.com/office/drawing/2015/10/21/chartex" xmlns:cx3="http://schemas.microsoft.com/office/drawing/2016/5/9/chartex" xmlns:cx4="http://schemas.microsoft.com/office/drawing/2016/5/10/chartex" xmlns:cx5="http://schemas.microsoft.com/office/drawing/2016/5/11/chartex" xmlns:cx6="http://schemas.microsoft.com/office/drawing/2016/5/12/chartex" xmlns:cx7="http://schemas.microsoft.com/office/drawing/2016/5/13/chartex" xmlns:cx8="http://schemas.microsoft.com/office/drawing/2016/5/14/chartex" xmlns:mc="http://schemas.openxmlformats.org/markup-compatibility/2006" xmlns:aink="http://schemas.microsoft.com/office/drawing/2016/ink" xmlns:am3d="http://schemas.microsoft.com/office/drawing/2017/model3d" xmlns:o="urn:schemas-microsoft-com:office:office" xmlns:oel="http://schemas.microsoft.com/office/2019/extlst" xmlns:r="http://schemas.openxmlformats.org/officeDocument/2006/relationships" xmlns:m="http://schemas.openxmlformats.org/officeDocument/2006/math" xmlns:v="urn:schemas-microsoft-com:vml" xmlns:wp14="http://schemas.microsoft.com/office/word/2010/wordprocessingDrawing" xmlns:wp="http://schemas.openxmlformats.org/drawingml/2006/wordprocessingDrawing" xmlns:w10="urn:schemas-microsoft-com:office:word" xmlns:w="http://schemas.openxmlformats.org/wordprocessingml/2006/main" xmlns:w14="http://schemas.microsoft.com/office/word/2010/wordml" xmlns:w15="http://schemas.microsoft.com/office/word/2012/wordml" xmlns:w16cex="http://schemas.microsoft.com/office/word/2018/wordml/cex" xmlns:w16cid="http://schemas.microsoft.com/office/word/2016/wordml/cid" xmlns:w16="http://schemas.microsoft.com/office/word/2018/wordml" xmlns:w16sdtdh="http://schemas.microsoft.com/office/word/2020/wordml/sdtdatahash" xmlns:w16se="http://schemas.microsoft.com/office/word/2015/wordml/symex" xmlns:wpg="http://schemas.microsoft.com/office/word/2010/wordprocessingGroup" xmlns:wpi="http://schemas.microsoft.com/office/word/2010/wordprocessingInk" xmlns:wne="http://schemas.microsoft.com/office/word/2006/wordml" xmlns:wps="http://schemas.microsoft.com/office/word/2010/wordprocessingShape" mc:Ignorable="w14 w15 w16se w16cid w16 w16cex w16sdtdh wp14">
+<w:ftr xmlns:wpc="http://schemas.microsoft.com/office/word/2010/wordprocessingCanvas" xmlns:cx="http://schemas.microsoft.com/office/drawing/2014/chartex" xmlns:cx1="http://schemas.microsoft.com/office/drawing/2015/9/8/chartex" xmlns:cx2="http://schemas.microsoft.com/office/drawing/2015/10/21/chartex" xmlns:cx3="http://schemas.microsoft.com/office/drawing/2016/5/9/chartex" xmlns:cx4="http://schemas.microsoft.com/office/drawing/2016/5/10/chartex" xmlns:cx5="http://schemas.microsoft.com/office/drawing/2016/5/11/chartex" xmlns:cx6="http://schemas.microsoft.com/office/drawing/2016/5/12/chartex" xmlns:cx7="http://schemas.microsoft.com/office/drawing/2016/5/13/chartex" xmlns:cx8="http://schemas.microsoft.com/office/drawing/2016/5/14/chartex" xmlns:mc="http://schemas.openxmlformats.org/markup-compatibility/2006" xmlns:aink="http://schemas.microsoft.com/office/drawing/2016/ink" xmlns:am3d="http://schemas.microsoft.com/office/drawing/2017/model3d" xmlns:o="urn:schemas-microsoft-com:office:office" xmlns:r="http://schemas.openxmlformats.org/officeDocument/2006/relationships" xmlns:m="http://schemas.openxmlformats.org/officeDocument/2006/math" xmlns:v="urn:schemas-microsoft-com:vml" xmlns:wp14="http://schemas.microsoft.com/office/word/2010/wordprocessingDrawing" xmlns:wp="http://schemas.openxmlformats.org/drawingml/2006/wordprocessingDrawing" xmlns:w10="urn:schemas-microsoft-com:office:word" xmlns:w="http://schemas.openxmlformats.org/wordprocessingml/2006/main" xmlns:w14="http://schemas.microsoft.com/office/word/2010/wordml" xmlns:w15="http://schemas.microsoft.com/office/word/2012/wordml" xmlns:w16cex="http://schemas.microsoft.com/office/word/2018/wordml/cex" xmlns:w16cid="http://schemas.microsoft.com/office/word/2016/wordml/cid" xmlns:w16="http://schemas.microsoft.com/office/word/2018/wordml" xmlns:w16sdtdh="http://schemas.microsoft.com/office/word/2020/wordml/sdtdatahash" xmlns:w16se="http://schemas.microsoft.com/office/word/2015/wordml/symex" xmlns:wpg="http://schemas.microsoft.com/office/word/2010/wordprocessingGroup" xmlns:wpi="http://schemas.microsoft.com/office/word/2010/wordprocessingInk" xmlns:wne="http://schemas.microsoft.com/office/word/2006/wordml" xmlns:wps="http://schemas.microsoft.com/office/word/2010/wordprocessingShape" mc:Ignorable="w14 w15 w16se w16cid w16 w16cex w16sdtdh wp14">
   <w:p>
     <w:pPr>
       <w:pStyle w:val="Footer"/>
@@ -2673,7 +3503,7 @@
 </file>
 
 <file path=word/footer2.xml><?xml version="1.0" encoding="utf-8"?>
-<w:ftr xmlns:wpc="http://schemas.microsoft.com/office/word/2010/wordprocessingCanvas" xmlns:cx="http://schemas.microsoft.com/office/drawing/2014/chartex" xmlns:cx1="http://schemas.microsoft.com/office/drawing/2015/9/8/chartex" xmlns:cx2="http://schemas.microsoft.com/office/drawing/2015/10/21/chartex" xmlns:cx3="http://schemas.microsoft.com/office/drawing/2016/5/9/chartex" xmlns:cx4="http://schemas.microsoft.com/office/drawing/2016/5/10/chartex" xmlns:cx5="http://schemas.microsoft.com/office/drawing/2016/5/11/chartex" xmlns:cx6="http://schemas.microsoft.com/office/drawing/2016/5/12/chartex" xmlns:cx7="http://schemas.microsoft.com/office/drawing/2016/5/13/chartex" xmlns:cx8="http://schemas.microsoft.com/office/drawing/2016/5/14/chartex" xmlns:mc="http://schemas.openxmlformats.org/markup-compatibility/2006" xmlns:aink="http://schemas.microsoft.com/office/drawing/2016/ink" xmlns:am3d="http://schemas.microsoft.com/office/drawing/2017/model3d" xmlns:o="urn:schemas-microsoft-com:office:office" xmlns:oel="http://schemas.microsoft.com/office/2019/extlst" xmlns:r="http://schemas.openxmlformats.org/officeDocument/2006/relationships" xmlns:m="http://schemas.openxmlformats.org/officeDocument/2006/math" xmlns:v="urn:schemas-microsoft-com:vml" xmlns:wp14="http://schemas.microsoft.com/office/word/2010/wordprocessingDrawing" xmlns:wp="http://schemas.openxmlformats.org/drawingml/2006/wordprocessingDrawing" xmlns:w10="urn:schemas-microsoft-com:office:word" xmlns:w="http://schemas.openxmlformats.org/wordprocessingml/2006/main" xmlns:w14="http://schemas.microsoft.com/office/word/2010/wordml" xmlns:w15="http://schemas.microsoft.com/office/word/2012/wordml" xmlns:w16cex="http://schemas.microsoft.com/office/word/2018/wordml/cex" xmlns:w16cid="http://schemas.microsoft.com/office/word/2016/wordml/cid" xmlns:w16="http://schemas.microsoft.com/office/word/2018/wordml" xmlns:w16sdtdh="http://schemas.microsoft.com/office/word/2020/wordml/sdtdatahash" xmlns:w16se="http://schemas.microsoft.com/office/word/2015/wordml/symex" xmlns:wpg="http://schemas.microsoft.com/office/word/2010/wordprocessingGroup" xmlns:wpi="http://schemas.microsoft.com/office/word/2010/wordprocessingInk" xmlns:wne="http://schemas.microsoft.com/office/word/2006/wordml" xmlns:wps="http://schemas.microsoft.com/office/word/2010/wordprocessingShape" mc:Ignorable="w14 w15 w16se w16cid w16 w16cex w16sdtdh wp14">
+<w:ftr xmlns:wpc="http://schemas.microsoft.com/office/word/2010/wordprocessingCanvas" xmlns:cx="http://schemas.microsoft.com/office/drawing/2014/chartex" xmlns:cx1="http://schemas.microsoft.com/office/drawing/2015/9/8/chartex" xmlns:cx2="http://schemas.microsoft.com/office/drawing/2015/10/21/chartex" xmlns:cx3="http://schemas.microsoft.com/office/drawing/2016/5/9/chartex" xmlns:cx4="http://schemas.microsoft.com/office/drawing/2016/5/10/chartex" xmlns:cx5="http://schemas.microsoft.com/office/drawing/2016/5/11/chartex" xmlns:cx6="http://schemas.microsoft.com/office/drawing/2016/5/12/chartex" xmlns:cx7="http://schemas.microsoft.com/office/drawing/2016/5/13/chartex" xmlns:cx8="http://schemas.microsoft.com/office/drawing/2016/5/14/chartex" xmlns:mc="http://schemas.openxmlformats.org/markup-compatibility/2006" xmlns:aink="http://schemas.microsoft.com/office/drawing/2016/ink" xmlns:am3d="http://schemas.microsoft.com/office/drawing/2017/model3d" xmlns:o="urn:schemas-microsoft-com:office:office" xmlns:r="http://schemas.openxmlformats.org/officeDocument/2006/relationships" xmlns:m="http://schemas.openxmlformats.org/officeDocument/2006/math" xmlns:v="urn:schemas-microsoft-com:vml" xmlns:wp14="http://schemas.microsoft.com/office/word/2010/wordprocessingDrawing" xmlns:wp="http://schemas.openxmlformats.org/drawingml/2006/wordprocessingDrawing" xmlns:w10="urn:schemas-microsoft-com:office:word" xmlns:w="http://schemas.openxmlformats.org/wordprocessingml/2006/main" xmlns:w14="http://schemas.microsoft.com/office/word/2010/wordml" xmlns:w15="http://schemas.microsoft.com/office/word/2012/wordml" xmlns:w16cex="http://schemas.microsoft.com/office/word/2018/wordml/cex" xmlns:w16cid="http://schemas.microsoft.com/office/word/2016/wordml/cid" xmlns:w16="http://schemas.microsoft.com/office/word/2018/wordml" xmlns:w16sdtdh="http://schemas.microsoft.com/office/word/2020/wordml/sdtdatahash" xmlns:w16se="http://schemas.microsoft.com/office/word/2015/wordml/symex" xmlns:wpg="http://schemas.microsoft.com/office/word/2010/wordprocessingGroup" xmlns:wpi="http://schemas.microsoft.com/office/word/2010/wordprocessingInk" xmlns:wne="http://schemas.microsoft.com/office/word/2006/wordml" xmlns:wps="http://schemas.microsoft.com/office/word/2010/wordprocessingShape" mc:Ignorable="w14 w15 w16se w16cid w16 w16cex w16sdtdh wp14">
   <w:p>
     <w:pPr>
       <w:pStyle w:val="Footer"/>
@@ -2683,7 +3513,7 @@
 </file>
 
 <file path=word/footer3.xml><?xml version="1.0" encoding="utf-8"?>
-<w:ftr xmlns:wpc="http://schemas.microsoft.com/office/word/2010/wordprocessingCanvas" xmlns:cx="http://schemas.microsoft.com/office/drawing/2014/chartex" xmlns:cx1="http://schemas.microsoft.com/office/drawing/2015/9/8/chartex" xmlns:cx2="http://schemas.microsoft.com/office/drawing/2015/10/21/chartex" xmlns:cx3="http://schemas.microsoft.com/office/drawing/2016/5/9/chartex" xmlns:cx4="http://schemas.microsoft.com/office/drawing/2016/5/10/chartex" xmlns:cx5="http://schemas.microsoft.com/office/drawing/2016/5/11/chartex" xmlns:cx6="http://schemas.microsoft.com/office/drawing/2016/5/12/chartex" xmlns:cx7="http://schemas.microsoft.com/office/drawing/2016/5/13/chartex" xmlns:cx8="http://schemas.microsoft.com/office/drawing/2016/5/14/chartex" xmlns:mc="http://schemas.openxmlformats.org/markup-compatibility/2006" xmlns:aink="http://schemas.microsoft.com/office/drawing/2016/ink" xmlns:am3d="http://schemas.microsoft.com/office/drawing/2017/model3d" xmlns:o="urn:schemas-microsoft-com:office:office" xmlns:oel="http://schemas.microsoft.com/office/2019/extlst" xmlns:r="http://schemas.openxmlformats.org/officeDocument/2006/relationships" xmlns:m="http://schemas.openxmlformats.org/officeDocument/2006/math" xmlns:v="urn:schemas-microsoft-com:vml" xmlns:wp14="http://schemas.microsoft.com/office/word/2010/wordprocessingDrawing" xmlns:wp="http://schemas.openxmlformats.org/drawingml/2006/wordprocessingDrawing" xmlns:w10="urn:schemas-microsoft-com:office:word" xmlns:w="http://schemas.openxmlformats.org/wordprocessingml/2006/main" xmlns:w14="http://schemas.microsoft.com/office/word/2010/wordml" xmlns:w15="http://schemas.microsoft.com/office/word/2012/wordml" xmlns:w16cex="http://schemas.microsoft.com/office/word/2018/wordml/cex" xmlns:w16cid="http://schemas.microsoft.com/office/word/2016/wordml/cid" xmlns:w16="http://schemas.microsoft.com/office/word/2018/wordml" xmlns:w16sdtdh="http://schemas.microsoft.com/office/word/2020/wordml/sdtdatahash" xmlns:w16se="http://schemas.microsoft.com/office/word/2015/wordml/symex" xmlns:wpg="http://schemas.microsoft.com/office/word/2010/wordprocessingGroup" xmlns:wpi="http://schemas.microsoft.com/office/word/2010/wordprocessingInk" xmlns:wne="http://schemas.microsoft.com/office/word/2006/wordml" xmlns:wps="http://schemas.microsoft.com/office/word/2010/wordprocessingShape" mc:Ignorable="w14 w15 w16se w16cid w16 w16cex w16sdtdh wp14">
+<w:ftr xmlns:wpc="http://schemas.microsoft.com/office/word/2010/wordprocessingCanvas" xmlns:cx="http://schemas.microsoft.com/office/drawing/2014/chartex" xmlns:cx1="http://schemas.microsoft.com/office/drawing/2015/9/8/chartex" xmlns:cx2="http://schemas.microsoft.com/office/drawing/2015/10/21/chartex" xmlns:cx3="http://schemas.microsoft.com/office/drawing/2016/5/9/chartex" xmlns:cx4="http://schemas.microsoft.com/office/drawing/2016/5/10/chartex" xmlns:cx5="http://schemas.microsoft.com/office/drawing/2016/5/11/chartex" xmlns:cx6="http://schemas.microsoft.com/office/drawing/2016/5/12/chartex" xmlns:cx7="http://schemas.microsoft.com/office/drawing/2016/5/13/chartex" xmlns:cx8="http://schemas.microsoft.com/office/drawing/2016/5/14/chartex" xmlns:mc="http://schemas.openxmlformats.org/markup-compatibility/2006" xmlns:aink="http://schemas.microsoft.com/office/drawing/2016/ink" xmlns:am3d="http://schemas.microsoft.com/office/drawing/2017/model3d" xmlns:o="urn:schemas-microsoft-com:office:office" xmlns:r="http://schemas.openxmlformats.org/officeDocument/2006/relationships" xmlns:m="http://schemas.openxmlformats.org/officeDocument/2006/math" xmlns:v="urn:schemas-microsoft-com:vml" xmlns:wp14="http://schemas.microsoft.com/office/word/2010/wordprocessingDrawing" xmlns:wp="http://schemas.openxmlformats.org/drawingml/2006/wordprocessingDrawing" xmlns:w10="urn:schemas-microsoft-com:office:word" xmlns:w="http://schemas.openxmlformats.org/wordprocessingml/2006/main" xmlns:w14="http://schemas.microsoft.com/office/word/2010/wordml" xmlns:w15="http://schemas.microsoft.com/office/word/2012/wordml" xmlns:w16cex="http://schemas.microsoft.com/office/word/2018/wordml/cex" xmlns:w16cid="http://schemas.microsoft.com/office/word/2016/wordml/cid" xmlns:w16="http://schemas.microsoft.com/office/word/2018/wordml" xmlns:w16sdtdh="http://schemas.microsoft.com/office/word/2020/wordml/sdtdatahash" xmlns:w16se="http://schemas.microsoft.com/office/word/2015/wordml/symex" xmlns:wpg="http://schemas.microsoft.com/office/word/2010/wordprocessingGroup" xmlns:wpi="http://schemas.microsoft.com/office/word/2010/wordprocessingInk" xmlns:wne="http://schemas.microsoft.com/office/word/2006/wordml" xmlns:wps="http://schemas.microsoft.com/office/word/2010/wordprocessingShape" mc:Ignorable="w14 w15 w16se w16cid w16 w16cex w16sdtdh wp14">
   <w:p>
     <w:pPr>
       <w:pStyle w:val="Footer"/>
@@ -2693,7 +3523,7 @@
 </file>
 
 <file path=word/footnotes.xml><?xml version="1.0" encoding="utf-8"?>
-<w:footnotes xmlns:wpc="http://schemas.microsoft.com/office/word/2010/wordprocessingCanvas" xmlns:cx="http://schemas.microsoft.com/office/drawing/2014/chartex" xmlns:cx1="http://schemas.microsoft.com/office/drawing/2015/9/8/chartex" xmlns:cx2="http://schemas.microsoft.com/office/drawing/2015/10/21/chartex" xmlns:cx3="http://schemas.microsoft.com/office/drawing/2016/5/9/chartex" xmlns:cx4="http://schemas.microsoft.com/office/drawing/2016/5/10/chartex" xmlns:cx5="http://schemas.microsoft.com/office/drawing/2016/5/11/chartex" xmlns:cx6="http://schemas.microsoft.com/office/drawing/2016/5/12/chartex" xmlns:cx7="http://schemas.microsoft.com/office/drawing/2016/5/13/chartex" xmlns:cx8="http://schemas.microsoft.com/office/drawing/2016/5/14/chartex" xmlns:mc="http://schemas.openxmlformats.org/markup-compatibility/2006" xmlns:aink="http://schemas.microsoft.com/office/drawing/2016/ink" xmlns:am3d="http://schemas.microsoft.com/office/drawing/2017/model3d" xmlns:o="urn:schemas-microsoft-com:office:office" xmlns:oel="http://schemas.microsoft.com/office/2019/extlst" xmlns:r="http://schemas.openxmlformats.org/officeDocument/2006/relationships" xmlns:m="http://schemas.openxmlformats.org/officeDocument/2006/math" xmlns:v="urn:schemas-microsoft-com:vml" xmlns:wp14="http://schemas.microsoft.com/office/word/2010/wordprocessingDrawing" xmlns:wp="http://schemas.openxmlformats.org/drawingml/2006/wordprocessingDrawing" xmlns:w10="urn:schemas-microsoft-com:office:word" xmlns:w="http://schemas.openxmlformats.org/wordprocessingml/2006/main" xmlns:w14="http://schemas.microsoft.com/office/word/2010/wordml" xmlns:w15="http://schemas.microsoft.com/office/word/2012/wordml" xmlns:w16cex="http://schemas.microsoft.com/office/word/2018/wordml/cex" xmlns:w16cid="http://schemas.microsoft.com/office/word/2016/wordml/cid" xmlns:w16="http://schemas.microsoft.com/office/word/2018/wordml" xmlns:w16sdtdh="http://schemas.microsoft.com/office/word/2020/wordml/sdtdatahash" xmlns:w16se="http://schemas.microsoft.com/office/word/2015/wordml/symex" xmlns:wpg="http://schemas.microsoft.com/office/word/2010/wordprocessingGroup" xmlns:wpi="http://schemas.microsoft.com/office/word/2010/wordprocessingInk" xmlns:wne="http://schemas.microsoft.com/office/word/2006/wordml" xmlns:wps="http://schemas.microsoft.com/office/word/2010/wordprocessingShape" mc:Ignorable="w14 w15 w16se w16cid w16 w16cex w16sdtdh wp14">
+<w:footnotes xmlns:wpc="http://schemas.microsoft.com/office/word/2010/wordprocessingCanvas" xmlns:cx="http://schemas.microsoft.com/office/drawing/2014/chartex" xmlns:cx1="http://schemas.microsoft.com/office/drawing/2015/9/8/chartex" xmlns:cx2="http://schemas.microsoft.com/office/drawing/2015/10/21/chartex" xmlns:cx3="http://schemas.microsoft.com/office/drawing/2016/5/9/chartex" xmlns:cx4="http://schemas.microsoft.com/office/drawing/2016/5/10/chartex" xmlns:cx5="http://schemas.microsoft.com/office/drawing/2016/5/11/chartex" xmlns:cx6="http://schemas.microsoft.com/office/drawing/2016/5/12/chartex" xmlns:cx7="http://schemas.microsoft.com/office/drawing/2016/5/13/chartex" xmlns:cx8="http://schemas.microsoft.com/office/drawing/2016/5/14/chartex" xmlns:mc="http://schemas.openxmlformats.org/markup-compatibility/2006" xmlns:aink="http://schemas.microsoft.com/office/drawing/2016/ink" xmlns:am3d="http://schemas.microsoft.com/office/drawing/2017/model3d" xmlns:o="urn:schemas-microsoft-com:office:office" xmlns:r="http://schemas.openxmlformats.org/officeDocument/2006/relationships" xmlns:m="http://schemas.openxmlformats.org/officeDocument/2006/math" xmlns:v="urn:schemas-microsoft-com:vml" xmlns:wp14="http://schemas.microsoft.com/office/word/2010/wordprocessingDrawing" xmlns:wp="http://schemas.openxmlformats.org/drawingml/2006/wordprocessingDrawing" xmlns:w10="urn:schemas-microsoft-com:office:word" xmlns:w="http://schemas.openxmlformats.org/wordprocessingml/2006/main" xmlns:w14="http://schemas.microsoft.com/office/word/2010/wordml" xmlns:w15="http://schemas.microsoft.com/office/word/2012/wordml" xmlns:w16cex="http://schemas.microsoft.com/office/word/2018/wordml/cex" xmlns:w16cid="http://schemas.microsoft.com/office/word/2016/wordml/cid" xmlns:w16="http://schemas.microsoft.com/office/word/2018/wordml" xmlns:w16sdtdh="http://schemas.microsoft.com/office/word/2020/wordml/sdtdatahash" xmlns:w16se="http://schemas.microsoft.com/office/word/2015/wordml/symex" xmlns:wpg="http://schemas.microsoft.com/office/word/2010/wordprocessingGroup" xmlns:wpi="http://schemas.microsoft.com/office/word/2010/wordprocessingInk" xmlns:wne="http://schemas.microsoft.com/office/word/2006/wordml" xmlns:wps="http://schemas.microsoft.com/office/word/2010/wordprocessingShape" mc:Ignorable="w14 w15 w16se w16cid w16 w16cex w16sdtdh wp14">
   <w:footnote w:type="separator" w:id="-1">
     <w:p>
       <w:r>
@@ -2712,7 +3542,7 @@
 </file>
 
 <file path=word/numbering.xml><?xml version="1.0" encoding="utf-8"?>
-<w:numbering xmlns:wpc="http://schemas.microsoft.com/office/word/2010/wordprocessingCanvas" xmlns:cx="http://schemas.microsoft.com/office/drawing/2014/chartex" xmlns:cx1="http://schemas.microsoft.com/office/drawing/2015/9/8/chartex" xmlns:cx2="http://schemas.microsoft.com/office/drawing/2015/10/21/chartex" xmlns:cx3="http://schemas.microsoft.com/office/drawing/2016/5/9/chartex" xmlns:cx4="http://schemas.microsoft.com/office/drawing/2016/5/10/chartex" xmlns:cx5="http://schemas.microsoft.com/office/drawing/2016/5/11/chartex" xmlns:cx6="http://schemas.microsoft.com/office/drawing/2016/5/12/chartex" xmlns:cx7="http://schemas.microsoft.com/office/drawing/2016/5/13/chartex" xmlns:cx8="http://schemas.microsoft.com/office/drawing/2016/5/14/chartex" xmlns:mc="http://schemas.openxmlformats.org/markup-compatibility/2006" xmlns:aink="http://schemas.microsoft.com/office/drawing/2016/ink" xmlns:am3d="http://schemas.microsoft.com/office/drawing/2017/model3d" xmlns:o="urn:schemas-microsoft-com:office:office" xmlns:oel="http://schemas.microsoft.com/office/2019/extlst" xmlns:r="http://schemas.openxmlformats.org/officeDocument/2006/relationships" xmlns:m="http://schemas.openxmlformats.org/officeDocument/2006/math" xmlns:v="urn:schemas-microsoft-com:vml" xmlns:wp14="http://schemas.microsoft.com/office/word/2010/wordprocessingDrawing" xmlns:wp="http://schemas.openxmlformats.org/drawingml/2006/wordprocessingDrawing" xmlns:w10="urn:schemas-microsoft-com:office:word" xmlns:w="http://schemas.openxmlformats.org/wordprocessingml/2006/main" xmlns:w14="http://schemas.microsoft.com/office/word/2010/wordml" xmlns:w15="http://schemas.microsoft.com/office/word/2012/wordml" xmlns:w16cex="http://schemas.microsoft.com/office/word/2018/wordml/cex" xmlns:w16cid="http://schemas.microsoft.com/office/word/2016/wordml/cid" xmlns:w16="http://schemas.microsoft.com/office/word/2018/wordml" xmlns:w16sdtdh="http://schemas.microsoft.com/office/word/2020/wordml/sdtdatahash" xmlns:w16se="http://schemas.microsoft.com/office/word/2015/wordml/symex" xmlns:wpg="http://schemas.microsoft.com/office/word/2010/wordprocessingGroup" xmlns:wpi="http://schemas.microsoft.com/office/word/2010/wordprocessingInk" xmlns:wne="http://schemas.microsoft.com/office/word/2006/wordml" xmlns:wps="http://schemas.microsoft.com/office/word/2010/wordprocessingShape" mc:Ignorable="w14 w15 w16se w16cid w16 w16cex w16sdtdh wp14">
+<w:numbering xmlns:wpc="http://schemas.microsoft.com/office/word/2010/wordprocessingCanvas" xmlns:cx="http://schemas.microsoft.com/office/drawing/2014/chartex" xmlns:cx1="http://schemas.microsoft.com/office/drawing/2015/9/8/chartex" xmlns:cx2="http://schemas.microsoft.com/office/drawing/2015/10/21/chartex" xmlns:cx3="http://schemas.microsoft.com/office/drawing/2016/5/9/chartex" xmlns:cx4="http://schemas.microsoft.com/office/drawing/2016/5/10/chartex" xmlns:cx5="http://schemas.microsoft.com/office/drawing/2016/5/11/chartex" xmlns:cx6="http://schemas.microsoft.com/office/drawing/2016/5/12/chartex" xmlns:cx7="http://schemas.microsoft.com/office/drawing/2016/5/13/chartex" xmlns:cx8="http://schemas.microsoft.com/office/drawing/2016/5/14/chartex" xmlns:mc="http://schemas.openxmlformats.org/markup-compatibility/2006" xmlns:aink="http://schemas.microsoft.com/office/drawing/2016/ink" xmlns:am3d="http://schemas.microsoft.com/office/drawing/2017/model3d" xmlns:o="urn:schemas-microsoft-com:office:office" xmlns:r="http://schemas.openxmlformats.org/officeDocument/2006/relationships" xmlns:m="http://schemas.openxmlformats.org/officeDocument/2006/math" xmlns:v="urn:schemas-microsoft-com:vml" xmlns:wp14="http://schemas.microsoft.com/office/word/2010/wordprocessingDrawing" xmlns:wp="http://schemas.openxmlformats.org/drawingml/2006/wordprocessingDrawing" xmlns:w10="urn:schemas-microsoft-com:office:word" xmlns:w="http://schemas.openxmlformats.org/wordprocessingml/2006/main" xmlns:w14="http://schemas.microsoft.com/office/word/2010/wordml" xmlns:w15="http://schemas.microsoft.com/office/word/2012/wordml" xmlns:w16cex="http://schemas.microsoft.com/office/word/2018/wordml/cex" xmlns:w16cid="http://schemas.microsoft.com/office/word/2016/wordml/cid" xmlns:w16="http://schemas.microsoft.com/office/word/2018/wordml" xmlns:w16sdtdh="http://schemas.microsoft.com/office/word/2020/wordml/sdtdatahash" xmlns:w16se="http://schemas.microsoft.com/office/word/2015/wordml/symex" xmlns:wpg="http://schemas.microsoft.com/office/word/2010/wordprocessingGroup" xmlns:wpi="http://schemas.microsoft.com/office/word/2010/wordprocessingInk" xmlns:wne="http://schemas.microsoft.com/office/word/2006/wordml" xmlns:wps="http://schemas.microsoft.com/office/word/2010/wordprocessingShape" mc:Ignorable="w14 w15 w16se w16cid w16 w16cex w16sdtdh wp14">
   <w:abstractNum w:abstractNumId="0" w15:restartNumberingAfterBreak="0">
     <w:nsid w:val="09ED061C"/>
     <w:multiLevelType w:val="hybridMultilevel"/>
@@ -3154,7 +3984,7 @@
       </w:pPr>
     </w:lvl>
   </w:abstractNum>
-  <w:num w:numId="1" w16cid:durableId="1241217466">
+  <w:num w:numId="1">
     <w:abstractNumId w:val="2"/>
     <w:lvlOverride w:ilvl="0">
       <w:startOverride w:val="1"/>
@@ -3184,19 +4014,19 @@
       <w:startOverride w:val="1"/>
     </w:lvlOverride>
   </w:num>
-  <w:num w:numId="2" w16cid:durableId="2124181170">
+  <w:num w:numId="2">
     <w:abstractNumId w:val="2"/>
   </w:num>
-  <w:num w:numId="3" w16cid:durableId="622073646">
+  <w:num w:numId="3">
     <w:abstractNumId w:val="0"/>
   </w:num>
-  <w:num w:numId="4" w16cid:durableId="171259296">
+  <w:num w:numId="4">
     <w:abstractNumId w:val="3"/>
   </w:num>
-  <w:num w:numId="5" w16cid:durableId="1346635705">
+  <w:num w:numId="5">
     <w:abstractNumId w:val="1"/>
   </w:num>
-  <w:num w:numId="6" w16cid:durableId="224070742">
+  <w:num w:numId="6">
     <w:abstractNumId w:val="4"/>
   </w:num>
 </w:numbering>
@@ -4131,15 +4961,6 @@
 </file>
 
 <file path=customXml/item1.xml><?xml version="1.0" encoding="utf-8"?>
-<?mso-contentType ?>
-<FormTemplates xmlns="http://schemas.microsoft.com/sharepoint/v3/contenttype/forms">
-  <Display>DocumentLibraryForm</Display>
-  <Edit>DocumentLibraryForm</Edit>
-  <New>DocumentLibraryForm</New>
-</FormTemplates>
-</file>
-
-<file path=customXml/item2.xml><?xml version="1.0" encoding="utf-8"?>
 <ct:contentTypeSchema xmlns:ct="http://schemas.microsoft.com/office/2006/metadata/contentType" xmlns:ma="http://schemas.microsoft.com/office/2006/metadata/properties/metaAttributes" ct:_="" ma:_="" ma:contentTypeName="_CtTemplate" ma:contentTypeID="0x01010064A5FDCCFB03F540B94405305D7DE14F00A4F8B82F7CEF57469A8FE5CEAB7A0EE0" ma:contentTypeVersion="54" ma:contentTypeDescription="Part of Template Management with Site Columns representing custom attributes." ma:contentTypeScope="" ma:versionID="c2ae9af6f2d07f5c87e529250672afb5">
   <xsd:schema xmlns:xsd="http://www.w3.org/2001/XMLSchema" xmlns:xs="http://www.w3.org/2001/XMLSchema" xmlns:p="http://schemas.microsoft.com/office/2006/metadata/properties" xmlns:ns2="f336f4fe-8719-4ea2-b5d6-29b3a580aeb4" xmlns:ns3="b57b892a-dd61-4bba-b372-a8d93da2c7e6" targetNamespace="http://schemas.microsoft.com/office/2006/metadata/properties" ma:root="true" ma:fieldsID="5cc5ae0d05cbe82a12e0833457866b27" ns2:_="" ns3:_="">
     <xsd:import namespace="f336f4fe-8719-4ea2-b5d6-29b3a580aeb4"/>
@@ -4455,11 +5276,16 @@
 </ct:contentTypeSchema>
 </file>
 
-<file path=customXml/item3.xml><?xml version="1.0" encoding="utf-8"?>
-<b:Sources xmlns:b="http://schemas.openxmlformats.org/officeDocument/2006/bibliography" xmlns="http://schemas.openxmlformats.org/officeDocument/2006/bibliography" SelectedStyle="\APASixthEditionOfficeOnline.xsl" StyleName="APA" Version="6"/>
+<file path=customXml/item2.xml><?xml version="1.0" encoding="utf-8"?>
+<?mso-contentType ?>
+<FormTemplates xmlns="http://schemas.microsoft.com/sharepoint/v3/contenttype/forms">
+  <Display>DocumentLibraryForm</Display>
+  <Edit>DocumentLibraryForm</Edit>
+  <New>DocumentLibraryForm</New>
+</FormTemplates>
 </file>
 
-<file path=customXml/item4.xml><?xml version="1.0" encoding="utf-8"?>
+<file path=customXml/item3.xml><?xml version="1.0" encoding="utf-8"?>
 <p:properties xmlns:p="http://schemas.microsoft.com/office/2006/metadata/properties" xmlns:xsi="http://www.w3.org/2001/XMLSchema-instance" xmlns:pc="http://schemas.microsoft.com/office/infopath/2007/PartnerControls">
   <documentManagement>
     <Stage xmlns="f336f4fe-8719-4ea2-b5d6-29b3a580aeb4">Draft</Stage>
@@ -4477,15 +5303,11 @@
 </p:properties>
 </file>
 
-<file path=customXml/itemProps1.xml><?xml version="1.0" encoding="utf-8"?>
-<ds:datastoreItem xmlns:ds="http://schemas.openxmlformats.org/officeDocument/2006/customXml" ds:itemID="{E132B841-DD01-4751-A5C7-7F79269462FA}">
-  <ds:schemaRefs>
-    <ds:schemaRef ds:uri="http://schemas.microsoft.com/sharepoint/v3/contenttype/forms"/>
-  </ds:schemaRefs>
-</ds:datastoreItem>
+<file path=customXml/item4.xml><?xml version="1.0" encoding="utf-8"?>
+<b:Sources xmlns:b="http://schemas.openxmlformats.org/officeDocument/2006/bibliography" xmlns="http://schemas.openxmlformats.org/officeDocument/2006/bibliography" SelectedStyle="\APASixthEditionOfficeOnline.xsl" StyleName="APA" Version="6"/>
 </file>
 
-<file path=customXml/itemProps2.xml><?xml version="1.0" encoding="utf-8"?>
+<file path=customXml/itemProps1.xml><?xml version="1.0" encoding="utf-8"?>
 <ds:datastoreItem xmlns:ds="http://schemas.openxmlformats.org/officeDocument/2006/customXml" ds:itemID="{9EF6B19C-3345-4FAC-9279-A9D0A73CF8E4}">
   <ds:schemaRefs>
     <ds:schemaRef ds:uri="http://schemas.microsoft.com/office/2006/metadata/contentType"/>
@@ -4504,15 +5326,15 @@
 </ds:datastoreItem>
 </file>
 
-<file path=customXml/itemProps3.xml><?xml version="1.0" encoding="utf-8"?>
-<ds:datastoreItem xmlns:ds="http://schemas.openxmlformats.org/officeDocument/2006/customXml" ds:itemID="{FC992D11-1E33-46C0-8B10-D85BEB8685C5}">
+<file path=customXml/itemProps2.xml><?xml version="1.0" encoding="utf-8"?>
+<ds:datastoreItem xmlns:ds="http://schemas.openxmlformats.org/officeDocument/2006/customXml" ds:itemID="{E132B841-DD01-4751-A5C7-7F79269462FA}">
   <ds:schemaRefs>
-    <ds:schemaRef ds:uri="http://schemas.openxmlformats.org/officeDocument/2006/bibliography"/>
+    <ds:schemaRef ds:uri="http://schemas.microsoft.com/sharepoint/v3/contenttype/forms"/>
   </ds:schemaRefs>
 </ds:datastoreItem>
 </file>
 
-<file path=customXml/itemProps4.xml><?xml version="1.0" encoding="utf-8"?>
+<file path=customXml/itemProps3.xml><?xml version="1.0" encoding="utf-8"?>
 <ds:datastoreItem xmlns:ds="http://schemas.openxmlformats.org/officeDocument/2006/customXml" ds:itemID="{2C76BC83-453B-485F-8060-B870C3356957}">
   <ds:schemaRefs>
     <ds:schemaRef ds:uri="http://schemas.microsoft.com/office/2006/metadata/properties"/>
@@ -4522,6 +5344,14 @@
 </ds:datastoreItem>
 </file>
 
+<file path=customXml/itemProps4.xml><?xml version="1.0" encoding="utf-8"?>
+<ds:datastoreItem xmlns:ds="http://schemas.openxmlformats.org/officeDocument/2006/customXml" ds:itemID="{FC992D11-1E33-46C0-8B10-D85BEB8685C5}">
+  <ds:schemaRefs>
+    <ds:schemaRef ds:uri="http://schemas.openxmlformats.org/officeDocument/2006/bibliography"/>
+  </ds:schemaRefs>
+</ds:datastoreItem>
+</file>
+
 <file path=docMetadata/LabelInfo.xml><?xml version="1.0" encoding="utf-8"?>
 <clbl:labelList xmlns:clbl="http://schemas.microsoft.com/office/2020/mipLabelMetadata">
   <clbl:label id="{fa22dce2-39a9-4bf4-a557-7a50b593b56a}" enabled="1" method="Privileged" siteId="{3e0088dc-0629-4ae6-aa8c-813e7a296f50}" contentBits="0" removed="0"/>

</xml_diff>

<commit_message>
CIV-11239 fix full stop
</commit_message>
<xml_diff>
--- a/docker/docmosis/templates/CV-UNS-DEC-ENG-01283.docx
+++ b/docker/docmosis/templates/CV-UNS-DEC-ENG-01283.docx
@@ -1,6 +1,6 @@
 
 <file path=word/document.xml><?xml version="1.0" encoding="utf-8"?>
-<w:document xmlns:wpc="http://schemas.microsoft.com/office/word/2010/wordprocessingCanvas" xmlns:cx="http://schemas.microsoft.com/office/drawing/2014/chartex" xmlns:cx1="http://schemas.microsoft.com/office/drawing/2015/9/8/chartex" xmlns:cx2="http://schemas.microsoft.com/office/drawing/2015/10/21/chartex" xmlns:cx3="http://schemas.microsoft.com/office/drawing/2016/5/9/chartex" xmlns:cx4="http://schemas.microsoft.com/office/drawing/2016/5/10/chartex" xmlns:cx5="http://schemas.microsoft.com/office/drawing/2016/5/11/chartex" xmlns:cx6="http://schemas.microsoft.com/office/drawing/2016/5/12/chartex" xmlns:cx7="http://schemas.microsoft.com/office/drawing/2016/5/13/chartex" xmlns:cx8="http://schemas.microsoft.com/office/drawing/2016/5/14/chartex" xmlns:mc="http://schemas.openxmlformats.org/markup-compatibility/2006" xmlns:aink="http://schemas.microsoft.com/office/drawing/2016/ink" xmlns:am3d="http://schemas.microsoft.com/office/drawing/2017/model3d" xmlns:o="urn:schemas-microsoft-com:office:office" xmlns:r="http://schemas.openxmlformats.org/officeDocument/2006/relationships" xmlns:m="http://schemas.openxmlformats.org/officeDocument/2006/math" xmlns:v="urn:schemas-microsoft-com:vml" xmlns:wp14="http://schemas.microsoft.com/office/word/2010/wordprocessingDrawing" xmlns:wp="http://schemas.openxmlformats.org/drawingml/2006/wordprocessingDrawing" xmlns:w10="urn:schemas-microsoft-com:office:word" xmlns:w="http://schemas.openxmlformats.org/wordprocessingml/2006/main" xmlns:w14="http://schemas.microsoft.com/office/word/2010/wordml" xmlns:w15="http://schemas.microsoft.com/office/word/2012/wordml" xmlns:w16cex="http://schemas.microsoft.com/office/word/2018/wordml/cex" xmlns:w16cid="http://schemas.microsoft.com/office/word/2016/wordml/cid" xmlns:w16="http://schemas.microsoft.com/office/word/2018/wordml" xmlns:w16sdtdh="http://schemas.microsoft.com/office/word/2020/wordml/sdtdatahash" xmlns:w16se="http://schemas.microsoft.com/office/word/2015/wordml/symex" xmlns:wpg="http://schemas.microsoft.com/office/word/2010/wordprocessingGroup" xmlns:wpi="http://schemas.microsoft.com/office/word/2010/wordprocessingInk" xmlns:wne="http://schemas.microsoft.com/office/word/2006/wordml" xmlns:wps="http://schemas.microsoft.com/office/word/2010/wordprocessingShape" mc:Ignorable="w14 w15 w16se w16cid w16 w16cex w16sdtdh wp14">
+<w:document xmlns:wpc="http://schemas.microsoft.com/office/word/2010/wordprocessingCanvas" xmlns:cx="http://schemas.microsoft.com/office/drawing/2014/chartex" xmlns:cx1="http://schemas.microsoft.com/office/drawing/2015/9/8/chartex" xmlns:cx2="http://schemas.microsoft.com/office/drawing/2015/10/21/chartex" xmlns:cx3="http://schemas.microsoft.com/office/drawing/2016/5/9/chartex" xmlns:cx4="http://schemas.microsoft.com/office/drawing/2016/5/10/chartex" xmlns:cx5="http://schemas.microsoft.com/office/drawing/2016/5/11/chartex" xmlns:cx6="http://schemas.microsoft.com/office/drawing/2016/5/12/chartex" xmlns:cx7="http://schemas.microsoft.com/office/drawing/2016/5/13/chartex" xmlns:cx8="http://schemas.microsoft.com/office/drawing/2016/5/14/chartex" xmlns:mc="http://schemas.openxmlformats.org/markup-compatibility/2006" xmlns:aink="http://schemas.microsoft.com/office/drawing/2016/ink" xmlns:am3d="http://schemas.microsoft.com/office/drawing/2017/model3d" xmlns:o="urn:schemas-microsoft-com:office:office" xmlns:oel="http://schemas.microsoft.com/office/2019/extlst" xmlns:r="http://schemas.openxmlformats.org/officeDocument/2006/relationships" xmlns:m="http://schemas.openxmlformats.org/officeDocument/2006/math" xmlns:v="urn:schemas-microsoft-com:vml" xmlns:wp14="http://schemas.microsoft.com/office/word/2010/wordprocessingDrawing" xmlns:wp="http://schemas.openxmlformats.org/drawingml/2006/wordprocessingDrawing" xmlns:w10="urn:schemas-microsoft-com:office:word" xmlns:w="http://schemas.openxmlformats.org/wordprocessingml/2006/main" xmlns:w14="http://schemas.microsoft.com/office/word/2010/wordml" xmlns:w15="http://schemas.microsoft.com/office/word/2012/wordml" xmlns:w16cex="http://schemas.microsoft.com/office/word/2018/wordml/cex" xmlns:w16cid="http://schemas.microsoft.com/office/word/2016/wordml/cid" xmlns:w16="http://schemas.microsoft.com/office/word/2018/wordml" xmlns:w16sdtdh="http://schemas.microsoft.com/office/word/2020/wordml/sdtdatahash" xmlns:w16se="http://schemas.microsoft.com/office/word/2015/wordml/symex" xmlns:wpg="http://schemas.microsoft.com/office/word/2010/wordprocessingGroup" xmlns:wpi="http://schemas.microsoft.com/office/word/2010/wordprocessingInk" xmlns:wne="http://schemas.microsoft.com/office/word/2006/wordml" xmlns:wps="http://schemas.microsoft.com/office/word/2010/wordprocessingShape" mc:Ignorable="w14 w15 w16se w16cid w16 w16cex w16sdtdh wp14">
   <w:body>
     <w:tbl>
       <w:tblPr>
@@ -131,9 +131,17 @@
               <w:rPr>
                 <w:rFonts w:ascii="GDS Transport Website Light" w:hAnsi="GDS Transport Website Light"/>
               </w:rPr>
-              <w:t>&lt;&lt;{</w:t>
+              <w:t>&lt;</w:t>
+            </w:r>
+            <w:proofErr w:type="gramStart"/>
+            <w:r>
+              <w:rPr>
+                <w:rFonts w:ascii="GDS Transport Website Light" w:hAnsi="GDS Transport Website Light"/>
+              </w:rPr>
+              <w:t>&lt;{</w:t>
             </w:r>
             <w:proofErr w:type="spellStart"/>
+            <w:proofErr w:type="gramEnd"/>
             <w:r>
               <w:rPr>
                 <w:rFonts w:ascii="GDS Transport Website Light" w:hAnsi="GDS Transport Website Light"/>
@@ -657,6 +665,7 @@
               </w:rPr>
               <w:t>2</w:t>
             </w:r>
+            <w:proofErr w:type="gramStart"/>
             <w:r>
               <w:rPr>
                 <w:rFonts w:ascii="GDS Transport Website Light" w:hAnsi="GDS Transport Website Light"/>
@@ -667,7 +676,14 @@
               <w:rPr>
                 <w:rFonts w:ascii="GDS Transport Website Light" w:hAnsi="GDS Transport Website Light"/>
               </w:rPr>
-              <w:t>!=null}</w:t>
+              <w:t>!=</w:t>
+            </w:r>
+            <w:proofErr w:type="gramEnd"/>
+            <w:r>
+              <w:rPr>
+                <w:rFonts w:ascii="GDS Transport Website Light" w:hAnsi="GDS Transport Website Light"/>
+              </w:rPr>
+              <w:t>null}</w:t>
             </w:r>
             <w:r>
               <w:rPr>
@@ -952,7 +968,21 @@
               <w:rPr>
                 <w:rFonts w:ascii="GDS Transport Website Light" w:hAnsi="GDS Transport Website Light"/>
               </w:rPr>
-              <w:t>defendant2Name!=null}</w:t>
+              <w:t>defendant2</w:t>
+            </w:r>
+            <w:proofErr w:type="gramStart"/>
+            <w:r>
+              <w:rPr>
+                <w:rFonts w:ascii="GDS Transport Website Light" w:hAnsi="GDS Transport Website Light"/>
+              </w:rPr>
+              <w:t>Name!=</w:t>
+            </w:r>
+            <w:proofErr w:type="gramEnd"/>
+            <w:r>
+              <w:rPr>
+                <w:rFonts w:ascii="GDS Transport Website Light" w:hAnsi="GDS Transport Website Light"/>
+              </w:rPr>
+              <w:t>null}</w:t>
             </w:r>
             <w:r>
               <w:rPr>
@@ -1195,9 +1225,17 @@
         <w:rPr>
           <w:rFonts w:cstheme="minorHAnsi"/>
         </w:rPr>
-        <w:t>&lt;&lt;{</w:t>
-      </w:r>
-      <w:proofErr w:type="spellStart"/>
+        <w:t>&lt;</w:t>
+      </w:r>
+      <w:proofErr w:type="gramStart"/>
+      <w:r>
+        <w:rPr>
+          <w:rFonts w:cstheme="minorHAnsi"/>
+        </w:rPr>
+        <w:t>&lt;{</w:t>
+      </w:r>
+      <w:proofErr w:type="spellStart"/>
+      <w:proofErr w:type="gramEnd"/>
       <w:r>
         <w:rPr>
           <w:rFonts w:cstheme="minorHAnsi"/>
@@ -1281,9 +1319,18 @@
           <w:rFonts w:cstheme="minorHAnsi"/>
           <w:color w:val="0A0A0A"/>
         </w:rPr>
-        <w:t>&lt;&lt;cs_{</w:t>
-      </w:r>
-      <w:proofErr w:type="spellStart"/>
+        <w:t>&lt;&lt;cs</w:t>
+      </w:r>
+      <w:proofErr w:type="gramStart"/>
+      <w:r>
+        <w:rPr>
+          <w:rFonts w:cstheme="minorHAnsi"/>
+          <w:color w:val="0A0A0A"/>
+        </w:rPr>
+        <w:t>_{</w:t>
+      </w:r>
+      <w:proofErr w:type="spellStart"/>
+      <w:proofErr w:type="gramEnd"/>
       <w:r>
         <w:rPr>
           <w:rFonts w:cstheme="minorHAnsi"/>
@@ -1446,9 +1493,18 @@
           <w:rFonts w:cstheme="minorHAnsi"/>
           <w:color w:val="0A0A0A"/>
         </w:rPr>
-        <w:t>&lt;&lt;cs_{</w:t>
-      </w:r>
-      <w:proofErr w:type="spellStart"/>
+        <w:t>&lt;&lt;cs</w:t>
+      </w:r>
+      <w:proofErr w:type="gramStart"/>
+      <w:r>
+        <w:rPr>
+          <w:rFonts w:cstheme="minorHAnsi"/>
+          <w:color w:val="0A0A0A"/>
+        </w:rPr>
+        <w:t>_{</w:t>
+      </w:r>
+      <w:proofErr w:type="spellStart"/>
+      <w:proofErr w:type="gramEnd"/>
       <w:r>
         <w:rPr>
           <w:rFonts w:cstheme="minorHAnsi"/>
@@ -1626,6 +1682,7 @@
         <w:t>&lt;&lt;cs_{</w:t>
       </w:r>
       <w:proofErr w:type="spellStart"/>
+      <w:proofErr w:type="gramStart"/>
       <w:r>
         <w:rPr>
           <w:rFonts w:cstheme="minorHAnsi"/>
@@ -1648,7 +1705,16 @@
           <w:color w:val="0A0A0A"/>
           <w:shd w:val="clear" w:color="auto" w:fill="FFFFFF"/>
         </w:rPr>
-        <w:t>=’</w:t>
+        <w:t>=</w:t>
+      </w:r>
+      <w:proofErr w:type="gramEnd"/>
+      <w:r>
+        <w:rPr>
+          <w:rFonts w:cstheme="minorHAnsi"/>
+          <w:color w:val="0A0A0A"/>
+          <w:shd w:val="clear" w:color="auto" w:fill="FFFFFF"/>
+        </w:rPr>
+        <w:t>’</w:t>
       </w:r>
       <w:r>
         <w:rPr>
@@ -1780,6 +1846,7 @@
         <w:t>&lt;&lt;cs_{</w:t>
       </w:r>
       <w:proofErr w:type="spellStart"/>
+      <w:proofErr w:type="gramStart"/>
       <w:r>
         <w:rPr>
           <w:rFonts w:cstheme="minorHAnsi"/>
@@ -1802,7 +1869,16 @@
           <w:color w:val="0A0A0A"/>
           <w:shd w:val="clear" w:color="auto" w:fill="FFFFFF"/>
         </w:rPr>
-        <w:t>=’</w:t>
+        <w:t>=</w:t>
+      </w:r>
+      <w:proofErr w:type="gramEnd"/>
+      <w:r>
+        <w:rPr>
+          <w:rFonts w:cstheme="minorHAnsi"/>
+          <w:color w:val="0A0A0A"/>
+          <w:shd w:val="clear" w:color="auto" w:fill="FFFFFF"/>
+        </w:rPr>
+        <w:t>’</w:t>
       </w:r>
       <w:r>
         <w:rPr>
@@ -1954,9 +2030,19 @@
           <w:color w:val="0A0A0A"/>
           <w:shd w:val="clear" w:color="auto" w:fill="FFFFFF"/>
         </w:rPr>
-        <w:t>&lt;&lt;cs_{</w:t>
-      </w:r>
-      <w:proofErr w:type="spellStart"/>
+        <w:t>&lt;&lt;cs</w:t>
+      </w:r>
+      <w:proofErr w:type="gramStart"/>
+      <w:r>
+        <w:rPr>
+          <w:rFonts w:cstheme="minorHAnsi"/>
+          <w:color w:val="0A0A0A"/>
+          <w:shd w:val="clear" w:color="auto" w:fill="FFFFFF"/>
+        </w:rPr>
+        <w:t>_{</w:t>
+      </w:r>
+      <w:proofErr w:type="spellStart"/>
+      <w:proofErr w:type="gramEnd"/>
       <w:r>
         <w:rPr>
           <w:rFonts w:cstheme="minorHAnsi"/>
@@ -2494,10 +2580,18 @@
       </w:r>
       <w:proofErr w:type="spellEnd"/>
       <w:r>
-        <w:t>-MM-dd’)}&gt;&gt;</w:t>
-      </w:r>
-      <w:r>
-        <w:t>.&lt;&lt;es_&gt;&gt;</w:t>
+        <w:t>-MM-dd’)}&gt;</w:t>
+      </w:r>
+      <w:proofErr w:type="gramStart"/>
+      <w:r>
+        <w:t>&gt;</w:t>
+      </w:r>
+      <w:r>
+        <w:t>.&lt;</w:t>
+      </w:r>
+      <w:proofErr w:type="gramEnd"/>
+      <w:r>
+        <w:t>&lt;es_&gt;&gt;</w:t>
       </w:r>
     </w:p>
     <w:p>
@@ -2533,12 +2627,17 @@
         <w:t>&lt;&lt;cs_{</w:t>
       </w:r>
       <w:proofErr w:type="spellStart"/>
+      <w:proofErr w:type="gramStart"/>
       <w:r>
         <w:t>datesToAvoid</w:t>
       </w:r>
       <w:proofErr w:type="spellEnd"/>
       <w:r>
-        <w:t>!=’null’}&gt;&gt;</w:t>
+        <w:t>!=</w:t>
+      </w:r>
+      <w:proofErr w:type="gramEnd"/>
+      <w:r>
+        <w:t>’null’}&gt;&gt;</w:t>
       </w:r>
     </w:p>
     <w:p/>
@@ -2550,6 +2649,7 @@
         <w:t>&lt;&lt; {</w:t>
       </w:r>
       <w:proofErr w:type="spellStart"/>
+      <w:proofErr w:type="gramStart"/>
       <w:r>
         <w:t>dateFormat</w:t>
       </w:r>
@@ -2558,6 +2658,7 @@
         <w:t>(</w:t>
       </w:r>
       <w:proofErr w:type="spellStart"/>
+      <w:proofErr w:type="gramEnd"/>
       <w:r>
         <w:t>datesToAvoid</w:t>
       </w:r>
@@ -2638,10 +2739,18 @@
         <w:t>furtherHearingLocationDefault</w:t>
       </w:r>
       <w:r>
-        <w:t>&gt;&gt;.</w:t>
-      </w:r>
-      <w:r>
-        <w:t>&lt;&lt;es_&gt;&gt;&lt;&lt;cs_{</w:t>
+        <w:t>&gt;</w:t>
+      </w:r>
+      <w:proofErr w:type="gramStart"/>
+      <w:r>
+        <w:t>&gt;.</w:t>
+      </w:r>
+      <w:r>
+        <w:t>&lt;</w:t>
+      </w:r>
+      <w:proofErr w:type="gramEnd"/>
+      <w:r>
+        <w:t>&lt;es_&gt;&gt;&lt;&lt;cs_{</w:t>
       </w:r>
       <w:r>
         <w:t>showFurtherHearingLocation</w:t>
@@ -2804,7 +2913,7 @@
         <w:t>Costs reserved</w:t>
       </w:r>
       <w:r>
-        <w:t xml:space="preserve">. </w:t>
+        <w:t xml:space="preserve"> </w:t>
       </w:r>
       <w:r>
         <w:t>&lt;&lt;costsReservedText&gt;&gt;</w:t>
@@ -2912,12 +3021,17 @@
         <w:t>&lt;&lt;cs_{</w:t>
       </w:r>
       <w:proofErr w:type="spellStart"/>
+      <w:proofErr w:type="gramStart"/>
       <w:r>
         <w:t>interimPayment</w:t>
       </w:r>
       <w:proofErr w:type="spellEnd"/>
       <w:r>
-        <w:t>!=null}&gt;&gt;</w:t>
+        <w:t>!=</w:t>
+      </w:r>
+      <w:proofErr w:type="gramEnd"/>
+      <w:r>
+        <w:t>null}&gt;&gt;</w:t>
       </w:r>
     </w:p>
     <w:p/>
@@ -2937,9 +3051,14 @@
         <w:t xml:space="preserve"> </w:t>
       </w:r>
       <w:r>
-        <w:t>&lt;&lt;{</w:t>
-      </w:r>
-      <w:proofErr w:type="spellStart"/>
+        <w:t>&lt;</w:t>
+      </w:r>
+      <w:proofErr w:type="gramStart"/>
+      <w:r>
+        <w:t>&lt;{</w:t>
+      </w:r>
+      <w:proofErr w:type="spellStart"/>
+      <w:proofErr w:type="gramEnd"/>
       <w:r>
         <w:t>dateFormat</w:t>
       </w:r>
@@ -3055,12 +3174,17 @@
         <w:t>&lt;&lt;cs_{</w:t>
       </w:r>
       <w:proofErr w:type="spellStart"/>
+      <w:proofErr w:type="gramStart"/>
       <w:r>
         <w:t>claimantOrDefendantAppeal</w:t>
       </w:r>
       <w:proofErr w:type="spellEnd"/>
       <w:r>
-        <w:t>!=’null’}&gt;&gt;</w:t>
+        <w:t>!=</w:t>
+      </w:r>
+      <w:proofErr w:type="gramEnd"/>
+      <w:r>
+        <w:t>’null’}&gt;&gt;</w:t>
       </w:r>
     </w:p>
     <w:p>
@@ -3096,8 +3220,13 @@
       <w:r>
         <w:t>&gt;&gt;</w:t>
       </w:r>
-      <w:r>
-        <w:t>granted.&lt;&lt;else&gt;&gt;refused</w:t>
+      <w:proofErr w:type="gramStart"/>
+      <w:r>
+        <w:t>granted.&lt;</w:t>
+      </w:r>
+      <w:proofErr w:type="gramEnd"/>
+      <w:r>
+        <w:t>&lt;else&gt;&gt;refused</w:t>
       </w:r>
       <w:r>
         <w:t>.</w:t>
@@ -3244,9 +3373,14 @@
         <w:t xml:space="preserve">The appellant’s notice including any further application for permission to appeal shall be filed no later than 4pm on </w:t>
       </w:r>
       <w:r>
-        <w:t>&lt;&lt;{</w:t>
-      </w:r>
-      <w:proofErr w:type="spellStart"/>
+        <w:t>&lt;</w:t>
+      </w:r>
+      <w:proofErr w:type="gramStart"/>
+      <w:r>
+        <w:t>&lt;{</w:t>
+      </w:r>
+      <w:proofErr w:type="spellStart"/>
+      <w:proofErr w:type="gramEnd"/>
       <w:r>
         <w:t>dateFormat</w:t>
       </w:r>
@@ -3310,12 +3444,17 @@
         <w:t>&lt;&lt;cs_{</w:t>
       </w:r>
       <w:proofErr w:type="spellStart"/>
+      <w:proofErr w:type="gramStart"/>
       <w:r>
         <w:t>showInitiativeOrWithoutNotice</w:t>
       </w:r>
       <w:proofErr w:type="spellEnd"/>
       <w:r>
-        <w:t>!=’null’}&gt;&gt;</w:t>
+        <w:t>!=</w:t>
+      </w:r>
+      <w:proofErr w:type="gramEnd"/>
+      <w:r>
+        <w:t>’null’}&gt;&gt;</w:t>
       </w:r>
     </w:p>
     <w:p>
@@ -3327,7 +3466,15 @@
         </w:numPr>
       </w:pPr>
       <w:r>
-        <w:t xml:space="preserve">&lt;&lt;cs_{showInitiativeOrWithoutNotice!=’null’}&gt;&gt;&lt;&lt;showInitiativeOrWithoutNotice&gt;&gt; </w:t>
+        <w:t>&lt;&lt;cs_{</w:t>
+      </w:r>
+      <w:proofErr w:type="gramStart"/>
+      <w:r>
+        <w:t>showInitiativeOrWithoutNotice!=</w:t>
+      </w:r>
+      <w:proofErr w:type="gramEnd"/>
+      <w:r>
+        <w:t xml:space="preserve">’null’}&gt;&gt;&lt;&lt;showInitiativeOrWithoutNotice&gt;&gt; </w:t>
       </w:r>
       <w:r>
         <w:t>&lt;&lt;{</w:t>
@@ -3423,12 +3570,17 @@
         <w:t>&lt;&lt;cs_{</w:t>
       </w:r>
       <w:proofErr w:type="spellStart"/>
+      <w:proofErr w:type="gramStart"/>
       <w:r>
         <w:t>reasonsText</w:t>
       </w:r>
       <w:proofErr w:type="spellEnd"/>
       <w:r>
-        <w:t>!=’null’}&gt;&gt;</w:t>
+        <w:t>!=</w:t>
+      </w:r>
+      <w:proofErr w:type="gramEnd"/>
+      <w:r>
+        <w:t>’null’}&gt;&gt;</w:t>
       </w:r>
     </w:p>
     <w:p/>
@@ -3474,7 +3626,7 @@
 </file>
 
 <file path=word/endnotes.xml><?xml version="1.0" encoding="utf-8"?>
-<w:endnotes xmlns:wpc="http://schemas.microsoft.com/office/word/2010/wordprocessingCanvas" xmlns:cx="http://schemas.microsoft.com/office/drawing/2014/chartex" xmlns:cx1="http://schemas.microsoft.com/office/drawing/2015/9/8/chartex" xmlns:cx2="http://schemas.microsoft.com/office/drawing/2015/10/21/chartex" xmlns:cx3="http://schemas.microsoft.com/office/drawing/2016/5/9/chartex" xmlns:cx4="http://schemas.microsoft.com/office/drawing/2016/5/10/chartex" xmlns:cx5="http://schemas.microsoft.com/office/drawing/2016/5/11/chartex" xmlns:cx6="http://schemas.microsoft.com/office/drawing/2016/5/12/chartex" xmlns:cx7="http://schemas.microsoft.com/office/drawing/2016/5/13/chartex" xmlns:cx8="http://schemas.microsoft.com/office/drawing/2016/5/14/chartex" xmlns:mc="http://schemas.openxmlformats.org/markup-compatibility/2006" xmlns:aink="http://schemas.microsoft.com/office/drawing/2016/ink" xmlns:am3d="http://schemas.microsoft.com/office/drawing/2017/model3d" xmlns:o="urn:schemas-microsoft-com:office:office" xmlns:r="http://schemas.openxmlformats.org/officeDocument/2006/relationships" xmlns:m="http://schemas.openxmlformats.org/officeDocument/2006/math" xmlns:v="urn:schemas-microsoft-com:vml" xmlns:wp14="http://schemas.microsoft.com/office/word/2010/wordprocessingDrawing" xmlns:wp="http://schemas.openxmlformats.org/drawingml/2006/wordprocessingDrawing" xmlns:w10="urn:schemas-microsoft-com:office:word" xmlns:w="http://schemas.openxmlformats.org/wordprocessingml/2006/main" xmlns:w14="http://schemas.microsoft.com/office/word/2010/wordml" xmlns:w15="http://schemas.microsoft.com/office/word/2012/wordml" xmlns:w16cex="http://schemas.microsoft.com/office/word/2018/wordml/cex" xmlns:w16cid="http://schemas.microsoft.com/office/word/2016/wordml/cid" xmlns:w16="http://schemas.microsoft.com/office/word/2018/wordml" xmlns:w16sdtdh="http://schemas.microsoft.com/office/word/2020/wordml/sdtdatahash" xmlns:w16se="http://schemas.microsoft.com/office/word/2015/wordml/symex" xmlns:wpg="http://schemas.microsoft.com/office/word/2010/wordprocessingGroup" xmlns:wpi="http://schemas.microsoft.com/office/word/2010/wordprocessingInk" xmlns:wne="http://schemas.microsoft.com/office/word/2006/wordml" xmlns:wps="http://schemas.microsoft.com/office/word/2010/wordprocessingShape" mc:Ignorable="w14 w15 w16se w16cid w16 w16cex w16sdtdh wp14">
+<w:endnotes xmlns:wpc="http://schemas.microsoft.com/office/word/2010/wordprocessingCanvas" xmlns:cx="http://schemas.microsoft.com/office/drawing/2014/chartex" xmlns:cx1="http://schemas.microsoft.com/office/drawing/2015/9/8/chartex" xmlns:cx2="http://schemas.microsoft.com/office/drawing/2015/10/21/chartex" xmlns:cx3="http://schemas.microsoft.com/office/drawing/2016/5/9/chartex" xmlns:cx4="http://schemas.microsoft.com/office/drawing/2016/5/10/chartex" xmlns:cx5="http://schemas.microsoft.com/office/drawing/2016/5/11/chartex" xmlns:cx6="http://schemas.microsoft.com/office/drawing/2016/5/12/chartex" xmlns:cx7="http://schemas.microsoft.com/office/drawing/2016/5/13/chartex" xmlns:cx8="http://schemas.microsoft.com/office/drawing/2016/5/14/chartex" xmlns:mc="http://schemas.openxmlformats.org/markup-compatibility/2006" xmlns:aink="http://schemas.microsoft.com/office/drawing/2016/ink" xmlns:am3d="http://schemas.microsoft.com/office/drawing/2017/model3d" xmlns:o="urn:schemas-microsoft-com:office:office" xmlns:oel="http://schemas.microsoft.com/office/2019/extlst" xmlns:r="http://schemas.openxmlformats.org/officeDocument/2006/relationships" xmlns:m="http://schemas.openxmlformats.org/officeDocument/2006/math" xmlns:v="urn:schemas-microsoft-com:vml" xmlns:wp14="http://schemas.microsoft.com/office/word/2010/wordprocessingDrawing" xmlns:wp="http://schemas.openxmlformats.org/drawingml/2006/wordprocessingDrawing" xmlns:w10="urn:schemas-microsoft-com:office:word" xmlns:w="http://schemas.openxmlformats.org/wordprocessingml/2006/main" xmlns:w14="http://schemas.microsoft.com/office/word/2010/wordml" xmlns:w15="http://schemas.microsoft.com/office/word/2012/wordml" xmlns:w16cex="http://schemas.microsoft.com/office/word/2018/wordml/cex" xmlns:w16cid="http://schemas.microsoft.com/office/word/2016/wordml/cid" xmlns:w16="http://schemas.microsoft.com/office/word/2018/wordml" xmlns:w16sdtdh="http://schemas.microsoft.com/office/word/2020/wordml/sdtdatahash" xmlns:w16se="http://schemas.microsoft.com/office/word/2015/wordml/symex" xmlns:wpg="http://schemas.microsoft.com/office/word/2010/wordprocessingGroup" xmlns:wpi="http://schemas.microsoft.com/office/word/2010/wordprocessingInk" xmlns:wne="http://schemas.microsoft.com/office/word/2006/wordml" xmlns:wps="http://schemas.microsoft.com/office/word/2010/wordprocessingShape" mc:Ignorable="w14 w15 w16se w16cid w16 w16cex w16sdtdh wp14">
   <w:endnote w:type="separator" w:id="-1">
     <w:p>
       <w:r>
@@ -3493,7 +3645,7 @@
 </file>
 
 <file path=word/footer1.xml><?xml version="1.0" encoding="utf-8"?>
-<w:ftr xmlns:wpc="http://schemas.microsoft.com/office/word/2010/wordprocessingCanvas" xmlns:cx="http://schemas.microsoft.com/office/drawing/2014/chartex" xmlns:cx1="http://schemas.microsoft.com/office/drawing/2015/9/8/chartex" xmlns:cx2="http://schemas.microsoft.com/office/drawing/2015/10/21/chartex" xmlns:cx3="http://schemas.microsoft.com/office/drawing/2016/5/9/chartex" xmlns:cx4="http://schemas.microsoft.com/office/drawing/2016/5/10/chartex" xmlns:cx5="http://schemas.microsoft.com/office/drawing/2016/5/11/chartex" xmlns:cx6="http://schemas.microsoft.com/office/drawing/2016/5/12/chartex" xmlns:cx7="http://schemas.microsoft.com/office/drawing/2016/5/13/chartex" xmlns:cx8="http://schemas.microsoft.com/office/drawing/2016/5/14/chartex" xmlns:mc="http://schemas.openxmlformats.org/markup-compatibility/2006" xmlns:aink="http://schemas.microsoft.com/office/drawing/2016/ink" xmlns:am3d="http://schemas.microsoft.com/office/drawing/2017/model3d" xmlns:o="urn:schemas-microsoft-com:office:office" xmlns:r="http://schemas.openxmlformats.org/officeDocument/2006/relationships" xmlns:m="http://schemas.openxmlformats.org/officeDocument/2006/math" xmlns:v="urn:schemas-microsoft-com:vml" xmlns:wp14="http://schemas.microsoft.com/office/word/2010/wordprocessingDrawing" xmlns:wp="http://schemas.openxmlformats.org/drawingml/2006/wordprocessingDrawing" xmlns:w10="urn:schemas-microsoft-com:office:word" xmlns:w="http://schemas.openxmlformats.org/wordprocessingml/2006/main" xmlns:w14="http://schemas.microsoft.com/office/word/2010/wordml" xmlns:w15="http://schemas.microsoft.com/office/word/2012/wordml" xmlns:w16cex="http://schemas.microsoft.com/office/word/2018/wordml/cex" xmlns:w16cid="http://schemas.microsoft.com/office/word/2016/wordml/cid" xmlns:w16="http://schemas.microsoft.com/office/word/2018/wordml" xmlns:w16sdtdh="http://schemas.microsoft.com/office/word/2020/wordml/sdtdatahash" xmlns:w16se="http://schemas.microsoft.com/office/word/2015/wordml/symex" xmlns:wpg="http://schemas.microsoft.com/office/word/2010/wordprocessingGroup" xmlns:wpi="http://schemas.microsoft.com/office/word/2010/wordprocessingInk" xmlns:wne="http://schemas.microsoft.com/office/word/2006/wordml" xmlns:wps="http://schemas.microsoft.com/office/word/2010/wordprocessingShape" mc:Ignorable="w14 w15 w16se w16cid w16 w16cex w16sdtdh wp14">
+<w:ftr xmlns:wpc="http://schemas.microsoft.com/office/word/2010/wordprocessingCanvas" xmlns:cx="http://schemas.microsoft.com/office/drawing/2014/chartex" xmlns:cx1="http://schemas.microsoft.com/office/drawing/2015/9/8/chartex" xmlns:cx2="http://schemas.microsoft.com/office/drawing/2015/10/21/chartex" xmlns:cx3="http://schemas.microsoft.com/office/drawing/2016/5/9/chartex" xmlns:cx4="http://schemas.microsoft.com/office/drawing/2016/5/10/chartex" xmlns:cx5="http://schemas.microsoft.com/office/drawing/2016/5/11/chartex" xmlns:cx6="http://schemas.microsoft.com/office/drawing/2016/5/12/chartex" xmlns:cx7="http://schemas.microsoft.com/office/drawing/2016/5/13/chartex" xmlns:cx8="http://schemas.microsoft.com/office/drawing/2016/5/14/chartex" xmlns:mc="http://schemas.openxmlformats.org/markup-compatibility/2006" xmlns:aink="http://schemas.microsoft.com/office/drawing/2016/ink" xmlns:am3d="http://schemas.microsoft.com/office/drawing/2017/model3d" xmlns:o="urn:schemas-microsoft-com:office:office" xmlns:oel="http://schemas.microsoft.com/office/2019/extlst" xmlns:r="http://schemas.openxmlformats.org/officeDocument/2006/relationships" xmlns:m="http://schemas.openxmlformats.org/officeDocument/2006/math" xmlns:v="urn:schemas-microsoft-com:vml" xmlns:wp14="http://schemas.microsoft.com/office/word/2010/wordprocessingDrawing" xmlns:wp="http://schemas.openxmlformats.org/drawingml/2006/wordprocessingDrawing" xmlns:w10="urn:schemas-microsoft-com:office:word" xmlns:w="http://schemas.openxmlformats.org/wordprocessingml/2006/main" xmlns:w14="http://schemas.microsoft.com/office/word/2010/wordml" xmlns:w15="http://schemas.microsoft.com/office/word/2012/wordml" xmlns:w16cex="http://schemas.microsoft.com/office/word/2018/wordml/cex" xmlns:w16cid="http://schemas.microsoft.com/office/word/2016/wordml/cid" xmlns:w16="http://schemas.microsoft.com/office/word/2018/wordml" xmlns:w16sdtdh="http://schemas.microsoft.com/office/word/2020/wordml/sdtdatahash" xmlns:w16se="http://schemas.microsoft.com/office/word/2015/wordml/symex" xmlns:wpg="http://schemas.microsoft.com/office/word/2010/wordprocessingGroup" xmlns:wpi="http://schemas.microsoft.com/office/word/2010/wordprocessingInk" xmlns:wne="http://schemas.microsoft.com/office/word/2006/wordml" xmlns:wps="http://schemas.microsoft.com/office/word/2010/wordprocessingShape" mc:Ignorable="w14 w15 w16se w16cid w16 w16cex w16sdtdh wp14">
   <w:p>
     <w:pPr>
       <w:pStyle w:val="Footer"/>
@@ -3503,7 +3655,7 @@
 </file>
 
 <file path=word/footer2.xml><?xml version="1.0" encoding="utf-8"?>
-<w:ftr xmlns:wpc="http://schemas.microsoft.com/office/word/2010/wordprocessingCanvas" xmlns:cx="http://schemas.microsoft.com/office/drawing/2014/chartex" xmlns:cx1="http://schemas.microsoft.com/office/drawing/2015/9/8/chartex" xmlns:cx2="http://schemas.microsoft.com/office/drawing/2015/10/21/chartex" xmlns:cx3="http://schemas.microsoft.com/office/drawing/2016/5/9/chartex" xmlns:cx4="http://schemas.microsoft.com/office/drawing/2016/5/10/chartex" xmlns:cx5="http://schemas.microsoft.com/office/drawing/2016/5/11/chartex" xmlns:cx6="http://schemas.microsoft.com/office/drawing/2016/5/12/chartex" xmlns:cx7="http://schemas.microsoft.com/office/drawing/2016/5/13/chartex" xmlns:cx8="http://schemas.microsoft.com/office/drawing/2016/5/14/chartex" xmlns:mc="http://schemas.openxmlformats.org/markup-compatibility/2006" xmlns:aink="http://schemas.microsoft.com/office/drawing/2016/ink" xmlns:am3d="http://schemas.microsoft.com/office/drawing/2017/model3d" xmlns:o="urn:schemas-microsoft-com:office:office" xmlns:r="http://schemas.openxmlformats.org/officeDocument/2006/relationships" xmlns:m="http://schemas.openxmlformats.org/officeDocument/2006/math" xmlns:v="urn:schemas-microsoft-com:vml" xmlns:wp14="http://schemas.microsoft.com/office/word/2010/wordprocessingDrawing" xmlns:wp="http://schemas.openxmlformats.org/drawingml/2006/wordprocessingDrawing" xmlns:w10="urn:schemas-microsoft-com:office:word" xmlns:w="http://schemas.openxmlformats.org/wordprocessingml/2006/main" xmlns:w14="http://schemas.microsoft.com/office/word/2010/wordml" xmlns:w15="http://schemas.microsoft.com/office/word/2012/wordml" xmlns:w16cex="http://schemas.microsoft.com/office/word/2018/wordml/cex" xmlns:w16cid="http://schemas.microsoft.com/office/word/2016/wordml/cid" xmlns:w16="http://schemas.microsoft.com/office/word/2018/wordml" xmlns:w16sdtdh="http://schemas.microsoft.com/office/word/2020/wordml/sdtdatahash" xmlns:w16se="http://schemas.microsoft.com/office/word/2015/wordml/symex" xmlns:wpg="http://schemas.microsoft.com/office/word/2010/wordprocessingGroup" xmlns:wpi="http://schemas.microsoft.com/office/word/2010/wordprocessingInk" xmlns:wne="http://schemas.microsoft.com/office/word/2006/wordml" xmlns:wps="http://schemas.microsoft.com/office/word/2010/wordprocessingShape" mc:Ignorable="w14 w15 w16se w16cid w16 w16cex w16sdtdh wp14">
+<w:ftr xmlns:wpc="http://schemas.microsoft.com/office/word/2010/wordprocessingCanvas" xmlns:cx="http://schemas.microsoft.com/office/drawing/2014/chartex" xmlns:cx1="http://schemas.microsoft.com/office/drawing/2015/9/8/chartex" xmlns:cx2="http://schemas.microsoft.com/office/drawing/2015/10/21/chartex" xmlns:cx3="http://schemas.microsoft.com/office/drawing/2016/5/9/chartex" xmlns:cx4="http://schemas.microsoft.com/office/drawing/2016/5/10/chartex" xmlns:cx5="http://schemas.microsoft.com/office/drawing/2016/5/11/chartex" xmlns:cx6="http://schemas.microsoft.com/office/drawing/2016/5/12/chartex" xmlns:cx7="http://schemas.microsoft.com/office/drawing/2016/5/13/chartex" xmlns:cx8="http://schemas.microsoft.com/office/drawing/2016/5/14/chartex" xmlns:mc="http://schemas.openxmlformats.org/markup-compatibility/2006" xmlns:aink="http://schemas.microsoft.com/office/drawing/2016/ink" xmlns:am3d="http://schemas.microsoft.com/office/drawing/2017/model3d" xmlns:o="urn:schemas-microsoft-com:office:office" xmlns:oel="http://schemas.microsoft.com/office/2019/extlst" xmlns:r="http://schemas.openxmlformats.org/officeDocument/2006/relationships" xmlns:m="http://schemas.openxmlformats.org/officeDocument/2006/math" xmlns:v="urn:schemas-microsoft-com:vml" xmlns:wp14="http://schemas.microsoft.com/office/word/2010/wordprocessingDrawing" xmlns:wp="http://schemas.openxmlformats.org/drawingml/2006/wordprocessingDrawing" xmlns:w10="urn:schemas-microsoft-com:office:word" xmlns:w="http://schemas.openxmlformats.org/wordprocessingml/2006/main" xmlns:w14="http://schemas.microsoft.com/office/word/2010/wordml" xmlns:w15="http://schemas.microsoft.com/office/word/2012/wordml" xmlns:w16cex="http://schemas.microsoft.com/office/word/2018/wordml/cex" xmlns:w16cid="http://schemas.microsoft.com/office/word/2016/wordml/cid" xmlns:w16="http://schemas.microsoft.com/office/word/2018/wordml" xmlns:w16sdtdh="http://schemas.microsoft.com/office/word/2020/wordml/sdtdatahash" xmlns:w16se="http://schemas.microsoft.com/office/word/2015/wordml/symex" xmlns:wpg="http://schemas.microsoft.com/office/word/2010/wordprocessingGroup" xmlns:wpi="http://schemas.microsoft.com/office/word/2010/wordprocessingInk" xmlns:wne="http://schemas.microsoft.com/office/word/2006/wordml" xmlns:wps="http://schemas.microsoft.com/office/word/2010/wordprocessingShape" mc:Ignorable="w14 w15 w16se w16cid w16 w16cex w16sdtdh wp14">
   <w:p>
     <w:pPr>
       <w:pStyle w:val="Footer"/>
@@ -3513,7 +3665,7 @@
 </file>
 
 <file path=word/footer3.xml><?xml version="1.0" encoding="utf-8"?>
-<w:ftr xmlns:wpc="http://schemas.microsoft.com/office/word/2010/wordprocessingCanvas" xmlns:cx="http://schemas.microsoft.com/office/drawing/2014/chartex" xmlns:cx1="http://schemas.microsoft.com/office/drawing/2015/9/8/chartex" xmlns:cx2="http://schemas.microsoft.com/office/drawing/2015/10/21/chartex" xmlns:cx3="http://schemas.microsoft.com/office/drawing/2016/5/9/chartex" xmlns:cx4="http://schemas.microsoft.com/office/drawing/2016/5/10/chartex" xmlns:cx5="http://schemas.microsoft.com/office/drawing/2016/5/11/chartex" xmlns:cx6="http://schemas.microsoft.com/office/drawing/2016/5/12/chartex" xmlns:cx7="http://schemas.microsoft.com/office/drawing/2016/5/13/chartex" xmlns:cx8="http://schemas.microsoft.com/office/drawing/2016/5/14/chartex" xmlns:mc="http://schemas.openxmlformats.org/markup-compatibility/2006" xmlns:aink="http://schemas.microsoft.com/office/drawing/2016/ink" xmlns:am3d="http://schemas.microsoft.com/office/drawing/2017/model3d" xmlns:o="urn:schemas-microsoft-com:office:office" xmlns:r="http://schemas.openxmlformats.org/officeDocument/2006/relationships" xmlns:m="http://schemas.openxmlformats.org/officeDocument/2006/math" xmlns:v="urn:schemas-microsoft-com:vml" xmlns:wp14="http://schemas.microsoft.com/office/word/2010/wordprocessingDrawing" xmlns:wp="http://schemas.openxmlformats.org/drawingml/2006/wordprocessingDrawing" xmlns:w10="urn:schemas-microsoft-com:office:word" xmlns:w="http://schemas.openxmlformats.org/wordprocessingml/2006/main" xmlns:w14="http://schemas.microsoft.com/office/word/2010/wordml" xmlns:w15="http://schemas.microsoft.com/office/word/2012/wordml" xmlns:w16cex="http://schemas.microsoft.com/office/word/2018/wordml/cex" xmlns:w16cid="http://schemas.microsoft.com/office/word/2016/wordml/cid" xmlns:w16="http://schemas.microsoft.com/office/word/2018/wordml" xmlns:w16sdtdh="http://schemas.microsoft.com/office/word/2020/wordml/sdtdatahash" xmlns:w16se="http://schemas.microsoft.com/office/word/2015/wordml/symex" xmlns:wpg="http://schemas.microsoft.com/office/word/2010/wordprocessingGroup" xmlns:wpi="http://schemas.microsoft.com/office/word/2010/wordprocessingInk" xmlns:wne="http://schemas.microsoft.com/office/word/2006/wordml" xmlns:wps="http://schemas.microsoft.com/office/word/2010/wordprocessingShape" mc:Ignorable="w14 w15 w16se w16cid w16 w16cex w16sdtdh wp14">
+<w:ftr xmlns:wpc="http://schemas.microsoft.com/office/word/2010/wordprocessingCanvas" xmlns:cx="http://schemas.microsoft.com/office/drawing/2014/chartex" xmlns:cx1="http://schemas.microsoft.com/office/drawing/2015/9/8/chartex" xmlns:cx2="http://schemas.microsoft.com/office/drawing/2015/10/21/chartex" xmlns:cx3="http://schemas.microsoft.com/office/drawing/2016/5/9/chartex" xmlns:cx4="http://schemas.microsoft.com/office/drawing/2016/5/10/chartex" xmlns:cx5="http://schemas.microsoft.com/office/drawing/2016/5/11/chartex" xmlns:cx6="http://schemas.microsoft.com/office/drawing/2016/5/12/chartex" xmlns:cx7="http://schemas.microsoft.com/office/drawing/2016/5/13/chartex" xmlns:cx8="http://schemas.microsoft.com/office/drawing/2016/5/14/chartex" xmlns:mc="http://schemas.openxmlformats.org/markup-compatibility/2006" xmlns:aink="http://schemas.microsoft.com/office/drawing/2016/ink" xmlns:am3d="http://schemas.microsoft.com/office/drawing/2017/model3d" xmlns:o="urn:schemas-microsoft-com:office:office" xmlns:oel="http://schemas.microsoft.com/office/2019/extlst" xmlns:r="http://schemas.openxmlformats.org/officeDocument/2006/relationships" xmlns:m="http://schemas.openxmlformats.org/officeDocument/2006/math" xmlns:v="urn:schemas-microsoft-com:vml" xmlns:wp14="http://schemas.microsoft.com/office/word/2010/wordprocessingDrawing" xmlns:wp="http://schemas.openxmlformats.org/drawingml/2006/wordprocessingDrawing" xmlns:w10="urn:schemas-microsoft-com:office:word" xmlns:w="http://schemas.openxmlformats.org/wordprocessingml/2006/main" xmlns:w14="http://schemas.microsoft.com/office/word/2010/wordml" xmlns:w15="http://schemas.microsoft.com/office/word/2012/wordml" xmlns:w16cex="http://schemas.microsoft.com/office/word/2018/wordml/cex" xmlns:w16cid="http://schemas.microsoft.com/office/word/2016/wordml/cid" xmlns:w16="http://schemas.microsoft.com/office/word/2018/wordml" xmlns:w16sdtdh="http://schemas.microsoft.com/office/word/2020/wordml/sdtdatahash" xmlns:w16se="http://schemas.microsoft.com/office/word/2015/wordml/symex" xmlns:wpg="http://schemas.microsoft.com/office/word/2010/wordprocessingGroup" xmlns:wpi="http://schemas.microsoft.com/office/word/2010/wordprocessingInk" xmlns:wne="http://schemas.microsoft.com/office/word/2006/wordml" xmlns:wps="http://schemas.microsoft.com/office/word/2010/wordprocessingShape" mc:Ignorable="w14 w15 w16se w16cid w16 w16cex w16sdtdh wp14">
   <w:p>
     <w:pPr>
       <w:pStyle w:val="Footer"/>
@@ -3523,7 +3675,7 @@
 </file>
 
 <file path=word/footnotes.xml><?xml version="1.0" encoding="utf-8"?>
-<w:footnotes xmlns:wpc="http://schemas.microsoft.com/office/word/2010/wordprocessingCanvas" xmlns:cx="http://schemas.microsoft.com/office/drawing/2014/chartex" xmlns:cx1="http://schemas.microsoft.com/office/drawing/2015/9/8/chartex" xmlns:cx2="http://schemas.microsoft.com/office/drawing/2015/10/21/chartex" xmlns:cx3="http://schemas.microsoft.com/office/drawing/2016/5/9/chartex" xmlns:cx4="http://schemas.microsoft.com/office/drawing/2016/5/10/chartex" xmlns:cx5="http://schemas.microsoft.com/office/drawing/2016/5/11/chartex" xmlns:cx6="http://schemas.microsoft.com/office/drawing/2016/5/12/chartex" xmlns:cx7="http://schemas.microsoft.com/office/drawing/2016/5/13/chartex" xmlns:cx8="http://schemas.microsoft.com/office/drawing/2016/5/14/chartex" xmlns:mc="http://schemas.openxmlformats.org/markup-compatibility/2006" xmlns:aink="http://schemas.microsoft.com/office/drawing/2016/ink" xmlns:am3d="http://schemas.microsoft.com/office/drawing/2017/model3d" xmlns:o="urn:schemas-microsoft-com:office:office" xmlns:r="http://schemas.openxmlformats.org/officeDocument/2006/relationships" xmlns:m="http://schemas.openxmlformats.org/officeDocument/2006/math" xmlns:v="urn:schemas-microsoft-com:vml" xmlns:wp14="http://schemas.microsoft.com/office/word/2010/wordprocessingDrawing" xmlns:wp="http://schemas.openxmlformats.org/drawingml/2006/wordprocessingDrawing" xmlns:w10="urn:schemas-microsoft-com:office:word" xmlns:w="http://schemas.openxmlformats.org/wordprocessingml/2006/main" xmlns:w14="http://schemas.microsoft.com/office/word/2010/wordml" xmlns:w15="http://schemas.microsoft.com/office/word/2012/wordml" xmlns:w16cex="http://schemas.microsoft.com/office/word/2018/wordml/cex" xmlns:w16cid="http://schemas.microsoft.com/office/word/2016/wordml/cid" xmlns:w16="http://schemas.microsoft.com/office/word/2018/wordml" xmlns:w16sdtdh="http://schemas.microsoft.com/office/word/2020/wordml/sdtdatahash" xmlns:w16se="http://schemas.microsoft.com/office/word/2015/wordml/symex" xmlns:wpg="http://schemas.microsoft.com/office/word/2010/wordprocessingGroup" xmlns:wpi="http://schemas.microsoft.com/office/word/2010/wordprocessingInk" xmlns:wne="http://schemas.microsoft.com/office/word/2006/wordml" xmlns:wps="http://schemas.microsoft.com/office/word/2010/wordprocessingShape" mc:Ignorable="w14 w15 w16se w16cid w16 w16cex w16sdtdh wp14">
+<w:footnotes xmlns:wpc="http://schemas.microsoft.com/office/word/2010/wordprocessingCanvas" xmlns:cx="http://schemas.microsoft.com/office/drawing/2014/chartex" xmlns:cx1="http://schemas.microsoft.com/office/drawing/2015/9/8/chartex" xmlns:cx2="http://schemas.microsoft.com/office/drawing/2015/10/21/chartex" xmlns:cx3="http://schemas.microsoft.com/office/drawing/2016/5/9/chartex" xmlns:cx4="http://schemas.microsoft.com/office/drawing/2016/5/10/chartex" xmlns:cx5="http://schemas.microsoft.com/office/drawing/2016/5/11/chartex" xmlns:cx6="http://schemas.microsoft.com/office/drawing/2016/5/12/chartex" xmlns:cx7="http://schemas.microsoft.com/office/drawing/2016/5/13/chartex" xmlns:cx8="http://schemas.microsoft.com/office/drawing/2016/5/14/chartex" xmlns:mc="http://schemas.openxmlformats.org/markup-compatibility/2006" xmlns:aink="http://schemas.microsoft.com/office/drawing/2016/ink" xmlns:am3d="http://schemas.microsoft.com/office/drawing/2017/model3d" xmlns:o="urn:schemas-microsoft-com:office:office" xmlns:oel="http://schemas.microsoft.com/office/2019/extlst" xmlns:r="http://schemas.openxmlformats.org/officeDocument/2006/relationships" xmlns:m="http://schemas.openxmlformats.org/officeDocument/2006/math" xmlns:v="urn:schemas-microsoft-com:vml" xmlns:wp14="http://schemas.microsoft.com/office/word/2010/wordprocessingDrawing" xmlns:wp="http://schemas.openxmlformats.org/drawingml/2006/wordprocessingDrawing" xmlns:w10="urn:schemas-microsoft-com:office:word" xmlns:w="http://schemas.openxmlformats.org/wordprocessingml/2006/main" xmlns:w14="http://schemas.microsoft.com/office/word/2010/wordml" xmlns:w15="http://schemas.microsoft.com/office/word/2012/wordml" xmlns:w16cex="http://schemas.microsoft.com/office/word/2018/wordml/cex" xmlns:w16cid="http://schemas.microsoft.com/office/word/2016/wordml/cid" xmlns:w16="http://schemas.microsoft.com/office/word/2018/wordml" xmlns:w16sdtdh="http://schemas.microsoft.com/office/word/2020/wordml/sdtdatahash" xmlns:w16se="http://schemas.microsoft.com/office/word/2015/wordml/symex" xmlns:wpg="http://schemas.microsoft.com/office/word/2010/wordprocessingGroup" xmlns:wpi="http://schemas.microsoft.com/office/word/2010/wordprocessingInk" xmlns:wne="http://schemas.microsoft.com/office/word/2006/wordml" xmlns:wps="http://schemas.microsoft.com/office/word/2010/wordprocessingShape" mc:Ignorable="w14 w15 w16se w16cid w16 w16cex w16sdtdh wp14">
   <w:footnote w:type="separator" w:id="-1">
     <w:p>
       <w:r>
@@ -3542,7 +3694,7 @@
 </file>
 
 <file path=word/numbering.xml><?xml version="1.0" encoding="utf-8"?>
-<w:numbering xmlns:wpc="http://schemas.microsoft.com/office/word/2010/wordprocessingCanvas" xmlns:cx="http://schemas.microsoft.com/office/drawing/2014/chartex" xmlns:cx1="http://schemas.microsoft.com/office/drawing/2015/9/8/chartex" xmlns:cx2="http://schemas.microsoft.com/office/drawing/2015/10/21/chartex" xmlns:cx3="http://schemas.microsoft.com/office/drawing/2016/5/9/chartex" xmlns:cx4="http://schemas.microsoft.com/office/drawing/2016/5/10/chartex" xmlns:cx5="http://schemas.microsoft.com/office/drawing/2016/5/11/chartex" xmlns:cx6="http://schemas.microsoft.com/office/drawing/2016/5/12/chartex" xmlns:cx7="http://schemas.microsoft.com/office/drawing/2016/5/13/chartex" xmlns:cx8="http://schemas.microsoft.com/office/drawing/2016/5/14/chartex" xmlns:mc="http://schemas.openxmlformats.org/markup-compatibility/2006" xmlns:aink="http://schemas.microsoft.com/office/drawing/2016/ink" xmlns:am3d="http://schemas.microsoft.com/office/drawing/2017/model3d" xmlns:o="urn:schemas-microsoft-com:office:office" xmlns:r="http://schemas.openxmlformats.org/officeDocument/2006/relationships" xmlns:m="http://schemas.openxmlformats.org/officeDocument/2006/math" xmlns:v="urn:schemas-microsoft-com:vml" xmlns:wp14="http://schemas.microsoft.com/office/word/2010/wordprocessingDrawing" xmlns:wp="http://schemas.openxmlformats.org/drawingml/2006/wordprocessingDrawing" xmlns:w10="urn:schemas-microsoft-com:office:word" xmlns:w="http://schemas.openxmlformats.org/wordprocessingml/2006/main" xmlns:w14="http://schemas.microsoft.com/office/word/2010/wordml" xmlns:w15="http://schemas.microsoft.com/office/word/2012/wordml" xmlns:w16cex="http://schemas.microsoft.com/office/word/2018/wordml/cex" xmlns:w16cid="http://schemas.microsoft.com/office/word/2016/wordml/cid" xmlns:w16="http://schemas.microsoft.com/office/word/2018/wordml" xmlns:w16sdtdh="http://schemas.microsoft.com/office/word/2020/wordml/sdtdatahash" xmlns:w16se="http://schemas.microsoft.com/office/word/2015/wordml/symex" xmlns:wpg="http://schemas.microsoft.com/office/word/2010/wordprocessingGroup" xmlns:wpi="http://schemas.microsoft.com/office/word/2010/wordprocessingInk" xmlns:wne="http://schemas.microsoft.com/office/word/2006/wordml" xmlns:wps="http://schemas.microsoft.com/office/word/2010/wordprocessingShape" mc:Ignorable="w14 w15 w16se w16cid w16 w16cex w16sdtdh wp14">
+<w:numbering xmlns:wpc="http://schemas.microsoft.com/office/word/2010/wordprocessingCanvas" xmlns:cx="http://schemas.microsoft.com/office/drawing/2014/chartex" xmlns:cx1="http://schemas.microsoft.com/office/drawing/2015/9/8/chartex" xmlns:cx2="http://schemas.microsoft.com/office/drawing/2015/10/21/chartex" xmlns:cx3="http://schemas.microsoft.com/office/drawing/2016/5/9/chartex" xmlns:cx4="http://schemas.microsoft.com/office/drawing/2016/5/10/chartex" xmlns:cx5="http://schemas.microsoft.com/office/drawing/2016/5/11/chartex" xmlns:cx6="http://schemas.microsoft.com/office/drawing/2016/5/12/chartex" xmlns:cx7="http://schemas.microsoft.com/office/drawing/2016/5/13/chartex" xmlns:cx8="http://schemas.microsoft.com/office/drawing/2016/5/14/chartex" xmlns:mc="http://schemas.openxmlformats.org/markup-compatibility/2006" xmlns:aink="http://schemas.microsoft.com/office/drawing/2016/ink" xmlns:am3d="http://schemas.microsoft.com/office/drawing/2017/model3d" xmlns:o="urn:schemas-microsoft-com:office:office" xmlns:oel="http://schemas.microsoft.com/office/2019/extlst" xmlns:r="http://schemas.openxmlformats.org/officeDocument/2006/relationships" xmlns:m="http://schemas.openxmlformats.org/officeDocument/2006/math" xmlns:v="urn:schemas-microsoft-com:vml" xmlns:wp14="http://schemas.microsoft.com/office/word/2010/wordprocessingDrawing" xmlns:wp="http://schemas.openxmlformats.org/drawingml/2006/wordprocessingDrawing" xmlns:w10="urn:schemas-microsoft-com:office:word" xmlns:w="http://schemas.openxmlformats.org/wordprocessingml/2006/main" xmlns:w14="http://schemas.microsoft.com/office/word/2010/wordml" xmlns:w15="http://schemas.microsoft.com/office/word/2012/wordml" xmlns:w16cex="http://schemas.microsoft.com/office/word/2018/wordml/cex" xmlns:w16cid="http://schemas.microsoft.com/office/word/2016/wordml/cid" xmlns:w16="http://schemas.microsoft.com/office/word/2018/wordml" xmlns:w16sdtdh="http://schemas.microsoft.com/office/word/2020/wordml/sdtdatahash" xmlns:w16se="http://schemas.microsoft.com/office/word/2015/wordml/symex" xmlns:wpg="http://schemas.microsoft.com/office/word/2010/wordprocessingGroup" xmlns:wpi="http://schemas.microsoft.com/office/word/2010/wordprocessingInk" xmlns:wne="http://schemas.microsoft.com/office/word/2006/wordml" xmlns:wps="http://schemas.microsoft.com/office/word/2010/wordprocessingShape" mc:Ignorable="w14 w15 w16se w16cid w16 w16cex w16sdtdh wp14">
   <w:abstractNum w:abstractNumId="0" w15:restartNumberingAfterBreak="0">
     <w:nsid w:val="09ED061C"/>
     <w:multiLevelType w:val="hybridMultilevel"/>
@@ -3984,7 +4136,7 @@
       </w:pPr>
     </w:lvl>
   </w:abstractNum>
-  <w:num w:numId="1">
+  <w:num w:numId="1" w16cid:durableId="1934821564">
     <w:abstractNumId w:val="2"/>
     <w:lvlOverride w:ilvl="0">
       <w:startOverride w:val="1"/>
@@ -4014,19 +4166,19 @@
       <w:startOverride w:val="1"/>
     </w:lvlOverride>
   </w:num>
-  <w:num w:numId="2">
+  <w:num w:numId="2" w16cid:durableId="959453168">
     <w:abstractNumId w:val="2"/>
   </w:num>
-  <w:num w:numId="3">
+  <w:num w:numId="3" w16cid:durableId="1452550303">
     <w:abstractNumId w:val="0"/>
   </w:num>
-  <w:num w:numId="4">
+  <w:num w:numId="4" w16cid:durableId="1571311939">
     <w:abstractNumId w:val="3"/>
   </w:num>
-  <w:num w:numId="5">
+  <w:num w:numId="5" w16cid:durableId="683363198">
     <w:abstractNumId w:val="1"/>
   </w:num>
-  <w:num w:numId="6">
+  <w:num w:numId="6" w16cid:durableId="227502135">
     <w:abstractNumId w:val="4"/>
   </w:num>
 </w:numbering>
@@ -4961,6 +5113,15 @@
 </file>
 
 <file path=customXml/item1.xml><?xml version="1.0" encoding="utf-8"?>
+<?mso-contentType ?>
+<FormTemplates xmlns="http://schemas.microsoft.com/sharepoint/v3/contenttype/forms">
+  <Display>DocumentLibraryForm</Display>
+  <Edit>DocumentLibraryForm</Edit>
+  <New>DocumentLibraryForm</New>
+</FormTemplates>
+</file>
+
+<file path=customXml/item2.xml><?xml version="1.0" encoding="utf-8"?>
 <ct:contentTypeSchema xmlns:ct="http://schemas.microsoft.com/office/2006/metadata/contentType" xmlns:ma="http://schemas.microsoft.com/office/2006/metadata/properties/metaAttributes" ct:_="" ma:_="" ma:contentTypeName="_CtTemplate" ma:contentTypeID="0x01010064A5FDCCFB03F540B94405305D7DE14F00A4F8B82F7CEF57469A8FE5CEAB7A0EE0" ma:contentTypeVersion="54" ma:contentTypeDescription="Part of Template Management with Site Columns representing custom attributes." ma:contentTypeScope="" ma:versionID="c2ae9af6f2d07f5c87e529250672afb5">
   <xsd:schema xmlns:xsd="http://www.w3.org/2001/XMLSchema" xmlns:xs="http://www.w3.org/2001/XMLSchema" xmlns:p="http://schemas.microsoft.com/office/2006/metadata/properties" xmlns:ns2="f336f4fe-8719-4ea2-b5d6-29b3a580aeb4" xmlns:ns3="b57b892a-dd61-4bba-b372-a8d93da2c7e6" targetNamespace="http://schemas.microsoft.com/office/2006/metadata/properties" ma:root="true" ma:fieldsID="5cc5ae0d05cbe82a12e0833457866b27" ns2:_="" ns3:_="">
     <xsd:import namespace="f336f4fe-8719-4ea2-b5d6-29b3a580aeb4"/>
@@ -5276,16 +5437,11 @@
 </ct:contentTypeSchema>
 </file>
 
-<file path=customXml/item2.xml><?xml version="1.0" encoding="utf-8"?>
-<?mso-contentType ?>
-<FormTemplates xmlns="http://schemas.microsoft.com/sharepoint/v3/contenttype/forms">
-  <Display>DocumentLibraryForm</Display>
-  <Edit>DocumentLibraryForm</Edit>
-  <New>DocumentLibraryForm</New>
-</FormTemplates>
+<file path=customXml/item3.xml><?xml version="1.0" encoding="utf-8"?>
+<b:Sources xmlns:b="http://schemas.openxmlformats.org/officeDocument/2006/bibliography" xmlns="http://schemas.openxmlformats.org/officeDocument/2006/bibliography" SelectedStyle="\APASixthEditionOfficeOnline.xsl" StyleName="APA" Version="6"/>
 </file>
 
-<file path=customXml/item3.xml><?xml version="1.0" encoding="utf-8"?>
+<file path=customXml/item4.xml><?xml version="1.0" encoding="utf-8"?>
 <p:properties xmlns:p="http://schemas.microsoft.com/office/2006/metadata/properties" xmlns:xsi="http://www.w3.org/2001/XMLSchema-instance" xmlns:pc="http://schemas.microsoft.com/office/infopath/2007/PartnerControls">
   <documentManagement>
     <Stage xmlns="f336f4fe-8719-4ea2-b5d6-29b3a580aeb4">Draft</Stage>
@@ -5303,11 +5459,15 @@
 </p:properties>
 </file>
 
-<file path=customXml/item4.xml><?xml version="1.0" encoding="utf-8"?>
-<b:Sources xmlns:b="http://schemas.openxmlformats.org/officeDocument/2006/bibliography" xmlns="http://schemas.openxmlformats.org/officeDocument/2006/bibliography" SelectedStyle="\APASixthEditionOfficeOnline.xsl" StyleName="APA" Version="6"/>
+<file path=customXml/itemProps1.xml><?xml version="1.0" encoding="utf-8"?>
+<ds:datastoreItem xmlns:ds="http://schemas.openxmlformats.org/officeDocument/2006/customXml" ds:itemID="{E132B841-DD01-4751-A5C7-7F79269462FA}">
+  <ds:schemaRefs>
+    <ds:schemaRef ds:uri="http://schemas.microsoft.com/sharepoint/v3/contenttype/forms"/>
+  </ds:schemaRefs>
+</ds:datastoreItem>
 </file>
 
-<file path=customXml/itemProps1.xml><?xml version="1.0" encoding="utf-8"?>
+<file path=customXml/itemProps2.xml><?xml version="1.0" encoding="utf-8"?>
 <ds:datastoreItem xmlns:ds="http://schemas.openxmlformats.org/officeDocument/2006/customXml" ds:itemID="{9EF6B19C-3345-4FAC-9279-A9D0A73CF8E4}">
   <ds:schemaRefs>
     <ds:schemaRef ds:uri="http://schemas.microsoft.com/office/2006/metadata/contentType"/>
@@ -5326,15 +5486,15 @@
 </ds:datastoreItem>
 </file>
 
-<file path=customXml/itemProps2.xml><?xml version="1.0" encoding="utf-8"?>
-<ds:datastoreItem xmlns:ds="http://schemas.openxmlformats.org/officeDocument/2006/customXml" ds:itemID="{E132B841-DD01-4751-A5C7-7F79269462FA}">
+<file path=customXml/itemProps3.xml><?xml version="1.0" encoding="utf-8"?>
+<ds:datastoreItem xmlns:ds="http://schemas.openxmlformats.org/officeDocument/2006/customXml" ds:itemID="{FC992D11-1E33-46C0-8B10-D85BEB8685C5}">
   <ds:schemaRefs>
-    <ds:schemaRef ds:uri="http://schemas.microsoft.com/sharepoint/v3/contenttype/forms"/>
+    <ds:schemaRef ds:uri="http://schemas.openxmlformats.org/officeDocument/2006/bibliography"/>
   </ds:schemaRefs>
 </ds:datastoreItem>
 </file>
 
-<file path=customXml/itemProps3.xml><?xml version="1.0" encoding="utf-8"?>
+<file path=customXml/itemProps4.xml><?xml version="1.0" encoding="utf-8"?>
 <ds:datastoreItem xmlns:ds="http://schemas.openxmlformats.org/officeDocument/2006/customXml" ds:itemID="{2C76BC83-453B-485F-8060-B870C3356957}">
   <ds:schemaRefs>
     <ds:schemaRef ds:uri="http://schemas.microsoft.com/office/2006/metadata/properties"/>
@@ -5344,14 +5504,6 @@
 </ds:datastoreItem>
 </file>
 
-<file path=customXml/itemProps4.xml><?xml version="1.0" encoding="utf-8"?>
-<ds:datastoreItem xmlns:ds="http://schemas.openxmlformats.org/officeDocument/2006/customXml" ds:itemID="{FC992D11-1E33-46C0-8B10-D85BEB8685C5}">
-  <ds:schemaRefs>
-    <ds:schemaRef ds:uri="http://schemas.openxmlformats.org/officeDocument/2006/bibliography"/>
-  </ds:schemaRefs>
-</ds:datastoreItem>
-</file>
-
 <file path=docMetadata/LabelInfo.xml><?xml version="1.0" encoding="utf-8"?>
 <clbl:labelList xmlns:clbl="http://schemas.microsoft.com/office/2020/mipLabelMetadata">
   <clbl:label id="{fa22dce2-39a9-4bf4-a557-7a50b593b56a}" enabled="1" method="Privileged" siteId="{3e0088dc-0629-4ae6-aa8c-813e7a296f50}" contentBits="0" removed="0"/>

</xml_diff>

<commit_message>
CIV-11239 fix full stop (#3473)
Co-authored-by: Madhan Mahadevan <madhan.mahadevan@hmcts.net>
</commit_message>
<xml_diff>
--- a/docker/docmosis/templates/CV-UNS-DEC-ENG-01283.docx
+++ b/docker/docmosis/templates/CV-UNS-DEC-ENG-01283.docx
@@ -1,6 +1,6 @@
 
 <file path=word/document.xml><?xml version="1.0" encoding="utf-8"?>
-<w:document xmlns:wpc="http://schemas.microsoft.com/office/word/2010/wordprocessingCanvas" xmlns:cx="http://schemas.microsoft.com/office/drawing/2014/chartex" xmlns:cx1="http://schemas.microsoft.com/office/drawing/2015/9/8/chartex" xmlns:cx2="http://schemas.microsoft.com/office/drawing/2015/10/21/chartex" xmlns:cx3="http://schemas.microsoft.com/office/drawing/2016/5/9/chartex" xmlns:cx4="http://schemas.microsoft.com/office/drawing/2016/5/10/chartex" xmlns:cx5="http://schemas.microsoft.com/office/drawing/2016/5/11/chartex" xmlns:cx6="http://schemas.microsoft.com/office/drawing/2016/5/12/chartex" xmlns:cx7="http://schemas.microsoft.com/office/drawing/2016/5/13/chartex" xmlns:cx8="http://schemas.microsoft.com/office/drawing/2016/5/14/chartex" xmlns:mc="http://schemas.openxmlformats.org/markup-compatibility/2006" xmlns:aink="http://schemas.microsoft.com/office/drawing/2016/ink" xmlns:am3d="http://schemas.microsoft.com/office/drawing/2017/model3d" xmlns:o="urn:schemas-microsoft-com:office:office" xmlns:r="http://schemas.openxmlformats.org/officeDocument/2006/relationships" xmlns:m="http://schemas.openxmlformats.org/officeDocument/2006/math" xmlns:v="urn:schemas-microsoft-com:vml" xmlns:wp14="http://schemas.microsoft.com/office/word/2010/wordprocessingDrawing" xmlns:wp="http://schemas.openxmlformats.org/drawingml/2006/wordprocessingDrawing" xmlns:w10="urn:schemas-microsoft-com:office:word" xmlns:w="http://schemas.openxmlformats.org/wordprocessingml/2006/main" xmlns:w14="http://schemas.microsoft.com/office/word/2010/wordml" xmlns:w15="http://schemas.microsoft.com/office/word/2012/wordml" xmlns:w16cex="http://schemas.microsoft.com/office/word/2018/wordml/cex" xmlns:w16cid="http://schemas.microsoft.com/office/word/2016/wordml/cid" xmlns:w16="http://schemas.microsoft.com/office/word/2018/wordml" xmlns:w16sdtdh="http://schemas.microsoft.com/office/word/2020/wordml/sdtdatahash" xmlns:w16se="http://schemas.microsoft.com/office/word/2015/wordml/symex" xmlns:wpg="http://schemas.microsoft.com/office/word/2010/wordprocessingGroup" xmlns:wpi="http://schemas.microsoft.com/office/word/2010/wordprocessingInk" xmlns:wne="http://schemas.microsoft.com/office/word/2006/wordml" xmlns:wps="http://schemas.microsoft.com/office/word/2010/wordprocessingShape" mc:Ignorable="w14 w15 w16se w16cid w16 w16cex w16sdtdh wp14">
+<w:document xmlns:wpc="http://schemas.microsoft.com/office/word/2010/wordprocessingCanvas" xmlns:cx="http://schemas.microsoft.com/office/drawing/2014/chartex" xmlns:cx1="http://schemas.microsoft.com/office/drawing/2015/9/8/chartex" xmlns:cx2="http://schemas.microsoft.com/office/drawing/2015/10/21/chartex" xmlns:cx3="http://schemas.microsoft.com/office/drawing/2016/5/9/chartex" xmlns:cx4="http://schemas.microsoft.com/office/drawing/2016/5/10/chartex" xmlns:cx5="http://schemas.microsoft.com/office/drawing/2016/5/11/chartex" xmlns:cx6="http://schemas.microsoft.com/office/drawing/2016/5/12/chartex" xmlns:cx7="http://schemas.microsoft.com/office/drawing/2016/5/13/chartex" xmlns:cx8="http://schemas.microsoft.com/office/drawing/2016/5/14/chartex" xmlns:mc="http://schemas.openxmlformats.org/markup-compatibility/2006" xmlns:aink="http://schemas.microsoft.com/office/drawing/2016/ink" xmlns:am3d="http://schemas.microsoft.com/office/drawing/2017/model3d" xmlns:o="urn:schemas-microsoft-com:office:office" xmlns:oel="http://schemas.microsoft.com/office/2019/extlst" xmlns:r="http://schemas.openxmlformats.org/officeDocument/2006/relationships" xmlns:m="http://schemas.openxmlformats.org/officeDocument/2006/math" xmlns:v="urn:schemas-microsoft-com:vml" xmlns:wp14="http://schemas.microsoft.com/office/word/2010/wordprocessingDrawing" xmlns:wp="http://schemas.openxmlformats.org/drawingml/2006/wordprocessingDrawing" xmlns:w10="urn:schemas-microsoft-com:office:word" xmlns:w="http://schemas.openxmlformats.org/wordprocessingml/2006/main" xmlns:w14="http://schemas.microsoft.com/office/word/2010/wordml" xmlns:w15="http://schemas.microsoft.com/office/word/2012/wordml" xmlns:w16cex="http://schemas.microsoft.com/office/word/2018/wordml/cex" xmlns:w16cid="http://schemas.microsoft.com/office/word/2016/wordml/cid" xmlns:w16="http://schemas.microsoft.com/office/word/2018/wordml" xmlns:w16sdtdh="http://schemas.microsoft.com/office/word/2020/wordml/sdtdatahash" xmlns:w16se="http://schemas.microsoft.com/office/word/2015/wordml/symex" xmlns:wpg="http://schemas.microsoft.com/office/word/2010/wordprocessingGroup" xmlns:wpi="http://schemas.microsoft.com/office/word/2010/wordprocessingInk" xmlns:wne="http://schemas.microsoft.com/office/word/2006/wordml" xmlns:wps="http://schemas.microsoft.com/office/word/2010/wordprocessingShape" mc:Ignorable="w14 w15 w16se w16cid w16 w16cex w16sdtdh wp14">
   <w:body>
     <w:tbl>
       <w:tblPr>
@@ -131,9 +131,17 @@
               <w:rPr>
                 <w:rFonts w:ascii="GDS Transport Website Light" w:hAnsi="GDS Transport Website Light"/>
               </w:rPr>
-              <w:t>&lt;&lt;{</w:t>
+              <w:t>&lt;</w:t>
+            </w:r>
+            <w:proofErr w:type="gramStart"/>
+            <w:r>
+              <w:rPr>
+                <w:rFonts w:ascii="GDS Transport Website Light" w:hAnsi="GDS Transport Website Light"/>
+              </w:rPr>
+              <w:t>&lt;{</w:t>
             </w:r>
             <w:proofErr w:type="spellStart"/>
+            <w:proofErr w:type="gramEnd"/>
             <w:r>
               <w:rPr>
                 <w:rFonts w:ascii="GDS Transport Website Light" w:hAnsi="GDS Transport Website Light"/>
@@ -657,6 +665,7 @@
               </w:rPr>
               <w:t>2</w:t>
             </w:r>
+            <w:proofErr w:type="gramStart"/>
             <w:r>
               <w:rPr>
                 <w:rFonts w:ascii="GDS Transport Website Light" w:hAnsi="GDS Transport Website Light"/>
@@ -667,7 +676,14 @@
               <w:rPr>
                 <w:rFonts w:ascii="GDS Transport Website Light" w:hAnsi="GDS Transport Website Light"/>
               </w:rPr>
-              <w:t>!=null}</w:t>
+              <w:t>!=</w:t>
+            </w:r>
+            <w:proofErr w:type="gramEnd"/>
+            <w:r>
+              <w:rPr>
+                <w:rFonts w:ascii="GDS Transport Website Light" w:hAnsi="GDS Transport Website Light"/>
+              </w:rPr>
+              <w:t>null}</w:t>
             </w:r>
             <w:r>
               <w:rPr>
@@ -952,7 +968,21 @@
               <w:rPr>
                 <w:rFonts w:ascii="GDS Transport Website Light" w:hAnsi="GDS Transport Website Light"/>
               </w:rPr>
-              <w:t>defendant2Name!=null}</w:t>
+              <w:t>defendant2</w:t>
+            </w:r>
+            <w:proofErr w:type="gramStart"/>
+            <w:r>
+              <w:rPr>
+                <w:rFonts w:ascii="GDS Transport Website Light" w:hAnsi="GDS Transport Website Light"/>
+              </w:rPr>
+              <w:t>Name!=</w:t>
+            </w:r>
+            <w:proofErr w:type="gramEnd"/>
+            <w:r>
+              <w:rPr>
+                <w:rFonts w:ascii="GDS Transport Website Light" w:hAnsi="GDS Transport Website Light"/>
+              </w:rPr>
+              <w:t>null}</w:t>
             </w:r>
             <w:r>
               <w:rPr>
@@ -1195,9 +1225,17 @@
         <w:rPr>
           <w:rFonts w:cstheme="minorHAnsi"/>
         </w:rPr>
-        <w:t>&lt;&lt;{</w:t>
-      </w:r>
-      <w:proofErr w:type="spellStart"/>
+        <w:t>&lt;</w:t>
+      </w:r>
+      <w:proofErr w:type="gramStart"/>
+      <w:r>
+        <w:rPr>
+          <w:rFonts w:cstheme="minorHAnsi"/>
+        </w:rPr>
+        <w:t>&lt;{</w:t>
+      </w:r>
+      <w:proofErr w:type="spellStart"/>
+      <w:proofErr w:type="gramEnd"/>
       <w:r>
         <w:rPr>
           <w:rFonts w:cstheme="minorHAnsi"/>
@@ -1281,9 +1319,18 @@
           <w:rFonts w:cstheme="minorHAnsi"/>
           <w:color w:val="0A0A0A"/>
         </w:rPr>
-        <w:t>&lt;&lt;cs_{</w:t>
-      </w:r>
-      <w:proofErr w:type="spellStart"/>
+        <w:t>&lt;&lt;cs</w:t>
+      </w:r>
+      <w:proofErr w:type="gramStart"/>
+      <w:r>
+        <w:rPr>
+          <w:rFonts w:cstheme="minorHAnsi"/>
+          <w:color w:val="0A0A0A"/>
+        </w:rPr>
+        <w:t>_{</w:t>
+      </w:r>
+      <w:proofErr w:type="spellStart"/>
+      <w:proofErr w:type="gramEnd"/>
       <w:r>
         <w:rPr>
           <w:rFonts w:cstheme="minorHAnsi"/>
@@ -1446,9 +1493,18 @@
           <w:rFonts w:cstheme="minorHAnsi"/>
           <w:color w:val="0A0A0A"/>
         </w:rPr>
-        <w:t>&lt;&lt;cs_{</w:t>
-      </w:r>
-      <w:proofErr w:type="spellStart"/>
+        <w:t>&lt;&lt;cs</w:t>
+      </w:r>
+      <w:proofErr w:type="gramStart"/>
+      <w:r>
+        <w:rPr>
+          <w:rFonts w:cstheme="minorHAnsi"/>
+          <w:color w:val="0A0A0A"/>
+        </w:rPr>
+        <w:t>_{</w:t>
+      </w:r>
+      <w:proofErr w:type="spellStart"/>
+      <w:proofErr w:type="gramEnd"/>
       <w:r>
         <w:rPr>
           <w:rFonts w:cstheme="minorHAnsi"/>
@@ -1626,6 +1682,7 @@
         <w:t>&lt;&lt;cs_{</w:t>
       </w:r>
       <w:proofErr w:type="spellStart"/>
+      <w:proofErr w:type="gramStart"/>
       <w:r>
         <w:rPr>
           <w:rFonts w:cstheme="minorHAnsi"/>
@@ -1648,7 +1705,16 @@
           <w:color w:val="0A0A0A"/>
           <w:shd w:val="clear" w:color="auto" w:fill="FFFFFF"/>
         </w:rPr>
-        <w:t>=’</w:t>
+        <w:t>=</w:t>
+      </w:r>
+      <w:proofErr w:type="gramEnd"/>
+      <w:r>
+        <w:rPr>
+          <w:rFonts w:cstheme="minorHAnsi"/>
+          <w:color w:val="0A0A0A"/>
+          <w:shd w:val="clear" w:color="auto" w:fill="FFFFFF"/>
+        </w:rPr>
+        <w:t>’</w:t>
       </w:r>
       <w:r>
         <w:rPr>
@@ -1780,6 +1846,7 @@
         <w:t>&lt;&lt;cs_{</w:t>
       </w:r>
       <w:proofErr w:type="spellStart"/>
+      <w:proofErr w:type="gramStart"/>
       <w:r>
         <w:rPr>
           <w:rFonts w:cstheme="minorHAnsi"/>
@@ -1802,7 +1869,16 @@
           <w:color w:val="0A0A0A"/>
           <w:shd w:val="clear" w:color="auto" w:fill="FFFFFF"/>
         </w:rPr>
-        <w:t>=’</w:t>
+        <w:t>=</w:t>
+      </w:r>
+      <w:proofErr w:type="gramEnd"/>
+      <w:r>
+        <w:rPr>
+          <w:rFonts w:cstheme="minorHAnsi"/>
+          <w:color w:val="0A0A0A"/>
+          <w:shd w:val="clear" w:color="auto" w:fill="FFFFFF"/>
+        </w:rPr>
+        <w:t>’</w:t>
       </w:r>
       <w:r>
         <w:rPr>
@@ -1954,9 +2030,19 @@
           <w:color w:val="0A0A0A"/>
           <w:shd w:val="clear" w:color="auto" w:fill="FFFFFF"/>
         </w:rPr>
-        <w:t>&lt;&lt;cs_{</w:t>
-      </w:r>
-      <w:proofErr w:type="spellStart"/>
+        <w:t>&lt;&lt;cs</w:t>
+      </w:r>
+      <w:proofErr w:type="gramStart"/>
+      <w:r>
+        <w:rPr>
+          <w:rFonts w:cstheme="minorHAnsi"/>
+          <w:color w:val="0A0A0A"/>
+          <w:shd w:val="clear" w:color="auto" w:fill="FFFFFF"/>
+        </w:rPr>
+        <w:t>_{</w:t>
+      </w:r>
+      <w:proofErr w:type="spellStart"/>
+      <w:proofErr w:type="gramEnd"/>
       <w:r>
         <w:rPr>
           <w:rFonts w:cstheme="minorHAnsi"/>
@@ -2494,10 +2580,18 @@
       </w:r>
       <w:proofErr w:type="spellEnd"/>
       <w:r>
-        <w:t>-MM-dd’)}&gt;&gt;</w:t>
-      </w:r>
-      <w:r>
-        <w:t>.&lt;&lt;es_&gt;&gt;</w:t>
+        <w:t>-MM-dd’)}&gt;</w:t>
+      </w:r>
+      <w:proofErr w:type="gramStart"/>
+      <w:r>
+        <w:t>&gt;</w:t>
+      </w:r>
+      <w:r>
+        <w:t>.&lt;</w:t>
+      </w:r>
+      <w:proofErr w:type="gramEnd"/>
+      <w:r>
+        <w:t>&lt;es_&gt;&gt;</w:t>
       </w:r>
     </w:p>
     <w:p>
@@ -2533,12 +2627,17 @@
         <w:t>&lt;&lt;cs_{</w:t>
       </w:r>
       <w:proofErr w:type="spellStart"/>
+      <w:proofErr w:type="gramStart"/>
       <w:r>
         <w:t>datesToAvoid</w:t>
       </w:r>
       <w:proofErr w:type="spellEnd"/>
       <w:r>
-        <w:t>!=’null’}&gt;&gt;</w:t>
+        <w:t>!=</w:t>
+      </w:r>
+      <w:proofErr w:type="gramEnd"/>
+      <w:r>
+        <w:t>’null’}&gt;&gt;</w:t>
       </w:r>
     </w:p>
     <w:p/>
@@ -2550,6 +2649,7 @@
         <w:t>&lt;&lt; {</w:t>
       </w:r>
       <w:proofErr w:type="spellStart"/>
+      <w:proofErr w:type="gramStart"/>
       <w:r>
         <w:t>dateFormat</w:t>
       </w:r>
@@ -2558,6 +2658,7 @@
         <w:t>(</w:t>
       </w:r>
       <w:proofErr w:type="spellStart"/>
+      <w:proofErr w:type="gramEnd"/>
       <w:r>
         <w:t>datesToAvoid</w:t>
       </w:r>
@@ -2638,10 +2739,18 @@
         <w:t>furtherHearingLocationDefault</w:t>
       </w:r>
       <w:r>
-        <w:t>&gt;&gt;.</w:t>
-      </w:r>
-      <w:r>
-        <w:t>&lt;&lt;es_&gt;&gt;&lt;&lt;cs_{</w:t>
+        <w:t>&gt;</w:t>
+      </w:r>
+      <w:proofErr w:type="gramStart"/>
+      <w:r>
+        <w:t>&gt;.</w:t>
+      </w:r>
+      <w:r>
+        <w:t>&lt;</w:t>
+      </w:r>
+      <w:proofErr w:type="gramEnd"/>
+      <w:r>
+        <w:t>&lt;es_&gt;&gt;&lt;&lt;cs_{</w:t>
       </w:r>
       <w:r>
         <w:t>showFurtherHearingLocation</w:t>
@@ -2804,7 +2913,7 @@
         <w:t>Costs reserved</w:t>
       </w:r>
       <w:r>
-        <w:t xml:space="preserve">. </w:t>
+        <w:t xml:space="preserve"> </w:t>
       </w:r>
       <w:r>
         <w:t>&lt;&lt;costsReservedText&gt;&gt;</w:t>
@@ -2912,12 +3021,17 @@
         <w:t>&lt;&lt;cs_{</w:t>
       </w:r>
       <w:proofErr w:type="spellStart"/>
+      <w:proofErr w:type="gramStart"/>
       <w:r>
         <w:t>interimPayment</w:t>
       </w:r>
       <w:proofErr w:type="spellEnd"/>
       <w:r>
-        <w:t>!=null}&gt;&gt;</w:t>
+        <w:t>!=</w:t>
+      </w:r>
+      <w:proofErr w:type="gramEnd"/>
+      <w:r>
+        <w:t>null}&gt;&gt;</w:t>
       </w:r>
     </w:p>
     <w:p/>
@@ -2937,9 +3051,14 @@
         <w:t xml:space="preserve"> </w:t>
       </w:r>
       <w:r>
-        <w:t>&lt;&lt;{</w:t>
-      </w:r>
-      <w:proofErr w:type="spellStart"/>
+        <w:t>&lt;</w:t>
+      </w:r>
+      <w:proofErr w:type="gramStart"/>
+      <w:r>
+        <w:t>&lt;{</w:t>
+      </w:r>
+      <w:proofErr w:type="spellStart"/>
+      <w:proofErr w:type="gramEnd"/>
       <w:r>
         <w:t>dateFormat</w:t>
       </w:r>
@@ -3055,12 +3174,17 @@
         <w:t>&lt;&lt;cs_{</w:t>
       </w:r>
       <w:proofErr w:type="spellStart"/>
+      <w:proofErr w:type="gramStart"/>
       <w:r>
         <w:t>claimantOrDefendantAppeal</w:t>
       </w:r>
       <w:proofErr w:type="spellEnd"/>
       <w:r>
-        <w:t>!=’null’}&gt;&gt;</w:t>
+        <w:t>!=</w:t>
+      </w:r>
+      <w:proofErr w:type="gramEnd"/>
+      <w:r>
+        <w:t>’null’}&gt;&gt;</w:t>
       </w:r>
     </w:p>
     <w:p>
@@ -3096,8 +3220,13 @@
       <w:r>
         <w:t>&gt;&gt;</w:t>
       </w:r>
-      <w:r>
-        <w:t>granted.&lt;&lt;else&gt;&gt;refused</w:t>
+      <w:proofErr w:type="gramStart"/>
+      <w:r>
+        <w:t>granted.&lt;</w:t>
+      </w:r>
+      <w:proofErr w:type="gramEnd"/>
+      <w:r>
+        <w:t>&lt;else&gt;&gt;refused</w:t>
       </w:r>
       <w:r>
         <w:t>.</w:t>
@@ -3244,9 +3373,14 @@
         <w:t xml:space="preserve">The appellant’s notice including any further application for permission to appeal shall be filed no later than 4pm on </w:t>
       </w:r>
       <w:r>
-        <w:t>&lt;&lt;{</w:t>
-      </w:r>
-      <w:proofErr w:type="spellStart"/>
+        <w:t>&lt;</w:t>
+      </w:r>
+      <w:proofErr w:type="gramStart"/>
+      <w:r>
+        <w:t>&lt;{</w:t>
+      </w:r>
+      <w:proofErr w:type="spellStart"/>
+      <w:proofErr w:type="gramEnd"/>
       <w:r>
         <w:t>dateFormat</w:t>
       </w:r>
@@ -3310,12 +3444,17 @@
         <w:t>&lt;&lt;cs_{</w:t>
       </w:r>
       <w:proofErr w:type="spellStart"/>
+      <w:proofErr w:type="gramStart"/>
       <w:r>
         <w:t>showInitiativeOrWithoutNotice</w:t>
       </w:r>
       <w:proofErr w:type="spellEnd"/>
       <w:r>
-        <w:t>!=’null’}&gt;&gt;</w:t>
+        <w:t>!=</w:t>
+      </w:r>
+      <w:proofErr w:type="gramEnd"/>
+      <w:r>
+        <w:t>’null’}&gt;&gt;</w:t>
       </w:r>
     </w:p>
     <w:p>
@@ -3327,7 +3466,15 @@
         </w:numPr>
       </w:pPr>
       <w:r>
-        <w:t xml:space="preserve">&lt;&lt;cs_{showInitiativeOrWithoutNotice!=’null’}&gt;&gt;&lt;&lt;showInitiativeOrWithoutNotice&gt;&gt; </w:t>
+        <w:t>&lt;&lt;cs_{</w:t>
+      </w:r>
+      <w:proofErr w:type="gramStart"/>
+      <w:r>
+        <w:t>showInitiativeOrWithoutNotice!=</w:t>
+      </w:r>
+      <w:proofErr w:type="gramEnd"/>
+      <w:r>
+        <w:t xml:space="preserve">’null’}&gt;&gt;&lt;&lt;showInitiativeOrWithoutNotice&gt;&gt; </w:t>
       </w:r>
       <w:r>
         <w:t>&lt;&lt;{</w:t>
@@ -3423,12 +3570,17 @@
         <w:t>&lt;&lt;cs_{</w:t>
       </w:r>
       <w:proofErr w:type="spellStart"/>
+      <w:proofErr w:type="gramStart"/>
       <w:r>
         <w:t>reasonsText</w:t>
       </w:r>
       <w:proofErr w:type="spellEnd"/>
       <w:r>
-        <w:t>!=’null’}&gt;&gt;</w:t>
+        <w:t>!=</w:t>
+      </w:r>
+      <w:proofErr w:type="gramEnd"/>
+      <w:r>
+        <w:t>’null’}&gt;&gt;</w:t>
       </w:r>
     </w:p>
     <w:p/>
@@ -3474,7 +3626,7 @@
 </file>
 
 <file path=word/endnotes.xml><?xml version="1.0" encoding="utf-8"?>
-<w:endnotes xmlns:wpc="http://schemas.microsoft.com/office/word/2010/wordprocessingCanvas" xmlns:cx="http://schemas.microsoft.com/office/drawing/2014/chartex" xmlns:cx1="http://schemas.microsoft.com/office/drawing/2015/9/8/chartex" xmlns:cx2="http://schemas.microsoft.com/office/drawing/2015/10/21/chartex" xmlns:cx3="http://schemas.microsoft.com/office/drawing/2016/5/9/chartex" xmlns:cx4="http://schemas.microsoft.com/office/drawing/2016/5/10/chartex" xmlns:cx5="http://schemas.microsoft.com/office/drawing/2016/5/11/chartex" xmlns:cx6="http://schemas.microsoft.com/office/drawing/2016/5/12/chartex" xmlns:cx7="http://schemas.microsoft.com/office/drawing/2016/5/13/chartex" xmlns:cx8="http://schemas.microsoft.com/office/drawing/2016/5/14/chartex" xmlns:mc="http://schemas.openxmlformats.org/markup-compatibility/2006" xmlns:aink="http://schemas.microsoft.com/office/drawing/2016/ink" xmlns:am3d="http://schemas.microsoft.com/office/drawing/2017/model3d" xmlns:o="urn:schemas-microsoft-com:office:office" xmlns:r="http://schemas.openxmlformats.org/officeDocument/2006/relationships" xmlns:m="http://schemas.openxmlformats.org/officeDocument/2006/math" xmlns:v="urn:schemas-microsoft-com:vml" xmlns:wp14="http://schemas.microsoft.com/office/word/2010/wordprocessingDrawing" xmlns:wp="http://schemas.openxmlformats.org/drawingml/2006/wordprocessingDrawing" xmlns:w10="urn:schemas-microsoft-com:office:word" xmlns:w="http://schemas.openxmlformats.org/wordprocessingml/2006/main" xmlns:w14="http://schemas.microsoft.com/office/word/2010/wordml" xmlns:w15="http://schemas.microsoft.com/office/word/2012/wordml" xmlns:w16cex="http://schemas.microsoft.com/office/word/2018/wordml/cex" xmlns:w16cid="http://schemas.microsoft.com/office/word/2016/wordml/cid" xmlns:w16="http://schemas.microsoft.com/office/word/2018/wordml" xmlns:w16sdtdh="http://schemas.microsoft.com/office/word/2020/wordml/sdtdatahash" xmlns:w16se="http://schemas.microsoft.com/office/word/2015/wordml/symex" xmlns:wpg="http://schemas.microsoft.com/office/word/2010/wordprocessingGroup" xmlns:wpi="http://schemas.microsoft.com/office/word/2010/wordprocessingInk" xmlns:wne="http://schemas.microsoft.com/office/word/2006/wordml" xmlns:wps="http://schemas.microsoft.com/office/word/2010/wordprocessingShape" mc:Ignorable="w14 w15 w16se w16cid w16 w16cex w16sdtdh wp14">
+<w:endnotes xmlns:wpc="http://schemas.microsoft.com/office/word/2010/wordprocessingCanvas" xmlns:cx="http://schemas.microsoft.com/office/drawing/2014/chartex" xmlns:cx1="http://schemas.microsoft.com/office/drawing/2015/9/8/chartex" xmlns:cx2="http://schemas.microsoft.com/office/drawing/2015/10/21/chartex" xmlns:cx3="http://schemas.microsoft.com/office/drawing/2016/5/9/chartex" xmlns:cx4="http://schemas.microsoft.com/office/drawing/2016/5/10/chartex" xmlns:cx5="http://schemas.microsoft.com/office/drawing/2016/5/11/chartex" xmlns:cx6="http://schemas.microsoft.com/office/drawing/2016/5/12/chartex" xmlns:cx7="http://schemas.microsoft.com/office/drawing/2016/5/13/chartex" xmlns:cx8="http://schemas.microsoft.com/office/drawing/2016/5/14/chartex" xmlns:mc="http://schemas.openxmlformats.org/markup-compatibility/2006" xmlns:aink="http://schemas.microsoft.com/office/drawing/2016/ink" xmlns:am3d="http://schemas.microsoft.com/office/drawing/2017/model3d" xmlns:o="urn:schemas-microsoft-com:office:office" xmlns:oel="http://schemas.microsoft.com/office/2019/extlst" xmlns:r="http://schemas.openxmlformats.org/officeDocument/2006/relationships" xmlns:m="http://schemas.openxmlformats.org/officeDocument/2006/math" xmlns:v="urn:schemas-microsoft-com:vml" xmlns:wp14="http://schemas.microsoft.com/office/word/2010/wordprocessingDrawing" xmlns:wp="http://schemas.openxmlformats.org/drawingml/2006/wordprocessingDrawing" xmlns:w10="urn:schemas-microsoft-com:office:word" xmlns:w="http://schemas.openxmlformats.org/wordprocessingml/2006/main" xmlns:w14="http://schemas.microsoft.com/office/word/2010/wordml" xmlns:w15="http://schemas.microsoft.com/office/word/2012/wordml" xmlns:w16cex="http://schemas.microsoft.com/office/word/2018/wordml/cex" xmlns:w16cid="http://schemas.microsoft.com/office/word/2016/wordml/cid" xmlns:w16="http://schemas.microsoft.com/office/word/2018/wordml" xmlns:w16sdtdh="http://schemas.microsoft.com/office/word/2020/wordml/sdtdatahash" xmlns:w16se="http://schemas.microsoft.com/office/word/2015/wordml/symex" xmlns:wpg="http://schemas.microsoft.com/office/word/2010/wordprocessingGroup" xmlns:wpi="http://schemas.microsoft.com/office/word/2010/wordprocessingInk" xmlns:wne="http://schemas.microsoft.com/office/word/2006/wordml" xmlns:wps="http://schemas.microsoft.com/office/word/2010/wordprocessingShape" mc:Ignorable="w14 w15 w16se w16cid w16 w16cex w16sdtdh wp14">
   <w:endnote w:type="separator" w:id="-1">
     <w:p>
       <w:r>
@@ -3493,7 +3645,7 @@
 </file>
 
 <file path=word/footer1.xml><?xml version="1.0" encoding="utf-8"?>
-<w:ftr xmlns:wpc="http://schemas.microsoft.com/office/word/2010/wordprocessingCanvas" xmlns:cx="http://schemas.microsoft.com/office/drawing/2014/chartex" xmlns:cx1="http://schemas.microsoft.com/office/drawing/2015/9/8/chartex" xmlns:cx2="http://schemas.microsoft.com/office/drawing/2015/10/21/chartex" xmlns:cx3="http://schemas.microsoft.com/office/drawing/2016/5/9/chartex" xmlns:cx4="http://schemas.microsoft.com/office/drawing/2016/5/10/chartex" xmlns:cx5="http://schemas.microsoft.com/office/drawing/2016/5/11/chartex" xmlns:cx6="http://schemas.microsoft.com/office/drawing/2016/5/12/chartex" xmlns:cx7="http://schemas.microsoft.com/office/drawing/2016/5/13/chartex" xmlns:cx8="http://schemas.microsoft.com/office/drawing/2016/5/14/chartex" xmlns:mc="http://schemas.openxmlformats.org/markup-compatibility/2006" xmlns:aink="http://schemas.microsoft.com/office/drawing/2016/ink" xmlns:am3d="http://schemas.microsoft.com/office/drawing/2017/model3d" xmlns:o="urn:schemas-microsoft-com:office:office" xmlns:r="http://schemas.openxmlformats.org/officeDocument/2006/relationships" xmlns:m="http://schemas.openxmlformats.org/officeDocument/2006/math" xmlns:v="urn:schemas-microsoft-com:vml" xmlns:wp14="http://schemas.microsoft.com/office/word/2010/wordprocessingDrawing" xmlns:wp="http://schemas.openxmlformats.org/drawingml/2006/wordprocessingDrawing" xmlns:w10="urn:schemas-microsoft-com:office:word" xmlns:w="http://schemas.openxmlformats.org/wordprocessingml/2006/main" xmlns:w14="http://schemas.microsoft.com/office/word/2010/wordml" xmlns:w15="http://schemas.microsoft.com/office/word/2012/wordml" xmlns:w16cex="http://schemas.microsoft.com/office/word/2018/wordml/cex" xmlns:w16cid="http://schemas.microsoft.com/office/word/2016/wordml/cid" xmlns:w16="http://schemas.microsoft.com/office/word/2018/wordml" xmlns:w16sdtdh="http://schemas.microsoft.com/office/word/2020/wordml/sdtdatahash" xmlns:w16se="http://schemas.microsoft.com/office/word/2015/wordml/symex" xmlns:wpg="http://schemas.microsoft.com/office/word/2010/wordprocessingGroup" xmlns:wpi="http://schemas.microsoft.com/office/word/2010/wordprocessingInk" xmlns:wne="http://schemas.microsoft.com/office/word/2006/wordml" xmlns:wps="http://schemas.microsoft.com/office/word/2010/wordprocessingShape" mc:Ignorable="w14 w15 w16se w16cid w16 w16cex w16sdtdh wp14">
+<w:ftr xmlns:wpc="http://schemas.microsoft.com/office/word/2010/wordprocessingCanvas" xmlns:cx="http://schemas.microsoft.com/office/drawing/2014/chartex" xmlns:cx1="http://schemas.microsoft.com/office/drawing/2015/9/8/chartex" xmlns:cx2="http://schemas.microsoft.com/office/drawing/2015/10/21/chartex" xmlns:cx3="http://schemas.microsoft.com/office/drawing/2016/5/9/chartex" xmlns:cx4="http://schemas.microsoft.com/office/drawing/2016/5/10/chartex" xmlns:cx5="http://schemas.microsoft.com/office/drawing/2016/5/11/chartex" xmlns:cx6="http://schemas.microsoft.com/office/drawing/2016/5/12/chartex" xmlns:cx7="http://schemas.microsoft.com/office/drawing/2016/5/13/chartex" xmlns:cx8="http://schemas.microsoft.com/office/drawing/2016/5/14/chartex" xmlns:mc="http://schemas.openxmlformats.org/markup-compatibility/2006" xmlns:aink="http://schemas.microsoft.com/office/drawing/2016/ink" xmlns:am3d="http://schemas.microsoft.com/office/drawing/2017/model3d" xmlns:o="urn:schemas-microsoft-com:office:office" xmlns:oel="http://schemas.microsoft.com/office/2019/extlst" xmlns:r="http://schemas.openxmlformats.org/officeDocument/2006/relationships" xmlns:m="http://schemas.openxmlformats.org/officeDocument/2006/math" xmlns:v="urn:schemas-microsoft-com:vml" xmlns:wp14="http://schemas.microsoft.com/office/word/2010/wordprocessingDrawing" xmlns:wp="http://schemas.openxmlformats.org/drawingml/2006/wordprocessingDrawing" xmlns:w10="urn:schemas-microsoft-com:office:word" xmlns:w="http://schemas.openxmlformats.org/wordprocessingml/2006/main" xmlns:w14="http://schemas.microsoft.com/office/word/2010/wordml" xmlns:w15="http://schemas.microsoft.com/office/word/2012/wordml" xmlns:w16cex="http://schemas.microsoft.com/office/word/2018/wordml/cex" xmlns:w16cid="http://schemas.microsoft.com/office/word/2016/wordml/cid" xmlns:w16="http://schemas.microsoft.com/office/word/2018/wordml" xmlns:w16sdtdh="http://schemas.microsoft.com/office/word/2020/wordml/sdtdatahash" xmlns:w16se="http://schemas.microsoft.com/office/word/2015/wordml/symex" xmlns:wpg="http://schemas.microsoft.com/office/word/2010/wordprocessingGroup" xmlns:wpi="http://schemas.microsoft.com/office/word/2010/wordprocessingInk" xmlns:wne="http://schemas.microsoft.com/office/word/2006/wordml" xmlns:wps="http://schemas.microsoft.com/office/word/2010/wordprocessingShape" mc:Ignorable="w14 w15 w16se w16cid w16 w16cex w16sdtdh wp14">
   <w:p>
     <w:pPr>
       <w:pStyle w:val="Footer"/>
@@ -3503,7 +3655,7 @@
 </file>
 
 <file path=word/footer2.xml><?xml version="1.0" encoding="utf-8"?>
-<w:ftr xmlns:wpc="http://schemas.microsoft.com/office/word/2010/wordprocessingCanvas" xmlns:cx="http://schemas.microsoft.com/office/drawing/2014/chartex" xmlns:cx1="http://schemas.microsoft.com/office/drawing/2015/9/8/chartex" xmlns:cx2="http://schemas.microsoft.com/office/drawing/2015/10/21/chartex" xmlns:cx3="http://schemas.microsoft.com/office/drawing/2016/5/9/chartex" xmlns:cx4="http://schemas.microsoft.com/office/drawing/2016/5/10/chartex" xmlns:cx5="http://schemas.microsoft.com/office/drawing/2016/5/11/chartex" xmlns:cx6="http://schemas.microsoft.com/office/drawing/2016/5/12/chartex" xmlns:cx7="http://schemas.microsoft.com/office/drawing/2016/5/13/chartex" xmlns:cx8="http://schemas.microsoft.com/office/drawing/2016/5/14/chartex" xmlns:mc="http://schemas.openxmlformats.org/markup-compatibility/2006" xmlns:aink="http://schemas.microsoft.com/office/drawing/2016/ink" xmlns:am3d="http://schemas.microsoft.com/office/drawing/2017/model3d" xmlns:o="urn:schemas-microsoft-com:office:office" xmlns:r="http://schemas.openxmlformats.org/officeDocument/2006/relationships" xmlns:m="http://schemas.openxmlformats.org/officeDocument/2006/math" xmlns:v="urn:schemas-microsoft-com:vml" xmlns:wp14="http://schemas.microsoft.com/office/word/2010/wordprocessingDrawing" xmlns:wp="http://schemas.openxmlformats.org/drawingml/2006/wordprocessingDrawing" xmlns:w10="urn:schemas-microsoft-com:office:word" xmlns:w="http://schemas.openxmlformats.org/wordprocessingml/2006/main" xmlns:w14="http://schemas.microsoft.com/office/word/2010/wordml" xmlns:w15="http://schemas.microsoft.com/office/word/2012/wordml" xmlns:w16cex="http://schemas.microsoft.com/office/word/2018/wordml/cex" xmlns:w16cid="http://schemas.microsoft.com/office/word/2016/wordml/cid" xmlns:w16="http://schemas.microsoft.com/office/word/2018/wordml" xmlns:w16sdtdh="http://schemas.microsoft.com/office/word/2020/wordml/sdtdatahash" xmlns:w16se="http://schemas.microsoft.com/office/word/2015/wordml/symex" xmlns:wpg="http://schemas.microsoft.com/office/word/2010/wordprocessingGroup" xmlns:wpi="http://schemas.microsoft.com/office/word/2010/wordprocessingInk" xmlns:wne="http://schemas.microsoft.com/office/word/2006/wordml" xmlns:wps="http://schemas.microsoft.com/office/word/2010/wordprocessingShape" mc:Ignorable="w14 w15 w16se w16cid w16 w16cex w16sdtdh wp14">
+<w:ftr xmlns:wpc="http://schemas.microsoft.com/office/word/2010/wordprocessingCanvas" xmlns:cx="http://schemas.microsoft.com/office/drawing/2014/chartex" xmlns:cx1="http://schemas.microsoft.com/office/drawing/2015/9/8/chartex" xmlns:cx2="http://schemas.microsoft.com/office/drawing/2015/10/21/chartex" xmlns:cx3="http://schemas.microsoft.com/office/drawing/2016/5/9/chartex" xmlns:cx4="http://schemas.microsoft.com/office/drawing/2016/5/10/chartex" xmlns:cx5="http://schemas.microsoft.com/office/drawing/2016/5/11/chartex" xmlns:cx6="http://schemas.microsoft.com/office/drawing/2016/5/12/chartex" xmlns:cx7="http://schemas.microsoft.com/office/drawing/2016/5/13/chartex" xmlns:cx8="http://schemas.microsoft.com/office/drawing/2016/5/14/chartex" xmlns:mc="http://schemas.openxmlformats.org/markup-compatibility/2006" xmlns:aink="http://schemas.microsoft.com/office/drawing/2016/ink" xmlns:am3d="http://schemas.microsoft.com/office/drawing/2017/model3d" xmlns:o="urn:schemas-microsoft-com:office:office" xmlns:oel="http://schemas.microsoft.com/office/2019/extlst" xmlns:r="http://schemas.openxmlformats.org/officeDocument/2006/relationships" xmlns:m="http://schemas.openxmlformats.org/officeDocument/2006/math" xmlns:v="urn:schemas-microsoft-com:vml" xmlns:wp14="http://schemas.microsoft.com/office/word/2010/wordprocessingDrawing" xmlns:wp="http://schemas.openxmlformats.org/drawingml/2006/wordprocessingDrawing" xmlns:w10="urn:schemas-microsoft-com:office:word" xmlns:w="http://schemas.openxmlformats.org/wordprocessingml/2006/main" xmlns:w14="http://schemas.microsoft.com/office/word/2010/wordml" xmlns:w15="http://schemas.microsoft.com/office/word/2012/wordml" xmlns:w16cex="http://schemas.microsoft.com/office/word/2018/wordml/cex" xmlns:w16cid="http://schemas.microsoft.com/office/word/2016/wordml/cid" xmlns:w16="http://schemas.microsoft.com/office/word/2018/wordml" xmlns:w16sdtdh="http://schemas.microsoft.com/office/word/2020/wordml/sdtdatahash" xmlns:w16se="http://schemas.microsoft.com/office/word/2015/wordml/symex" xmlns:wpg="http://schemas.microsoft.com/office/word/2010/wordprocessingGroup" xmlns:wpi="http://schemas.microsoft.com/office/word/2010/wordprocessingInk" xmlns:wne="http://schemas.microsoft.com/office/word/2006/wordml" xmlns:wps="http://schemas.microsoft.com/office/word/2010/wordprocessingShape" mc:Ignorable="w14 w15 w16se w16cid w16 w16cex w16sdtdh wp14">
   <w:p>
     <w:pPr>
       <w:pStyle w:val="Footer"/>
@@ -3513,7 +3665,7 @@
 </file>
 
 <file path=word/footer3.xml><?xml version="1.0" encoding="utf-8"?>
-<w:ftr xmlns:wpc="http://schemas.microsoft.com/office/word/2010/wordprocessingCanvas" xmlns:cx="http://schemas.microsoft.com/office/drawing/2014/chartex" xmlns:cx1="http://schemas.microsoft.com/office/drawing/2015/9/8/chartex" xmlns:cx2="http://schemas.microsoft.com/office/drawing/2015/10/21/chartex" xmlns:cx3="http://schemas.microsoft.com/office/drawing/2016/5/9/chartex" xmlns:cx4="http://schemas.microsoft.com/office/drawing/2016/5/10/chartex" xmlns:cx5="http://schemas.microsoft.com/office/drawing/2016/5/11/chartex" xmlns:cx6="http://schemas.microsoft.com/office/drawing/2016/5/12/chartex" xmlns:cx7="http://schemas.microsoft.com/office/drawing/2016/5/13/chartex" xmlns:cx8="http://schemas.microsoft.com/office/drawing/2016/5/14/chartex" xmlns:mc="http://schemas.openxmlformats.org/markup-compatibility/2006" xmlns:aink="http://schemas.microsoft.com/office/drawing/2016/ink" xmlns:am3d="http://schemas.microsoft.com/office/drawing/2017/model3d" xmlns:o="urn:schemas-microsoft-com:office:office" xmlns:r="http://schemas.openxmlformats.org/officeDocument/2006/relationships" xmlns:m="http://schemas.openxmlformats.org/officeDocument/2006/math" xmlns:v="urn:schemas-microsoft-com:vml" xmlns:wp14="http://schemas.microsoft.com/office/word/2010/wordprocessingDrawing" xmlns:wp="http://schemas.openxmlformats.org/drawingml/2006/wordprocessingDrawing" xmlns:w10="urn:schemas-microsoft-com:office:word" xmlns:w="http://schemas.openxmlformats.org/wordprocessingml/2006/main" xmlns:w14="http://schemas.microsoft.com/office/word/2010/wordml" xmlns:w15="http://schemas.microsoft.com/office/word/2012/wordml" xmlns:w16cex="http://schemas.microsoft.com/office/word/2018/wordml/cex" xmlns:w16cid="http://schemas.microsoft.com/office/word/2016/wordml/cid" xmlns:w16="http://schemas.microsoft.com/office/word/2018/wordml" xmlns:w16sdtdh="http://schemas.microsoft.com/office/word/2020/wordml/sdtdatahash" xmlns:w16se="http://schemas.microsoft.com/office/word/2015/wordml/symex" xmlns:wpg="http://schemas.microsoft.com/office/word/2010/wordprocessingGroup" xmlns:wpi="http://schemas.microsoft.com/office/word/2010/wordprocessingInk" xmlns:wne="http://schemas.microsoft.com/office/word/2006/wordml" xmlns:wps="http://schemas.microsoft.com/office/word/2010/wordprocessingShape" mc:Ignorable="w14 w15 w16se w16cid w16 w16cex w16sdtdh wp14">
+<w:ftr xmlns:wpc="http://schemas.microsoft.com/office/word/2010/wordprocessingCanvas" xmlns:cx="http://schemas.microsoft.com/office/drawing/2014/chartex" xmlns:cx1="http://schemas.microsoft.com/office/drawing/2015/9/8/chartex" xmlns:cx2="http://schemas.microsoft.com/office/drawing/2015/10/21/chartex" xmlns:cx3="http://schemas.microsoft.com/office/drawing/2016/5/9/chartex" xmlns:cx4="http://schemas.microsoft.com/office/drawing/2016/5/10/chartex" xmlns:cx5="http://schemas.microsoft.com/office/drawing/2016/5/11/chartex" xmlns:cx6="http://schemas.microsoft.com/office/drawing/2016/5/12/chartex" xmlns:cx7="http://schemas.microsoft.com/office/drawing/2016/5/13/chartex" xmlns:cx8="http://schemas.microsoft.com/office/drawing/2016/5/14/chartex" xmlns:mc="http://schemas.openxmlformats.org/markup-compatibility/2006" xmlns:aink="http://schemas.microsoft.com/office/drawing/2016/ink" xmlns:am3d="http://schemas.microsoft.com/office/drawing/2017/model3d" xmlns:o="urn:schemas-microsoft-com:office:office" xmlns:oel="http://schemas.microsoft.com/office/2019/extlst" xmlns:r="http://schemas.openxmlformats.org/officeDocument/2006/relationships" xmlns:m="http://schemas.openxmlformats.org/officeDocument/2006/math" xmlns:v="urn:schemas-microsoft-com:vml" xmlns:wp14="http://schemas.microsoft.com/office/word/2010/wordprocessingDrawing" xmlns:wp="http://schemas.openxmlformats.org/drawingml/2006/wordprocessingDrawing" xmlns:w10="urn:schemas-microsoft-com:office:word" xmlns:w="http://schemas.openxmlformats.org/wordprocessingml/2006/main" xmlns:w14="http://schemas.microsoft.com/office/word/2010/wordml" xmlns:w15="http://schemas.microsoft.com/office/word/2012/wordml" xmlns:w16cex="http://schemas.microsoft.com/office/word/2018/wordml/cex" xmlns:w16cid="http://schemas.microsoft.com/office/word/2016/wordml/cid" xmlns:w16="http://schemas.microsoft.com/office/word/2018/wordml" xmlns:w16sdtdh="http://schemas.microsoft.com/office/word/2020/wordml/sdtdatahash" xmlns:w16se="http://schemas.microsoft.com/office/word/2015/wordml/symex" xmlns:wpg="http://schemas.microsoft.com/office/word/2010/wordprocessingGroup" xmlns:wpi="http://schemas.microsoft.com/office/word/2010/wordprocessingInk" xmlns:wne="http://schemas.microsoft.com/office/word/2006/wordml" xmlns:wps="http://schemas.microsoft.com/office/word/2010/wordprocessingShape" mc:Ignorable="w14 w15 w16se w16cid w16 w16cex w16sdtdh wp14">
   <w:p>
     <w:pPr>
       <w:pStyle w:val="Footer"/>
@@ -3523,7 +3675,7 @@
 </file>
 
 <file path=word/footnotes.xml><?xml version="1.0" encoding="utf-8"?>
-<w:footnotes xmlns:wpc="http://schemas.microsoft.com/office/word/2010/wordprocessingCanvas" xmlns:cx="http://schemas.microsoft.com/office/drawing/2014/chartex" xmlns:cx1="http://schemas.microsoft.com/office/drawing/2015/9/8/chartex" xmlns:cx2="http://schemas.microsoft.com/office/drawing/2015/10/21/chartex" xmlns:cx3="http://schemas.microsoft.com/office/drawing/2016/5/9/chartex" xmlns:cx4="http://schemas.microsoft.com/office/drawing/2016/5/10/chartex" xmlns:cx5="http://schemas.microsoft.com/office/drawing/2016/5/11/chartex" xmlns:cx6="http://schemas.microsoft.com/office/drawing/2016/5/12/chartex" xmlns:cx7="http://schemas.microsoft.com/office/drawing/2016/5/13/chartex" xmlns:cx8="http://schemas.microsoft.com/office/drawing/2016/5/14/chartex" xmlns:mc="http://schemas.openxmlformats.org/markup-compatibility/2006" xmlns:aink="http://schemas.microsoft.com/office/drawing/2016/ink" xmlns:am3d="http://schemas.microsoft.com/office/drawing/2017/model3d" xmlns:o="urn:schemas-microsoft-com:office:office" xmlns:r="http://schemas.openxmlformats.org/officeDocument/2006/relationships" xmlns:m="http://schemas.openxmlformats.org/officeDocument/2006/math" xmlns:v="urn:schemas-microsoft-com:vml" xmlns:wp14="http://schemas.microsoft.com/office/word/2010/wordprocessingDrawing" xmlns:wp="http://schemas.openxmlformats.org/drawingml/2006/wordprocessingDrawing" xmlns:w10="urn:schemas-microsoft-com:office:word" xmlns:w="http://schemas.openxmlformats.org/wordprocessingml/2006/main" xmlns:w14="http://schemas.microsoft.com/office/word/2010/wordml" xmlns:w15="http://schemas.microsoft.com/office/word/2012/wordml" xmlns:w16cex="http://schemas.microsoft.com/office/word/2018/wordml/cex" xmlns:w16cid="http://schemas.microsoft.com/office/word/2016/wordml/cid" xmlns:w16="http://schemas.microsoft.com/office/word/2018/wordml" xmlns:w16sdtdh="http://schemas.microsoft.com/office/word/2020/wordml/sdtdatahash" xmlns:w16se="http://schemas.microsoft.com/office/word/2015/wordml/symex" xmlns:wpg="http://schemas.microsoft.com/office/word/2010/wordprocessingGroup" xmlns:wpi="http://schemas.microsoft.com/office/word/2010/wordprocessingInk" xmlns:wne="http://schemas.microsoft.com/office/word/2006/wordml" xmlns:wps="http://schemas.microsoft.com/office/word/2010/wordprocessingShape" mc:Ignorable="w14 w15 w16se w16cid w16 w16cex w16sdtdh wp14">
+<w:footnotes xmlns:wpc="http://schemas.microsoft.com/office/word/2010/wordprocessingCanvas" xmlns:cx="http://schemas.microsoft.com/office/drawing/2014/chartex" xmlns:cx1="http://schemas.microsoft.com/office/drawing/2015/9/8/chartex" xmlns:cx2="http://schemas.microsoft.com/office/drawing/2015/10/21/chartex" xmlns:cx3="http://schemas.microsoft.com/office/drawing/2016/5/9/chartex" xmlns:cx4="http://schemas.microsoft.com/office/drawing/2016/5/10/chartex" xmlns:cx5="http://schemas.microsoft.com/office/drawing/2016/5/11/chartex" xmlns:cx6="http://schemas.microsoft.com/office/drawing/2016/5/12/chartex" xmlns:cx7="http://schemas.microsoft.com/office/drawing/2016/5/13/chartex" xmlns:cx8="http://schemas.microsoft.com/office/drawing/2016/5/14/chartex" xmlns:mc="http://schemas.openxmlformats.org/markup-compatibility/2006" xmlns:aink="http://schemas.microsoft.com/office/drawing/2016/ink" xmlns:am3d="http://schemas.microsoft.com/office/drawing/2017/model3d" xmlns:o="urn:schemas-microsoft-com:office:office" xmlns:oel="http://schemas.microsoft.com/office/2019/extlst" xmlns:r="http://schemas.openxmlformats.org/officeDocument/2006/relationships" xmlns:m="http://schemas.openxmlformats.org/officeDocument/2006/math" xmlns:v="urn:schemas-microsoft-com:vml" xmlns:wp14="http://schemas.microsoft.com/office/word/2010/wordprocessingDrawing" xmlns:wp="http://schemas.openxmlformats.org/drawingml/2006/wordprocessingDrawing" xmlns:w10="urn:schemas-microsoft-com:office:word" xmlns:w="http://schemas.openxmlformats.org/wordprocessingml/2006/main" xmlns:w14="http://schemas.microsoft.com/office/word/2010/wordml" xmlns:w15="http://schemas.microsoft.com/office/word/2012/wordml" xmlns:w16cex="http://schemas.microsoft.com/office/word/2018/wordml/cex" xmlns:w16cid="http://schemas.microsoft.com/office/word/2016/wordml/cid" xmlns:w16="http://schemas.microsoft.com/office/word/2018/wordml" xmlns:w16sdtdh="http://schemas.microsoft.com/office/word/2020/wordml/sdtdatahash" xmlns:w16se="http://schemas.microsoft.com/office/word/2015/wordml/symex" xmlns:wpg="http://schemas.microsoft.com/office/word/2010/wordprocessingGroup" xmlns:wpi="http://schemas.microsoft.com/office/word/2010/wordprocessingInk" xmlns:wne="http://schemas.microsoft.com/office/word/2006/wordml" xmlns:wps="http://schemas.microsoft.com/office/word/2010/wordprocessingShape" mc:Ignorable="w14 w15 w16se w16cid w16 w16cex w16sdtdh wp14">
   <w:footnote w:type="separator" w:id="-1">
     <w:p>
       <w:r>
@@ -3542,7 +3694,7 @@
 </file>
 
 <file path=word/numbering.xml><?xml version="1.0" encoding="utf-8"?>
-<w:numbering xmlns:wpc="http://schemas.microsoft.com/office/word/2010/wordprocessingCanvas" xmlns:cx="http://schemas.microsoft.com/office/drawing/2014/chartex" xmlns:cx1="http://schemas.microsoft.com/office/drawing/2015/9/8/chartex" xmlns:cx2="http://schemas.microsoft.com/office/drawing/2015/10/21/chartex" xmlns:cx3="http://schemas.microsoft.com/office/drawing/2016/5/9/chartex" xmlns:cx4="http://schemas.microsoft.com/office/drawing/2016/5/10/chartex" xmlns:cx5="http://schemas.microsoft.com/office/drawing/2016/5/11/chartex" xmlns:cx6="http://schemas.microsoft.com/office/drawing/2016/5/12/chartex" xmlns:cx7="http://schemas.microsoft.com/office/drawing/2016/5/13/chartex" xmlns:cx8="http://schemas.microsoft.com/office/drawing/2016/5/14/chartex" xmlns:mc="http://schemas.openxmlformats.org/markup-compatibility/2006" xmlns:aink="http://schemas.microsoft.com/office/drawing/2016/ink" xmlns:am3d="http://schemas.microsoft.com/office/drawing/2017/model3d" xmlns:o="urn:schemas-microsoft-com:office:office" xmlns:r="http://schemas.openxmlformats.org/officeDocument/2006/relationships" xmlns:m="http://schemas.openxmlformats.org/officeDocument/2006/math" xmlns:v="urn:schemas-microsoft-com:vml" xmlns:wp14="http://schemas.microsoft.com/office/word/2010/wordprocessingDrawing" xmlns:wp="http://schemas.openxmlformats.org/drawingml/2006/wordprocessingDrawing" xmlns:w10="urn:schemas-microsoft-com:office:word" xmlns:w="http://schemas.openxmlformats.org/wordprocessingml/2006/main" xmlns:w14="http://schemas.microsoft.com/office/word/2010/wordml" xmlns:w15="http://schemas.microsoft.com/office/word/2012/wordml" xmlns:w16cex="http://schemas.microsoft.com/office/word/2018/wordml/cex" xmlns:w16cid="http://schemas.microsoft.com/office/word/2016/wordml/cid" xmlns:w16="http://schemas.microsoft.com/office/word/2018/wordml" xmlns:w16sdtdh="http://schemas.microsoft.com/office/word/2020/wordml/sdtdatahash" xmlns:w16se="http://schemas.microsoft.com/office/word/2015/wordml/symex" xmlns:wpg="http://schemas.microsoft.com/office/word/2010/wordprocessingGroup" xmlns:wpi="http://schemas.microsoft.com/office/word/2010/wordprocessingInk" xmlns:wne="http://schemas.microsoft.com/office/word/2006/wordml" xmlns:wps="http://schemas.microsoft.com/office/word/2010/wordprocessingShape" mc:Ignorable="w14 w15 w16se w16cid w16 w16cex w16sdtdh wp14">
+<w:numbering xmlns:wpc="http://schemas.microsoft.com/office/word/2010/wordprocessingCanvas" xmlns:cx="http://schemas.microsoft.com/office/drawing/2014/chartex" xmlns:cx1="http://schemas.microsoft.com/office/drawing/2015/9/8/chartex" xmlns:cx2="http://schemas.microsoft.com/office/drawing/2015/10/21/chartex" xmlns:cx3="http://schemas.microsoft.com/office/drawing/2016/5/9/chartex" xmlns:cx4="http://schemas.microsoft.com/office/drawing/2016/5/10/chartex" xmlns:cx5="http://schemas.microsoft.com/office/drawing/2016/5/11/chartex" xmlns:cx6="http://schemas.microsoft.com/office/drawing/2016/5/12/chartex" xmlns:cx7="http://schemas.microsoft.com/office/drawing/2016/5/13/chartex" xmlns:cx8="http://schemas.microsoft.com/office/drawing/2016/5/14/chartex" xmlns:mc="http://schemas.openxmlformats.org/markup-compatibility/2006" xmlns:aink="http://schemas.microsoft.com/office/drawing/2016/ink" xmlns:am3d="http://schemas.microsoft.com/office/drawing/2017/model3d" xmlns:o="urn:schemas-microsoft-com:office:office" xmlns:oel="http://schemas.microsoft.com/office/2019/extlst" xmlns:r="http://schemas.openxmlformats.org/officeDocument/2006/relationships" xmlns:m="http://schemas.openxmlformats.org/officeDocument/2006/math" xmlns:v="urn:schemas-microsoft-com:vml" xmlns:wp14="http://schemas.microsoft.com/office/word/2010/wordprocessingDrawing" xmlns:wp="http://schemas.openxmlformats.org/drawingml/2006/wordprocessingDrawing" xmlns:w10="urn:schemas-microsoft-com:office:word" xmlns:w="http://schemas.openxmlformats.org/wordprocessingml/2006/main" xmlns:w14="http://schemas.microsoft.com/office/word/2010/wordml" xmlns:w15="http://schemas.microsoft.com/office/word/2012/wordml" xmlns:w16cex="http://schemas.microsoft.com/office/word/2018/wordml/cex" xmlns:w16cid="http://schemas.microsoft.com/office/word/2016/wordml/cid" xmlns:w16="http://schemas.microsoft.com/office/word/2018/wordml" xmlns:w16sdtdh="http://schemas.microsoft.com/office/word/2020/wordml/sdtdatahash" xmlns:w16se="http://schemas.microsoft.com/office/word/2015/wordml/symex" xmlns:wpg="http://schemas.microsoft.com/office/word/2010/wordprocessingGroup" xmlns:wpi="http://schemas.microsoft.com/office/word/2010/wordprocessingInk" xmlns:wne="http://schemas.microsoft.com/office/word/2006/wordml" xmlns:wps="http://schemas.microsoft.com/office/word/2010/wordprocessingShape" mc:Ignorable="w14 w15 w16se w16cid w16 w16cex w16sdtdh wp14">
   <w:abstractNum w:abstractNumId="0" w15:restartNumberingAfterBreak="0">
     <w:nsid w:val="09ED061C"/>
     <w:multiLevelType w:val="hybridMultilevel"/>
@@ -3984,7 +4136,7 @@
       </w:pPr>
     </w:lvl>
   </w:abstractNum>
-  <w:num w:numId="1">
+  <w:num w:numId="1" w16cid:durableId="1934821564">
     <w:abstractNumId w:val="2"/>
     <w:lvlOverride w:ilvl="0">
       <w:startOverride w:val="1"/>
@@ -4014,19 +4166,19 @@
       <w:startOverride w:val="1"/>
     </w:lvlOverride>
   </w:num>
-  <w:num w:numId="2">
+  <w:num w:numId="2" w16cid:durableId="959453168">
     <w:abstractNumId w:val="2"/>
   </w:num>
-  <w:num w:numId="3">
+  <w:num w:numId="3" w16cid:durableId="1452550303">
     <w:abstractNumId w:val="0"/>
   </w:num>
-  <w:num w:numId="4">
+  <w:num w:numId="4" w16cid:durableId="1571311939">
     <w:abstractNumId w:val="3"/>
   </w:num>
-  <w:num w:numId="5">
+  <w:num w:numId="5" w16cid:durableId="683363198">
     <w:abstractNumId w:val="1"/>
   </w:num>
-  <w:num w:numId="6">
+  <w:num w:numId="6" w16cid:durableId="227502135">
     <w:abstractNumId w:val="4"/>
   </w:num>
 </w:numbering>
@@ -4961,6 +5113,15 @@
 </file>
 
 <file path=customXml/item1.xml><?xml version="1.0" encoding="utf-8"?>
+<?mso-contentType ?>
+<FormTemplates xmlns="http://schemas.microsoft.com/sharepoint/v3/contenttype/forms">
+  <Display>DocumentLibraryForm</Display>
+  <Edit>DocumentLibraryForm</Edit>
+  <New>DocumentLibraryForm</New>
+</FormTemplates>
+</file>
+
+<file path=customXml/item2.xml><?xml version="1.0" encoding="utf-8"?>
 <ct:contentTypeSchema xmlns:ct="http://schemas.microsoft.com/office/2006/metadata/contentType" xmlns:ma="http://schemas.microsoft.com/office/2006/metadata/properties/metaAttributes" ct:_="" ma:_="" ma:contentTypeName="_CtTemplate" ma:contentTypeID="0x01010064A5FDCCFB03F540B94405305D7DE14F00A4F8B82F7CEF57469A8FE5CEAB7A0EE0" ma:contentTypeVersion="54" ma:contentTypeDescription="Part of Template Management with Site Columns representing custom attributes." ma:contentTypeScope="" ma:versionID="c2ae9af6f2d07f5c87e529250672afb5">
   <xsd:schema xmlns:xsd="http://www.w3.org/2001/XMLSchema" xmlns:xs="http://www.w3.org/2001/XMLSchema" xmlns:p="http://schemas.microsoft.com/office/2006/metadata/properties" xmlns:ns2="f336f4fe-8719-4ea2-b5d6-29b3a580aeb4" xmlns:ns3="b57b892a-dd61-4bba-b372-a8d93da2c7e6" targetNamespace="http://schemas.microsoft.com/office/2006/metadata/properties" ma:root="true" ma:fieldsID="5cc5ae0d05cbe82a12e0833457866b27" ns2:_="" ns3:_="">
     <xsd:import namespace="f336f4fe-8719-4ea2-b5d6-29b3a580aeb4"/>
@@ -5276,16 +5437,11 @@
 </ct:contentTypeSchema>
 </file>
 
-<file path=customXml/item2.xml><?xml version="1.0" encoding="utf-8"?>
-<?mso-contentType ?>
-<FormTemplates xmlns="http://schemas.microsoft.com/sharepoint/v3/contenttype/forms">
-  <Display>DocumentLibraryForm</Display>
-  <Edit>DocumentLibraryForm</Edit>
-  <New>DocumentLibraryForm</New>
-</FormTemplates>
+<file path=customXml/item3.xml><?xml version="1.0" encoding="utf-8"?>
+<b:Sources xmlns:b="http://schemas.openxmlformats.org/officeDocument/2006/bibliography" xmlns="http://schemas.openxmlformats.org/officeDocument/2006/bibliography" SelectedStyle="\APASixthEditionOfficeOnline.xsl" StyleName="APA" Version="6"/>
 </file>
 
-<file path=customXml/item3.xml><?xml version="1.0" encoding="utf-8"?>
+<file path=customXml/item4.xml><?xml version="1.0" encoding="utf-8"?>
 <p:properties xmlns:p="http://schemas.microsoft.com/office/2006/metadata/properties" xmlns:xsi="http://www.w3.org/2001/XMLSchema-instance" xmlns:pc="http://schemas.microsoft.com/office/infopath/2007/PartnerControls">
   <documentManagement>
     <Stage xmlns="f336f4fe-8719-4ea2-b5d6-29b3a580aeb4">Draft</Stage>
@@ -5303,11 +5459,15 @@
 </p:properties>
 </file>
 
-<file path=customXml/item4.xml><?xml version="1.0" encoding="utf-8"?>
-<b:Sources xmlns:b="http://schemas.openxmlformats.org/officeDocument/2006/bibliography" xmlns="http://schemas.openxmlformats.org/officeDocument/2006/bibliography" SelectedStyle="\APASixthEditionOfficeOnline.xsl" StyleName="APA" Version="6"/>
+<file path=customXml/itemProps1.xml><?xml version="1.0" encoding="utf-8"?>
+<ds:datastoreItem xmlns:ds="http://schemas.openxmlformats.org/officeDocument/2006/customXml" ds:itemID="{E132B841-DD01-4751-A5C7-7F79269462FA}">
+  <ds:schemaRefs>
+    <ds:schemaRef ds:uri="http://schemas.microsoft.com/sharepoint/v3/contenttype/forms"/>
+  </ds:schemaRefs>
+</ds:datastoreItem>
 </file>
 
-<file path=customXml/itemProps1.xml><?xml version="1.0" encoding="utf-8"?>
+<file path=customXml/itemProps2.xml><?xml version="1.0" encoding="utf-8"?>
 <ds:datastoreItem xmlns:ds="http://schemas.openxmlformats.org/officeDocument/2006/customXml" ds:itemID="{9EF6B19C-3345-4FAC-9279-A9D0A73CF8E4}">
   <ds:schemaRefs>
     <ds:schemaRef ds:uri="http://schemas.microsoft.com/office/2006/metadata/contentType"/>
@@ -5326,15 +5486,15 @@
 </ds:datastoreItem>
 </file>
 
-<file path=customXml/itemProps2.xml><?xml version="1.0" encoding="utf-8"?>
-<ds:datastoreItem xmlns:ds="http://schemas.openxmlformats.org/officeDocument/2006/customXml" ds:itemID="{E132B841-DD01-4751-A5C7-7F79269462FA}">
+<file path=customXml/itemProps3.xml><?xml version="1.0" encoding="utf-8"?>
+<ds:datastoreItem xmlns:ds="http://schemas.openxmlformats.org/officeDocument/2006/customXml" ds:itemID="{FC992D11-1E33-46C0-8B10-D85BEB8685C5}">
   <ds:schemaRefs>
-    <ds:schemaRef ds:uri="http://schemas.microsoft.com/sharepoint/v3/contenttype/forms"/>
+    <ds:schemaRef ds:uri="http://schemas.openxmlformats.org/officeDocument/2006/bibliography"/>
   </ds:schemaRefs>
 </ds:datastoreItem>
 </file>
 
-<file path=customXml/itemProps3.xml><?xml version="1.0" encoding="utf-8"?>
+<file path=customXml/itemProps4.xml><?xml version="1.0" encoding="utf-8"?>
 <ds:datastoreItem xmlns:ds="http://schemas.openxmlformats.org/officeDocument/2006/customXml" ds:itemID="{2C76BC83-453B-485F-8060-B870C3356957}">
   <ds:schemaRefs>
     <ds:schemaRef ds:uri="http://schemas.microsoft.com/office/2006/metadata/properties"/>
@@ -5344,14 +5504,6 @@
 </ds:datastoreItem>
 </file>
 
-<file path=customXml/itemProps4.xml><?xml version="1.0" encoding="utf-8"?>
-<ds:datastoreItem xmlns:ds="http://schemas.openxmlformats.org/officeDocument/2006/customXml" ds:itemID="{FC992D11-1E33-46C0-8B10-D85BEB8685C5}">
-  <ds:schemaRefs>
-    <ds:schemaRef ds:uri="http://schemas.openxmlformats.org/officeDocument/2006/bibliography"/>
-  </ds:schemaRefs>
-</ds:datastoreItem>
-</file>
-
 <file path=docMetadata/LabelInfo.xml><?xml version="1.0" encoding="utf-8"?>
 <clbl:labelList xmlns:clbl="http://schemas.microsoft.com/office/2020/mipLabelMetadata">
   <clbl:label id="{fa22dce2-39a9-4bf4-a557-7a50b593b56a}" enabled="1" method="Privileged" siteId="{3e0088dc-0629-4ae6-aa8c-813e7a296f50}" contentBits="0" removed="0"/>

</xml_diff>